<commit_message>
(Hopefully) final push test
</commit_message>
<xml_diff>
--- a/Reports/Progress Report 1.docx
+++ b/Reports/Progress Report 1.docx
@@ -3,6 +3,9 @@
 <w:document xmlns:wpc="http://schemas.microsoft.com/office/word/2010/wordprocessingCanvas" xmlns:mc="http://schemas.openxmlformats.org/markup-compatibility/2006" xmlns:o="urn:schemas-microsoft-com:office:office" xmlns:r="http://schemas.openxmlformats.org/officeDocument/2006/relationships" xmlns:m="http://schemas.openxmlformats.org/officeDocument/2006/math" xmlns:v="urn:schemas-microsoft-com:vml" xmlns:wp14="http://schemas.microsoft.com/office/word/2010/wordprocessingDrawing" xmlns:wp="http://schemas.openxmlformats.org/drawingml/2006/wordprocessingDrawing" xmlns:w10="urn:schemas-microsoft-com:office:word" xmlns:w="http://schemas.openxmlformats.org/wordprocessingml/2006/main" xmlns:w14="http://schemas.microsoft.com/office/word/2010/wordml" xmlns:wpg="http://schemas.microsoft.com/office/word/2010/wordprocessingGroup" xmlns:wpi="http://schemas.microsoft.com/office/word/2010/wordprocessingInk" xmlns:wne="http://schemas.microsoft.com/office/word/2006/wordml" xmlns:wps="http://schemas.microsoft.com/office/word/2010/wordprocessingShape" mc:Ignorable="w14 wp14">
   <w:body>
     <w:p>
+      <w:r>
+        <w:t>Introduction</w:t>
+      </w:r>
       <w:bookmarkStart w:id="0" w:name="_GoBack"/>
       <w:bookmarkEnd w:id="0"/>
     </w:p>
@@ -51,145 +54,104 @@
         </w:numPr>
       </w:pPr>
       <w:r>
-        <w:t xml:space="preserve">High current </w:t>
-      </w:r>
-      <w:proofErr w:type="gramStart"/>
-      <w:r>
-        <w:t>d</w:t>
-      </w:r>
-      <w:r>
-        <w:t>river</w:t>
-      </w:r>
-      <w:r>
-        <w:t xml:space="preserve"> ?</w:t>
-      </w:r>
-      <w:proofErr w:type="gramEnd"/>
-    </w:p>
-    <w:p>
-      <w:pPr>
-        <w:pStyle w:val="ListParagraph"/>
-        <w:numPr>
-          <w:ilvl w:val="0"/>
-          <w:numId w:val="2"/>
-        </w:numPr>
-      </w:pPr>
-      <w:proofErr w:type="gramStart"/>
+        <w:t>High current driver ?</w:t>
+      </w:r>
+    </w:p>
+    <w:p>
+      <w:pPr>
+        <w:pStyle w:val="ListParagraph"/>
+        <w:numPr>
+          <w:ilvl w:val="0"/>
+          <w:numId w:val="2"/>
+        </w:numPr>
+      </w:pPr>
       <w:r>
         <w:t>IMU ?</w:t>
       </w:r>
-      <w:proofErr w:type="gramEnd"/>
-    </w:p>
-    <w:p>
-      <w:pPr>
-        <w:pStyle w:val="ListParagraph"/>
-        <w:numPr>
-          <w:ilvl w:val="0"/>
-          <w:numId w:val="2"/>
-        </w:numPr>
-      </w:pPr>
-      <w:r>
-        <w:t xml:space="preserve">IR </w:t>
-      </w:r>
-      <w:proofErr w:type="spellStart"/>
-      <w:r>
-        <w:t>PhotoInterrupter</w:t>
-      </w:r>
-      <w:proofErr w:type="spellEnd"/>
-      <w:r>
-        <w:t xml:space="preserve"> x1</w:t>
-      </w:r>
-    </w:p>
-    <w:p>
-      <w:pPr>
-        <w:pStyle w:val="ListParagraph"/>
-        <w:numPr>
-          <w:ilvl w:val="0"/>
-          <w:numId w:val="2"/>
-        </w:numPr>
-      </w:pPr>
-      <w:r>
-        <w:t xml:space="preserve">IR </w:t>
-      </w:r>
-      <w:proofErr w:type="gramStart"/>
-      <w:r>
-        <w:t>Camera ?</w:t>
-      </w:r>
-      <w:proofErr w:type="gramEnd"/>
-    </w:p>
-    <w:p>
-      <w:pPr>
-        <w:pStyle w:val="ListParagraph"/>
-        <w:numPr>
-          <w:ilvl w:val="0"/>
-          <w:numId w:val="2"/>
-        </w:numPr>
-      </w:pPr>
-      <w:r>
-        <w:t xml:space="preserve">IR </w:t>
-      </w:r>
-      <w:proofErr w:type="gramStart"/>
+    </w:p>
+    <w:p>
+      <w:pPr>
+        <w:pStyle w:val="ListParagraph"/>
+        <w:numPr>
+          <w:ilvl w:val="0"/>
+          <w:numId w:val="2"/>
+        </w:numPr>
+      </w:pPr>
+      <w:r>
+        <w:t>IR PhotoInterrupter x1</w:t>
+      </w:r>
+    </w:p>
+    <w:p>
+      <w:pPr>
+        <w:pStyle w:val="ListParagraph"/>
+        <w:numPr>
+          <w:ilvl w:val="0"/>
+          <w:numId w:val="2"/>
+        </w:numPr>
+      </w:pPr>
+      <w:r>
+        <w:t>IR Camera ?</w:t>
+      </w:r>
+    </w:p>
+    <w:p>
+      <w:pPr>
+        <w:pStyle w:val="ListParagraph"/>
+        <w:numPr>
+          <w:ilvl w:val="0"/>
+          <w:numId w:val="2"/>
+        </w:numPr>
+      </w:pPr>
+      <w:r>
+        <w:t>IR LED ?</w:t>
+      </w:r>
+    </w:p>
+    <w:p>
+      <w:pPr>
+        <w:pStyle w:val="ListParagraph"/>
+        <w:numPr>
+          <w:ilvl w:val="0"/>
+          <w:numId w:val="2"/>
+        </w:numPr>
+      </w:pPr>
+      <w:r>
+        <w:t>IR MR \  1 of these ?</w:t>
+      </w:r>
+    </w:p>
+    <w:p>
+      <w:pPr>
+        <w:pStyle w:val="ListParagraph"/>
+        <w:numPr>
+          <w:ilvl w:val="0"/>
+          <w:numId w:val="2"/>
+        </w:numPr>
+      </w:pPr>
+      <w:r>
+        <w:t>IR SR   /</w:t>
+      </w:r>
+    </w:p>
+    <w:p>
+      <w:pPr>
+        <w:pStyle w:val="ListParagraph"/>
+        <w:numPr>
+          <w:ilvl w:val="0"/>
+          <w:numId w:val="2"/>
+        </w:numPr>
+      </w:pPr>
+      <w:r>
+        <w:t>IR Variable distance x1 (or 3)</w:t>
+      </w:r>
+    </w:p>
+    <w:p>
+      <w:pPr>
+        <w:pStyle w:val="ListParagraph"/>
+        <w:numPr>
+          <w:ilvl w:val="0"/>
+          <w:numId w:val="2"/>
+        </w:numPr>
+      </w:pPr>
       <w:r>
         <w:t>LED ?</w:t>
       </w:r>
-      <w:proofErr w:type="gramEnd"/>
-    </w:p>
-    <w:p>
-      <w:pPr>
-        <w:pStyle w:val="ListParagraph"/>
-        <w:numPr>
-          <w:ilvl w:val="0"/>
-          <w:numId w:val="2"/>
-        </w:numPr>
-      </w:pPr>
-      <w:r>
-        <w:t xml:space="preserve">IR MR </w:t>
-      </w:r>
-      <w:proofErr w:type="gramStart"/>
-      <w:r>
-        <w:t>\  1</w:t>
-      </w:r>
-      <w:proofErr w:type="gramEnd"/>
-      <w:r>
-        <w:t xml:space="preserve"> of these ?</w:t>
-      </w:r>
-    </w:p>
-    <w:p>
-      <w:pPr>
-        <w:pStyle w:val="ListParagraph"/>
-        <w:numPr>
-          <w:ilvl w:val="0"/>
-          <w:numId w:val="2"/>
-        </w:numPr>
-      </w:pPr>
-      <w:r>
-        <w:t>IR SR   /</w:t>
-      </w:r>
-    </w:p>
-    <w:p>
-      <w:pPr>
-        <w:pStyle w:val="ListParagraph"/>
-        <w:numPr>
-          <w:ilvl w:val="0"/>
-          <w:numId w:val="2"/>
-        </w:numPr>
-      </w:pPr>
-      <w:r>
-        <w:t>IR Variable distance x1 (or 3)</w:t>
-      </w:r>
-    </w:p>
-    <w:p>
-      <w:pPr>
-        <w:pStyle w:val="ListParagraph"/>
-        <w:numPr>
-          <w:ilvl w:val="0"/>
-          <w:numId w:val="2"/>
-        </w:numPr>
-      </w:pPr>
-      <w:proofErr w:type="gramStart"/>
-      <w:r>
-        <w:t>LED ?</w:t>
-      </w:r>
-      <w:proofErr w:type="gramEnd"/>
     </w:p>
     <w:p>
       <w:pPr>
@@ -287,10 +249,7 @@
         <w:t>Stepper Motor</w:t>
       </w:r>
       <w:r>
-        <w:t xml:space="preserve"> </w:t>
-      </w:r>
-      <w:r>
-        <w:t>Geared</w:t>
+        <w:t xml:space="preserve"> Geared</w:t>
       </w:r>
       <w:r>
         <w:t xml:space="preserve"> x2</w:t>

</xml_diff>

<commit_message>
- Inserted basic structure of report
</commit_message>
<xml_diff>
--- a/Reports/Progress Report 1.docx
+++ b/Reports/Progress Report 1.docx
@@ -3,13 +3,646 @@
 <w:document xmlns:wpc="http://schemas.microsoft.com/office/word/2010/wordprocessingCanvas" xmlns:mc="http://schemas.openxmlformats.org/markup-compatibility/2006" xmlns:o="urn:schemas-microsoft-com:office:office" xmlns:r="http://schemas.openxmlformats.org/officeDocument/2006/relationships" xmlns:m="http://schemas.openxmlformats.org/officeDocument/2006/math" xmlns:v="urn:schemas-microsoft-com:vml" xmlns:wp14="http://schemas.microsoft.com/office/word/2010/wordprocessingDrawing" xmlns:wp="http://schemas.openxmlformats.org/drawingml/2006/wordprocessingDrawing" xmlns:w10="urn:schemas-microsoft-com:office:word" xmlns:w="http://schemas.openxmlformats.org/wordprocessingml/2006/main" xmlns:w14="http://schemas.microsoft.com/office/word/2010/wordml" xmlns:wpg="http://schemas.microsoft.com/office/word/2010/wordprocessingGroup" xmlns:wpi="http://schemas.microsoft.com/office/word/2010/wordprocessingInk" xmlns:wne="http://schemas.microsoft.com/office/word/2006/wordml" xmlns:wps="http://schemas.microsoft.com/office/word/2010/wordprocessingShape" mc:Ignorable="w14 wp14">
   <w:body>
     <w:p>
+      <w:pPr>
+        <w:pStyle w:val="Heading1"/>
+      </w:pPr>
+    </w:p>
+    <w:p>
+      <w:pPr>
+        <w:pStyle w:val="Heading1"/>
+      </w:pPr>
+      <w:r>
+        <w:t>Executive summary</w:t>
+      </w:r>
+    </w:p>
+    <w:p>
+      <w:pPr>
+        <w:rPr>
+          <w:rStyle w:val="SubtleEmphasis"/>
+        </w:rPr>
+      </w:pPr>
+      <w:proofErr w:type="gramStart"/>
+      <w:r>
+        <w:rPr>
+          <w:rStyle w:val="SubtleEmphasis"/>
+        </w:rPr>
+        <w:t>Very brief summary of the main findings/recommendations of the report with some justification.</w:t>
+      </w:r>
+      <w:proofErr w:type="gramEnd"/>
+    </w:p>
+    <w:p>
+      <w:pPr>
+        <w:pStyle w:val="Heading1"/>
+      </w:pPr>
       <w:r>
         <w:t>Introduction</w:t>
+      </w:r>
+    </w:p>
+    <w:p>
+      <w:pPr>
+        <w:rPr>
+          <w:rStyle w:val="SubtleEmphasis"/>
+        </w:rPr>
+      </w:pPr>
+      <w:r>
+        <w:rPr>
+          <w:rStyle w:val="SubtleEmphasis"/>
+        </w:rPr>
+        <w:t xml:space="preserve">Briefly describes the project (provides context for the report) and outlines what the reader can expect to find in the rest of the report. </w:t>
+      </w:r>
+    </w:p>
+    <w:p>
+      <w:pPr>
+        <w:pStyle w:val="Heading1"/>
+      </w:pPr>
+      <w:r>
+        <w:t>Requirements specification</w:t>
+      </w:r>
+    </w:p>
+    <w:p>
+      <w:r>
+        <w:t>General</w:t>
+      </w:r>
+    </w:p>
+    <w:p>
+      <w:r>
+        <w:t>Movement</w:t>
+      </w:r>
+    </w:p>
+    <w:p>
+      <w:r>
+        <w:t>Collection</w:t>
+      </w:r>
+      <w:r>
+        <w:t>/Identification</w:t>
+      </w:r>
+    </w:p>
+    <w:p>
+      <w:r>
+        <w:t>Construction</w:t>
+      </w:r>
+    </w:p>
+    <w:p>
+      <w:r>
+        <w:t>Safety</w:t>
+      </w:r>
+    </w:p>
+    <w:p>
+      <w:pPr>
+        <w:pStyle w:val="Default"/>
+        <w:rPr>
+          <w:rStyle w:val="SubtleEmphasis"/>
+        </w:rPr>
+      </w:pPr>
+      <w:r>
+        <w:rPr>
+          <w:rStyle w:val="SubtleEmphasis"/>
+        </w:rPr>
+        <w:t xml:space="preserve">You’ll need to develop the system requirements from the vague description you have received (the rules etc.) – this isn’t simply copying them down, but converting them into formal requirements that your design can ultimately be measured against (tested). For example: </w:t>
+      </w:r>
+    </w:p>
+    <w:p>
+      <w:pPr>
+        <w:pStyle w:val="Default"/>
+        <w:rPr>
+          <w:rStyle w:val="SubtleEmphasis"/>
+        </w:rPr>
+      </w:pPr>
+      <w:r>
+        <w:rPr>
+          <w:rStyle w:val="SubtleEmphasis"/>
+        </w:rPr>
+        <w:t xml:space="preserve">“The robot actuator arm shall be able to lift an object weighing greater than 1.0kg” </w:t>
+      </w:r>
+    </w:p>
+    <w:p>
+      <w:pPr>
+        <w:rPr>
+          <w:rStyle w:val="SubtleEmphasis"/>
+        </w:rPr>
+      </w:pPr>
+      <w:r>
+        <w:rPr>
+          <w:rStyle w:val="SubtleEmphasis"/>
+        </w:rPr>
+        <w:t>Note: These requirements are those that are general to the project. There will be additional requirements depending on the strategy you eventually decide to follow, which you will develop later. For example, a robot designed primarily to prevent the competition gathering weights will have some shared and some different requirements to a robot designed to gather as many weights as possible while ignoring the competition.</w:t>
+      </w:r>
+    </w:p>
+    <w:p>
+      <w:pPr>
+        <w:pStyle w:val="Heading1"/>
+      </w:pPr>
+      <w:r>
+        <w:t>Design space and concept generation</w:t>
+      </w:r>
+    </w:p>
+    <w:p>
+      <w:r>
+        <w:t>Tactics</w:t>
+      </w:r>
+    </w:p>
+    <w:p>
+      <w:pPr>
+        <w:pStyle w:val="ListParagraph"/>
+        <w:numPr>
+          <w:ilvl w:val="0"/>
+          <w:numId w:val="3"/>
+        </w:numPr>
+      </w:pPr>
+      <w:r>
+        <w:t xml:space="preserve">Cover other robot’s </w:t>
+      </w:r>
+      <w:proofErr w:type="gramStart"/>
+      <w:r>
+        <w:t>base  (</w:t>
+      </w:r>
+      <w:proofErr w:type="gramEnd"/>
+      <w:r>
+        <w:t>Do we include this yet?)</w:t>
+      </w:r>
+      <w:r>
+        <w:t xml:space="preserve"> (pathfinding)</w:t>
+      </w:r>
+    </w:p>
+    <w:p>
+      <w:pPr>
+        <w:pStyle w:val="ListParagraph"/>
+        <w:numPr>
+          <w:ilvl w:val="0"/>
+          <w:numId w:val="3"/>
+        </w:numPr>
+      </w:pPr>
+      <w:r>
+        <w:t>Ignore base, pick up heaviest weights</w:t>
+      </w:r>
+      <w:r>
+        <w:t xml:space="preserve"> (random)</w:t>
+      </w:r>
+    </w:p>
+    <w:p>
+      <w:pPr>
+        <w:pStyle w:val="ListParagraph"/>
+        <w:numPr>
+          <w:ilvl w:val="0"/>
+          <w:numId w:val="3"/>
+        </w:numPr>
+      </w:pPr>
+      <w:r>
+        <w:t>Collect weights as fast as possible, bring back to base (pathfinding/back-tracking)</w:t>
+      </w:r>
+    </w:p>
+    <w:p>
+      <w:r>
+        <w:t>Navigation</w:t>
+      </w:r>
+    </w:p>
+    <w:p>
+      <w:pPr>
+        <w:pStyle w:val="ListParagraph"/>
+        <w:numPr>
+          <w:ilvl w:val="0"/>
+          <w:numId w:val="6"/>
+        </w:numPr>
+      </w:pPr>
+      <w:r>
+        <w:t>Ultrasonic</w:t>
+      </w:r>
+    </w:p>
+    <w:p>
+      <w:pPr>
+        <w:pStyle w:val="ListParagraph"/>
+        <w:numPr>
+          <w:ilvl w:val="0"/>
+          <w:numId w:val="6"/>
+        </w:numPr>
+      </w:pPr>
+      <w:r>
+        <w:t>IR</w:t>
+      </w:r>
+    </w:p>
+    <w:p>
+      <w:pPr>
+        <w:pStyle w:val="ListParagraph"/>
+        <w:numPr>
+          <w:ilvl w:val="0"/>
+          <w:numId w:val="6"/>
+        </w:numPr>
+      </w:pPr>
+      <w:r>
+        <w:t>Collision detectors</w:t>
+      </w:r>
+    </w:p>
+    <w:p>
+      <w:r>
+        <w:lastRenderedPageBreak/>
+        <w:t>Collection</w:t>
+      </w:r>
+    </w:p>
+    <w:p>
+      <w:pPr>
+        <w:pStyle w:val="ListParagraph"/>
+        <w:numPr>
+          <w:ilvl w:val="0"/>
+          <w:numId w:val="5"/>
+        </w:numPr>
+      </w:pPr>
+      <w:r>
+        <w:t>Electromagnet</w:t>
+      </w:r>
+    </w:p>
+    <w:p>
+      <w:pPr>
+        <w:pStyle w:val="ListParagraph"/>
+        <w:numPr>
+          <w:ilvl w:val="0"/>
+          <w:numId w:val="5"/>
+        </w:numPr>
+      </w:pPr>
+      <w:r>
+        <w:t>Scoop</w:t>
+      </w:r>
+    </w:p>
+    <w:p>
+      <w:pPr>
+        <w:pStyle w:val="ListParagraph"/>
+        <w:numPr>
+          <w:ilvl w:val="0"/>
+          <w:numId w:val="5"/>
+        </w:numPr>
+      </w:pPr>
+      <w:r>
+        <w:t>Arms/hard points</w:t>
+      </w:r>
+    </w:p>
+    <w:p/>
+    <w:p>
+      <w:pPr>
+        <w:rPr>
+          <w:rStyle w:val="SubtleEmphasis"/>
+        </w:rPr>
+      </w:pPr>
+      <w:r>
+        <w:rPr>
+          <w:rStyle w:val="SubtleEmphasis"/>
+        </w:rPr>
+        <w:t xml:space="preserve">You should describe the boundaries of your robot/solution in terms of hardware, different strategies to beat opponents, the competition environment, etc. You could mention/describe the equipment you have been provided. Very briefly describe how you came to these ideas – i.e. using methods that we spoke about in class (brainstorming, concept tables </w:t>
+      </w:r>
+      <w:proofErr w:type="spellStart"/>
+      <w:r>
+        <w:rPr>
+          <w:rStyle w:val="SubtleEmphasis"/>
+        </w:rPr>
+        <w:t>etc</w:t>
+      </w:r>
+      <w:proofErr w:type="spellEnd"/>
+      <w:r>
+        <w:rPr>
+          <w:rStyle w:val="SubtleEmphasis"/>
+        </w:rPr>
+        <w:t>)</w:t>
+      </w:r>
+    </w:p>
+    <w:p>
+      <w:pPr>
+        <w:pStyle w:val="Heading1"/>
+      </w:pPr>
+      <w:r>
+        <w:t>Proposed concepts</w:t>
+      </w:r>
+    </w:p>
+    <w:p>
+      <w:pPr>
+        <w:rPr>
+          <w:rStyle w:val="SubtleEmphasis"/>
+        </w:rPr>
+      </w:pPr>
+      <w:r>
+        <w:rPr>
+          <w:rStyle w:val="SubtleEmphasis"/>
+        </w:rPr>
+        <w:t xml:space="preserve">Present initial sketches, models, and descriptions </w:t>
+      </w:r>
+      <w:proofErr w:type="spellStart"/>
+      <w:r>
+        <w:rPr>
+          <w:rStyle w:val="SubtleEmphasis"/>
+        </w:rPr>
+        <w:t>etc</w:t>
+      </w:r>
+      <w:proofErr w:type="spellEnd"/>
+      <w:r>
+        <w:rPr>
+          <w:rStyle w:val="SubtleEmphasis"/>
+        </w:rPr>
+        <w:t xml:space="preserve"> of your 3 options. You need to show that you have thought through high-level system design of these concepts, using some techniques such as – Context diagrams, functional architecture diagrams, N2 charts, behavioural flow chart, </w:t>
+      </w:r>
+      <w:proofErr w:type="gramStart"/>
+      <w:r>
+        <w:rPr>
+          <w:rStyle w:val="SubtleEmphasis"/>
+        </w:rPr>
+        <w:t>FSM</w:t>
+      </w:r>
+      <w:proofErr w:type="gramEnd"/>
+      <w:r>
+        <w:rPr>
+          <w:rStyle w:val="SubtleEmphasis"/>
+        </w:rPr>
+        <w:t xml:space="preserve"> graphs. (Not all of </w:t>
+      </w:r>
+      <w:proofErr w:type="gramStart"/>
+      <w:r>
+        <w:rPr>
+          <w:rStyle w:val="SubtleEmphasis"/>
+        </w:rPr>
+        <w:t>these,</w:t>
+      </w:r>
+      <w:proofErr w:type="gramEnd"/>
+      <w:r>
+        <w:rPr>
+          <w:rStyle w:val="SubtleEmphasis"/>
+        </w:rPr>
+        <w:t xml:space="preserve"> but choose a couple that you think are appropriate to indicate how your concepts would work and be put together).</w:t>
+      </w:r>
+    </w:p>
+    <w:p>
+      <w:pPr>
+        <w:pStyle w:val="Heading1"/>
+      </w:pPr>
+      <w:r>
+        <w:t>Concept evaluation</w:t>
+      </w:r>
+    </w:p>
+    <w:p>
+      <w:pPr>
+        <w:pStyle w:val="Default"/>
+        <w:rPr>
+          <w:rStyle w:val="SubtleEmphasis"/>
+        </w:rPr>
+      </w:pPr>
+      <w:r>
+        <w:rPr>
+          <w:rStyle w:val="SubtleEmphasis"/>
+        </w:rPr>
+        <w:t>Need some basic/approximate calculations or estimates of costs, forces, power requirements, available computation and memory. Evaluate/compare the concepts – FOM table. This doesn’t need to be exquisitely detailed or accurate at this stage – just provide enough to be able to evaluate and compare the concepts in a relatively objective manner. Briefly discuss/comment on these 3 concepts in the context of the competition and specs – factors such as robustness, reliability, ease of build and maintenance between rounds, modularity, and cost.</w:t>
+      </w:r>
+    </w:p>
+    <w:p>
+      <w:pPr>
+        <w:pStyle w:val="Heading1"/>
+      </w:pPr>
+      <w:r>
+        <w:t>Conclusions and recommendations</w:t>
+      </w:r>
+    </w:p>
+    <w:p>
+      <w:pPr>
+        <w:rPr>
+          <w:rStyle w:val="SubtleEmphasis"/>
+        </w:rPr>
+      </w:pPr>
+      <w:r>
+        <w:rPr>
+          <w:rStyle w:val="SubtleEmphasis"/>
+        </w:rPr>
+        <w:t>Based on your evaluations, make a recommendation for one of the concepts to be developed – back this up by summarising its benefits or why you chose it. While we won’t hold you to this design, we would expect that your final form be based on what you present in this report.</w:t>
+      </w:r>
+    </w:p>
+    <w:p>
+      <w:pPr>
+        <w:pStyle w:val="Heading1"/>
+      </w:pPr>
+      <w:r>
+        <w:t>Contribution statement</w:t>
+      </w:r>
+    </w:p>
+    <w:p>
+      <w:r>
+        <w:t xml:space="preserve">Jack </w:t>
+      </w:r>
+      <w:proofErr w:type="spellStart"/>
+      <w:r>
+        <w:t>Hendrikz</w:t>
+      </w:r>
+      <w:proofErr w:type="spellEnd"/>
+    </w:p>
+    <w:p>
+      <w:r>
+        <w:t>Peter Nicholls</w:t>
+      </w:r>
+    </w:p>
+    <w:p>
+      <w:r>
+        <w:t>Ryan Taylor</w:t>
+      </w:r>
+    </w:p>
+    <w:p>
+      <w:pPr>
+        <w:pStyle w:val="Default"/>
+        <w:rPr>
+          <w:rStyle w:val="SubtleEmphasis"/>
+        </w:rPr>
+      </w:pPr>
+      <w:r>
+        <w:rPr>
+          <w:rStyle w:val="SubtleEmphasis"/>
+        </w:rPr>
+        <w:t xml:space="preserve">Briefly describe the specific contributions of the team members in the project up to this point. For example: </w:t>
+      </w:r>
+    </w:p>
+    <w:p>
+      <w:pPr>
+        <w:pStyle w:val="Default"/>
+        <w:rPr>
+          <w:rStyle w:val="SubtleEmphasis"/>
+        </w:rPr>
+      </w:pPr>
+      <w:r>
+        <w:rPr>
+          <w:rStyle w:val="SubtleEmphasis"/>
+        </w:rPr>
+        <w:t xml:space="preserve">Howard </w:t>
+      </w:r>
+      <w:proofErr w:type="spellStart"/>
+      <w:r>
+        <w:rPr>
+          <w:rStyle w:val="SubtleEmphasis"/>
+        </w:rPr>
+        <w:t>Wolowitz</w:t>
+      </w:r>
+      <w:proofErr w:type="spellEnd"/>
+      <w:r>
+        <w:rPr>
+          <w:rStyle w:val="SubtleEmphasis"/>
+        </w:rPr>
+        <w:t xml:space="preserve">: </w:t>
+      </w:r>
+    </w:p>
+    <w:p>
+      <w:pPr>
+        <w:pStyle w:val="Default"/>
+        <w:spacing w:after="33"/>
+        <w:rPr>
+          <w:rStyle w:val="SubtleEmphasis"/>
+        </w:rPr>
+      </w:pPr>
+      <w:r>
+        <w:rPr>
+          <w:rStyle w:val="SubtleEmphasis"/>
+        </w:rPr>
+        <w:t xml:space="preserve"> Requirements specification </w:t>
+      </w:r>
+    </w:p>
+    <w:p>
+      <w:pPr>
+        <w:pStyle w:val="Default"/>
+        <w:rPr>
+          <w:rStyle w:val="SubtleEmphasis"/>
+        </w:rPr>
+      </w:pPr>
+      <w:r>
+        <w:rPr>
+          <w:rStyle w:val="SubtleEmphasis"/>
+        </w:rPr>
+        <w:lastRenderedPageBreak/>
+        <w:t xml:space="preserve"> FOM calculations for concept 1 and 2 </w:t>
+      </w:r>
+    </w:p>
+    <w:p>
+      <w:pPr>
+        <w:pStyle w:val="Default"/>
+        <w:rPr>
+          <w:rStyle w:val="SubtleEmphasis"/>
+        </w:rPr>
+      </w:pPr>
+    </w:p>
+    <w:p>
+      <w:pPr>
+        <w:pStyle w:val="Default"/>
+        <w:rPr>
+          <w:rStyle w:val="SubtleEmphasis"/>
+        </w:rPr>
+      </w:pPr>
+      <w:r>
+        <w:rPr>
+          <w:rStyle w:val="SubtleEmphasis"/>
+        </w:rPr>
+        <w:t xml:space="preserve">Leonard Hofstadter: </w:t>
+      </w:r>
+    </w:p>
+    <w:p>
+      <w:pPr>
+        <w:pStyle w:val="Default"/>
+        <w:spacing w:after="34"/>
+        <w:rPr>
+          <w:rStyle w:val="SubtleEmphasis"/>
+        </w:rPr>
+      </w:pPr>
+      <w:r>
+        <w:rPr>
+          <w:rStyle w:val="SubtleEmphasis"/>
+        </w:rPr>
+        <w:t xml:space="preserve"> Sketching concepts </w:t>
+      </w:r>
+    </w:p>
+    <w:p>
+      <w:pPr>
+        <w:pStyle w:val="Default"/>
+        <w:spacing w:after="34"/>
+        <w:rPr>
+          <w:rStyle w:val="SubtleEmphasis"/>
+        </w:rPr>
+      </w:pPr>
+      <w:r>
+        <w:rPr>
+          <w:rStyle w:val="SubtleEmphasis"/>
+        </w:rPr>
+        <w:t xml:space="preserve"> FOM calculations for concept 3 </w:t>
+      </w:r>
+    </w:p>
+    <w:p>
+      <w:pPr>
+        <w:pStyle w:val="Default"/>
+        <w:rPr>
+          <w:rStyle w:val="SubtleEmphasis"/>
+        </w:rPr>
+      </w:pPr>
+      <w:r>
+        <w:rPr>
+          <w:rStyle w:val="SubtleEmphasis"/>
+        </w:rPr>
+        <w:t xml:space="preserve"> Report writing </w:t>
+      </w:r>
+    </w:p>
+    <w:p>
+      <w:pPr>
+        <w:pStyle w:val="Default"/>
+        <w:rPr>
+          <w:rStyle w:val="SubtleEmphasis"/>
+        </w:rPr>
+      </w:pPr>
+    </w:p>
+    <w:p>
+      <w:pPr>
+        <w:pStyle w:val="Default"/>
+        <w:rPr>
+          <w:rStyle w:val="SubtleEmphasis"/>
+        </w:rPr>
+      </w:pPr>
+      <w:r>
+        <w:rPr>
+          <w:rStyle w:val="SubtleEmphasis"/>
+        </w:rPr>
+        <w:t xml:space="preserve">Sheldon Cooper: </w:t>
+      </w:r>
+    </w:p>
+    <w:p>
+      <w:pPr>
+        <w:pStyle w:val="Default"/>
+        <w:spacing w:after="32"/>
+        <w:rPr>
+          <w:rStyle w:val="SubtleEmphasis"/>
+        </w:rPr>
+      </w:pPr>
+      <w:r>
+        <w:rPr>
+          <w:rStyle w:val="SubtleEmphasis"/>
+        </w:rPr>
+        <w:t xml:space="preserve"> Room-mate agreement </w:t>
+      </w:r>
+    </w:p>
+    <w:p>
+      <w:pPr>
+        <w:pStyle w:val="Default"/>
+        <w:rPr>
+          <w:rStyle w:val="SubtleEmphasis"/>
+        </w:rPr>
+      </w:pPr>
+      <w:r>
+        <w:rPr>
+          <w:rStyle w:val="SubtleEmphasis"/>
+        </w:rPr>
+        <w:t xml:space="preserve"> </w:t>
+      </w:r>
+      <w:proofErr w:type="gramStart"/>
+      <w:r>
+        <w:rPr>
+          <w:rStyle w:val="SubtleEmphasis"/>
+        </w:rPr>
+        <w:t>Making</w:t>
+      </w:r>
+      <w:proofErr w:type="gramEnd"/>
+      <w:r>
+        <w:rPr>
+          <w:rStyle w:val="SubtleEmphasis"/>
+        </w:rPr>
+        <w:t xml:space="preserve"> tea </w:t>
       </w:r>
       <w:bookmarkStart w:id="0" w:name="_GoBack"/>
       <w:bookmarkEnd w:id="0"/>
     </w:p>
     <w:p/>
+    <w:p/>
     <w:p>
       <w:r>
         <w:t>Parts</w:t>
@@ -54,8 +687,13 @@
         </w:numPr>
       </w:pPr>
       <w:r>
-        <w:t>High current driver ?</w:t>
-      </w:r>
+        <w:t xml:space="preserve">High current </w:t>
+      </w:r>
+      <w:proofErr w:type="gramStart"/>
+      <w:r>
+        <w:t>driver ?</w:t>
+      </w:r>
+      <w:proofErr w:type="gramEnd"/>
     </w:p>
     <w:p>
       <w:pPr>
@@ -65,9 +703,11 @@
           <w:numId w:val="2"/>
         </w:numPr>
       </w:pPr>
+      <w:proofErr w:type="gramStart"/>
       <w:r>
         <w:t>IMU ?</w:t>
       </w:r>
+      <w:proofErr w:type="gramEnd"/>
     </w:p>
     <w:p>
       <w:pPr>
@@ -78,7 +718,15 @@
         </w:numPr>
       </w:pPr>
       <w:r>
-        <w:t>IR PhotoInterrupter x1</w:t>
+        <w:t xml:space="preserve">IR </w:t>
+      </w:r>
+      <w:proofErr w:type="spellStart"/>
+      <w:r>
+        <w:t>PhotoInterrupter</w:t>
+      </w:r>
+      <w:proofErr w:type="spellEnd"/>
+      <w:r>
+        <w:t xml:space="preserve"> x1</w:t>
       </w:r>
     </w:p>
     <w:p>
@@ -90,8 +738,13 @@
         </w:numPr>
       </w:pPr>
       <w:r>
-        <w:t>IR Camera ?</w:t>
-      </w:r>
+        <w:t xml:space="preserve">IR </w:t>
+      </w:r>
+      <w:proofErr w:type="gramStart"/>
+      <w:r>
+        <w:t>Camera ?</w:t>
+      </w:r>
+      <w:proofErr w:type="gramEnd"/>
     </w:p>
     <w:p>
       <w:pPr>
@@ -102,8 +755,13 @@
         </w:numPr>
       </w:pPr>
       <w:r>
-        <w:t>IR LED ?</w:t>
-      </w:r>
+        <w:t xml:space="preserve">IR </w:t>
+      </w:r>
+      <w:proofErr w:type="gramStart"/>
+      <w:r>
+        <w:t>LED ?</w:t>
+      </w:r>
+      <w:proofErr w:type="gramEnd"/>
     </w:p>
     <w:p>
       <w:pPr>
@@ -114,7 +772,15 @@
         </w:numPr>
       </w:pPr>
       <w:r>
-        <w:t>IR MR \  1 of these ?</w:t>
+        <w:t xml:space="preserve">IR MR </w:t>
+      </w:r>
+      <w:proofErr w:type="gramStart"/>
+      <w:r>
+        <w:t>\  1</w:t>
+      </w:r>
+      <w:proofErr w:type="gramEnd"/>
+      <w:r>
+        <w:t xml:space="preserve"> of these ?</w:t>
       </w:r>
     </w:p>
     <w:p>
@@ -149,9 +815,11 @@
           <w:numId w:val="2"/>
         </w:numPr>
       </w:pPr>
+      <w:proofErr w:type="gramStart"/>
       <w:r>
         <w:t>LED ?</w:t>
       </w:r>
+      <w:proofErr w:type="gramEnd"/>
     </w:p>
     <w:p>
       <w:pPr>
@@ -306,6 +974,345 @@
 <file path=word/numbering.xml><?xml version="1.0" encoding="utf-8"?>
 <w:numbering xmlns:wpc="http://schemas.microsoft.com/office/word/2010/wordprocessingCanvas" xmlns:mc="http://schemas.openxmlformats.org/markup-compatibility/2006" xmlns:o="urn:schemas-microsoft-com:office:office" xmlns:r="http://schemas.openxmlformats.org/officeDocument/2006/relationships" xmlns:m="http://schemas.openxmlformats.org/officeDocument/2006/math" xmlns:v="urn:schemas-microsoft-com:vml" xmlns:wp14="http://schemas.microsoft.com/office/word/2010/wordprocessingDrawing" xmlns:wp="http://schemas.openxmlformats.org/drawingml/2006/wordprocessingDrawing" xmlns:w10="urn:schemas-microsoft-com:office:word" xmlns:w="http://schemas.openxmlformats.org/wordprocessingml/2006/main" xmlns:w14="http://schemas.microsoft.com/office/word/2010/wordml" xmlns:wpg="http://schemas.microsoft.com/office/word/2010/wordprocessingGroup" xmlns:wpi="http://schemas.microsoft.com/office/word/2010/wordprocessingInk" xmlns:wne="http://schemas.microsoft.com/office/word/2006/wordml" xmlns:wps="http://schemas.microsoft.com/office/word/2010/wordprocessingShape" mc:Ignorable="w14 wp14">
   <w:abstractNum w:abstractNumId="0">
+    <w:nsid w:val="231C2F32"/>
+    <w:multiLevelType w:val="hybridMultilevel"/>
+    <w:tmpl w:val="A386CE6C"/>
+    <w:lvl w:ilvl="0" w:tplc="14090001">
+      <w:start w:val="1"/>
+      <w:numFmt w:val="bullet"/>
+      <w:lvlText w:val=""/>
+      <w:lvlJc w:val="left"/>
+      <w:pPr>
+        <w:ind w:left="720" w:hanging="360"/>
+      </w:pPr>
+      <w:rPr>
+        <w:rFonts w:ascii="Symbol" w:hAnsi="Symbol" w:hint="default"/>
+      </w:rPr>
+    </w:lvl>
+    <w:lvl w:ilvl="1" w:tplc="14090003" w:tentative="1">
+      <w:start w:val="1"/>
+      <w:numFmt w:val="bullet"/>
+      <w:lvlText w:val="o"/>
+      <w:lvlJc w:val="left"/>
+      <w:pPr>
+        <w:ind w:left="1440" w:hanging="360"/>
+      </w:pPr>
+      <w:rPr>
+        <w:rFonts w:ascii="Courier New" w:hAnsi="Courier New" w:cs="Courier New" w:hint="default"/>
+      </w:rPr>
+    </w:lvl>
+    <w:lvl w:ilvl="2" w:tplc="14090005" w:tentative="1">
+      <w:start w:val="1"/>
+      <w:numFmt w:val="bullet"/>
+      <w:lvlText w:val=""/>
+      <w:lvlJc w:val="left"/>
+      <w:pPr>
+        <w:ind w:left="2160" w:hanging="360"/>
+      </w:pPr>
+      <w:rPr>
+        <w:rFonts w:ascii="Wingdings" w:hAnsi="Wingdings" w:hint="default"/>
+      </w:rPr>
+    </w:lvl>
+    <w:lvl w:ilvl="3" w:tplc="14090001" w:tentative="1">
+      <w:start w:val="1"/>
+      <w:numFmt w:val="bullet"/>
+      <w:lvlText w:val=""/>
+      <w:lvlJc w:val="left"/>
+      <w:pPr>
+        <w:ind w:left="2880" w:hanging="360"/>
+      </w:pPr>
+      <w:rPr>
+        <w:rFonts w:ascii="Symbol" w:hAnsi="Symbol" w:hint="default"/>
+      </w:rPr>
+    </w:lvl>
+    <w:lvl w:ilvl="4" w:tplc="14090003" w:tentative="1">
+      <w:start w:val="1"/>
+      <w:numFmt w:val="bullet"/>
+      <w:lvlText w:val="o"/>
+      <w:lvlJc w:val="left"/>
+      <w:pPr>
+        <w:ind w:left="3600" w:hanging="360"/>
+      </w:pPr>
+      <w:rPr>
+        <w:rFonts w:ascii="Courier New" w:hAnsi="Courier New" w:cs="Courier New" w:hint="default"/>
+      </w:rPr>
+    </w:lvl>
+    <w:lvl w:ilvl="5" w:tplc="14090005" w:tentative="1">
+      <w:start w:val="1"/>
+      <w:numFmt w:val="bullet"/>
+      <w:lvlText w:val=""/>
+      <w:lvlJc w:val="left"/>
+      <w:pPr>
+        <w:ind w:left="4320" w:hanging="360"/>
+      </w:pPr>
+      <w:rPr>
+        <w:rFonts w:ascii="Wingdings" w:hAnsi="Wingdings" w:hint="default"/>
+      </w:rPr>
+    </w:lvl>
+    <w:lvl w:ilvl="6" w:tplc="14090001" w:tentative="1">
+      <w:start w:val="1"/>
+      <w:numFmt w:val="bullet"/>
+      <w:lvlText w:val=""/>
+      <w:lvlJc w:val="left"/>
+      <w:pPr>
+        <w:ind w:left="5040" w:hanging="360"/>
+      </w:pPr>
+      <w:rPr>
+        <w:rFonts w:ascii="Symbol" w:hAnsi="Symbol" w:hint="default"/>
+      </w:rPr>
+    </w:lvl>
+    <w:lvl w:ilvl="7" w:tplc="14090003" w:tentative="1">
+      <w:start w:val="1"/>
+      <w:numFmt w:val="bullet"/>
+      <w:lvlText w:val="o"/>
+      <w:lvlJc w:val="left"/>
+      <w:pPr>
+        <w:ind w:left="5760" w:hanging="360"/>
+      </w:pPr>
+      <w:rPr>
+        <w:rFonts w:ascii="Courier New" w:hAnsi="Courier New" w:cs="Courier New" w:hint="default"/>
+      </w:rPr>
+    </w:lvl>
+    <w:lvl w:ilvl="8" w:tplc="14090005" w:tentative="1">
+      <w:start w:val="1"/>
+      <w:numFmt w:val="bullet"/>
+      <w:lvlText w:val=""/>
+      <w:lvlJc w:val="left"/>
+      <w:pPr>
+        <w:ind w:left="6480" w:hanging="360"/>
+      </w:pPr>
+      <w:rPr>
+        <w:rFonts w:ascii="Wingdings" w:hAnsi="Wingdings" w:hint="default"/>
+      </w:rPr>
+    </w:lvl>
+  </w:abstractNum>
+  <w:abstractNum w:abstractNumId="1">
+    <w:nsid w:val="3FA550A8"/>
+    <w:multiLevelType w:val="hybridMultilevel"/>
+    <w:tmpl w:val="F51E3C6C"/>
+    <w:lvl w:ilvl="0" w:tplc="14090001">
+      <w:start w:val="1"/>
+      <w:numFmt w:val="bullet"/>
+      <w:lvlText w:val=""/>
+      <w:lvlJc w:val="left"/>
+      <w:pPr>
+        <w:ind w:left="720" w:hanging="360"/>
+      </w:pPr>
+      <w:rPr>
+        <w:rFonts w:ascii="Symbol" w:hAnsi="Symbol" w:hint="default"/>
+      </w:rPr>
+    </w:lvl>
+    <w:lvl w:ilvl="1" w:tplc="14090003" w:tentative="1">
+      <w:start w:val="1"/>
+      <w:numFmt w:val="bullet"/>
+      <w:lvlText w:val="o"/>
+      <w:lvlJc w:val="left"/>
+      <w:pPr>
+        <w:ind w:left="1440" w:hanging="360"/>
+      </w:pPr>
+      <w:rPr>
+        <w:rFonts w:ascii="Courier New" w:hAnsi="Courier New" w:cs="Courier New" w:hint="default"/>
+      </w:rPr>
+    </w:lvl>
+    <w:lvl w:ilvl="2" w:tplc="14090005" w:tentative="1">
+      <w:start w:val="1"/>
+      <w:numFmt w:val="bullet"/>
+      <w:lvlText w:val=""/>
+      <w:lvlJc w:val="left"/>
+      <w:pPr>
+        <w:ind w:left="2160" w:hanging="360"/>
+      </w:pPr>
+      <w:rPr>
+        <w:rFonts w:ascii="Wingdings" w:hAnsi="Wingdings" w:hint="default"/>
+      </w:rPr>
+    </w:lvl>
+    <w:lvl w:ilvl="3" w:tplc="14090001" w:tentative="1">
+      <w:start w:val="1"/>
+      <w:numFmt w:val="bullet"/>
+      <w:lvlText w:val=""/>
+      <w:lvlJc w:val="left"/>
+      <w:pPr>
+        <w:ind w:left="2880" w:hanging="360"/>
+      </w:pPr>
+      <w:rPr>
+        <w:rFonts w:ascii="Symbol" w:hAnsi="Symbol" w:hint="default"/>
+      </w:rPr>
+    </w:lvl>
+    <w:lvl w:ilvl="4" w:tplc="14090003" w:tentative="1">
+      <w:start w:val="1"/>
+      <w:numFmt w:val="bullet"/>
+      <w:lvlText w:val="o"/>
+      <w:lvlJc w:val="left"/>
+      <w:pPr>
+        <w:ind w:left="3600" w:hanging="360"/>
+      </w:pPr>
+      <w:rPr>
+        <w:rFonts w:ascii="Courier New" w:hAnsi="Courier New" w:cs="Courier New" w:hint="default"/>
+      </w:rPr>
+    </w:lvl>
+    <w:lvl w:ilvl="5" w:tplc="14090005" w:tentative="1">
+      <w:start w:val="1"/>
+      <w:numFmt w:val="bullet"/>
+      <w:lvlText w:val=""/>
+      <w:lvlJc w:val="left"/>
+      <w:pPr>
+        <w:ind w:left="4320" w:hanging="360"/>
+      </w:pPr>
+      <w:rPr>
+        <w:rFonts w:ascii="Wingdings" w:hAnsi="Wingdings" w:hint="default"/>
+      </w:rPr>
+    </w:lvl>
+    <w:lvl w:ilvl="6" w:tplc="14090001" w:tentative="1">
+      <w:start w:val="1"/>
+      <w:numFmt w:val="bullet"/>
+      <w:lvlText w:val=""/>
+      <w:lvlJc w:val="left"/>
+      <w:pPr>
+        <w:ind w:left="5040" w:hanging="360"/>
+      </w:pPr>
+      <w:rPr>
+        <w:rFonts w:ascii="Symbol" w:hAnsi="Symbol" w:hint="default"/>
+      </w:rPr>
+    </w:lvl>
+    <w:lvl w:ilvl="7" w:tplc="14090003" w:tentative="1">
+      <w:start w:val="1"/>
+      <w:numFmt w:val="bullet"/>
+      <w:lvlText w:val="o"/>
+      <w:lvlJc w:val="left"/>
+      <w:pPr>
+        <w:ind w:left="5760" w:hanging="360"/>
+      </w:pPr>
+      <w:rPr>
+        <w:rFonts w:ascii="Courier New" w:hAnsi="Courier New" w:cs="Courier New" w:hint="default"/>
+      </w:rPr>
+    </w:lvl>
+    <w:lvl w:ilvl="8" w:tplc="14090005" w:tentative="1">
+      <w:start w:val="1"/>
+      <w:numFmt w:val="bullet"/>
+      <w:lvlText w:val=""/>
+      <w:lvlJc w:val="left"/>
+      <w:pPr>
+        <w:ind w:left="6480" w:hanging="360"/>
+      </w:pPr>
+      <w:rPr>
+        <w:rFonts w:ascii="Wingdings" w:hAnsi="Wingdings" w:hint="default"/>
+      </w:rPr>
+    </w:lvl>
+  </w:abstractNum>
+  <w:abstractNum w:abstractNumId="2">
+    <w:nsid w:val="4CED6997"/>
+    <w:multiLevelType w:val="hybridMultilevel"/>
+    <w:tmpl w:val="03DC59A4"/>
+    <w:lvl w:ilvl="0" w:tplc="14090001">
+      <w:start w:val="1"/>
+      <w:numFmt w:val="bullet"/>
+      <w:lvlText w:val=""/>
+      <w:lvlJc w:val="left"/>
+      <w:pPr>
+        <w:ind w:left="720" w:hanging="360"/>
+      </w:pPr>
+      <w:rPr>
+        <w:rFonts w:ascii="Symbol" w:hAnsi="Symbol" w:hint="default"/>
+      </w:rPr>
+    </w:lvl>
+    <w:lvl w:ilvl="1" w:tplc="14090003" w:tentative="1">
+      <w:start w:val="1"/>
+      <w:numFmt w:val="bullet"/>
+      <w:lvlText w:val="o"/>
+      <w:lvlJc w:val="left"/>
+      <w:pPr>
+        <w:ind w:left="1440" w:hanging="360"/>
+      </w:pPr>
+      <w:rPr>
+        <w:rFonts w:ascii="Courier New" w:hAnsi="Courier New" w:cs="Courier New" w:hint="default"/>
+      </w:rPr>
+    </w:lvl>
+    <w:lvl w:ilvl="2" w:tplc="14090005" w:tentative="1">
+      <w:start w:val="1"/>
+      <w:numFmt w:val="bullet"/>
+      <w:lvlText w:val=""/>
+      <w:lvlJc w:val="left"/>
+      <w:pPr>
+        <w:ind w:left="2160" w:hanging="360"/>
+      </w:pPr>
+      <w:rPr>
+        <w:rFonts w:ascii="Wingdings" w:hAnsi="Wingdings" w:hint="default"/>
+      </w:rPr>
+    </w:lvl>
+    <w:lvl w:ilvl="3" w:tplc="14090001" w:tentative="1">
+      <w:start w:val="1"/>
+      <w:numFmt w:val="bullet"/>
+      <w:lvlText w:val=""/>
+      <w:lvlJc w:val="left"/>
+      <w:pPr>
+        <w:ind w:left="2880" w:hanging="360"/>
+      </w:pPr>
+      <w:rPr>
+        <w:rFonts w:ascii="Symbol" w:hAnsi="Symbol" w:hint="default"/>
+      </w:rPr>
+    </w:lvl>
+    <w:lvl w:ilvl="4" w:tplc="14090003" w:tentative="1">
+      <w:start w:val="1"/>
+      <w:numFmt w:val="bullet"/>
+      <w:lvlText w:val="o"/>
+      <w:lvlJc w:val="left"/>
+      <w:pPr>
+        <w:ind w:left="3600" w:hanging="360"/>
+      </w:pPr>
+      <w:rPr>
+        <w:rFonts w:ascii="Courier New" w:hAnsi="Courier New" w:cs="Courier New" w:hint="default"/>
+      </w:rPr>
+    </w:lvl>
+    <w:lvl w:ilvl="5" w:tplc="14090005" w:tentative="1">
+      <w:start w:val="1"/>
+      <w:numFmt w:val="bullet"/>
+      <w:lvlText w:val=""/>
+      <w:lvlJc w:val="left"/>
+      <w:pPr>
+        <w:ind w:left="4320" w:hanging="360"/>
+      </w:pPr>
+      <w:rPr>
+        <w:rFonts w:ascii="Wingdings" w:hAnsi="Wingdings" w:hint="default"/>
+      </w:rPr>
+    </w:lvl>
+    <w:lvl w:ilvl="6" w:tplc="14090001" w:tentative="1">
+      <w:start w:val="1"/>
+      <w:numFmt w:val="bullet"/>
+      <w:lvlText w:val=""/>
+      <w:lvlJc w:val="left"/>
+      <w:pPr>
+        <w:ind w:left="5040" w:hanging="360"/>
+      </w:pPr>
+      <w:rPr>
+        <w:rFonts w:ascii="Symbol" w:hAnsi="Symbol" w:hint="default"/>
+      </w:rPr>
+    </w:lvl>
+    <w:lvl w:ilvl="7" w:tplc="14090003" w:tentative="1">
+      <w:start w:val="1"/>
+      <w:numFmt w:val="bullet"/>
+      <w:lvlText w:val="o"/>
+      <w:lvlJc w:val="left"/>
+      <w:pPr>
+        <w:ind w:left="5760" w:hanging="360"/>
+      </w:pPr>
+      <w:rPr>
+        <w:rFonts w:ascii="Courier New" w:hAnsi="Courier New" w:cs="Courier New" w:hint="default"/>
+      </w:rPr>
+    </w:lvl>
+    <w:lvl w:ilvl="8" w:tplc="14090005" w:tentative="1">
+      <w:start w:val="1"/>
+      <w:numFmt w:val="bullet"/>
+      <w:lvlText w:val=""/>
+      <w:lvlJc w:val="left"/>
+      <w:pPr>
+        <w:ind w:left="6480" w:hanging="360"/>
+      </w:pPr>
+      <w:rPr>
+        <w:rFonts w:ascii="Wingdings" w:hAnsi="Wingdings" w:hint="default"/>
+      </w:rPr>
+    </w:lvl>
+  </w:abstractNum>
+  <w:abstractNum w:abstractNumId="3">
     <w:nsid w:val="59277045"/>
     <w:multiLevelType w:val="hybridMultilevel"/>
     <w:tmpl w:val="D1B4A30E"/>
@@ -418,7 +1425,120 @@
       </w:rPr>
     </w:lvl>
   </w:abstractNum>
-  <w:abstractNum w:abstractNumId="1">
+  <w:abstractNum w:abstractNumId="4">
+    <w:nsid w:val="6DCD1BEF"/>
+    <w:multiLevelType w:val="hybridMultilevel"/>
+    <w:tmpl w:val="A1DABB92"/>
+    <w:lvl w:ilvl="0" w:tplc="14090001">
+      <w:start w:val="1"/>
+      <w:numFmt w:val="bullet"/>
+      <w:lvlText w:val=""/>
+      <w:lvlJc w:val="left"/>
+      <w:pPr>
+        <w:ind w:left="720" w:hanging="360"/>
+      </w:pPr>
+      <w:rPr>
+        <w:rFonts w:ascii="Symbol" w:hAnsi="Symbol" w:hint="default"/>
+      </w:rPr>
+    </w:lvl>
+    <w:lvl w:ilvl="1" w:tplc="14090003" w:tentative="1">
+      <w:start w:val="1"/>
+      <w:numFmt w:val="bullet"/>
+      <w:lvlText w:val="o"/>
+      <w:lvlJc w:val="left"/>
+      <w:pPr>
+        <w:ind w:left="1440" w:hanging="360"/>
+      </w:pPr>
+      <w:rPr>
+        <w:rFonts w:ascii="Courier New" w:hAnsi="Courier New" w:cs="Courier New" w:hint="default"/>
+      </w:rPr>
+    </w:lvl>
+    <w:lvl w:ilvl="2" w:tplc="14090005" w:tentative="1">
+      <w:start w:val="1"/>
+      <w:numFmt w:val="bullet"/>
+      <w:lvlText w:val=""/>
+      <w:lvlJc w:val="left"/>
+      <w:pPr>
+        <w:ind w:left="2160" w:hanging="360"/>
+      </w:pPr>
+      <w:rPr>
+        <w:rFonts w:ascii="Wingdings" w:hAnsi="Wingdings" w:hint="default"/>
+      </w:rPr>
+    </w:lvl>
+    <w:lvl w:ilvl="3" w:tplc="14090001" w:tentative="1">
+      <w:start w:val="1"/>
+      <w:numFmt w:val="bullet"/>
+      <w:lvlText w:val=""/>
+      <w:lvlJc w:val="left"/>
+      <w:pPr>
+        <w:ind w:left="2880" w:hanging="360"/>
+      </w:pPr>
+      <w:rPr>
+        <w:rFonts w:ascii="Symbol" w:hAnsi="Symbol" w:hint="default"/>
+      </w:rPr>
+    </w:lvl>
+    <w:lvl w:ilvl="4" w:tplc="14090003" w:tentative="1">
+      <w:start w:val="1"/>
+      <w:numFmt w:val="bullet"/>
+      <w:lvlText w:val="o"/>
+      <w:lvlJc w:val="left"/>
+      <w:pPr>
+        <w:ind w:left="3600" w:hanging="360"/>
+      </w:pPr>
+      <w:rPr>
+        <w:rFonts w:ascii="Courier New" w:hAnsi="Courier New" w:cs="Courier New" w:hint="default"/>
+      </w:rPr>
+    </w:lvl>
+    <w:lvl w:ilvl="5" w:tplc="14090005" w:tentative="1">
+      <w:start w:val="1"/>
+      <w:numFmt w:val="bullet"/>
+      <w:lvlText w:val=""/>
+      <w:lvlJc w:val="left"/>
+      <w:pPr>
+        <w:ind w:left="4320" w:hanging="360"/>
+      </w:pPr>
+      <w:rPr>
+        <w:rFonts w:ascii="Wingdings" w:hAnsi="Wingdings" w:hint="default"/>
+      </w:rPr>
+    </w:lvl>
+    <w:lvl w:ilvl="6" w:tplc="14090001" w:tentative="1">
+      <w:start w:val="1"/>
+      <w:numFmt w:val="bullet"/>
+      <w:lvlText w:val=""/>
+      <w:lvlJc w:val="left"/>
+      <w:pPr>
+        <w:ind w:left="5040" w:hanging="360"/>
+      </w:pPr>
+      <w:rPr>
+        <w:rFonts w:ascii="Symbol" w:hAnsi="Symbol" w:hint="default"/>
+      </w:rPr>
+    </w:lvl>
+    <w:lvl w:ilvl="7" w:tplc="14090003" w:tentative="1">
+      <w:start w:val="1"/>
+      <w:numFmt w:val="bullet"/>
+      <w:lvlText w:val="o"/>
+      <w:lvlJc w:val="left"/>
+      <w:pPr>
+        <w:ind w:left="5760" w:hanging="360"/>
+      </w:pPr>
+      <w:rPr>
+        <w:rFonts w:ascii="Courier New" w:hAnsi="Courier New" w:cs="Courier New" w:hint="default"/>
+      </w:rPr>
+    </w:lvl>
+    <w:lvl w:ilvl="8" w:tplc="14090005" w:tentative="1">
+      <w:start w:val="1"/>
+      <w:numFmt w:val="bullet"/>
+      <w:lvlText w:val=""/>
+      <w:lvlJc w:val="left"/>
+      <w:pPr>
+        <w:ind w:left="6480" w:hanging="360"/>
+      </w:pPr>
+      <w:rPr>
+        <w:rFonts w:ascii="Wingdings" w:hAnsi="Wingdings" w:hint="default"/>
+      </w:rPr>
+    </w:lvl>
+  </w:abstractNum>
+  <w:abstractNum w:abstractNumId="5">
     <w:nsid w:val="758840E4"/>
     <w:multiLevelType w:val="hybridMultilevel"/>
     <w:tmpl w:val="5108F858"/>
@@ -532,10 +1652,22 @@
     </w:lvl>
   </w:abstractNum>
   <w:num w:numId="1">
+    <w:abstractNumId w:val="3"/>
+  </w:num>
+  <w:num w:numId="2">
+    <w:abstractNumId w:val="5"/>
+  </w:num>
+  <w:num w:numId="3">
+    <w:abstractNumId w:val="4"/>
+  </w:num>
+  <w:num w:numId="4">
     <w:abstractNumId w:val="0"/>
   </w:num>
-  <w:num w:numId="2">
+  <w:num w:numId="5">
     <w:abstractNumId w:val="1"/>
+  </w:num>
+  <w:num w:numId="6">
+    <w:abstractNumId w:val="2"/>
   </w:num>
 </w:numbering>
 </file>
@@ -700,6 +1832,53 @@
     <w:name w:val="Normal"/>
     <w:qFormat/>
   </w:style>
+  <w:style w:type="paragraph" w:styleId="Heading1">
+    <w:name w:val="heading 1"/>
+    <w:basedOn w:val="Normal"/>
+    <w:next w:val="Normal"/>
+    <w:link w:val="Heading1Char"/>
+    <w:uiPriority w:val="9"/>
+    <w:qFormat/>
+    <w:rsid w:val="009B108A"/>
+    <w:pPr>
+      <w:keepNext/>
+      <w:keepLines/>
+      <w:spacing w:before="480" w:after="0"/>
+      <w:outlineLvl w:val="0"/>
+    </w:pPr>
+    <w:rPr>
+      <w:rFonts w:asciiTheme="majorHAnsi" w:eastAsiaTheme="majorEastAsia" w:hAnsiTheme="majorHAnsi" w:cstheme="majorBidi"/>
+      <w:b/>
+      <w:bCs/>
+      <w:color w:val="365F91" w:themeColor="accent1" w:themeShade="BF"/>
+      <w:sz w:val="28"/>
+      <w:szCs w:val="28"/>
+    </w:rPr>
+  </w:style>
+  <w:style w:type="paragraph" w:styleId="Heading2">
+    <w:name w:val="heading 2"/>
+    <w:basedOn w:val="Normal"/>
+    <w:next w:val="Normal"/>
+    <w:link w:val="Heading2Char"/>
+    <w:uiPriority w:val="9"/>
+    <w:unhideWhenUsed/>
+    <w:qFormat/>
+    <w:rsid w:val="009B108A"/>
+    <w:pPr>
+      <w:keepNext/>
+      <w:keepLines/>
+      <w:spacing w:before="200" w:after="0"/>
+      <w:outlineLvl w:val="1"/>
+    </w:pPr>
+    <w:rPr>
+      <w:rFonts w:asciiTheme="majorHAnsi" w:eastAsiaTheme="majorEastAsia" w:hAnsiTheme="majorHAnsi" w:cstheme="majorBidi"/>
+      <w:b/>
+      <w:bCs/>
+      <w:color w:val="4F81BD" w:themeColor="accent1"/>
+      <w:sz w:val="26"/>
+      <w:szCs w:val="26"/>
+    </w:rPr>
+  </w:style>
   <w:style w:type="character" w:default="1" w:styleId="DefaultParagraphFont">
     <w:name w:val="Default Paragraph Font"/>
     <w:uiPriority w:val="1"/>
@@ -777,6 +1956,64 @@
       <w:ind w:left="720"/>
       <w:contextualSpacing/>
     </w:pPr>
+  </w:style>
+  <w:style w:type="paragraph" w:customStyle="1" w:styleId="Default">
+    <w:name w:val="Default"/>
+    <w:rsid w:val="009B108A"/>
+    <w:pPr>
+      <w:autoSpaceDE w:val="0"/>
+      <w:autoSpaceDN w:val="0"/>
+      <w:adjustRightInd w:val="0"/>
+      <w:spacing w:after="0" w:line="240" w:lineRule="auto"/>
+    </w:pPr>
+    <w:rPr>
+      <w:rFonts w:ascii="Calibri" w:hAnsi="Calibri" w:cs="Calibri"/>
+      <w:color w:val="000000"/>
+      <w:sz w:val="24"/>
+      <w:szCs w:val="24"/>
+    </w:rPr>
+  </w:style>
+  <w:style w:type="character" w:customStyle="1" w:styleId="Heading1Char">
+    <w:name w:val="Heading 1 Char"/>
+    <w:basedOn w:val="DefaultParagraphFont"/>
+    <w:link w:val="Heading1"/>
+    <w:uiPriority w:val="9"/>
+    <w:rsid w:val="009B108A"/>
+    <w:rPr>
+      <w:rFonts w:asciiTheme="majorHAnsi" w:eastAsiaTheme="majorEastAsia" w:hAnsiTheme="majorHAnsi" w:cstheme="majorBidi"/>
+      <w:b/>
+      <w:bCs/>
+      <w:color w:val="365F91" w:themeColor="accent1" w:themeShade="BF"/>
+      <w:sz w:val="28"/>
+      <w:szCs w:val="28"/>
+    </w:rPr>
+  </w:style>
+  <w:style w:type="character" w:customStyle="1" w:styleId="Heading2Char">
+    <w:name w:val="Heading 2 Char"/>
+    <w:basedOn w:val="DefaultParagraphFont"/>
+    <w:link w:val="Heading2"/>
+    <w:uiPriority w:val="9"/>
+    <w:rsid w:val="009B108A"/>
+    <w:rPr>
+      <w:rFonts w:asciiTheme="majorHAnsi" w:eastAsiaTheme="majorEastAsia" w:hAnsiTheme="majorHAnsi" w:cstheme="majorBidi"/>
+      <w:b/>
+      <w:bCs/>
+      <w:color w:val="4F81BD" w:themeColor="accent1"/>
+      <w:sz w:val="26"/>
+      <w:szCs w:val="26"/>
+    </w:rPr>
+  </w:style>
+  <w:style w:type="character" w:styleId="SubtleEmphasis">
+    <w:name w:val="Subtle Emphasis"/>
+    <w:basedOn w:val="DefaultParagraphFont"/>
+    <w:uiPriority w:val="19"/>
+    <w:qFormat/>
+    <w:rsid w:val="00EF1137"/>
+    <w:rPr>
+      <w:i/>
+      <w:iCs/>
+      <w:color w:val="808080" w:themeColor="text1" w:themeTint="7F"/>
+    </w:rPr>
   </w:style>
 </w:styles>
 </file>
@@ -941,6 +2178,53 @@
     <w:name w:val="Normal"/>
     <w:qFormat/>
   </w:style>
+  <w:style w:type="paragraph" w:styleId="Heading1">
+    <w:name w:val="heading 1"/>
+    <w:basedOn w:val="Normal"/>
+    <w:next w:val="Normal"/>
+    <w:link w:val="Heading1Char"/>
+    <w:uiPriority w:val="9"/>
+    <w:qFormat/>
+    <w:rsid w:val="009B108A"/>
+    <w:pPr>
+      <w:keepNext/>
+      <w:keepLines/>
+      <w:spacing w:before="480" w:after="0"/>
+      <w:outlineLvl w:val="0"/>
+    </w:pPr>
+    <w:rPr>
+      <w:rFonts w:asciiTheme="majorHAnsi" w:eastAsiaTheme="majorEastAsia" w:hAnsiTheme="majorHAnsi" w:cstheme="majorBidi"/>
+      <w:b/>
+      <w:bCs/>
+      <w:color w:val="365F91" w:themeColor="accent1" w:themeShade="BF"/>
+      <w:sz w:val="28"/>
+      <w:szCs w:val="28"/>
+    </w:rPr>
+  </w:style>
+  <w:style w:type="paragraph" w:styleId="Heading2">
+    <w:name w:val="heading 2"/>
+    <w:basedOn w:val="Normal"/>
+    <w:next w:val="Normal"/>
+    <w:link w:val="Heading2Char"/>
+    <w:uiPriority w:val="9"/>
+    <w:unhideWhenUsed/>
+    <w:qFormat/>
+    <w:rsid w:val="009B108A"/>
+    <w:pPr>
+      <w:keepNext/>
+      <w:keepLines/>
+      <w:spacing w:before="200" w:after="0"/>
+      <w:outlineLvl w:val="1"/>
+    </w:pPr>
+    <w:rPr>
+      <w:rFonts w:asciiTheme="majorHAnsi" w:eastAsiaTheme="majorEastAsia" w:hAnsiTheme="majorHAnsi" w:cstheme="majorBidi"/>
+      <w:b/>
+      <w:bCs/>
+      <w:color w:val="4F81BD" w:themeColor="accent1"/>
+      <w:sz w:val="26"/>
+      <w:szCs w:val="26"/>
+    </w:rPr>
+  </w:style>
   <w:style w:type="character" w:default="1" w:styleId="DefaultParagraphFont">
     <w:name w:val="Default Paragraph Font"/>
     <w:uiPriority w:val="1"/>
@@ -1018,6 +2302,64 @@
       <w:ind w:left="720"/>
       <w:contextualSpacing/>
     </w:pPr>
+  </w:style>
+  <w:style w:type="paragraph" w:customStyle="1" w:styleId="Default">
+    <w:name w:val="Default"/>
+    <w:rsid w:val="009B108A"/>
+    <w:pPr>
+      <w:autoSpaceDE w:val="0"/>
+      <w:autoSpaceDN w:val="0"/>
+      <w:adjustRightInd w:val="0"/>
+      <w:spacing w:after="0" w:line="240" w:lineRule="auto"/>
+    </w:pPr>
+    <w:rPr>
+      <w:rFonts w:ascii="Calibri" w:hAnsi="Calibri" w:cs="Calibri"/>
+      <w:color w:val="000000"/>
+      <w:sz w:val="24"/>
+      <w:szCs w:val="24"/>
+    </w:rPr>
+  </w:style>
+  <w:style w:type="character" w:customStyle="1" w:styleId="Heading1Char">
+    <w:name w:val="Heading 1 Char"/>
+    <w:basedOn w:val="DefaultParagraphFont"/>
+    <w:link w:val="Heading1"/>
+    <w:uiPriority w:val="9"/>
+    <w:rsid w:val="009B108A"/>
+    <w:rPr>
+      <w:rFonts w:asciiTheme="majorHAnsi" w:eastAsiaTheme="majorEastAsia" w:hAnsiTheme="majorHAnsi" w:cstheme="majorBidi"/>
+      <w:b/>
+      <w:bCs/>
+      <w:color w:val="365F91" w:themeColor="accent1" w:themeShade="BF"/>
+      <w:sz w:val="28"/>
+      <w:szCs w:val="28"/>
+    </w:rPr>
+  </w:style>
+  <w:style w:type="character" w:customStyle="1" w:styleId="Heading2Char">
+    <w:name w:val="Heading 2 Char"/>
+    <w:basedOn w:val="DefaultParagraphFont"/>
+    <w:link w:val="Heading2"/>
+    <w:uiPriority w:val="9"/>
+    <w:rsid w:val="009B108A"/>
+    <w:rPr>
+      <w:rFonts w:asciiTheme="majorHAnsi" w:eastAsiaTheme="majorEastAsia" w:hAnsiTheme="majorHAnsi" w:cstheme="majorBidi"/>
+      <w:b/>
+      <w:bCs/>
+      <w:color w:val="4F81BD" w:themeColor="accent1"/>
+      <w:sz w:val="26"/>
+      <w:szCs w:val="26"/>
+    </w:rPr>
+  </w:style>
+  <w:style w:type="character" w:styleId="SubtleEmphasis">
+    <w:name w:val="Subtle Emphasis"/>
+    <w:basedOn w:val="DefaultParagraphFont"/>
+    <w:uiPriority w:val="19"/>
+    <w:qFormat/>
+    <w:rsid w:val="00EF1137"/>
+    <w:rPr>
+      <w:i/>
+      <w:iCs/>
+      <w:color w:val="808080" w:themeColor="text1" w:themeTint="7F"/>
+    </w:rPr>
   </w:style>
 </w:styles>
 </file>

</xml_diff>

<commit_message>
- Done more stuff on report - Decided who's doing what
</commit_message>
<xml_diff>
--- a/Reports/Progress Report 1.docx
+++ b/Reports/Progress Report 1.docx
@@ -138,7 +138,7 @@
     </w:p>
     <w:p>
       <w:r>
-        <w:t>Tactics</w:t>
+        <w:t>Tactics and Navigation - Peter</w:t>
       </w:r>
     </w:p>
     <w:p>
@@ -150,227 +150,411 @@
         </w:numPr>
       </w:pPr>
       <w:r>
-        <w:t xml:space="preserve">Cover other robot’s </w:t>
+        <w:t>Collect weights as fast as possible, bring back to base (pathfinding)</w:t>
+      </w:r>
+      <w:r>
+        <w:t xml:space="preserve"> - flowchart</w:t>
+      </w:r>
+    </w:p>
+    <w:p>
+      <w:pPr>
+        <w:pStyle w:val="ListParagraph"/>
+        <w:numPr>
+          <w:ilvl w:val="0"/>
+          <w:numId w:val="3"/>
+        </w:numPr>
+      </w:pPr>
+      <w:r>
+        <w:t>Ignore base, pick up heaviest weights (random)</w:t>
+      </w:r>
+      <w:r>
+        <w:t xml:space="preserve"> - flowchart</w:t>
+      </w:r>
+    </w:p>
+    <w:p>
+      <w:pPr>
+        <w:pStyle w:val="ListParagraph"/>
+        <w:numPr>
+          <w:ilvl w:val="0"/>
+          <w:numId w:val="3"/>
+        </w:numPr>
+      </w:pPr>
+      <w:r>
+        <w:t>Follow the wall</w:t>
+      </w:r>
+      <w:r>
+        <w:t xml:space="preserve"> - flowchart</w:t>
+      </w:r>
+    </w:p>
+    <w:p>
+      <w:r>
+        <w:t>Navigation Sensors (discussion)</w:t>
+      </w:r>
+      <w:r>
+        <w:t xml:space="preserve"> - Ryan</w:t>
+      </w:r>
+    </w:p>
+    <w:p>
+      <w:pPr>
+        <w:pStyle w:val="ListParagraph"/>
+        <w:numPr>
+          <w:ilvl w:val="0"/>
+          <w:numId w:val="8"/>
+        </w:numPr>
+      </w:pPr>
+      <w:r>
+        <w:t>Camera</w:t>
+      </w:r>
+    </w:p>
+    <w:p>
+      <w:pPr>
+        <w:pStyle w:val="ListParagraph"/>
+        <w:numPr>
+          <w:ilvl w:val="0"/>
+          <w:numId w:val="6"/>
+        </w:numPr>
+      </w:pPr>
+      <w:r>
+        <w:t>Ultrasonic</w:t>
+      </w:r>
+    </w:p>
+    <w:p>
+      <w:pPr>
+        <w:pStyle w:val="ListParagraph"/>
+        <w:numPr>
+          <w:ilvl w:val="0"/>
+          <w:numId w:val="6"/>
+        </w:numPr>
+      </w:pPr>
+      <w:r>
+        <w:t>IR</w:t>
+      </w:r>
+    </w:p>
+    <w:p>
+      <w:pPr>
+        <w:pStyle w:val="ListParagraph"/>
+        <w:numPr>
+          <w:ilvl w:val="0"/>
+          <w:numId w:val="6"/>
+        </w:numPr>
+      </w:pPr>
+      <w:r>
+        <w:lastRenderedPageBreak/>
+        <w:t>Collision sensor (limit switch)</w:t>
+      </w:r>
+    </w:p>
+    <w:p>
+      <w:pPr>
+        <w:pStyle w:val="ListParagraph"/>
+        <w:numPr>
+          <w:ilvl w:val="0"/>
+          <w:numId w:val="6"/>
+        </w:numPr>
+      </w:pPr>
+      <w:r>
+        <w:t>Colour sensor</w:t>
+      </w:r>
+    </w:p>
+    <w:p>
+      <w:r>
+        <w:t>Locomotion (discussion)</w:t>
+      </w:r>
+      <w:r>
+        <w:t xml:space="preserve"> - Jack</w:t>
+      </w:r>
+    </w:p>
+    <w:p>
+      <w:pPr>
+        <w:pStyle w:val="ListParagraph"/>
+        <w:numPr>
+          <w:ilvl w:val="0"/>
+          <w:numId w:val="7"/>
+        </w:numPr>
+      </w:pPr>
+      <w:r>
+        <w:t>Tracks</w:t>
+      </w:r>
+    </w:p>
+    <w:p>
+      <w:pPr>
+        <w:pStyle w:val="ListParagraph"/>
+        <w:numPr>
+          <w:ilvl w:val="1"/>
+          <w:numId w:val="7"/>
+        </w:numPr>
+      </w:pPr>
+      <w:r>
+        <w:t>Environment</w:t>
+      </w:r>
+    </w:p>
+    <w:p>
+      <w:pPr>
+        <w:pStyle w:val="ListParagraph"/>
+        <w:numPr>
+          <w:ilvl w:val="0"/>
+          <w:numId w:val="7"/>
+        </w:numPr>
+      </w:pPr>
+      <w:r>
+        <w:t>Wheels</w:t>
+      </w:r>
+    </w:p>
+    <w:p>
+      <w:pPr>
+        <w:pStyle w:val="ListParagraph"/>
+        <w:numPr>
+          <w:ilvl w:val="0"/>
+          <w:numId w:val="7"/>
+        </w:numPr>
+      </w:pPr>
+      <w:r>
+        <w:t>Talk about chassis</w:t>
+      </w:r>
+    </w:p>
+    <w:p/>
+    <w:p>
+      <w:pPr>
+        <w:rPr>
+          <w:rStyle w:val="SubtleEmphasis"/>
+        </w:rPr>
+      </w:pPr>
+      <w:r>
+        <w:rPr>
+          <w:rStyle w:val="SubtleEmphasis"/>
+        </w:rPr>
+        <w:t xml:space="preserve">You should describe the boundaries of your robot/solution in terms of hardware, different strategies to beat opponents, the competition environment, etc. You could mention/describe the equipment you have been provided. Very briefly describe how you came to these ideas – i.e. using methods that we spoke about in class (brainstorming, concept tables </w:t>
+      </w:r>
+      <w:proofErr w:type="spellStart"/>
+      <w:r>
+        <w:rPr>
+          <w:rStyle w:val="SubtleEmphasis"/>
+        </w:rPr>
+        <w:t>etc</w:t>
+      </w:r>
+      <w:proofErr w:type="spellEnd"/>
+      <w:r>
+        <w:rPr>
+          <w:rStyle w:val="SubtleEmphasis"/>
+        </w:rPr>
+        <w:t>)</w:t>
+      </w:r>
+    </w:p>
+    <w:p>
+      <w:pPr>
+        <w:pStyle w:val="Heading1"/>
+      </w:pPr>
+      <w:r>
+        <w:t>Proposed concepts</w:t>
+      </w:r>
+    </w:p>
+    <w:p>
+      <w:r>
+        <w:t>-sketch each overall concept, plus any additional ones for picking up if required</w:t>
+      </w:r>
+    </w:p>
+    <w:p/>
+    <w:p>
+      <w:r>
+        <w:t>Collect weights as fast as possible, bring back to base (pathfinding)</w:t>
+      </w:r>
+      <w:r>
+        <w:t xml:space="preserve"> - Ryan</w:t>
+      </w:r>
+    </w:p>
+    <w:p>
+      <w:pPr>
+        <w:pStyle w:val="ListParagraph"/>
+        <w:numPr>
+          <w:ilvl w:val="0"/>
+          <w:numId w:val="5"/>
+        </w:numPr>
+      </w:pPr>
+      <w:r>
+        <w:t>Arms/hard points (our magnets)</w:t>
+      </w:r>
+    </w:p>
+    <w:p>
+      <w:pPr>
+        <w:pStyle w:val="ListParagraph"/>
+        <w:numPr>
+          <w:ilvl w:val="1"/>
+          <w:numId w:val="5"/>
+        </w:numPr>
+      </w:pPr>
+      <w:r>
+        <w:t>Hall effect</w:t>
+      </w:r>
+      <w:r>
+        <w:t xml:space="preserve"> to detect weight</w:t>
+      </w:r>
+    </w:p>
+    <w:p>
+      <w:pPr>
+        <w:pStyle w:val="ListParagraph"/>
+        <w:numPr>
+          <w:ilvl w:val="0"/>
+          <w:numId w:val="5"/>
+        </w:numPr>
+      </w:pPr>
+      <w:r>
+        <w:t xml:space="preserve">Cover other </w:t>
       </w:r>
       <w:proofErr w:type="gramStart"/>
       <w:r>
-        <w:t>base  (</w:t>
+        <w:t>robot ’s</w:t>
       </w:r>
       <w:proofErr w:type="gramEnd"/>
       <w:r>
-        <w:t>Do we include this yet?)</w:t>
-      </w:r>
-      <w:r>
-        <w:t xml:space="preserve"> (pathfinding)</w:t>
-      </w:r>
-    </w:p>
-    <w:p>
-      <w:pPr>
-        <w:pStyle w:val="ListParagraph"/>
-        <w:numPr>
-          <w:ilvl w:val="0"/>
-          <w:numId w:val="3"/>
-        </w:numPr>
-      </w:pPr>
-      <w:r>
-        <w:t>Ignore base, pick up heaviest weights</w:t>
-      </w:r>
-      <w:r>
-        <w:t xml:space="preserve"> (random)</w:t>
-      </w:r>
-    </w:p>
-    <w:p>
-      <w:pPr>
-        <w:pStyle w:val="ListParagraph"/>
-        <w:numPr>
-          <w:ilvl w:val="0"/>
-          <w:numId w:val="3"/>
-        </w:numPr>
-      </w:pPr>
-      <w:r>
-        <w:t>Collect weights as fast as possible, bring back to base (pathfinding/back-tracking)</w:t>
-      </w:r>
-    </w:p>
-    <w:p>
-      <w:r>
-        <w:t>Navigation</w:t>
-      </w:r>
-    </w:p>
-    <w:p>
-      <w:pPr>
-        <w:pStyle w:val="ListParagraph"/>
-        <w:numPr>
-          <w:ilvl w:val="0"/>
-          <w:numId w:val="6"/>
-        </w:numPr>
-      </w:pPr>
-      <w:r>
-        <w:t>Ultrasonic</w:t>
-      </w:r>
-    </w:p>
-    <w:p>
-      <w:pPr>
-        <w:pStyle w:val="ListParagraph"/>
-        <w:numPr>
-          <w:ilvl w:val="0"/>
-          <w:numId w:val="6"/>
-        </w:numPr>
-      </w:pPr>
-      <w:r>
-        <w:t>IR</w:t>
-      </w:r>
-    </w:p>
-    <w:p>
-      <w:pPr>
-        <w:pStyle w:val="ListParagraph"/>
-        <w:numPr>
-          <w:ilvl w:val="0"/>
-          <w:numId w:val="6"/>
-        </w:numPr>
-      </w:pPr>
-      <w:r>
-        <w:t>Collision detectors</w:t>
-      </w:r>
-    </w:p>
-    <w:p>
+        <w:t xml:space="preserve"> base  (Do we include this yet?)</w:t>
+      </w:r>
+    </w:p>
+    <w:p/>
+    <w:p>
+      <w:r>
+        <w:t>Ignore base, pick up heaviest weights (random)</w:t>
+      </w:r>
+      <w:r>
+        <w:t xml:space="preserve"> - Jack</w:t>
+      </w:r>
+    </w:p>
+    <w:p>
+      <w:pPr>
+        <w:pStyle w:val="ListParagraph"/>
+        <w:numPr>
+          <w:ilvl w:val="0"/>
+          <w:numId w:val="5"/>
+        </w:numPr>
+      </w:pPr>
+      <w:r>
+        <w:t>Scoop</w:t>
+      </w:r>
+    </w:p>
+    <w:p>
+      <w:pPr>
+        <w:pStyle w:val="ListParagraph"/>
+        <w:numPr>
+          <w:ilvl w:val="0"/>
+          <w:numId w:val="5"/>
+        </w:numPr>
+      </w:pPr>
+      <w:r>
+        <w:t>Speed</w:t>
+      </w:r>
+    </w:p>
+    <w:p/>
+    <w:p>
+      <w:r>
+        <w:t>Foll</w:t>
+      </w:r>
+      <w:r>
+        <w:t>ow the wall - Peter</w:t>
+      </w:r>
+    </w:p>
+    <w:p>
+      <w:pPr>
+        <w:pStyle w:val="ListParagraph"/>
+        <w:numPr>
+          <w:ilvl w:val="0"/>
+          <w:numId w:val="5"/>
+        </w:numPr>
+      </w:pPr>
+      <w:r>
+        <w:t>Electromagnet</w:t>
+      </w:r>
+    </w:p>
+    <w:p>
+      <w:pPr>
+        <w:pStyle w:val="ListParagraph"/>
+        <w:numPr>
+          <w:ilvl w:val="0"/>
+          <w:numId w:val="7"/>
+        </w:numPr>
+      </w:pPr>
+      <w:r>
+        <w:t>Sensor interference</w:t>
+      </w:r>
+    </w:p>
+    <w:p>
+      <w:bookmarkStart w:id="0" w:name="_GoBack"/>
+      <w:bookmarkEnd w:id="0"/>
+    </w:p>
+    <w:p>
+      <w:pPr>
+        <w:rPr>
+          <w:rStyle w:val="SubtleEmphasis"/>
+        </w:rPr>
+      </w:pPr>
+      <w:r>
+        <w:rPr>
+          <w:rStyle w:val="SubtleEmphasis"/>
+        </w:rPr>
+        <w:t xml:space="preserve">Present initial sketches, models, and descriptions </w:t>
+      </w:r>
+      <w:proofErr w:type="spellStart"/>
+      <w:r>
+        <w:rPr>
+          <w:rStyle w:val="SubtleEmphasis"/>
+        </w:rPr>
+        <w:t>etc</w:t>
+      </w:r>
+      <w:proofErr w:type="spellEnd"/>
+      <w:r>
+        <w:rPr>
+          <w:rStyle w:val="SubtleEmphasis"/>
+        </w:rPr>
+        <w:t xml:space="preserve"> of your 3 options. You need to show that you have thought through high-level system design of these concepts, using some techniques such as – Context diagrams, functional architecture diagrams, N2 charts, behavioural flow chart, </w:t>
+      </w:r>
+      <w:proofErr w:type="gramStart"/>
+      <w:r>
+        <w:rPr>
+          <w:rStyle w:val="SubtleEmphasis"/>
+        </w:rPr>
+        <w:t>FSM</w:t>
+      </w:r>
+      <w:proofErr w:type="gramEnd"/>
+      <w:r>
+        <w:rPr>
+          <w:rStyle w:val="SubtleEmphasis"/>
+        </w:rPr>
+        <w:t xml:space="preserve"> graphs. (Not all of </w:t>
+      </w:r>
+      <w:proofErr w:type="gramStart"/>
+      <w:r>
+        <w:rPr>
+          <w:rStyle w:val="SubtleEmphasis"/>
+        </w:rPr>
+        <w:t>these,</w:t>
+      </w:r>
+      <w:proofErr w:type="gramEnd"/>
+      <w:r>
+        <w:rPr>
+          <w:rStyle w:val="SubtleEmphasis"/>
+        </w:rPr>
+        <w:t xml:space="preserve"> but choose a couple that you think are appropriate to indicate how your concepts would work and be put together).</w:t>
+      </w:r>
+    </w:p>
+    <w:p>
+      <w:pPr>
+        <w:pStyle w:val="Heading1"/>
+      </w:pPr>
       <w:r>
         <w:lastRenderedPageBreak/>
-        <w:t>Collection</w:t>
-      </w:r>
-    </w:p>
-    <w:p>
-      <w:pPr>
-        <w:pStyle w:val="ListParagraph"/>
-        <w:numPr>
-          <w:ilvl w:val="0"/>
-          <w:numId w:val="5"/>
-        </w:numPr>
-      </w:pPr>
-      <w:r>
-        <w:t>Electromagnet</w:t>
-      </w:r>
-    </w:p>
-    <w:p>
-      <w:pPr>
-        <w:pStyle w:val="ListParagraph"/>
-        <w:numPr>
-          <w:ilvl w:val="0"/>
-          <w:numId w:val="5"/>
-        </w:numPr>
-      </w:pPr>
-      <w:r>
-        <w:t>Scoop</w:t>
-      </w:r>
-    </w:p>
-    <w:p>
-      <w:pPr>
-        <w:pStyle w:val="ListParagraph"/>
-        <w:numPr>
-          <w:ilvl w:val="0"/>
-          <w:numId w:val="5"/>
-        </w:numPr>
-      </w:pPr>
-      <w:r>
-        <w:t>Arms/hard points</w:t>
-      </w:r>
-    </w:p>
-    <w:p/>
-    <w:p>
-      <w:pPr>
-        <w:rPr>
-          <w:rStyle w:val="SubtleEmphasis"/>
-        </w:rPr>
-      </w:pPr>
-      <w:r>
-        <w:rPr>
-          <w:rStyle w:val="SubtleEmphasis"/>
-        </w:rPr>
-        <w:t xml:space="preserve">You should describe the boundaries of your robot/solution in terms of hardware, different strategies to beat opponents, the competition environment, etc. You could mention/describe the equipment you have been provided. Very briefly describe how you came to these ideas – i.e. using methods that we spoke about in class (brainstorming, concept tables </w:t>
-      </w:r>
-      <w:proofErr w:type="spellStart"/>
-      <w:r>
-        <w:rPr>
-          <w:rStyle w:val="SubtleEmphasis"/>
-        </w:rPr>
-        <w:t>etc</w:t>
-      </w:r>
-      <w:proofErr w:type="spellEnd"/>
-      <w:r>
-        <w:rPr>
-          <w:rStyle w:val="SubtleEmphasis"/>
-        </w:rPr>
-        <w:t>)</w:t>
-      </w:r>
-    </w:p>
-    <w:p>
-      <w:pPr>
-        <w:pStyle w:val="Heading1"/>
-      </w:pPr>
-      <w:r>
-        <w:t>Proposed concepts</w:t>
-      </w:r>
-    </w:p>
-    <w:p>
-      <w:pPr>
-        <w:rPr>
-          <w:rStyle w:val="SubtleEmphasis"/>
-        </w:rPr>
-      </w:pPr>
-      <w:r>
-        <w:rPr>
-          <w:rStyle w:val="SubtleEmphasis"/>
-        </w:rPr>
-        <w:t xml:space="preserve">Present initial sketches, models, and descriptions </w:t>
-      </w:r>
-      <w:proofErr w:type="spellStart"/>
-      <w:r>
-        <w:rPr>
-          <w:rStyle w:val="SubtleEmphasis"/>
-        </w:rPr>
-        <w:t>etc</w:t>
-      </w:r>
-      <w:proofErr w:type="spellEnd"/>
-      <w:r>
-        <w:rPr>
-          <w:rStyle w:val="SubtleEmphasis"/>
-        </w:rPr>
-        <w:t xml:space="preserve"> of your 3 options. You need to show that you have thought through high-level system design of these concepts, using some techniques such as – Context diagrams, functional architecture diagrams, N2 charts, behavioural flow chart, </w:t>
+        <w:t>Concept evaluation</w:t>
+      </w:r>
+    </w:p>
+    <w:p>
+      <w:r>
+        <w:t xml:space="preserve">- </w:t>
       </w:r>
       <w:proofErr w:type="gramStart"/>
       <w:r>
-        <w:rPr>
-          <w:rStyle w:val="SubtleEmphasis"/>
-        </w:rPr>
-        <w:t>FSM</w:t>
+        <w:t>calculations</w:t>
       </w:r>
       <w:proofErr w:type="gramEnd"/>
-      <w:r>
-        <w:rPr>
-          <w:rStyle w:val="SubtleEmphasis"/>
-        </w:rPr>
-        <w:t xml:space="preserve"> graphs. (Not all of </w:t>
-      </w:r>
-      <w:proofErr w:type="gramStart"/>
-      <w:r>
-        <w:rPr>
-          <w:rStyle w:val="SubtleEmphasis"/>
-        </w:rPr>
-        <w:t>these,</w:t>
-      </w:r>
-      <w:proofErr w:type="gramEnd"/>
-      <w:r>
-        <w:rPr>
-          <w:rStyle w:val="SubtleEmphasis"/>
-        </w:rPr>
-        <w:t xml:space="preserve"> but choose a couple that you think are appropriate to indicate how your concepts would work and be put together).</w:t>
-      </w:r>
-    </w:p>
-    <w:p>
-      <w:pPr>
-        <w:pStyle w:val="Heading1"/>
-      </w:pPr>
-      <w:r>
-        <w:t>Concept evaluation</w:t>
+    </w:p>
+    <w:p>
+      <w:r>
+        <w:t>- ‘Merit table’ score chart</w:t>
       </w:r>
     </w:p>
     <w:p>
@@ -504,7 +688,6 @@
         <w:rPr>
           <w:rStyle w:val="SubtleEmphasis"/>
         </w:rPr>
-        <w:lastRenderedPageBreak/>
         <w:t xml:space="preserve"> FOM calculations for concept 1 and 2 </w:t>
       </w:r>
     </w:p>
@@ -638,8 +821,6 @@
         </w:rPr>
         <w:t xml:space="preserve"> tea </w:t>
       </w:r>
-      <w:bookmarkStart w:id="0" w:name="_GoBack"/>
-      <w:bookmarkEnd w:id="0"/>
     </w:p>
     <w:p/>
     <w:p/>
@@ -675,6 +856,7 @@
         </w:numPr>
       </w:pPr>
       <w:r>
+        <w:lastRenderedPageBreak/>
         <w:t>DC Motor driver x2</w:t>
       </w:r>
     </w:p>
@@ -960,7 +1142,137 @@
       </w:r>
     </w:p>
     <w:p/>
+    <w:p>
+      <w:r>
+        <w:t>Weight (kg)</w:t>
+      </w:r>
+    </w:p>
+    <w:p>
+      <w:pPr>
+        <w:pStyle w:val="ListParagraph"/>
+        <w:numPr>
+          <w:ilvl w:val="0"/>
+          <w:numId w:val="10"/>
+        </w:numPr>
+      </w:pPr>
+      <w:r>
+        <w:t>On flat: 15.4, 15.7, 16.1</w:t>
+      </w:r>
+    </w:p>
+    <w:p>
+      <w:pPr>
+        <w:pStyle w:val="ListParagraph"/>
+        <w:numPr>
+          <w:ilvl w:val="0"/>
+          <w:numId w:val="10"/>
+        </w:numPr>
+      </w:pPr>
+      <w:r>
+        <w:t>On curve: 12.5, 12.4, 13.4</w:t>
+      </w:r>
+    </w:p>
+    <w:p>
+      <w:pPr>
+        <w:pStyle w:val="ListParagraph"/>
+        <w:numPr>
+          <w:ilvl w:val="0"/>
+          <w:numId w:val="10"/>
+        </w:numPr>
+      </w:pPr>
+      <w:r>
+        <w:t xml:space="preserve">On edge: 8.6, 7.8, </w:t>
+      </w:r>
+      <w:r>
+        <w:t>8.8</w:t>
+      </w:r>
+    </w:p>
     <w:p/>
+    <w:p>
+      <w:r>
+        <w:t>Diagrams:</w:t>
+      </w:r>
+    </w:p>
+    <w:p>
+      <w:pPr>
+        <w:pStyle w:val="ListParagraph"/>
+        <w:numPr>
+          <w:ilvl w:val="0"/>
+          <w:numId w:val="9"/>
+        </w:numPr>
+      </w:pPr>
+      <w:r>
+        <w:t>State diagrams</w:t>
+      </w:r>
+    </w:p>
+    <w:p>
+      <w:pPr>
+        <w:pStyle w:val="ListParagraph"/>
+        <w:numPr>
+          <w:ilvl w:val="0"/>
+          <w:numId w:val="9"/>
+        </w:numPr>
+      </w:pPr>
+      <w:r>
+        <w:t>Flow diagrams</w:t>
+      </w:r>
+    </w:p>
+    <w:p>
+      <w:pPr>
+        <w:pStyle w:val="ListParagraph"/>
+        <w:numPr>
+          <w:ilvl w:val="0"/>
+          <w:numId w:val="9"/>
+        </w:numPr>
+      </w:pPr>
+      <w:r>
+        <w:t>Functional diagrams</w:t>
+      </w:r>
+    </w:p>
+    <w:p>
+      <w:pPr>
+        <w:pStyle w:val="ListParagraph"/>
+        <w:numPr>
+          <w:ilvl w:val="0"/>
+          <w:numId w:val="9"/>
+        </w:numPr>
+      </w:pPr>
+      <w:r>
+        <w:t>Context diagrams</w:t>
+      </w:r>
+    </w:p>
+    <w:p>
+      <w:pPr>
+        <w:pStyle w:val="ListParagraph"/>
+        <w:numPr>
+          <w:ilvl w:val="0"/>
+          <w:numId w:val="9"/>
+        </w:numPr>
+      </w:pPr>
+      <w:r>
+        <w:t>N2 charts</w:t>
+      </w:r>
+    </w:p>
+    <w:p>
+      <w:pPr>
+        <w:pStyle w:val="ListParagraph"/>
+        <w:numPr>
+          <w:ilvl w:val="0"/>
+          <w:numId w:val="9"/>
+        </w:numPr>
+      </w:pPr>
+      <w:r>
+        <w:t>Data flow diagrams</w:t>
+      </w:r>
+    </w:p>
+    <w:p>
+      <w:pPr>
+        <w:pStyle w:val="ListParagraph"/>
+        <w:numPr>
+          <w:ilvl w:val="0"/>
+          <w:numId w:val="9"/>
+        </w:numPr>
+      </w:pPr>
+    </w:p>
     <w:sectPr>
       <w:pgSz w:w="11906" w:h="16838"/>
       <w:pgMar w:top="1440" w:right="1440" w:bottom="1440" w:left="1440" w:header="708" w:footer="708" w:gutter="0"/>
@@ -1087,6 +1399,119 @@
     </w:lvl>
   </w:abstractNum>
   <w:abstractNum w:abstractNumId="1">
+    <w:nsid w:val="28FB5498"/>
+    <w:multiLevelType w:val="hybridMultilevel"/>
+    <w:tmpl w:val="0FD81B60"/>
+    <w:lvl w:ilvl="0" w:tplc="14090001">
+      <w:start w:val="1"/>
+      <w:numFmt w:val="bullet"/>
+      <w:lvlText w:val=""/>
+      <w:lvlJc w:val="left"/>
+      <w:pPr>
+        <w:ind w:left="720" w:hanging="360"/>
+      </w:pPr>
+      <w:rPr>
+        <w:rFonts w:ascii="Symbol" w:hAnsi="Symbol" w:hint="default"/>
+      </w:rPr>
+    </w:lvl>
+    <w:lvl w:ilvl="1" w:tplc="14090003">
+      <w:start w:val="1"/>
+      <w:numFmt w:val="bullet"/>
+      <w:lvlText w:val="o"/>
+      <w:lvlJc w:val="left"/>
+      <w:pPr>
+        <w:ind w:left="1440" w:hanging="360"/>
+      </w:pPr>
+      <w:rPr>
+        <w:rFonts w:ascii="Courier New" w:hAnsi="Courier New" w:cs="Courier New" w:hint="default"/>
+      </w:rPr>
+    </w:lvl>
+    <w:lvl w:ilvl="2" w:tplc="14090005" w:tentative="1">
+      <w:start w:val="1"/>
+      <w:numFmt w:val="bullet"/>
+      <w:lvlText w:val=""/>
+      <w:lvlJc w:val="left"/>
+      <w:pPr>
+        <w:ind w:left="2160" w:hanging="360"/>
+      </w:pPr>
+      <w:rPr>
+        <w:rFonts w:ascii="Wingdings" w:hAnsi="Wingdings" w:hint="default"/>
+      </w:rPr>
+    </w:lvl>
+    <w:lvl w:ilvl="3" w:tplc="14090001" w:tentative="1">
+      <w:start w:val="1"/>
+      <w:numFmt w:val="bullet"/>
+      <w:lvlText w:val=""/>
+      <w:lvlJc w:val="left"/>
+      <w:pPr>
+        <w:ind w:left="2880" w:hanging="360"/>
+      </w:pPr>
+      <w:rPr>
+        <w:rFonts w:ascii="Symbol" w:hAnsi="Symbol" w:hint="default"/>
+      </w:rPr>
+    </w:lvl>
+    <w:lvl w:ilvl="4" w:tplc="14090003" w:tentative="1">
+      <w:start w:val="1"/>
+      <w:numFmt w:val="bullet"/>
+      <w:lvlText w:val="o"/>
+      <w:lvlJc w:val="left"/>
+      <w:pPr>
+        <w:ind w:left="3600" w:hanging="360"/>
+      </w:pPr>
+      <w:rPr>
+        <w:rFonts w:ascii="Courier New" w:hAnsi="Courier New" w:cs="Courier New" w:hint="default"/>
+      </w:rPr>
+    </w:lvl>
+    <w:lvl w:ilvl="5" w:tplc="14090005" w:tentative="1">
+      <w:start w:val="1"/>
+      <w:numFmt w:val="bullet"/>
+      <w:lvlText w:val=""/>
+      <w:lvlJc w:val="left"/>
+      <w:pPr>
+        <w:ind w:left="4320" w:hanging="360"/>
+      </w:pPr>
+      <w:rPr>
+        <w:rFonts w:ascii="Wingdings" w:hAnsi="Wingdings" w:hint="default"/>
+      </w:rPr>
+    </w:lvl>
+    <w:lvl w:ilvl="6" w:tplc="14090001" w:tentative="1">
+      <w:start w:val="1"/>
+      <w:numFmt w:val="bullet"/>
+      <w:lvlText w:val=""/>
+      <w:lvlJc w:val="left"/>
+      <w:pPr>
+        <w:ind w:left="5040" w:hanging="360"/>
+      </w:pPr>
+      <w:rPr>
+        <w:rFonts w:ascii="Symbol" w:hAnsi="Symbol" w:hint="default"/>
+      </w:rPr>
+    </w:lvl>
+    <w:lvl w:ilvl="7" w:tplc="14090003" w:tentative="1">
+      <w:start w:val="1"/>
+      <w:numFmt w:val="bullet"/>
+      <w:lvlText w:val="o"/>
+      <w:lvlJc w:val="left"/>
+      <w:pPr>
+        <w:ind w:left="5760" w:hanging="360"/>
+      </w:pPr>
+      <w:rPr>
+        <w:rFonts w:ascii="Courier New" w:hAnsi="Courier New" w:cs="Courier New" w:hint="default"/>
+      </w:rPr>
+    </w:lvl>
+    <w:lvl w:ilvl="8" w:tplc="14090005" w:tentative="1">
+      <w:start w:val="1"/>
+      <w:numFmt w:val="bullet"/>
+      <w:lvlText w:val=""/>
+      <w:lvlJc w:val="left"/>
+      <w:pPr>
+        <w:ind w:left="6480" w:hanging="360"/>
+      </w:pPr>
+      <w:rPr>
+        <w:rFonts w:ascii="Wingdings" w:hAnsi="Wingdings" w:hint="default"/>
+      </w:rPr>
+    </w:lvl>
+  </w:abstractNum>
+  <w:abstractNum w:abstractNumId="2">
     <w:nsid w:val="3FA550A8"/>
     <w:multiLevelType w:val="hybridMultilevel"/>
     <w:tmpl w:val="F51E3C6C"/>
@@ -1102,6 +1527,119 @@
         <w:rFonts w:ascii="Symbol" w:hAnsi="Symbol" w:hint="default"/>
       </w:rPr>
     </w:lvl>
+    <w:lvl w:ilvl="1" w:tplc="14090003">
+      <w:start w:val="1"/>
+      <w:numFmt w:val="bullet"/>
+      <w:lvlText w:val="o"/>
+      <w:lvlJc w:val="left"/>
+      <w:pPr>
+        <w:ind w:left="1440" w:hanging="360"/>
+      </w:pPr>
+      <w:rPr>
+        <w:rFonts w:ascii="Courier New" w:hAnsi="Courier New" w:cs="Courier New" w:hint="default"/>
+      </w:rPr>
+    </w:lvl>
+    <w:lvl w:ilvl="2" w:tplc="14090005" w:tentative="1">
+      <w:start w:val="1"/>
+      <w:numFmt w:val="bullet"/>
+      <w:lvlText w:val=""/>
+      <w:lvlJc w:val="left"/>
+      <w:pPr>
+        <w:ind w:left="2160" w:hanging="360"/>
+      </w:pPr>
+      <w:rPr>
+        <w:rFonts w:ascii="Wingdings" w:hAnsi="Wingdings" w:hint="default"/>
+      </w:rPr>
+    </w:lvl>
+    <w:lvl w:ilvl="3" w:tplc="14090001" w:tentative="1">
+      <w:start w:val="1"/>
+      <w:numFmt w:val="bullet"/>
+      <w:lvlText w:val=""/>
+      <w:lvlJc w:val="left"/>
+      <w:pPr>
+        <w:ind w:left="2880" w:hanging="360"/>
+      </w:pPr>
+      <w:rPr>
+        <w:rFonts w:ascii="Symbol" w:hAnsi="Symbol" w:hint="default"/>
+      </w:rPr>
+    </w:lvl>
+    <w:lvl w:ilvl="4" w:tplc="14090003" w:tentative="1">
+      <w:start w:val="1"/>
+      <w:numFmt w:val="bullet"/>
+      <w:lvlText w:val="o"/>
+      <w:lvlJc w:val="left"/>
+      <w:pPr>
+        <w:ind w:left="3600" w:hanging="360"/>
+      </w:pPr>
+      <w:rPr>
+        <w:rFonts w:ascii="Courier New" w:hAnsi="Courier New" w:cs="Courier New" w:hint="default"/>
+      </w:rPr>
+    </w:lvl>
+    <w:lvl w:ilvl="5" w:tplc="14090005" w:tentative="1">
+      <w:start w:val="1"/>
+      <w:numFmt w:val="bullet"/>
+      <w:lvlText w:val=""/>
+      <w:lvlJc w:val="left"/>
+      <w:pPr>
+        <w:ind w:left="4320" w:hanging="360"/>
+      </w:pPr>
+      <w:rPr>
+        <w:rFonts w:ascii="Wingdings" w:hAnsi="Wingdings" w:hint="default"/>
+      </w:rPr>
+    </w:lvl>
+    <w:lvl w:ilvl="6" w:tplc="14090001" w:tentative="1">
+      <w:start w:val="1"/>
+      <w:numFmt w:val="bullet"/>
+      <w:lvlText w:val=""/>
+      <w:lvlJc w:val="left"/>
+      <w:pPr>
+        <w:ind w:left="5040" w:hanging="360"/>
+      </w:pPr>
+      <w:rPr>
+        <w:rFonts w:ascii="Symbol" w:hAnsi="Symbol" w:hint="default"/>
+      </w:rPr>
+    </w:lvl>
+    <w:lvl w:ilvl="7" w:tplc="14090003" w:tentative="1">
+      <w:start w:val="1"/>
+      <w:numFmt w:val="bullet"/>
+      <w:lvlText w:val="o"/>
+      <w:lvlJc w:val="left"/>
+      <w:pPr>
+        <w:ind w:left="5760" w:hanging="360"/>
+      </w:pPr>
+      <w:rPr>
+        <w:rFonts w:ascii="Courier New" w:hAnsi="Courier New" w:cs="Courier New" w:hint="default"/>
+      </w:rPr>
+    </w:lvl>
+    <w:lvl w:ilvl="8" w:tplc="14090005" w:tentative="1">
+      <w:start w:val="1"/>
+      <w:numFmt w:val="bullet"/>
+      <w:lvlText w:val=""/>
+      <w:lvlJc w:val="left"/>
+      <w:pPr>
+        <w:ind w:left="6480" w:hanging="360"/>
+      </w:pPr>
+      <w:rPr>
+        <w:rFonts w:ascii="Wingdings" w:hAnsi="Wingdings" w:hint="default"/>
+      </w:rPr>
+    </w:lvl>
+  </w:abstractNum>
+  <w:abstractNum w:abstractNumId="3">
+    <w:nsid w:val="408B5DD0"/>
+    <w:multiLevelType w:val="hybridMultilevel"/>
+    <w:tmpl w:val="8784356A"/>
+    <w:lvl w:ilvl="0" w:tplc="14090001">
+      <w:start w:val="1"/>
+      <w:numFmt w:val="bullet"/>
+      <w:lvlText w:val=""/>
+      <w:lvlJc w:val="left"/>
+      <w:pPr>
+        <w:ind w:left="720" w:hanging="360"/>
+      </w:pPr>
+      <w:rPr>
+        <w:rFonts w:ascii="Symbol" w:hAnsi="Symbol" w:hint="default"/>
+      </w:rPr>
+    </w:lvl>
     <w:lvl w:ilvl="1" w:tplc="14090003" w:tentative="1">
       <w:start w:val="1"/>
       <w:numFmt w:val="bullet"/>
@@ -1199,7 +1737,233 @@
       </w:rPr>
     </w:lvl>
   </w:abstractNum>
-  <w:abstractNum w:abstractNumId="2">
+  <w:abstractNum w:abstractNumId="4">
+    <w:nsid w:val="46E03BFF"/>
+    <w:multiLevelType w:val="hybridMultilevel"/>
+    <w:tmpl w:val="EA2890EC"/>
+    <w:lvl w:ilvl="0" w:tplc="14090001">
+      <w:start w:val="1"/>
+      <w:numFmt w:val="bullet"/>
+      <w:lvlText w:val=""/>
+      <w:lvlJc w:val="left"/>
+      <w:pPr>
+        <w:ind w:left="720" w:hanging="360"/>
+      </w:pPr>
+      <w:rPr>
+        <w:rFonts w:ascii="Symbol" w:hAnsi="Symbol" w:hint="default"/>
+      </w:rPr>
+    </w:lvl>
+    <w:lvl w:ilvl="1" w:tplc="14090003" w:tentative="1">
+      <w:start w:val="1"/>
+      <w:numFmt w:val="bullet"/>
+      <w:lvlText w:val="o"/>
+      <w:lvlJc w:val="left"/>
+      <w:pPr>
+        <w:ind w:left="1440" w:hanging="360"/>
+      </w:pPr>
+      <w:rPr>
+        <w:rFonts w:ascii="Courier New" w:hAnsi="Courier New" w:cs="Courier New" w:hint="default"/>
+      </w:rPr>
+    </w:lvl>
+    <w:lvl w:ilvl="2" w:tplc="14090005" w:tentative="1">
+      <w:start w:val="1"/>
+      <w:numFmt w:val="bullet"/>
+      <w:lvlText w:val=""/>
+      <w:lvlJc w:val="left"/>
+      <w:pPr>
+        <w:ind w:left="2160" w:hanging="360"/>
+      </w:pPr>
+      <w:rPr>
+        <w:rFonts w:ascii="Wingdings" w:hAnsi="Wingdings" w:hint="default"/>
+      </w:rPr>
+    </w:lvl>
+    <w:lvl w:ilvl="3" w:tplc="14090001" w:tentative="1">
+      <w:start w:val="1"/>
+      <w:numFmt w:val="bullet"/>
+      <w:lvlText w:val=""/>
+      <w:lvlJc w:val="left"/>
+      <w:pPr>
+        <w:ind w:left="2880" w:hanging="360"/>
+      </w:pPr>
+      <w:rPr>
+        <w:rFonts w:ascii="Symbol" w:hAnsi="Symbol" w:hint="default"/>
+      </w:rPr>
+    </w:lvl>
+    <w:lvl w:ilvl="4" w:tplc="14090003" w:tentative="1">
+      <w:start w:val="1"/>
+      <w:numFmt w:val="bullet"/>
+      <w:lvlText w:val="o"/>
+      <w:lvlJc w:val="left"/>
+      <w:pPr>
+        <w:ind w:left="3600" w:hanging="360"/>
+      </w:pPr>
+      <w:rPr>
+        <w:rFonts w:ascii="Courier New" w:hAnsi="Courier New" w:cs="Courier New" w:hint="default"/>
+      </w:rPr>
+    </w:lvl>
+    <w:lvl w:ilvl="5" w:tplc="14090005" w:tentative="1">
+      <w:start w:val="1"/>
+      <w:numFmt w:val="bullet"/>
+      <w:lvlText w:val=""/>
+      <w:lvlJc w:val="left"/>
+      <w:pPr>
+        <w:ind w:left="4320" w:hanging="360"/>
+      </w:pPr>
+      <w:rPr>
+        <w:rFonts w:ascii="Wingdings" w:hAnsi="Wingdings" w:hint="default"/>
+      </w:rPr>
+    </w:lvl>
+    <w:lvl w:ilvl="6" w:tplc="14090001" w:tentative="1">
+      <w:start w:val="1"/>
+      <w:numFmt w:val="bullet"/>
+      <w:lvlText w:val=""/>
+      <w:lvlJc w:val="left"/>
+      <w:pPr>
+        <w:ind w:left="5040" w:hanging="360"/>
+      </w:pPr>
+      <w:rPr>
+        <w:rFonts w:ascii="Symbol" w:hAnsi="Symbol" w:hint="default"/>
+      </w:rPr>
+    </w:lvl>
+    <w:lvl w:ilvl="7" w:tplc="14090003" w:tentative="1">
+      <w:start w:val="1"/>
+      <w:numFmt w:val="bullet"/>
+      <w:lvlText w:val="o"/>
+      <w:lvlJc w:val="left"/>
+      <w:pPr>
+        <w:ind w:left="5760" w:hanging="360"/>
+      </w:pPr>
+      <w:rPr>
+        <w:rFonts w:ascii="Courier New" w:hAnsi="Courier New" w:cs="Courier New" w:hint="default"/>
+      </w:rPr>
+    </w:lvl>
+    <w:lvl w:ilvl="8" w:tplc="14090005" w:tentative="1">
+      <w:start w:val="1"/>
+      <w:numFmt w:val="bullet"/>
+      <w:lvlText w:val=""/>
+      <w:lvlJc w:val="left"/>
+      <w:pPr>
+        <w:ind w:left="6480" w:hanging="360"/>
+      </w:pPr>
+      <w:rPr>
+        <w:rFonts w:ascii="Wingdings" w:hAnsi="Wingdings" w:hint="default"/>
+      </w:rPr>
+    </w:lvl>
+  </w:abstractNum>
+  <w:abstractNum w:abstractNumId="5">
+    <w:nsid w:val="4A6711FD"/>
+    <w:multiLevelType w:val="hybridMultilevel"/>
+    <w:tmpl w:val="996AF85C"/>
+    <w:lvl w:ilvl="0" w:tplc="14090001">
+      <w:start w:val="1"/>
+      <w:numFmt w:val="bullet"/>
+      <w:lvlText w:val=""/>
+      <w:lvlJc w:val="left"/>
+      <w:pPr>
+        <w:ind w:left="720" w:hanging="360"/>
+      </w:pPr>
+      <w:rPr>
+        <w:rFonts w:ascii="Symbol" w:hAnsi="Symbol" w:hint="default"/>
+      </w:rPr>
+    </w:lvl>
+    <w:lvl w:ilvl="1" w:tplc="14090003" w:tentative="1">
+      <w:start w:val="1"/>
+      <w:numFmt w:val="bullet"/>
+      <w:lvlText w:val="o"/>
+      <w:lvlJc w:val="left"/>
+      <w:pPr>
+        <w:ind w:left="1440" w:hanging="360"/>
+      </w:pPr>
+      <w:rPr>
+        <w:rFonts w:ascii="Courier New" w:hAnsi="Courier New" w:cs="Courier New" w:hint="default"/>
+      </w:rPr>
+    </w:lvl>
+    <w:lvl w:ilvl="2" w:tplc="14090005" w:tentative="1">
+      <w:start w:val="1"/>
+      <w:numFmt w:val="bullet"/>
+      <w:lvlText w:val=""/>
+      <w:lvlJc w:val="left"/>
+      <w:pPr>
+        <w:ind w:left="2160" w:hanging="360"/>
+      </w:pPr>
+      <w:rPr>
+        <w:rFonts w:ascii="Wingdings" w:hAnsi="Wingdings" w:hint="default"/>
+      </w:rPr>
+    </w:lvl>
+    <w:lvl w:ilvl="3" w:tplc="14090001" w:tentative="1">
+      <w:start w:val="1"/>
+      <w:numFmt w:val="bullet"/>
+      <w:lvlText w:val=""/>
+      <w:lvlJc w:val="left"/>
+      <w:pPr>
+        <w:ind w:left="2880" w:hanging="360"/>
+      </w:pPr>
+      <w:rPr>
+        <w:rFonts w:ascii="Symbol" w:hAnsi="Symbol" w:hint="default"/>
+      </w:rPr>
+    </w:lvl>
+    <w:lvl w:ilvl="4" w:tplc="14090003" w:tentative="1">
+      <w:start w:val="1"/>
+      <w:numFmt w:val="bullet"/>
+      <w:lvlText w:val="o"/>
+      <w:lvlJc w:val="left"/>
+      <w:pPr>
+        <w:ind w:left="3600" w:hanging="360"/>
+      </w:pPr>
+      <w:rPr>
+        <w:rFonts w:ascii="Courier New" w:hAnsi="Courier New" w:cs="Courier New" w:hint="default"/>
+      </w:rPr>
+    </w:lvl>
+    <w:lvl w:ilvl="5" w:tplc="14090005" w:tentative="1">
+      <w:start w:val="1"/>
+      <w:numFmt w:val="bullet"/>
+      <w:lvlText w:val=""/>
+      <w:lvlJc w:val="left"/>
+      <w:pPr>
+        <w:ind w:left="4320" w:hanging="360"/>
+      </w:pPr>
+      <w:rPr>
+        <w:rFonts w:ascii="Wingdings" w:hAnsi="Wingdings" w:hint="default"/>
+      </w:rPr>
+    </w:lvl>
+    <w:lvl w:ilvl="6" w:tplc="14090001" w:tentative="1">
+      <w:start w:val="1"/>
+      <w:numFmt w:val="bullet"/>
+      <w:lvlText w:val=""/>
+      <w:lvlJc w:val="left"/>
+      <w:pPr>
+        <w:ind w:left="5040" w:hanging="360"/>
+      </w:pPr>
+      <w:rPr>
+        <w:rFonts w:ascii="Symbol" w:hAnsi="Symbol" w:hint="default"/>
+      </w:rPr>
+    </w:lvl>
+    <w:lvl w:ilvl="7" w:tplc="14090003" w:tentative="1">
+      <w:start w:val="1"/>
+      <w:numFmt w:val="bullet"/>
+      <w:lvlText w:val="o"/>
+      <w:lvlJc w:val="left"/>
+      <w:pPr>
+        <w:ind w:left="5760" w:hanging="360"/>
+      </w:pPr>
+      <w:rPr>
+        <w:rFonts w:ascii="Courier New" w:hAnsi="Courier New" w:cs="Courier New" w:hint="default"/>
+      </w:rPr>
+    </w:lvl>
+    <w:lvl w:ilvl="8" w:tplc="14090005" w:tentative="1">
+      <w:start w:val="1"/>
+      <w:numFmt w:val="bullet"/>
+      <w:lvlText w:val=""/>
+      <w:lvlJc w:val="left"/>
+      <w:pPr>
+        <w:ind w:left="6480" w:hanging="360"/>
+      </w:pPr>
+      <w:rPr>
+        <w:rFonts w:ascii="Wingdings" w:hAnsi="Wingdings" w:hint="default"/>
+      </w:rPr>
+    </w:lvl>
+  </w:abstractNum>
+  <w:abstractNum w:abstractNumId="6">
     <w:nsid w:val="4CED6997"/>
     <w:multiLevelType w:val="hybridMultilevel"/>
     <w:tmpl w:val="03DC59A4"/>
@@ -1312,7 +2076,7 @@
       </w:rPr>
     </w:lvl>
   </w:abstractNum>
-  <w:abstractNum w:abstractNumId="3">
+  <w:abstractNum w:abstractNumId="7">
     <w:nsid w:val="59277045"/>
     <w:multiLevelType w:val="hybridMultilevel"/>
     <w:tmpl w:val="D1B4A30E"/>
@@ -1425,7 +2189,7 @@
       </w:rPr>
     </w:lvl>
   </w:abstractNum>
-  <w:abstractNum w:abstractNumId="4">
+  <w:abstractNum w:abstractNumId="8">
     <w:nsid w:val="6DCD1BEF"/>
     <w:multiLevelType w:val="hybridMultilevel"/>
     <w:tmpl w:val="A1DABB92"/>
@@ -1441,7 +2205,7 @@
         <w:rFonts w:ascii="Symbol" w:hAnsi="Symbol" w:hint="default"/>
       </w:rPr>
     </w:lvl>
-    <w:lvl w:ilvl="1" w:tplc="14090003" w:tentative="1">
+    <w:lvl w:ilvl="1" w:tplc="14090003">
       <w:start w:val="1"/>
       <w:numFmt w:val="bullet"/>
       <w:lvlText w:val="o"/>
@@ -1538,7 +2302,7 @@
       </w:rPr>
     </w:lvl>
   </w:abstractNum>
-  <w:abstractNum w:abstractNumId="5">
+  <w:abstractNum w:abstractNumId="9">
     <w:nsid w:val="758840E4"/>
     <w:multiLevelType w:val="hybridMultilevel"/>
     <w:tmpl w:val="5108F858"/>
@@ -1652,22 +2416,34 @@
     </w:lvl>
   </w:abstractNum>
   <w:num w:numId="1">
-    <w:abstractNumId w:val="3"/>
+    <w:abstractNumId w:val="7"/>
   </w:num>
   <w:num w:numId="2">
-    <w:abstractNumId w:val="5"/>
+    <w:abstractNumId w:val="9"/>
   </w:num>
   <w:num w:numId="3">
-    <w:abstractNumId w:val="4"/>
+    <w:abstractNumId w:val="8"/>
   </w:num>
   <w:num w:numId="4">
     <w:abstractNumId w:val="0"/>
   </w:num>
   <w:num w:numId="5">
+    <w:abstractNumId w:val="2"/>
+  </w:num>
+  <w:num w:numId="6">
+    <w:abstractNumId w:val="6"/>
+  </w:num>
+  <w:num w:numId="7">
     <w:abstractNumId w:val="1"/>
   </w:num>
-  <w:num w:numId="6">
-    <w:abstractNumId w:val="2"/>
+  <w:num w:numId="8">
+    <w:abstractNumId w:val="4"/>
+  </w:num>
+  <w:num w:numId="9">
+    <w:abstractNumId w:val="3"/>
+  </w:num>
+  <w:num w:numId="10">
+    <w:abstractNumId w:val="5"/>
   </w:num>
 </w:numbering>
 </file>

</xml_diff>

<commit_message>
- Added some formatting and a title page - Began tactics section
</commit_message>
<xml_diff>
--- a/Reports/Progress Report 1.docx
+++ b/Reports/Progress Report 1.docx
@@ -1,18 +1,210 @@
 
 <file path=word/document.xml><?xml version="1.0" encoding="utf-8"?>
-<w:document xmlns:wpc="http://schemas.microsoft.com/office/word/2010/wordprocessingCanvas" xmlns:mo="http://schemas.microsoft.com/office/mac/office/2008/main" xmlns:mc="http://schemas.openxmlformats.org/markup-compatibility/2006" xmlns:mv="urn:schemas-microsoft-com:mac:vml" xmlns:o="urn:schemas-microsoft-com:office:office" xmlns:r="http://schemas.openxmlformats.org/officeDocument/2006/relationships" xmlns:m="http://schemas.openxmlformats.org/officeDocument/2006/math" xmlns:v="urn:schemas-microsoft-com:vml" xmlns:wp14="http://schemas.microsoft.com/office/word/2010/wordprocessingDrawing" xmlns:wp="http://schemas.openxmlformats.org/drawingml/2006/wordprocessingDrawing" xmlns:w10="urn:schemas-microsoft-com:office:word" xmlns:w="http://schemas.openxmlformats.org/wordprocessingml/2006/main" xmlns:w14="http://schemas.microsoft.com/office/word/2010/wordml" xmlns:wpg="http://schemas.microsoft.com/office/word/2010/wordprocessingGroup" xmlns:wpi="http://schemas.microsoft.com/office/word/2010/wordprocessingInk" xmlns:wne="http://schemas.microsoft.com/office/word/2006/wordml" xmlns:wps="http://schemas.microsoft.com/office/word/2010/wordprocessingShape" mc:Ignorable="w14 wp14">
+<w:document xmlns:wpc="http://schemas.microsoft.com/office/word/2010/wordprocessingCanvas" xmlns:mc="http://schemas.openxmlformats.org/markup-compatibility/2006" xmlns:o="urn:schemas-microsoft-com:office:office" xmlns:r="http://schemas.openxmlformats.org/officeDocument/2006/relationships" xmlns:m="http://schemas.openxmlformats.org/officeDocument/2006/math" xmlns:v="urn:schemas-microsoft-com:vml" xmlns:wp14="http://schemas.microsoft.com/office/word/2010/wordprocessingDrawing" xmlns:wp="http://schemas.openxmlformats.org/drawingml/2006/wordprocessingDrawing" xmlns:w10="urn:schemas-microsoft-com:office:word" xmlns:w="http://schemas.openxmlformats.org/wordprocessingml/2006/main" xmlns:w14="http://schemas.microsoft.com/office/word/2010/wordml" xmlns:wpg="http://schemas.microsoft.com/office/word/2010/wordprocessingGroup" xmlns:wpi="http://schemas.microsoft.com/office/word/2010/wordprocessingInk" xmlns:wne="http://schemas.microsoft.com/office/word/2006/wordml" xmlns:wps="http://schemas.microsoft.com/office/word/2010/wordprocessingShape" mc:Ignorable="w14 wp14">
   <w:body>
+    <w:p/>
+    <w:p/>
+    <w:p/>
+    <w:p/>
+    <w:p/>
+    <w:p/>
+    <w:p/>
+    <w:p>
+      <w:pPr>
+        <w:jc w:val="center"/>
+        <w:rPr>
+          <w:rFonts w:asciiTheme="majorHAnsi" w:eastAsiaTheme="majorEastAsia" w:hAnsiTheme="majorHAnsi" w:cstheme="majorBidi"/>
+          <w:bCs/>
+          <w:smallCaps/>
+          <w:spacing w:val="28"/>
+          <w:sz w:val="32"/>
+          <w:szCs w:val="28"/>
+        </w:rPr>
+      </w:pPr>
+      <w:r>
+        <w:rPr>
+          <w:rFonts w:asciiTheme="majorHAnsi" w:eastAsiaTheme="majorEastAsia" w:hAnsiTheme="majorHAnsi" w:cstheme="majorBidi"/>
+          <w:bCs/>
+          <w:smallCaps/>
+          <w:spacing w:val="28"/>
+          <w:sz w:val="32"/>
+          <w:szCs w:val="28"/>
+        </w:rPr>
+        <w:t>University of Canterbury</w:t>
+      </w:r>
+    </w:p>
+    <w:p>
+      <w:pPr>
+        <w:pStyle w:val="Title"/>
+        <w:pBdr>
+          <w:top w:val="single" w:sz="12" w:space="1" w:color="auto"/>
+          <w:bottom w:val="single" w:sz="12" w:space="4" w:color="auto"/>
+        </w:pBdr>
+        <w:jc w:val="center"/>
+        <w:rPr>
+          <w:caps/>
+          <w:color w:val="auto"/>
+          <w:spacing w:val="20"/>
+        </w:rPr>
+      </w:pPr>
+      <w:r>
+        <w:rPr>
+          <w:caps/>
+          <w:color w:val="auto"/>
+          <w:spacing w:val="20"/>
+        </w:rPr>
+        <w:t>Robocup Progress Report 1</w:t>
+      </w:r>
+    </w:p>
+    <w:p>
+      <w:pPr>
+        <w:jc w:val="center"/>
+        <w:rPr>
+          <w:rFonts w:asciiTheme="majorHAnsi" w:eastAsiaTheme="majorEastAsia" w:hAnsiTheme="majorHAnsi" w:cstheme="majorBidi"/>
+          <w:bCs/>
+          <w:smallCaps/>
+          <w:spacing w:val="28"/>
+          <w:sz w:val="32"/>
+          <w:szCs w:val="28"/>
+        </w:rPr>
+      </w:pPr>
+      <w:r>
+        <w:rPr>
+          <w:rFonts w:asciiTheme="majorHAnsi" w:eastAsiaTheme="majorEastAsia" w:hAnsiTheme="majorHAnsi" w:cstheme="majorBidi"/>
+          <w:bCs/>
+          <w:smallCaps/>
+          <w:spacing w:val="28"/>
+          <w:sz w:val="32"/>
+          <w:szCs w:val="28"/>
+        </w:rPr>
+        <w:t>Group x</w:t>
+      </w:r>
+    </w:p>
+    <w:p>
+      <w:pPr>
+        <w:pStyle w:val="Subtitle"/>
+      </w:pPr>
+      <w:r>
+        <w:t xml:space="preserve">Jack </w:t>
+      </w:r>
+      <w:proofErr w:type="spellStart"/>
+      <w:r>
+        <w:t>Hendrickz</w:t>
+      </w:r>
+      <w:proofErr w:type="spellEnd"/>
+      <w:r>
+        <w:br/>
+      </w:r>
+      <w:r>
+        <w:t xml:space="preserve">Peter </w:t>
+      </w:r>
+      <w:r>
+        <w:t>Nicholls</w:t>
+      </w:r>
+      <w:r>
+        <w:br/>
+      </w:r>
+      <w:r>
+        <w:t>Ryan Taylor</w:t>
+      </w:r>
+    </w:p>
+    <w:p/>
+    <w:p/>
+    <w:p/>
+    <w:p/>
+    <w:p/>
+    <w:p/>
+    <w:p/>
+    <w:p/>
+    <w:p>
+      <w:pPr>
+        <w:jc w:val="center"/>
+        <w:rPr>
+          <w:rFonts w:asciiTheme="majorHAnsi" w:hAnsiTheme="majorHAnsi"/>
+          <w:sz w:val="32"/>
+        </w:rPr>
+      </w:pPr>
+      <w:r>
+        <w:rPr>
+          <w:rFonts w:asciiTheme="majorHAnsi" w:hAnsiTheme="majorHAnsi"/>
+          <w:sz w:val="32"/>
+        </w:rPr>
+        <w:fldChar w:fldCharType="begin"/>
+      </w:r>
+      <w:r>
+        <w:rPr>
+          <w:rFonts w:asciiTheme="majorHAnsi" w:hAnsiTheme="majorHAnsi"/>
+          <w:sz w:val="32"/>
+        </w:rPr>
+        <w:instrText xml:space="preserve"> DATE \@ "d MMMM yyyy" </w:instrText>
+      </w:r>
+      <w:r>
+        <w:rPr>
+          <w:rFonts w:asciiTheme="majorHAnsi" w:hAnsiTheme="majorHAnsi"/>
+          <w:sz w:val="32"/>
+        </w:rPr>
+        <w:fldChar w:fldCharType="separate"/>
+      </w:r>
+      <w:r>
+        <w:rPr>
+          <w:rFonts w:asciiTheme="majorHAnsi" w:hAnsiTheme="majorHAnsi"/>
+          <w:noProof/>
+          <w:sz w:val="32"/>
+        </w:rPr>
+        <w:t>16 May 2015</w:t>
+      </w:r>
+      <w:r>
+        <w:rPr>
+          <w:rFonts w:asciiTheme="majorHAnsi" w:hAnsiTheme="majorHAnsi"/>
+          <w:sz w:val="32"/>
+        </w:rPr>
+        <w:fldChar w:fldCharType="end"/>
+      </w:r>
+    </w:p>
+    <w:p>
+      <w:r>
+        <w:br w:type="page"/>
+      </w:r>
+    </w:p>
     <w:p>
       <w:pPr>
         <w:pStyle w:val="Heading1"/>
       </w:pPr>
+      <w:r>
+        <w:lastRenderedPageBreak/>
+        <w:t xml:space="preserve">0.0 </w:t>
+      </w:r>
+      <w:r>
+        <w:t>Executive</w:t>
+      </w:r>
+      <w:r>
+        <w:t xml:space="preserve"> Summary</w:t>
+      </w:r>
+    </w:p>
+    <w:p>
+      <w:pPr>
+        <w:rPr>
+          <w:rStyle w:val="SubtleEmphasis"/>
+        </w:rPr>
+      </w:pPr>
+      <w:proofErr w:type="gramStart"/>
+      <w:r>
+        <w:rPr>
+          <w:rStyle w:val="SubtleEmphasis"/>
+        </w:rPr>
+        <w:t>Very brief summary of the main findings/recommendations of the report with some justification.</w:t>
+      </w:r>
+      <w:proofErr w:type="gramEnd"/>
     </w:p>
     <w:p>
       <w:pPr>
         <w:pStyle w:val="Heading1"/>
       </w:pPr>
       <w:r>
-        <w:t>Executive summary</w:t>
+        <w:t xml:space="preserve">1.0 </w:t>
+      </w:r>
+      <w:r>
+        <w:t>Introduction</w:t>
       </w:r>
     </w:p>
     <w:p>
@@ -25,7 +217,7 @@
         <w:rPr>
           <w:rStyle w:val="SubtleEmphasis"/>
         </w:rPr>
-        <w:t>Very brief summary of the main findings/recommendations of the report with some justification.</w:t>
+        <w:t xml:space="preserve">Briefly describes the project (provides context for the report) and outlines what the reader can expect to find in the rest of the report. </w:t>
       </w:r>
     </w:p>
     <w:p>
@@ -33,11 +225,46 @@
         <w:pStyle w:val="Heading1"/>
       </w:pPr>
       <w:r>
-        <w:t>Introduction</w:t>
-      </w:r>
-    </w:p>
-    <w:p>
-      <w:pPr>
+        <w:t xml:space="preserve">2.0 </w:t>
+      </w:r>
+      <w:r>
+        <w:t>Requirements S</w:t>
+      </w:r>
+      <w:r>
+        <w:t>pecification</w:t>
+      </w:r>
+    </w:p>
+    <w:p>
+      <w:r>
+        <w:t>General</w:t>
+      </w:r>
+    </w:p>
+    <w:p>
+      <w:r>
+        <w:t>Movement</w:t>
+      </w:r>
+    </w:p>
+    <w:p>
+      <w:r>
+        <w:t>Collection</w:t>
+      </w:r>
+      <w:r>
+        <w:t>/Identification</w:t>
+      </w:r>
+    </w:p>
+    <w:p>
+      <w:r>
+        <w:t>Construction</w:t>
+      </w:r>
+    </w:p>
+    <w:p>
+      <w:r>
+        <w:t>Safety</w:t>
+      </w:r>
+    </w:p>
+    <w:p>
+      <w:pPr>
+        <w:pStyle w:val="Default"/>
         <w:rPr>
           <w:rStyle w:val="SubtleEmphasis"/>
         </w:rPr>
@@ -46,7 +273,64 @@
         <w:rPr>
           <w:rStyle w:val="SubtleEmphasis"/>
         </w:rPr>
-        <w:t xml:space="preserve">Briefly describes the project (provides context for the report) and outlines what the reader can expect to find in the rest of the report. </w:t>
+        <w:t xml:space="preserve">You’ll need to develop the system requirements from the vague description you have received (the rules etc.) – this isn’t simply copying them down, but converting them into formal requirements that your design can ultimately be measured against (tested). For </w:t>
+      </w:r>
+      <w:proofErr w:type="gramStart"/>
+      <w:r>
+        <w:rPr>
+          <w:rStyle w:val="SubtleEmphasis"/>
+        </w:rPr>
+        <w:t>example</w:t>
+      </w:r>
+      <w:proofErr w:type="gramEnd"/>
+      <w:r>
+        <w:rPr>
+          <w:rStyle w:val="SubtleEmphasis"/>
+        </w:rPr>
+        <w:t xml:space="preserve">: </w:t>
+      </w:r>
+    </w:p>
+    <w:p>
+      <w:pPr>
+        <w:pStyle w:val="Default"/>
+        <w:rPr>
+          <w:rStyle w:val="SubtleEmphasis"/>
+        </w:rPr>
+      </w:pPr>
+      <w:r>
+        <w:rPr>
+          <w:rStyle w:val="SubtleEmphasis"/>
+        </w:rPr>
+        <w:t xml:space="preserve">“The robot actuator arm shall be able to lift an object weighing greater than 1.0kg” </w:t>
+      </w:r>
+    </w:p>
+    <w:p>
+      <w:pPr>
+        <w:rPr>
+          <w:rStyle w:val="SubtleEmphasis"/>
+        </w:rPr>
+      </w:pPr>
+      <w:r>
+        <w:rPr>
+          <w:rStyle w:val="SubtleEmphasis"/>
+        </w:rPr>
+        <w:t>Note: These requirements are those that are general to the project. There will be additional requirements depending on the strategy you eventually decide to follow, which you will develop later. For example, a robot designed primarily to prevent the competition gathering weights will have some shared and some different requirements to a robot designed to gather as many weights as possible while ignoring the competition.</w:t>
+      </w:r>
+    </w:p>
+    <w:p>
+      <w:pPr>
+        <w:jc w:val="left"/>
+        <w:rPr>
+          <w:rFonts w:asciiTheme="majorHAnsi" w:eastAsiaTheme="majorEastAsia" w:hAnsiTheme="majorHAnsi" w:cstheme="majorBidi"/>
+          <w:b/>
+          <w:bCs/>
+          <w:smallCaps/>
+          <w:sz w:val="28"/>
+          <w:szCs w:val="28"/>
+        </w:rPr>
+      </w:pPr>
+      <w:r>
+        <w:br w:type="page"/>
       </w:r>
     </w:p>
     <w:p>
@@ -54,89 +338,36 @@
         <w:pStyle w:val="Heading1"/>
       </w:pPr>
       <w:r>
-        <w:t>Requirements specification</w:t>
-      </w:r>
-    </w:p>
-    <w:p>
-      <w:r>
-        <w:t>General</w:t>
-      </w:r>
-    </w:p>
-    <w:p>
-      <w:r>
-        <w:t>Movement</w:t>
-      </w:r>
-    </w:p>
-    <w:p>
-      <w:r>
-        <w:t>Collection</w:t>
-      </w:r>
-      <w:r>
-        <w:t>/Identification</w:t>
-      </w:r>
-    </w:p>
-    <w:p>
-      <w:r>
-        <w:t>Construction</w:t>
-      </w:r>
-    </w:p>
-    <w:p>
-      <w:r>
-        <w:t>Safety</w:t>
-      </w:r>
-    </w:p>
-    <w:p>
-      <w:pPr>
-        <w:pStyle w:val="Default"/>
-        <w:rPr>
-          <w:rStyle w:val="SubtleEmphasis"/>
-        </w:rPr>
-      </w:pPr>
-      <w:r>
-        <w:rPr>
-          <w:rStyle w:val="SubtleEmphasis"/>
-        </w:rPr>
-        <w:t xml:space="preserve">You’ll need to develop the system requirements from the vague description you have received (the rules etc.) – this isn’t simply copying them down, but converting them into formal requirements that your design can ultimately be measured against (tested). For example: </w:t>
-      </w:r>
-    </w:p>
-    <w:p>
-      <w:pPr>
-        <w:pStyle w:val="Default"/>
-        <w:rPr>
-          <w:rStyle w:val="SubtleEmphasis"/>
-        </w:rPr>
-      </w:pPr>
-      <w:r>
-        <w:rPr>
-          <w:rStyle w:val="SubtleEmphasis"/>
-        </w:rPr>
-        <w:t xml:space="preserve">“The robot actuator arm shall be able to lift an object weighing greater than 1.0kg” </w:t>
-      </w:r>
-    </w:p>
-    <w:p>
-      <w:pPr>
-        <w:rPr>
-          <w:rStyle w:val="SubtleEmphasis"/>
-        </w:rPr>
-      </w:pPr>
-      <w:r>
-        <w:rPr>
-          <w:rStyle w:val="SubtleEmphasis"/>
-        </w:rPr>
-        <w:t>Note: These requirements are those that are general to the project. There will be additional requirements depending on the strategy you eventually decide to follow, which you will develop later. For example, a robot designed primarily to prevent the competition gathering weights will have some shared and some different requirements to a robot designed to gather as many weights as possible while ignoring the competition.</w:t>
-      </w:r>
-    </w:p>
-    <w:p>
-      <w:pPr>
-        <w:pStyle w:val="Heading1"/>
-      </w:pPr>
-      <w:r>
-        <w:t>Design space and concept generation</w:t>
-      </w:r>
-    </w:p>
-    <w:p>
-      <w:r>
-        <w:t>Tactics and Navigation - Peter</w:t>
+        <w:lastRenderedPageBreak/>
+        <w:t xml:space="preserve">3.0 </w:t>
+      </w:r>
+      <w:r>
+        <w:t>Design S</w:t>
+      </w:r>
+      <w:r>
+        <w:t>pace an</w:t>
+      </w:r>
+      <w:r>
+        <w:t>d Concept G</w:t>
+      </w:r>
+      <w:r>
+        <w:t>eneration</w:t>
+      </w:r>
+    </w:p>
+    <w:p>
+      <w:pPr>
+        <w:pStyle w:val="Heading2"/>
+      </w:pPr>
+      <w:r>
+        <w:t xml:space="preserve">3.1 </w:t>
+      </w:r>
+      <w:r>
+        <w:t>Tactics and Navigation</w:t>
+      </w:r>
+    </w:p>
+    <w:p>
+      <w:r>
+        <w:t>Unlike previous years, our robot is required to return the food packages to base, as in R###. This significantly increases the complexity of the problem, and leaves essentially two solutions (each with subsets). The robot must:</w:t>
       </w:r>
     </w:p>
     <w:p>
@@ -144,14 +375,17 @@
         <w:pStyle w:val="ListParagraph"/>
         <w:numPr>
           <w:ilvl w:val="0"/>
-          <w:numId w:val="3"/>
+          <w:numId w:val="11"/>
         </w:numPr>
       </w:pPr>
       <w:r>
-        <w:t>Collect weights as fast as possible, bring back to base (pathfinding)</w:t>
-      </w:r>
-      <w:r>
-        <w:t xml:space="preserve"> - flowchart</w:t>
+        <w:t>Have s</w:t>
+      </w:r>
+      <w:r>
+        <w:t>ome way of reliably returning</w:t>
+      </w:r>
+      <w:r>
+        <w:t xml:space="preserve"> to base, or</w:t>
       </w:r>
     </w:p>
     <w:p>
@@ -159,55 +393,126 @@
         <w:pStyle w:val="ListParagraph"/>
         <w:numPr>
           <w:ilvl w:val="0"/>
-          <w:numId w:val="3"/>
+          <w:numId w:val="11"/>
         </w:numPr>
       </w:pPr>
       <w:r>
+        <w:t xml:space="preserve">Collect the heaviest </w:t>
+      </w:r>
+      <w:r>
+        <w:t xml:space="preserve">packages </w:t>
+      </w:r>
+      <w:r>
+        <w:t>it can find and hope for the best.</w:t>
+      </w:r>
+    </w:p>
+    <w:p>
+      <w:r>
+        <w:t>A</w:t>
+      </w:r>
+      <w:r>
+        <w:t>s</w:t>
+      </w:r>
+      <w:r>
+        <w:t xml:space="preserve"> such, two </w:t>
+      </w:r>
+      <w:r>
+        <w:t>tactics have been formulated that can return to base, and one which relies of differentiating between light and heavier weights.</w:t>
+      </w:r>
+    </w:p>
+    <w:p>
+      <w:pPr>
+        <w:pStyle w:val="Heading3"/>
+      </w:pPr>
+      <w:r>
+        <w:t>Tactic 1 – Strategic Speed Runs</w:t>
+      </w:r>
+    </w:p>
+    <w:p>
+      <w:r>
+        <w:t xml:space="preserve">The further into a round it gets, the more weights the opposition will have.  That is why it’s important to collect the packages as quickly as possible. </w:t>
+      </w:r>
+      <w:r>
+        <w:t xml:space="preserve">The fastest way to do collect both collect packages and return to base consistently is to have some kind of pathfinding and mapping algorithm. </w:t>
+      </w:r>
+    </w:p>
+    <w:p>
+      <w:bookmarkStart w:id="0" w:name="_GoBack"/>
+      <w:bookmarkEnd w:id="0"/>
+    </w:p>
+    <w:p>
+      <w:r>
+        <w:t>Collect weights as fast as possible, bring back to base (pathfinding)</w:t>
+      </w:r>
+      <w:r>
+        <w:t xml:space="preserve"> - flowchart</w:t>
+      </w:r>
+    </w:p>
+    <w:p>
+      <w:pPr>
+        <w:pStyle w:val="Heading3"/>
+      </w:pPr>
+      <w:r>
+        <w:t xml:space="preserve">Tactic </w:t>
+      </w:r>
+      <w:r>
+        <w:t>2</w:t>
+      </w:r>
+      <w:r>
+        <w:t xml:space="preserve"> – Perimeter Collection</w:t>
+      </w:r>
+    </w:p>
+    <w:p>
+      <w:r>
+        <w:t>Follow the wall - flowchart</w:t>
+      </w:r>
+    </w:p>
+    <w:p>
+      <w:pPr>
+        <w:pStyle w:val="Heading3"/>
+      </w:pPr>
+      <w:r>
+        <w:t>Tactic 3</w:t>
+      </w:r>
+      <w:r>
+        <w:t xml:space="preserve"> – Weight Optimisation</w:t>
+      </w:r>
+    </w:p>
+    <w:p>
+      <w:r>
         <w:t>Ignore base, pick up heaviest weights (random)</w:t>
       </w:r>
       <w:r>
         <w:t xml:space="preserve"> - flowchart</w:t>
       </w:r>
     </w:p>
-    <w:p>
-      <w:pPr>
-        <w:pStyle w:val="ListParagraph"/>
-        <w:numPr>
-          <w:ilvl w:val="0"/>
-          <w:numId w:val="3"/>
-        </w:numPr>
-      </w:pPr>
-      <w:r>
-        <w:t>Follow the wall</w:t>
-      </w:r>
-      <w:r>
-        <w:t xml:space="preserve"> - flowchart</w:t>
-      </w:r>
-    </w:p>
     <w:p/>
-    <w:p/>
-    <w:p/>
-    <w:p>
-      <w:r>
-        <w:lastRenderedPageBreak/>
-        <w:t>Navigation Sensors (discussion)</w:t>
-      </w:r>
-      <w:r>
-        <w:t xml:space="preserve"> </w:t>
-      </w:r>
-      <w:r>
-        <w:t>–</w:t>
-      </w:r>
-      <w:r>
-        <w:t xml:space="preserve"> Ryan</w:t>
-      </w:r>
-      <w:r>
-        <w:t xml:space="preserve"> taylor</w:t>
-      </w:r>
-    </w:p>
-    <w:p>
-      <w:r>
-        <w:t xml:space="preserve">A mechatronics system relies on enteracting with the world around it, it uses sensors to see and give feedback to dicide what the system should do. </w:t>
+    <w:p>
+      <w:pPr>
+        <w:pStyle w:val="Heading2"/>
+      </w:pPr>
+      <w:r>
+        <w:t>3.2 Navigation Sensors</w:t>
+      </w:r>
+    </w:p>
+    <w:p>
+      <w:r>
+        <w:t>A mechatronic</w:t>
+      </w:r>
+      <w:r>
+        <w:t xml:space="preserve"> system relies on </w:t>
+      </w:r>
+      <w:r>
+        <w:t>interacting</w:t>
+      </w:r>
+      <w:r>
+        <w:t xml:space="preserve"> with the world around it, it uses sensors to see and give feedback to </w:t>
+      </w:r>
+      <w:r>
+        <w:t>decide</w:t>
+      </w:r>
+      <w:r>
+        <w:t xml:space="preserve"> what the system should do. </w:t>
       </w:r>
       <w:r>
         <w:t>The robot we will design has a wide range of sensors we could use. In “table 1” a list of sensors are provided.</w:t>
@@ -250,7 +555,13 @@
           </w:tcPr>
           <w:p>
             <w:r>
-              <w:t>IR (infered)</w:t>
+              <w:t>IR (</w:t>
+            </w:r>
+            <w:r>
+              <w:t>infrared</w:t>
+            </w:r>
+            <w:r>
+              <w:t>)</w:t>
             </w:r>
           </w:p>
         </w:tc>
@@ -313,9 +624,6 @@
             <w:tcW w:w="4639" w:type="dxa"/>
           </w:tcPr>
           <w:p>
-            <w:pPr>
-              <w:keepNext/>
-            </w:pPr>
             <w:r>
               <w:t>Weight</w:t>
             </w:r>
@@ -326,61 +634,43 @@
     <w:p>
       <w:pPr>
         <w:pStyle w:val="Caption"/>
-        <w:jc w:val="center"/>
-        <w:rPr>
-          <w:color w:val="auto"/>
-        </w:rPr>
-      </w:pPr>
-      <w:r>
-        <w:rPr>
-          <w:color w:val="auto"/>
-        </w:rPr>
+      </w:pPr>
+      <w:r>
         <w:t xml:space="preserve">Table </w:t>
       </w:r>
-      <w:r>
-        <w:rPr>
-          <w:color w:val="auto"/>
-        </w:rPr>
-        <w:fldChar w:fldCharType="begin"/>
-      </w:r>
-      <w:r>
-        <w:rPr>
-          <w:color w:val="auto"/>
-        </w:rPr>
-        <w:instrText xml:space="preserve"> SEQ Table \* ARABIC </w:instrText>
-      </w:r>
-      <w:r>
-        <w:rPr>
-          <w:color w:val="auto"/>
-        </w:rPr>
-        <w:fldChar w:fldCharType="separate"/>
-      </w:r>
-      <w:r>
-        <w:rPr>
-          <w:noProof/>
-          <w:color w:val="auto"/>
-        </w:rPr>
-        <w:t>1</w:t>
-      </w:r>
-      <w:r>
-        <w:rPr>
-          <w:color w:val="auto"/>
-        </w:rPr>
-        <w:fldChar w:fldCharType="end"/>
-      </w:r>
-      <w:r>
-        <w:rPr>
-          <w:color w:val="auto"/>
-        </w:rPr>
-        <w:t>, sensors provided to use on our robot</w:t>
-      </w:r>
-    </w:p>
-    <w:p>
-      <w:r>
-        <w:t>To navagate around the arena sensor feedback will be needed to give distances to objects around the robot. Ultrasonic and IR sensors give distance feedback</w:t>
-      </w:r>
-      <w:r>
-        <w:t xml:space="preserve"> rangeing from 40mm to 5m. IR gives close </w:t>
+      <w:fldSimple w:instr=" SEQ Table \* ARABIC ">
+        <w:r>
+          <w:rPr>
+            <w:noProof/>
+          </w:rPr>
+          <w:t>1</w:t>
+        </w:r>
+      </w:fldSimple>
+      <w:r>
+        <w:t>:</w:t>
+      </w:r>
+      <w:r>
+        <w:t xml:space="preserve"> sensors provided to use on our robot</w:t>
+      </w:r>
+    </w:p>
+    <w:p>
+      <w:r>
+        <w:t xml:space="preserve">To </w:t>
+      </w:r>
+      <w:r>
+        <w:t>navigate</w:t>
+      </w:r>
+      <w:r>
+        <w:t xml:space="preserve"> around the arena sensor feedback will be needed to give distances to objects around the robot. Ultrasonic and IR sensors give distance feedback</w:t>
+      </w:r>
+      <w:r>
+        <w:t xml:space="preserve"> </w:t>
+      </w:r>
+      <w:r>
+        <w:t>ranging</w:t>
+      </w:r>
+      <w:r>
+        <w:t xml:space="preserve"> from 40mm to 5m. IR gives close </w:t>
       </w:r>
       <w:r>
         <w:t xml:space="preserve">to medium range </w:t>
@@ -404,18 +694,88 @@
         <w:t xml:space="preserve">medium to long range with a large beam angle. </w:t>
       </w:r>
       <w:r>
-        <w:t>Using both types of the sensors at the same time will give a good range in terms of distance and angle. The microconroller will have good information for its navagational system. The downside of the ultrasonic is it</w:t>
-      </w:r>
-      <w:r>
-        <w:t xml:space="preserve"> has a 100ms messurement cycle compareded to the IR 30ms messurement cycle.</w:t>
-      </w:r>
-      <w:r>
-        <w:t xml:space="preserve"> Both are angalong devices?</w:t>
-      </w:r>
-    </w:p>
-    <w:p>
-      <w:r>
-        <w:t>The colour sensor will be used for detecting wheither the robot is in a base or not, and further to detect what base it is in. The robot can’t pick up weights from the other teams base so the robot will need to retract any mechanism for weight retreval. Once three weights are onbord the robot will need to return to home base to drop them off. The colour sensor will conf</w:t>
+        <w:t xml:space="preserve">Using both types of the sensors at the same time will give a good range in terms of distance and angle. The </w:t>
+      </w:r>
+      <w:r>
+        <w:t>microcontroller</w:t>
+      </w:r>
+      <w:r>
+        <w:t xml:space="preserve"> will have good information for its </w:t>
+      </w:r>
+      <w:r>
+        <w:t>navigational</w:t>
+      </w:r>
+      <w:r>
+        <w:t xml:space="preserve"> system. The downside </w:t>
+      </w:r>
+      <w:r>
+        <w:lastRenderedPageBreak/>
+        <w:t>of the ultrasonic is it</w:t>
+      </w:r>
+      <w:r>
+        <w:t xml:space="preserve"> has a 100ms </w:t>
+      </w:r>
+      <w:r>
+        <w:t>measurement</w:t>
+      </w:r>
+      <w:r>
+        <w:t xml:space="preserve"> cycle </w:t>
+      </w:r>
+      <w:r>
+        <w:t>compared</w:t>
+      </w:r>
+      <w:r>
+        <w:t xml:space="preserve"> to the IR 30ms </w:t>
+      </w:r>
+      <w:r>
+        <w:t>measurement</w:t>
+      </w:r>
+      <w:r>
+        <w:t xml:space="preserve"> cycle.</w:t>
+      </w:r>
+      <w:r>
+        <w:t xml:space="preserve"> </w:t>
+      </w:r>
+      <w:r>
+        <w:rPr>
+          <w:highlight w:val="yellow"/>
+        </w:rPr>
+        <w:t>Both</w:t>
+      </w:r>
+      <w:r>
+        <w:rPr>
+          <w:highlight w:val="yellow"/>
+        </w:rPr>
+        <w:t xml:space="preserve"> are analogue</w:t>
+      </w:r>
+      <w:r>
+        <w:rPr>
+          <w:highlight w:val="yellow"/>
+        </w:rPr>
+        <w:t xml:space="preserve"> devices?</w:t>
+      </w:r>
+    </w:p>
+    <w:p>
+      <w:r>
+        <w:t xml:space="preserve">The colour sensor will be used for detecting </w:t>
+      </w:r>
+      <w:r>
+        <w:t>whether</w:t>
+      </w:r>
+      <w:r>
+        <w:t xml:space="preserve"> the robot is in a base or not, and further to detect what base it is in. The robot can’t pick up weights from the other teams base so the robot will need to retract any mechanism for weight </w:t>
+      </w:r>
+      <w:r>
+        <w:t>retrieval</w:t>
+      </w:r>
+      <w:r>
+        <w:t xml:space="preserve">. Once three weights are </w:t>
+      </w:r>
+      <w:r>
+        <w:t>on-board</w:t>
+      </w:r>
+      <w:r>
+        <w:t xml:space="preserve"> the robot will need to return to home base to drop them off. The colour sensor will conf</w:t>
       </w:r>
       <w:r>
         <w:t>ir</w:t>
@@ -429,7 +789,42 @@
     </w:p>
     <w:p>
       <w:r>
-        <w:t xml:space="preserve">An IR camera is also suplied, this camera can see IR or fire soruces. Because there is no fires in the arena to navagate the only soruce would be IR from the other robot, provided they have used IR sensors. Know where the other robot would be usefull but the camera would only pick the robot up when it was pointing its IR sensors at our camera. This wouldn’t </w:t>
+        <w:t xml:space="preserve">An IR camera is also </w:t>
+      </w:r>
+      <w:proofErr w:type="gramStart"/>
+      <w:r>
+        <w:t>supplied</w:t>
+      </w:r>
+      <w:r>
+        <w:t>,</w:t>
+      </w:r>
+      <w:proofErr w:type="gramEnd"/>
+      <w:r>
+        <w:t xml:space="preserve"> this camera can see IR or fire </w:t>
+      </w:r>
+      <w:r>
+        <w:t>sources</w:t>
+      </w:r>
+      <w:r>
+        <w:t xml:space="preserve">. Because there is no fires in the arena to </w:t>
+      </w:r>
+      <w:r>
+        <w:t>navigate</w:t>
+      </w:r>
+      <w:r>
+        <w:t xml:space="preserve"> the only </w:t>
+      </w:r>
+      <w:r>
+        <w:t>source</w:t>
+      </w:r>
+      <w:r>
+        <w:t xml:space="preserve"> would be IR from the other robot, provided they have used IR sensors. Know where the other robot would be </w:t>
+      </w:r>
+      <w:r>
+        <w:t>useful</w:t>
+      </w:r>
+      <w:r>
+        <w:t xml:space="preserve"> but the camera would only pick the robot up when it was pointing its IR sensors at our camera. This wouldn’t </w:t>
       </w:r>
       <w:r>
         <w:t>happen very often. This operates using I2C.</w:t>
@@ -440,7 +835,13 @@
         <w:t>The limit switches supplied have a long arm to move to activate the switch. These could h</w:t>
       </w:r>
       <w:r>
-        <w:t>ave a viriaty of different uses</w:t>
+        <w:t xml:space="preserve">ave a </w:t>
+      </w:r>
+      <w:r>
+        <w:t>variety</w:t>
+      </w:r>
+      <w:r>
+        <w:t xml:space="preserve"> of different uses</w:t>
       </w:r>
       <w:r>
         <w:t xml:space="preserve"> from detecting when the robot drove into a wall</w:t>
@@ -457,21 +858,68 @@
     </w:p>
     <w:p>
       <w:r>
-        <w:t xml:space="preserve">A weight sensor suplied is able to measure a load its self. It uses a strain gauge to detect the the load. If a weight is placed on the sensor it could regester the load. The weights in the arena of three different types, 0.5kg, 0.75kg and 1.0kg. More points are awarded for the heavyer weights. This means the heavier weights are more valueable when picking up weights. With the limitation of only having 3 weights onboard </w:t>
+        <w:t xml:space="preserve">A weight sensor </w:t>
+      </w:r>
+      <w:r>
+        <w:t>supplied</w:t>
+      </w:r>
+      <w:r>
+        <w:t xml:space="preserve"> is able to measure a load its self. It uses a strain gauge to detect the load. If a weight is placed on the sensor it could </w:t>
+      </w:r>
+      <w:r>
+        <w:t>register</w:t>
+      </w:r>
+      <w:r>
+        <w:t xml:space="preserve"> the load. </w:t>
+      </w:r>
+      <w:proofErr w:type="gramStart"/>
+      <w:r>
+        <w:t>The weights in the arena of three different types, 0.5kg, 0.75kg and 1.0kg.</w:t>
+      </w:r>
+      <w:proofErr w:type="gramEnd"/>
+      <w:r>
+        <w:t xml:space="preserve"> More points are awarded for the </w:t>
+      </w:r>
+      <w:r>
+        <w:t>heavier</w:t>
+      </w:r>
+      <w:r>
+        <w:t xml:space="preserve"> weights. This means the heavier weights are more </w:t>
+      </w:r>
+      <w:r>
+        <w:t>valuable</w:t>
+      </w:r>
+      <w:r>
+        <w:t xml:space="preserve"> when picking up weights. With the limitation of only having 3 weights </w:t>
+      </w:r>
+      <w:r>
+        <w:t>on board</w:t>
+      </w:r>
+      <w:r>
+        <w:t xml:space="preserve"> </w:t>
       </w:r>
       <w:r>
         <w:t>having 3 light</w:t>
       </w:r>
       <w:r>
-        <w:t xml:space="preserve"> compared to 3 heaviy could be </w:t>
-      </w:r>
-      <w:r>
-        <w:t>a loss of half the points. Implementing the sensor mechanicaly to have the correct reading will be quite hard as the picking up or holding system will have to be suspended by the sensor. This sensor is digital, with serial output.</w:t>
-      </w:r>
-    </w:p>
-    <w:p/>
-    <w:p/>
-    <w:p/>
+        <w:t xml:space="preserve"> compared to 3 </w:t>
+      </w:r>
+      <w:r>
+        <w:t>heavy</w:t>
+      </w:r>
+      <w:r>
+        <w:t xml:space="preserve"> could be </w:t>
+      </w:r>
+      <w:r>
+        <w:t xml:space="preserve">a loss of half the points. Implementing the sensor </w:t>
+      </w:r>
+      <w:r>
+        <w:t>mechanically</w:t>
+      </w:r>
+      <w:r>
+        <w:t xml:space="preserve"> to have the correct reading will be quite hard as the picking up or holding system will have to be suspended by the sensor. This sensor is digital, with serial output.</w:t>
+      </w:r>
+    </w:p>
     <w:p/>
     <w:p/>
     <w:p>
@@ -541,7 +989,21 @@
         <w:rPr>
           <w:rStyle w:val="SubtleEmphasis"/>
         </w:rPr>
-        <w:t>You should describe the boundaries of your robot/solution in terms of hardware, different strategies to beat opponents, the competition environment, etc. You could mention/describe the equipment you have been provided. Very briefly describe how you came to these ideas – i.e. using methods that we spoke about in class (brainstorming, concept tables etc)</w:t>
+        <w:t xml:space="preserve">You should describe the boundaries of your robot/solution in terms of hardware, different strategies to beat opponents, the competition environment, etc. You could mention/describe the equipment you have been provided. Very briefly describe how you came to these ideas – i.e. using methods that we spoke about in class (brainstorming, concept tables </w:t>
+      </w:r>
+      <w:proofErr w:type="spellStart"/>
+      <w:r>
+        <w:rPr>
+          <w:rStyle w:val="SubtleEmphasis"/>
+        </w:rPr>
+        <w:t>etc</w:t>
+      </w:r>
+      <w:proofErr w:type="spellEnd"/>
+      <w:r>
+        <w:rPr>
+          <w:rStyle w:val="SubtleEmphasis"/>
+        </w:rPr>
+        <w:t>)</w:t>
       </w:r>
     </w:p>
     <w:p>
@@ -549,7 +1011,11 @@
         <w:pStyle w:val="Heading1"/>
       </w:pPr>
       <w:r>
-        <w:t>Proposed concepts</w:t>
+        <w:lastRenderedPageBreak/>
+        <w:t>Proposed C</w:t>
+      </w:r>
+      <w:r>
+        <w:t>oncepts</w:t>
       </w:r>
     </w:p>
     <w:p>
@@ -573,7 +1039,31 @@
         <w:t>will use a magnet to pick it up</w:t>
       </w:r>
       <w:r>
-        <w:t xml:space="preserve">. The robot will drive upto a weight and it will attach to a magnet. A halleffect sensor will regester when the weight is attached. The whole picking up assembly will rotate so the weights don’t get knocked off and to ensure the no weights are picked up in the others base. </w:t>
+        <w:t>. The robot will drive up</w:t>
+      </w:r>
+      <w:r>
+        <w:t xml:space="preserve"> </w:t>
+      </w:r>
+      <w:r>
+        <w:t>to a weight and it will atta</w:t>
+      </w:r>
+      <w:r>
+        <w:t>ch to a magnet. A H</w:t>
+      </w:r>
+      <w:r>
+        <w:t>all</w:t>
+      </w:r>
+      <w:r>
+        <w:t>-</w:t>
+      </w:r>
+      <w:r>
+        <w:t xml:space="preserve">effect sensor will </w:t>
+      </w:r>
+      <w:r>
+        <w:t>register</w:t>
+      </w:r>
+      <w:r>
+        <w:t xml:space="preserve"> when the weight is attached. The whole picking up assembly will rotate so the weights don’t get knocked off and to ensure the no weights are picked up in the others base. </w:t>
       </w:r>
       <w:r>
         <w:t>There are three magnets one for each weight, once three</w:t>
@@ -585,31 +1075,120 @@
         <w:t xml:space="preserve">on board </w:t>
       </w:r>
       <w:r>
-        <w:t xml:space="preserve">the robot will drive back to base to drop the weights off by retrackting the magnets and knocking off the weights. This process will be repeated until the end of the round. </w:t>
-      </w:r>
-      <w:r>
-        <w:t>Figure 1 shows the state machine the robot will use to exciute the task.</w:t>
-      </w:r>
-      <w:bookmarkStart w:id="0" w:name="_GoBack"/>
-      <w:bookmarkEnd w:id="0"/>
-    </w:p>
-    <w:p>
-      <w:r>
-        <w:t xml:space="preserve">The magnets used will be strong enough to pick the weights up in any orintation. Because the magnets are strong a powerfull method of detaching the weights is nessisary. All of the magnets will be linked and will retracket together. A perpex sheild will allow the magnets to pass though and and weights will now. Two geared stepper motors will be used to drive the mechanasim. This may take a while to complete but is worth it because of the power of the magnets. </w:t>
-      </w:r>
-    </w:p>
-    <w:p>
-      <w:r>
-        <w:t>IR, ultrasonic and colour sensors will be used to aid the pathfinding. IR and ultrasonic will give the position to the walls</w:t>
-      </w:r>
-      <w:r>
-        <w:t>, these will be placed on top of the robot to make sure it doesn’t regestier the other opostion into the map</w:t>
-      </w:r>
-      <w:r>
-        <w:t>. They will be placed to face all four direction</w:t>
-      </w:r>
-      <w:r>
-        <w:t>. There will also be a IR sensor mid way up the robot on the front to see where the robot is going</w:t>
+        <w:t xml:space="preserve">the robot will drive back to base to drop the weights off by </w:t>
+      </w:r>
+      <w:r>
+        <w:t>retracting</w:t>
+      </w:r>
+      <w:r>
+        <w:t xml:space="preserve"> the magnets and knocking off the weights. This process will be repeated until the end of the round. </w:t>
+      </w:r>
+      <w:r>
+        <w:t>Figure 1 shows the state machine the robot will use to ex</w:t>
+      </w:r>
+      <w:r>
+        <w:t>e</w:t>
+      </w:r>
+      <w:r>
+        <w:t>cute the task.</w:t>
+      </w:r>
+    </w:p>
+    <w:p>
+      <w:r>
+        <w:t xml:space="preserve">The magnets used will be strong enough to pick the weights up in any </w:t>
+      </w:r>
+      <w:r>
+        <w:t>orientation</w:t>
+      </w:r>
+      <w:r>
+        <w:t xml:space="preserve">. Because the magnets are strong a </w:t>
+      </w:r>
+      <w:r>
+        <w:t>powerful</w:t>
+      </w:r>
+      <w:r>
+        <w:t xml:space="preserve"> method of detaching the weights is </w:t>
+      </w:r>
+      <w:r>
+        <w:t>necessary</w:t>
+      </w:r>
+      <w:r>
+        <w:t xml:space="preserve">. All of the magnets will be linked and will </w:t>
+      </w:r>
+      <w:r>
+        <w:t>retract</w:t>
+      </w:r>
+      <w:r>
+        <w:t xml:space="preserve"> together. A </w:t>
+      </w:r>
+      <w:r>
+        <w:t>Perspex</w:t>
+      </w:r>
+      <w:r>
+        <w:t xml:space="preserve"> </w:t>
+      </w:r>
+      <w:r>
+        <w:t>shield</w:t>
+      </w:r>
+      <w:r>
+        <w:t xml:space="preserve"> will allow the magnets to pass though and weights will now. Two geared stepper motors will be used to drive the </w:t>
+      </w:r>
+      <w:r>
+        <w:t>mechanism</w:t>
+      </w:r>
+      <w:r>
+        <w:t xml:space="preserve">. This may take a while to complete but is worth it because of the power of the magnets. </w:t>
+      </w:r>
+    </w:p>
+    <w:p>
+      <w:r>
+        <w:t xml:space="preserve">IR, ultrasonic and colour sensors will be used to aid the pathfinding. IR and ultrasonic will give the position to the </w:t>
+      </w:r>
+      <w:proofErr w:type="gramStart"/>
+      <w:r>
+        <w:t>walls</w:t>
+      </w:r>
+      <w:r>
+        <w:t>,</w:t>
+      </w:r>
+      <w:proofErr w:type="gramEnd"/>
+      <w:r>
+        <w:t xml:space="preserve"> these will be placed on top of the robot to make sure it doesn’t </w:t>
+      </w:r>
+      <w:r>
+        <w:t>register</w:t>
+      </w:r>
+      <w:r>
+        <w:t xml:space="preserve"> the other </w:t>
+      </w:r>
+      <w:r>
+        <w:t>opposition</w:t>
+      </w:r>
+      <w:r>
+        <w:t xml:space="preserve"> into the map</w:t>
+      </w:r>
+      <w:r>
+        <w:t xml:space="preserve">. They will be placed to face all four </w:t>
+      </w:r>
+      <w:r>
+        <w:t>directions</w:t>
+      </w:r>
+      <w:r>
+        <w:t xml:space="preserve">. There will also be </w:t>
+      </w:r>
+      <w:proofErr w:type="gramStart"/>
+      <w:r>
+        <w:t>a</w:t>
+      </w:r>
+      <w:proofErr w:type="gramEnd"/>
+      <w:r>
+        <w:t xml:space="preserve"> IR sensor </w:t>
+      </w:r>
+      <w:r>
+        <w:t>mid-way</w:t>
+      </w:r>
+      <w:r>
+        <w:t xml:space="preserve"> up the robot on the front to see where the robot is going</w:t>
       </w:r>
       <w:r>
         <w:t>. Low mounted IR sensors will find the weights. Colour will be used to detect what area the robot is in</w:t>
@@ -624,13 +1203,12 @@
     <w:p/>
     <w:p>
       <w:pPr>
-        <w:keepNext/>
         <w:jc w:val="center"/>
       </w:pPr>
       <w:r>
         <w:rPr>
           <w:noProof/>
-          <w:lang w:val="en-US"/>
+          <w:lang w:eastAsia="en-NZ"/>
         </w:rPr>
         <w:drawing>
           <wp:inline distT="0" distB="0" distL="0" distR="0" wp14:anchorId="6576FBA6" wp14:editId="20A0F309">
@@ -678,19 +1256,31 @@
     <w:p>
       <w:pPr>
         <w:pStyle w:val="Caption"/>
-        <w:jc w:val="center"/>
       </w:pPr>
       <w:r>
         <w:t xml:space="preserve">Figure </w:t>
       </w:r>
-      <w:fldSimple w:instr=" SEQ Figure \* ARABIC ">
-        <w:r>
-          <w:rPr>
-            <w:noProof/>
-          </w:rPr>
-          <w:t>1</w:t>
-        </w:r>
-      </w:fldSimple>
+      <w:r>
+        <w:fldChar w:fldCharType="begin"/>
+      </w:r>
+      <w:r>
+        <w:instrText xml:space="preserve"> SEQ Figure \* ARABIC </w:instrText>
+      </w:r>
+      <w:r>
+        <w:fldChar w:fldCharType="separate"/>
+      </w:r>
+      <w:r>
+        <w:rPr>
+          <w:noProof/>
+        </w:rPr>
+        <w:t>1</w:t>
+      </w:r>
+      <w:r>
+        <w:rPr>
+          <w:noProof/>
+        </w:rPr>
+        <w:fldChar w:fldCharType="end"/>
+      </w:r>
       <w:r>
         <w:t>, Finite state machine for concept 1</w:t>
       </w:r>
@@ -700,6 +1290,7 @@
         <w:pStyle w:val="Heading2"/>
       </w:pPr>
       <w:r>
+        <w:lastRenderedPageBreak/>
         <w:t>Evaluation of concept 1!!!</w:t>
       </w:r>
     </w:p>
@@ -719,10 +1310,34 @@
     </w:p>
     <w:p>
       <w:r>
-        <w:t>With the perpex frame at the front of the robot a solid barrier is the first point of contact. This is good because small parts wont break off when in contact with things. The magnets out the front might come into contact with the other robot and attach to the robot</w:t>
-      </w:r>
-      <w:r>
-        <w:t>. If this happens there will be no way to detach with out dropping our weights. The robot may be more prone to front weight distubrution.</w:t>
+        <w:t xml:space="preserve">With the </w:t>
+      </w:r>
+      <w:r>
+        <w:t>Perspex</w:t>
+      </w:r>
+      <w:r>
+        <w:t xml:space="preserve"> frame at the front of the robot a solid barrier is the first point of contact. This is good because small parts </w:t>
+      </w:r>
+      <w:r>
+        <w:t>won’t</w:t>
+      </w:r>
+      <w:r>
+        <w:t xml:space="preserve"> break off when in contact with things. The magnets out the front might come into contact with the other robot and attach to the robot</w:t>
+      </w:r>
+      <w:r>
+        <w:t xml:space="preserve">. If this happens there will be no way to detach </w:t>
+      </w:r>
+      <w:r>
+        <w:t>without</w:t>
+      </w:r>
+      <w:r>
+        <w:t xml:space="preserve"> dropping our weights. The robot may be more prone to front weight dist</w:t>
+      </w:r>
+      <w:r>
+        <w:t>rib</w:t>
+      </w:r>
+      <w:r>
+        <w:t>ution.</w:t>
       </w:r>
       <w:r>
         <w:t xml:space="preserve"> If the other robot is very high our sensors on top of our robot will give us wrong readings because of the obstruction.</w:t>
@@ -744,10 +1359,70 @@
     </w:p>
     <w:p>
       <w:r>
-        <w:t xml:space="preserve">The magnets will be industial grade and not be prone to chipping or lose of magnitism. This concept heavily reliyes on the </w:t>
-      </w:r>
-      <w:r>
-        <w:t>path finding algorythme to work. If it map is incorrect the robot will not know where it has been or has to go. If the map works but the sensors don’t give reliable imfomation the algorythem wont know where to go and will get confussed. Gears slipping in the pick up mechainsim could also be a problem.</w:t>
+        <w:t xml:space="preserve">The magnets will be </w:t>
+      </w:r>
+      <w:r>
+        <w:t>industrial</w:t>
+      </w:r>
+      <w:r>
+        <w:t xml:space="preserve"> grade and not be prone to chipping or lose of </w:t>
+      </w:r>
+      <w:r>
+        <w:t>magnetism</w:t>
+      </w:r>
+      <w:r>
+        <w:t xml:space="preserve">. This concept heavily </w:t>
+      </w:r>
+      <w:r>
+        <w:t>relies</w:t>
+      </w:r>
+      <w:r>
+        <w:t xml:space="preserve"> on the </w:t>
+      </w:r>
+      <w:r>
+        <w:t xml:space="preserve">path finding </w:t>
+      </w:r>
+      <w:r>
+        <w:t>algorithm</w:t>
+      </w:r>
+      <w:r>
+        <w:t xml:space="preserve"> to work. If it map is incorrect the robot will not know where it has been or has to go. If the map works but the sensors don’t give reliable </w:t>
+      </w:r>
+      <w:r>
+        <w:t>information</w:t>
+      </w:r>
+      <w:r>
+        <w:t xml:space="preserve"> the </w:t>
+      </w:r>
+      <w:r>
+        <w:t>algorithm</w:t>
+      </w:r>
+      <w:r>
+        <w:t xml:space="preserve"> </w:t>
+      </w:r>
+      <w:r>
+        <w:t>won’t</w:t>
+      </w:r>
+      <w:r>
+        <w:t xml:space="preserve"> know where to go and will get </w:t>
+      </w:r>
+      <w:r>
+        <w:t>confused</w:t>
+      </w:r>
+      <w:r>
+        <w:t xml:space="preserve">. Gears slipping in the </w:t>
+      </w:r>
+      <w:r>
+        <w:t>pickup</w:t>
+      </w:r>
+      <w:r>
+        <w:t xml:space="preserve"> </w:t>
+      </w:r>
+      <w:r>
+        <w:t>mechanism</w:t>
+      </w:r>
+      <w:r>
+        <w:t xml:space="preserve"> could also be a problem.</w:t>
       </w:r>
     </w:p>
     <w:p>
@@ -766,13 +1441,51 @@
     </w:p>
     <w:p>
       <w:r>
-        <w:t>The pick up mechainsim will be the hardest part to build as the it has a few tricky gear process. This will take planning and will have small tolleriances.</w:t>
+        <w:t xml:space="preserve">The </w:t>
+      </w:r>
+      <w:r>
+        <w:t>pickup</w:t>
       </w:r>
       <w:r>
         <w:t xml:space="preserve"> </w:t>
       </w:r>
       <w:r>
-        <w:t>Because the build is only a few moving parts it wont take very long to get things fabercated.</w:t>
+        <w:t>mechanism</w:t>
+      </w:r>
+      <w:r>
+        <w:t xml:space="preserve"> will be the hardest part to build as the it has a few tricky gear </w:t>
+      </w:r>
+      <w:proofErr w:type="gramStart"/>
+      <w:r>
+        <w:t>process</w:t>
+      </w:r>
+      <w:proofErr w:type="gramEnd"/>
+      <w:r>
+        <w:t xml:space="preserve">. This will take planning and will have small </w:t>
+      </w:r>
+      <w:r>
+        <w:t>tolerances</w:t>
+      </w:r>
+      <w:r>
+        <w:t>.</w:t>
+      </w:r>
+      <w:r>
+        <w:t xml:space="preserve"> </w:t>
+      </w:r>
+      <w:r>
+        <w:t xml:space="preserve">Because the build is only a few moving parts it </w:t>
+      </w:r>
+      <w:r>
+        <w:t>won’t</w:t>
+      </w:r>
+      <w:r>
+        <w:t xml:space="preserve"> take very long to get things </w:t>
+      </w:r>
+      <w:r>
+        <w:t>fabricated</w:t>
+      </w:r>
+      <w:r>
+        <w:t>.</w:t>
       </w:r>
     </w:p>
     <w:p>
@@ -791,14 +1504,52 @@
     </w:p>
     <w:p>
       <w:r>
-        <w:t>With the front of the robot having a perpex sheet access from the top of the robot will be easy and prefered. The main controller and battery will be able to be removed via a quick release mechanism.</w:t>
+        <w:t xml:space="preserve">With the front of the robot having a </w:t>
+      </w:r>
+      <w:r>
+        <w:t>Perspex</w:t>
+      </w:r>
+      <w:r>
+        <w:t xml:space="preserve"> sheet access from the top of the robot will be easy and </w:t>
+      </w:r>
+      <w:r>
+        <w:t>preferred</w:t>
+      </w:r>
+      <w:r>
+        <w:t>. The main controller and battery will be able to be removed via a quick release mechanism.</w:t>
+      </w:r>
+      <w:r>
+        <w:t xml:space="preserve"> The pickup </w:t>
+      </w:r>
+      <w:r>
+        <w:t>assembly</w:t>
+      </w:r>
+      <w:r>
+        <w:t xml:space="preserve"> will be able to be fully detached </w:t>
+      </w:r>
+      <w:r>
+        <w:t>easily</w:t>
+      </w:r>
+      <w:r>
+        <w:t xml:space="preserve"> for maintenance inside the </w:t>
+      </w:r>
+      <w:r>
+        <w:t>chassis</w:t>
+      </w:r>
+      <w:r>
+        <w:t xml:space="preserve"> or to work on the </w:t>
+      </w:r>
+      <w:r>
+        <w:t>pickup</w:t>
       </w:r>
       <w:r>
         <w:t xml:space="preserve"> </w:t>
       </w:r>
       <w:r>
-        <w:lastRenderedPageBreak/>
-        <w:t>The pickup assembley will be able to be fully detached easiy for maintenance inside the chassie or to work on the pickip assembley.</w:t>
+        <w:t>assembly</w:t>
+      </w:r>
+      <w:r>
+        <w:t>.</w:t>
       </w:r>
     </w:p>
     <w:p>
@@ -818,6 +1569,11 @@
     <w:p>
       <w:r>
         <w:t>I don’t know what this means???</w:t>
+      </w:r>
+    </w:p>
+    <w:p>
+      <w:r>
+        <w:t>Answer:  How easy can one aspect of the design be ripped out and replaced by something else</w:t>
       </w:r>
     </w:p>
     <w:p>
@@ -838,15 +1594,17 @@
     <w:p/>
     <w:p/>
     <w:p/>
-    <w:p/>
-    <w:p/>
-    <w:p/>
-    <w:p>
-      <w:r>
-        <w:t>Ignore base, pick up heaviest weights (random)</w:t>
-      </w:r>
-      <w:r>
-        <w:t xml:space="preserve"> - Jack</w:t>
+    <w:p>
+      <w:pPr>
+        <w:pStyle w:val="Heading2"/>
+      </w:pPr>
+      <w:r>
+        <w:t>Concept 2</w:t>
+      </w:r>
+    </w:p>
+    <w:p>
+      <w:r>
+        <w:t>Follow the wall - Peter</w:t>
       </w:r>
     </w:p>
     <w:p>
@@ -858,7 +1616,7 @@
         </w:numPr>
       </w:pPr>
       <w:r>
-        <w:t>No return</w:t>
+        <w:t>Return</w:t>
       </w:r>
     </w:p>
     <w:p>
@@ -870,7 +1628,37 @@
         </w:numPr>
       </w:pPr>
       <w:r>
-        <w:t>Scoop</w:t>
+        <w:t>Electromagnet</w:t>
+      </w:r>
+    </w:p>
+    <w:p>
+      <w:pPr>
+        <w:pStyle w:val="ListParagraph"/>
+        <w:numPr>
+          <w:ilvl w:val="0"/>
+          <w:numId w:val="7"/>
+        </w:numPr>
+      </w:pPr>
+      <w:r>
+        <w:t>Sensor interference</w:t>
+      </w:r>
+    </w:p>
+    <w:p/>
+    <w:p>
+      <w:pPr>
+        <w:pStyle w:val="Heading2"/>
+      </w:pPr>
+      <w:r>
+        <w:lastRenderedPageBreak/>
+        <w:t>Concept 3</w:t>
+      </w:r>
+    </w:p>
+    <w:p>
+      <w:r>
+        <w:t>Ignore base, pick up heaviest weights (random)</w:t>
+      </w:r>
+      <w:r>
+        <w:t xml:space="preserve"> - Jack</w:t>
       </w:r>
     </w:p>
     <w:p>
@@ -882,16 +1670,7 @@
         </w:numPr>
       </w:pPr>
       <w:r>
-        <w:t>Speed</w:t>
-      </w:r>
-    </w:p>
-    <w:p/>
-    <w:p>
-      <w:r>
-        <w:t>Foll</w:t>
-      </w:r>
-      <w:r>
-        <w:t>ow the wall - Peter</w:t>
+        <w:t>No return</w:t>
       </w:r>
     </w:p>
     <w:p>
@@ -903,7 +1682,7 @@
         </w:numPr>
       </w:pPr>
       <w:r>
-        <w:t>Return</w:t>
+        <w:t>Scoop</w:t>
       </w:r>
     </w:p>
     <w:p>
@@ -915,22 +1694,11 @@
         </w:numPr>
       </w:pPr>
       <w:r>
-        <w:t>Electromagnet</w:t>
-      </w:r>
-    </w:p>
-    <w:p>
-      <w:pPr>
-        <w:pStyle w:val="ListParagraph"/>
-        <w:numPr>
-          <w:ilvl w:val="0"/>
-          <w:numId w:val="7"/>
-        </w:numPr>
-      </w:pPr>
-      <w:r>
-        <w:t>Sensor interference</w:t>
+        <w:t>Speed</w:t>
       </w:r>
     </w:p>
     <w:p/>
+    <w:p/>
     <w:p>
       <w:pPr>
         <w:rPr>
@@ -941,7 +1709,49 @@
         <w:rPr>
           <w:rStyle w:val="SubtleEmphasis"/>
         </w:rPr>
-        <w:t>Present initial sketches, models, and descriptions etc of your 3 options. You need to show that you have thought through high-level system design of these concepts, using some techniques such as – Context diagrams, functional architecture diagrams, N2 charts, behavioural flow chart, FSM graphs. (Not all of these, but choose a couple that you think are appropriate to indicate how your concepts would work and be put together).</w:t>
+        <w:t xml:space="preserve">Present initial sketches, models, and descriptions </w:t>
+      </w:r>
+      <w:proofErr w:type="spellStart"/>
+      <w:r>
+        <w:rPr>
+          <w:rStyle w:val="SubtleEmphasis"/>
+        </w:rPr>
+        <w:t>etc</w:t>
+      </w:r>
+      <w:proofErr w:type="spellEnd"/>
+      <w:r>
+        <w:rPr>
+          <w:rStyle w:val="SubtleEmphasis"/>
+        </w:rPr>
+        <w:t xml:space="preserve"> of your 3 options. You need to show that you have thought through high-level system design of these concepts, using some techniques such as – Context diagrams, functional architecture diagrams, N2 charts, behavioural flow chart, </w:t>
+      </w:r>
+      <w:proofErr w:type="gramStart"/>
+      <w:r>
+        <w:rPr>
+          <w:rStyle w:val="SubtleEmphasis"/>
+        </w:rPr>
+        <w:t>FSM</w:t>
+      </w:r>
+      <w:proofErr w:type="gramEnd"/>
+      <w:r>
+        <w:rPr>
+          <w:rStyle w:val="SubtleEmphasis"/>
+        </w:rPr>
+        <w:t xml:space="preserve"> graphs. (Not all of </w:t>
+      </w:r>
+      <w:proofErr w:type="gramStart"/>
+      <w:r>
+        <w:rPr>
+          <w:rStyle w:val="SubtleEmphasis"/>
+        </w:rPr>
+        <w:t>these,</w:t>
+      </w:r>
+      <w:proofErr w:type="gramEnd"/>
+      <w:r>
+        <w:rPr>
+          <w:rStyle w:val="SubtleEmphasis"/>
+        </w:rPr>
+        <w:t xml:space="preserve"> but choose a couple that you think are appropriate to indicate how your concepts would work and be put together).</w:t>
       </w:r>
     </w:p>
     <w:p>
@@ -954,8 +1764,13 @@
     </w:p>
     <w:p>
       <w:r>
-        <w:t>- calculations</w:t>
-      </w:r>
+        <w:t xml:space="preserve">- </w:t>
+      </w:r>
+      <w:proofErr w:type="gramStart"/>
+      <w:r>
+        <w:t>calculations</w:t>
+      </w:r>
+      <w:proofErr w:type="gramEnd"/>
     </w:p>
     <w:p>
       <w:r>
@@ -973,14 +1788,28 @@
         <w:rPr>
           <w:rStyle w:val="SubtleEmphasis"/>
         </w:rPr>
-        <w:t xml:space="preserve">Need some basic/approximate calculations or estimates of costs, forces, power requirements, available computation and memory. Evaluate/compare the concepts – FOM table. This doesn’t need to be exquisitely detailed or accurate at this stage – just provide enough to be able to evaluate and compare the concepts in a relatively objective manner. </w:t>
-      </w:r>
-      <w:r>
+        <w:t>Need some basic/approximate calculations or estimates of costs, forces, power requirements, available computation and memory. Evaluate/compare the concepts – FOM table. This doesn’t need to be exquisitely detailed or accurate at this stage – just provide enough to be able to evaluate and compare the concepts in a relatively objective manner. Briefly discuss/comment on these 3 concepts in the context of the competition and specs – factors such as robustness, reliability, ease of build and maintenance between rounds, modularity, and cost.</w:t>
+      </w:r>
+    </w:p>
+    <w:p>
+      <w:pPr>
+        <w:pStyle w:val="Heading1"/>
+      </w:pPr>
+      <w:r>
+        <w:t>Conclusions and recommendations</w:t>
+      </w:r>
+    </w:p>
+    <w:p>
+      <w:pPr>
         <w:rPr>
           <w:rStyle w:val="SubtleEmphasis"/>
         </w:rPr>
-        <w:lastRenderedPageBreak/>
-        <w:t>Briefly discuss/comment on these 3 concepts in the context of the competition and specs – factors such as robustness, reliability, ease of build and maintenance between rounds, modularity, and cost.</w:t>
+      </w:pPr>
+      <w:r>
+        <w:rPr>
+          <w:rStyle w:val="SubtleEmphasis"/>
+        </w:rPr>
+        <w:t>Based on your evaluations, make a recommendation for one of the concepts to be developed – back this up by summarising its benefits or why you chose it. While we won’t hold you to this design, we would expect that your final form be based on what you present in this report.</w:t>
       </w:r>
     </w:p>
     <w:p>
@@ -988,11 +1817,32 @@
         <w:pStyle w:val="Heading1"/>
       </w:pPr>
       <w:r>
-        <w:t>Conclusions and recommendations</w:t>
-      </w:r>
-    </w:p>
-    <w:p>
-      <w:pPr>
+        <w:t>Contribution statement</w:t>
+      </w:r>
+    </w:p>
+    <w:p>
+      <w:r>
+        <w:t xml:space="preserve">Jack </w:t>
+      </w:r>
+      <w:proofErr w:type="spellStart"/>
+      <w:r>
+        <w:t>Hendrikz</w:t>
+      </w:r>
+      <w:proofErr w:type="spellEnd"/>
+    </w:p>
+    <w:p>
+      <w:r>
+        <w:t>Peter Nicholls</w:t>
+      </w:r>
+    </w:p>
+    <w:p>
+      <w:r>
+        <w:t>Ryan Taylor</w:t>
+      </w:r>
+    </w:p>
+    <w:p>
+      <w:pPr>
+        <w:pStyle w:val="Default"/>
         <w:rPr>
           <w:rStyle w:val="SubtleEmphasis"/>
         </w:rPr>
@@ -1001,30 +1851,7 @@
         <w:rPr>
           <w:rStyle w:val="SubtleEmphasis"/>
         </w:rPr>
-        <w:t>Based on your evaluations, make a recommendation for one of the concepts to be developed – back this up by summarising its benefits or why you chose it. While we won’t hold you to this design, we would expect that your final form be based on what you present in this report.</w:t>
-      </w:r>
-    </w:p>
-    <w:p>
-      <w:pPr>
-        <w:pStyle w:val="Heading1"/>
-      </w:pPr>
-      <w:r>
-        <w:t>Contribution statement</w:t>
-      </w:r>
-    </w:p>
-    <w:p>
-      <w:r>
-        <w:t>Jack Hendrikz</w:t>
-      </w:r>
-    </w:p>
-    <w:p>
-      <w:r>
-        <w:t>Peter Nicholls</w:t>
-      </w:r>
-    </w:p>
-    <w:p>
-      <w:r>
-        <w:t>Ryan Taylor</w:t>
+        <w:t xml:space="preserve">Briefly describe the specific contributions of the team members in the project up to this point. For example: </w:t>
       </w:r>
     </w:p>
     <w:p>
@@ -1038,21 +1865,21 @@
         <w:rPr>
           <w:rStyle w:val="SubtleEmphasis"/>
         </w:rPr>
-        <w:t xml:space="preserve">Briefly describe the specific contributions of the team members in the project up to this point. For example: </w:t>
-      </w:r>
-    </w:p>
-    <w:p>
-      <w:pPr>
-        <w:pStyle w:val="Default"/>
+        <w:t xml:space="preserve">Howard </w:t>
+      </w:r>
+      <w:proofErr w:type="spellStart"/>
+      <w:r>
         <w:rPr>
           <w:rStyle w:val="SubtleEmphasis"/>
         </w:rPr>
-      </w:pPr>
+        <w:t>Wolowitz</w:t>
+      </w:r>
+      <w:proofErr w:type="spellEnd"/>
       <w:r>
         <w:rPr>
           <w:rStyle w:val="SubtleEmphasis"/>
         </w:rPr>
-        <w:t xml:space="preserve">Howard Wolowitz: </w:t>
+        <w:t xml:space="preserve">: </w:t>
       </w:r>
     </w:p>
     <w:p>
@@ -1067,6 +1894,7 @@
         <w:rPr>
           <w:rStyle w:val="SubtleEmphasis"/>
         </w:rPr>
+        <w:lastRenderedPageBreak/>
         <w:t xml:space="preserve"> Requirements specification </w:t>
       </w:r>
     </w:p>
@@ -1198,7 +2026,21 @@
         <w:rPr>
           <w:rStyle w:val="SubtleEmphasis"/>
         </w:rPr>
-        <w:t xml:space="preserve"> Making tea </w:t>
+        <w:t xml:space="preserve"> </w:t>
+      </w:r>
+      <w:proofErr w:type="gramStart"/>
+      <w:r>
+        <w:rPr>
+          <w:rStyle w:val="SubtleEmphasis"/>
+        </w:rPr>
+        <w:t>Making</w:t>
+      </w:r>
+      <w:proofErr w:type="gramEnd"/>
+      <w:r>
+        <w:rPr>
+          <w:rStyle w:val="SubtleEmphasis"/>
+        </w:rPr>
+        <w:t xml:space="preserve"> tea </w:t>
       </w:r>
     </w:p>
     <w:p/>
@@ -1247,8 +2089,13 @@
         </w:numPr>
       </w:pPr>
       <w:r>
-        <w:t>High current driver ?</w:t>
-      </w:r>
+        <w:t xml:space="preserve">High current </w:t>
+      </w:r>
+      <w:proofErr w:type="gramStart"/>
+      <w:r>
+        <w:t>driver ?</w:t>
+      </w:r>
+      <w:proofErr w:type="gramEnd"/>
     </w:p>
     <w:p>
       <w:pPr>
@@ -1258,9 +2105,11 @@
           <w:numId w:val="2"/>
         </w:numPr>
       </w:pPr>
+      <w:proofErr w:type="gramStart"/>
       <w:r>
         <w:t>IMU ?</w:t>
       </w:r>
+      <w:proofErr w:type="gramEnd"/>
     </w:p>
     <w:p>
       <w:pPr>
@@ -1271,7 +2120,15 @@
         </w:numPr>
       </w:pPr>
       <w:r>
-        <w:t>IR PhotoInterrupter x1</w:t>
+        <w:t xml:space="preserve">IR </w:t>
+      </w:r>
+      <w:proofErr w:type="spellStart"/>
+      <w:r>
+        <w:t>PhotoInterrupter</w:t>
+      </w:r>
+      <w:proofErr w:type="spellEnd"/>
+      <w:r>
+        <w:t xml:space="preserve"> x1</w:t>
       </w:r>
     </w:p>
     <w:p>
@@ -1283,8 +2140,13 @@
         </w:numPr>
       </w:pPr>
       <w:r>
-        <w:t>IR Camera ?</w:t>
-      </w:r>
+        <w:t xml:space="preserve">IR </w:t>
+      </w:r>
+      <w:proofErr w:type="gramStart"/>
+      <w:r>
+        <w:t>Camera ?</w:t>
+      </w:r>
+      <w:proofErr w:type="gramEnd"/>
     </w:p>
     <w:p>
       <w:pPr>
@@ -1295,8 +2157,13 @@
         </w:numPr>
       </w:pPr>
       <w:r>
-        <w:t>IR LED ?</w:t>
-      </w:r>
+        <w:t xml:space="preserve">IR </w:t>
+      </w:r>
+      <w:proofErr w:type="gramStart"/>
+      <w:r>
+        <w:t>LED ?</w:t>
+      </w:r>
+      <w:proofErr w:type="gramEnd"/>
     </w:p>
     <w:p>
       <w:pPr>
@@ -1307,7 +2174,15 @@
         </w:numPr>
       </w:pPr>
       <w:r>
-        <w:t>IR MR \  1 of these ?</w:t>
+        <w:t xml:space="preserve">IR MR </w:t>
+      </w:r>
+      <w:proofErr w:type="gramStart"/>
+      <w:r>
+        <w:t>\  1</w:t>
+      </w:r>
+      <w:proofErr w:type="gramEnd"/>
+      <w:r>
+        <w:t xml:space="preserve"> of these ?</w:t>
       </w:r>
     </w:p>
     <w:p>
@@ -1331,7 +2206,6 @@
         </w:numPr>
       </w:pPr>
       <w:r>
-        <w:lastRenderedPageBreak/>
         <w:t>IR Variable distance x1 (or 3)</w:t>
       </w:r>
     </w:p>
@@ -1343,9 +2217,11 @@
           <w:numId w:val="2"/>
         </w:numPr>
       </w:pPr>
+      <w:proofErr w:type="gramStart"/>
       <w:r>
         <w:t>LED ?</w:t>
       </w:r>
+      <w:proofErr w:type="gramEnd"/>
     </w:p>
     <w:p>
       <w:pPr>
@@ -1524,6 +2400,7 @@
         </w:numPr>
       </w:pPr>
       <w:r>
+        <w:lastRenderedPageBreak/>
         <w:t xml:space="preserve">On edge: 8.6, 7.8, </w:t>
       </w:r>
       <w:r>
@@ -1628,8 +2505,94 @@
 </file>
 
 <file path=word/numbering.xml><?xml version="1.0" encoding="utf-8"?>
-<w:numbering xmlns:wpc="http://schemas.microsoft.com/office/word/2010/wordprocessingCanvas" xmlns:mo="http://schemas.microsoft.com/office/mac/office/2008/main" xmlns:mc="http://schemas.openxmlformats.org/markup-compatibility/2006" xmlns:mv="urn:schemas-microsoft-com:mac:vml" xmlns:o="urn:schemas-microsoft-com:office:office" xmlns:r="http://schemas.openxmlformats.org/officeDocument/2006/relationships" xmlns:m="http://schemas.openxmlformats.org/officeDocument/2006/math" xmlns:v="urn:schemas-microsoft-com:vml" xmlns:wp14="http://schemas.microsoft.com/office/word/2010/wordprocessingDrawing" xmlns:wp="http://schemas.openxmlformats.org/drawingml/2006/wordprocessingDrawing" xmlns:w10="urn:schemas-microsoft-com:office:word" xmlns:w="http://schemas.openxmlformats.org/wordprocessingml/2006/main" xmlns:w14="http://schemas.microsoft.com/office/word/2010/wordml" xmlns:wpg="http://schemas.microsoft.com/office/word/2010/wordprocessingGroup" xmlns:wpi="http://schemas.microsoft.com/office/word/2010/wordprocessingInk" xmlns:wne="http://schemas.microsoft.com/office/word/2006/wordml" xmlns:wps="http://schemas.microsoft.com/office/word/2010/wordprocessingShape" mc:Ignorable="w14 wp14">
+<w:numbering xmlns:wpc="http://schemas.microsoft.com/office/word/2010/wordprocessingCanvas" xmlns:mc="http://schemas.openxmlformats.org/markup-compatibility/2006" xmlns:o="urn:schemas-microsoft-com:office:office" xmlns:r="http://schemas.openxmlformats.org/officeDocument/2006/relationships" xmlns:m="http://schemas.openxmlformats.org/officeDocument/2006/math" xmlns:v="urn:schemas-microsoft-com:vml" xmlns:wp14="http://schemas.microsoft.com/office/word/2010/wordprocessingDrawing" xmlns:wp="http://schemas.openxmlformats.org/drawingml/2006/wordprocessingDrawing" xmlns:w10="urn:schemas-microsoft-com:office:word" xmlns:w="http://schemas.openxmlformats.org/wordprocessingml/2006/main" xmlns:w14="http://schemas.microsoft.com/office/word/2010/wordml" xmlns:wpg="http://schemas.microsoft.com/office/word/2010/wordprocessingGroup" xmlns:wpi="http://schemas.microsoft.com/office/word/2010/wordprocessingInk" xmlns:wne="http://schemas.microsoft.com/office/word/2006/wordml" xmlns:wps="http://schemas.microsoft.com/office/word/2010/wordprocessingShape" mc:Ignorable="w14 wp14">
   <w:abstractNum w:abstractNumId="0">
+    <w:nsid w:val="1BB227E7"/>
+    <w:multiLevelType w:val="hybridMultilevel"/>
+    <w:tmpl w:val="F45AABE4"/>
+    <w:lvl w:ilvl="0" w:tplc="1409000F">
+      <w:start w:val="1"/>
+      <w:numFmt w:val="decimal"/>
+      <w:lvlText w:val="%1."/>
+      <w:lvlJc w:val="left"/>
+      <w:pPr>
+        <w:ind w:left="720" w:hanging="360"/>
+      </w:pPr>
+    </w:lvl>
+    <w:lvl w:ilvl="1" w:tplc="14090019" w:tentative="1">
+      <w:start w:val="1"/>
+      <w:numFmt w:val="lowerLetter"/>
+      <w:lvlText w:val="%2."/>
+      <w:lvlJc w:val="left"/>
+      <w:pPr>
+        <w:ind w:left="1440" w:hanging="360"/>
+      </w:pPr>
+    </w:lvl>
+    <w:lvl w:ilvl="2" w:tplc="1409001B" w:tentative="1">
+      <w:start w:val="1"/>
+      <w:numFmt w:val="lowerRoman"/>
+      <w:lvlText w:val="%3."/>
+      <w:lvlJc w:val="right"/>
+      <w:pPr>
+        <w:ind w:left="2160" w:hanging="180"/>
+      </w:pPr>
+    </w:lvl>
+    <w:lvl w:ilvl="3" w:tplc="1409000F" w:tentative="1">
+      <w:start w:val="1"/>
+      <w:numFmt w:val="decimal"/>
+      <w:lvlText w:val="%4."/>
+      <w:lvlJc w:val="left"/>
+      <w:pPr>
+        <w:ind w:left="2880" w:hanging="360"/>
+      </w:pPr>
+    </w:lvl>
+    <w:lvl w:ilvl="4" w:tplc="14090019" w:tentative="1">
+      <w:start w:val="1"/>
+      <w:numFmt w:val="lowerLetter"/>
+      <w:lvlText w:val="%5."/>
+      <w:lvlJc w:val="left"/>
+      <w:pPr>
+        <w:ind w:left="3600" w:hanging="360"/>
+      </w:pPr>
+    </w:lvl>
+    <w:lvl w:ilvl="5" w:tplc="1409001B" w:tentative="1">
+      <w:start w:val="1"/>
+      <w:numFmt w:val="lowerRoman"/>
+      <w:lvlText w:val="%6."/>
+      <w:lvlJc w:val="right"/>
+      <w:pPr>
+        <w:ind w:left="4320" w:hanging="180"/>
+      </w:pPr>
+    </w:lvl>
+    <w:lvl w:ilvl="6" w:tplc="1409000F" w:tentative="1">
+      <w:start w:val="1"/>
+      <w:numFmt w:val="decimal"/>
+      <w:lvlText w:val="%7."/>
+      <w:lvlJc w:val="left"/>
+      <w:pPr>
+        <w:ind w:left="5040" w:hanging="360"/>
+      </w:pPr>
+    </w:lvl>
+    <w:lvl w:ilvl="7" w:tplc="14090019" w:tentative="1">
+      <w:start w:val="1"/>
+      <w:numFmt w:val="lowerLetter"/>
+      <w:lvlText w:val="%8."/>
+      <w:lvlJc w:val="left"/>
+      <w:pPr>
+        <w:ind w:left="5760" w:hanging="360"/>
+      </w:pPr>
+    </w:lvl>
+    <w:lvl w:ilvl="8" w:tplc="1409001B" w:tentative="1">
+      <w:start w:val="1"/>
+      <w:numFmt w:val="lowerRoman"/>
+      <w:lvlText w:val="%9."/>
+      <w:lvlJc w:val="right"/>
+      <w:pPr>
+        <w:ind w:left="6480" w:hanging="180"/>
+      </w:pPr>
+    </w:lvl>
+  </w:abstractNum>
+  <w:abstractNum w:abstractNumId="1">
     <w:nsid w:val="231C2F32"/>
     <w:multiLevelType w:val="hybridMultilevel"/>
     <w:tmpl w:val="A386CE6C"/>
@@ -1742,7 +2705,7 @@
       </w:rPr>
     </w:lvl>
   </w:abstractNum>
-  <w:abstractNum w:abstractNumId="1">
+  <w:abstractNum w:abstractNumId="2">
     <w:nsid w:val="28FB5498"/>
     <w:multiLevelType w:val="hybridMultilevel"/>
     <w:tmpl w:val="0FD81B60"/>
@@ -1855,7 +2818,7 @@
       </w:rPr>
     </w:lvl>
   </w:abstractNum>
-  <w:abstractNum w:abstractNumId="2">
+  <w:abstractNum w:abstractNumId="3">
     <w:nsid w:val="3FA550A8"/>
     <w:multiLevelType w:val="hybridMultilevel"/>
     <w:tmpl w:val="F51E3C6C"/>
@@ -1968,7 +2931,7 @@
       </w:rPr>
     </w:lvl>
   </w:abstractNum>
-  <w:abstractNum w:abstractNumId="3">
+  <w:abstractNum w:abstractNumId="4">
     <w:nsid w:val="408B5DD0"/>
     <w:multiLevelType w:val="hybridMultilevel"/>
     <w:tmpl w:val="8784356A"/>
@@ -2081,7 +3044,7 @@
       </w:rPr>
     </w:lvl>
   </w:abstractNum>
-  <w:abstractNum w:abstractNumId="4">
+  <w:abstractNum w:abstractNumId="5">
     <w:nsid w:val="46E03BFF"/>
     <w:multiLevelType w:val="hybridMultilevel"/>
     <w:tmpl w:val="EA2890EC"/>
@@ -2194,7 +3157,7 @@
       </w:rPr>
     </w:lvl>
   </w:abstractNum>
-  <w:abstractNum w:abstractNumId="5">
+  <w:abstractNum w:abstractNumId="6">
     <w:nsid w:val="4A6711FD"/>
     <w:multiLevelType w:val="hybridMultilevel"/>
     <w:tmpl w:val="996AF85C"/>
@@ -2307,7 +3270,7 @@
       </w:rPr>
     </w:lvl>
   </w:abstractNum>
-  <w:abstractNum w:abstractNumId="6">
+  <w:abstractNum w:abstractNumId="7">
     <w:nsid w:val="4CED6997"/>
     <w:multiLevelType w:val="hybridMultilevel"/>
     <w:tmpl w:val="03DC59A4"/>
@@ -2420,7 +3383,7 @@
       </w:rPr>
     </w:lvl>
   </w:abstractNum>
-  <w:abstractNum w:abstractNumId="7">
+  <w:abstractNum w:abstractNumId="8">
     <w:nsid w:val="59277045"/>
     <w:multiLevelType w:val="hybridMultilevel"/>
     <w:tmpl w:val="D1B4A30E"/>
@@ -2533,7 +3496,7 @@
       </w:rPr>
     </w:lvl>
   </w:abstractNum>
-  <w:abstractNum w:abstractNumId="8">
+  <w:abstractNum w:abstractNumId="9">
     <w:nsid w:val="6DCD1BEF"/>
     <w:multiLevelType w:val="hybridMultilevel"/>
     <w:tmpl w:val="A1DABB92"/>
@@ -2646,7 +3609,7 @@
       </w:rPr>
     </w:lvl>
   </w:abstractNum>
-  <w:abstractNum w:abstractNumId="9">
+  <w:abstractNum w:abstractNumId="10">
     <w:nsid w:val="758840E4"/>
     <w:multiLevelType w:val="hybridMultilevel"/>
     <w:tmpl w:val="5108F858"/>
@@ -2760,34 +3723,37 @@
     </w:lvl>
   </w:abstractNum>
   <w:num w:numId="1">
+    <w:abstractNumId w:val="8"/>
+  </w:num>
+  <w:num w:numId="2">
+    <w:abstractNumId w:val="10"/>
+  </w:num>
+  <w:num w:numId="3">
+    <w:abstractNumId w:val="9"/>
+  </w:num>
+  <w:num w:numId="4">
+    <w:abstractNumId w:val="1"/>
+  </w:num>
+  <w:num w:numId="5">
+    <w:abstractNumId w:val="3"/>
+  </w:num>
+  <w:num w:numId="6">
     <w:abstractNumId w:val="7"/>
   </w:num>
-  <w:num w:numId="2">
-    <w:abstractNumId w:val="9"/>
-  </w:num>
-  <w:num w:numId="3">
-    <w:abstractNumId w:val="8"/>
-  </w:num>
-  <w:num w:numId="4">
-    <w:abstractNumId w:val="0"/>
-  </w:num>
-  <w:num w:numId="5">
+  <w:num w:numId="7">
     <w:abstractNumId w:val="2"/>
   </w:num>
-  <w:num w:numId="6">
+  <w:num w:numId="8">
+    <w:abstractNumId w:val="5"/>
+  </w:num>
+  <w:num w:numId="9">
+    <w:abstractNumId w:val="4"/>
+  </w:num>
+  <w:num w:numId="10">
     <w:abstractNumId w:val="6"/>
   </w:num>
-  <w:num w:numId="7">
-    <w:abstractNumId w:val="1"/>
-  </w:num>
-  <w:num w:numId="8">
-    <w:abstractNumId w:val="4"/>
-  </w:num>
-  <w:num w:numId="9">
-    <w:abstractNumId w:val="3"/>
-  </w:num>
-  <w:num w:numId="10">
-    <w:abstractNumId w:val="5"/>
+  <w:num w:numId="11">
+    <w:abstractNumId w:val="0"/>
   </w:num>
 </w:numbering>
 </file>
@@ -2809,7 +3775,7 @@
       </w:pPr>
     </w:pPrDefault>
   </w:docDefaults>
-  <w:latentStyles w:defLockedState="0" w:defUIPriority="99" w:defSemiHidden="1" w:defUnhideWhenUsed="1" w:defQFormat="0" w:count="276">
+  <w:latentStyles w:defLockedState="0" w:defUIPriority="99" w:defSemiHidden="1" w:defUnhideWhenUsed="1" w:defQFormat="0" w:count="267">
     <w:lsdException w:name="Normal" w:semiHidden="0" w:uiPriority="0" w:unhideWhenUsed="0" w:qFormat="1"/>
     <w:lsdException w:name="heading 1" w:semiHidden="0" w:uiPriority="9" w:unhideWhenUsed="0" w:qFormat="1"/>
     <w:lsdException w:name="heading 2" w:uiPriority="9" w:qFormat="1"/>
@@ -2951,6 +3917,10 @@
   <w:style w:type="paragraph" w:default="1" w:styleId="Normal">
     <w:name w:val="Normal"/>
     <w:qFormat/>
+    <w:rsid w:val="00D26497"/>
+    <w:pPr>
+      <w:jc w:val="both"/>
+    </w:pPr>
   </w:style>
   <w:style w:type="paragraph" w:styleId="Heading1">
     <w:name w:val="heading 1"/>
@@ -2959,10 +3929,14 @@
     <w:link w:val="Heading1Char"/>
     <w:uiPriority w:val="9"/>
     <w:qFormat/>
-    <w:rsid w:val="009B108A"/>
+    <w:rsid w:val="00FB3BB6"/>
     <w:pPr>
       <w:keepNext/>
       <w:keepLines/>
+      <w:pBdr>
+        <w:top w:val="single" w:sz="4" w:space="1" w:color="auto"/>
+        <w:bottom w:val="single" w:sz="4" w:space="1" w:color="auto"/>
+      </w:pBdr>
       <w:spacing w:before="480" w:after="0"/>
       <w:outlineLvl w:val="0"/>
     </w:pPr>
@@ -2970,7 +3944,7 @@
       <w:rFonts w:asciiTheme="majorHAnsi" w:eastAsiaTheme="majorEastAsia" w:hAnsiTheme="majorHAnsi" w:cstheme="majorBidi"/>
       <w:b/>
       <w:bCs/>
-      <w:color w:val="365F91" w:themeColor="accent1" w:themeShade="BF"/>
+      <w:smallCaps/>
       <w:sz w:val="28"/>
       <w:szCs w:val="28"/>
     </w:rPr>
@@ -2983,7 +3957,7 @@
     <w:uiPriority w:val="9"/>
     <w:unhideWhenUsed/>
     <w:qFormat/>
-    <w:rsid w:val="009B108A"/>
+    <w:rsid w:val="00BA6630"/>
     <w:pPr>
       <w:keepNext/>
       <w:keepLines/>
@@ -2994,7 +3968,7 @@
       <w:rFonts w:asciiTheme="majorHAnsi" w:eastAsiaTheme="majorEastAsia" w:hAnsiTheme="majorHAnsi" w:cstheme="majorBidi"/>
       <w:b/>
       <w:bCs/>
-      <w:color w:val="4F81BD" w:themeColor="accent1"/>
+      <w:smallCaps/>
       <w:sz w:val="26"/>
       <w:szCs w:val="26"/>
     </w:rPr>
@@ -3007,7 +3981,7 @@
     <w:uiPriority w:val="9"/>
     <w:unhideWhenUsed/>
     <w:qFormat/>
-    <w:rsid w:val="006572C2"/>
+    <w:rsid w:val="00BA6630"/>
     <w:pPr>
       <w:keepNext/>
       <w:keepLines/>
@@ -3018,7 +3992,6 @@
       <w:rFonts w:asciiTheme="majorHAnsi" w:eastAsiaTheme="majorEastAsia" w:hAnsiTheme="majorHAnsi" w:cstheme="majorBidi"/>
       <w:b/>
       <w:bCs/>
-      <w:color w:val="4F81BD" w:themeColor="accent1"/>
     </w:rPr>
   </w:style>
   <w:style w:type="character" w:default="1" w:styleId="DefaultParagraphFont">
@@ -3120,12 +4093,12 @@
     <w:basedOn w:val="DefaultParagraphFont"/>
     <w:link w:val="Heading1"/>
     <w:uiPriority w:val="9"/>
-    <w:rsid w:val="009B108A"/>
+    <w:rsid w:val="00FB3BB6"/>
     <w:rPr>
       <w:rFonts w:asciiTheme="majorHAnsi" w:eastAsiaTheme="majorEastAsia" w:hAnsiTheme="majorHAnsi" w:cstheme="majorBidi"/>
       <w:b/>
       <w:bCs/>
-      <w:color w:val="365F91" w:themeColor="accent1" w:themeShade="BF"/>
+      <w:smallCaps/>
       <w:sz w:val="28"/>
       <w:szCs w:val="28"/>
     </w:rPr>
@@ -3135,12 +4108,12 @@
     <w:basedOn w:val="DefaultParagraphFont"/>
     <w:link w:val="Heading2"/>
     <w:uiPriority w:val="9"/>
-    <w:rsid w:val="009B108A"/>
+    <w:rsid w:val="00BA6630"/>
     <w:rPr>
       <w:rFonts w:asciiTheme="majorHAnsi" w:eastAsiaTheme="majorEastAsia" w:hAnsiTheme="majorHAnsi" w:cstheme="majorBidi"/>
       <w:b/>
       <w:bCs/>
-      <w:color w:val="4F81BD" w:themeColor="accent1"/>
+      <w:smallCaps/>
       <w:sz w:val="26"/>
       <w:szCs w:val="26"/>
     </w:rPr>
@@ -3166,7 +4139,6 @@
       <w:spacing w:after="0" w:line="240" w:lineRule="auto"/>
     </w:pPr>
     <w:tblPr>
-      <w:tblInd w:w="0" w:type="dxa"/>
       <w:tblBorders>
         <w:top w:val="single" w:sz="4" w:space="0" w:color="auto"/>
         <w:left w:val="single" w:sz="4" w:space="0" w:color="auto"/>
@@ -3175,12 +4147,6 @@
         <w:insideH w:val="single" w:sz="4" w:space="0" w:color="auto"/>
         <w:insideV w:val="single" w:sz="4" w:space="0" w:color="auto"/>
       </w:tblBorders>
-      <w:tblCellMar>
-        <w:top w:w="0" w:type="dxa"/>
-        <w:left w:w="108" w:type="dxa"/>
-        <w:bottom w:w="0" w:type="dxa"/>
-        <w:right w:w="108" w:type="dxa"/>
-      </w:tblCellMar>
     </w:tblPr>
   </w:style>
   <w:style w:type="table" w:styleId="LightShading">
@@ -3197,17 +4163,10 @@
     <w:tblPr>
       <w:tblStyleRowBandSize w:val="1"/>
       <w:tblStyleColBandSize w:val="1"/>
-      <w:tblInd w:w="0" w:type="dxa"/>
       <w:tblBorders>
         <w:top w:val="single" w:sz="8" w:space="0" w:color="000000" w:themeColor="text1"/>
         <w:bottom w:val="single" w:sz="8" w:space="0" w:color="000000" w:themeColor="text1"/>
       </w:tblBorders>
-      <w:tblCellMar>
-        <w:top w:w="0" w:type="dxa"/>
-        <w:left w:w="108" w:type="dxa"/>
-        <w:bottom w:w="0" w:type="dxa"/>
-        <w:right w:w="108" w:type="dxa"/>
-      </w:tblCellMar>
     </w:tblPr>
     <w:tblStylePr w:type="firstRow">
       <w:pPr>
@@ -3300,17 +4259,10 @@
     <w:tblPr>
       <w:tblStyleRowBandSize w:val="1"/>
       <w:tblStyleColBandSize w:val="1"/>
-      <w:tblInd w:w="0" w:type="dxa"/>
       <w:tblBorders>
         <w:top w:val="single" w:sz="8" w:space="0" w:color="4F81BD" w:themeColor="accent1"/>
         <w:bottom w:val="single" w:sz="8" w:space="0" w:color="4F81BD" w:themeColor="accent1"/>
       </w:tblBorders>
-      <w:tblCellMar>
-        <w:top w:w="0" w:type="dxa"/>
-        <w:left w:w="108" w:type="dxa"/>
-        <w:bottom w:w="0" w:type="dxa"/>
-        <w:right w:w="108" w:type="dxa"/>
-      </w:tblCellMar>
     </w:tblPr>
     <w:tblStylePr w:type="firstRow">
       <w:pPr>
@@ -3403,17 +4355,10 @@
     <w:tblPr>
       <w:tblStyleRowBandSize w:val="1"/>
       <w:tblStyleColBandSize w:val="1"/>
-      <w:tblInd w:w="0" w:type="dxa"/>
       <w:tblBorders>
         <w:top w:val="single" w:sz="8" w:space="0" w:color="C0504D" w:themeColor="accent2"/>
         <w:bottom w:val="single" w:sz="8" w:space="0" w:color="C0504D" w:themeColor="accent2"/>
       </w:tblBorders>
-      <w:tblCellMar>
-        <w:top w:w="0" w:type="dxa"/>
-        <w:left w:w="108" w:type="dxa"/>
-        <w:bottom w:w="0" w:type="dxa"/>
-        <w:right w:w="108" w:type="dxa"/>
-      </w:tblCellMar>
     </w:tblPr>
     <w:tblStylePr w:type="firstRow">
       <w:pPr>
@@ -3503,19 +4448,12 @@
     <w:tblPr>
       <w:tblStyleRowBandSize w:val="1"/>
       <w:tblStyleColBandSize w:val="1"/>
-      <w:tblInd w:w="0" w:type="dxa"/>
       <w:tblBorders>
         <w:top w:val="single" w:sz="8" w:space="0" w:color="000000" w:themeColor="text1"/>
         <w:left w:val="single" w:sz="8" w:space="0" w:color="000000" w:themeColor="text1"/>
         <w:bottom w:val="single" w:sz="8" w:space="0" w:color="000000" w:themeColor="text1"/>
         <w:right w:val="single" w:sz="8" w:space="0" w:color="000000" w:themeColor="text1"/>
       </w:tblBorders>
-      <w:tblCellMar>
-        <w:top w:w="0" w:type="dxa"/>
-        <w:left w:w="108" w:type="dxa"/>
-        <w:bottom w:w="0" w:type="dxa"/>
-        <w:right w:w="108" w:type="dxa"/>
-      </w:tblCellMar>
     </w:tblPr>
     <w:tblStylePr w:type="firstRow">
       <w:pPr>
@@ -3595,7 +4533,6 @@
     <w:tblPr>
       <w:tblStyleRowBandSize w:val="1"/>
       <w:tblStyleColBandSize w:val="1"/>
-      <w:tblInd w:w="0" w:type="dxa"/>
       <w:tblBorders>
         <w:top w:val="single" w:sz="8" w:space="0" w:color="000000" w:themeColor="text1"/>
         <w:left w:val="single" w:sz="8" w:space="0" w:color="000000" w:themeColor="text1"/>
@@ -3604,12 +4541,6 @@
         <w:insideH w:val="single" w:sz="8" w:space="0" w:color="000000" w:themeColor="text1"/>
         <w:insideV w:val="single" w:sz="8" w:space="0" w:color="000000" w:themeColor="text1"/>
       </w:tblBorders>
-      <w:tblCellMar>
-        <w:top w:w="0" w:type="dxa"/>
-        <w:left w:w="108" w:type="dxa"/>
-        <w:bottom w:w="0" w:type="dxa"/>
-        <w:right w:w="108" w:type="dxa"/>
-      </w:tblCellMar>
     </w:tblPr>
     <w:tblStylePr w:type="firstRow">
       <w:pPr>
@@ -3721,14 +4652,14 @@
     <w:uiPriority w:val="35"/>
     <w:unhideWhenUsed/>
     <w:qFormat/>
-    <w:rsid w:val="000B7BDF"/>
+    <w:rsid w:val="00D26497"/>
     <w:pPr>
       <w:spacing w:line="240" w:lineRule="auto"/>
+      <w:jc w:val="center"/>
     </w:pPr>
     <w:rPr>
       <w:b/>
       <w:bCs/>
-      <w:color w:val="4F81BD" w:themeColor="accent1"/>
       <w:sz w:val="18"/>
       <w:szCs w:val="18"/>
     </w:rPr>
@@ -3768,19 +4699,93 @@
     <w:basedOn w:val="DefaultParagraphFont"/>
     <w:link w:val="Heading3"/>
     <w:uiPriority w:val="9"/>
-    <w:rsid w:val="006572C2"/>
+    <w:rsid w:val="00BA6630"/>
     <w:rPr>
       <w:rFonts w:asciiTheme="majorHAnsi" w:eastAsiaTheme="majorEastAsia" w:hAnsiTheme="majorHAnsi" w:cstheme="majorBidi"/>
       <w:b/>
       <w:bCs/>
-      <w:color w:val="4F81BD" w:themeColor="accent1"/>
+    </w:rPr>
+  </w:style>
+  <w:style w:type="paragraph" w:styleId="Title">
+    <w:name w:val="Title"/>
+    <w:basedOn w:val="Normal"/>
+    <w:next w:val="Normal"/>
+    <w:link w:val="TitleChar"/>
+    <w:uiPriority w:val="10"/>
+    <w:qFormat/>
+    <w:rsid w:val="005624EF"/>
+    <w:pPr>
+      <w:pBdr>
+        <w:bottom w:val="single" w:sz="8" w:space="4" w:color="4F81BD" w:themeColor="accent1"/>
+      </w:pBdr>
+      <w:spacing w:after="300" w:line="240" w:lineRule="auto"/>
+      <w:contextualSpacing/>
+    </w:pPr>
+    <w:rPr>
+      <w:rFonts w:asciiTheme="majorHAnsi" w:eastAsiaTheme="majorEastAsia" w:hAnsiTheme="majorHAnsi" w:cstheme="majorBidi"/>
+      <w:color w:val="17365D" w:themeColor="text2" w:themeShade="BF"/>
+      <w:spacing w:val="5"/>
+      <w:kern w:val="28"/>
+      <w:sz w:val="52"/>
+      <w:szCs w:val="52"/>
+    </w:rPr>
+  </w:style>
+  <w:style w:type="character" w:customStyle="1" w:styleId="TitleChar">
+    <w:name w:val="Title Char"/>
+    <w:basedOn w:val="DefaultParagraphFont"/>
+    <w:link w:val="Title"/>
+    <w:uiPriority w:val="10"/>
+    <w:rsid w:val="005624EF"/>
+    <w:rPr>
+      <w:rFonts w:asciiTheme="majorHAnsi" w:eastAsiaTheme="majorEastAsia" w:hAnsiTheme="majorHAnsi" w:cstheme="majorBidi"/>
+      <w:color w:val="17365D" w:themeColor="text2" w:themeShade="BF"/>
+      <w:spacing w:val="5"/>
+      <w:kern w:val="28"/>
+      <w:sz w:val="52"/>
+      <w:szCs w:val="52"/>
+    </w:rPr>
+  </w:style>
+  <w:style w:type="paragraph" w:styleId="Subtitle">
+    <w:name w:val="Subtitle"/>
+    <w:basedOn w:val="Normal"/>
+    <w:next w:val="Normal"/>
+    <w:link w:val="SubtitleChar"/>
+    <w:uiPriority w:val="11"/>
+    <w:qFormat/>
+    <w:rsid w:val="007D34EB"/>
+    <w:pPr>
+      <w:numPr>
+        <w:ilvl w:val="1"/>
+      </w:numPr>
+      <w:jc w:val="left"/>
+    </w:pPr>
+    <w:rPr>
+      <w:rFonts w:asciiTheme="majorHAnsi" w:eastAsiaTheme="majorEastAsia" w:hAnsiTheme="majorHAnsi" w:cstheme="majorBidi"/>
+      <w:iCs/>
+      <w:spacing w:val="15"/>
+      <w:sz w:val="24"/>
+      <w:szCs w:val="24"/>
+    </w:rPr>
+  </w:style>
+  <w:style w:type="character" w:customStyle="1" w:styleId="SubtitleChar">
+    <w:name w:val="Subtitle Char"/>
+    <w:basedOn w:val="DefaultParagraphFont"/>
+    <w:link w:val="Subtitle"/>
+    <w:uiPriority w:val="11"/>
+    <w:rsid w:val="007D34EB"/>
+    <w:rPr>
+      <w:rFonts w:asciiTheme="majorHAnsi" w:eastAsiaTheme="majorEastAsia" w:hAnsiTheme="majorHAnsi" w:cstheme="majorBidi"/>
+      <w:iCs/>
+      <w:spacing w:val="15"/>
+      <w:sz w:val="24"/>
+      <w:szCs w:val="24"/>
     </w:rPr>
   </w:style>
 </w:styles>
 </file>
 
 <file path=word/stylesWithEffects.xml><?xml version="1.0" encoding="utf-8"?>
-<w:styles xmlns:wpc="http://schemas.microsoft.com/office/word/2010/wordprocessingCanvas" xmlns:mo="http://schemas.microsoft.com/office/mac/office/2008/main" xmlns:mc="http://schemas.openxmlformats.org/markup-compatibility/2006" xmlns:mv="urn:schemas-microsoft-com:mac:vml" xmlns:o="urn:schemas-microsoft-com:office:office" xmlns:r="http://schemas.openxmlformats.org/officeDocument/2006/relationships" xmlns:m="http://schemas.openxmlformats.org/officeDocument/2006/math" xmlns:v="urn:schemas-microsoft-com:vml" xmlns:wp14="http://schemas.microsoft.com/office/word/2010/wordprocessingDrawing" xmlns:wp="http://schemas.openxmlformats.org/drawingml/2006/wordprocessingDrawing" xmlns:w10="urn:schemas-microsoft-com:office:word" xmlns:w="http://schemas.openxmlformats.org/wordprocessingml/2006/main" xmlns:w14="http://schemas.microsoft.com/office/word/2010/wordml" xmlns:wpg="http://schemas.microsoft.com/office/word/2010/wordprocessingGroup" xmlns:wpi="http://schemas.microsoft.com/office/word/2010/wordprocessingInk" xmlns:wne="http://schemas.microsoft.com/office/word/2006/wordml" xmlns:wps="http://schemas.microsoft.com/office/word/2010/wordprocessingShape" mc:Ignorable="w14 wp14">
+<w:styles xmlns:wpc="http://schemas.microsoft.com/office/word/2010/wordprocessingCanvas" xmlns:mc="http://schemas.openxmlformats.org/markup-compatibility/2006" xmlns:o="urn:schemas-microsoft-com:office:office" xmlns:r="http://schemas.openxmlformats.org/officeDocument/2006/relationships" xmlns:m="http://schemas.openxmlformats.org/officeDocument/2006/math" xmlns:v="urn:schemas-microsoft-com:vml" xmlns:wp14="http://schemas.microsoft.com/office/word/2010/wordprocessingDrawing" xmlns:wp="http://schemas.openxmlformats.org/drawingml/2006/wordprocessingDrawing" xmlns:w10="urn:schemas-microsoft-com:office:word" xmlns:w="http://schemas.openxmlformats.org/wordprocessingml/2006/main" xmlns:w14="http://schemas.microsoft.com/office/word/2010/wordml" xmlns:wpg="http://schemas.microsoft.com/office/word/2010/wordprocessingGroup" xmlns:wpi="http://schemas.microsoft.com/office/word/2010/wordprocessingInk" xmlns:wne="http://schemas.microsoft.com/office/word/2006/wordml" xmlns:wps="http://schemas.microsoft.com/office/word/2010/wordprocessingShape" mc:Ignorable="w14 wp14">
   <w:docDefaults>
     <w:rPrDefault>
       <w:rPr>
@@ -3796,7 +4801,7 @@
       </w:pPr>
     </w:pPrDefault>
   </w:docDefaults>
-  <w:latentStyles w:defLockedState="0" w:defUIPriority="99" w:defSemiHidden="1" w:defUnhideWhenUsed="1" w:defQFormat="0" w:count="276">
+  <w:latentStyles w:defLockedState="0" w:defUIPriority="99" w:defSemiHidden="1" w:defUnhideWhenUsed="1" w:defQFormat="0" w:count="267">
     <w:lsdException w:name="Normal" w:semiHidden="0" w:uiPriority="0" w:unhideWhenUsed="0" w:qFormat="1"/>
     <w:lsdException w:name="heading 1" w:semiHidden="0" w:uiPriority="9" w:unhideWhenUsed="0" w:qFormat="1"/>
     <w:lsdException w:name="heading 2" w:uiPriority="9" w:qFormat="1"/>
@@ -3938,6 +4943,10 @@
   <w:style w:type="paragraph" w:default="1" w:styleId="Normal">
     <w:name w:val="Normal"/>
     <w:qFormat/>
+    <w:rsid w:val="00D26497"/>
+    <w:pPr>
+      <w:jc w:val="both"/>
+    </w:pPr>
   </w:style>
   <w:style w:type="paragraph" w:styleId="Heading1">
     <w:name w:val="heading 1"/>
@@ -3946,10 +4955,14 @@
     <w:link w:val="Heading1Char"/>
     <w:uiPriority w:val="9"/>
     <w:qFormat/>
-    <w:rsid w:val="009B108A"/>
+    <w:rsid w:val="00FB3BB6"/>
     <w:pPr>
       <w:keepNext/>
       <w:keepLines/>
+      <w:pBdr>
+        <w:top w:val="single" w:sz="4" w:space="1" w:color="auto"/>
+        <w:bottom w:val="single" w:sz="4" w:space="1" w:color="auto"/>
+      </w:pBdr>
       <w:spacing w:before="480" w:after="0"/>
       <w:outlineLvl w:val="0"/>
     </w:pPr>
@@ -3957,7 +4970,7 @@
       <w:rFonts w:asciiTheme="majorHAnsi" w:eastAsiaTheme="majorEastAsia" w:hAnsiTheme="majorHAnsi" w:cstheme="majorBidi"/>
       <w:b/>
       <w:bCs/>
-      <w:color w:val="365F91" w:themeColor="accent1" w:themeShade="BF"/>
+      <w:smallCaps/>
       <w:sz w:val="28"/>
       <w:szCs w:val="28"/>
     </w:rPr>
@@ -3970,7 +4983,7 @@
     <w:uiPriority w:val="9"/>
     <w:unhideWhenUsed/>
     <w:qFormat/>
-    <w:rsid w:val="009B108A"/>
+    <w:rsid w:val="00BA6630"/>
     <w:pPr>
       <w:keepNext/>
       <w:keepLines/>
@@ -3981,7 +4994,7 @@
       <w:rFonts w:asciiTheme="majorHAnsi" w:eastAsiaTheme="majorEastAsia" w:hAnsiTheme="majorHAnsi" w:cstheme="majorBidi"/>
       <w:b/>
       <w:bCs/>
-      <w:color w:val="4F81BD" w:themeColor="accent1"/>
+      <w:smallCaps/>
       <w:sz w:val="26"/>
       <w:szCs w:val="26"/>
     </w:rPr>
@@ -3994,7 +5007,7 @@
     <w:uiPriority w:val="9"/>
     <w:unhideWhenUsed/>
     <w:qFormat/>
-    <w:rsid w:val="006572C2"/>
+    <w:rsid w:val="00BA6630"/>
     <w:pPr>
       <w:keepNext/>
       <w:keepLines/>
@@ -4005,7 +5018,6 @@
       <w:rFonts w:asciiTheme="majorHAnsi" w:eastAsiaTheme="majorEastAsia" w:hAnsiTheme="majorHAnsi" w:cstheme="majorBidi"/>
       <w:b/>
       <w:bCs/>
-      <w:color w:val="4F81BD" w:themeColor="accent1"/>
     </w:rPr>
   </w:style>
   <w:style w:type="character" w:default="1" w:styleId="DefaultParagraphFont">
@@ -4107,12 +5119,12 @@
     <w:basedOn w:val="DefaultParagraphFont"/>
     <w:link w:val="Heading1"/>
     <w:uiPriority w:val="9"/>
-    <w:rsid w:val="009B108A"/>
+    <w:rsid w:val="00FB3BB6"/>
     <w:rPr>
       <w:rFonts w:asciiTheme="majorHAnsi" w:eastAsiaTheme="majorEastAsia" w:hAnsiTheme="majorHAnsi" w:cstheme="majorBidi"/>
       <w:b/>
       <w:bCs/>
-      <w:color w:val="365F91" w:themeColor="accent1" w:themeShade="BF"/>
+      <w:smallCaps/>
       <w:sz w:val="28"/>
       <w:szCs w:val="28"/>
     </w:rPr>
@@ -4122,12 +5134,12 @@
     <w:basedOn w:val="DefaultParagraphFont"/>
     <w:link w:val="Heading2"/>
     <w:uiPriority w:val="9"/>
-    <w:rsid w:val="009B108A"/>
+    <w:rsid w:val="00BA6630"/>
     <w:rPr>
       <w:rFonts w:asciiTheme="majorHAnsi" w:eastAsiaTheme="majorEastAsia" w:hAnsiTheme="majorHAnsi" w:cstheme="majorBidi"/>
       <w:b/>
       <w:bCs/>
-      <w:color w:val="4F81BD" w:themeColor="accent1"/>
+      <w:smallCaps/>
       <w:sz w:val="26"/>
       <w:szCs w:val="26"/>
     </w:rPr>
@@ -4153,7 +5165,6 @@
       <w:spacing w:after="0" w:line="240" w:lineRule="auto"/>
     </w:pPr>
     <w:tblPr>
-      <w:tblInd w:w="0" w:type="dxa"/>
       <w:tblBorders>
         <w:top w:val="single" w:sz="4" w:space="0" w:color="auto"/>
         <w:left w:val="single" w:sz="4" w:space="0" w:color="auto"/>
@@ -4162,12 +5173,6 @@
         <w:insideH w:val="single" w:sz="4" w:space="0" w:color="auto"/>
         <w:insideV w:val="single" w:sz="4" w:space="0" w:color="auto"/>
       </w:tblBorders>
-      <w:tblCellMar>
-        <w:top w:w="0" w:type="dxa"/>
-        <w:left w:w="108" w:type="dxa"/>
-        <w:bottom w:w="0" w:type="dxa"/>
-        <w:right w:w="108" w:type="dxa"/>
-      </w:tblCellMar>
     </w:tblPr>
   </w:style>
   <w:style w:type="table" w:styleId="LightShading">
@@ -4184,17 +5189,10 @@
     <w:tblPr>
       <w:tblStyleRowBandSize w:val="1"/>
       <w:tblStyleColBandSize w:val="1"/>
-      <w:tblInd w:w="0" w:type="dxa"/>
       <w:tblBorders>
         <w:top w:val="single" w:sz="8" w:space="0" w:color="000000" w:themeColor="text1"/>
         <w:bottom w:val="single" w:sz="8" w:space="0" w:color="000000" w:themeColor="text1"/>
       </w:tblBorders>
-      <w:tblCellMar>
-        <w:top w:w="0" w:type="dxa"/>
-        <w:left w:w="108" w:type="dxa"/>
-        <w:bottom w:w="0" w:type="dxa"/>
-        <w:right w:w="108" w:type="dxa"/>
-      </w:tblCellMar>
     </w:tblPr>
     <w:tblStylePr w:type="firstRow">
       <w:pPr>
@@ -4287,17 +5285,10 @@
     <w:tblPr>
       <w:tblStyleRowBandSize w:val="1"/>
       <w:tblStyleColBandSize w:val="1"/>
-      <w:tblInd w:w="0" w:type="dxa"/>
       <w:tblBorders>
         <w:top w:val="single" w:sz="8" w:space="0" w:color="4F81BD" w:themeColor="accent1"/>
         <w:bottom w:val="single" w:sz="8" w:space="0" w:color="4F81BD" w:themeColor="accent1"/>
       </w:tblBorders>
-      <w:tblCellMar>
-        <w:top w:w="0" w:type="dxa"/>
-        <w:left w:w="108" w:type="dxa"/>
-        <w:bottom w:w="0" w:type="dxa"/>
-        <w:right w:w="108" w:type="dxa"/>
-      </w:tblCellMar>
     </w:tblPr>
     <w:tblStylePr w:type="firstRow">
       <w:pPr>
@@ -4390,17 +5381,10 @@
     <w:tblPr>
       <w:tblStyleRowBandSize w:val="1"/>
       <w:tblStyleColBandSize w:val="1"/>
-      <w:tblInd w:w="0" w:type="dxa"/>
       <w:tblBorders>
         <w:top w:val="single" w:sz="8" w:space="0" w:color="C0504D" w:themeColor="accent2"/>
         <w:bottom w:val="single" w:sz="8" w:space="0" w:color="C0504D" w:themeColor="accent2"/>
       </w:tblBorders>
-      <w:tblCellMar>
-        <w:top w:w="0" w:type="dxa"/>
-        <w:left w:w="108" w:type="dxa"/>
-        <w:bottom w:w="0" w:type="dxa"/>
-        <w:right w:w="108" w:type="dxa"/>
-      </w:tblCellMar>
     </w:tblPr>
     <w:tblStylePr w:type="firstRow">
       <w:pPr>
@@ -4490,19 +5474,12 @@
     <w:tblPr>
       <w:tblStyleRowBandSize w:val="1"/>
       <w:tblStyleColBandSize w:val="1"/>
-      <w:tblInd w:w="0" w:type="dxa"/>
       <w:tblBorders>
         <w:top w:val="single" w:sz="8" w:space="0" w:color="000000" w:themeColor="text1"/>
         <w:left w:val="single" w:sz="8" w:space="0" w:color="000000" w:themeColor="text1"/>
         <w:bottom w:val="single" w:sz="8" w:space="0" w:color="000000" w:themeColor="text1"/>
         <w:right w:val="single" w:sz="8" w:space="0" w:color="000000" w:themeColor="text1"/>
       </w:tblBorders>
-      <w:tblCellMar>
-        <w:top w:w="0" w:type="dxa"/>
-        <w:left w:w="108" w:type="dxa"/>
-        <w:bottom w:w="0" w:type="dxa"/>
-        <w:right w:w="108" w:type="dxa"/>
-      </w:tblCellMar>
     </w:tblPr>
     <w:tblStylePr w:type="firstRow">
       <w:pPr>
@@ -4582,7 +5559,6 @@
     <w:tblPr>
       <w:tblStyleRowBandSize w:val="1"/>
       <w:tblStyleColBandSize w:val="1"/>
-      <w:tblInd w:w="0" w:type="dxa"/>
       <w:tblBorders>
         <w:top w:val="single" w:sz="8" w:space="0" w:color="000000" w:themeColor="text1"/>
         <w:left w:val="single" w:sz="8" w:space="0" w:color="000000" w:themeColor="text1"/>
@@ -4591,12 +5567,6 @@
         <w:insideH w:val="single" w:sz="8" w:space="0" w:color="000000" w:themeColor="text1"/>
         <w:insideV w:val="single" w:sz="8" w:space="0" w:color="000000" w:themeColor="text1"/>
       </w:tblBorders>
-      <w:tblCellMar>
-        <w:top w:w="0" w:type="dxa"/>
-        <w:left w:w="108" w:type="dxa"/>
-        <w:bottom w:w="0" w:type="dxa"/>
-        <w:right w:w="108" w:type="dxa"/>
-      </w:tblCellMar>
     </w:tblPr>
     <w:tblStylePr w:type="firstRow">
       <w:pPr>
@@ -4708,14 +5678,14 @@
     <w:uiPriority w:val="35"/>
     <w:unhideWhenUsed/>
     <w:qFormat/>
-    <w:rsid w:val="000B7BDF"/>
+    <w:rsid w:val="00D26497"/>
     <w:pPr>
       <w:spacing w:line="240" w:lineRule="auto"/>
+      <w:jc w:val="center"/>
     </w:pPr>
     <w:rPr>
       <w:b/>
       <w:bCs/>
-      <w:color w:val="4F81BD" w:themeColor="accent1"/>
       <w:sz w:val="18"/>
       <w:szCs w:val="18"/>
     </w:rPr>
@@ -4755,12 +5725,86 @@
     <w:basedOn w:val="DefaultParagraphFont"/>
     <w:link w:val="Heading3"/>
     <w:uiPriority w:val="9"/>
-    <w:rsid w:val="006572C2"/>
+    <w:rsid w:val="00BA6630"/>
     <w:rPr>
       <w:rFonts w:asciiTheme="majorHAnsi" w:eastAsiaTheme="majorEastAsia" w:hAnsiTheme="majorHAnsi" w:cstheme="majorBidi"/>
       <w:b/>
       <w:bCs/>
-      <w:color w:val="4F81BD" w:themeColor="accent1"/>
+    </w:rPr>
+  </w:style>
+  <w:style w:type="paragraph" w:styleId="Title">
+    <w:name w:val="Title"/>
+    <w:basedOn w:val="Normal"/>
+    <w:next w:val="Normal"/>
+    <w:link w:val="TitleChar"/>
+    <w:uiPriority w:val="10"/>
+    <w:qFormat/>
+    <w:rsid w:val="005624EF"/>
+    <w:pPr>
+      <w:pBdr>
+        <w:bottom w:val="single" w:sz="8" w:space="4" w:color="4F81BD" w:themeColor="accent1"/>
+      </w:pBdr>
+      <w:spacing w:after="300" w:line="240" w:lineRule="auto"/>
+      <w:contextualSpacing/>
+    </w:pPr>
+    <w:rPr>
+      <w:rFonts w:asciiTheme="majorHAnsi" w:eastAsiaTheme="majorEastAsia" w:hAnsiTheme="majorHAnsi" w:cstheme="majorBidi"/>
+      <w:color w:val="17365D" w:themeColor="text2" w:themeShade="BF"/>
+      <w:spacing w:val="5"/>
+      <w:kern w:val="28"/>
+      <w:sz w:val="52"/>
+      <w:szCs w:val="52"/>
+    </w:rPr>
+  </w:style>
+  <w:style w:type="character" w:customStyle="1" w:styleId="TitleChar">
+    <w:name w:val="Title Char"/>
+    <w:basedOn w:val="DefaultParagraphFont"/>
+    <w:link w:val="Title"/>
+    <w:uiPriority w:val="10"/>
+    <w:rsid w:val="005624EF"/>
+    <w:rPr>
+      <w:rFonts w:asciiTheme="majorHAnsi" w:eastAsiaTheme="majorEastAsia" w:hAnsiTheme="majorHAnsi" w:cstheme="majorBidi"/>
+      <w:color w:val="17365D" w:themeColor="text2" w:themeShade="BF"/>
+      <w:spacing w:val="5"/>
+      <w:kern w:val="28"/>
+      <w:sz w:val="52"/>
+      <w:szCs w:val="52"/>
+    </w:rPr>
+  </w:style>
+  <w:style w:type="paragraph" w:styleId="Subtitle">
+    <w:name w:val="Subtitle"/>
+    <w:basedOn w:val="Normal"/>
+    <w:next w:val="Normal"/>
+    <w:link w:val="SubtitleChar"/>
+    <w:uiPriority w:val="11"/>
+    <w:qFormat/>
+    <w:rsid w:val="007D34EB"/>
+    <w:pPr>
+      <w:numPr>
+        <w:ilvl w:val="1"/>
+      </w:numPr>
+      <w:jc w:val="left"/>
+    </w:pPr>
+    <w:rPr>
+      <w:rFonts w:asciiTheme="majorHAnsi" w:eastAsiaTheme="majorEastAsia" w:hAnsiTheme="majorHAnsi" w:cstheme="majorBidi"/>
+      <w:iCs/>
+      <w:spacing w:val="15"/>
+      <w:sz w:val="24"/>
+      <w:szCs w:val="24"/>
+    </w:rPr>
+  </w:style>
+  <w:style w:type="character" w:customStyle="1" w:styleId="SubtitleChar">
+    <w:name w:val="Subtitle Char"/>
+    <w:basedOn w:val="DefaultParagraphFont"/>
+    <w:link w:val="Subtitle"/>
+    <w:uiPriority w:val="11"/>
+    <w:rsid w:val="007D34EB"/>
+    <w:rPr>
+      <w:rFonts w:asciiTheme="majorHAnsi" w:eastAsiaTheme="majorEastAsia" w:hAnsiTheme="majorHAnsi" w:cstheme="majorBidi"/>
+      <w:iCs/>
+      <w:spacing w:val="15"/>
+      <w:sz w:val="24"/>
+      <w:szCs w:val="24"/>
     </w:rPr>
   </w:style>
 </w:styles>

</xml_diff>

<commit_message>
- Finished Tactics section - Added behavioural flowcharts
</commit_message>
<xml_diff>
--- a/Reports/Progress Report 1.docx
+++ b/Reports/Progress Report 1.docx
@@ -77,7 +77,18 @@
           <w:sz w:val="32"/>
           <w:szCs w:val="28"/>
         </w:rPr>
-        <w:t>Group x</w:t>
+        <w:t xml:space="preserve">Group </w:t>
+      </w:r>
+      <w:r>
+        <w:rPr>
+          <w:rFonts w:asciiTheme="majorHAnsi" w:eastAsiaTheme="majorEastAsia" w:hAnsiTheme="majorHAnsi" w:cstheme="majorBidi"/>
+          <w:bCs/>
+          <w:smallCaps/>
+          <w:spacing w:val="28"/>
+          <w:sz w:val="32"/>
+          <w:szCs w:val="28"/>
+        </w:rPr>
+        <w:t>10</w:t>
       </w:r>
     </w:p>
     <w:p>
@@ -116,6 +127,7 @@
     <w:p/>
     <w:p/>
     <w:p/>
+    <w:p/>
     <w:p>
       <w:pPr>
         <w:jc w:val="center"/>
@@ -170,6 +182,7 @@
       <w:pPr>
         <w:pStyle w:val="Heading1"/>
       </w:pPr>
+      <w:bookmarkStart w:id="0" w:name="_Toc419578404"/>
       <w:r>
         <w:lastRenderedPageBreak/>
         <w:t xml:space="preserve">0.0 </w:t>
@@ -180,6 +193,7 @@
       <w:r>
         <w:t xml:space="preserve"> Summary</w:t>
       </w:r>
+      <w:bookmarkEnd w:id="0"/>
     </w:p>
     <w:p>
       <w:pPr>
@@ -200,12 +214,14 @@
       <w:pPr>
         <w:pStyle w:val="Heading1"/>
       </w:pPr>
+      <w:bookmarkStart w:id="1" w:name="_Toc419578405"/>
       <w:r>
         <w:t xml:space="preserve">1.0 </w:t>
       </w:r>
       <w:r>
         <w:t>Introduction</w:t>
       </w:r>
+      <w:bookmarkEnd w:id="1"/>
     </w:p>
     <w:p>
       <w:pPr>
@@ -224,6 +240,7 @@
       <w:pPr>
         <w:pStyle w:val="Heading1"/>
       </w:pPr>
+      <w:bookmarkStart w:id="2" w:name="_Toc419578406"/>
       <w:r>
         <w:t xml:space="preserve">2.0 </w:t>
       </w:r>
@@ -233,6 +250,7 @@
       <w:r>
         <w:t>pecification</w:t>
       </w:r>
+      <w:bookmarkEnd w:id="2"/>
     </w:p>
     <w:p>
       <w:r>
@@ -319,26 +337,10 @@
     </w:p>
     <w:p>
       <w:pPr>
-        <w:jc w:val="left"/>
-        <w:rPr>
-          <w:rFonts w:asciiTheme="majorHAnsi" w:eastAsiaTheme="majorEastAsia" w:hAnsiTheme="majorHAnsi" w:cstheme="majorBidi"/>
-          <w:b/>
-          <w:bCs/>
-          <w:smallCaps/>
-          <w:sz w:val="28"/>
-          <w:szCs w:val="28"/>
-        </w:rPr>
-      </w:pPr>
-      <w:r>
-        <w:br w:type="page"/>
-      </w:r>
-    </w:p>
-    <w:p>
-      <w:pPr>
         <w:pStyle w:val="Heading1"/>
       </w:pPr>
-      <w:r>
-        <w:lastRenderedPageBreak/>
+      <w:bookmarkStart w:id="3" w:name="_Toc419578407"/>
+      <w:r>
         <w:t xml:space="preserve">3.0 </w:t>
       </w:r>
       <w:r>
@@ -353,17 +355,20 @@
       <w:r>
         <w:t>eneration</w:t>
       </w:r>
+      <w:bookmarkEnd w:id="3"/>
     </w:p>
     <w:p>
       <w:pPr>
         <w:pStyle w:val="Heading2"/>
       </w:pPr>
+      <w:bookmarkStart w:id="4" w:name="_Toc419578408"/>
       <w:r>
         <w:t xml:space="preserve">3.1 </w:t>
       </w:r>
       <w:r>
         <w:t>Tactics and Navigation</w:t>
       </w:r>
+      <w:bookmarkEnd w:id="4"/>
     </w:p>
     <w:p>
       <w:r>
@@ -422,36 +427,322 @@
     </w:p>
     <w:p>
       <w:pPr>
+        <w:jc w:val="left"/>
+        <w:rPr>
+          <w:rFonts w:asciiTheme="majorHAnsi" w:eastAsiaTheme="majorEastAsia" w:hAnsiTheme="majorHAnsi" w:cstheme="majorBidi"/>
+          <w:b/>
+          <w:bCs/>
+        </w:rPr>
+      </w:pPr>
+      <w:r>
+        <w:br w:type="page"/>
+      </w:r>
+    </w:p>
+    <w:p>
+      <w:pPr>
         <w:pStyle w:val="Heading3"/>
       </w:pPr>
+      <w:bookmarkStart w:id="5" w:name="_Toc419578409"/>
+      <w:r>
+        <w:rPr>
+          <w:noProof/>
+        </w:rPr>
+        <w:lastRenderedPageBreak/>
+        <mc:AlternateContent>
+          <mc:Choice Requires="wps">
+            <w:drawing>
+              <wp:anchor distT="0" distB="0" distL="114300" distR="114300" simplePos="0" relativeHeight="251662336" behindDoc="0" locked="0" layoutInCell="1" allowOverlap="1" wp14:anchorId="455E0F99" wp14:editId="025A8C35">
+                <wp:simplePos x="0" y="0"/>
+                <wp:positionH relativeFrom="margin">
+                  <wp:align>right</wp:align>
+                </wp:positionH>
+                <wp:positionV relativeFrom="paragraph">
+                  <wp:posOffset>2193925</wp:posOffset>
+                </wp:positionV>
+                <wp:extent cx="1685925" cy="635"/>
+                <wp:effectExtent l="0" t="0" r="9525" b="0"/>
+                <wp:wrapSquare wrapText="bothSides"/>
+                <wp:docPr id="5" name="Text Box 5"/>
+                <wp:cNvGraphicFramePr/>
+                <a:graphic xmlns:a="http://schemas.openxmlformats.org/drawingml/2006/main">
+                  <a:graphicData uri="http://schemas.microsoft.com/office/word/2010/wordprocessingShape">
+                    <wps:wsp>
+                      <wps:cNvSpPr txBox="1"/>
+                      <wps:spPr>
+                        <a:xfrm>
+                          <a:off x="0" y="0"/>
+                          <a:ext cx="1685925" cy="635"/>
+                        </a:xfrm>
+                        <a:prstGeom prst="rect">
+                          <a:avLst/>
+                        </a:prstGeom>
+                        <a:solidFill>
+                          <a:prstClr val="white"/>
+                        </a:solidFill>
+                        <a:ln>
+                          <a:noFill/>
+                        </a:ln>
+                        <a:effectLst/>
+                      </wps:spPr>
+                      <wps:txbx>
+                        <w:txbxContent>
+                          <w:p>
+                            <w:pPr>
+                              <w:pStyle w:val="Caption"/>
+                              <w:rPr>
+                                <w:noProof/>
+                              </w:rPr>
+                            </w:pPr>
+                            <w:bookmarkStart w:id="6" w:name="_Ref419577473"/>
+                            <w:r>
+                              <w:t xml:space="preserve">Figure </w:t>
+                            </w:r>
+                            <w:r>
+                              <w:fldChar w:fldCharType="begin"/>
+                            </w:r>
+                            <w:r>
+                              <w:instrText xml:space="preserve"> SEQ Figure \* ARABIC </w:instrText>
+                            </w:r>
+                            <w:r>
+                              <w:fldChar w:fldCharType="separate"/>
+                            </w:r>
+                            <w:r>
+                              <w:rPr>
+                                <w:noProof/>
+                              </w:rPr>
+                              <w:t>1</w:t>
+                            </w:r>
+                            <w:r>
+                              <w:fldChar w:fldCharType="end"/>
+                            </w:r>
+                            <w:bookmarkEnd w:id="6"/>
+                            <w:r>
+                              <w:t xml:space="preserve">.1: Strategic Speed Runs </w:t>
+                            </w:r>
+                          </w:p>
+                        </w:txbxContent>
+                      </wps:txbx>
+                      <wps:bodyPr rot="0" spcFirstLastPara="0" vertOverflow="overflow" horzOverflow="overflow" vert="horz" wrap="square" lIns="0" tIns="0" rIns="0" bIns="0" numCol="1" spcCol="0" rtlCol="0" fromWordArt="0" anchor="t" anchorCtr="0" forceAA="0" compatLnSpc="1">
+                        <a:prstTxWarp prst="textNoShape">
+                          <a:avLst/>
+                        </a:prstTxWarp>
+                        <a:spAutoFit/>
+                      </wps:bodyPr>
+                    </wps:wsp>
+                  </a:graphicData>
+                </a:graphic>
+              </wp:anchor>
+            </w:drawing>
+          </mc:Choice>
+          <mc:Fallback>
+            <w:pict>
+              <v:shapetype id="_x0000_t202" coordsize="21600,21600" o:spt="202" path="m,l,21600r21600,l21600,xe">
+                <v:stroke joinstyle="miter"/>
+                <v:path gradientshapeok="t" o:connecttype="rect"/>
+              </v:shapetype>
+              <v:shape id="Text Box 5" o:spid="_x0000_s1026" type="#_x0000_t202" style="position:absolute;left:0;text-align:left;margin-left:81.55pt;margin-top:172.75pt;width:132.75pt;height:.05pt;z-index:251662336;visibility:visible;mso-wrap-style:square;mso-wrap-distance-left:9pt;mso-wrap-distance-top:0;mso-wrap-distance-right:9pt;mso-wrap-distance-bottom:0;mso-position-horizontal:right;mso-position-horizontal-relative:margin;mso-position-vertical:absolute;mso-position-vertical-relative:text;v-text-anchor:top" o:gfxdata="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" stroked="f">
+                <v:textbox style="mso-fit-shape-to-text:t" inset="0,0,0,0">
+                  <w:txbxContent>
+                    <w:p>
+                      <w:pPr>
+                        <w:pStyle w:val="Caption"/>
+                        <w:rPr>
+                          <w:noProof/>
+                        </w:rPr>
+                      </w:pPr>
+                      <w:bookmarkStart w:id="7" w:name="_Ref419577473"/>
+                      <w:r>
+                        <w:t xml:space="preserve">Figure </w:t>
+                      </w:r>
+                      <w:r>
+                        <w:fldChar w:fldCharType="begin"/>
+                      </w:r>
+                      <w:r>
+                        <w:instrText xml:space="preserve"> SEQ Figure \* ARABIC </w:instrText>
+                      </w:r>
+                      <w:r>
+                        <w:fldChar w:fldCharType="separate"/>
+                      </w:r>
+                      <w:r>
+                        <w:rPr>
+                          <w:noProof/>
+                        </w:rPr>
+                        <w:t>1</w:t>
+                      </w:r>
+                      <w:r>
+                        <w:fldChar w:fldCharType="end"/>
+                      </w:r>
+                      <w:bookmarkEnd w:id="7"/>
+                      <w:r>
+                        <w:t xml:space="preserve">.1: Strategic Speed Runs </w:t>
+                      </w:r>
+                    </w:p>
+                  </w:txbxContent>
+                </v:textbox>
+                <w10:wrap type="square" anchorx="margin"/>
+              </v:shape>
+            </w:pict>
+          </mc:Fallback>
+        </mc:AlternateContent>
+      </w:r>
+      <w:r>
+        <w:rPr>
+          <w:noProof/>
+          <w:lang w:eastAsia="en-NZ"/>
+        </w:rPr>
+        <w:drawing>
+          <wp:anchor distT="0" distB="0" distL="114300" distR="114300" simplePos="0" relativeHeight="251659264" behindDoc="0" locked="0" layoutInCell="1" allowOverlap="1" wp14:anchorId="6A23B415" wp14:editId="0C5C2397">
+            <wp:simplePos x="0" y="0"/>
+            <wp:positionH relativeFrom="margin">
+              <wp:align>right</wp:align>
+            </wp:positionH>
+            <wp:positionV relativeFrom="paragraph">
+              <wp:posOffset>234950</wp:posOffset>
+            </wp:positionV>
+            <wp:extent cx="1685925" cy="1901825"/>
+            <wp:effectExtent l="0" t="0" r="9525" b="3175"/>
+            <wp:wrapSquare wrapText="bothSides"/>
+            <wp:docPr id="2" name="Picture 2"/>
+            <wp:cNvGraphicFramePr>
+              <a:graphicFrameLocks xmlns:a="http://schemas.openxmlformats.org/drawingml/2006/main" noChangeAspect="1"/>
+            </wp:cNvGraphicFramePr>
+            <a:graphic xmlns:a="http://schemas.openxmlformats.org/drawingml/2006/main">
+              <a:graphicData uri="http://schemas.openxmlformats.org/drawingml/2006/picture">
+                <pic:pic xmlns:pic="http://schemas.openxmlformats.org/drawingml/2006/picture">
+                  <pic:nvPicPr>
+                    <pic:cNvPr id="0" name="Tactic1.png"/>
+                    <pic:cNvPicPr/>
+                  </pic:nvPicPr>
+                  <pic:blipFill>
+                    <a:blip r:embed="rId9">
+                      <a:extLst>
+                        <a:ext uri="{28A0092B-C50C-407E-A947-70E740481C1C}">
+                          <a14:useLocalDpi xmlns:a14="http://schemas.microsoft.com/office/drawing/2010/main" val="0"/>
+                        </a:ext>
+                      </a:extLst>
+                    </a:blip>
+                    <a:stretch>
+                      <a:fillRect/>
+                    </a:stretch>
+                  </pic:blipFill>
+                  <pic:spPr>
+                    <a:xfrm>
+                      <a:off x="0" y="0"/>
+                      <a:ext cx="1685925" cy="1901825"/>
+                    </a:xfrm>
+                    <a:prstGeom prst="rect">
+                      <a:avLst/>
+                    </a:prstGeom>
+                  </pic:spPr>
+                </pic:pic>
+              </a:graphicData>
+            </a:graphic>
+            <wp14:sizeRelH relativeFrom="page">
+              <wp14:pctWidth>0</wp14:pctWidth>
+            </wp14:sizeRelH>
+            <wp14:sizeRelV relativeFrom="page">
+              <wp14:pctHeight>0</wp14:pctHeight>
+            </wp14:sizeRelV>
+          </wp:anchor>
+        </w:drawing>
+      </w:r>
       <w:r>
         <w:t>Tactic 1 – Strategic Speed Runs</w:t>
       </w:r>
+      <w:bookmarkEnd w:id="5"/>
     </w:p>
     <w:p>
       <w:r>
         <w:t xml:space="preserve">The further into a round it gets, the more weights the opposition will have.  That is why it’s important to collect the packages as quickly as possible. </w:t>
       </w:r>
       <w:r>
-        <w:t xml:space="preserve">The fastest way to do collect both collect packages and return to base consistently is to have some kind of pathfinding and mapping algorithm. </w:t>
-      </w:r>
-    </w:p>
-    <w:p>
-      <w:bookmarkStart w:id="0" w:name="_GoBack"/>
-      <w:bookmarkEnd w:id="0"/>
-    </w:p>
-    <w:p>
-      <w:r>
-        <w:t>Collect weights as fast as possible, bring back to base (pathfinding)</w:t>
-      </w:r>
-      <w:r>
-        <w:t xml:space="preserve"> - flowchart</w:t>
+        <w:t>The fastest way to do</w:t>
+      </w:r>
+      <w:r>
+        <w:t xml:space="preserve"> both collect packages and return to base consistently is to have some kind of </w:t>
+      </w:r>
+      <w:r>
+        <w:t>Simultaneous Localization and Mapping (SLAM) algorithm</w:t>
+      </w:r>
+      <w:r>
+        <w:t xml:space="preserve">. </w:t>
+      </w:r>
+      <w:r>
+        <w:t>Using the data that it has</w:t>
+      </w:r>
+      <w:r>
+        <w:t xml:space="preserve"> collected, it would then use the D* pathfinding algorithm</w:t>
+      </w:r>
+      <w:r>
+        <w:t xml:space="preserve"> to navigate its way throughout the map. While this would create significant advantages in many areas, it would need to be able to differentiate between temporary obstacles (packages and opponents) and permanent ones. The complexity is such that it may not be able to function well enough in time for the tournaments.</w:t>
       </w:r>
     </w:p>
     <w:p>
       <w:pPr>
         <w:pStyle w:val="Heading3"/>
       </w:pPr>
+      <w:bookmarkStart w:id="8" w:name="_Toc419578410"/>
+      <w:r>
+        <w:rPr>
+          <w:noProof/>
+          <w:lang w:eastAsia="en-NZ"/>
+        </w:rPr>
+        <w:drawing>
+          <wp:anchor distT="0" distB="0" distL="114300" distR="114300" simplePos="0" relativeHeight="251660288" behindDoc="0" locked="0" layoutInCell="1" allowOverlap="1" wp14:anchorId="13DF2318" wp14:editId="6FC9B6DD">
+            <wp:simplePos x="0" y="0"/>
+            <wp:positionH relativeFrom="margin">
+              <wp:align>right</wp:align>
+            </wp:positionH>
+            <wp:positionV relativeFrom="paragraph">
+              <wp:posOffset>128270</wp:posOffset>
+            </wp:positionV>
+            <wp:extent cx="1696085" cy="1933575"/>
+            <wp:effectExtent l="0" t="0" r="0" b="9525"/>
+            <wp:wrapSquare wrapText="bothSides"/>
+            <wp:docPr id="3" name="Picture 3"/>
+            <wp:cNvGraphicFramePr>
+              <a:graphicFrameLocks xmlns:a="http://schemas.openxmlformats.org/drawingml/2006/main" noChangeAspect="1"/>
+            </wp:cNvGraphicFramePr>
+            <a:graphic xmlns:a="http://schemas.openxmlformats.org/drawingml/2006/main">
+              <a:graphicData uri="http://schemas.openxmlformats.org/drawingml/2006/picture">
+                <pic:pic xmlns:pic="http://schemas.openxmlformats.org/drawingml/2006/picture">
+                  <pic:nvPicPr>
+                    <pic:cNvPr id="0" name="Tactic2.png"/>
+                    <pic:cNvPicPr/>
+                  </pic:nvPicPr>
+                  <pic:blipFill>
+                    <a:blip r:embed="rId10">
+                      <a:extLst>
+                        <a:ext uri="{28A0092B-C50C-407E-A947-70E740481C1C}">
+                          <a14:useLocalDpi xmlns:a14="http://schemas.microsoft.com/office/drawing/2010/main" val="0"/>
+                        </a:ext>
+                      </a:extLst>
+                    </a:blip>
+                    <a:stretch>
+                      <a:fillRect/>
+                    </a:stretch>
+                  </pic:blipFill>
+                  <pic:spPr>
+                    <a:xfrm>
+                      <a:off x="0" y="0"/>
+                      <a:ext cx="1696085" cy="1933575"/>
+                    </a:xfrm>
+                    <a:prstGeom prst="rect">
+                      <a:avLst/>
+                    </a:prstGeom>
+                  </pic:spPr>
+                </pic:pic>
+              </a:graphicData>
+            </a:graphic>
+            <wp14:sizeRelH relativeFrom="page">
+              <wp14:pctWidth>0</wp14:pctWidth>
+            </wp14:sizeRelH>
+            <wp14:sizeRelV relativeFrom="page">
+              <wp14:pctHeight>0</wp14:pctHeight>
+            </wp14:sizeRelV>
+          </wp:anchor>
+        </w:drawing>
+      </w:r>
       <w:r>
         <w:t xml:space="preserve">Tactic </w:t>
       </w:r>
@@ -461,39 +752,546 @@
       <w:r>
         <w:t xml:space="preserve"> – Perimeter Collection</w:t>
       </w:r>
-    </w:p>
-    <w:p>
-      <w:r>
-        <w:t>Follow the wall - flowchart</w:t>
+      <w:bookmarkEnd w:id="8"/>
+    </w:p>
+    <w:p>
+      <w:r>
+        <w:rPr>
+          <w:noProof/>
+        </w:rPr>
+        <mc:AlternateContent>
+          <mc:Choice Requires="wps">
+            <w:drawing>
+              <wp:anchor distT="0" distB="0" distL="114300" distR="114300" simplePos="0" relativeHeight="251664384" behindDoc="0" locked="0" layoutInCell="1" allowOverlap="1" wp14:anchorId="4DCF955D" wp14:editId="59642AD0">
+                <wp:simplePos x="0" y="0"/>
+                <wp:positionH relativeFrom="margin">
+                  <wp:align>right</wp:align>
+                </wp:positionH>
+                <wp:positionV relativeFrom="paragraph">
+                  <wp:posOffset>1833245</wp:posOffset>
+                </wp:positionV>
+                <wp:extent cx="1685925" cy="635"/>
+                <wp:effectExtent l="0" t="0" r="9525" b="0"/>
+                <wp:wrapSquare wrapText="bothSides"/>
+                <wp:docPr id="6" name="Text Box 6"/>
+                <wp:cNvGraphicFramePr/>
+                <a:graphic xmlns:a="http://schemas.openxmlformats.org/drawingml/2006/main">
+                  <a:graphicData uri="http://schemas.microsoft.com/office/word/2010/wordprocessingShape">
+                    <wps:wsp>
+                      <wps:cNvSpPr txBox="1"/>
+                      <wps:spPr>
+                        <a:xfrm>
+                          <a:off x="0" y="0"/>
+                          <a:ext cx="1685925" cy="635"/>
+                        </a:xfrm>
+                        <a:prstGeom prst="rect">
+                          <a:avLst/>
+                        </a:prstGeom>
+                        <a:solidFill>
+                          <a:prstClr val="white"/>
+                        </a:solidFill>
+                        <a:ln>
+                          <a:noFill/>
+                        </a:ln>
+                        <a:effectLst/>
+                      </wps:spPr>
+                      <wps:txbx>
+                        <w:txbxContent>
+                          <w:p>
+                            <w:pPr>
+                              <w:pStyle w:val="Caption"/>
+                              <w:rPr>
+                                <w:noProof/>
+                              </w:rPr>
+                            </w:pPr>
+                            <w:bookmarkStart w:id="9" w:name="_Ref419577494"/>
+                            <w:r>
+                              <w:t xml:space="preserve">Figure </w:t>
+                            </w:r>
+                            <w:r>
+                              <w:fldChar w:fldCharType="begin"/>
+                            </w:r>
+                            <w:r>
+                              <w:instrText xml:space="preserve"> SEQ Figure \* ARABIC </w:instrText>
+                            </w:r>
+                            <w:r>
+                              <w:fldChar w:fldCharType="separate"/>
+                            </w:r>
+                            <w:r>
+                              <w:rPr>
+                                <w:noProof/>
+                              </w:rPr>
+                              <w:t>1</w:t>
+                            </w:r>
+                            <w:r>
+                              <w:fldChar w:fldCharType="end"/>
+                            </w:r>
+                            <w:bookmarkEnd w:id="9"/>
+                            <w:r>
+                              <w:t>.2</w:t>
+                            </w:r>
+                            <w:r>
+                              <w:t xml:space="preserve">: </w:t>
+                            </w:r>
+                            <w:r>
+                              <w:t>Perimeter Collection</w:t>
+                            </w:r>
+                            <w:r>
+                              <w:t xml:space="preserve"> </w:t>
+                            </w:r>
+                          </w:p>
+                        </w:txbxContent>
+                      </wps:txbx>
+                      <wps:bodyPr rot="0" spcFirstLastPara="0" vertOverflow="overflow" horzOverflow="overflow" vert="horz" wrap="square" lIns="0" tIns="0" rIns="0" bIns="0" numCol="1" spcCol="0" rtlCol="0" fromWordArt="0" anchor="t" anchorCtr="0" forceAA="0" compatLnSpc="1">
+                        <a:prstTxWarp prst="textNoShape">
+                          <a:avLst/>
+                        </a:prstTxWarp>
+                        <a:spAutoFit/>
+                      </wps:bodyPr>
+                    </wps:wsp>
+                  </a:graphicData>
+                </a:graphic>
+              </wp:anchor>
+            </w:drawing>
+          </mc:Choice>
+          <mc:Fallback>
+            <w:pict>
+              <v:shape id="Text Box 6" o:spid="_x0000_s1027" type="#_x0000_t202" style="position:absolute;left:0;text-align:left;margin-left:81.55pt;margin-top:144.35pt;width:132.75pt;height:.05pt;z-index:251664384;visibility:visible;mso-wrap-style:square;mso-wrap-distance-left:9pt;mso-wrap-distance-top:0;mso-wrap-distance-right:9pt;mso-wrap-distance-bottom:0;mso-position-horizontal:right;mso-position-horizontal-relative:margin;mso-position-vertical:absolute;mso-position-vertical-relative:text;v-text-anchor:top" o:gfxdata="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" stroked="f">
+                <v:textbox style="mso-fit-shape-to-text:t" inset="0,0,0,0">
+                  <w:txbxContent>
+                    <w:p>
+                      <w:pPr>
+                        <w:pStyle w:val="Caption"/>
+                        <w:rPr>
+                          <w:noProof/>
+                        </w:rPr>
+                      </w:pPr>
+                      <w:bookmarkStart w:id="10" w:name="_Ref419577494"/>
+                      <w:r>
+                        <w:t xml:space="preserve">Figure </w:t>
+                      </w:r>
+                      <w:r>
+                        <w:fldChar w:fldCharType="begin"/>
+                      </w:r>
+                      <w:r>
+                        <w:instrText xml:space="preserve"> SEQ Figure \* ARABIC </w:instrText>
+                      </w:r>
+                      <w:r>
+                        <w:fldChar w:fldCharType="separate"/>
+                      </w:r>
+                      <w:r>
+                        <w:rPr>
+                          <w:noProof/>
+                        </w:rPr>
+                        <w:t>1</w:t>
+                      </w:r>
+                      <w:r>
+                        <w:fldChar w:fldCharType="end"/>
+                      </w:r>
+                      <w:bookmarkEnd w:id="10"/>
+                      <w:r>
+                        <w:t>.2</w:t>
+                      </w:r>
+                      <w:r>
+                        <w:t xml:space="preserve">: </w:t>
+                      </w:r>
+                      <w:r>
+                        <w:t>Perimeter Collection</w:t>
+                      </w:r>
+                      <w:r>
+                        <w:t xml:space="preserve"> </w:t>
+                      </w:r>
+                    </w:p>
+                  </w:txbxContent>
+                </v:textbox>
+                <w10:wrap type="square" anchorx="margin"/>
+              </v:shape>
+            </w:pict>
+          </mc:Fallback>
+        </mc:AlternateContent>
+      </w:r>
+      <w:r>
+        <w:t xml:space="preserve">Using a significantly simpler code, the robot could still </w:t>
+      </w:r>
+      <w:r>
+        <w:t xml:space="preserve">exhibit a similar behaviour (as seen by comparing </w:t>
+      </w:r>
+      <w:r>
+        <w:fldChar w:fldCharType="begin"/>
+      </w:r>
+      <w:r>
+        <w:instrText xml:space="preserve"> REF _Ref419577473 \h </w:instrText>
+      </w:r>
+      <w:r>
+        <w:fldChar w:fldCharType="separate"/>
+      </w:r>
+      <w:r>
+        <w:t xml:space="preserve">Figure </w:t>
+      </w:r>
+      <w:r>
+        <w:rPr>
+          <w:noProof/>
+        </w:rPr>
+        <w:t>1</w:t>
+      </w:r>
+      <w:r>
+        <w:fldChar w:fldCharType="end"/>
+      </w:r>
+      <w:r>
+        <w:t xml:space="preserve">.2 and </w:t>
+      </w:r>
+      <w:r>
+        <w:fldChar w:fldCharType="begin"/>
+      </w:r>
+      <w:r>
+        <w:instrText xml:space="preserve"> REF _Ref419577494 \h </w:instrText>
+      </w:r>
+      <w:r>
+        <w:fldChar w:fldCharType="separate"/>
+      </w:r>
+      <w:r>
+        <w:rPr>
+          <w:noProof/>
+        </w:rPr>
+        <w:t>1</w:t>
+      </w:r>
+      <w:r>
+        <w:fldChar w:fldCharType="end"/>
+      </w:r>
+      <w:r>
+        <w:t>.2)</w:t>
+      </w:r>
+      <w:r>
+        <w:t xml:space="preserve">. If it follows the edge of the arena, only deviating in order to pick up weights, it can turn and follow the edge in the opposite direction and get to its base. While this method could collect a large number of weights due to the layout of the map, there are multiple drawbacks. </w:t>
+      </w:r>
+      <w:r>
+        <w:t>If the robot deviates from the outer wall, then it could find itself rotating about a loop or not able to return to base. There are many ways this could happen which include</w:t>
+      </w:r>
+      <w:r>
+        <w:t>:</w:t>
+      </w:r>
+    </w:p>
+    <w:p>
+      <w:pPr>
+        <w:pStyle w:val="ListParagraph"/>
+        <w:numPr>
+          <w:ilvl w:val="0"/>
+          <w:numId w:val="12"/>
+        </w:numPr>
+      </w:pPr>
+      <w:r>
+        <w:t>Moving to collect a package</w:t>
+      </w:r>
+    </w:p>
+    <w:p>
+      <w:pPr>
+        <w:pStyle w:val="ListParagraph"/>
+        <w:numPr>
+          <w:ilvl w:val="0"/>
+          <w:numId w:val="12"/>
+        </w:numPr>
+      </w:pPr>
+      <w:r>
+        <w:t>A</w:t>
+      </w:r>
+      <w:r>
+        <w:t>voiding the opponent</w:t>
+      </w:r>
+      <w:r>
+        <w:t>’s base</w:t>
+      </w:r>
+    </w:p>
+    <w:p>
+      <w:pPr>
+        <w:pStyle w:val="ListParagraph"/>
+        <w:numPr>
+          <w:ilvl w:val="0"/>
+          <w:numId w:val="12"/>
+        </w:numPr>
+      </w:pPr>
+      <w:r>
+        <w:t>A</w:t>
+      </w:r>
+      <w:r>
+        <w:t>voiding the opposing robot.</w:t>
       </w:r>
     </w:p>
     <w:p>
       <w:pPr>
         <w:pStyle w:val="Heading3"/>
       </w:pPr>
+      <w:bookmarkStart w:id="11" w:name="_Toc419578411"/>
+      <w:r>
+        <w:rPr>
+          <w:noProof/>
+          <w:lang w:eastAsia="en-NZ"/>
+        </w:rPr>
+        <w:drawing>
+          <wp:anchor distT="0" distB="0" distL="114300" distR="114300" simplePos="0" relativeHeight="251658240" behindDoc="0" locked="0" layoutInCell="1" allowOverlap="1" wp14:anchorId="6CB999C6" wp14:editId="0F58ADBD">
+            <wp:simplePos x="0" y="0"/>
+            <wp:positionH relativeFrom="margin">
+              <wp:align>right</wp:align>
+            </wp:positionH>
+            <wp:positionV relativeFrom="paragraph">
+              <wp:posOffset>142875</wp:posOffset>
+            </wp:positionV>
+            <wp:extent cx="1433830" cy="1933575"/>
+            <wp:effectExtent l="0" t="0" r="0" b="9525"/>
+            <wp:wrapSquare wrapText="bothSides"/>
+            <wp:docPr id="4" name="Picture 4"/>
+            <wp:cNvGraphicFramePr>
+              <a:graphicFrameLocks xmlns:a="http://schemas.openxmlformats.org/drawingml/2006/main" noChangeAspect="1"/>
+            </wp:cNvGraphicFramePr>
+            <a:graphic xmlns:a="http://schemas.openxmlformats.org/drawingml/2006/main">
+              <a:graphicData uri="http://schemas.openxmlformats.org/drawingml/2006/picture">
+                <pic:pic xmlns:pic="http://schemas.openxmlformats.org/drawingml/2006/picture">
+                  <pic:nvPicPr>
+                    <pic:cNvPr id="0" name="Tactic3.png"/>
+                    <pic:cNvPicPr/>
+                  </pic:nvPicPr>
+                  <pic:blipFill>
+                    <a:blip r:embed="rId11">
+                      <a:extLst>
+                        <a:ext uri="{28A0092B-C50C-407E-A947-70E740481C1C}">
+                          <a14:useLocalDpi xmlns:a14="http://schemas.microsoft.com/office/drawing/2010/main" val="0"/>
+                        </a:ext>
+                      </a:extLst>
+                    </a:blip>
+                    <a:stretch>
+                      <a:fillRect/>
+                    </a:stretch>
+                  </pic:blipFill>
+                  <pic:spPr>
+                    <a:xfrm>
+                      <a:off x="0" y="0"/>
+                      <a:ext cx="1433830" cy="1933575"/>
+                    </a:xfrm>
+                    <a:prstGeom prst="rect">
+                      <a:avLst/>
+                    </a:prstGeom>
+                  </pic:spPr>
+                </pic:pic>
+              </a:graphicData>
+            </a:graphic>
+            <wp14:sizeRelH relativeFrom="page">
+              <wp14:pctWidth>0</wp14:pctWidth>
+            </wp14:sizeRelH>
+            <wp14:sizeRelV relativeFrom="page">
+              <wp14:pctHeight>0</wp14:pctHeight>
+            </wp14:sizeRelV>
+          </wp:anchor>
+        </w:drawing>
+      </w:r>
       <w:r>
         <w:t>Tactic 3</w:t>
       </w:r>
       <w:r>
         <w:t xml:space="preserve"> – Weight Optimisation</w:t>
       </w:r>
-    </w:p>
-    <w:p>
-      <w:r>
-        <w:t>Ignore base, pick up heaviest weights (random)</w:t>
-      </w:r>
-      <w:r>
-        <w:t xml:space="preserve"> - flowchart</w:t>
-      </w:r>
-    </w:p>
-    <w:p/>
+      <w:bookmarkEnd w:id="11"/>
+    </w:p>
+    <w:p>
+      <w:r>
+        <w:rPr>
+          <w:noProof/>
+        </w:rPr>
+        <mc:AlternateContent>
+          <mc:Choice Requires="wps">
+            <w:drawing>
+              <wp:anchor distT="0" distB="0" distL="114300" distR="114300" simplePos="0" relativeHeight="251666432" behindDoc="0" locked="0" layoutInCell="1" allowOverlap="1" wp14:anchorId="26D06BB6" wp14:editId="5875E10E">
+                <wp:simplePos x="0" y="0"/>
+                <wp:positionH relativeFrom="margin">
+                  <wp:align>right</wp:align>
+                </wp:positionH>
+                <wp:positionV relativeFrom="paragraph">
+                  <wp:posOffset>2090420</wp:posOffset>
+                </wp:positionV>
+                <wp:extent cx="1524000" cy="635"/>
+                <wp:effectExtent l="0" t="0" r="0" b="0"/>
+                <wp:wrapSquare wrapText="bothSides"/>
+                <wp:docPr id="7" name="Text Box 7"/>
+                <wp:cNvGraphicFramePr/>
+                <a:graphic xmlns:a="http://schemas.openxmlformats.org/drawingml/2006/main">
+                  <a:graphicData uri="http://schemas.microsoft.com/office/word/2010/wordprocessingShape">
+                    <wps:wsp>
+                      <wps:cNvSpPr txBox="1"/>
+                      <wps:spPr>
+                        <a:xfrm>
+                          <a:off x="0" y="0"/>
+                          <a:ext cx="1524000" cy="635"/>
+                        </a:xfrm>
+                        <a:prstGeom prst="rect">
+                          <a:avLst/>
+                        </a:prstGeom>
+                        <a:solidFill>
+                          <a:prstClr val="white"/>
+                        </a:solidFill>
+                        <a:ln>
+                          <a:noFill/>
+                        </a:ln>
+                        <a:effectLst/>
+                      </wps:spPr>
+                      <wps:txbx>
+                        <w:txbxContent>
+                          <w:p>
+                            <w:pPr>
+                              <w:pStyle w:val="Caption"/>
+                              <w:rPr>
+                                <w:noProof/>
+                              </w:rPr>
+                            </w:pPr>
+                            <w:r>
+                              <w:t xml:space="preserve">Figure </w:t>
+                            </w:r>
+                            <w:r>
+                              <w:fldChar w:fldCharType="begin"/>
+                            </w:r>
+                            <w:r>
+                              <w:instrText xml:space="preserve"> SEQ Figure \* ARABIC </w:instrText>
+                            </w:r>
+                            <w:r>
+                              <w:fldChar w:fldCharType="separate"/>
+                            </w:r>
+                            <w:r>
+                              <w:rPr>
+                                <w:noProof/>
+                              </w:rPr>
+                              <w:t>1</w:t>
+                            </w:r>
+                            <w:r>
+                              <w:fldChar w:fldCharType="end"/>
+                            </w:r>
+                            <w:r>
+                              <w:t>.</w:t>
+                            </w:r>
+                            <w:r>
+                              <w:t>3</w:t>
+                            </w:r>
+                            <w:r>
+                              <w:t xml:space="preserve">: </w:t>
+                            </w:r>
+                            <w:r>
+                              <w:t>Weight Optimization</w:t>
+                            </w:r>
+                            <w:r>
+                              <w:t xml:space="preserve"> </w:t>
+                            </w:r>
+                          </w:p>
+                        </w:txbxContent>
+                      </wps:txbx>
+                      <wps:bodyPr rot="0" spcFirstLastPara="0" vertOverflow="overflow" horzOverflow="overflow" vert="horz" wrap="square" lIns="0" tIns="0" rIns="0" bIns="0" numCol="1" spcCol="0" rtlCol="0" fromWordArt="0" anchor="t" anchorCtr="0" forceAA="0" compatLnSpc="1">
+                        <a:prstTxWarp prst="textNoShape">
+                          <a:avLst/>
+                        </a:prstTxWarp>
+                        <a:spAutoFit/>
+                      </wps:bodyPr>
+                    </wps:wsp>
+                  </a:graphicData>
+                </a:graphic>
+                <wp14:sizeRelH relativeFrom="margin">
+                  <wp14:pctWidth>0</wp14:pctWidth>
+                </wp14:sizeRelH>
+              </wp:anchor>
+            </w:drawing>
+          </mc:Choice>
+          <mc:Fallback>
+            <w:pict>
+              <v:shape id="Text Box 7" o:spid="_x0000_s1028" type="#_x0000_t202" style="position:absolute;left:0;text-align:left;margin-left:68.8pt;margin-top:164.6pt;width:120pt;height:.05pt;z-index:251666432;visibility:visible;mso-wrap-style:square;mso-width-percent:0;mso-wrap-distance-left:9pt;mso-wrap-distance-top:0;mso-wrap-distance-right:9pt;mso-wrap-distance-bottom:0;mso-position-horizontal:right;mso-position-horizontal-relative:margin;mso-position-vertical:absolute;mso-position-vertical-relative:text;mso-width-percent:0;mso-width-relative:margin;v-text-anchor:top" o:gfxdata="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" stroked="f">
+                <v:textbox style="mso-fit-shape-to-text:t" inset="0,0,0,0">
+                  <w:txbxContent>
+                    <w:p>
+                      <w:pPr>
+                        <w:pStyle w:val="Caption"/>
+                        <w:rPr>
+                          <w:noProof/>
+                        </w:rPr>
+                      </w:pPr>
+                      <w:r>
+                        <w:t xml:space="preserve">Figure </w:t>
+                      </w:r>
+                      <w:r>
+                        <w:fldChar w:fldCharType="begin"/>
+                      </w:r>
+                      <w:r>
+                        <w:instrText xml:space="preserve"> SEQ Figure \* ARABIC </w:instrText>
+                      </w:r>
+                      <w:r>
+                        <w:fldChar w:fldCharType="separate"/>
+                      </w:r>
+                      <w:r>
+                        <w:rPr>
+                          <w:noProof/>
+                        </w:rPr>
+                        <w:t>1</w:t>
+                      </w:r>
+                      <w:r>
+                        <w:fldChar w:fldCharType="end"/>
+                      </w:r>
+                      <w:r>
+                        <w:t>.</w:t>
+                      </w:r>
+                      <w:r>
+                        <w:t>3</w:t>
+                      </w:r>
+                      <w:r>
+                        <w:t xml:space="preserve">: </w:t>
+                      </w:r>
+                      <w:r>
+                        <w:t>Weight Optimization</w:t>
+                      </w:r>
+                      <w:r>
+                        <w:t xml:space="preserve"> </w:t>
+                      </w:r>
+                    </w:p>
+                  </w:txbxContent>
+                </v:textbox>
+                <w10:wrap type="square" anchorx="margin"/>
+              </v:shape>
+            </w:pict>
+          </mc:Fallback>
+        </mc:AlternateContent>
+      </w:r>
+      <w:r>
+        <w:t xml:space="preserve">Finally, it is a valid tactic to ignore the base completely. The robot would pick up three packages initially, and then </w:t>
+      </w:r>
+      <w:r>
+        <w:t>each</w:t>
+      </w:r>
+      <w:r>
+        <w:t xml:space="preserve"> one after that would be weighed and compared with those on board. If heavier than any on board, the robot would replace the lightest package with the new one.  Using this method, it could end with a maximum of three kilograms of food on board. Other non-weight discriminating tactics may have to pick up a total of twelve packages to get the same total mass.</w:t>
+      </w:r>
+      <w:r>
+        <w:t xml:space="preserve"> One simple addition to this tactic is to check to see if it’s in a base (It will need to anyway in order to comply with R###). If in its own HQ, the robot can drop the packages and continue.</w:t>
+      </w:r>
+    </w:p>
+    <w:p>
+      <w:pPr>
+        <w:jc w:val="left"/>
+        <w:rPr>
+          <w:rFonts w:asciiTheme="majorHAnsi" w:eastAsiaTheme="majorEastAsia" w:hAnsiTheme="majorHAnsi" w:cstheme="majorBidi"/>
+          <w:b/>
+          <w:bCs/>
+          <w:smallCaps/>
+          <w:sz w:val="26"/>
+          <w:szCs w:val="26"/>
+        </w:rPr>
+      </w:pPr>
+      <w:r>
+        <w:br w:type="page"/>
+      </w:r>
+      <w:bookmarkStart w:id="12" w:name="_GoBack"/>
+      <w:bookmarkEnd w:id="12"/>
+    </w:p>
     <w:p>
       <w:pPr>
         <w:pStyle w:val="Heading2"/>
       </w:pPr>
-      <w:r>
+      <w:bookmarkStart w:id="13" w:name="_Toc419578412"/>
+      <w:r>
+        <w:lastRenderedPageBreak/>
         <w:t>3.2 Navigation Sensors</w:t>
       </w:r>
+      <w:bookmarkEnd w:id="13"/>
     </w:p>
     <w:p>
       <w:r>
@@ -515,7 +1313,39 @@
         <w:t xml:space="preserve"> what the system should do. </w:t>
       </w:r>
       <w:r>
-        <w:t>The robot we will design has a wide range of sensors we could use. In “table 1” a list of sensors are provided.</w:t>
+        <w:t xml:space="preserve">The robot we will design has a wide range of sensors we could use. In </w:t>
+      </w:r>
+      <w:r>
+        <w:fldChar w:fldCharType="begin"/>
+      </w:r>
+      <w:r>
+        <w:instrText xml:space="preserve"> REF _Ref419577649 \h </w:instrText>
+      </w:r>
+      <w:r>
+        <w:fldChar w:fldCharType="separate"/>
+      </w:r>
+      <w:r>
+        <w:t xml:space="preserve">Table </w:t>
+      </w:r>
+      <w:r>
+        <w:rPr>
+          <w:noProof/>
+        </w:rPr>
+        <w:t>1</w:t>
+      </w:r>
+      <w:r>
+        <w:fldChar w:fldCharType="end"/>
+      </w:r>
+      <w:r>
+        <w:t xml:space="preserve">, </w:t>
+      </w:r>
+      <w:proofErr w:type="gramStart"/>
+      <w:r>
+        <w:t>a list of sensors are</w:t>
+      </w:r>
+      <w:proofErr w:type="gramEnd"/>
+      <w:r>
+        <w:t xml:space="preserve"> provided.</w:t>
       </w:r>
     </w:p>
     <w:tbl>
@@ -541,6 +1371,9 @@
             <w:r>
               <w:t>Ultrasonic</w:t>
             </w:r>
+            <w:r>
+              <w:t xml:space="preserve"> Rangefinder</w:t>
+            </w:r>
           </w:p>
         </w:tc>
       </w:tr>
@@ -555,13 +1388,19 @@
           </w:tcPr>
           <w:p>
             <w:r>
-              <w:t>IR (</w:t>
+              <w:t>I</w:t>
             </w:r>
             <w:r>
-              <w:t>infrared</w:t>
+              <w:t>nfra</w:t>
             </w:r>
             <w:r>
-              <w:t>)</w:t>
+              <w:t>r</w:t>
+            </w:r>
+            <w:r>
+              <w:t>ed</w:t>
+            </w:r>
+            <w:r>
+              <w:t xml:space="preserve"> (IR)</w:t>
             </w:r>
           </w:p>
         </w:tc>
@@ -627,6 +1466,9 @@
             <w:r>
               <w:t>Weight</w:t>
             </w:r>
+            <w:r>
+              <w:t xml:space="preserve"> Sensor</w:t>
+            </w:r>
           </w:p>
         </w:tc>
       </w:tr>
@@ -635,17 +1477,29 @@
       <w:pPr>
         <w:pStyle w:val="Caption"/>
       </w:pPr>
+      <w:bookmarkStart w:id="14" w:name="_Ref419577649"/>
       <w:r>
         <w:t xml:space="preserve">Table </w:t>
       </w:r>
-      <w:fldSimple w:instr=" SEQ Table \* ARABIC ">
-        <w:r>
-          <w:rPr>
-            <w:noProof/>
-          </w:rPr>
-          <w:t>1</w:t>
-        </w:r>
-      </w:fldSimple>
+      <w:r>
+        <w:fldChar w:fldCharType="begin"/>
+      </w:r>
+      <w:r>
+        <w:instrText xml:space="preserve"> SEQ Table \* ARABIC </w:instrText>
+      </w:r>
+      <w:r>
+        <w:fldChar w:fldCharType="separate"/>
+      </w:r>
+      <w:r>
+        <w:rPr>
+          <w:noProof/>
+        </w:rPr>
+        <w:t>1</w:t>
+      </w:r>
+      <w:r>
+        <w:fldChar w:fldCharType="end"/>
+      </w:r>
+      <w:bookmarkEnd w:id="14"/>
       <w:r>
         <w:t>:</w:t>
       </w:r>
@@ -706,11 +1560,7 @@
         <w:t>navigational</w:t>
       </w:r>
       <w:r>
-        <w:t xml:space="preserve"> system. The downside </w:t>
-      </w:r>
-      <w:r>
-        <w:lastRenderedPageBreak/>
-        <w:t>of the ultrasonic is it</w:t>
+        <w:t xml:space="preserve"> system. The downside of the ultrasonic is it</w:t>
       </w:r>
       <w:r>
         <w:t xml:space="preserve"> has a 100ms </w:t>
@@ -965,6 +1815,9 @@
       <w:r>
         <w:t>Wheels</w:t>
       </w:r>
+      <w:r>
+        <w:t xml:space="preserve"> – why they’re not very good</w:t>
+      </w:r>
     </w:p>
     <w:p>
       <w:pPr>
@@ -1008,15 +1861,36 @@
     </w:p>
     <w:p>
       <w:pPr>
+        <w:jc w:val="left"/>
+        <w:rPr>
+          <w:rFonts w:asciiTheme="majorHAnsi" w:eastAsiaTheme="majorEastAsia" w:hAnsiTheme="majorHAnsi" w:cstheme="majorBidi"/>
+          <w:b/>
+          <w:bCs/>
+          <w:smallCaps/>
+          <w:sz w:val="28"/>
+          <w:szCs w:val="28"/>
+        </w:rPr>
+      </w:pPr>
+      <w:r>
+        <w:br w:type="page"/>
+      </w:r>
+    </w:p>
+    <w:p>
+      <w:pPr>
         <w:pStyle w:val="Heading1"/>
       </w:pPr>
+      <w:bookmarkStart w:id="15" w:name="_Toc419578413"/>
       <w:r>
         <w:lastRenderedPageBreak/>
+        <w:t xml:space="preserve">4.0 </w:t>
+      </w:r>
+      <w:r>
         <w:t>Proposed C</w:t>
       </w:r>
       <w:r>
         <w:t>oncepts</w:t>
       </w:r>
+      <w:bookmarkEnd w:id="15"/>
     </w:p>
     <w:p>
       <w:r>
@@ -1027,9 +1901,14 @@
       <w:pPr>
         <w:pStyle w:val="Heading2"/>
       </w:pPr>
+      <w:bookmarkStart w:id="16" w:name="_Toc419578414"/>
+      <w:r>
+        <w:t xml:space="preserve">4.1 </w:t>
+      </w:r>
       <w:r>
         <w:t>Concept 1</w:t>
       </w:r>
+      <w:bookmarkEnd w:id="16"/>
     </w:p>
     <w:p>
       <w:r>
@@ -1084,7 +1963,31 @@
         <w:t xml:space="preserve"> the magnets and knocking off the weights. This process will be repeated until the end of the round. </w:t>
       </w:r>
       <w:r>
-        <w:t>Figure 1 shows the state machine the robot will use to ex</w:t>
+        <w:fldChar w:fldCharType="begin"/>
+      </w:r>
+      <w:r>
+        <w:instrText xml:space="preserve"> REF _Ref419570861 \h </w:instrText>
+      </w:r>
+      <w:r>
+        <w:fldChar w:fldCharType="separate"/>
+      </w:r>
+      <w:r>
+        <w:t xml:space="preserve">Figure </w:t>
+      </w:r>
+      <w:r>
+        <w:rPr>
+          <w:noProof/>
+        </w:rPr>
+        <w:t>1</w:t>
+      </w:r>
+      <w:r>
+        <w:fldChar w:fldCharType="end"/>
+      </w:r>
+      <w:r>
+        <w:t xml:space="preserve"> </w:t>
+      </w:r>
+      <w:r>
+        <w:t>shows the state machine the robot will use to ex</w:t>
       </w:r>
       <w:r>
         <w:t>e</w:t>
@@ -1131,13 +2034,81 @@
         <w:t>shield</w:t>
       </w:r>
       <w:r>
-        <w:t xml:space="preserve"> will allow the magnets to pass though and weights will now. Two geared stepper motors will be used to drive the </w:t>
+        <w:t xml:space="preserve"> will allow the magnets to pass though and weights will now</w:t>
+      </w:r>
+      <w:r>
+        <w:t xml:space="preserve"> ###</w:t>
+      </w:r>
+      <w:proofErr w:type="gramStart"/>
+      <w:r>
+        <w:t>?</w:t>
+      </w:r>
+      <w:r>
+        <w:t>.</w:t>
+      </w:r>
+      <w:proofErr w:type="gramEnd"/>
+      <w:r>
+        <w:t xml:space="preserve"> Two geared stepper motors will be used to drive the </w:t>
       </w:r>
       <w:r>
         <w:t>mechanism</w:t>
       </w:r>
       <w:r>
         <w:t xml:space="preserve">. This may take a while to complete but is worth it because of the power of the magnets. </w:t>
+      </w:r>
+    </w:p>
+    <w:p>
+      <w:pPr>
+        <w:rPr>
+          <w:highlight w:val="yellow"/>
+        </w:rPr>
+      </w:pPr>
+      <w:r>
+        <w:rPr>
+          <w:highlight w:val="yellow"/>
+        </w:rPr>
+        <w:t>Include results here?</w:t>
+      </w:r>
+    </w:p>
+    <w:p>
+      <w:r>
+        <w:t>Weight (kg)</w:t>
+      </w:r>
+    </w:p>
+    <w:p>
+      <w:pPr>
+        <w:pStyle w:val="ListParagraph"/>
+        <w:numPr>
+          <w:ilvl w:val="0"/>
+          <w:numId w:val="10"/>
+        </w:numPr>
+      </w:pPr>
+      <w:r>
+        <w:t>On flat: 15.4, 15.7, 16.1</w:t>
+      </w:r>
+    </w:p>
+    <w:p>
+      <w:pPr>
+        <w:pStyle w:val="ListParagraph"/>
+        <w:numPr>
+          <w:ilvl w:val="0"/>
+          <w:numId w:val="10"/>
+        </w:numPr>
+      </w:pPr>
+      <w:r>
+        <w:t>On curve: 12.5, 12.4, 13.4</w:t>
+      </w:r>
+    </w:p>
+    <w:p>
+      <w:pPr>
+        <w:pStyle w:val="ListParagraph"/>
+        <w:numPr>
+          <w:ilvl w:val="0"/>
+          <w:numId w:val="10"/>
+        </w:numPr>
+      </w:pPr>
+      <w:r>
+        <w:t>On edge: 8.6, 7.8, 8.8</w:t>
       </w:r>
     </w:p>
     <w:p>
@@ -1210,6 +2181,7 @@
           <w:noProof/>
           <w:lang w:eastAsia="en-NZ"/>
         </w:rPr>
+        <w:lastRenderedPageBreak/>
         <w:drawing>
           <wp:inline distT="0" distB="0" distL="0" distR="0" wp14:anchorId="6576FBA6" wp14:editId="20A0F309">
             <wp:extent cx="2620736" cy="3256612"/>
@@ -1226,7 +2198,7 @@
                     <pic:cNvPicPr/>
                   </pic:nvPicPr>
                   <pic:blipFill>
-                    <a:blip r:embed="rId6">
+                    <a:blip r:embed="rId12">
                       <a:extLst>
                         <a:ext uri="{28A0092B-C50C-407E-A947-70E740481C1C}">
                           <a14:useLocalDpi xmlns:a14="http://schemas.microsoft.com/office/drawing/2010/main" val="0"/>
@@ -1257,6 +2229,7 @@
       <w:pPr>
         <w:pStyle w:val="Caption"/>
       </w:pPr>
+      <w:bookmarkStart w:id="17" w:name="_Ref419570861"/>
       <w:r>
         <w:t xml:space="preserve">Figure </w:t>
       </w:r>
@@ -1273,7 +2246,7 @@
         <w:rPr>
           <w:noProof/>
         </w:rPr>
-        <w:t>1</w:t>
+        <w:t>2</w:t>
       </w:r>
       <w:r>
         <w:rPr>
@@ -1281,326 +2254,27 @@
         </w:rPr>
         <w:fldChar w:fldCharType="end"/>
       </w:r>
-      <w:r>
-        <w:t>, Finite state machine for concept 1</w:t>
-      </w:r>
-    </w:p>
+      <w:bookmarkEnd w:id="17"/>
+      <w:r>
+        <w:t>:</w:t>
+      </w:r>
+      <w:r>
+        <w:t xml:space="preserve"> Finite state machine for concept 1</w:t>
+      </w:r>
+    </w:p>
+    <w:p/>
     <w:p>
       <w:pPr>
         <w:pStyle w:val="Heading2"/>
       </w:pPr>
-      <w:r>
-        <w:lastRenderedPageBreak/>
-        <w:t>Evaluation of concept 1!!!</w:t>
-      </w:r>
-    </w:p>
-    <w:p>
-      <w:pPr>
-        <w:pStyle w:val="Heading3"/>
-        <w:rPr>
-          <w:lang w:val="en-US"/>
-        </w:rPr>
-      </w:pPr>
-      <w:r>
-        <w:rPr>
-          <w:lang w:val="en-US"/>
-        </w:rPr>
-        <w:t>Robustness</w:t>
-      </w:r>
-    </w:p>
-    <w:p>
-      <w:r>
-        <w:t xml:space="preserve">With the </w:t>
-      </w:r>
-      <w:r>
-        <w:t>Perspex</w:t>
-      </w:r>
-      <w:r>
-        <w:t xml:space="preserve"> frame at the front of the robot a solid barrier is the first point of contact. This is good because small parts </w:t>
-      </w:r>
-      <w:r>
-        <w:t>won’t</w:t>
-      </w:r>
-      <w:r>
-        <w:t xml:space="preserve"> break off when in contact with things. The magnets out the front might come into contact with the other robot and attach to the robot</w:t>
-      </w:r>
-      <w:r>
-        <w:t xml:space="preserve">. If this happens there will be no way to detach </w:t>
-      </w:r>
-      <w:r>
-        <w:t>without</w:t>
-      </w:r>
-      <w:r>
-        <w:t xml:space="preserve"> dropping our weights. The robot may be more prone to front weight dist</w:t>
-      </w:r>
-      <w:r>
-        <w:t>rib</w:t>
-      </w:r>
-      <w:r>
-        <w:t>ution.</w:t>
-      </w:r>
-      <w:r>
-        <w:t xml:space="preserve"> If the other robot is very high our sensors on top of our robot will give us wrong readings because of the obstruction.</w:t>
-      </w:r>
-    </w:p>
-    <w:p>
-      <w:pPr>
-        <w:pStyle w:val="Heading3"/>
-        <w:rPr>
-          <w:lang w:val="en-US"/>
-        </w:rPr>
-      </w:pPr>
-      <w:r>
-        <w:rPr>
-          <w:lang w:val="en-US"/>
-        </w:rPr>
-        <w:t>Reliability</w:t>
-      </w:r>
-    </w:p>
-    <w:p>
-      <w:r>
-        <w:t xml:space="preserve">The magnets will be </w:t>
-      </w:r>
-      <w:r>
-        <w:t>industrial</w:t>
-      </w:r>
-      <w:r>
-        <w:t xml:space="preserve"> grade and not be prone to chipping or lose of </w:t>
-      </w:r>
-      <w:r>
-        <w:t>magnetism</w:t>
-      </w:r>
-      <w:r>
-        <w:t xml:space="preserve">. This concept heavily </w:t>
-      </w:r>
-      <w:r>
-        <w:t>relies</w:t>
-      </w:r>
-      <w:r>
-        <w:t xml:space="preserve"> on the </w:t>
-      </w:r>
-      <w:r>
-        <w:t xml:space="preserve">path finding </w:t>
-      </w:r>
-      <w:r>
-        <w:t>algorithm</w:t>
-      </w:r>
-      <w:r>
-        <w:t xml:space="preserve"> to work. If it map is incorrect the robot will not know where it has been or has to go. If the map works but the sensors don’t give reliable </w:t>
-      </w:r>
-      <w:r>
-        <w:t>information</w:t>
-      </w:r>
-      <w:r>
-        <w:t xml:space="preserve"> the </w:t>
-      </w:r>
-      <w:r>
-        <w:t>algorithm</w:t>
-      </w:r>
-      <w:r>
-        <w:t xml:space="preserve"> </w:t>
-      </w:r>
-      <w:r>
-        <w:t>won’t</w:t>
-      </w:r>
-      <w:r>
-        <w:t xml:space="preserve"> know where to go and will get </w:t>
-      </w:r>
-      <w:r>
-        <w:t>confused</w:t>
-      </w:r>
-      <w:r>
-        <w:t xml:space="preserve">. Gears slipping in the </w:t>
-      </w:r>
-      <w:r>
-        <w:t>pickup</w:t>
-      </w:r>
-      <w:r>
-        <w:t xml:space="preserve"> </w:t>
-      </w:r>
-      <w:r>
-        <w:t>mechanism</w:t>
-      </w:r>
-      <w:r>
-        <w:t xml:space="preserve"> could also be a problem.</w:t>
-      </w:r>
-    </w:p>
-    <w:p>
-      <w:pPr>
-        <w:pStyle w:val="Heading3"/>
-        <w:rPr>
-          <w:lang w:val="en-US"/>
-        </w:rPr>
-      </w:pPr>
-      <w:r>
-        <w:rPr>
-          <w:lang w:val="en-US"/>
-        </w:rPr>
-        <w:t>Ease of build</w:t>
-      </w:r>
-    </w:p>
-    <w:p>
-      <w:r>
-        <w:t xml:space="preserve">The </w:t>
-      </w:r>
-      <w:r>
-        <w:t>pickup</w:t>
-      </w:r>
-      <w:r>
-        <w:t xml:space="preserve"> </w:t>
-      </w:r>
-      <w:r>
-        <w:t>mechanism</w:t>
-      </w:r>
-      <w:r>
-        <w:t xml:space="preserve"> will be the hardest part to build as the it has a few tricky gear </w:t>
-      </w:r>
-      <w:proofErr w:type="gramStart"/>
-      <w:r>
-        <w:t>process</w:t>
-      </w:r>
-      <w:proofErr w:type="gramEnd"/>
-      <w:r>
-        <w:t xml:space="preserve">. This will take planning and will have small </w:t>
-      </w:r>
-      <w:r>
-        <w:t>tolerances</w:t>
-      </w:r>
-      <w:r>
-        <w:t>.</w:t>
-      </w:r>
-      <w:r>
-        <w:t xml:space="preserve"> </w:t>
-      </w:r>
-      <w:r>
-        <w:t xml:space="preserve">Because the build is only a few moving parts it </w:t>
-      </w:r>
-      <w:r>
-        <w:t>won’t</w:t>
-      </w:r>
-      <w:r>
-        <w:t xml:space="preserve"> take very long to get things </w:t>
-      </w:r>
-      <w:r>
-        <w:t>fabricated</w:t>
-      </w:r>
-      <w:r>
-        <w:t>.</w:t>
-      </w:r>
-    </w:p>
-    <w:p>
-      <w:pPr>
-        <w:pStyle w:val="Heading3"/>
-        <w:rPr>
-          <w:lang w:val="en-US"/>
-        </w:rPr>
-      </w:pPr>
-      <w:r>
-        <w:rPr>
-          <w:lang w:val="en-US"/>
-        </w:rPr>
-        <w:t>Maintenance</w:t>
-      </w:r>
-    </w:p>
-    <w:p>
-      <w:r>
-        <w:t xml:space="preserve">With the front of the robot having a </w:t>
-      </w:r>
-      <w:r>
-        <w:t>Perspex</w:t>
-      </w:r>
-      <w:r>
-        <w:t xml:space="preserve"> sheet access from the top of the robot will be easy and </w:t>
-      </w:r>
-      <w:r>
-        <w:t>preferred</w:t>
-      </w:r>
-      <w:r>
-        <w:t>. The main controller and battery will be able to be removed via a quick release mechanism.</w:t>
-      </w:r>
-      <w:r>
-        <w:t xml:space="preserve"> The pickup </w:t>
-      </w:r>
-      <w:r>
-        <w:t>assembly</w:t>
-      </w:r>
-      <w:r>
-        <w:t xml:space="preserve"> will be able to be fully detached </w:t>
-      </w:r>
-      <w:r>
-        <w:t>easily</w:t>
-      </w:r>
-      <w:r>
-        <w:t xml:space="preserve"> for maintenance inside the </w:t>
-      </w:r>
-      <w:r>
-        <w:t>chassis</w:t>
-      </w:r>
-      <w:r>
-        <w:t xml:space="preserve"> or to work on the </w:t>
-      </w:r>
-      <w:r>
-        <w:t>pickup</w:t>
-      </w:r>
-      <w:r>
-        <w:t xml:space="preserve"> </w:t>
-      </w:r>
-      <w:r>
-        <w:t>assembly</w:t>
-      </w:r>
-      <w:r>
-        <w:t>.</w:t>
-      </w:r>
-    </w:p>
-    <w:p>
-      <w:pPr>
-        <w:pStyle w:val="Heading3"/>
-        <w:rPr>
-          <w:lang w:val="en-US"/>
-        </w:rPr>
-      </w:pPr>
-      <w:r>
-        <w:rPr>
-          <w:lang w:val="en-US"/>
-        </w:rPr>
-        <w:t>Modularity</w:t>
-      </w:r>
-    </w:p>
-    <w:p>
-      <w:r>
-        <w:t>I don’t know what this means???</w:t>
-      </w:r>
-    </w:p>
-    <w:p>
-      <w:r>
-        <w:t>Answer:  How easy can one aspect of the design be ripped out and replaced by something else</w:t>
-      </w:r>
-    </w:p>
-    <w:p>
-      <w:pPr>
-        <w:pStyle w:val="Heading3"/>
-        <w:rPr>
-          <w:rFonts w:ascii="Times" w:hAnsi="Times" w:cs="Times"/>
-          <w:lang w:val="en-US"/>
-        </w:rPr>
-      </w:pPr>
-      <w:r>
-        <w:rPr>
-          <w:lang w:val="en-US"/>
-        </w:rPr>
-        <w:t>Cost</w:t>
-      </w:r>
-    </w:p>
-    <w:p/>
-    <w:p/>
-    <w:p/>
-    <w:p>
-      <w:pPr>
-        <w:pStyle w:val="Heading2"/>
-      </w:pPr>
+      <w:bookmarkStart w:id="18" w:name="_Toc419578415"/>
+      <w:r>
+        <w:t xml:space="preserve">4.2 </w:t>
+      </w:r>
       <w:r>
         <w:t>Concept 2</w:t>
       </w:r>
+      <w:bookmarkEnd w:id="18"/>
     </w:p>
     <w:p>
       <w:r>
@@ -1648,10 +2322,14 @@
       <w:pPr>
         <w:pStyle w:val="Heading2"/>
       </w:pPr>
-      <w:r>
-        <w:lastRenderedPageBreak/>
+      <w:bookmarkStart w:id="19" w:name="_Toc419578416"/>
+      <w:r>
+        <w:t xml:space="preserve">4.3 </w:t>
+      </w:r>
+      <w:r>
         <w:t>Concept 3</w:t>
       </w:r>
+      <w:bookmarkEnd w:id="19"/>
     </w:p>
     <w:p>
       <w:r>
@@ -1758,20 +2436,412 @@
       <w:pPr>
         <w:pStyle w:val="Heading1"/>
       </w:pPr>
+      <w:bookmarkStart w:id="20" w:name="_Toc419578417"/>
+      <w:r>
+        <w:lastRenderedPageBreak/>
+        <w:t xml:space="preserve">5.0 </w:t>
+      </w:r>
       <w:r>
         <w:t>Concept evaluation</w:t>
       </w:r>
-    </w:p>
-    <w:p>
-      <w:r>
-        <w:t xml:space="preserve">- </w:t>
+      <w:bookmarkEnd w:id="20"/>
+    </w:p>
+    <w:p>
+      <w:r>
+        <w:t>- calculations</w:t>
+      </w:r>
+      <w:r>
+        <w:t>‼‼</w:t>
+      </w:r>
+    </w:p>
+    <w:p>
+      <w:pPr>
+        <w:pStyle w:val="Heading2"/>
+      </w:pPr>
+      <w:bookmarkStart w:id="21" w:name="_Toc419578418"/>
+      <w:r>
+        <w:t>5.1 Evaluation of concept 1‼!</w:t>
+      </w:r>
+      <w:bookmarkEnd w:id="21"/>
+    </w:p>
+    <w:p>
+      <w:pPr>
+        <w:pStyle w:val="Heading3"/>
+        <w:rPr>
+          <w:lang w:val="en-US"/>
+        </w:rPr>
+      </w:pPr>
+      <w:bookmarkStart w:id="22" w:name="_Toc419578419"/>
+      <w:r>
+        <w:rPr>
+          <w:lang w:val="en-US"/>
+        </w:rPr>
+        <w:t>Robustness</w:t>
+      </w:r>
+      <w:bookmarkEnd w:id="22"/>
+    </w:p>
+    <w:p>
+      <w:r>
+        <w:t xml:space="preserve">With the Perspex frame at the front of the robot a solid barrier is the first point of contact. This is good because small parts won’t break off when in contact with things. The magnets out the front might come into contact with the other robot and attach to the robot. If this happens there will be no way to detach without dropping our weights. The robot may be more prone to front weight distribution. </w:t>
+      </w:r>
+      <w:r>
+        <w:rPr>
+          <w:highlight w:val="yellow"/>
+        </w:rPr>
+        <w:t>If the other robot is very high our sensors on top of our robot will give us wrong readings because of the obstruction.</w:t>
+      </w:r>
+    </w:p>
+    <w:p>
+      <w:pPr>
+        <w:pStyle w:val="Heading3"/>
+        <w:rPr>
+          <w:lang w:val="en-US"/>
+        </w:rPr>
+      </w:pPr>
+      <w:bookmarkStart w:id="23" w:name="_Toc419578420"/>
+      <w:r>
+        <w:rPr>
+          <w:lang w:val="en-US"/>
+        </w:rPr>
+        <w:t>Reliability</w:t>
+      </w:r>
+      <w:bookmarkEnd w:id="23"/>
+    </w:p>
+    <w:p>
+      <w:r>
+        <w:t>The magnets will be industrial grade and not be prone to chipping or lose of magnetism. This concept heavily relies on the pathfinding algorithm to work. If it map is incorrect the robot will not know where it has been or has to go. If the map works but the sensors don’t give reliable information the algorithm won’t know where to go and will get confused. Gears slipping in the pickup mechanism could also be a problem.</w:t>
+      </w:r>
+    </w:p>
+    <w:p/>
+    <w:p>
+      <w:pPr>
+        <w:pStyle w:val="Heading3"/>
+        <w:rPr>
+          <w:lang w:val="en-US"/>
+        </w:rPr>
+      </w:pPr>
+      <w:bookmarkStart w:id="24" w:name="_Toc419578421"/>
+      <w:r>
+        <w:rPr>
+          <w:lang w:val="en-US"/>
+        </w:rPr>
+        <w:t>Ease of build</w:t>
+      </w:r>
+      <w:bookmarkEnd w:id="24"/>
+    </w:p>
+    <w:p>
+      <w:r>
+        <w:t xml:space="preserve">The pickup mechanism will be the hardest part to build as the it has a few tricky gear </w:t>
       </w:r>
       <w:proofErr w:type="gramStart"/>
       <w:r>
-        <w:t>calculations</w:t>
+        <w:t>process</w:t>
       </w:r>
       <w:proofErr w:type="gramEnd"/>
-    </w:p>
+      <w:r>
+        <w:t>. This will take planning and will have small tolerances. Because the build is only a few moving parts it won’t take very long to get things fabricated.</w:t>
+      </w:r>
+    </w:p>
+    <w:p>
+      <w:pPr>
+        <w:pStyle w:val="Heading3"/>
+        <w:rPr>
+          <w:lang w:val="en-US"/>
+        </w:rPr>
+      </w:pPr>
+      <w:bookmarkStart w:id="25" w:name="_Toc419578422"/>
+      <w:r>
+        <w:rPr>
+          <w:lang w:val="en-US"/>
+        </w:rPr>
+        <w:t>Maintenance</w:t>
+      </w:r>
+      <w:bookmarkEnd w:id="25"/>
+    </w:p>
+    <w:p>
+      <w:r>
+        <w:t>With the front of the robot having a Perspex sheet access from the top of the robot will be easy and preferred. The main controller and battery will be able to be removed via a quick release mechanism. The pickup assembly will be able to be fully detached easily for maintenance inside the chassis or to work on the pickup assembly.</w:t>
+      </w:r>
+    </w:p>
+    <w:p>
+      <w:pPr>
+        <w:pStyle w:val="Heading3"/>
+        <w:rPr>
+          <w:lang w:val="en-US"/>
+        </w:rPr>
+      </w:pPr>
+      <w:bookmarkStart w:id="26" w:name="_Toc419578423"/>
+      <w:r>
+        <w:rPr>
+          <w:lang w:val="en-US"/>
+        </w:rPr>
+        <w:t>Modularity</w:t>
+      </w:r>
+      <w:bookmarkEnd w:id="26"/>
+    </w:p>
+    <w:p>
+      <w:r>
+        <w:t>I don’t know what this means???</w:t>
+      </w:r>
+    </w:p>
+    <w:p>
+      <w:r>
+        <w:t>Answer:  How easy can one aspect of the design be ripped out and replaced by something else</w:t>
+      </w:r>
+    </w:p>
+    <w:p>
+      <w:pPr>
+        <w:pStyle w:val="Heading3"/>
+        <w:rPr>
+          <w:rFonts w:ascii="Times" w:hAnsi="Times" w:cs="Times"/>
+          <w:lang w:val="en-US"/>
+        </w:rPr>
+      </w:pPr>
+      <w:bookmarkStart w:id="27" w:name="_Toc419578424"/>
+      <w:r>
+        <w:rPr>
+          <w:lang w:val="en-US"/>
+        </w:rPr>
+        <w:t>Cost</w:t>
+      </w:r>
+      <w:bookmarkEnd w:id="27"/>
+    </w:p>
+    <w:p/>
+    <w:p>
+      <w:pPr>
+        <w:pStyle w:val="Heading2"/>
+      </w:pPr>
+      <w:bookmarkStart w:id="28" w:name="_Toc419578425"/>
+      <w:r>
+        <w:lastRenderedPageBreak/>
+        <w:t>5.2</w:t>
+      </w:r>
+      <w:r>
+        <w:t xml:space="preserve"> </w:t>
+      </w:r>
+      <w:r>
+        <w:t>Concept 2</w:t>
+      </w:r>
+      <w:bookmarkEnd w:id="28"/>
+    </w:p>
+    <w:p>
+      <w:pPr>
+        <w:pStyle w:val="Heading3"/>
+        <w:rPr>
+          <w:lang w:val="en-US"/>
+        </w:rPr>
+      </w:pPr>
+      <w:bookmarkStart w:id="29" w:name="_Toc419578426"/>
+      <w:r>
+        <w:rPr>
+          <w:lang w:val="en-US"/>
+        </w:rPr>
+        <w:t>Robustness</w:t>
+      </w:r>
+      <w:bookmarkEnd w:id="29"/>
+    </w:p>
+    <w:p>
+      <w:pPr>
+        <w:pStyle w:val="Heading3"/>
+        <w:rPr>
+          <w:lang w:val="en-US"/>
+        </w:rPr>
+      </w:pPr>
+      <w:bookmarkStart w:id="30" w:name="_Toc419578427"/>
+      <w:r>
+        <w:rPr>
+          <w:lang w:val="en-US"/>
+        </w:rPr>
+        <w:t>Reliability</w:t>
+      </w:r>
+      <w:bookmarkEnd w:id="30"/>
+    </w:p>
+    <w:p>
+      <w:pPr>
+        <w:pStyle w:val="Heading3"/>
+        <w:rPr>
+          <w:lang w:val="en-US"/>
+        </w:rPr>
+      </w:pPr>
+      <w:bookmarkStart w:id="31" w:name="_Toc419578428"/>
+      <w:r>
+        <w:rPr>
+          <w:lang w:val="en-US"/>
+        </w:rPr>
+        <w:t>Ease of build</w:t>
+      </w:r>
+      <w:bookmarkEnd w:id="31"/>
+    </w:p>
+    <w:p>
+      <w:pPr>
+        <w:pStyle w:val="Heading3"/>
+        <w:rPr>
+          <w:lang w:val="en-US"/>
+        </w:rPr>
+      </w:pPr>
+      <w:bookmarkStart w:id="32" w:name="_Toc419578429"/>
+      <w:r>
+        <w:rPr>
+          <w:lang w:val="en-US"/>
+        </w:rPr>
+        <w:t>Maintenance</w:t>
+      </w:r>
+      <w:bookmarkEnd w:id="32"/>
+    </w:p>
+    <w:p>
+      <w:pPr>
+        <w:pStyle w:val="Heading3"/>
+        <w:rPr>
+          <w:lang w:val="en-US"/>
+        </w:rPr>
+      </w:pPr>
+      <w:bookmarkStart w:id="33" w:name="_Toc419578430"/>
+      <w:r>
+        <w:rPr>
+          <w:lang w:val="en-US"/>
+        </w:rPr>
+        <w:t>Modularity</w:t>
+      </w:r>
+      <w:bookmarkEnd w:id="33"/>
+    </w:p>
+    <w:p>
+      <w:pPr>
+        <w:pStyle w:val="Heading3"/>
+        <w:rPr>
+          <w:rFonts w:ascii="Times" w:hAnsi="Times" w:cs="Times"/>
+          <w:lang w:val="en-US"/>
+        </w:rPr>
+      </w:pPr>
+      <w:bookmarkStart w:id="34" w:name="_Toc419578431"/>
+      <w:r>
+        <w:rPr>
+          <w:lang w:val="en-US"/>
+        </w:rPr>
+        <w:t>Cost</w:t>
+      </w:r>
+      <w:bookmarkEnd w:id="34"/>
+    </w:p>
+    <w:p>
+      <w:pPr>
+        <w:pStyle w:val="Heading2"/>
+      </w:pPr>
+      <w:bookmarkStart w:id="35" w:name="_Toc419578432"/>
+      <w:r>
+        <w:t>5.3</w:t>
+      </w:r>
+      <w:r>
+        <w:t xml:space="preserve"> </w:t>
+      </w:r>
+      <w:r>
+        <w:t>C</w:t>
+      </w:r>
+      <w:r>
+        <w:t xml:space="preserve">oncept </w:t>
+      </w:r>
+      <w:r>
+        <w:t>3</w:t>
+      </w:r>
+      <w:bookmarkEnd w:id="35"/>
+    </w:p>
+    <w:p>
+      <w:pPr>
+        <w:pStyle w:val="Heading3"/>
+        <w:rPr>
+          <w:lang w:val="en-US"/>
+        </w:rPr>
+      </w:pPr>
+      <w:bookmarkStart w:id="36" w:name="_Toc419578433"/>
+      <w:r>
+        <w:rPr>
+          <w:lang w:val="en-US"/>
+        </w:rPr>
+        <w:t>Robustness</w:t>
+      </w:r>
+      <w:bookmarkEnd w:id="36"/>
+    </w:p>
+    <w:p>
+      <w:pPr>
+        <w:pStyle w:val="Heading3"/>
+        <w:rPr>
+          <w:lang w:val="en-US"/>
+        </w:rPr>
+      </w:pPr>
+      <w:bookmarkStart w:id="37" w:name="_Toc419578434"/>
+      <w:r>
+        <w:rPr>
+          <w:lang w:val="en-US"/>
+        </w:rPr>
+        <w:t>Reliability</w:t>
+      </w:r>
+      <w:bookmarkEnd w:id="37"/>
+    </w:p>
+    <w:p>
+      <w:pPr>
+        <w:pStyle w:val="Heading3"/>
+        <w:rPr>
+          <w:lang w:val="en-US"/>
+        </w:rPr>
+      </w:pPr>
+      <w:bookmarkStart w:id="38" w:name="_Toc419578435"/>
+      <w:r>
+        <w:rPr>
+          <w:lang w:val="en-US"/>
+        </w:rPr>
+        <w:t>Ease of build</w:t>
+      </w:r>
+      <w:bookmarkEnd w:id="38"/>
+    </w:p>
+    <w:p>
+      <w:pPr>
+        <w:pStyle w:val="Heading3"/>
+        <w:rPr>
+          <w:lang w:val="en-US"/>
+        </w:rPr>
+      </w:pPr>
+      <w:bookmarkStart w:id="39" w:name="_Toc419578436"/>
+      <w:r>
+        <w:rPr>
+          <w:lang w:val="en-US"/>
+        </w:rPr>
+        <w:t>Maintenance</w:t>
+      </w:r>
+      <w:bookmarkEnd w:id="39"/>
+    </w:p>
+    <w:p>
+      <w:pPr>
+        <w:pStyle w:val="Heading3"/>
+        <w:rPr>
+          <w:lang w:val="en-US"/>
+        </w:rPr>
+      </w:pPr>
+      <w:bookmarkStart w:id="40" w:name="_Toc419578437"/>
+      <w:r>
+        <w:rPr>
+          <w:lang w:val="en-US"/>
+        </w:rPr>
+        <w:t>Modularity</w:t>
+      </w:r>
+      <w:bookmarkEnd w:id="40"/>
+    </w:p>
+    <w:p>
+      <w:pPr>
+        <w:pStyle w:val="Heading3"/>
+        <w:rPr>
+          <w:rFonts w:ascii="Times" w:hAnsi="Times" w:cs="Times"/>
+          <w:lang w:val="en-US"/>
+        </w:rPr>
+      </w:pPr>
+      <w:bookmarkStart w:id="41" w:name="_Toc419578438"/>
+      <w:r>
+        <w:rPr>
+          <w:lang w:val="en-US"/>
+        </w:rPr>
+        <w:t>Cost</w:t>
+      </w:r>
+      <w:bookmarkEnd w:id="41"/>
+    </w:p>
+    <w:p/>
+    <w:p/>
     <w:p>
       <w:r>
         <w:t>- ‘Merit table’ score chart</w:t>
@@ -1795,9 +2865,14 @@
       <w:pPr>
         <w:pStyle w:val="Heading1"/>
       </w:pPr>
+      <w:bookmarkStart w:id="42" w:name="_Toc419578439"/>
+      <w:r>
+        <w:t xml:space="preserve">6.0 </w:t>
+      </w:r>
       <w:r>
         <w:t>Conclusions and recommendations</w:t>
       </w:r>
+      <w:bookmarkEnd w:id="42"/>
     </w:p>
     <w:p>
       <w:pPr>
@@ -1816,9 +2891,11 @@
       <w:pPr>
         <w:pStyle w:val="Heading1"/>
       </w:pPr>
+      <w:bookmarkStart w:id="43" w:name="_Toc419578440"/>
       <w:r>
         <w:t>Contribution statement</w:t>
       </w:r>
+      <w:bookmarkEnd w:id="43"/>
     </w:p>
     <w:p>
       <w:r>
@@ -1832,6 +2909,7 @@
     </w:p>
     <w:p>
       <w:r>
+        <w:lastRenderedPageBreak/>
         <w:t>Peter Nicholls</w:t>
       </w:r>
     </w:p>
@@ -1894,7 +2972,6 @@
         <w:rPr>
           <w:rStyle w:val="SubtleEmphasis"/>
         </w:rPr>
-        <w:lastRenderedPageBreak/>
         <w:t xml:space="preserve"> Requirements specification </w:t>
       </w:r>
     </w:p>
@@ -2364,52 +3441,6 @@
     <w:p/>
     <w:p>
       <w:r>
-        <w:t>Weight (kg)</w:t>
-      </w:r>
-    </w:p>
-    <w:p>
-      <w:pPr>
-        <w:pStyle w:val="ListParagraph"/>
-        <w:numPr>
-          <w:ilvl w:val="0"/>
-          <w:numId w:val="10"/>
-        </w:numPr>
-      </w:pPr>
-      <w:r>
-        <w:t>On flat: 15.4, 15.7, 16.1</w:t>
-      </w:r>
-    </w:p>
-    <w:p>
-      <w:pPr>
-        <w:pStyle w:val="ListParagraph"/>
-        <w:numPr>
-          <w:ilvl w:val="0"/>
-          <w:numId w:val="10"/>
-        </w:numPr>
-      </w:pPr>
-      <w:r>
-        <w:t>On curve: 12.5, 12.4, 13.4</w:t>
-      </w:r>
-    </w:p>
-    <w:p>
-      <w:pPr>
-        <w:pStyle w:val="ListParagraph"/>
-        <w:numPr>
-          <w:ilvl w:val="0"/>
-          <w:numId w:val="10"/>
-        </w:numPr>
-      </w:pPr>
-      <w:r>
-        <w:lastRenderedPageBreak/>
-        <w:t xml:space="preserve">On edge: 8.6, 7.8, </w:t>
-      </w:r>
-      <w:r>
-        <w:t>8.8</w:t>
-      </w:r>
-    </w:p>
-    <w:p/>
-    <w:p>
-      <w:r>
         <w:t>Diagrams:</w:t>
       </w:r>
     </w:p>
@@ -2495,13 +3526,141 @@
       </w:pPr>
     </w:p>
     <w:sectPr>
+      <w:headerReference w:type="default" r:id="rId13"/>
+      <w:footerReference w:type="default" r:id="rId14"/>
       <w:pgSz w:w="11906" w:h="16838"/>
       <w:pgMar w:top="1440" w:right="1440" w:bottom="1440" w:left="1440" w:header="708" w:footer="708" w:gutter="0"/>
       <w:cols w:space="708"/>
+      <w:titlePg/>
       <w:docGrid w:linePitch="360"/>
     </w:sectPr>
   </w:body>
 </w:document>
+</file>
+
+<file path=word/endnotes.xml><?xml version="1.0" encoding="utf-8"?>
+<w:endnotes xmlns:wpc="http://schemas.microsoft.com/office/word/2010/wordprocessingCanvas" xmlns:mc="http://schemas.openxmlformats.org/markup-compatibility/2006" xmlns:o="urn:schemas-microsoft-com:office:office" xmlns:r="http://schemas.openxmlformats.org/officeDocument/2006/relationships" xmlns:m="http://schemas.openxmlformats.org/officeDocument/2006/math" xmlns:v="urn:schemas-microsoft-com:vml" xmlns:wp14="http://schemas.microsoft.com/office/word/2010/wordprocessingDrawing" xmlns:wp="http://schemas.openxmlformats.org/drawingml/2006/wordprocessingDrawing" xmlns:w10="urn:schemas-microsoft-com:office:word" xmlns:w="http://schemas.openxmlformats.org/wordprocessingml/2006/main" xmlns:w14="http://schemas.microsoft.com/office/word/2010/wordml" xmlns:wpg="http://schemas.microsoft.com/office/word/2010/wordprocessingGroup" xmlns:wpi="http://schemas.microsoft.com/office/word/2010/wordprocessingInk" xmlns:wne="http://schemas.microsoft.com/office/word/2006/wordml" xmlns:wps="http://schemas.microsoft.com/office/word/2010/wordprocessingShape" mc:Ignorable="w14 wp14">
+  <w:endnote w:type="separator" w:id="-1">
+    <w:p>
+      <w:pPr>
+        <w:spacing w:after="0" w:line="240" w:lineRule="auto"/>
+      </w:pPr>
+      <w:r>
+        <w:separator/>
+      </w:r>
+    </w:p>
+  </w:endnote>
+  <w:endnote w:type="continuationSeparator" w:id="0">
+    <w:p>
+      <w:pPr>
+        <w:spacing w:after="0" w:line="240" w:lineRule="auto"/>
+      </w:pPr>
+      <w:r>
+        <w:continuationSeparator/>
+      </w:r>
+    </w:p>
+  </w:endnote>
+</w:endnotes>
+</file>
+
+<file path=word/footer1.xml><?xml version="1.0" encoding="utf-8"?>
+<w:ftr xmlns:wpc="http://schemas.microsoft.com/office/word/2010/wordprocessingCanvas" xmlns:mc="http://schemas.openxmlformats.org/markup-compatibility/2006" xmlns:o="urn:schemas-microsoft-com:office:office" xmlns:r="http://schemas.openxmlformats.org/officeDocument/2006/relationships" xmlns:m="http://schemas.openxmlformats.org/officeDocument/2006/math" xmlns:v="urn:schemas-microsoft-com:vml" xmlns:wp14="http://schemas.microsoft.com/office/word/2010/wordprocessingDrawing" xmlns:wp="http://schemas.openxmlformats.org/drawingml/2006/wordprocessingDrawing" xmlns:w10="urn:schemas-microsoft-com:office:word" xmlns:w="http://schemas.openxmlformats.org/wordprocessingml/2006/main" xmlns:w14="http://schemas.microsoft.com/office/word/2010/wordml" xmlns:wpg="http://schemas.microsoft.com/office/word/2010/wordprocessingGroup" xmlns:wpi="http://schemas.microsoft.com/office/word/2010/wordprocessingInk" xmlns:wne="http://schemas.microsoft.com/office/word/2006/wordml" xmlns:wps="http://schemas.microsoft.com/office/word/2010/wordprocessingShape" mc:Ignorable="w14 wp14">
+  <w:sdt>
+    <w:sdtPr>
+      <w:id w:val="-273787140"/>
+      <w:docPartObj>
+        <w:docPartGallery w:val="Page Numbers (Bottom of Page)"/>
+        <w:docPartUnique/>
+      </w:docPartObj>
+    </w:sdtPr>
+    <w:sdtEndPr>
+      <w:rPr>
+        <w:noProof/>
+      </w:rPr>
+    </w:sdtEndPr>
+    <w:sdtContent>
+      <w:p>
+        <w:pPr>
+          <w:pStyle w:val="Footer"/>
+        </w:pPr>
+        <w:r>
+          <w:tab/>
+        </w:r>
+        <w:r>
+          <w:fldChar w:fldCharType="begin"/>
+        </w:r>
+        <w:r>
+          <w:instrText xml:space="preserve"> PAGE   \* MERGEFORMAT </w:instrText>
+        </w:r>
+        <w:r>
+          <w:fldChar w:fldCharType="separate"/>
+        </w:r>
+        <w:r>
+          <w:rPr>
+            <w:noProof/>
+          </w:rPr>
+          <w:t>3</w:t>
+        </w:r>
+        <w:r>
+          <w:rPr>
+            <w:noProof/>
+          </w:rPr>
+          <w:fldChar w:fldCharType="end"/>
+        </w:r>
+      </w:p>
+    </w:sdtContent>
+  </w:sdt>
+</w:ftr>
+</file>
+
+<file path=word/footnotes.xml><?xml version="1.0" encoding="utf-8"?>
+<w:footnotes xmlns:wpc="http://schemas.microsoft.com/office/word/2010/wordprocessingCanvas" xmlns:mc="http://schemas.openxmlformats.org/markup-compatibility/2006" xmlns:o="urn:schemas-microsoft-com:office:office" xmlns:r="http://schemas.openxmlformats.org/officeDocument/2006/relationships" xmlns:m="http://schemas.openxmlformats.org/officeDocument/2006/math" xmlns:v="urn:schemas-microsoft-com:vml" xmlns:wp14="http://schemas.microsoft.com/office/word/2010/wordprocessingDrawing" xmlns:wp="http://schemas.openxmlformats.org/drawingml/2006/wordprocessingDrawing" xmlns:w10="urn:schemas-microsoft-com:office:word" xmlns:w="http://schemas.openxmlformats.org/wordprocessingml/2006/main" xmlns:w14="http://schemas.microsoft.com/office/word/2010/wordml" xmlns:wpg="http://schemas.microsoft.com/office/word/2010/wordprocessingGroup" xmlns:wpi="http://schemas.microsoft.com/office/word/2010/wordprocessingInk" xmlns:wne="http://schemas.microsoft.com/office/word/2006/wordml" xmlns:wps="http://schemas.microsoft.com/office/word/2010/wordprocessingShape" mc:Ignorable="w14 wp14">
+  <w:footnote w:type="separator" w:id="-1">
+    <w:p>
+      <w:pPr>
+        <w:spacing w:after="0" w:line="240" w:lineRule="auto"/>
+      </w:pPr>
+      <w:r>
+        <w:separator/>
+      </w:r>
+    </w:p>
+  </w:footnote>
+  <w:footnote w:type="continuationSeparator" w:id="0">
+    <w:p>
+      <w:pPr>
+        <w:spacing w:after="0" w:line="240" w:lineRule="auto"/>
+      </w:pPr>
+      <w:r>
+        <w:continuationSeparator/>
+      </w:r>
+    </w:p>
+  </w:footnote>
+</w:footnotes>
+</file>
+
+<file path=word/header1.xml><?xml version="1.0" encoding="utf-8"?>
+<w:hdr xmlns:wpc="http://schemas.microsoft.com/office/word/2010/wordprocessingCanvas" xmlns:mc="http://schemas.openxmlformats.org/markup-compatibility/2006" xmlns:o="urn:schemas-microsoft-com:office:office" xmlns:r="http://schemas.openxmlformats.org/officeDocument/2006/relationships" xmlns:m="http://schemas.openxmlformats.org/officeDocument/2006/math" xmlns:v="urn:schemas-microsoft-com:vml" xmlns:wp14="http://schemas.microsoft.com/office/word/2010/wordprocessingDrawing" xmlns:wp="http://schemas.openxmlformats.org/drawingml/2006/wordprocessingDrawing" xmlns:w10="urn:schemas-microsoft-com:office:word" xmlns:w="http://schemas.openxmlformats.org/wordprocessingml/2006/main" xmlns:w14="http://schemas.microsoft.com/office/word/2010/wordml" xmlns:wpg="http://schemas.microsoft.com/office/word/2010/wordprocessingGroup" xmlns:wpi="http://schemas.microsoft.com/office/word/2010/wordprocessingInk" xmlns:wne="http://schemas.microsoft.com/office/word/2006/wordml" xmlns:wps="http://schemas.microsoft.com/office/word/2010/wordprocessingShape" mc:Ignorable="w14 wp14">
+  <w:p>
+    <w:pPr>
+      <w:pStyle w:val="Header"/>
+    </w:pPr>
+    <w:proofErr w:type="spellStart"/>
+    <w:r>
+      <w:t>Robocup</w:t>
+    </w:r>
+    <w:proofErr w:type="spellEnd"/>
+    <w:r>
+      <w:t xml:space="preserve"> Progress Report 1</w:t>
+    </w:r>
+    <w:r>
+      <w:tab/>
+    </w:r>
+    <w:r>
+      <w:tab/>
+      <w:t>Group 10</w:t>
+    </w:r>
+  </w:p>
+</w:hdr>
 </file>
 
 <file path=word/numbering.xml><?xml version="1.0" encoding="utf-8"?>
@@ -2819,6 +3978,119 @@
     </w:lvl>
   </w:abstractNum>
   <w:abstractNum w:abstractNumId="3">
+    <w:nsid w:val="28FF7CE8"/>
+    <w:multiLevelType w:val="hybridMultilevel"/>
+    <w:tmpl w:val="4650DCCE"/>
+    <w:lvl w:ilvl="0" w:tplc="14090001">
+      <w:start w:val="1"/>
+      <w:numFmt w:val="bullet"/>
+      <w:lvlText w:val=""/>
+      <w:lvlJc w:val="left"/>
+      <w:pPr>
+        <w:ind w:left="720" w:hanging="360"/>
+      </w:pPr>
+      <w:rPr>
+        <w:rFonts w:ascii="Symbol" w:hAnsi="Symbol" w:hint="default"/>
+      </w:rPr>
+    </w:lvl>
+    <w:lvl w:ilvl="1" w:tplc="14090003" w:tentative="1">
+      <w:start w:val="1"/>
+      <w:numFmt w:val="bullet"/>
+      <w:lvlText w:val="o"/>
+      <w:lvlJc w:val="left"/>
+      <w:pPr>
+        <w:ind w:left="1440" w:hanging="360"/>
+      </w:pPr>
+      <w:rPr>
+        <w:rFonts w:ascii="Courier New" w:hAnsi="Courier New" w:cs="Courier New" w:hint="default"/>
+      </w:rPr>
+    </w:lvl>
+    <w:lvl w:ilvl="2" w:tplc="14090005" w:tentative="1">
+      <w:start w:val="1"/>
+      <w:numFmt w:val="bullet"/>
+      <w:lvlText w:val=""/>
+      <w:lvlJc w:val="left"/>
+      <w:pPr>
+        <w:ind w:left="2160" w:hanging="360"/>
+      </w:pPr>
+      <w:rPr>
+        <w:rFonts w:ascii="Wingdings" w:hAnsi="Wingdings" w:hint="default"/>
+      </w:rPr>
+    </w:lvl>
+    <w:lvl w:ilvl="3" w:tplc="14090001" w:tentative="1">
+      <w:start w:val="1"/>
+      <w:numFmt w:val="bullet"/>
+      <w:lvlText w:val=""/>
+      <w:lvlJc w:val="left"/>
+      <w:pPr>
+        <w:ind w:left="2880" w:hanging="360"/>
+      </w:pPr>
+      <w:rPr>
+        <w:rFonts w:ascii="Symbol" w:hAnsi="Symbol" w:hint="default"/>
+      </w:rPr>
+    </w:lvl>
+    <w:lvl w:ilvl="4" w:tplc="14090003" w:tentative="1">
+      <w:start w:val="1"/>
+      <w:numFmt w:val="bullet"/>
+      <w:lvlText w:val="o"/>
+      <w:lvlJc w:val="left"/>
+      <w:pPr>
+        <w:ind w:left="3600" w:hanging="360"/>
+      </w:pPr>
+      <w:rPr>
+        <w:rFonts w:ascii="Courier New" w:hAnsi="Courier New" w:cs="Courier New" w:hint="default"/>
+      </w:rPr>
+    </w:lvl>
+    <w:lvl w:ilvl="5" w:tplc="14090005" w:tentative="1">
+      <w:start w:val="1"/>
+      <w:numFmt w:val="bullet"/>
+      <w:lvlText w:val=""/>
+      <w:lvlJc w:val="left"/>
+      <w:pPr>
+        <w:ind w:left="4320" w:hanging="360"/>
+      </w:pPr>
+      <w:rPr>
+        <w:rFonts w:ascii="Wingdings" w:hAnsi="Wingdings" w:hint="default"/>
+      </w:rPr>
+    </w:lvl>
+    <w:lvl w:ilvl="6" w:tplc="14090001" w:tentative="1">
+      <w:start w:val="1"/>
+      <w:numFmt w:val="bullet"/>
+      <w:lvlText w:val=""/>
+      <w:lvlJc w:val="left"/>
+      <w:pPr>
+        <w:ind w:left="5040" w:hanging="360"/>
+      </w:pPr>
+      <w:rPr>
+        <w:rFonts w:ascii="Symbol" w:hAnsi="Symbol" w:hint="default"/>
+      </w:rPr>
+    </w:lvl>
+    <w:lvl w:ilvl="7" w:tplc="14090003" w:tentative="1">
+      <w:start w:val="1"/>
+      <w:numFmt w:val="bullet"/>
+      <w:lvlText w:val="o"/>
+      <w:lvlJc w:val="left"/>
+      <w:pPr>
+        <w:ind w:left="5760" w:hanging="360"/>
+      </w:pPr>
+      <w:rPr>
+        <w:rFonts w:ascii="Courier New" w:hAnsi="Courier New" w:cs="Courier New" w:hint="default"/>
+      </w:rPr>
+    </w:lvl>
+    <w:lvl w:ilvl="8" w:tplc="14090005" w:tentative="1">
+      <w:start w:val="1"/>
+      <w:numFmt w:val="bullet"/>
+      <w:lvlText w:val=""/>
+      <w:lvlJc w:val="left"/>
+      <w:pPr>
+        <w:ind w:left="6480" w:hanging="360"/>
+      </w:pPr>
+      <w:rPr>
+        <w:rFonts w:ascii="Wingdings" w:hAnsi="Wingdings" w:hint="default"/>
+      </w:rPr>
+    </w:lvl>
+  </w:abstractNum>
+  <w:abstractNum w:abstractNumId="4">
     <w:nsid w:val="3FA550A8"/>
     <w:multiLevelType w:val="hybridMultilevel"/>
     <w:tmpl w:val="F51E3C6C"/>
@@ -2931,7 +4203,7 @@
       </w:rPr>
     </w:lvl>
   </w:abstractNum>
-  <w:abstractNum w:abstractNumId="4">
+  <w:abstractNum w:abstractNumId="5">
     <w:nsid w:val="408B5DD0"/>
     <w:multiLevelType w:val="hybridMultilevel"/>
     <w:tmpl w:val="8784356A"/>
@@ -3044,7 +4316,7 @@
       </w:rPr>
     </w:lvl>
   </w:abstractNum>
-  <w:abstractNum w:abstractNumId="5">
+  <w:abstractNum w:abstractNumId="6">
     <w:nsid w:val="46E03BFF"/>
     <w:multiLevelType w:val="hybridMultilevel"/>
     <w:tmpl w:val="EA2890EC"/>
@@ -3157,7 +4429,7 @@
       </w:rPr>
     </w:lvl>
   </w:abstractNum>
-  <w:abstractNum w:abstractNumId="6">
+  <w:abstractNum w:abstractNumId="7">
     <w:nsid w:val="4A6711FD"/>
     <w:multiLevelType w:val="hybridMultilevel"/>
     <w:tmpl w:val="996AF85C"/>
@@ -3270,7 +4542,7 @@
       </w:rPr>
     </w:lvl>
   </w:abstractNum>
-  <w:abstractNum w:abstractNumId="7">
+  <w:abstractNum w:abstractNumId="8">
     <w:nsid w:val="4CED6997"/>
     <w:multiLevelType w:val="hybridMultilevel"/>
     <w:tmpl w:val="03DC59A4"/>
@@ -3383,7 +4655,7 @@
       </w:rPr>
     </w:lvl>
   </w:abstractNum>
-  <w:abstractNum w:abstractNumId="8">
+  <w:abstractNum w:abstractNumId="9">
     <w:nsid w:val="59277045"/>
     <w:multiLevelType w:val="hybridMultilevel"/>
     <w:tmpl w:val="D1B4A30E"/>
@@ -3496,7 +4768,120 @@
       </w:rPr>
     </w:lvl>
   </w:abstractNum>
-  <w:abstractNum w:abstractNumId="9">
+  <w:abstractNum w:abstractNumId="10">
+    <w:nsid w:val="5CA628F4"/>
+    <w:multiLevelType w:val="hybridMultilevel"/>
+    <w:tmpl w:val="A83A6CF6"/>
+    <w:lvl w:ilvl="0" w:tplc="14090001">
+      <w:start w:val="1"/>
+      <w:numFmt w:val="bullet"/>
+      <w:lvlText w:val=""/>
+      <w:lvlJc w:val="left"/>
+      <w:pPr>
+        <w:ind w:left="720" w:hanging="360"/>
+      </w:pPr>
+      <w:rPr>
+        <w:rFonts w:ascii="Symbol" w:hAnsi="Symbol" w:hint="default"/>
+      </w:rPr>
+    </w:lvl>
+    <w:lvl w:ilvl="1" w:tplc="14090003" w:tentative="1">
+      <w:start w:val="1"/>
+      <w:numFmt w:val="bullet"/>
+      <w:lvlText w:val="o"/>
+      <w:lvlJc w:val="left"/>
+      <w:pPr>
+        <w:ind w:left="1440" w:hanging="360"/>
+      </w:pPr>
+      <w:rPr>
+        <w:rFonts w:ascii="Courier New" w:hAnsi="Courier New" w:cs="Courier New" w:hint="default"/>
+      </w:rPr>
+    </w:lvl>
+    <w:lvl w:ilvl="2" w:tplc="14090005" w:tentative="1">
+      <w:start w:val="1"/>
+      <w:numFmt w:val="bullet"/>
+      <w:lvlText w:val=""/>
+      <w:lvlJc w:val="left"/>
+      <w:pPr>
+        <w:ind w:left="2160" w:hanging="360"/>
+      </w:pPr>
+      <w:rPr>
+        <w:rFonts w:ascii="Wingdings" w:hAnsi="Wingdings" w:hint="default"/>
+      </w:rPr>
+    </w:lvl>
+    <w:lvl w:ilvl="3" w:tplc="14090001" w:tentative="1">
+      <w:start w:val="1"/>
+      <w:numFmt w:val="bullet"/>
+      <w:lvlText w:val=""/>
+      <w:lvlJc w:val="left"/>
+      <w:pPr>
+        <w:ind w:left="2880" w:hanging="360"/>
+      </w:pPr>
+      <w:rPr>
+        <w:rFonts w:ascii="Symbol" w:hAnsi="Symbol" w:hint="default"/>
+      </w:rPr>
+    </w:lvl>
+    <w:lvl w:ilvl="4" w:tplc="14090003" w:tentative="1">
+      <w:start w:val="1"/>
+      <w:numFmt w:val="bullet"/>
+      <w:lvlText w:val="o"/>
+      <w:lvlJc w:val="left"/>
+      <w:pPr>
+        <w:ind w:left="3600" w:hanging="360"/>
+      </w:pPr>
+      <w:rPr>
+        <w:rFonts w:ascii="Courier New" w:hAnsi="Courier New" w:cs="Courier New" w:hint="default"/>
+      </w:rPr>
+    </w:lvl>
+    <w:lvl w:ilvl="5" w:tplc="14090005" w:tentative="1">
+      <w:start w:val="1"/>
+      <w:numFmt w:val="bullet"/>
+      <w:lvlText w:val=""/>
+      <w:lvlJc w:val="left"/>
+      <w:pPr>
+        <w:ind w:left="4320" w:hanging="360"/>
+      </w:pPr>
+      <w:rPr>
+        <w:rFonts w:ascii="Wingdings" w:hAnsi="Wingdings" w:hint="default"/>
+      </w:rPr>
+    </w:lvl>
+    <w:lvl w:ilvl="6" w:tplc="14090001" w:tentative="1">
+      <w:start w:val="1"/>
+      <w:numFmt w:val="bullet"/>
+      <w:lvlText w:val=""/>
+      <w:lvlJc w:val="left"/>
+      <w:pPr>
+        <w:ind w:left="5040" w:hanging="360"/>
+      </w:pPr>
+      <w:rPr>
+        <w:rFonts w:ascii="Symbol" w:hAnsi="Symbol" w:hint="default"/>
+      </w:rPr>
+    </w:lvl>
+    <w:lvl w:ilvl="7" w:tplc="14090003" w:tentative="1">
+      <w:start w:val="1"/>
+      <w:numFmt w:val="bullet"/>
+      <w:lvlText w:val="o"/>
+      <w:lvlJc w:val="left"/>
+      <w:pPr>
+        <w:ind w:left="5760" w:hanging="360"/>
+      </w:pPr>
+      <w:rPr>
+        <w:rFonts w:ascii="Courier New" w:hAnsi="Courier New" w:cs="Courier New" w:hint="default"/>
+      </w:rPr>
+    </w:lvl>
+    <w:lvl w:ilvl="8" w:tplc="14090005" w:tentative="1">
+      <w:start w:val="1"/>
+      <w:numFmt w:val="bullet"/>
+      <w:lvlText w:val=""/>
+      <w:lvlJc w:val="left"/>
+      <w:pPr>
+        <w:ind w:left="6480" w:hanging="360"/>
+      </w:pPr>
+      <w:rPr>
+        <w:rFonts w:ascii="Wingdings" w:hAnsi="Wingdings" w:hint="default"/>
+      </w:rPr>
+    </w:lvl>
+  </w:abstractNum>
+  <w:abstractNum w:abstractNumId="11">
     <w:nsid w:val="6DCD1BEF"/>
     <w:multiLevelType w:val="hybridMultilevel"/>
     <w:tmpl w:val="A1DABB92"/>
@@ -3609,7 +4994,7 @@
       </w:rPr>
     </w:lvl>
   </w:abstractNum>
-  <w:abstractNum w:abstractNumId="10">
+  <w:abstractNum w:abstractNumId="12">
     <w:nsid w:val="758840E4"/>
     <w:multiLevelType w:val="hybridMultilevel"/>
     <w:tmpl w:val="5108F858"/>
@@ -3723,37 +5108,43 @@
     </w:lvl>
   </w:abstractNum>
   <w:num w:numId="1">
-    <w:abstractNumId w:val="8"/>
+    <w:abstractNumId w:val="9"/>
   </w:num>
   <w:num w:numId="2">
-    <w:abstractNumId w:val="10"/>
+    <w:abstractNumId w:val="12"/>
   </w:num>
   <w:num w:numId="3">
-    <w:abstractNumId w:val="9"/>
+    <w:abstractNumId w:val="11"/>
   </w:num>
   <w:num w:numId="4">
     <w:abstractNumId w:val="1"/>
   </w:num>
   <w:num w:numId="5">
-    <w:abstractNumId w:val="3"/>
+    <w:abstractNumId w:val="4"/>
   </w:num>
   <w:num w:numId="6">
-    <w:abstractNumId w:val="7"/>
+    <w:abstractNumId w:val="8"/>
   </w:num>
   <w:num w:numId="7">
     <w:abstractNumId w:val="2"/>
   </w:num>
   <w:num w:numId="8">
+    <w:abstractNumId w:val="6"/>
+  </w:num>
+  <w:num w:numId="9">
     <w:abstractNumId w:val="5"/>
   </w:num>
-  <w:num w:numId="9">
-    <w:abstractNumId w:val="4"/>
-  </w:num>
   <w:num w:numId="10">
-    <w:abstractNumId w:val="6"/>
+    <w:abstractNumId w:val="7"/>
   </w:num>
   <w:num w:numId="11">
     <w:abstractNumId w:val="0"/>
+  </w:num>
+  <w:num w:numId="12">
+    <w:abstractNumId w:val="3"/>
+  </w:num>
+  <w:num w:numId="13">
+    <w:abstractNumId w:val="10"/>
   </w:num>
 </w:numbering>
 </file>
@@ -4781,6 +6172,122 @@
       <w:szCs w:val="24"/>
     </w:rPr>
   </w:style>
+  <w:style w:type="paragraph" w:styleId="Header">
+    <w:name w:val="header"/>
+    <w:basedOn w:val="Normal"/>
+    <w:link w:val="HeaderChar"/>
+    <w:uiPriority w:val="99"/>
+    <w:unhideWhenUsed/>
+    <w:rsid w:val="00637563"/>
+    <w:pPr>
+      <w:tabs>
+        <w:tab w:val="center" w:pos="4513"/>
+        <w:tab w:val="right" w:pos="9026"/>
+      </w:tabs>
+      <w:spacing w:after="0" w:line="240" w:lineRule="auto"/>
+    </w:pPr>
+  </w:style>
+  <w:style w:type="character" w:customStyle="1" w:styleId="HeaderChar">
+    <w:name w:val="Header Char"/>
+    <w:basedOn w:val="DefaultParagraphFont"/>
+    <w:link w:val="Header"/>
+    <w:uiPriority w:val="99"/>
+    <w:rsid w:val="00637563"/>
+  </w:style>
+  <w:style w:type="paragraph" w:styleId="Footer">
+    <w:name w:val="footer"/>
+    <w:basedOn w:val="Normal"/>
+    <w:link w:val="FooterChar"/>
+    <w:uiPriority w:val="99"/>
+    <w:unhideWhenUsed/>
+    <w:rsid w:val="00637563"/>
+    <w:pPr>
+      <w:tabs>
+        <w:tab w:val="center" w:pos="4513"/>
+        <w:tab w:val="right" w:pos="9026"/>
+      </w:tabs>
+      <w:spacing w:after="0" w:line="240" w:lineRule="auto"/>
+    </w:pPr>
+  </w:style>
+  <w:style w:type="character" w:customStyle="1" w:styleId="FooterChar">
+    <w:name w:val="Footer Char"/>
+    <w:basedOn w:val="DefaultParagraphFont"/>
+    <w:link w:val="Footer"/>
+    <w:uiPriority w:val="99"/>
+    <w:rsid w:val="00637563"/>
+  </w:style>
+  <w:style w:type="paragraph" w:styleId="TOCHeading">
+    <w:name w:val="TOC Heading"/>
+    <w:basedOn w:val="Heading1"/>
+    <w:next w:val="Normal"/>
+    <w:uiPriority w:val="39"/>
+    <w:semiHidden/>
+    <w:unhideWhenUsed/>
+    <w:qFormat/>
+    <w:rsid w:val="0071178C"/>
+    <w:pPr>
+      <w:pBdr>
+        <w:top w:val="none" w:sz="0" w:space="0" w:color="auto"/>
+        <w:bottom w:val="none" w:sz="0" w:space="0" w:color="auto"/>
+      </w:pBdr>
+      <w:jc w:val="left"/>
+      <w:outlineLvl w:val="9"/>
+    </w:pPr>
+    <w:rPr>
+      <w:smallCaps w:val="0"/>
+      <w:color w:val="365F91" w:themeColor="accent1" w:themeShade="BF"/>
+      <w:lang w:val="en-US" w:eastAsia="ja-JP"/>
+    </w:rPr>
+  </w:style>
+  <w:style w:type="paragraph" w:styleId="TOC1">
+    <w:name w:val="toc 1"/>
+    <w:basedOn w:val="Normal"/>
+    <w:next w:val="Normal"/>
+    <w:autoRedefine/>
+    <w:uiPriority w:val="39"/>
+    <w:unhideWhenUsed/>
+    <w:rsid w:val="0071178C"/>
+    <w:pPr>
+      <w:spacing w:after="100"/>
+    </w:pPr>
+  </w:style>
+  <w:style w:type="paragraph" w:styleId="TOC2">
+    <w:name w:val="toc 2"/>
+    <w:basedOn w:val="Normal"/>
+    <w:next w:val="Normal"/>
+    <w:autoRedefine/>
+    <w:uiPriority w:val="39"/>
+    <w:unhideWhenUsed/>
+    <w:rsid w:val="0071178C"/>
+    <w:pPr>
+      <w:spacing w:after="100"/>
+      <w:ind w:left="220"/>
+    </w:pPr>
+  </w:style>
+  <w:style w:type="paragraph" w:styleId="TOC3">
+    <w:name w:val="toc 3"/>
+    <w:basedOn w:val="Normal"/>
+    <w:next w:val="Normal"/>
+    <w:autoRedefine/>
+    <w:uiPriority w:val="39"/>
+    <w:unhideWhenUsed/>
+    <w:rsid w:val="0071178C"/>
+    <w:pPr>
+      <w:spacing w:after="100"/>
+      <w:ind w:left="440"/>
+    </w:pPr>
+  </w:style>
+  <w:style w:type="character" w:styleId="Hyperlink">
+    <w:name w:val="Hyperlink"/>
+    <w:basedOn w:val="DefaultParagraphFont"/>
+    <w:uiPriority w:val="99"/>
+    <w:unhideWhenUsed/>
+    <w:rsid w:val="0071178C"/>
+    <w:rPr>
+      <w:color w:val="0000FF" w:themeColor="hyperlink"/>
+      <w:u w:val="single"/>
+    </w:rPr>
+  </w:style>
 </w:styles>
 </file>
 
@@ -5807,6 +7314,122 @@
       <w:szCs w:val="24"/>
     </w:rPr>
   </w:style>
+  <w:style w:type="paragraph" w:styleId="Header">
+    <w:name w:val="header"/>
+    <w:basedOn w:val="Normal"/>
+    <w:link w:val="HeaderChar"/>
+    <w:uiPriority w:val="99"/>
+    <w:unhideWhenUsed/>
+    <w:rsid w:val="00637563"/>
+    <w:pPr>
+      <w:tabs>
+        <w:tab w:val="center" w:pos="4513"/>
+        <w:tab w:val="right" w:pos="9026"/>
+      </w:tabs>
+      <w:spacing w:after="0" w:line="240" w:lineRule="auto"/>
+    </w:pPr>
+  </w:style>
+  <w:style w:type="character" w:customStyle="1" w:styleId="HeaderChar">
+    <w:name w:val="Header Char"/>
+    <w:basedOn w:val="DefaultParagraphFont"/>
+    <w:link w:val="Header"/>
+    <w:uiPriority w:val="99"/>
+    <w:rsid w:val="00637563"/>
+  </w:style>
+  <w:style w:type="paragraph" w:styleId="Footer">
+    <w:name w:val="footer"/>
+    <w:basedOn w:val="Normal"/>
+    <w:link w:val="FooterChar"/>
+    <w:uiPriority w:val="99"/>
+    <w:unhideWhenUsed/>
+    <w:rsid w:val="00637563"/>
+    <w:pPr>
+      <w:tabs>
+        <w:tab w:val="center" w:pos="4513"/>
+        <w:tab w:val="right" w:pos="9026"/>
+      </w:tabs>
+      <w:spacing w:after="0" w:line="240" w:lineRule="auto"/>
+    </w:pPr>
+  </w:style>
+  <w:style w:type="character" w:customStyle="1" w:styleId="FooterChar">
+    <w:name w:val="Footer Char"/>
+    <w:basedOn w:val="DefaultParagraphFont"/>
+    <w:link w:val="Footer"/>
+    <w:uiPriority w:val="99"/>
+    <w:rsid w:val="00637563"/>
+  </w:style>
+  <w:style w:type="paragraph" w:styleId="TOCHeading">
+    <w:name w:val="TOC Heading"/>
+    <w:basedOn w:val="Heading1"/>
+    <w:next w:val="Normal"/>
+    <w:uiPriority w:val="39"/>
+    <w:semiHidden/>
+    <w:unhideWhenUsed/>
+    <w:qFormat/>
+    <w:rsid w:val="0071178C"/>
+    <w:pPr>
+      <w:pBdr>
+        <w:top w:val="none" w:sz="0" w:space="0" w:color="auto"/>
+        <w:bottom w:val="none" w:sz="0" w:space="0" w:color="auto"/>
+      </w:pBdr>
+      <w:jc w:val="left"/>
+      <w:outlineLvl w:val="9"/>
+    </w:pPr>
+    <w:rPr>
+      <w:smallCaps w:val="0"/>
+      <w:color w:val="365F91" w:themeColor="accent1" w:themeShade="BF"/>
+      <w:lang w:val="en-US" w:eastAsia="ja-JP"/>
+    </w:rPr>
+  </w:style>
+  <w:style w:type="paragraph" w:styleId="TOC1">
+    <w:name w:val="toc 1"/>
+    <w:basedOn w:val="Normal"/>
+    <w:next w:val="Normal"/>
+    <w:autoRedefine/>
+    <w:uiPriority w:val="39"/>
+    <w:unhideWhenUsed/>
+    <w:rsid w:val="0071178C"/>
+    <w:pPr>
+      <w:spacing w:after="100"/>
+    </w:pPr>
+  </w:style>
+  <w:style w:type="paragraph" w:styleId="TOC2">
+    <w:name w:val="toc 2"/>
+    <w:basedOn w:val="Normal"/>
+    <w:next w:val="Normal"/>
+    <w:autoRedefine/>
+    <w:uiPriority w:val="39"/>
+    <w:unhideWhenUsed/>
+    <w:rsid w:val="0071178C"/>
+    <w:pPr>
+      <w:spacing w:after="100"/>
+      <w:ind w:left="220"/>
+    </w:pPr>
+  </w:style>
+  <w:style w:type="paragraph" w:styleId="TOC3">
+    <w:name w:val="toc 3"/>
+    <w:basedOn w:val="Normal"/>
+    <w:next w:val="Normal"/>
+    <w:autoRedefine/>
+    <w:uiPriority w:val="39"/>
+    <w:unhideWhenUsed/>
+    <w:rsid w:val="0071178C"/>
+    <w:pPr>
+      <w:spacing w:after="100"/>
+      <w:ind w:left="440"/>
+    </w:pPr>
+  </w:style>
+  <w:style w:type="character" w:styleId="Hyperlink">
+    <w:name w:val="Hyperlink"/>
+    <w:basedOn w:val="DefaultParagraphFont"/>
+    <w:uiPriority w:val="99"/>
+    <w:unhideWhenUsed/>
+    <w:rsid w:val="0071178C"/>
+    <w:rPr>
+      <w:color w:val="0000FF" w:themeColor="hyperlink"/>
+      <w:u w:val="single"/>
+    </w:rPr>
+  </w:style>
 </w:styles>
 </file>
 
@@ -6093,4 +7716,16 @@
   <a:objectDefaults/>
   <a:extraClrSchemeLst/>
 </a:theme>
+</file>
+
+<file path=customXml/item1.xml><?xml version="1.0" encoding="utf-8"?>
+<b:Sources xmlns:b="http://schemas.openxmlformats.org/officeDocument/2006/bibliography" xmlns="http://schemas.openxmlformats.org/officeDocument/2006/bibliography" SelectedStyle="\APA.XSL" StyleName="APA"/>
+</file>
+
+<file path=customXml/itemProps1.xml><?xml version="1.0" encoding="utf-8"?>
+<ds:datastoreItem xmlns:ds="http://schemas.openxmlformats.org/officeDocument/2006/customXml" ds:itemID="{7D7FBA6E-A763-4409-90EF-920F5D051711}">
+  <ds:schemaRefs>
+    <ds:schemaRef ds:uri="http://schemas.openxmlformats.org/officeDocument/2006/bibliography"/>
+  </ds:schemaRefs>
+</ds:datastoreItem>
 </file>
</xml_diff>

<commit_message>
- Continued work on Concept 2
</commit_message>
<xml_diff>
--- a/Reports/Progress Report 1.docx
+++ b/Reports/Progress Report 1.docx
@@ -8,7 +8,10 @@
     <w:p/>
     <w:p/>
     <w:p/>
-    <w:p/>
+    <w:p>
+      <w:bookmarkStart w:id="0" w:name="_GoBack"/>
+      <w:bookmarkEnd w:id="0"/>
+    </w:p>
     <w:p>
       <w:pPr>
         <w:jc w:val="center"/>
@@ -36,24 +39,12 @@
     <w:p>
       <w:pPr>
         <w:pStyle w:val="Title"/>
-        <w:pBdr>
-          <w:top w:val="single" w:sz="12" w:space="1" w:color="auto"/>
-          <w:bottom w:val="single" w:sz="12" w:space="4" w:color="auto"/>
-        </w:pBdr>
-        <w:jc w:val="center"/>
-        <w:rPr>
-          <w:caps/>
-          <w:color w:val="auto"/>
-          <w:spacing w:val="20"/>
-        </w:rPr>
-      </w:pPr>
-      <w:r>
-        <w:rPr>
-          <w:caps/>
-          <w:color w:val="auto"/>
-          <w:spacing w:val="20"/>
-        </w:rPr>
-        <w:t>Robocup Progress Report 1</w:t>
+      </w:pPr>
+      <w:r>
+        <w:t>Robocup</w:t>
+      </w:r>
+      <w:r>
+        <w:t xml:space="preserve"> Progress Report 1</w:t>
       </w:r>
     </w:p>
     <w:p>
@@ -163,7 +154,7 @@
           <w:noProof/>
           <w:sz w:val="32"/>
         </w:rPr>
-        <w:t>16 May 2015</w:t>
+        <w:t>17 May 2015</w:t>
       </w:r>
       <w:r>
         <w:rPr>
@@ -182,7 +173,7 @@
       <w:pPr>
         <w:pStyle w:val="Heading1"/>
       </w:pPr>
-      <w:bookmarkStart w:id="0" w:name="_Toc419578404"/>
+      <w:bookmarkStart w:id="1" w:name="_Toc419578404"/>
       <w:r>
         <w:lastRenderedPageBreak/>
         <w:t xml:space="preserve">0.0 </w:t>
@@ -193,7 +184,7 @@
       <w:r>
         <w:t xml:space="preserve"> Summary</w:t>
       </w:r>
-      <w:bookmarkEnd w:id="0"/>
+      <w:bookmarkEnd w:id="1"/>
     </w:p>
     <w:p>
       <w:pPr>
@@ -214,14 +205,14 @@
       <w:pPr>
         <w:pStyle w:val="Heading1"/>
       </w:pPr>
-      <w:bookmarkStart w:id="1" w:name="_Toc419578405"/>
+      <w:bookmarkStart w:id="2" w:name="_Toc419578405"/>
       <w:r>
         <w:t xml:space="preserve">1.0 </w:t>
       </w:r>
       <w:r>
         <w:t>Introduction</w:t>
       </w:r>
-      <w:bookmarkEnd w:id="1"/>
+      <w:bookmarkEnd w:id="2"/>
     </w:p>
     <w:p>
       <w:pPr>
@@ -240,7 +231,7 @@
       <w:pPr>
         <w:pStyle w:val="Heading1"/>
       </w:pPr>
-      <w:bookmarkStart w:id="2" w:name="_Toc419578406"/>
+      <w:bookmarkStart w:id="3" w:name="_Toc419578406"/>
       <w:r>
         <w:t xml:space="preserve">2.0 </w:t>
       </w:r>
@@ -250,7 +241,7 @@
       <w:r>
         <w:t>pecification</w:t>
       </w:r>
-      <w:bookmarkEnd w:id="2"/>
+      <w:bookmarkEnd w:id="3"/>
     </w:p>
     <w:p>
       <w:r>
@@ -291,26 +282,25 @@
         <w:rPr>
           <w:rStyle w:val="SubtleEmphasis"/>
         </w:rPr>
-        <w:t xml:space="preserve">You’ll need to develop the system requirements from the vague description you have received (the rules etc.) – this isn’t simply copying them down, but converting them into formal requirements that your design can ultimately be measured against (tested). For </w:t>
-      </w:r>
-      <w:proofErr w:type="gramStart"/>
-      <w:r>
+        <w:t xml:space="preserve">You’ll need to develop the system requirements from the vague description you have received (the rules etc.) – this isn’t simply copying them down, but converting them into formal requirements that your design can ultimately be measured against (tested). For example: </w:t>
+      </w:r>
+    </w:p>
+    <w:p>
+      <w:pPr>
+        <w:pStyle w:val="Default"/>
         <w:rPr>
           <w:rStyle w:val="SubtleEmphasis"/>
         </w:rPr>
-        <w:t>example</w:t>
-      </w:r>
-      <w:proofErr w:type="gramEnd"/>
+      </w:pPr>
       <w:r>
         <w:rPr>
           <w:rStyle w:val="SubtleEmphasis"/>
         </w:rPr>
-        <w:t xml:space="preserve">: </w:t>
-      </w:r>
-    </w:p>
-    <w:p>
-      <w:pPr>
-        <w:pStyle w:val="Default"/>
+        <w:t xml:space="preserve">“The robot actuator arm shall be able to lift an object weighing greater than 1.0kg” </w:t>
+      </w:r>
+    </w:p>
+    <w:p>
+      <w:pPr>
         <w:rPr>
           <w:rStyle w:val="SubtleEmphasis"/>
         </w:rPr>
@@ -319,19 +309,6 @@
         <w:rPr>
           <w:rStyle w:val="SubtleEmphasis"/>
         </w:rPr>
-        <w:t xml:space="preserve">“The robot actuator arm shall be able to lift an object weighing greater than 1.0kg” </w:t>
-      </w:r>
-    </w:p>
-    <w:p>
-      <w:pPr>
-        <w:rPr>
-          <w:rStyle w:val="SubtleEmphasis"/>
-        </w:rPr>
-      </w:pPr>
-      <w:r>
-        <w:rPr>
-          <w:rStyle w:val="SubtleEmphasis"/>
-        </w:rPr>
         <w:t>Note: These requirements are those that are general to the project. There will be additional requirements depending on the strategy you eventually decide to follow, which you will develop later. For example, a robot designed primarily to prevent the competition gathering weights will have some shared and some different requirements to a robot designed to gather as many weights as possible while ignoring the competition.</w:t>
       </w:r>
     </w:p>
@@ -339,7 +316,7 @@
       <w:pPr>
         <w:pStyle w:val="Heading1"/>
       </w:pPr>
-      <w:bookmarkStart w:id="3" w:name="_Toc419578407"/>
+      <w:bookmarkStart w:id="4" w:name="_Toc419578407"/>
       <w:r>
         <w:t xml:space="preserve">3.0 </w:t>
       </w:r>
@@ -355,20 +332,28 @@
       <w:r>
         <w:t>eneration</w:t>
       </w:r>
-      <w:bookmarkEnd w:id="3"/>
+      <w:bookmarkEnd w:id="4"/>
     </w:p>
     <w:p>
       <w:pPr>
         <w:pStyle w:val="Heading2"/>
       </w:pPr>
-      <w:bookmarkStart w:id="4" w:name="_Toc419578408"/>
+      <w:bookmarkStart w:id="5" w:name="_Toc419578408"/>
+      <w:bookmarkStart w:id="6" w:name="_Ref419644537"/>
+      <w:bookmarkStart w:id="7" w:name="_Ref419644543"/>
+      <w:bookmarkStart w:id="8" w:name="_Ref419644546"/>
+      <w:bookmarkStart w:id="9" w:name="_Ref419644549"/>
       <w:r>
         <w:t xml:space="preserve">3.1 </w:t>
       </w:r>
       <w:r>
         <w:t>Tactics and Navigation</w:t>
       </w:r>
-      <w:bookmarkEnd w:id="4"/>
+      <w:bookmarkEnd w:id="5"/>
+      <w:bookmarkEnd w:id="6"/>
+      <w:bookmarkEnd w:id="7"/>
+      <w:bookmarkEnd w:id="8"/>
+      <w:bookmarkEnd w:id="9"/>
     </w:p>
     <w:p>
       <w:r>
@@ -442,10 +427,11 @@
       <w:pPr>
         <w:pStyle w:val="Heading3"/>
       </w:pPr>
-      <w:bookmarkStart w:id="5" w:name="_Toc419578409"/>
+      <w:bookmarkStart w:id="10" w:name="_Toc419578409"/>
       <w:r>
         <w:rPr>
           <w:noProof/>
+          <w:lang w:eastAsia="en-NZ"/>
         </w:rPr>
         <w:lastRenderedPageBreak/>
         <mc:AlternateContent>
@@ -493,29 +479,19 @@
                                 <w:noProof/>
                               </w:rPr>
                             </w:pPr>
-                            <w:bookmarkStart w:id="6" w:name="_Ref419577473"/>
+                            <w:bookmarkStart w:id="11" w:name="_Ref419577473"/>
                             <w:r>
                               <w:t xml:space="preserve">Figure </w:t>
                             </w:r>
-                            <w:r>
-                              <w:fldChar w:fldCharType="begin"/>
-                            </w:r>
-                            <w:r>
-                              <w:instrText xml:space="preserve"> SEQ Figure \* ARABIC </w:instrText>
-                            </w:r>
-                            <w:r>
-                              <w:fldChar w:fldCharType="separate"/>
-                            </w:r>
-                            <w:r>
-                              <w:rPr>
-                                <w:noProof/>
-                              </w:rPr>
-                              <w:t>1</w:t>
-                            </w:r>
-                            <w:r>
-                              <w:fldChar w:fldCharType="end"/>
-                            </w:r>
-                            <w:bookmarkEnd w:id="6"/>
+                            <w:fldSimple w:instr=" SEQ Figure \* ARABIC ">
+                              <w:r>
+                                <w:rPr>
+                                  <w:noProof/>
+                                </w:rPr>
+                                <w:t>1</w:t>
+                              </w:r>
+                            </w:fldSimple>
+                            <w:bookmarkEnd w:id="11"/>
                             <w:r>
                               <w:t xml:space="preserve">.1: Strategic Speed Runs </w:t>
                             </w:r>
@@ -550,29 +526,19 @@
                           <w:noProof/>
                         </w:rPr>
                       </w:pPr>
-                      <w:bookmarkStart w:id="7" w:name="_Ref419577473"/>
+                      <w:bookmarkStart w:id="12" w:name="_Ref419577473"/>
                       <w:r>
                         <w:t xml:space="preserve">Figure </w:t>
                       </w:r>
-                      <w:r>
-                        <w:fldChar w:fldCharType="begin"/>
-                      </w:r>
-                      <w:r>
-                        <w:instrText xml:space="preserve"> SEQ Figure \* ARABIC </w:instrText>
-                      </w:r>
-                      <w:r>
-                        <w:fldChar w:fldCharType="separate"/>
-                      </w:r>
-                      <w:r>
-                        <w:rPr>
-                          <w:noProof/>
-                        </w:rPr>
-                        <w:t>1</w:t>
-                      </w:r>
-                      <w:r>
-                        <w:fldChar w:fldCharType="end"/>
-                      </w:r>
-                      <w:bookmarkEnd w:id="7"/>
+                      <w:fldSimple w:instr=" SEQ Figure \* ARABIC ">
+                        <w:r>
+                          <w:rPr>
+                            <w:noProof/>
+                          </w:rPr>
+                          <w:t>1</w:t>
+                        </w:r>
+                      </w:fldSimple>
+                      <w:bookmarkEnd w:id="12"/>
                       <w:r>
                         <w:t xml:space="preserve">.1: Strategic Speed Runs </w:t>
                       </w:r>
@@ -649,7 +615,7 @@
       <w:r>
         <w:t>Tactic 1 – Strategic Speed Runs</w:t>
       </w:r>
-      <w:bookmarkEnd w:id="5"/>
+      <w:bookmarkEnd w:id="10"/>
     </w:p>
     <w:p>
       <w:r>
@@ -681,7 +647,8 @@
       <w:pPr>
         <w:pStyle w:val="Heading3"/>
       </w:pPr>
-      <w:bookmarkStart w:id="8" w:name="_Toc419578410"/>
+      <w:bookmarkStart w:id="13" w:name="_Toc419578410"/>
+      <w:bookmarkStart w:id="14" w:name="_Ref419644470"/>
       <w:r>
         <w:rPr>
           <w:noProof/>
@@ -744,20 +711,16 @@
         </w:drawing>
       </w:r>
       <w:r>
-        <w:t xml:space="preserve">Tactic </w:t>
-      </w:r>
-      <w:r>
-        <w:t>2</w:t>
-      </w:r>
-      <w:r>
-        <w:t xml:space="preserve"> – Perimeter Collection</w:t>
-      </w:r>
-      <w:bookmarkEnd w:id="8"/>
+        <w:t>Tactic 2 – Perimeter Collection</w:t>
+      </w:r>
+      <w:bookmarkEnd w:id="13"/>
+      <w:bookmarkEnd w:id="14"/>
     </w:p>
     <w:p>
       <w:r>
         <w:rPr>
           <w:noProof/>
+          <w:lang w:eastAsia="en-NZ"/>
         </w:rPr>
         <mc:AlternateContent>
           <mc:Choice Requires="wps">
@@ -804,40 +767,21 @@
                                 <w:noProof/>
                               </w:rPr>
                             </w:pPr>
-                            <w:bookmarkStart w:id="9" w:name="_Ref419577494"/>
+                            <w:bookmarkStart w:id="15" w:name="_Ref419577494"/>
                             <w:r>
                               <w:t xml:space="preserve">Figure </w:t>
                             </w:r>
+                            <w:fldSimple w:instr=" SEQ Figure \* ARABIC ">
+                              <w:r>
+                                <w:rPr>
+                                  <w:noProof/>
+                                </w:rPr>
+                                <w:t>1</w:t>
+                              </w:r>
+                            </w:fldSimple>
+                            <w:bookmarkEnd w:id="15"/>
                             <w:r>
-                              <w:fldChar w:fldCharType="begin"/>
-                            </w:r>
-                            <w:r>
-                              <w:instrText xml:space="preserve"> SEQ Figure \* ARABIC </w:instrText>
-                            </w:r>
-                            <w:r>
-                              <w:fldChar w:fldCharType="separate"/>
-                            </w:r>
-                            <w:r>
-                              <w:rPr>
-                                <w:noProof/>
-                              </w:rPr>
-                              <w:t>1</w:t>
-                            </w:r>
-                            <w:r>
-                              <w:fldChar w:fldCharType="end"/>
-                            </w:r>
-                            <w:bookmarkEnd w:id="9"/>
-                            <w:r>
-                              <w:t>.2</w:t>
-                            </w:r>
-                            <w:r>
-                              <w:t xml:space="preserve">: </w:t>
-                            </w:r>
-                            <w:r>
-                              <w:t>Perimeter Collection</w:t>
-                            </w:r>
-                            <w:r>
-                              <w:t xml:space="preserve"> </w:t>
+                              <w:t xml:space="preserve">.2: Perimeter Collection </w:t>
                             </w:r>
                           </w:p>
                         </w:txbxContent>
@@ -866,40 +810,21 @@
                           <w:noProof/>
                         </w:rPr>
                       </w:pPr>
-                      <w:bookmarkStart w:id="10" w:name="_Ref419577494"/>
+                      <w:bookmarkStart w:id="16" w:name="_Ref419577494"/>
                       <w:r>
                         <w:t xml:space="preserve">Figure </w:t>
                       </w:r>
+                      <w:fldSimple w:instr=" SEQ Figure \* ARABIC ">
+                        <w:r>
+                          <w:rPr>
+                            <w:noProof/>
+                          </w:rPr>
+                          <w:t>1</w:t>
+                        </w:r>
+                      </w:fldSimple>
+                      <w:bookmarkEnd w:id="16"/>
                       <w:r>
-                        <w:fldChar w:fldCharType="begin"/>
-                      </w:r>
-                      <w:r>
-                        <w:instrText xml:space="preserve"> SEQ Figure \* ARABIC </w:instrText>
-                      </w:r>
-                      <w:r>
-                        <w:fldChar w:fldCharType="separate"/>
-                      </w:r>
-                      <w:r>
-                        <w:rPr>
-                          <w:noProof/>
-                        </w:rPr>
-                        <w:t>1</w:t>
-                      </w:r>
-                      <w:r>
-                        <w:fldChar w:fldCharType="end"/>
-                      </w:r>
-                      <w:bookmarkEnd w:id="10"/>
-                      <w:r>
-                        <w:t>.2</w:t>
-                      </w:r>
-                      <w:r>
-                        <w:t xml:space="preserve">: </w:t>
-                      </w:r>
-                      <w:r>
-                        <w:t>Perimeter Collection</w:t>
-                      </w:r>
-                      <w:r>
-                        <w:t xml:space="preserve"> </w:t>
+                        <w:t xml:space="preserve">.2: Perimeter Collection </w:t>
                       </w:r>
                     </w:p>
                   </w:txbxContent>
@@ -1020,7 +945,7 @@
       <w:pPr>
         <w:pStyle w:val="Heading3"/>
       </w:pPr>
-      <w:bookmarkStart w:id="11" w:name="_Toc419578411"/>
+      <w:bookmarkStart w:id="17" w:name="_Toc419578411"/>
       <w:r>
         <w:rPr>
           <w:noProof/>
@@ -1088,12 +1013,13 @@
       <w:r>
         <w:t xml:space="preserve"> – Weight Optimisation</w:t>
       </w:r>
-      <w:bookmarkEnd w:id="11"/>
+      <w:bookmarkEnd w:id="17"/>
     </w:p>
     <w:p>
       <w:r>
         <w:rPr>
           <w:noProof/>
+          <w:lang w:eastAsia="en-NZ"/>
         </w:rPr>
         <mc:AlternateContent>
           <mc:Choice Requires="wps">
@@ -1143,38 +1069,16 @@
                             <w:r>
                               <w:t xml:space="preserve">Figure </w:t>
                             </w:r>
+                            <w:fldSimple w:instr=" SEQ Figure \* ARABIC ">
+                              <w:r>
+                                <w:rPr>
+                                  <w:noProof/>
+                                </w:rPr>
+                                <w:t>1</w:t>
+                              </w:r>
+                            </w:fldSimple>
                             <w:r>
-                              <w:fldChar w:fldCharType="begin"/>
-                            </w:r>
-                            <w:r>
-                              <w:instrText xml:space="preserve"> SEQ Figure \* ARABIC </w:instrText>
-                            </w:r>
-                            <w:r>
-                              <w:fldChar w:fldCharType="separate"/>
-                            </w:r>
-                            <w:r>
-                              <w:rPr>
-                                <w:noProof/>
-                              </w:rPr>
-                              <w:t>1</w:t>
-                            </w:r>
-                            <w:r>
-                              <w:fldChar w:fldCharType="end"/>
-                            </w:r>
-                            <w:r>
-                              <w:t>.</w:t>
-                            </w:r>
-                            <w:r>
-                              <w:t>3</w:t>
-                            </w:r>
-                            <w:r>
-                              <w:t xml:space="preserve">: </w:t>
-                            </w:r>
-                            <w:r>
-                              <w:t>Weight Optimization</w:t>
-                            </w:r>
-                            <w:r>
-                              <w:t xml:space="preserve"> </w:t>
+                              <w:t xml:space="preserve">.3: Weight Optimization </w:t>
                             </w:r>
                           </w:p>
                         </w:txbxContent>
@@ -1209,38 +1113,16 @@
                       <w:r>
                         <w:t xml:space="preserve">Figure </w:t>
                       </w:r>
+                      <w:fldSimple w:instr=" SEQ Figure \* ARABIC ">
+                        <w:r>
+                          <w:rPr>
+                            <w:noProof/>
+                          </w:rPr>
+                          <w:t>1</w:t>
+                        </w:r>
+                      </w:fldSimple>
                       <w:r>
-                        <w:fldChar w:fldCharType="begin"/>
-                      </w:r>
-                      <w:r>
-                        <w:instrText xml:space="preserve"> SEQ Figure \* ARABIC </w:instrText>
-                      </w:r>
-                      <w:r>
-                        <w:fldChar w:fldCharType="separate"/>
-                      </w:r>
-                      <w:r>
-                        <w:rPr>
-                          <w:noProof/>
-                        </w:rPr>
-                        <w:t>1</w:t>
-                      </w:r>
-                      <w:r>
-                        <w:fldChar w:fldCharType="end"/>
-                      </w:r>
-                      <w:r>
-                        <w:t>.</w:t>
-                      </w:r>
-                      <w:r>
-                        <w:t>3</w:t>
-                      </w:r>
-                      <w:r>
-                        <w:t xml:space="preserve">: </w:t>
-                      </w:r>
-                      <w:r>
-                        <w:t>Weight Optimization</w:t>
-                      </w:r>
-                      <w:r>
-                        <w:t xml:space="preserve"> </w:t>
+                        <w:t xml:space="preserve">.3: Weight Optimization </w:t>
                       </w:r>
                     </w:p>
                   </w:txbxContent>
@@ -1279,19 +1161,19 @@
       <w:r>
         <w:br w:type="page"/>
       </w:r>
-      <w:bookmarkStart w:id="12" w:name="_GoBack"/>
-      <w:bookmarkEnd w:id="12"/>
     </w:p>
     <w:p>
       <w:pPr>
         <w:pStyle w:val="Heading2"/>
       </w:pPr>
-      <w:bookmarkStart w:id="13" w:name="_Toc419578412"/>
+      <w:bookmarkStart w:id="18" w:name="_Toc419578412"/>
+      <w:bookmarkStart w:id="19" w:name="_Ref419644668"/>
       <w:r>
         <w:lastRenderedPageBreak/>
         <w:t>3.2 Navigation Sensors</w:t>
       </w:r>
-      <w:bookmarkEnd w:id="13"/>
+      <w:bookmarkEnd w:id="18"/>
+      <w:bookmarkEnd w:id="19"/>
     </w:p>
     <w:p>
       <w:r>
@@ -1477,29 +1359,19 @@
       <w:pPr>
         <w:pStyle w:val="Caption"/>
       </w:pPr>
-      <w:bookmarkStart w:id="14" w:name="_Ref419577649"/>
+      <w:bookmarkStart w:id="20" w:name="_Ref419577649"/>
       <w:r>
         <w:t xml:space="preserve">Table </w:t>
       </w:r>
-      <w:r>
-        <w:fldChar w:fldCharType="begin"/>
-      </w:r>
-      <w:r>
-        <w:instrText xml:space="preserve"> SEQ Table \* ARABIC </w:instrText>
-      </w:r>
-      <w:r>
-        <w:fldChar w:fldCharType="separate"/>
-      </w:r>
-      <w:r>
-        <w:rPr>
-          <w:noProof/>
-        </w:rPr>
-        <w:t>1</w:t>
-      </w:r>
-      <w:r>
-        <w:fldChar w:fldCharType="end"/>
-      </w:r>
-      <w:bookmarkEnd w:id="14"/>
+      <w:fldSimple w:instr=" SEQ Table \* ARABIC ">
+        <w:r>
+          <w:rPr>
+            <w:noProof/>
+          </w:rPr>
+          <w:t>1</w:t>
+        </w:r>
+      </w:fldSimple>
+      <w:bookmarkEnd w:id="20"/>
       <w:r>
         <w:t>:</w:t>
       </w:r>
@@ -1879,7 +1751,7 @@
       <w:pPr>
         <w:pStyle w:val="Heading1"/>
       </w:pPr>
-      <w:bookmarkStart w:id="15" w:name="_Toc419578413"/>
+      <w:bookmarkStart w:id="21" w:name="_Toc419578413"/>
       <w:r>
         <w:lastRenderedPageBreak/>
         <w:t xml:space="preserve">4.0 </w:t>
@@ -1890,7 +1762,352 @@
       <w:r>
         <w:t>oncepts</w:t>
       </w:r>
-      <w:bookmarkEnd w:id="15"/>
+      <w:bookmarkEnd w:id="21"/>
+    </w:p>
+    <w:p>
+      <w:r>
+        <w:t xml:space="preserve">Each of the three tactics discussed in Section </w:t>
+      </w:r>
+      <w:r>
+        <w:fldChar w:fldCharType="begin"/>
+      </w:r>
+      <w:r>
+        <w:instrText xml:space="preserve"> REF _Ref419644549 \h </w:instrText>
+      </w:r>
+      <w:r>
+        <w:fldChar w:fldCharType="separate"/>
+      </w:r>
+      <w:r>
+        <w:t>3.1</w:t>
+      </w:r>
+      <w:r>
+        <w:fldChar w:fldCharType="end"/>
+      </w:r>
+      <w:r>
+        <w:t xml:space="preserve"> has been built on to become a full concept. The sensor used and propulsion methods will remain constant for reasons mentioned Sections </w:t>
+      </w:r>
+      <w:r>
+        <w:fldChar w:fldCharType="begin"/>
+      </w:r>
+      <w:r>
+        <w:instrText xml:space="preserve"> REF _Ref419644668 \h </w:instrText>
+      </w:r>
+      <w:r>
+        <w:fldChar w:fldCharType="separate"/>
+      </w:r>
+      <w:r>
+        <w:t>3.2</w:t>
+      </w:r>
+      <w:r>
+        <w:fldChar w:fldCharType="end"/>
+      </w:r>
+      <w:r>
+        <w:t xml:space="preserve"> and ###, but each will have different package collection methods </w:t>
+      </w:r>
+      <w:proofErr w:type="gramStart"/>
+      <w:r>
+        <w:rPr>
+          <w:highlight w:val="yellow"/>
+        </w:rPr>
+        <w:t>( and</w:t>
+      </w:r>
+      <w:proofErr w:type="gramEnd"/>
+      <w:r>
+        <w:rPr>
+          <w:highlight w:val="yellow"/>
+        </w:rPr>
+        <w:t xml:space="preserve"> </w:t>
+      </w:r>
+      <w:r>
+        <w:rPr>
+          <w:highlight w:val="yellow"/>
+        </w:rPr>
+        <w:t>ways of dealing with the opponent</w:t>
+      </w:r>
+      <w:r>
+        <w:rPr>
+          <w:highlight w:val="yellow"/>
+        </w:rPr>
+        <w:t>?)</w:t>
+      </w:r>
+      <w:r>
+        <w:t xml:space="preserve">. </w:t>
+      </w:r>
+      <w:r>
+        <w:fldChar w:fldCharType="begin"/>
+      </w:r>
+      <w:r>
+        <w:instrText xml:space="preserve"> REF _Ref419645708 \h </w:instrText>
+      </w:r>
+      <w:r>
+        <w:fldChar w:fldCharType="separate"/>
+      </w:r>
+      <w:r>
+        <w:t xml:space="preserve">Table </w:t>
+      </w:r>
+      <w:r>
+        <w:rPr>
+          <w:noProof/>
+        </w:rPr>
+        <w:t>2</w:t>
+      </w:r>
+      <w:r>
+        <w:fldChar w:fldCharType="end"/>
+      </w:r>
+      <w:r>
+        <w:t xml:space="preserve"> </w:t>
+      </w:r>
+      <w:r>
+        <w:t>shows the difference between concepts.</w:t>
+      </w:r>
+    </w:p>
+    <w:tbl>
+      <w:tblPr>
+        <w:tblStyle w:val="MediumGrid2"/>
+        <w:tblW w:w="0" w:type="auto"/>
+        <w:tblLook w:val="04A0" w:firstRow="1" w:lastRow="0" w:firstColumn="1" w:lastColumn="0" w:noHBand="0" w:noVBand="1"/>
+      </w:tblPr>
+      <w:tblGrid>
+        <w:gridCol w:w="2310"/>
+        <w:gridCol w:w="2310"/>
+        <w:gridCol w:w="2311"/>
+        <w:gridCol w:w="2311"/>
+      </w:tblGrid>
+      <w:tr>
+        <w:trPr>
+          <w:cnfStyle w:val="100000000000" w:firstRow="1" w:lastRow="0" w:firstColumn="0" w:lastColumn="0" w:oddVBand="0" w:evenVBand="0" w:oddHBand="0" w:evenHBand="0" w:firstRowFirstColumn="0" w:firstRowLastColumn="0" w:lastRowFirstColumn="0" w:lastRowLastColumn="0"/>
+        </w:trPr>
+        <w:tc>
+          <w:tcPr>
+            <w:cnfStyle w:val="001000000100" w:firstRow="0" w:lastRow="0" w:firstColumn="1" w:lastColumn="0" w:oddVBand="0" w:evenVBand="0" w:oddHBand="0" w:evenHBand="0" w:firstRowFirstColumn="1" w:firstRowLastColumn="0" w:lastRowFirstColumn="0" w:lastRowLastColumn="0"/>
+            <w:tcW w:w="2310" w:type="dxa"/>
+          </w:tcPr>
+          <w:p/>
+        </w:tc>
+        <w:tc>
+          <w:tcPr>
+            <w:tcW w:w="2310" w:type="dxa"/>
+          </w:tcPr>
+          <w:p>
+            <w:pPr>
+              <w:cnfStyle w:val="100000000000" w:firstRow="1" w:lastRow="0" w:firstColumn="0" w:lastColumn="0" w:oddVBand="0" w:evenVBand="0" w:oddHBand="0" w:evenHBand="0" w:firstRowFirstColumn="0" w:firstRowLastColumn="0" w:lastRowFirstColumn="0" w:lastRowLastColumn="0"/>
+            </w:pPr>
+            <w:r>
+              <w:t>Concept 1</w:t>
+            </w:r>
+          </w:p>
+        </w:tc>
+        <w:tc>
+          <w:tcPr>
+            <w:tcW w:w="2311" w:type="dxa"/>
+          </w:tcPr>
+          <w:p>
+            <w:pPr>
+              <w:cnfStyle w:val="100000000000" w:firstRow="1" w:lastRow="0" w:firstColumn="0" w:lastColumn="0" w:oddVBand="0" w:evenVBand="0" w:oddHBand="0" w:evenHBand="0" w:firstRowFirstColumn="0" w:firstRowLastColumn="0" w:lastRowFirstColumn="0" w:lastRowLastColumn="0"/>
+            </w:pPr>
+            <w:r>
+              <w:t>Concept 2</w:t>
+            </w:r>
+          </w:p>
+        </w:tc>
+        <w:tc>
+          <w:tcPr>
+            <w:tcW w:w="2311" w:type="dxa"/>
+          </w:tcPr>
+          <w:p>
+            <w:pPr>
+              <w:cnfStyle w:val="100000000000" w:firstRow="1" w:lastRow="0" w:firstColumn="0" w:lastColumn="0" w:oddVBand="0" w:evenVBand="0" w:oddHBand="0" w:evenHBand="0" w:firstRowFirstColumn="0" w:firstRowLastColumn="0" w:lastRowFirstColumn="0" w:lastRowLastColumn="0"/>
+            </w:pPr>
+            <w:r>
+              <w:t>Concept 3</w:t>
+            </w:r>
+          </w:p>
+        </w:tc>
+      </w:tr>
+      <w:tr>
+        <w:trPr>
+          <w:cnfStyle w:val="000000100000" w:firstRow="0" w:lastRow="0" w:firstColumn="0" w:lastColumn="0" w:oddVBand="0" w:evenVBand="0" w:oddHBand="1" w:evenHBand="0" w:firstRowFirstColumn="0" w:firstRowLastColumn="0" w:lastRowFirstColumn="0" w:lastRowLastColumn="0"/>
+        </w:trPr>
+        <w:tc>
+          <w:tcPr>
+            <w:cnfStyle w:val="001000000000" w:firstRow="0" w:lastRow="0" w:firstColumn="1" w:lastColumn="0" w:oddVBand="0" w:evenVBand="0" w:oddHBand="0" w:evenHBand="0" w:firstRowFirstColumn="0" w:firstRowLastColumn="0" w:lastRowFirstColumn="0" w:lastRowLastColumn="0"/>
+            <w:tcW w:w="2310" w:type="dxa"/>
+          </w:tcPr>
+          <w:p>
+            <w:r>
+              <w:t>Incorporated Tactic</w:t>
+            </w:r>
+          </w:p>
+        </w:tc>
+        <w:tc>
+          <w:tcPr>
+            <w:tcW w:w="2310" w:type="dxa"/>
+          </w:tcPr>
+          <w:p>
+            <w:pPr>
+              <w:cnfStyle w:val="000000100000" w:firstRow="0" w:lastRow="0" w:firstColumn="0" w:lastColumn="0" w:oddVBand="0" w:evenVBand="0" w:oddHBand="1" w:evenHBand="0" w:firstRowFirstColumn="0" w:firstRowLastColumn="0" w:lastRowFirstColumn="0" w:lastRowLastColumn="0"/>
+            </w:pPr>
+            <w:r>
+              <w:t>Strategic Speed Runs</w:t>
+            </w:r>
+          </w:p>
+        </w:tc>
+        <w:tc>
+          <w:tcPr>
+            <w:tcW w:w="2311" w:type="dxa"/>
+          </w:tcPr>
+          <w:p>
+            <w:pPr>
+              <w:cnfStyle w:val="000000100000" w:firstRow="0" w:lastRow="0" w:firstColumn="0" w:lastColumn="0" w:oddVBand="0" w:evenVBand="0" w:oddHBand="1" w:evenHBand="0" w:firstRowFirstColumn="0" w:firstRowLastColumn="0" w:lastRowFirstColumn="0" w:lastRowLastColumn="0"/>
+            </w:pPr>
+            <w:r>
+              <w:t>Perimeter Collection</w:t>
+            </w:r>
+          </w:p>
+        </w:tc>
+        <w:tc>
+          <w:tcPr>
+            <w:tcW w:w="2311" w:type="dxa"/>
+          </w:tcPr>
+          <w:p>
+            <w:pPr>
+              <w:cnfStyle w:val="000000100000" w:firstRow="0" w:lastRow="0" w:firstColumn="0" w:lastColumn="0" w:oddVBand="0" w:evenVBand="0" w:oddHBand="1" w:evenHBand="0" w:firstRowFirstColumn="0" w:firstRowLastColumn="0" w:lastRowFirstColumn="0" w:lastRowLastColumn="0"/>
+            </w:pPr>
+            <w:r>
+              <w:t>Weight Optimization</w:t>
+            </w:r>
+          </w:p>
+        </w:tc>
+      </w:tr>
+      <w:tr>
+        <w:tc>
+          <w:tcPr>
+            <w:cnfStyle w:val="001000000000" w:firstRow="0" w:lastRow="0" w:firstColumn="1" w:lastColumn="0" w:oddVBand="0" w:evenVBand="0" w:oddHBand="0" w:evenHBand="0" w:firstRowFirstColumn="0" w:firstRowLastColumn="0" w:lastRowFirstColumn="0" w:lastRowLastColumn="0"/>
+            <w:tcW w:w="2310" w:type="dxa"/>
+          </w:tcPr>
+          <w:p>
+            <w:r>
+              <w:t>Package Collection</w:t>
+            </w:r>
+          </w:p>
+        </w:tc>
+        <w:tc>
+          <w:tcPr>
+            <w:tcW w:w="2310" w:type="dxa"/>
+          </w:tcPr>
+          <w:p>
+            <w:pPr>
+              <w:cnfStyle w:val="000000000000" w:firstRow="0" w:lastRow="0" w:firstColumn="0" w:lastColumn="0" w:oddVBand="0" w:evenVBand="0" w:oddHBand="0" w:evenHBand="0" w:firstRowFirstColumn="0" w:firstRowLastColumn="0" w:lastRowFirstColumn="0" w:lastRowLastColumn="0"/>
+            </w:pPr>
+            <w:r>
+              <w:t>Magnetic Arms</w:t>
+            </w:r>
+          </w:p>
+        </w:tc>
+        <w:tc>
+          <w:tcPr>
+            <w:tcW w:w="2311" w:type="dxa"/>
+          </w:tcPr>
+          <w:p>
+            <w:pPr>
+              <w:cnfStyle w:val="000000000000" w:firstRow="0" w:lastRow="0" w:firstColumn="0" w:lastColumn="0" w:oddVBand="0" w:evenVBand="0" w:oddHBand="0" w:evenHBand="0" w:firstRowFirstColumn="0" w:firstRowLastColumn="0" w:lastRowFirstColumn="0" w:lastRowLastColumn="0"/>
+            </w:pPr>
+            <w:r>
+              <w:t>Electromagnetic Skirt</w:t>
+            </w:r>
+          </w:p>
+        </w:tc>
+        <w:tc>
+          <w:tcPr>
+            <w:tcW w:w="2311" w:type="dxa"/>
+          </w:tcPr>
+          <w:p>
+            <w:pPr>
+              <w:cnfStyle w:val="000000000000" w:firstRow="0" w:lastRow="0" w:firstColumn="0" w:lastColumn="0" w:oddVBand="0" w:evenVBand="0" w:oddHBand="0" w:evenHBand="0" w:firstRowFirstColumn="0" w:firstRowLastColumn="0" w:lastRowFirstColumn="0" w:lastRowLastColumn="0"/>
+            </w:pPr>
+            <w:r>
+              <w:t>Scoop</w:t>
+            </w:r>
+          </w:p>
+        </w:tc>
+      </w:tr>
+      <w:tr>
+        <w:trPr>
+          <w:cnfStyle w:val="000000100000" w:firstRow="0" w:lastRow="0" w:firstColumn="0" w:lastColumn="0" w:oddVBand="0" w:evenVBand="0" w:oddHBand="1" w:evenHBand="0" w:firstRowFirstColumn="0" w:firstRowLastColumn="0" w:lastRowFirstColumn="0" w:lastRowLastColumn="0"/>
+        </w:trPr>
+        <w:tc>
+          <w:tcPr>
+            <w:cnfStyle w:val="001000000000" w:firstRow="0" w:lastRow="0" w:firstColumn="1" w:lastColumn="0" w:oddVBand="0" w:evenVBand="0" w:oddHBand="0" w:evenHBand="0" w:firstRowFirstColumn="0" w:firstRowLastColumn="0" w:lastRowFirstColumn="0" w:lastRowLastColumn="0"/>
+            <w:tcW w:w="2310" w:type="dxa"/>
+          </w:tcPr>
+          <w:p>
+            <w:r>
+              <w:t>[Opposition …?]</w:t>
+            </w:r>
+          </w:p>
+        </w:tc>
+        <w:tc>
+          <w:tcPr>
+            <w:tcW w:w="2310" w:type="dxa"/>
+          </w:tcPr>
+          <w:p>
+            <w:pPr>
+              <w:cnfStyle w:val="000000100000" w:firstRow="0" w:lastRow="0" w:firstColumn="0" w:lastColumn="0" w:oddVBand="0" w:evenVBand="0" w:oddHBand="1" w:evenHBand="0" w:firstRowFirstColumn="0" w:firstRowLastColumn="0" w:lastRowFirstColumn="0" w:lastRowLastColumn="0"/>
+            </w:pPr>
+            <w:r>
+              <w:t>HQ Blocking</w:t>
+            </w:r>
+          </w:p>
+        </w:tc>
+        <w:tc>
+          <w:tcPr>
+            <w:tcW w:w="2311" w:type="dxa"/>
+          </w:tcPr>
+          <w:p>
+            <w:pPr>
+              <w:cnfStyle w:val="000000100000" w:firstRow="0" w:lastRow="0" w:firstColumn="0" w:lastColumn="0" w:oddVBand="0" w:evenVBand="0" w:oddHBand="1" w:evenHBand="0" w:firstRowFirstColumn="0" w:firstRowLastColumn="0" w:lastRowFirstColumn="0" w:lastRowLastColumn="0"/>
+            </w:pPr>
+            <w:r>
+              <w:t>Sensor Interference</w:t>
+            </w:r>
+          </w:p>
+        </w:tc>
+        <w:tc>
+          <w:tcPr>
+            <w:tcW w:w="2311" w:type="dxa"/>
+          </w:tcPr>
+          <w:p>
+            <w:pPr>
+              <w:keepNext/>
+              <w:cnfStyle w:val="000000100000" w:firstRow="0" w:lastRow="0" w:firstColumn="0" w:lastColumn="0" w:oddVBand="0" w:evenVBand="0" w:oddHBand="1" w:evenHBand="0" w:firstRowFirstColumn="0" w:firstRowLastColumn="0" w:lastRowFirstColumn="0" w:lastRowLastColumn="0"/>
+            </w:pPr>
+            <w:r>
+              <w:t>Speed</w:t>
+            </w:r>
+          </w:p>
+        </w:tc>
+      </w:tr>
+    </w:tbl>
+    <w:p>
+      <w:pPr>
+        <w:pStyle w:val="Caption"/>
+      </w:pPr>
+      <w:bookmarkStart w:id="22" w:name="_Ref419645708"/>
+      <w:r>
+        <w:t xml:space="preserve">Table </w:t>
+      </w:r>
+      <w:fldSimple w:instr=" SEQ Table \* ARABIC ">
+        <w:r>
+          <w:rPr>
+            <w:noProof/>
+          </w:rPr>
+          <w:t>2</w:t>
+        </w:r>
+      </w:fldSimple>
+      <w:bookmarkEnd w:id="22"/>
+      <w:r>
+        <w:t>: A list of the different aspects of each concept</w:t>
+      </w:r>
     </w:p>
     <w:p>
       <w:r>
@@ -1901,14 +2118,14 @@
       <w:pPr>
         <w:pStyle w:val="Heading2"/>
       </w:pPr>
-      <w:bookmarkStart w:id="16" w:name="_Toc419578414"/>
+      <w:bookmarkStart w:id="23" w:name="_Toc419578414"/>
       <w:r>
         <w:t xml:space="preserve">4.1 </w:t>
       </w:r>
       <w:r>
         <w:t>Concept 1</w:t>
       </w:r>
-      <w:bookmarkEnd w:id="16"/>
+      <w:bookmarkEnd w:id="23"/>
     </w:p>
     <w:p>
       <w:r>
@@ -2004,7 +2221,13 @@
         <w:t>orientation</w:t>
       </w:r>
       <w:r>
-        <w:t xml:space="preserve">. Because the magnets are strong a </w:t>
+        <w:t>. Because the magnets are strong</w:t>
+      </w:r>
+      <w:r>
+        <w:t>,</w:t>
+      </w:r>
+      <w:r>
+        <w:t xml:space="preserve"> a </w:t>
       </w:r>
       <w:r>
         <w:t>powerful</w:t>
@@ -2229,32 +2452,19 @@
       <w:pPr>
         <w:pStyle w:val="Caption"/>
       </w:pPr>
-      <w:bookmarkStart w:id="17" w:name="_Ref419570861"/>
+      <w:bookmarkStart w:id="24" w:name="_Ref419570861"/>
       <w:r>
         <w:t xml:space="preserve">Figure </w:t>
       </w:r>
-      <w:r>
-        <w:fldChar w:fldCharType="begin"/>
-      </w:r>
-      <w:r>
-        <w:instrText xml:space="preserve"> SEQ Figure \* ARABIC </w:instrText>
-      </w:r>
-      <w:r>
-        <w:fldChar w:fldCharType="separate"/>
-      </w:r>
-      <w:r>
-        <w:rPr>
-          <w:noProof/>
-        </w:rPr>
-        <w:t>2</w:t>
-      </w:r>
-      <w:r>
-        <w:rPr>
-          <w:noProof/>
-        </w:rPr>
-        <w:fldChar w:fldCharType="end"/>
-      </w:r>
-      <w:bookmarkEnd w:id="17"/>
+      <w:fldSimple w:instr=" SEQ Figure \* ARABIC ">
+        <w:r>
+          <w:rPr>
+            <w:noProof/>
+          </w:rPr>
+          <w:t>2</w:t>
+        </w:r>
+      </w:fldSimple>
+      <w:bookmarkEnd w:id="24"/>
       <w:r>
         <w:t>:</w:t>
       </w:r>
@@ -2267,18 +2477,102 @@
       <w:pPr>
         <w:pStyle w:val="Heading2"/>
       </w:pPr>
-      <w:bookmarkStart w:id="18" w:name="_Toc419578415"/>
+      <w:bookmarkStart w:id="25" w:name="_Toc419578415"/>
       <w:r>
         <w:t xml:space="preserve">4.2 </w:t>
       </w:r>
       <w:r>
         <w:t>Concept 2</w:t>
       </w:r>
-      <w:bookmarkEnd w:id="18"/>
-    </w:p>
-    <w:p>
-      <w:r>
-        <w:t>Follow the wall - Peter</w:t>
+      <w:bookmarkEnd w:id="25"/>
+    </w:p>
+    <w:p>
+      <w:r>
+        <w:t xml:space="preserve">Since this concept </w:t>
+      </w:r>
+      <w:r>
+        <w:t>would</w:t>
+      </w:r>
+      <w:r>
+        <w:t xml:space="preserve"> ideally continually follow the outer wall, it would be useful in many cases if it </w:t>
+      </w:r>
+      <w:r>
+        <w:t xml:space="preserve">had the ability to collect packages from not only the front but also the sides. </w:t>
+      </w:r>
+      <w:r>
+        <w:t>This robot will have an electromagnet along all four sides so that it only needs to drive past the package to attract it. This has many advantages including:</w:t>
+      </w:r>
+    </w:p>
+    <w:p>
+      <w:pPr>
+        <w:pStyle w:val="ListParagraph"/>
+        <w:numPr>
+          <w:ilvl w:val="0"/>
+          <w:numId w:val="14"/>
+        </w:numPr>
+      </w:pPr>
+      <w:r>
+        <w:t>It will collect packages in obscure corners as well as ones in the open</w:t>
+      </w:r>
+    </w:p>
+    <w:p>
+      <w:pPr>
+        <w:pStyle w:val="ListParagraph"/>
+        <w:numPr>
+          <w:ilvl w:val="0"/>
+          <w:numId w:val="14"/>
+        </w:numPr>
+      </w:pPr>
+      <w:r>
+        <w:t>The robot does not need to stop to coordinate any mechanism on the front</w:t>
+      </w:r>
+    </w:p>
+    <w:p>
+      <w:pPr>
+        <w:pStyle w:val="ListParagraph"/>
+        <w:numPr>
+          <w:ilvl w:val="0"/>
+          <w:numId w:val="14"/>
+        </w:numPr>
+      </w:pPr>
+      <w:r>
+        <w:t>There is no limit to the number of weights it drags behind it, as they are not on board (R###)</w:t>
+      </w:r>
+    </w:p>
+    <w:p>
+      <w:r>
+        <w:t>To avoid collecting from the opposition’s HQ, it will simply turn around and return to HQ again, following the wall. Since the weights are not technically on-board</w:t>
+      </w:r>
+      <w:r>
+        <w:t xml:space="preserve"> (a violation of R###)</w:t>
+      </w:r>
+      <w:r>
+        <w:t xml:space="preserve">, returning to HQ is crucial for this concept to work. </w:t>
+      </w:r>
+      <w:r>
+        <w:t>Once it has returned to base, it will de-activate the electromagnet until out of the HQ and continue in the same direction.</w:t>
+      </w:r>
+    </w:p>
+    <w:p/>
+    <w:p>
+      <w:pPr>
+        <w:pStyle w:val="Heading2"/>
+      </w:pPr>
+      <w:bookmarkStart w:id="26" w:name="_Toc419578416"/>
+      <w:r>
+        <w:t xml:space="preserve">4.3 </w:t>
+      </w:r>
+      <w:r>
+        <w:t>Concept 3</w:t>
+      </w:r>
+      <w:bookmarkEnd w:id="26"/>
+    </w:p>
+    <w:p>
+      <w:r>
+        <w:t>Ignore base, pick up heaviest weights (random)</w:t>
+      </w:r>
+      <w:r>
+        <w:t xml:space="preserve"> - Jack</w:t>
       </w:r>
     </w:p>
     <w:p>
@@ -2290,7 +2584,7 @@
         </w:numPr>
       </w:pPr>
       <w:r>
-        <w:t>Return</w:t>
+        <w:t>No return</w:t>
       </w:r>
     </w:p>
     <w:p>
@@ -2302,41 +2596,7 @@
         </w:numPr>
       </w:pPr>
       <w:r>
-        <w:t>Electromagnet</w:t>
-      </w:r>
-    </w:p>
-    <w:p>
-      <w:pPr>
-        <w:pStyle w:val="ListParagraph"/>
-        <w:numPr>
-          <w:ilvl w:val="0"/>
-          <w:numId w:val="7"/>
-        </w:numPr>
-      </w:pPr>
-      <w:r>
-        <w:t>Sensor interference</w:t>
-      </w:r>
-    </w:p>
-    <w:p/>
-    <w:p>
-      <w:pPr>
-        <w:pStyle w:val="Heading2"/>
-      </w:pPr>
-      <w:bookmarkStart w:id="19" w:name="_Toc419578416"/>
-      <w:r>
-        <w:t xml:space="preserve">4.3 </w:t>
-      </w:r>
-      <w:r>
-        <w:t>Concept 3</w:t>
-      </w:r>
-      <w:bookmarkEnd w:id="19"/>
-    </w:p>
-    <w:p>
-      <w:r>
-        <w:t>Ignore base, pick up heaviest weights (random)</w:t>
-      </w:r>
-      <w:r>
-        <w:t xml:space="preserve"> - Jack</w:t>
+        <w:t>Scoop</w:t>
       </w:r>
     </w:p>
     <w:p>
@@ -2348,30 +2608,6 @@
         </w:numPr>
       </w:pPr>
       <w:r>
-        <w:t>No return</w:t>
-      </w:r>
-    </w:p>
-    <w:p>
-      <w:pPr>
-        <w:pStyle w:val="ListParagraph"/>
-        <w:numPr>
-          <w:ilvl w:val="0"/>
-          <w:numId w:val="5"/>
-        </w:numPr>
-      </w:pPr>
-      <w:r>
-        <w:t>Scoop</w:t>
-      </w:r>
-    </w:p>
-    <w:p>
-      <w:pPr>
-        <w:pStyle w:val="ListParagraph"/>
-        <w:numPr>
-          <w:ilvl w:val="0"/>
-          <w:numId w:val="5"/>
-        </w:numPr>
-      </w:pPr>
-      <w:r>
         <w:t>Speed</w:t>
       </w:r>
     </w:p>
@@ -2436,33 +2672,44 @@
       <w:pPr>
         <w:pStyle w:val="Heading1"/>
       </w:pPr>
-      <w:bookmarkStart w:id="20" w:name="_Toc419578417"/>
-      <w:r>
-        <w:lastRenderedPageBreak/>
+      <w:bookmarkStart w:id="27" w:name="_Toc419578417"/>
+      <w:r>
         <w:t xml:space="preserve">5.0 </w:t>
       </w:r>
       <w:r>
-        <w:t>Concept evaluation</w:t>
-      </w:r>
-      <w:bookmarkEnd w:id="20"/>
+        <w:t>Concept E</w:t>
+      </w:r>
+      <w:r>
+        <w:t>valuation</w:t>
+      </w:r>
+      <w:bookmarkEnd w:id="27"/>
     </w:p>
     <w:p>
       <w:r>
         <w:t>- calculations</w:t>
       </w:r>
       <w:r>
-        <w:t>‼‼</w:t>
+        <w:t>‼</w:t>
       </w:r>
     </w:p>
     <w:p>
       <w:pPr>
         <w:pStyle w:val="Heading2"/>
       </w:pPr>
-      <w:bookmarkStart w:id="21" w:name="_Toc419578418"/>
-      <w:r>
-        <w:t>5.1 Evaluation of concept 1‼!</w:t>
-      </w:r>
-      <w:bookmarkEnd w:id="21"/>
+      <w:bookmarkStart w:id="28" w:name="_Toc419578418"/>
+      <w:r>
+        <w:t xml:space="preserve">5.1 Evaluation of </w:t>
+      </w:r>
+      <w:r>
+        <w:t>C</w:t>
+      </w:r>
+      <w:r>
+        <w:t xml:space="preserve">oncept </w:t>
+      </w:r>
+      <w:bookmarkEnd w:id="28"/>
+      <w:r>
+        <w:t>1</w:t>
+      </w:r>
     </w:p>
     <w:p>
       <w:pPr>
@@ -2471,14 +2718,14 @@
           <w:lang w:val="en-US"/>
         </w:rPr>
       </w:pPr>
-      <w:bookmarkStart w:id="22" w:name="_Toc419578419"/>
+      <w:bookmarkStart w:id="29" w:name="_Toc419578419"/>
       <w:r>
         <w:rPr>
           <w:lang w:val="en-US"/>
         </w:rPr>
         <w:t>Robustness</w:t>
       </w:r>
-      <w:bookmarkEnd w:id="22"/>
+      <w:bookmarkEnd w:id="29"/>
     </w:p>
     <w:p>
       <w:r>
@@ -2498,21 +2745,20 @@
           <w:lang w:val="en-US"/>
         </w:rPr>
       </w:pPr>
-      <w:bookmarkStart w:id="23" w:name="_Toc419578420"/>
+      <w:bookmarkStart w:id="30" w:name="_Toc419578420"/>
       <w:r>
         <w:rPr>
           <w:lang w:val="en-US"/>
         </w:rPr>
         <w:t>Reliability</w:t>
       </w:r>
-      <w:bookmarkEnd w:id="23"/>
+      <w:bookmarkEnd w:id="30"/>
     </w:p>
     <w:p>
       <w:r>
         <w:t>The magnets will be industrial grade and not be prone to chipping or lose of magnetism. This concept heavily relies on the pathfinding algorithm to work. If it map is incorrect the robot will not know where it has been or has to go. If the map works but the sensors don’t give reliable information the algorithm won’t know where to go and will get confused. Gears slipping in the pickup mechanism could also be a problem.</w:t>
       </w:r>
     </w:p>
-    <w:p/>
     <w:p>
       <w:pPr>
         <w:pStyle w:val="Heading3"/>
@@ -2520,14 +2766,14 @@
           <w:lang w:val="en-US"/>
         </w:rPr>
       </w:pPr>
-      <w:bookmarkStart w:id="24" w:name="_Toc419578421"/>
+      <w:bookmarkStart w:id="31" w:name="_Toc419578421"/>
       <w:r>
         <w:rPr>
           <w:lang w:val="en-US"/>
         </w:rPr>
         <w:t>Ease of build</w:t>
       </w:r>
-      <w:bookmarkEnd w:id="24"/>
+      <w:bookmarkEnd w:id="31"/>
     </w:p>
     <w:p>
       <w:r>
@@ -2549,18 +2795,24 @@
           <w:lang w:val="en-US"/>
         </w:rPr>
       </w:pPr>
-      <w:bookmarkStart w:id="25" w:name="_Toc419578422"/>
+      <w:bookmarkStart w:id="32" w:name="_Toc419578422"/>
       <w:r>
         <w:rPr>
           <w:lang w:val="en-US"/>
         </w:rPr>
         <w:t>Maintenance</w:t>
       </w:r>
-      <w:bookmarkEnd w:id="25"/>
-    </w:p>
-    <w:p>
-      <w:r>
-        <w:t>With the front of the robot having a Perspex sheet access from the top of the robot will be easy and preferred. The main controller and battery will be able to be removed via a quick release mechanism. The pickup assembly will be able to be fully detached easily for maintenance inside the chassis or to work on the pickup assembly.</w:t>
+      <w:bookmarkEnd w:id="32"/>
+    </w:p>
+    <w:p>
+      <w:r>
+        <w:t>With the front of the robot having a Perspex sheet</w:t>
+      </w:r>
+      <w:r>
+        <w:t>,</w:t>
+      </w:r>
+      <w:r>
+        <w:t xml:space="preserve"> access from the top of the robot will be easy and preferred. The main controller and battery will be able to be removed via a quick release mechanism. The pickup assembly will be able to be fully detached easily for maintenance inside the chassis or to work on the pickup assembly.</w:t>
       </w:r>
     </w:p>
     <w:p>
@@ -2570,14 +2822,14 @@
           <w:lang w:val="en-US"/>
         </w:rPr>
       </w:pPr>
-      <w:bookmarkStart w:id="26" w:name="_Toc419578423"/>
+      <w:bookmarkStart w:id="33" w:name="_Toc419578423"/>
       <w:r>
         <w:rPr>
           <w:lang w:val="en-US"/>
         </w:rPr>
         <w:t>Modularity</w:t>
       </w:r>
-      <w:bookmarkEnd w:id="26"/>
+      <w:bookmarkEnd w:id="33"/>
     </w:p>
     <w:p>
       <w:r>
@@ -2597,32 +2849,26 @@
           <w:lang w:val="en-US"/>
         </w:rPr>
       </w:pPr>
-      <w:bookmarkStart w:id="27" w:name="_Toc419578424"/>
+      <w:bookmarkStart w:id="34" w:name="_Toc419578424"/>
       <w:r>
         <w:rPr>
           <w:lang w:val="en-US"/>
         </w:rPr>
         <w:t>Cost</w:t>
       </w:r>
-      <w:bookmarkEnd w:id="27"/>
+      <w:bookmarkEnd w:id="34"/>
     </w:p>
     <w:p/>
     <w:p>
       <w:pPr>
         <w:pStyle w:val="Heading2"/>
       </w:pPr>
-      <w:bookmarkStart w:id="28" w:name="_Toc419578425"/>
+      <w:bookmarkStart w:id="35" w:name="_Toc419578425"/>
       <w:r>
         <w:lastRenderedPageBreak/>
-        <w:t>5.2</w:t>
-      </w:r>
-      <w:r>
-        <w:t xml:space="preserve"> </w:t>
-      </w:r>
-      <w:r>
-        <w:t>Concept 2</w:t>
-      </w:r>
-      <w:bookmarkEnd w:id="28"/>
+        <w:t>5.2 Concept 2</w:t>
+      </w:r>
+      <w:bookmarkEnd w:id="35"/>
     </w:p>
     <w:p>
       <w:pPr>
@@ -2631,14 +2877,14 @@
           <w:lang w:val="en-US"/>
         </w:rPr>
       </w:pPr>
-      <w:bookmarkStart w:id="29" w:name="_Toc419578426"/>
+      <w:bookmarkStart w:id="36" w:name="_Toc419578426"/>
       <w:r>
         <w:rPr>
           <w:lang w:val="en-US"/>
         </w:rPr>
         <w:t>Robustness</w:t>
       </w:r>
-      <w:bookmarkEnd w:id="29"/>
+      <w:bookmarkEnd w:id="36"/>
     </w:p>
     <w:p>
       <w:pPr>
@@ -2647,14 +2893,14 @@
           <w:lang w:val="en-US"/>
         </w:rPr>
       </w:pPr>
-      <w:bookmarkStart w:id="30" w:name="_Toc419578427"/>
+      <w:bookmarkStart w:id="37" w:name="_Toc419578427"/>
       <w:r>
         <w:rPr>
           <w:lang w:val="en-US"/>
         </w:rPr>
         <w:t>Reliability</w:t>
       </w:r>
-      <w:bookmarkEnd w:id="30"/>
+      <w:bookmarkEnd w:id="37"/>
     </w:p>
     <w:p>
       <w:pPr>
@@ -2663,14 +2909,14 @@
           <w:lang w:val="en-US"/>
         </w:rPr>
       </w:pPr>
-      <w:bookmarkStart w:id="31" w:name="_Toc419578428"/>
+      <w:bookmarkStart w:id="38" w:name="_Toc419578428"/>
       <w:r>
         <w:rPr>
           <w:lang w:val="en-US"/>
         </w:rPr>
         <w:t>Ease of build</w:t>
       </w:r>
-      <w:bookmarkEnd w:id="31"/>
+      <w:bookmarkEnd w:id="38"/>
     </w:p>
     <w:p>
       <w:pPr>
@@ -2679,14 +2925,14 @@
           <w:lang w:val="en-US"/>
         </w:rPr>
       </w:pPr>
-      <w:bookmarkStart w:id="32" w:name="_Toc419578429"/>
+      <w:bookmarkStart w:id="39" w:name="_Toc419578429"/>
       <w:r>
         <w:rPr>
           <w:lang w:val="en-US"/>
         </w:rPr>
         <w:t>Maintenance</w:t>
       </w:r>
-      <w:bookmarkEnd w:id="32"/>
+      <w:bookmarkEnd w:id="39"/>
     </w:p>
     <w:p>
       <w:pPr>
@@ -2695,14 +2941,14 @@
           <w:lang w:val="en-US"/>
         </w:rPr>
       </w:pPr>
-      <w:bookmarkStart w:id="33" w:name="_Toc419578430"/>
+      <w:bookmarkStart w:id="40" w:name="_Toc419578430"/>
       <w:r>
         <w:rPr>
           <w:lang w:val="en-US"/>
         </w:rPr>
         <w:t>Modularity</w:t>
       </w:r>
-      <w:bookmarkEnd w:id="33"/>
+      <w:bookmarkEnd w:id="40"/>
     </w:p>
     <w:p>
       <w:pPr>
@@ -2712,36 +2958,24 @@
           <w:lang w:val="en-US"/>
         </w:rPr>
       </w:pPr>
-      <w:bookmarkStart w:id="34" w:name="_Toc419578431"/>
+      <w:bookmarkStart w:id="41" w:name="_Toc419578431"/>
       <w:r>
         <w:rPr>
           <w:lang w:val="en-US"/>
         </w:rPr>
         <w:t>Cost</w:t>
       </w:r>
-      <w:bookmarkEnd w:id="34"/>
+      <w:bookmarkEnd w:id="41"/>
     </w:p>
     <w:p>
       <w:pPr>
         <w:pStyle w:val="Heading2"/>
       </w:pPr>
-      <w:bookmarkStart w:id="35" w:name="_Toc419578432"/>
-      <w:r>
-        <w:t>5.3</w:t>
-      </w:r>
-      <w:r>
-        <w:t xml:space="preserve"> </w:t>
-      </w:r>
-      <w:r>
-        <w:t>C</w:t>
-      </w:r>
-      <w:r>
-        <w:t xml:space="preserve">oncept </w:t>
-      </w:r>
-      <w:r>
-        <w:t>3</w:t>
-      </w:r>
-      <w:bookmarkEnd w:id="35"/>
+      <w:bookmarkStart w:id="42" w:name="_Toc419578432"/>
+      <w:r>
+        <w:t>5.3 Concept 3</w:t>
+      </w:r>
+      <w:bookmarkEnd w:id="42"/>
     </w:p>
     <w:p>
       <w:pPr>
@@ -2750,14 +2984,14 @@
           <w:lang w:val="en-US"/>
         </w:rPr>
       </w:pPr>
-      <w:bookmarkStart w:id="36" w:name="_Toc419578433"/>
+      <w:bookmarkStart w:id="43" w:name="_Toc419578433"/>
       <w:r>
         <w:rPr>
           <w:lang w:val="en-US"/>
         </w:rPr>
         <w:t>Robustness</w:t>
       </w:r>
-      <w:bookmarkEnd w:id="36"/>
+      <w:bookmarkEnd w:id="43"/>
     </w:p>
     <w:p>
       <w:pPr>
@@ -2766,14 +3000,14 @@
           <w:lang w:val="en-US"/>
         </w:rPr>
       </w:pPr>
-      <w:bookmarkStart w:id="37" w:name="_Toc419578434"/>
+      <w:bookmarkStart w:id="44" w:name="_Toc419578434"/>
       <w:r>
         <w:rPr>
           <w:lang w:val="en-US"/>
         </w:rPr>
         <w:t>Reliability</w:t>
       </w:r>
-      <w:bookmarkEnd w:id="37"/>
+      <w:bookmarkEnd w:id="44"/>
     </w:p>
     <w:p>
       <w:pPr>
@@ -2782,14 +3016,14 @@
           <w:lang w:val="en-US"/>
         </w:rPr>
       </w:pPr>
-      <w:bookmarkStart w:id="38" w:name="_Toc419578435"/>
+      <w:bookmarkStart w:id="45" w:name="_Toc419578435"/>
       <w:r>
         <w:rPr>
           <w:lang w:val="en-US"/>
         </w:rPr>
         <w:t>Ease of build</w:t>
       </w:r>
-      <w:bookmarkEnd w:id="38"/>
+      <w:bookmarkEnd w:id="45"/>
     </w:p>
     <w:p>
       <w:pPr>
@@ -2798,14 +3032,14 @@
           <w:lang w:val="en-US"/>
         </w:rPr>
       </w:pPr>
-      <w:bookmarkStart w:id="39" w:name="_Toc419578436"/>
+      <w:bookmarkStart w:id="46" w:name="_Toc419578436"/>
       <w:r>
         <w:rPr>
           <w:lang w:val="en-US"/>
         </w:rPr>
         <w:t>Maintenance</w:t>
       </w:r>
-      <w:bookmarkEnd w:id="39"/>
+      <w:bookmarkEnd w:id="46"/>
     </w:p>
     <w:p>
       <w:pPr>
@@ -2814,14 +3048,14 @@
           <w:lang w:val="en-US"/>
         </w:rPr>
       </w:pPr>
-      <w:bookmarkStart w:id="40" w:name="_Toc419578437"/>
+      <w:bookmarkStart w:id="47" w:name="_Toc419578437"/>
       <w:r>
         <w:rPr>
           <w:lang w:val="en-US"/>
         </w:rPr>
         <w:t>Modularity</w:t>
       </w:r>
-      <w:bookmarkEnd w:id="40"/>
+      <w:bookmarkEnd w:id="47"/>
     </w:p>
     <w:p>
       <w:pPr>
@@ -2831,14 +3065,14 @@
           <w:lang w:val="en-US"/>
         </w:rPr>
       </w:pPr>
-      <w:bookmarkStart w:id="41" w:name="_Toc419578438"/>
+      <w:bookmarkStart w:id="48" w:name="_Toc419578438"/>
       <w:r>
         <w:rPr>
           <w:lang w:val="en-US"/>
         </w:rPr>
         <w:t>Cost</w:t>
       </w:r>
-      <w:bookmarkEnd w:id="41"/>
+      <w:bookmarkEnd w:id="48"/>
     </w:p>
     <w:p/>
     <w:p/>
@@ -2865,14 +3099,17 @@
       <w:pPr>
         <w:pStyle w:val="Heading1"/>
       </w:pPr>
-      <w:bookmarkStart w:id="42" w:name="_Toc419578439"/>
+      <w:bookmarkStart w:id="49" w:name="_Toc419578439"/>
       <w:r>
         <w:t xml:space="preserve">6.0 </w:t>
       </w:r>
       <w:r>
-        <w:t>Conclusions and recommendations</w:t>
-      </w:r>
-      <w:bookmarkEnd w:id="42"/>
+        <w:t>Conclusions and R</w:t>
+      </w:r>
+      <w:r>
+        <w:t>ecommendations</w:t>
+      </w:r>
+      <w:bookmarkEnd w:id="49"/>
     </w:p>
     <w:p>
       <w:pPr>
@@ -2891,11 +3128,17 @@
       <w:pPr>
         <w:pStyle w:val="Heading1"/>
       </w:pPr>
-      <w:bookmarkStart w:id="43" w:name="_Toc419578440"/>
-      <w:r>
-        <w:t>Contribution statement</w:t>
-      </w:r>
-      <w:bookmarkEnd w:id="43"/>
+      <w:bookmarkStart w:id="50" w:name="_Toc419578440"/>
+      <w:r>
+        <w:t>Contribution S</w:t>
+      </w:r>
+      <w:r>
+        <w:t>tatement</w:t>
+      </w:r>
+      <w:bookmarkEnd w:id="50"/>
+      <w:r>
+        <w:t>s</w:t>
+      </w:r>
     </w:p>
     <w:p>
       <w:r>
@@ -3599,7 +3842,7 @@
           <w:rPr>
             <w:noProof/>
           </w:rPr>
-          <w:t>3</w:t>
+          <w:t>2</w:t>
         </w:r>
         <w:r>
           <w:rPr>
@@ -4995,6 +5238,119 @@
     </w:lvl>
   </w:abstractNum>
   <w:abstractNum w:abstractNumId="12">
+    <w:nsid w:val="6FB54C8A"/>
+    <w:multiLevelType w:val="hybridMultilevel"/>
+    <w:tmpl w:val="1A78CFE8"/>
+    <w:lvl w:ilvl="0" w:tplc="14090001">
+      <w:start w:val="1"/>
+      <w:numFmt w:val="bullet"/>
+      <w:lvlText w:val=""/>
+      <w:lvlJc w:val="left"/>
+      <w:pPr>
+        <w:ind w:left="720" w:hanging="360"/>
+      </w:pPr>
+      <w:rPr>
+        <w:rFonts w:ascii="Symbol" w:hAnsi="Symbol" w:hint="default"/>
+      </w:rPr>
+    </w:lvl>
+    <w:lvl w:ilvl="1" w:tplc="14090003" w:tentative="1">
+      <w:start w:val="1"/>
+      <w:numFmt w:val="bullet"/>
+      <w:lvlText w:val="o"/>
+      <w:lvlJc w:val="left"/>
+      <w:pPr>
+        <w:ind w:left="1440" w:hanging="360"/>
+      </w:pPr>
+      <w:rPr>
+        <w:rFonts w:ascii="Courier New" w:hAnsi="Courier New" w:cs="Courier New" w:hint="default"/>
+      </w:rPr>
+    </w:lvl>
+    <w:lvl w:ilvl="2" w:tplc="14090005" w:tentative="1">
+      <w:start w:val="1"/>
+      <w:numFmt w:val="bullet"/>
+      <w:lvlText w:val=""/>
+      <w:lvlJc w:val="left"/>
+      <w:pPr>
+        <w:ind w:left="2160" w:hanging="360"/>
+      </w:pPr>
+      <w:rPr>
+        <w:rFonts w:ascii="Wingdings" w:hAnsi="Wingdings" w:hint="default"/>
+      </w:rPr>
+    </w:lvl>
+    <w:lvl w:ilvl="3" w:tplc="14090001" w:tentative="1">
+      <w:start w:val="1"/>
+      <w:numFmt w:val="bullet"/>
+      <w:lvlText w:val=""/>
+      <w:lvlJc w:val="left"/>
+      <w:pPr>
+        <w:ind w:left="2880" w:hanging="360"/>
+      </w:pPr>
+      <w:rPr>
+        <w:rFonts w:ascii="Symbol" w:hAnsi="Symbol" w:hint="default"/>
+      </w:rPr>
+    </w:lvl>
+    <w:lvl w:ilvl="4" w:tplc="14090003" w:tentative="1">
+      <w:start w:val="1"/>
+      <w:numFmt w:val="bullet"/>
+      <w:lvlText w:val="o"/>
+      <w:lvlJc w:val="left"/>
+      <w:pPr>
+        <w:ind w:left="3600" w:hanging="360"/>
+      </w:pPr>
+      <w:rPr>
+        <w:rFonts w:ascii="Courier New" w:hAnsi="Courier New" w:cs="Courier New" w:hint="default"/>
+      </w:rPr>
+    </w:lvl>
+    <w:lvl w:ilvl="5" w:tplc="14090005" w:tentative="1">
+      <w:start w:val="1"/>
+      <w:numFmt w:val="bullet"/>
+      <w:lvlText w:val=""/>
+      <w:lvlJc w:val="left"/>
+      <w:pPr>
+        <w:ind w:left="4320" w:hanging="360"/>
+      </w:pPr>
+      <w:rPr>
+        <w:rFonts w:ascii="Wingdings" w:hAnsi="Wingdings" w:hint="default"/>
+      </w:rPr>
+    </w:lvl>
+    <w:lvl w:ilvl="6" w:tplc="14090001" w:tentative="1">
+      <w:start w:val="1"/>
+      <w:numFmt w:val="bullet"/>
+      <w:lvlText w:val=""/>
+      <w:lvlJc w:val="left"/>
+      <w:pPr>
+        <w:ind w:left="5040" w:hanging="360"/>
+      </w:pPr>
+      <w:rPr>
+        <w:rFonts w:ascii="Symbol" w:hAnsi="Symbol" w:hint="default"/>
+      </w:rPr>
+    </w:lvl>
+    <w:lvl w:ilvl="7" w:tplc="14090003" w:tentative="1">
+      <w:start w:val="1"/>
+      <w:numFmt w:val="bullet"/>
+      <w:lvlText w:val="o"/>
+      <w:lvlJc w:val="left"/>
+      <w:pPr>
+        <w:ind w:left="5760" w:hanging="360"/>
+      </w:pPr>
+      <w:rPr>
+        <w:rFonts w:ascii="Courier New" w:hAnsi="Courier New" w:cs="Courier New" w:hint="default"/>
+      </w:rPr>
+    </w:lvl>
+    <w:lvl w:ilvl="8" w:tplc="14090005" w:tentative="1">
+      <w:start w:val="1"/>
+      <w:numFmt w:val="bullet"/>
+      <w:lvlText w:val=""/>
+      <w:lvlJc w:val="left"/>
+      <w:pPr>
+        <w:ind w:left="6480" w:hanging="360"/>
+      </w:pPr>
+      <w:rPr>
+        <w:rFonts w:ascii="Wingdings" w:hAnsi="Wingdings" w:hint="default"/>
+      </w:rPr>
+    </w:lvl>
+  </w:abstractNum>
+  <w:abstractNum w:abstractNumId="13">
     <w:nsid w:val="758840E4"/>
     <w:multiLevelType w:val="hybridMultilevel"/>
     <w:tmpl w:val="5108F858"/>
@@ -5111,7 +5467,7 @@
     <w:abstractNumId w:val="9"/>
   </w:num>
   <w:num w:numId="2">
-    <w:abstractNumId w:val="12"/>
+    <w:abstractNumId w:val="13"/>
   </w:num>
   <w:num w:numId="3">
     <w:abstractNumId w:val="11"/>
@@ -5145,6 +5501,9 @@
   </w:num>
   <w:num w:numId="13">
     <w:abstractNumId w:val="10"/>
+  </w:num>
+  <w:num w:numId="14">
+    <w:abstractNumId w:val="12"/>
   </w:num>
 </w:numbering>
 </file>
@@ -6104,18 +6463,20 @@
     <w:link w:val="TitleChar"/>
     <w:uiPriority w:val="10"/>
     <w:qFormat/>
-    <w:rsid w:val="005624EF"/>
+    <w:rsid w:val="007C0DA1"/>
     <w:pPr>
       <w:pBdr>
-        <w:bottom w:val="single" w:sz="8" w:space="4" w:color="4F81BD" w:themeColor="accent1"/>
+        <w:top w:val="single" w:sz="12" w:space="1" w:color="auto"/>
+        <w:bottom w:val="single" w:sz="12" w:space="4" w:color="auto"/>
       </w:pBdr>
       <w:spacing w:after="300" w:line="240" w:lineRule="auto"/>
       <w:contextualSpacing/>
+      <w:jc w:val="center"/>
     </w:pPr>
     <w:rPr>
       <w:rFonts w:asciiTheme="majorHAnsi" w:eastAsiaTheme="majorEastAsia" w:hAnsiTheme="majorHAnsi" w:cstheme="majorBidi"/>
-      <w:color w:val="17365D" w:themeColor="text2" w:themeShade="BF"/>
-      <w:spacing w:val="5"/>
+      <w:caps/>
+      <w:spacing w:val="20"/>
       <w:kern w:val="28"/>
       <w:sz w:val="52"/>
       <w:szCs w:val="52"/>
@@ -6126,11 +6487,11 @@
     <w:basedOn w:val="DefaultParagraphFont"/>
     <w:link w:val="Title"/>
     <w:uiPriority w:val="10"/>
-    <w:rsid w:val="005624EF"/>
+    <w:rsid w:val="007C0DA1"/>
     <w:rPr>
       <w:rFonts w:asciiTheme="majorHAnsi" w:eastAsiaTheme="majorEastAsia" w:hAnsiTheme="majorHAnsi" w:cstheme="majorBidi"/>
-      <w:color w:val="17365D" w:themeColor="text2" w:themeShade="BF"/>
-      <w:spacing w:val="5"/>
+      <w:caps/>
+      <w:spacing w:val="20"/>
       <w:kern w:val="28"/>
       <w:sz w:val="52"/>
       <w:szCs w:val="52"/>
@@ -6287,6 +6648,124 @@
       <w:color w:val="0000FF" w:themeColor="hyperlink"/>
       <w:u w:val="single"/>
     </w:rPr>
+  </w:style>
+  <w:style w:type="table" w:styleId="MediumGrid2">
+    <w:name w:val="Medium Grid 2"/>
+    <w:basedOn w:val="TableNormal"/>
+    <w:uiPriority w:val="68"/>
+    <w:rsid w:val="00C63626"/>
+    <w:pPr>
+      <w:spacing w:after="0" w:line="240" w:lineRule="auto"/>
+    </w:pPr>
+    <w:rPr>
+      <w:rFonts w:asciiTheme="majorHAnsi" w:eastAsiaTheme="majorEastAsia" w:hAnsiTheme="majorHAnsi" w:cstheme="majorBidi"/>
+      <w:color w:val="000000" w:themeColor="text1"/>
+    </w:rPr>
+    <w:tblPr>
+      <w:tblStyleRowBandSize w:val="1"/>
+      <w:tblStyleColBandSize w:val="1"/>
+      <w:tblBorders>
+        <w:top w:val="single" w:sz="8" w:space="0" w:color="000000" w:themeColor="text1"/>
+        <w:left w:val="single" w:sz="8" w:space="0" w:color="000000" w:themeColor="text1"/>
+        <w:bottom w:val="single" w:sz="8" w:space="0" w:color="000000" w:themeColor="text1"/>
+        <w:right w:val="single" w:sz="8" w:space="0" w:color="000000" w:themeColor="text1"/>
+        <w:insideH w:val="single" w:sz="8" w:space="0" w:color="000000" w:themeColor="text1"/>
+        <w:insideV w:val="single" w:sz="8" w:space="0" w:color="000000" w:themeColor="text1"/>
+      </w:tblBorders>
+    </w:tblPr>
+    <w:tcPr>
+      <w:shd w:val="clear" w:color="auto" w:fill="C0C0C0" w:themeFill="text1" w:themeFillTint="3F"/>
+    </w:tcPr>
+    <w:tblStylePr w:type="firstRow">
+      <w:rPr>
+        <w:b/>
+        <w:bCs/>
+        <w:color w:val="000000" w:themeColor="text1"/>
+      </w:rPr>
+      <w:tblPr/>
+      <w:tcPr>
+        <w:shd w:val="clear" w:color="auto" w:fill="E6E6E6" w:themeFill="text1" w:themeFillTint="19"/>
+      </w:tcPr>
+    </w:tblStylePr>
+    <w:tblStylePr w:type="lastRow">
+      <w:rPr>
+        <w:b/>
+        <w:bCs/>
+        <w:color w:val="000000" w:themeColor="text1"/>
+      </w:rPr>
+      <w:tblPr/>
+      <w:tcPr>
+        <w:tcBorders>
+          <w:top w:val="single" w:sz="12" w:space="0" w:color="000000" w:themeColor="text1"/>
+          <w:left w:val="nil"/>
+          <w:bottom w:val="nil"/>
+          <w:right w:val="nil"/>
+          <w:insideH w:val="nil"/>
+          <w:insideV w:val="nil"/>
+        </w:tcBorders>
+        <w:shd w:val="clear" w:color="auto" w:fill="FFFFFF" w:themeFill="background1"/>
+      </w:tcPr>
+    </w:tblStylePr>
+    <w:tblStylePr w:type="firstCol">
+      <w:rPr>
+        <w:b/>
+        <w:bCs/>
+        <w:color w:val="000000" w:themeColor="text1"/>
+      </w:rPr>
+      <w:tblPr/>
+      <w:tcPr>
+        <w:tcBorders>
+          <w:top w:val="nil"/>
+          <w:left w:val="nil"/>
+          <w:bottom w:val="nil"/>
+          <w:right w:val="nil"/>
+          <w:insideH w:val="nil"/>
+          <w:insideV w:val="nil"/>
+        </w:tcBorders>
+        <w:shd w:val="clear" w:color="auto" w:fill="FFFFFF" w:themeFill="background1"/>
+      </w:tcPr>
+    </w:tblStylePr>
+    <w:tblStylePr w:type="lastCol">
+      <w:rPr>
+        <w:b w:val="0"/>
+        <w:bCs w:val="0"/>
+        <w:color w:val="000000" w:themeColor="text1"/>
+      </w:rPr>
+      <w:tblPr/>
+      <w:tcPr>
+        <w:tcBorders>
+          <w:top w:val="nil"/>
+          <w:left w:val="nil"/>
+          <w:bottom w:val="nil"/>
+          <w:right w:val="nil"/>
+          <w:insideH w:val="nil"/>
+          <w:insideV w:val="nil"/>
+        </w:tcBorders>
+        <w:shd w:val="clear" w:color="auto" w:fill="CCCCCC" w:themeFill="text1" w:themeFillTint="33"/>
+      </w:tcPr>
+    </w:tblStylePr>
+    <w:tblStylePr w:type="band1Vert">
+      <w:tblPr/>
+      <w:tcPr>
+        <w:shd w:val="clear" w:color="auto" w:fill="808080" w:themeFill="text1" w:themeFillTint="7F"/>
+      </w:tcPr>
+    </w:tblStylePr>
+    <w:tblStylePr w:type="band1Horz">
+      <w:tblPr/>
+      <w:tcPr>
+        <w:tcBorders>
+          <w:insideH w:val="single" w:sz="6" w:space="0" w:color="000000" w:themeColor="text1"/>
+          <w:insideV w:val="single" w:sz="6" w:space="0" w:color="000000" w:themeColor="text1"/>
+        </w:tcBorders>
+        <w:shd w:val="clear" w:color="auto" w:fill="808080" w:themeFill="text1" w:themeFillTint="7F"/>
+      </w:tcPr>
+    </w:tblStylePr>
+    <w:tblStylePr w:type="nwCell">
+      <w:tblPr/>
+      <w:tcPr>
+        <w:shd w:val="clear" w:color="auto" w:fill="FFFFFF" w:themeFill="background1"/>
+      </w:tcPr>
+    </w:tblStylePr>
   </w:style>
 </w:styles>
 </file>
@@ -7246,18 +7725,20 @@
     <w:link w:val="TitleChar"/>
     <w:uiPriority w:val="10"/>
     <w:qFormat/>
-    <w:rsid w:val="005624EF"/>
+    <w:rsid w:val="007C0DA1"/>
     <w:pPr>
       <w:pBdr>
-        <w:bottom w:val="single" w:sz="8" w:space="4" w:color="4F81BD" w:themeColor="accent1"/>
+        <w:top w:val="single" w:sz="12" w:space="1" w:color="auto"/>
+        <w:bottom w:val="single" w:sz="12" w:space="4" w:color="auto"/>
       </w:pBdr>
       <w:spacing w:after="300" w:line="240" w:lineRule="auto"/>
       <w:contextualSpacing/>
+      <w:jc w:val="center"/>
     </w:pPr>
     <w:rPr>
       <w:rFonts w:asciiTheme="majorHAnsi" w:eastAsiaTheme="majorEastAsia" w:hAnsiTheme="majorHAnsi" w:cstheme="majorBidi"/>
-      <w:color w:val="17365D" w:themeColor="text2" w:themeShade="BF"/>
-      <w:spacing w:val="5"/>
+      <w:caps/>
+      <w:spacing w:val="20"/>
       <w:kern w:val="28"/>
       <w:sz w:val="52"/>
       <w:szCs w:val="52"/>
@@ -7268,11 +7749,11 @@
     <w:basedOn w:val="DefaultParagraphFont"/>
     <w:link w:val="Title"/>
     <w:uiPriority w:val="10"/>
-    <w:rsid w:val="005624EF"/>
+    <w:rsid w:val="007C0DA1"/>
     <w:rPr>
       <w:rFonts w:asciiTheme="majorHAnsi" w:eastAsiaTheme="majorEastAsia" w:hAnsiTheme="majorHAnsi" w:cstheme="majorBidi"/>
-      <w:color w:val="17365D" w:themeColor="text2" w:themeShade="BF"/>
-      <w:spacing w:val="5"/>
+      <w:caps/>
+      <w:spacing w:val="20"/>
       <w:kern w:val="28"/>
       <w:sz w:val="52"/>
       <w:szCs w:val="52"/>
@@ -7429,6 +7910,124 @@
       <w:color w:val="0000FF" w:themeColor="hyperlink"/>
       <w:u w:val="single"/>
     </w:rPr>
+  </w:style>
+  <w:style w:type="table" w:styleId="MediumGrid2">
+    <w:name w:val="Medium Grid 2"/>
+    <w:basedOn w:val="TableNormal"/>
+    <w:uiPriority w:val="68"/>
+    <w:rsid w:val="00C63626"/>
+    <w:pPr>
+      <w:spacing w:after="0" w:line="240" w:lineRule="auto"/>
+    </w:pPr>
+    <w:rPr>
+      <w:rFonts w:asciiTheme="majorHAnsi" w:eastAsiaTheme="majorEastAsia" w:hAnsiTheme="majorHAnsi" w:cstheme="majorBidi"/>
+      <w:color w:val="000000" w:themeColor="text1"/>
+    </w:rPr>
+    <w:tblPr>
+      <w:tblStyleRowBandSize w:val="1"/>
+      <w:tblStyleColBandSize w:val="1"/>
+      <w:tblBorders>
+        <w:top w:val="single" w:sz="8" w:space="0" w:color="000000" w:themeColor="text1"/>
+        <w:left w:val="single" w:sz="8" w:space="0" w:color="000000" w:themeColor="text1"/>
+        <w:bottom w:val="single" w:sz="8" w:space="0" w:color="000000" w:themeColor="text1"/>
+        <w:right w:val="single" w:sz="8" w:space="0" w:color="000000" w:themeColor="text1"/>
+        <w:insideH w:val="single" w:sz="8" w:space="0" w:color="000000" w:themeColor="text1"/>
+        <w:insideV w:val="single" w:sz="8" w:space="0" w:color="000000" w:themeColor="text1"/>
+      </w:tblBorders>
+    </w:tblPr>
+    <w:tcPr>
+      <w:shd w:val="clear" w:color="auto" w:fill="C0C0C0" w:themeFill="text1" w:themeFillTint="3F"/>
+    </w:tcPr>
+    <w:tblStylePr w:type="firstRow">
+      <w:rPr>
+        <w:b/>
+        <w:bCs/>
+        <w:color w:val="000000" w:themeColor="text1"/>
+      </w:rPr>
+      <w:tblPr/>
+      <w:tcPr>
+        <w:shd w:val="clear" w:color="auto" w:fill="E6E6E6" w:themeFill="text1" w:themeFillTint="19"/>
+      </w:tcPr>
+    </w:tblStylePr>
+    <w:tblStylePr w:type="lastRow">
+      <w:rPr>
+        <w:b/>
+        <w:bCs/>
+        <w:color w:val="000000" w:themeColor="text1"/>
+      </w:rPr>
+      <w:tblPr/>
+      <w:tcPr>
+        <w:tcBorders>
+          <w:top w:val="single" w:sz="12" w:space="0" w:color="000000" w:themeColor="text1"/>
+          <w:left w:val="nil"/>
+          <w:bottom w:val="nil"/>
+          <w:right w:val="nil"/>
+          <w:insideH w:val="nil"/>
+          <w:insideV w:val="nil"/>
+        </w:tcBorders>
+        <w:shd w:val="clear" w:color="auto" w:fill="FFFFFF" w:themeFill="background1"/>
+      </w:tcPr>
+    </w:tblStylePr>
+    <w:tblStylePr w:type="firstCol">
+      <w:rPr>
+        <w:b/>
+        <w:bCs/>
+        <w:color w:val="000000" w:themeColor="text1"/>
+      </w:rPr>
+      <w:tblPr/>
+      <w:tcPr>
+        <w:tcBorders>
+          <w:top w:val="nil"/>
+          <w:left w:val="nil"/>
+          <w:bottom w:val="nil"/>
+          <w:right w:val="nil"/>
+          <w:insideH w:val="nil"/>
+          <w:insideV w:val="nil"/>
+        </w:tcBorders>
+        <w:shd w:val="clear" w:color="auto" w:fill="FFFFFF" w:themeFill="background1"/>
+      </w:tcPr>
+    </w:tblStylePr>
+    <w:tblStylePr w:type="lastCol">
+      <w:rPr>
+        <w:b w:val="0"/>
+        <w:bCs w:val="0"/>
+        <w:color w:val="000000" w:themeColor="text1"/>
+      </w:rPr>
+      <w:tblPr/>
+      <w:tcPr>
+        <w:tcBorders>
+          <w:top w:val="nil"/>
+          <w:left w:val="nil"/>
+          <w:bottom w:val="nil"/>
+          <w:right w:val="nil"/>
+          <w:insideH w:val="nil"/>
+          <w:insideV w:val="nil"/>
+        </w:tcBorders>
+        <w:shd w:val="clear" w:color="auto" w:fill="CCCCCC" w:themeFill="text1" w:themeFillTint="33"/>
+      </w:tcPr>
+    </w:tblStylePr>
+    <w:tblStylePr w:type="band1Vert">
+      <w:tblPr/>
+      <w:tcPr>
+        <w:shd w:val="clear" w:color="auto" w:fill="808080" w:themeFill="text1" w:themeFillTint="7F"/>
+      </w:tcPr>
+    </w:tblStylePr>
+    <w:tblStylePr w:type="band1Horz">
+      <w:tblPr/>
+      <w:tcPr>
+        <w:tcBorders>
+          <w:insideH w:val="single" w:sz="6" w:space="0" w:color="000000" w:themeColor="text1"/>
+          <w:insideV w:val="single" w:sz="6" w:space="0" w:color="000000" w:themeColor="text1"/>
+        </w:tcBorders>
+        <w:shd w:val="clear" w:color="auto" w:fill="808080" w:themeFill="text1" w:themeFillTint="7F"/>
+      </w:tcPr>
+    </w:tblStylePr>
+    <w:tblStylePr w:type="nwCell">
+      <w:tblPr/>
+      <w:tcPr>
+        <w:shd w:val="clear" w:color="auto" w:fill="FFFFFF" w:themeFill="background1"/>
+      </w:tcPr>
+    </w:tblStylePr>
   </w:style>
 </w:styles>
 </file>
@@ -7723,7 +8322,7 @@
 </file>
 
 <file path=customXml/itemProps1.xml><?xml version="1.0" encoding="utf-8"?>
-<ds:datastoreItem xmlns:ds="http://schemas.openxmlformats.org/officeDocument/2006/customXml" ds:itemID="{7D7FBA6E-A763-4409-90EF-920F5D051711}">
+<ds:datastoreItem xmlns:ds="http://schemas.openxmlformats.org/officeDocument/2006/customXml" ds:itemID="{A66B35CB-45C4-4D0E-BE03-6457DC27A97A}">
   <ds:schemaRefs>
     <ds:schemaRef ds:uri="http://schemas.openxmlformats.org/officeDocument/2006/bibliography"/>
   </ds:schemaRefs>

</xml_diff>

<commit_message>
- Concept 2 evaluation
</commit_message>
<xml_diff>
--- a/Reports/Progress Report 1.docx
+++ b/Reports/Progress Report 1.docx
@@ -8,10 +8,7 @@
     <w:p/>
     <w:p/>
     <w:p/>
-    <w:p>
-      <w:bookmarkStart w:id="0" w:name="_GoBack"/>
-      <w:bookmarkEnd w:id="0"/>
-    </w:p>
+    <w:p/>
     <w:p>
       <w:pPr>
         <w:jc w:val="center"/>
@@ -154,7 +151,7 @@
           <w:noProof/>
           <w:sz w:val="32"/>
         </w:rPr>
-        <w:t>17 May 2015</w:t>
+        <w:t>18 May 2015</w:t>
       </w:r>
       <w:r>
         <w:rPr>
@@ -173,7 +170,7 @@
       <w:pPr>
         <w:pStyle w:val="Heading1"/>
       </w:pPr>
-      <w:bookmarkStart w:id="1" w:name="_Toc419578404"/>
+      <w:bookmarkStart w:id="0" w:name="_Toc419578404"/>
       <w:r>
         <w:lastRenderedPageBreak/>
         <w:t xml:space="preserve">0.0 </w:t>
@@ -184,6 +181,34 @@
       <w:r>
         <w:t xml:space="preserve"> Summary</w:t>
       </w:r>
+      <w:bookmarkEnd w:id="0"/>
+    </w:p>
+    <w:p>
+      <w:pPr>
+        <w:rPr>
+          <w:rStyle w:val="SubtleEmphasis"/>
+        </w:rPr>
+      </w:pPr>
+      <w:proofErr w:type="gramStart"/>
+      <w:r>
+        <w:rPr>
+          <w:rStyle w:val="SubtleEmphasis"/>
+        </w:rPr>
+        <w:t>Very brief summary of the main findings/recommendations of the report with some justification.</w:t>
+      </w:r>
+      <w:proofErr w:type="gramEnd"/>
+    </w:p>
+    <w:p>
+      <w:pPr>
+        <w:pStyle w:val="Heading1"/>
+      </w:pPr>
+      <w:bookmarkStart w:id="1" w:name="_Toc419578405"/>
+      <w:r>
+        <w:t xml:space="preserve">1.0 </w:t>
+      </w:r>
+      <w:r>
+        <w:t>Introduction</w:t>
+      </w:r>
       <w:bookmarkEnd w:id="1"/>
     </w:p>
     <w:p>
@@ -192,74 +217,50 @@
           <w:rStyle w:val="SubtleEmphasis"/>
         </w:rPr>
       </w:pPr>
-      <w:proofErr w:type="gramStart"/>
       <w:r>
         <w:rPr>
           <w:rStyle w:val="SubtleEmphasis"/>
         </w:rPr>
-        <w:t>Very brief summary of the main findings/recommendations of the report with some justification.</w:t>
-      </w:r>
-      <w:proofErr w:type="gramEnd"/>
+        <w:t xml:space="preserve">Briefly describes the project (provides context for the report) and outlines what the reader can expect to find in the rest of the report. </w:t>
+      </w:r>
     </w:p>
     <w:p>
       <w:pPr>
         <w:pStyle w:val="Heading1"/>
       </w:pPr>
-      <w:bookmarkStart w:id="2" w:name="_Toc419578405"/>
-      <w:r>
-        <w:t xml:space="preserve">1.0 </w:t>
-      </w:r>
-      <w:r>
-        <w:t>Introduction</w:t>
+      <w:bookmarkStart w:id="2" w:name="_Toc419578406"/>
+      <w:r>
+        <w:t xml:space="preserve">2.0 </w:t>
+      </w:r>
+      <w:r>
+        <w:t>Requirements S</w:t>
+      </w:r>
+      <w:r>
+        <w:t>pecification</w:t>
       </w:r>
       <w:bookmarkEnd w:id="2"/>
     </w:p>
     <w:p>
-      <w:pPr>
-        <w:rPr>
-          <w:rStyle w:val="SubtleEmphasis"/>
-        </w:rPr>
-      </w:pPr>
-      <w:r>
-        <w:rPr>
-          <w:rStyle w:val="SubtleEmphasis"/>
-        </w:rPr>
-        <w:t xml:space="preserve">Briefly describes the project (provides context for the report) and outlines what the reader can expect to find in the rest of the report. </w:t>
-      </w:r>
-    </w:p>
-    <w:p>
-      <w:pPr>
-        <w:pStyle w:val="Heading1"/>
-      </w:pPr>
-      <w:bookmarkStart w:id="3" w:name="_Toc419578406"/>
-      <w:r>
-        <w:t xml:space="preserve">2.0 </w:t>
-      </w:r>
-      <w:r>
-        <w:t>Requirements S</w:t>
-      </w:r>
-      <w:r>
-        <w:t>pecification</w:t>
-      </w:r>
+      <w:r>
+        <w:t>General</w:t>
+      </w:r>
+    </w:p>
+    <w:p>
+      <w:r>
+        <w:t>Movement</w:t>
+      </w:r>
+    </w:p>
+    <w:p>
+      <w:r>
+        <w:t>Collection</w:t>
+      </w:r>
+    </w:p>
+    <w:p>
+      <w:r>
+        <w:t>Identification</w:t>
+      </w:r>
+      <w:bookmarkStart w:id="3" w:name="_GoBack"/>
       <w:bookmarkEnd w:id="3"/>
-    </w:p>
-    <w:p>
-      <w:r>
-        <w:t>General</w:t>
-      </w:r>
-    </w:p>
-    <w:p>
-      <w:r>
-        <w:t>Movement</w:t>
-      </w:r>
-    </w:p>
-    <w:p>
-      <w:r>
-        <w:t>Collection</w:t>
-      </w:r>
-      <w:r>
-        <w:t>/Identification</w:t>
-      </w:r>
     </w:p>
     <w:p>
       <w:r>
@@ -423,11 +424,11 @@
         <w:br w:type="page"/>
       </w:r>
     </w:p>
+    <w:bookmarkStart w:id="10" w:name="_Toc419578409"/>
     <w:p>
       <w:pPr>
         <w:pStyle w:val="Heading3"/>
       </w:pPr>
-      <w:bookmarkStart w:id="10" w:name="_Toc419578409"/>
       <w:r>
         <w:rPr>
           <w:noProof/>
@@ -526,19 +527,32 @@
                           <w:noProof/>
                         </w:rPr>
                       </w:pPr>
-                      <w:bookmarkStart w:id="12" w:name="_Ref419577473"/>
+                      <w:bookmarkStart w:id="11" w:name="_Ref419577473"/>
                       <w:r>
                         <w:t xml:space="preserve">Figure </w:t>
                       </w:r>
-                      <w:fldSimple w:instr=" SEQ Figure \* ARABIC ">
-                        <w:r>
-                          <w:rPr>
-                            <w:noProof/>
-                          </w:rPr>
-                          <w:t>1</w:t>
-                        </w:r>
-                      </w:fldSimple>
-                      <w:bookmarkEnd w:id="12"/>
+                      <w:r>
+                        <w:fldChar w:fldCharType="begin"/>
+                      </w:r>
+                      <w:r>
+                        <w:instrText xml:space="preserve"> SEQ Figure \* ARABIC </w:instrText>
+                      </w:r>
+                      <w:r>
+                        <w:fldChar w:fldCharType="separate"/>
+                      </w:r>
+                      <w:r>
+                        <w:rPr>
+                          <w:noProof/>
+                        </w:rPr>
+                        <w:t>1</w:t>
+                      </w:r>
+                      <w:r>
+                        <w:rPr>
+                          <w:noProof/>
+                        </w:rPr>
+                        <w:fldChar w:fldCharType="end"/>
+                      </w:r>
+                      <w:bookmarkEnd w:id="11"/>
                       <w:r>
                         <w:t xml:space="preserve">.1: Strategic Speed Runs </w:t>
                       </w:r>
@@ -647,8 +661,8 @@
       <w:pPr>
         <w:pStyle w:val="Heading3"/>
       </w:pPr>
-      <w:bookmarkStart w:id="13" w:name="_Toc419578410"/>
-      <w:bookmarkStart w:id="14" w:name="_Ref419644470"/>
+      <w:bookmarkStart w:id="12" w:name="_Toc419578410"/>
+      <w:bookmarkStart w:id="13" w:name="_Ref419644470"/>
       <w:r>
         <w:rPr>
           <w:noProof/>
@@ -713,8 +727,8 @@
       <w:r>
         <w:t>Tactic 2 – Perimeter Collection</w:t>
       </w:r>
+      <w:bookmarkEnd w:id="12"/>
       <w:bookmarkEnd w:id="13"/>
-      <w:bookmarkEnd w:id="14"/>
     </w:p>
     <w:p>
       <w:r>
@@ -767,7 +781,7 @@
                                 <w:noProof/>
                               </w:rPr>
                             </w:pPr>
-                            <w:bookmarkStart w:id="15" w:name="_Ref419577494"/>
+                            <w:bookmarkStart w:id="14" w:name="_Ref419577494"/>
                             <w:r>
                               <w:t xml:space="preserve">Figure </w:t>
                             </w:r>
@@ -779,7 +793,7 @@
                                 <w:t>1</w:t>
                               </w:r>
                             </w:fldSimple>
-                            <w:bookmarkEnd w:id="15"/>
+                            <w:bookmarkEnd w:id="14"/>
                             <w:r>
                               <w:t xml:space="preserve">.2: Perimeter Collection </w:t>
                             </w:r>
@@ -810,19 +824,32 @@
                           <w:noProof/>
                         </w:rPr>
                       </w:pPr>
-                      <w:bookmarkStart w:id="16" w:name="_Ref419577494"/>
+                      <w:bookmarkStart w:id="15" w:name="_Ref419577494"/>
                       <w:r>
                         <w:t xml:space="preserve">Figure </w:t>
                       </w:r>
-                      <w:fldSimple w:instr=" SEQ Figure \* ARABIC ">
-                        <w:r>
-                          <w:rPr>
-                            <w:noProof/>
-                          </w:rPr>
-                          <w:t>1</w:t>
-                        </w:r>
-                      </w:fldSimple>
-                      <w:bookmarkEnd w:id="16"/>
+                      <w:r>
+                        <w:fldChar w:fldCharType="begin"/>
+                      </w:r>
+                      <w:r>
+                        <w:instrText xml:space="preserve"> SEQ Figure \* ARABIC </w:instrText>
+                      </w:r>
+                      <w:r>
+                        <w:fldChar w:fldCharType="separate"/>
+                      </w:r>
+                      <w:r>
+                        <w:rPr>
+                          <w:noProof/>
+                        </w:rPr>
+                        <w:t>1</w:t>
+                      </w:r>
+                      <w:r>
+                        <w:rPr>
+                          <w:noProof/>
+                        </w:rPr>
+                        <w:fldChar w:fldCharType="end"/>
+                      </w:r>
+                      <w:bookmarkEnd w:id="15"/>
                       <w:r>
                         <w:t xml:space="preserve">.2: Perimeter Collection </w:t>
                       </w:r>
@@ -945,7 +972,7 @@
       <w:pPr>
         <w:pStyle w:val="Heading3"/>
       </w:pPr>
-      <w:bookmarkStart w:id="17" w:name="_Toc419578411"/>
+      <w:bookmarkStart w:id="15" w:name="_Toc419578411"/>
       <w:r>
         <w:rPr>
           <w:noProof/>
@@ -1013,7 +1040,7 @@
       <w:r>
         <w:t xml:space="preserve"> – Weight Optimisation</w:t>
       </w:r>
-      <w:bookmarkEnd w:id="17"/>
+      <w:bookmarkEnd w:id="15"/>
     </w:p>
     <w:p>
       <w:r>
@@ -1113,14 +1140,27 @@
                       <w:r>
                         <w:t xml:space="preserve">Figure </w:t>
                       </w:r>
-                      <w:fldSimple w:instr=" SEQ Figure \* ARABIC ">
-                        <w:r>
-                          <w:rPr>
-                            <w:noProof/>
-                          </w:rPr>
-                          <w:t>1</w:t>
-                        </w:r>
-                      </w:fldSimple>
+                      <w:r>
+                        <w:fldChar w:fldCharType="begin"/>
+                      </w:r>
+                      <w:r>
+                        <w:instrText xml:space="preserve"> SEQ Figure \* ARABIC </w:instrText>
+                      </w:r>
+                      <w:r>
+                        <w:fldChar w:fldCharType="separate"/>
+                      </w:r>
+                      <w:r>
+                        <w:rPr>
+                          <w:noProof/>
+                        </w:rPr>
+                        <w:t>1</w:t>
+                      </w:r>
+                      <w:r>
+                        <w:rPr>
+                          <w:noProof/>
+                        </w:rPr>
+                        <w:fldChar w:fldCharType="end"/>
+                      </w:r>
                       <w:r>
                         <w:t xml:space="preserve">.3: Weight Optimization </w:t>
                       </w:r>
@@ -1166,14 +1206,14 @@
       <w:pPr>
         <w:pStyle w:val="Heading2"/>
       </w:pPr>
-      <w:bookmarkStart w:id="18" w:name="_Toc419578412"/>
-      <w:bookmarkStart w:id="19" w:name="_Ref419644668"/>
+      <w:bookmarkStart w:id="16" w:name="_Toc419578412"/>
+      <w:bookmarkStart w:id="17" w:name="_Ref419644668"/>
       <w:r>
         <w:lastRenderedPageBreak/>
         <w:t>3.2 Navigation Sensors</w:t>
       </w:r>
-      <w:bookmarkEnd w:id="18"/>
-      <w:bookmarkEnd w:id="19"/>
+      <w:bookmarkEnd w:id="16"/>
+      <w:bookmarkEnd w:id="17"/>
     </w:p>
     <w:p>
       <w:r>
@@ -1359,7 +1399,7 @@
       <w:pPr>
         <w:pStyle w:val="Caption"/>
       </w:pPr>
-      <w:bookmarkStart w:id="20" w:name="_Ref419577649"/>
+      <w:bookmarkStart w:id="18" w:name="_Ref419577649"/>
       <w:r>
         <w:t xml:space="preserve">Table </w:t>
       </w:r>
@@ -1371,7 +1411,7 @@
           <w:t>1</w:t>
         </w:r>
       </w:fldSimple>
-      <w:bookmarkEnd w:id="20"/>
+      <w:bookmarkEnd w:id="18"/>
       <w:r>
         <w:t>:</w:t>
       </w:r>
@@ -1751,7 +1791,7 @@
       <w:pPr>
         <w:pStyle w:val="Heading1"/>
       </w:pPr>
-      <w:bookmarkStart w:id="21" w:name="_Toc419578413"/>
+      <w:bookmarkStart w:id="19" w:name="_Toc419578413"/>
       <w:r>
         <w:lastRenderedPageBreak/>
         <w:t xml:space="preserve">4.0 </w:t>
@@ -1762,7 +1802,7 @@
       <w:r>
         <w:t>oncepts</w:t>
       </w:r>
-      <w:bookmarkEnd w:id="21"/>
+      <w:bookmarkEnd w:id="19"/>
     </w:p>
     <w:p>
       <w:r>
@@ -1863,7 +1903,7 @@
     </w:p>
     <w:tbl>
       <w:tblPr>
-        <w:tblStyle w:val="MediumGrid2"/>
+        <w:tblStyle w:val="MediumList2"/>
         <w:tblW w:w="0" w:type="auto"/>
         <w:tblLook w:val="04A0" w:firstRow="1" w:lastRow="0" w:firstColumn="1" w:lastColumn="0" w:noHBand="0" w:noVBand="1"/>
       </w:tblPr>
@@ -2092,7 +2132,7 @@
       <w:pPr>
         <w:pStyle w:val="Caption"/>
       </w:pPr>
-      <w:bookmarkStart w:id="22" w:name="_Ref419645708"/>
+      <w:bookmarkStart w:id="20" w:name="_Ref419645708"/>
       <w:r>
         <w:t xml:space="preserve">Table </w:t>
       </w:r>
@@ -2104,7 +2144,7 @@
           <w:t>2</w:t>
         </w:r>
       </w:fldSimple>
-      <w:bookmarkEnd w:id="22"/>
+      <w:bookmarkEnd w:id="20"/>
       <w:r>
         <w:t>: A list of the different aspects of each concept</w:t>
       </w:r>
@@ -2118,14 +2158,14 @@
       <w:pPr>
         <w:pStyle w:val="Heading2"/>
       </w:pPr>
-      <w:bookmarkStart w:id="23" w:name="_Toc419578414"/>
+      <w:bookmarkStart w:id="21" w:name="_Toc419578414"/>
       <w:r>
         <w:t xml:space="preserve">4.1 </w:t>
       </w:r>
       <w:r>
         <w:t>Concept 1</w:t>
       </w:r>
-      <w:bookmarkEnd w:id="23"/>
+      <w:bookmarkEnd w:id="21"/>
     </w:p>
     <w:p>
       <w:r>
@@ -2452,7 +2492,7 @@
       <w:pPr>
         <w:pStyle w:val="Caption"/>
       </w:pPr>
-      <w:bookmarkStart w:id="24" w:name="_Ref419570861"/>
+      <w:bookmarkStart w:id="22" w:name="_Ref419570861"/>
       <w:r>
         <w:t xml:space="preserve">Figure </w:t>
       </w:r>
@@ -2464,7 +2504,7 @@
           <w:t>2</w:t>
         </w:r>
       </w:fldSimple>
-      <w:bookmarkEnd w:id="24"/>
+      <w:bookmarkEnd w:id="22"/>
       <w:r>
         <w:t>:</w:t>
       </w:r>
@@ -2477,14 +2517,14 @@
       <w:pPr>
         <w:pStyle w:val="Heading2"/>
       </w:pPr>
-      <w:bookmarkStart w:id="25" w:name="_Toc419578415"/>
+      <w:bookmarkStart w:id="23" w:name="_Toc419578415"/>
       <w:r>
         <w:t xml:space="preserve">4.2 </w:t>
       </w:r>
       <w:r>
         <w:t>Concept 2</w:t>
       </w:r>
-      <w:bookmarkEnd w:id="25"/>
+      <w:bookmarkEnd w:id="23"/>
     </w:p>
     <w:p>
       <w:r>
@@ -2552,20 +2592,30 @@
       <w:r>
         <w:t>Once it has returned to base, it will de-activate the electromagnet until out of the HQ and continue in the same direction.</w:t>
       </w:r>
-    </w:p>
-    <w:p/>
+      <w:r>
+        <w:t xml:space="preserve"> Using this algorithm, the robot would collect all the weights around the perimeter up to the opponent’s HQ on each side.</w:t>
+      </w:r>
+    </w:p>
+    <w:p>
+      <w:r>
+        <w:t>The robot must also be able to detect if it has collided with the other robot so that it can temporarily turn off the electromagnet.</w:t>
+      </w:r>
+      <w:r>
+        <w:t xml:space="preserve"> The one major downside of this concept is that it would require a very high current draw on the batteries to achieve enough force to keep the packages.</w:t>
+      </w:r>
+    </w:p>
     <w:p>
       <w:pPr>
         <w:pStyle w:val="Heading2"/>
       </w:pPr>
-      <w:bookmarkStart w:id="26" w:name="_Toc419578416"/>
+      <w:bookmarkStart w:id="24" w:name="_Toc419578416"/>
       <w:r>
         <w:t xml:space="preserve">4.3 </w:t>
       </w:r>
       <w:r>
         <w:t>Concept 3</w:t>
       </w:r>
-      <w:bookmarkEnd w:id="26"/>
+      <w:bookmarkEnd w:id="24"/>
     </w:p>
     <w:p>
       <w:r>
@@ -2672,7 +2722,7 @@
       <w:pPr>
         <w:pStyle w:val="Heading1"/>
       </w:pPr>
-      <w:bookmarkStart w:id="27" w:name="_Toc419578417"/>
+      <w:bookmarkStart w:id="25" w:name="_Toc419578417"/>
       <w:r>
         <w:t xml:space="preserve">5.0 </w:t>
       </w:r>
@@ -2682,33 +2732,81 @@
       <w:r>
         <w:t>valuation</w:t>
       </w:r>
+      <w:bookmarkEnd w:id="25"/>
+    </w:p>
+    <w:p>
+      <w:r>
+        <w:t>- calculations</w:t>
+      </w:r>
+      <w:r>
+        <w:t>‼</w:t>
+      </w:r>
+    </w:p>
+    <w:p>
+      <w:pPr>
+        <w:pStyle w:val="Heading2"/>
+      </w:pPr>
+      <w:bookmarkStart w:id="26" w:name="_Toc419578418"/>
+      <w:r>
+        <w:t xml:space="preserve">5.1 Evaluation of </w:t>
+      </w:r>
+      <w:r>
+        <w:t>C</w:t>
+      </w:r>
+      <w:r>
+        <w:t xml:space="preserve">oncept </w:t>
+      </w:r>
+      <w:bookmarkEnd w:id="26"/>
+      <w:r>
+        <w:t>1</w:t>
+      </w:r>
+    </w:p>
+    <w:p>
+      <w:pPr>
+        <w:pStyle w:val="Heading3"/>
+        <w:rPr>
+          <w:lang w:val="en-US"/>
+        </w:rPr>
+      </w:pPr>
+      <w:bookmarkStart w:id="27" w:name="_Toc419578419"/>
+      <w:r>
+        <w:rPr>
+          <w:lang w:val="en-US"/>
+        </w:rPr>
+        <w:t>Robustness</w:t>
+      </w:r>
       <w:bookmarkEnd w:id="27"/>
     </w:p>
     <w:p>
       <w:r>
-        <w:t>- calculations</w:t>
-      </w:r>
-      <w:r>
-        <w:t>‼</w:t>
-      </w:r>
-    </w:p>
-    <w:p>
-      <w:pPr>
-        <w:pStyle w:val="Heading2"/>
-      </w:pPr>
-      <w:bookmarkStart w:id="28" w:name="_Toc419578418"/>
-      <w:r>
-        <w:t xml:space="preserve">5.1 Evaluation of </w:t>
-      </w:r>
-      <w:r>
-        <w:t>C</w:t>
-      </w:r>
-      <w:r>
-        <w:t xml:space="preserve">oncept </w:t>
+        <w:t xml:space="preserve">With the Perspex frame at the front of the robot a solid barrier is the first point of contact. This is good because small parts won’t break off when in contact with things. The magnets out the front might come into contact with the other robot and attach to the robot. If this happens there will be no way to detach without dropping our weights. The robot may be more prone to front weight distribution. </w:t>
+      </w:r>
+      <w:r>
+        <w:rPr>
+          <w:highlight w:val="yellow"/>
+        </w:rPr>
+        <w:t>If the other robot is very high our sensors on top of our robot will give us wrong readings because of the obstruction.</w:t>
+      </w:r>
+    </w:p>
+    <w:p>
+      <w:pPr>
+        <w:pStyle w:val="Heading3"/>
+        <w:rPr>
+          <w:lang w:val="en-US"/>
+        </w:rPr>
+      </w:pPr>
+      <w:bookmarkStart w:id="28" w:name="_Toc419578420"/>
+      <w:r>
+        <w:rPr>
+          <w:lang w:val="en-US"/>
+        </w:rPr>
+        <w:t>Reliability</w:t>
       </w:r>
       <w:bookmarkEnd w:id="28"/>
-      <w:r>
-        <w:t>1</w:t>
+    </w:p>
+    <w:p>
+      <w:r>
+        <w:t>The magnets will be industrial grade and not be prone to chipping or lose of magnetism. This concept heavily relies on the pathfinding algorithm to work. If it map is incorrect the robot will not know where it has been or has to go. If the map works but the sensors don’t give reliable information the algorithm won’t know where to go and will get confused. Gears slipping in the pickup mechanism could also be a problem.</w:t>
       </w:r>
     </w:p>
     <w:p>
@@ -2718,24 +2816,26 @@
           <w:lang w:val="en-US"/>
         </w:rPr>
       </w:pPr>
-      <w:bookmarkStart w:id="29" w:name="_Toc419578419"/>
+      <w:bookmarkStart w:id="29" w:name="_Toc419578421"/>
       <w:r>
         <w:rPr>
           <w:lang w:val="en-US"/>
         </w:rPr>
-        <w:t>Robustness</w:t>
+        <w:t>Ease of build</w:t>
       </w:r>
       <w:bookmarkEnd w:id="29"/>
     </w:p>
     <w:p>
       <w:r>
-        <w:t xml:space="preserve">With the Perspex frame at the front of the robot a solid barrier is the first point of contact. This is good because small parts won’t break off when in contact with things. The magnets out the front might come into contact with the other robot and attach to the robot. If this happens there will be no way to detach without dropping our weights. The robot may be more prone to front weight distribution. </w:t>
-      </w:r>
-      <w:r>
-        <w:rPr>
-          <w:highlight w:val="yellow"/>
-        </w:rPr>
-        <w:t>If the other robot is very high our sensors on top of our robot will give us wrong readings because of the obstruction.</w:t>
+        <w:t xml:space="preserve">The pickup mechanism will be the hardest part to build as the it has a few tricky gear </w:t>
+      </w:r>
+      <w:proofErr w:type="gramStart"/>
+      <w:r>
+        <w:t>process</w:t>
+      </w:r>
+      <w:proofErr w:type="gramEnd"/>
+      <w:r>
+        <w:t>. This will take planning and will have small tolerances. Because the build is only a few moving parts it won’t take very long to get things fabricated.</w:t>
       </w:r>
     </w:p>
     <w:p>
@@ -2745,18 +2845,24 @@
           <w:lang w:val="en-US"/>
         </w:rPr>
       </w:pPr>
-      <w:bookmarkStart w:id="30" w:name="_Toc419578420"/>
+      <w:bookmarkStart w:id="30" w:name="_Toc419578422"/>
       <w:r>
         <w:rPr>
           <w:lang w:val="en-US"/>
         </w:rPr>
-        <w:t>Reliability</w:t>
+        <w:t>Maintenance</w:t>
       </w:r>
       <w:bookmarkEnd w:id="30"/>
     </w:p>
     <w:p>
       <w:r>
-        <w:t>The magnets will be industrial grade and not be prone to chipping or lose of magnetism. This concept heavily relies on the pathfinding algorithm to work. If it map is incorrect the robot will not know where it has been or has to go. If the map works but the sensors don’t give reliable information the algorithm won’t know where to go and will get confused. Gears slipping in the pickup mechanism could also be a problem.</w:t>
+        <w:t>With the front of the robot having a Perspex sheet</w:t>
+      </w:r>
+      <w:r>
+        <w:t>,</w:t>
+      </w:r>
+      <w:r>
+        <w:t xml:space="preserve"> access from the top of the robot will be easy and preferred. The main controller and battery will be able to be removed via a quick release mechanism. The pickup assembly will be able to be fully detached easily for maintenance inside the chassis or to work on the pickup assembly.</w:t>
       </w:r>
     </w:p>
     <w:p>
@@ -2766,70 +2872,14 @@
           <w:lang w:val="en-US"/>
         </w:rPr>
       </w:pPr>
-      <w:bookmarkStart w:id="31" w:name="_Toc419578421"/>
+      <w:bookmarkStart w:id="31" w:name="_Toc419578423"/>
       <w:r>
         <w:rPr>
           <w:lang w:val="en-US"/>
         </w:rPr>
-        <w:t>Ease of build</w:t>
+        <w:t>Modularity</w:t>
       </w:r>
       <w:bookmarkEnd w:id="31"/>
-    </w:p>
-    <w:p>
-      <w:r>
-        <w:t xml:space="preserve">The pickup mechanism will be the hardest part to build as the it has a few tricky gear </w:t>
-      </w:r>
-      <w:proofErr w:type="gramStart"/>
-      <w:r>
-        <w:t>process</w:t>
-      </w:r>
-      <w:proofErr w:type="gramEnd"/>
-      <w:r>
-        <w:t>. This will take planning and will have small tolerances. Because the build is only a few moving parts it won’t take very long to get things fabricated.</w:t>
-      </w:r>
-    </w:p>
-    <w:p>
-      <w:pPr>
-        <w:pStyle w:val="Heading3"/>
-        <w:rPr>
-          <w:lang w:val="en-US"/>
-        </w:rPr>
-      </w:pPr>
-      <w:bookmarkStart w:id="32" w:name="_Toc419578422"/>
-      <w:r>
-        <w:rPr>
-          <w:lang w:val="en-US"/>
-        </w:rPr>
-        <w:t>Maintenance</w:t>
-      </w:r>
-      <w:bookmarkEnd w:id="32"/>
-    </w:p>
-    <w:p>
-      <w:r>
-        <w:t>With the front of the robot having a Perspex sheet</w:t>
-      </w:r>
-      <w:r>
-        <w:t>,</w:t>
-      </w:r>
-      <w:r>
-        <w:t xml:space="preserve"> access from the top of the robot will be easy and preferred. The main controller and battery will be able to be removed via a quick release mechanism. The pickup assembly will be able to be fully detached easily for maintenance inside the chassis or to work on the pickup assembly.</w:t>
-      </w:r>
-    </w:p>
-    <w:p>
-      <w:pPr>
-        <w:pStyle w:val="Heading3"/>
-        <w:rPr>
-          <w:lang w:val="en-US"/>
-        </w:rPr>
-      </w:pPr>
-      <w:bookmarkStart w:id="33" w:name="_Toc419578423"/>
-      <w:r>
-        <w:rPr>
-          <w:lang w:val="en-US"/>
-        </w:rPr>
-        <w:t>Modularity</w:t>
-      </w:r>
-      <w:bookmarkEnd w:id="33"/>
     </w:p>
     <w:p>
       <w:r>
@@ -2849,26 +2899,246 @@
           <w:lang w:val="en-US"/>
         </w:rPr>
       </w:pPr>
-      <w:bookmarkStart w:id="34" w:name="_Toc419578424"/>
+      <w:bookmarkStart w:id="32" w:name="_Toc419578424"/>
       <w:r>
         <w:rPr>
           <w:lang w:val="en-US"/>
         </w:rPr>
+        <w:lastRenderedPageBreak/>
         <w:t>Cost</w:t>
       </w:r>
+      <w:bookmarkEnd w:id="32"/>
+    </w:p>
+    <w:p/>
+    <w:p>
+      <w:pPr>
+        <w:pStyle w:val="Heading2"/>
+      </w:pPr>
+      <w:bookmarkStart w:id="33" w:name="_Toc419578425"/>
+      <w:r>
+        <w:t>5.2 Concept 2</w:t>
+      </w:r>
+      <w:bookmarkEnd w:id="33"/>
+    </w:p>
+    <w:p>
+      <w:pPr>
+        <w:pStyle w:val="Heading3"/>
+        <w:rPr>
+          <w:lang w:val="en-US"/>
+        </w:rPr>
+      </w:pPr>
+      <w:bookmarkStart w:id="34" w:name="_Toc419578426"/>
+      <w:r>
+        <w:rPr>
+          <w:lang w:val="en-US"/>
+        </w:rPr>
+        <w:t>Robustness</w:t>
+      </w:r>
       <w:bookmarkEnd w:id="34"/>
     </w:p>
-    <w:p/>
+    <w:p>
+      <w:pPr>
+        <w:rPr>
+          <w:lang w:val="en-US"/>
+        </w:rPr>
+      </w:pPr>
+      <w:r>
+        <w:rPr>
+          <w:lang w:val="en-US"/>
+        </w:rPr>
+        <w:t>Since this robot has no moving parts (besides the tracks), this design is about as robust as it gets. It will be important to ensure that the sensors are well attached and not prone to being knocked off.</w:t>
+      </w:r>
+    </w:p>
+    <w:p>
+      <w:pPr>
+        <w:pStyle w:val="Heading3"/>
+        <w:rPr>
+          <w:lang w:val="en-US"/>
+        </w:rPr>
+      </w:pPr>
+      <w:bookmarkStart w:id="35" w:name="_Toc419578427"/>
+      <w:r>
+        <w:rPr>
+          <w:lang w:val="en-US"/>
+        </w:rPr>
+        <w:t>Reliability</w:t>
+      </w:r>
+      <w:bookmarkEnd w:id="35"/>
+    </w:p>
+    <w:p>
+      <w:pPr>
+        <w:rPr>
+          <w:lang w:val="en-US"/>
+        </w:rPr>
+      </w:pPr>
+      <w:r>
+        <w:rPr>
+          <w:lang w:val="en-US"/>
+        </w:rPr>
+        <w:t>While being very robust, this concept is not very reliabl</w:t>
+      </w:r>
+      <w:r>
+        <w:rPr>
+          <w:lang w:val="en-US"/>
+        </w:rPr>
+        <w:t xml:space="preserve">e. It is possible for the robot to get lost in the map and unable to find </w:t>
+      </w:r>
+      <w:proofErr w:type="gramStart"/>
+      <w:r>
+        <w:rPr>
+          <w:lang w:val="en-US"/>
+        </w:rPr>
+        <w:t>HQ,</w:t>
+      </w:r>
+      <w:proofErr w:type="gramEnd"/>
+      <w:r>
+        <w:rPr>
+          <w:lang w:val="en-US"/>
+        </w:rPr>
+        <w:t xml:space="preserve"> and it’s also possible for the packages to get removed by obstacles. These are both crippling problems with this concept.</w:t>
+      </w:r>
+    </w:p>
+    <w:p>
+      <w:pPr>
+        <w:pStyle w:val="Heading3"/>
+        <w:rPr>
+          <w:lang w:val="en-US"/>
+        </w:rPr>
+      </w:pPr>
+      <w:bookmarkStart w:id="36" w:name="_Toc419578428"/>
+      <w:r>
+        <w:rPr>
+          <w:lang w:val="en-US"/>
+        </w:rPr>
+        <w:t>Ease of build</w:t>
+      </w:r>
+      <w:bookmarkEnd w:id="36"/>
+    </w:p>
+    <w:p>
+      <w:pPr>
+        <w:rPr>
+          <w:lang w:val="en-US"/>
+        </w:rPr>
+      </w:pPr>
+      <w:r>
+        <w:rPr>
+          <w:lang w:val="en-US"/>
+        </w:rPr>
+        <w:t xml:space="preserve">Again, due to the lack of moving parts, this robot would be very simple to create, unless an extra power management circuit board is required. Even in this case, </w:t>
+      </w:r>
+      <w:r>
+        <w:rPr>
+          <w:lang w:val="en-US"/>
+        </w:rPr>
+        <w:t>the only complexity would be in designing the board rather than physical assembly.</w:t>
+      </w:r>
+    </w:p>
+    <w:p>
+      <w:pPr>
+        <w:pStyle w:val="Heading3"/>
+        <w:rPr>
+          <w:lang w:val="en-US"/>
+        </w:rPr>
+      </w:pPr>
+      <w:bookmarkStart w:id="37" w:name="_Toc419578429"/>
+      <w:r>
+        <w:rPr>
+          <w:lang w:val="en-US"/>
+        </w:rPr>
+        <w:t>Maintenance</w:t>
+      </w:r>
+      <w:bookmarkEnd w:id="37"/>
+    </w:p>
+    <w:p>
+      <w:pPr>
+        <w:rPr>
+          <w:lang w:val="en-US"/>
+        </w:rPr>
+      </w:pPr>
+      <w:r>
+        <w:rPr>
+          <w:lang w:val="en-US"/>
+        </w:rPr>
+        <w:t>As with Concept 1, there is a quick release mechanism for the controller and battery. There are almost no other parts inside, so there will be lots of space to work in, and the other functional parts are all external. As long as the brackets are designed decently, maintenance would be trivial.</w:t>
+      </w:r>
+    </w:p>
+    <w:p>
+      <w:pPr>
+        <w:pStyle w:val="Heading3"/>
+        <w:rPr>
+          <w:lang w:val="en-US"/>
+        </w:rPr>
+      </w:pPr>
+      <w:bookmarkStart w:id="38" w:name="_Toc419578430"/>
+      <w:r>
+        <w:rPr>
+          <w:lang w:val="en-US"/>
+        </w:rPr>
+        <w:t>Modularity</w:t>
+      </w:r>
+      <w:bookmarkEnd w:id="38"/>
+    </w:p>
+    <w:p>
+      <w:pPr>
+        <w:rPr>
+          <w:lang w:val="en-US"/>
+        </w:rPr>
+      </w:pPr>
+      <w:r>
+        <w:rPr>
+          <w:lang w:val="en-US"/>
+        </w:rPr>
+        <w:t xml:space="preserve">This </w:t>
+      </w:r>
+    </w:p>
+    <w:p>
+      <w:pPr>
+        <w:pStyle w:val="Heading3"/>
+        <w:rPr>
+          <w:lang w:val="en-US"/>
+        </w:rPr>
+      </w:pPr>
+      <w:bookmarkStart w:id="39" w:name="_Toc419578431"/>
+      <w:r>
+        <w:rPr>
+          <w:lang w:val="en-US"/>
+        </w:rPr>
+        <w:t>Cost</w:t>
+      </w:r>
+      <w:bookmarkEnd w:id="39"/>
+    </w:p>
+    <w:p>
+      <w:pPr>
+        <w:rPr>
+          <w:lang w:val="en-US"/>
+        </w:rPr>
+      </w:pPr>
+      <w:hyperlink r:id="rId13" w:history="1">
+        <w:r>
+          <w:rPr>
+            <w:rStyle w:val="Hyperlink"/>
+            <w:lang w:val="en-US"/>
+          </w:rPr>
+          <w:t>http://www.aliexpress.com/item/5PCS-of-DC-12V-3W-Holding-Electromagnet-Lift-Solenoid-2-5Kg-5-6lbs-25N-20mm-New/1742033663.html</w:t>
+        </w:r>
+      </w:hyperlink>
+    </w:p>
+    <w:p>
+      <w:pPr>
+        <w:rPr>
+          <w:lang w:val="en-US"/>
+        </w:rPr>
+      </w:pPr>
+    </w:p>
     <w:p>
       <w:pPr>
         <w:pStyle w:val="Heading2"/>
       </w:pPr>
-      <w:bookmarkStart w:id="35" w:name="_Toc419578425"/>
-      <w:r>
-        <w:lastRenderedPageBreak/>
-        <w:t>5.2 Concept 2</w:t>
-      </w:r>
-      <w:bookmarkEnd w:id="35"/>
+      <w:bookmarkStart w:id="40" w:name="_Toc419578432"/>
+      <w:r>
+        <w:t>5.3 Concept 3</w:t>
+      </w:r>
+      <w:bookmarkEnd w:id="40"/>
     </w:p>
     <w:p>
       <w:pPr>
@@ -2877,14 +3147,14 @@
           <w:lang w:val="en-US"/>
         </w:rPr>
       </w:pPr>
-      <w:bookmarkStart w:id="36" w:name="_Toc419578426"/>
+      <w:bookmarkStart w:id="41" w:name="_Toc419578433"/>
       <w:r>
         <w:rPr>
           <w:lang w:val="en-US"/>
         </w:rPr>
         <w:t>Robustness</w:t>
       </w:r>
-      <w:bookmarkEnd w:id="36"/>
+      <w:bookmarkEnd w:id="41"/>
     </w:p>
     <w:p>
       <w:pPr>
@@ -2893,14 +3163,14 @@
           <w:lang w:val="en-US"/>
         </w:rPr>
       </w:pPr>
-      <w:bookmarkStart w:id="37" w:name="_Toc419578427"/>
+      <w:bookmarkStart w:id="42" w:name="_Toc419578434"/>
       <w:r>
         <w:rPr>
           <w:lang w:val="en-US"/>
         </w:rPr>
         <w:t>Reliability</w:t>
       </w:r>
-      <w:bookmarkEnd w:id="37"/>
+      <w:bookmarkEnd w:id="42"/>
     </w:p>
     <w:p>
       <w:pPr>
@@ -2909,14 +3179,14 @@
           <w:lang w:val="en-US"/>
         </w:rPr>
       </w:pPr>
-      <w:bookmarkStart w:id="38" w:name="_Toc419578428"/>
+      <w:bookmarkStart w:id="43" w:name="_Toc419578435"/>
       <w:r>
         <w:rPr>
           <w:lang w:val="en-US"/>
         </w:rPr>
         <w:t>Ease of build</w:t>
       </w:r>
-      <w:bookmarkEnd w:id="38"/>
+      <w:bookmarkEnd w:id="43"/>
     </w:p>
     <w:p>
       <w:pPr>
@@ -2925,14 +3195,14 @@
           <w:lang w:val="en-US"/>
         </w:rPr>
       </w:pPr>
-      <w:bookmarkStart w:id="39" w:name="_Toc419578429"/>
+      <w:bookmarkStart w:id="44" w:name="_Toc419578436"/>
       <w:r>
         <w:rPr>
           <w:lang w:val="en-US"/>
         </w:rPr>
         <w:t>Maintenance</w:t>
       </w:r>
-      <w:bookmarkEnd w:id="39"/>
+      <w:bookmarkEnd w:id="44"/>
     </w:p>
     <w:p>
       <w:pPr>
@@ -2941,14 +3211,14 @@
           <w:lang w:val="en-US"/>
         </w:rPr>
       </w:pPr>
-      <w:bookmarkStart w:id="40" w:name="_Toc419578430"/>
+      <w:bookmarkStart w:id="45" w:name="_Toc419578437"/>
       <w:r>
         <w:rPr>
           <w:lang w:val="en-US"/>
         </w:rPr>
         <w:t>Modularity</w:t>
       </w:r>
-      <w:bookmarkEnd w:id="40"/>
+      <w:bookmarkEnd w:id="45"/>
     </w:p>
     <w:p>
       <w:pPr>
@@ -2958,126 +3228,20 @@
           <w:lang w:val="en-US"/>
         </w:rPr>
       </w:pPr>
-      <w:bookmarkStart w:id="41" w:name="_Toc419578431"/>
+      <w:bookmarkStart w:id="46" w:name="_Toc419578438"/>
       <w:r>
         <w:rPr>
           <w:lang w:val="en-US"/>
         </w:rPr>
         <w:t>Cost</w:t>
       </w:r>
-      <w:bookmarkEnd w:id="41"/>
-    </w:p>
-    <w:p>
-      <w:pPr>
-        <w:pStyle w:val="Heading2"/>
-      </w:pPr>
-      <w:bookmarkStart w:id="42" w:name="_Toc419578432"/>
-      <w:r>
-        <w:t>5.3 Concept 3</w:t>
-      </w:r>
-      <w:bookmarkEnd w:id="42"/>
-    </w:p>
-    <w:p>
-      <w:pPr>
-        <w:pStyle w:val="Heading3"/>
-        <w:rPr>
-          <w:lang w:val="en-US"/>
-        </w:rPr>
-      </w:pPr>
-      <w:bookmarkStart w:id="43" w:name="_Toc419578433"/>
-      <w:r>
-        <w:rPr>
-          <w:lang w:val="en-US"/>
-        </w:rPr>
-        <w:t>Robustness</w:t>
-      </w:r>
-      <w:bookmarkEnd w:id="43"/>
-    </w:p>
-    <w:p>
-      <w:pPr>
-        <w:pStyle w:val="Heading3"/>
-        <w:rPr>
-          <w:lang w:val="en-US"/>
-        </w:rPr>
-      </w:pPr>
-      <w:bookmarkStart w:id="44" w:name="_Toc419578434"/>
-      <w:r>
-        <w:rPr>
-          <w:lang w:val="en-US"/>
-        </w:rPr>
-        <w:t>Reliability</w:t>
-      </w:r>
-      <w:bookmarkEnd w:id="44"/>
-    </w:p>
-    <w:p>
-      <w:pPr>
-        <w:pStyle w:val="Heading3"/>
-        <w:rPr>
-          <w:lang w:val="en-US"/>
-        </w:rPr>
-      </w:pPr>
-      <w:bookmarkStart w:id="45" w:name="_Toc419578435"/>
-      <w:r>
-        <w:rPr>
-          <w:lang w:val="en-US"/>
-        </w:rPr>
-        <w:t>Ease of build</w:t>
-      </w:r>
-      <w:bookmarkEnd w:id="45"/>
-    </w:p>
-    <w:p>
-      <w:pPr>
-        <w:pStyle w:val="Heading3"/>
-        <w:rPr>
-          <w:lang w:val="en-US"/>
-        </w:rPr>
-      </w:pPr>
-      <w:bookmarkStart w:id="46" w:name="_Toc419578436"/>
-      <w:r>
-        <w:rPr>
-          <w:lang w:val="en-US"/>
-        </w:rPr>
-        <w:t>Maintenance</w:t>
-      </w:r>
       <w:bookmarkEnd w:id="46"/>
-    </w:p>
-    <w:p>
-      <w:pPr>
-        <w:pStyle w:val="Heading3"/>
-        <w:rPr>
-          <w:lang w:val="en-US"/>
-        </w:rPr>
-      </w:pPr>
-      <w:bookmarkStart w:id="47" w:name="_Toc419578437"/>
-      <w:r>
-        <w:rPr>
-          <w:lang w:val="en-US"/>
-        </w:rPr>
-        <w:t>Modularity</w:t>
-      </w:r>
-      <w:bookmarkEnd w:id="47"/>
-    </w:p>
-    <w:p>
-      <w:pPr>
-        <w:pStyle w:val="Heading3"/>
-        <w:rPr>
-          <w:rFonts w:ascii="Times" w:hAnsi="Times" w:cs="Times"/>
-          <w:lang w:val="en-US"/>
-        </w:rPr>
-      </w:pPr>
-      <w:bookmarkStart w:id="48" w:name="_Toc419578438"/>
-      <w:r>
-        <w:rPr>
-          <w:lang w:val="en-US"/>
-        </w:rPr>
-        <w:t>Cost</w:t>
-      </w:r>
-      <w:bookmarkEnd w:id="48"/>
     </w:p>
     <w:p/>
     <w:p/>
     <w:p>
       <w:r>
+        <w:lastRenderedPageBreak/>
         <w:t>- ‘Merit table’ score chart</w:t>
       </w:r>
     </w:p>
@@ -3099,7 +3263,7 @@
       <w:pPr>
         <w:pStyle w:val="Heading1"/>
       </w:pPr>
-      <w:bookmarkStart w:id="49" w:name="_Toc419578439"/>
+      <w:bookmarkStart w:id="47" w:name="_Toc419578439"/>
       <w:r>
         <w:t xml:space="preserve">6.0 </w:t>
       </w:r>
@@ -3109,7 +3273,7 @@
       <w:r>
         <w:t>ecommendations</w:t>
       </w:r>
-      <w:bookmarkEnd w:id="49"/>
+      <w:bookmarkEnd w:id="47"/>
     </w:p>
     <w:p>
       <w:pPr>
@@ -3128,14 +3292,14 @@
       <w:pPr>
         <w:pStyle w:val="Heading1"/>
       </w:pPr>
-      <w:bookmarkStart w:id="50" w:name="_Toc419578440"/>
+      <w:bookmarkStart w:id="48" w:name="_Toc419578440"/>
       <w:r>
         <w:t>Contribution S</w:t>
       </w:r>
       <w:r>
         <w:t>tatement</w:t>
       </w:r>
-      <w:bookmarkEnd w:id="50"/>
+      <w:bookmarkEnd w:id="48"/>
       <w:r>
         <w:t>s</w:t>
       </w:r>
@@ -3152,7 +3316,6 @@
     </w:p>
     <w:p>
       <w:r>
-        <w:lastRenderedPageBreak/>
         <w:t>Peter Nicholls</w:t>
       </w:r>
     </w:p>
@@ -3440,6 +3603,7 @@
         </w:numPr>
       </w:pPr>
       <w:r>
+        <w:lastRenderedPageBreak/>
         <w:t xml:space="preserve">IR </w:t>
       </w:r>
       <w:proofErr w:type="spellStart"/>
@@ -3769,8 +3933,8 @@
       </w:pPr>
     </w:p>
     <w:sectPr>
-      <w:headerReference w:type="default" r:id="rId13"/>
-      <w:footerReference w:type="default" r:id="rId14"/>
+      <w:headerReference w:type="default" r:id="rId14"/>
+      <w:footerReference w:type="default" r:id="rId15"/>
       <w:pgSz w:w="11906" w:h="16838"/>
       <w:pgMar w:top="1440" w:right="1440" w:bottom="1440" w:left="1440" w:header="708" w:footer="708" w:gutter="0"/>
       <w:cols w:space="708"/>
@@ -6767,6 +6931,127 @@
       </w:tcPr>
     </w:tblStylePr>
   </w:style>
+  <w:style w:type="table" w:styleId="MediumList2">
+    <w:name w:val="Medium List 2"/>
+    <w:basedOn w:val="TableNormal"/>
+    <w:uiPriority w:val="66"/>
+    <w:rsid w:val="00E23738"/>
+    <w:pPr>
+      <w:spacing w:after="0" w:line="240" w:lineRule="auto"/>
+    </w:pPr>
+    <w:rPr>
+      <w:rFonts w:asciiTheme="majorHAnsi" w:eastAsiaTheme="majorEastAsia" w:hAnsiTheme="majorHAnsi" w:cstheme="majorBidi"/>
+      <w:color w:val="000000" w:themeColor="text1"/>
+    </w:rPr>
+    <w:tblPr>
+      <w:tblStyleRowBandSize w:val="1"/>
+      <w:tblStyleColBandSize w:val="1"/>
+      <w:tblBorders>
+        <w:top w:val="single" w:sz="8" w:space="0" w:color="000000" w:themeColor="text1"/>
+        <w:left w:val="single" w:sz="8" w:space="0" w:color="000000" w:themeColor="text1"/>
+        <w:bottom w:val="single" w:sz="8" w:space="0" w:color="000000" w:themeColor="text1"/>
+        <w:right w:val="single" w:sz="8" w:space="0" w:color="000000" w:themeColor="text1"/>
+      </w:tblBorders>
+    </w:tblPr>
+    <w:tblStylePr w:type="firstRow">
+      <w:rPr>
+        <w:sz w:val="24"/>
+        <w:szCs w:val="24"/>
+      </w:rPr>
+      <w:tblPr/>
+      <w:tcPr>
+        <w:tcBorders>
+          <w:top w:val="nil"/>
+          <w:left w:val="nil"/>
+          <w:bottom w:val="single" w:sz="24" w:space="0" w:color="000000" w:themeColor="text1"/>
+          <w:right w:val="nil"/>
+          <w:insideH w:val="nil"/>
+          <w:insideV w:val="nil"/>
+        </w:tcBorders>
+        <w:shd w:val="clear" w:color="auto" w:fill="FFFFFF" w:themeFill="background1"/>
+      </w:tcPr>
+    </w:tblStylePr>
+    <w:tblStylePr w:type="lastRow">
+      <w:tblPr/>
+      <w:tcPr>
+        <w:tcBorders>
+          <w:top w:val="single" w:sz="8" w:space="0" w:color="000000" w:themeColor="text1"/>
+          <w:left w:val="nil"/>
+          <w:bottom w:val="nil"/>
+          <w:right w:val="nil"/>
+          <w:insideH w:val="nil"/>
+          <w:insideV w:val="nil"/>
+        </w:tcBorders>
+        <w:shd w:val="clear" w:color="auto" w:fill="FFFFFF" w:themeFill="background1"/>
+      </w:tcPr>
+    </w:tblStylePr>
+    <w:tblStylePr w:type="firstCol">
+      <w:tblPr/>
+      <w:tcPr>
+        <w:tcBorders>
+          <w:top w:val="nil"/>
+          <w:left w:val="nil"/>
+          <w:bottom w:val="nil"/>
+          <w:right w:val="single" w:sz="8" w:space="0" w:color="000000" w:themeColor="text1"/>
+          <w:insideH w:val="nil"/>
+          <w:insideV w:val="nil"/>
+        </w:tcBorders>
+        <w:shd w:val="clear" w:color="auto" w:fill="FFFFFF" w:themeFill="background1"/>
+      </w:tcPr>
+    </w:tblStylePr>
+    <w:tblStylePr w:type="lastCol">
+      <w:tblPr/>
+      <w:tcPr>
+        <w:tcBorders>
+          <w:top w:val="nil"/>
+          <w:left w:val="single" w:sz="8" w:space="0" w:color="000000" w:themeColor="text1"/>
+          <w:bottom w:val="nil"/>
+          <w:right w:val="nil"/>
+          <w:insideH w:val="nil"/>
+          <w:insideV w:val="nil"/>
+        </w:tcBorders>
+        <w:shd w:val="clear" w:color="auto" w:fill="FFFFFF" w:themeFill="background1"/>
+      </w:tcPr>
+    </w:tblStylePr>
+    <w:tblStylePr w:type="band1Vert">
+      <w:tblPr/>
+      <w:tcPr>
+        <w:tcBorders>
+          <w:left w:val="nil"/>
+          <w:right w:val="nil"/>
+          <w:insideH w:val="nil"/>
+          <w:insideV w:val="nil"/>
+        </w:tcBorders>
+        <w:shd w:val="clear" w:color="auto" w:fill="C0C0C0" w:themeFill="text1" w:themeFillTint="3F"/>
+      </w:tcPr>
+    </w:tblStylePr>
+    <w:tblStylePr w:type="band1Horz">
+      <w:tblPr/>
+      <w:tcPr>
+        <w:tcBorders>
+          <w:top w:val="nil"/>
+          <w:bottom w:val="nil"/>
+          <w:insideH w:val="nil"/>
+          <w:insideV w:val="nil"/>
+        </w:tcBorders>
+        <w:shd w:val="clear" w:color="auto" w:fill="C0C0C0" w:themeFill="text1" w:themeFillTint="3F"/>
+      </w:tcPr>
+    </w:tblStylePr>
+    <w:tblStylePr w:type="nwCell">
+      <w:tblPr/>
+      <w:tcPr>
+        <w:shd w:val="clear" w:color="auto" w:fill="FFFFFF" w:themeFill="background1"/>
+      </w:tcPr>
+    </w:tblStylePr>
+    <w:tblStylePr w:type="swCell">
+      <w:tblPr/>
+      <w:tcPr>
+        <w:tcBorders>
+          <w:top w:val="nil"/>
+        </w:tcBorders>
+      </w:tcPr>
+    </w:tblStylePr>
+  </w:style>
 </w:styles>
 </file>
 
@@ -8029,6 +8314,127 @@
       </w:tcPr>
     </w:tblStylePr>
   </w:style>
+  <w:style w:type="table" w:styleId="MediumList2">
+    <w:name w:val="Medium List 2"/>
+    <w:basedOn w:val="TableNormal"/>
+    <w:uiPriority w:val="66"/>
+    <w:rsid w:val="00E23738"/>
+    <w:pPr>
+      <w:spacing w:after="0" w:line="240" w:lineRule="auto"/>
+    </w:pPr>
+    <w:rPr>
+      <w:rFonts w:asciiTheme="majorHAnsi" w:eastAsiaTheme="majorEastAsia" w:hAnsiTheme="majorHAnsi" w:cstheme="majorBidi"/>
+      <w:color w:val="000000" w:themeColor="text1"/>
+    </w:rPr>
+    <w:tblPr>
+      <w:tblStyleRowBandSize w:val="1"/>
+      <w:tblStyleColBandSize w:val="1"/>
+      <w:tblBorders>
+        <w:top w:val="single" w:sz="8" w:space="0" w:color="000000" w:themeColor="text1"/>
+        <w:left w:val="single" w:sz="8" w:space="0" w:color="000000" w:themeColor="text1"/>
+        <w:bottom w:val="single" w:sz="8" w:space="0" w:color="000000" w:themeColor="text1"/>
+        <w:right w:val="single" w:sz="8" w:space="0" w:color="000000" w:themeColor="text1"/>
+      </w:tblBorders>
+    </w:tblPr>
+    <w:tblStylePr w:type="firstRow">
+      <w:rPr>
+        <w:sz w:val="24"/>
+        <w:szCs w:val="24"/>
+      </w:rPr>
+      <w:tblPr/>
+      <w:tcPr>
+        <w:tcBorders>
+          <w:top w:val="nil"/>
+          <w:left w:val="nil"/>
+          <w:bottom w:val="single" w:sz="24" w:space="0" w:color="000000" w:themeColor="text1"/>
+          <w:right w:val="nil"/>
+          <w:insideH w:val="nil"/>
+          <w:insideV w:val="nil"/>
+        </w:tcBorders>
+        <w:shd w:val="clear" w:color="auto" w:fill="FFFFFF" w:themeFill="background1"/>
+      </w:tcPr>
+    </w:tblStylePr>
+    <w:tblStylePr w:type="lastRow">
+      <w:tblPr/>
+      <w:tcPr>
+        <w:tcBorders>
+          <w:top w:val="single" w:sz="8" w:space="0" w:color="000000" w:themeColor="text1"/>
+          <w:left w:val="nil"/>
+          <w:bottom w:val="nil"/>
+          <w:right w:val="nil"/>
+          <w:insideH w:val="nil"/>
+          <w:insideV w:val="nil"/>
+        </w:tcBorders>
+        <w:shd w:val="clear" w:color="auto" w:fill="FFFFFF" w:themeFill="background1"/>
+      </w:tcPr>
+    </w:tblStylePr>
+    <w:tblStylePr w:type="firstCol">
+      <w:tblPr/>
+      <w:tcPr>
+        <w:tcBorders>
+          <w:top w:val="nil"/>
+          <w:left w:val="nil"/>
+          <w:bottom w:val="nil"/>
+          <w:right w:val="single" w:sz="8" w:space="0" w:color="000000" w:themeColor="text1"/>
+          <w:insideH w:val="nil"/>
+          <w:insideV w:val="nil"/>
+        </w:tcBorders>
+        <w:shd w:val="clear" w:color="auto" w:fill="FFFFFF" w:themeFill="background1"/>
+      </w:tcPr>
+    </w:tblStylePr>
+    <w:tblStylePr w:type="lastCol">
+      <w:tblPr/>
+      <w:tcPr>
+        <w:tcBorders>
+          <w:top w:val="nil"/>
+          <w:left w:val="single" w:sz="8" w:space="0" w:color="000000" w:themeColor="text1"/>
+          <w:bottom w:val="nil"/>
+          <w:right w:val="nil"/>
+          <w:insideH w:val="nil"/>
+          <w:insideV w:val="nil"/>
+        </w:tcBorders>
+        <w:shd w:val="clear" w:color="auto" w:fill="FFFFFF" w:themeFill="background1"/>
+      </w:tcPr>
+    </w:tblStylePr>
+    <w:tblStylePr w:type="band1Vert">
+      <w:tblPr/>
+      <w:tcPr>
+        <w:tcBorders>
+          <w:left w:val="nil"/>
+          <w:right w:val="nil"/>
+          <w:insideH w:val="nil"/>
+          <w:insideV w:val="nil"/>
+        </w:tcBorders>
+        <w:shd w:val="clear" w:color="auto" w:fill="C0C0C0" w:themeFill="text1" w:themeFillTint="3F"/>
+      </w:tcPr>
+    </w:tblStylePr>
+    <w:tblStylePr w:type="band1Horz">
+      <w:tblPr/>
+      <w:tcPr>
+        <w:tcBorders>
+          <w:top w:val="nil"/>
+          <w:bottom w:val="nil"/>
+          <w:insideH w:val="nil"/>
+          <w:insideV w:val="nil"/>
+        </w:tcBorders>
+        <w:shd w:val="clear" w:color="auto" w:fill="C0C0C0" w:themeFill="text1" w:themeFillTint="3F"/>
+      </w:tcPr>
+    </w:tblStylePr>
+    <w:tblStylePr w:type="nwCell">
+      <w:tblPr/>
+      <w:tcPr>
+        <w:shd w:val="clear" w:color="auto" w:fill="FFFFFF" w:themeFill="background1"/>
+      </w:tcPr>
+    </w:tblStylePr>
+    <w:tblStylePr w:type="swCell">
+      <w:tblPr/>
+      <w:tcPr>
+        <w:tcBorders>
+          <w:top w:val="nil"/>
+        </w:tcBorders>
+      </w:tcPr>
+    </w:tblStylePr>
+  </w:style>
 </w:styles>
 </file>
 
@@ -8322,7 +8728,7 @@
 </file>
 
 <file path=customXml/itemProps1.xml><?xml version="1.0" encoding="utf-8"?>
-<ds:datastoreItem xmlns:ds="http://schemas.openxmlformats.org/officeDocument/2006/customXml" ds:itemID="{A66B35CB-45C4-4D0E-BE03-6457DC27A97A}">
+<ds:datastoreItem xmlns:ds="http://schemas.openxmlformats.org/officeDocument/2006/customXml" ds:itemID="{BEBA8CB8-C02A-4AAD-8119-7FE996D2D3CD}">
   <ds:schemaRefs>
     <ds:schemaRef ds:uri="http://schemas.openxmlformats.org/officeDocument/2006/bibliography"/>
   </ds:schemaRefs>

</xml_diff>

<commit_message>
- Created tentative requirements specs
</commit_message>
<xml_diff>
--- a/Reports/Progress Report 1.docx
+++ b/Reports/Progress Report 1.docx
@@ -226,10 +226,27 @@
     </w:p>
     <w:p>
       <w:pPr>
+        <w:jc w:val="left"/>
+        <w:rPr>
+          <w:rFonts w:asciiTheme="majorHAnsi" w:eastAsiaTheme="majorEastAsia" w:hAnsiTheme="majorHAnsi" w:cstheme="majorBidi"/>
+          <w:b/>
+          <w:bCs/>
+          <w:smallCaps/>
+          <w:sz w:val="28"/>
+          <w:szCs w:val="28"/>
+        </w:rPr>
+      </w:pPr>
+      <w:bookmarkStart w:id="2" w:name="_Toc419578406"/>
+      <w:r>
+        <w:br w:type="page"/>
+      </w:r>
+    </w:p>
+    <w:p>
+      <w:pPr>
         <w:pStyle w:val="Heading1"/>
       </w:pPr>
-      <w:bookmarkStart w:id="2" w:name="_Toc419578406"/>
-      <w:r>
+      <w:r>
+        <w:lastRenderedPageBreak/>
         <w:t xml:space="preserve">2.0 </w:t>
       </w:r>
       <w:r>
@@ -241,39 +258,587 @@
       <w:bookmarkEnd w:id="2"/>
     </w:p>
     <w:p>
+      <w:pPr>
+        <w:pStyle w:val="Heading2"/>
+      </w:pPr>
+      <w:r>
+        <w:t xml:space="preserve">2.1 </w:t>
+      </w:r>
       <w:r>
         <w:t>General</w:t>
       </w:r>
     </w:p>
     <w:p>
-      <w:r>
-        <w:t>Movement</w:t>
-      </w:r>
-    </w:p>
-    <w:p>
+      <w:pPr>
+        <w:pStyle w:val="ListParagraph"/>
+        <w:numPr>
+          <w:ilvl w:val="0"/>
+          <w:numId w:val="15"/>
+        </w:numPr>
+        <w:tabs>
+          <w:tab w:val="left" w:pos="1134"/>
+        </w:tabs>
+      </w:pPr>
+      <w:r>
+        <w:t>The robot will be fully autonomous</w:t>
+      </w:r>
+    </w:p>
+    <w:p>
+      <w:pPr>
+        <w:pStyle w:val="ListParagraph"/>
+        <w:numPr>
+          <w:ilvl w:val="0"/>
+          <w:numId w:val="15"/>
+        </w:numPr>
+        <w:tabs>
+          <w:tab w:val="left" w:pos="1134"/>
+        </w:tabs>
+      </w:pPr>
+      <w:r>
+        <w:t xml:space="preserve">The robot </w:t>
+      </w:r>
+      <w:r>
+        <w:t>will</w:t>
+      </w:r>
+      <w:r>
+        <w:t xml:space="preserve"> be controlled be the</w:t>
+      </w:r>
+      <w:r>
+        <w:t xml:space="preserve"> Arduino Mega</w:t>
+      </w:r>
+      <w:r>
+        <w:t xml:space="preserve"> </w:t>
+      </w:r>
+      <w:r>
+        <w:t>ATK</w:t>
+      </w:r>
+      <w:r>
+        <w:t xml:space="preserve"> supplied</w:t>
+      </w:r>
+    </w:p>
+    <w:p>
+      <w:pPr>
+        <w:pStyle w:val="ListParagraph"/>
+        <w:numPr>
+          <w:ilvl w:val="0"/>
+          <w:numId w:val="15"/>
+        </w:numPr>
+        <w:tabs>
+          <w:tab w:val="left" w:pos="1134"/>
+        </w:tabs>
+      </w:pPr>
+      <w:r>
+        <w:t>The robot shall be able to move, identify and collect packages</w:t>
+      </w:r>
+    </w:p>
+    <w:p>
+      <w:pPr>
+        <w:pStyle w:val="ListParagraph"/>
+        <w:numPr>
+          <w:ilvl w:val="0"/>
+          <w:numId w:val="15"/>
+        </w:numPr>
+        <w:tabs>
+          <w:tab w:val="left" w:pos="1134"/>
+        </w:tabs>
+      </w:pPr>
+      <w:r>
+        <w:t xml:space="preserve">The robot shall operate until all 11 packages are </w:t>
+      </w:r>
+      <w:r>
+        <w:t>claimed</w:t>
+      </w:r>
+      <w:r>
+        <w:t xml:space="preserve"> or the time limit is reached</w:t>
+      </w:r>
+    </w:p>
+    <w:p>
+      <w:pPr>
+        <w:pStyle w:val="Heading2"/>
+      </w:pPr>
+      <w:r>
+        <w:t xml:space="preserve">2.2 </w:t>
+      </w:r>
+      <w:r>
+        <w:t>Identification</w:t>
+      </w:r>
+    </w:p>
+    <w:p>
+      <w:pPr>
+        <w:pStyle w:val="ListParagraph"/>
+        <w:numPr>
+          <w:ilvl w:val="0"/>
+          <w:numId w:val="16"/>
+        </w:numPr>
+        <w:tabs>
+          <w:tab w:val="left" w:pos="1134"/>
+        </w:tabs>
+      </w:pPr>
+      <w:r>
+        <w:t>The robot shall be able to identify food packages</w:t>
+      </w:r>
+    </w:p>
+    <w:p>
+      <w:pPr>
+        <w:pStyle w:val="ListParagraph"/>
+        <w:numPr>
+          <w:ilvl w:val="0"/>
+          <w:numId w:val="16"/>
+        </w:numPr>
+        <w:tabs>
+          <w:tab w:val="left" w:pos="1134"/>
+        </w:tabs>
+      </w:pPr>
+      <w:r>
+        <w:t>The robot shall be able to identify obstacles</w:t>
+      </w:r>
+      <w:r>
+        <w:t xml:space="preserve"> it cannot move over</w:t>
+      </w:r>
+    </w:p>
+    <w:p>
+      <w:pPr>
+        <w:pStyle w:val="ListParagraph"/>
+        <w:numPr>
+          <w:ilvl w:val="0"/>
+          <w:numId w:val="16"/>
+        </w:numPr>
+        <w:tabs>
+          <w:tab w:val="left" w:pos="1134"/>
+        </w:tabs>
+      </w:pPr>
+      <w:r>
+        <w:t xml:space="preserve">The robot shall be able to </w:t>
+      </w:r>
+      <w:r>
+        <w:t>distinguish</w:t>
+      </w:r>
+      <w:r>
+        <w:t xml:space="preserve"> home HQ and </w:t>
+      </w:r>
+      <w:r>
+        <w:t xml:space="preserve">the </w:t>
+      </w:r>
+      <w:r>
+        <w:t xml:space="preserve">opposition HQ </w:t>
+      </w:r>
+    </w:p>
+    <w:p>
+      <w:pPr>
+        <w:pStyle w:val="ListParagraph"/>
+        <w:numPr>
+          <w:ilvl w:val="0"/>
+          <w:numId w:val="16"/>
+        </w:numPr>
+        <w:tabs>
+          <w:tab w:val="left" w:pos="1134"/>
+        </w:tabs>
+      </w:pPr>
+      <w:r>
+        <w:t>The navigation sensors should have redundancy</w:t>
+      </w:r>
+    </w:p>
+    <w:p>
+      <w:pPr>
+        <w:pStyle w:val="Heading2"/>
+      </w:pPr>
+      <w:r>
+        <w:t>2.3</w:t>
+      </w:r>
+      <w:r>
+        <w:t xml:space="preserve"> Movement</w:t>
+      </w:r>
+    </w:p>
+    <w:p>
+      <w:pPr>
+        <w:pStyle w:val="ListParagraph"/>
+        <w:numPr>
+          <w:ilvl w:val="0"/>
+          <w:numId w:val="17"/>
+        </w:numPr>
+        <w:tabs>
+          <w:tab w:val="left" w:pos="1134"/>
+        </w:tabs>
+      </w:pPr>
+      <w:r>
+        <w:t>The robot shall be able to move over obstacles at least 25mm in height</w:t>
+      </w:r>
+    </w:p>
+    <w:p>
+      <w:pPr>
+        <w:pStyle w:val="ListParagraph"/>
+        <w:numPr>
+          <w:ilvl w:val="0"/>
+          <w:numId w:val="17"/>
+        </w:numPr>
+        <w:tabs>
+          <w:tab w:val="left" w:pos="1134"/>
+        </w:tabs>
+      </w:pPr>
+      <w:r>
+        <w:t>The robot shall be able to fit through gaps of at least 500mm in width</w:t>
+      </w:r>
+    </w:p>
+    <w:p>
+      <w:pPr>
+        <w:pStyle w:val="ListParagraph"/>
+        <w:numPr>
+          <w:ilvl w:val="0"/>
+          <w:numId w:val="17"/>
+        </w:numPr>
+        <w:tabs>
+          <w:tab w:val="left" w:pos="1134"/>
+        </w:tabs>
+      </w:pPr>
+      <w:r>
+        <w:t>The robot shall be able to</w:t>
+      </w:r>
+      <w:r>
+        <w:t xml:space="preserve"> manoeuvre around obstacles it cannot move over</w:t>
+      </w:r>
+    </w:p>
+    <w:p>
+      <w:pPr>
+        <w:pStyle w:val="ListParagraph"/>
+        <w:numPr>
+          <w:ilvl w:val="0"/>
+          <w:numId w:val="17"/>
+        </w:numPr>
+        <w:tabs>
+          <w:tab w:val="left" w:pos="1134"/>
+        </w:tabs>
+      </w:pPr>
+      <w:r>
+        <w:t>The robot shall not leave the designated arena during the competition</w:t>
+      </w:r>
+    </w:p>
+    <w:p>
+      <w:pPr>
+        <w:pStyle w:val="ListParagraph"/>
+        <w:numPr>
+          <w:ilvl w:val="0"/>
+          <w:numId w:val="17"/>
+        </w:numPr>
+        <w:tabs>
+          <w:tab w:val="left" w:pos="1134"/>
+        </w:tabs>
+      </w:pPr>
+      <w:r>
+        <w:t>The robot should not be phased by intimidating schemes of the opposing robot</w:t>
+      </w:r>
+    </w:p>
+    <w:p>
+      <w:pPr>
+        <w:pStyle w:val="ListParagraph"/>
+        <w:numPr>
+          <w:ilvl w:val="0"/>
+          <w:numId w:val="17"/>
+        </w:numPr>
+        <w:tabs>
+          <w:tab w:val="left" w:pos="1134"/>
+        </w:tabs>
+      </w:pPr>
+      <w:r>
+        <w:t>The robot should not get stuck in any algorithmic loops for longer than 1 minute</w:t>
+      </w:r>
+    </w:p>
+    <w:p>
+      <w:pPr>
+        <w:pStyle w:val="Heading2"/>
+      </w:pPr>
+      <w:r>
+        <w:t xml:space="preserve">2.4 </w:t>
+      </w:r>
       <w:r>
         <w:t>Collection</w:t>
       </w:r>
     </w:p>
     <w:p>
-      <w:r>
-        <w:t>Identification</w:t>
-      </w:r>
-      <w:bookmarkStart w:id="3" w:name="_GoBack"/>
+      <w:pPr>
+        <w:pStyle w:val="ListParagraph"/>
+        <w:numPr>
+          <w:ilvl w:val="0"/>
+          <w:numId w:val="18"/>
+        </w:numPr>
+        <w:tabs>
+          <w:tab w:val="left" w:pos="1134"/>
+        </w:tabs>
+      </w:pPr>
+      <w:r>
+        <w:t>The robot shall be able to pick up a package so that it is under the robots control</w:t>
+      </w:r>
+    </w:p>
+    <w:p>
+      <w:pPr>
+        <w:pStyle w:val="ListParagraph"/>
+        <w:numPr>
+          <w:ilvl w:val="0"/>
+          <w:numId w:val="18"/>
+        </w:numPr>
+        <w:tabs>
+          <w:tab w:val="left" w:pos="1134"/>
+        </w:tabs>
+      </w:pPr>
+      <w:r>
+        <w:t>The robot shall have a way of carrying at least 3 packages</w:t>
+      </w:r>
+    </w:p>
+    <w:p>
+      <w:pPr>
+        <w:pStyle w:val="ListParagraph"/>
+        <w:numPr>
+          <w:ilvl w:val="0"/>
+          <w:numId w:val="18"/>
+        </w:numPr>
+        <w:tabs>
+          <w:tab w:val="left" w:pos="1134"/>
+        </w:tabs>
+      </w:pPr>
+      <w:r>
+        <w:t xml:space="preserve">The robot shall </w:t>
+      </w:r>
+      <w:r>
+        <w:t>not carry more</w:t>
+      </w:r>
+      <w:r>
+        <w:t xml:space="preserve"> than 3</w:t>
+      </w:r>
+      <w:r>
+        <w:t xml:space="preserve"> packages simultaneously</w:t>
+      </w:r>
+    </w:p>
+    <w:p>
+      <w:pPr>
+        <w:pStyle w:val="ListParagraph"/>
+        <w:numPr>
+          <w:ilvl w:val="0"/>
+          <w:numId w:val="18"/>
+        </w:numPr>
+        <w:tabs>
+          <w:tab w:val="left" w:pos="1134"/>
+        </w:tabs>
+      </w:pPr>
+      <w:r>
+        <w:t>The robot shall not collect any packages within the opposition’s HQ</w:t>
+      </w:r>
+    </w:p>
+    <w:p>
+      <w:pPr>
+        <w:pStyle w:val="ListParagraph"/>
+        <w:numPr>
+          <w:ilvl w:val="0"/>
+          <w:numId w:val="18"/>
+        </w:numPr>
+        <w:tabs>
+          <w:tab w:val="left" w:pos="1134"/>
+        </w:tabs>
+      </w:pPr>
+      <w:r>
+        <w:t>The robot should be able to release any packages it has on-board</w:t>
+      </w:r>
+      <w:r>
+        <w:t xml:space="preserve"> to HQ</w:t>
+      </w:r>
+    </w:p>
+    <w:p>
+      <w:pPr>
+        <w:pStyle w:val="ListParagraph"/>
+        <w:numPr>
+          <w:ilvl w:val="0"/>
+          <w:numId w:val="18"/>
+        </w:numPr>
+        <w:tabs>
+          <w:tab w:val="left" w:pos="1134"/>
+        </w:tabs>
+      </w:pPr>
+      <w:r>
+        <w:t>The robot sh</w:t>
+      </w:r>
+      <w:r>
+        <w:t>ould not be hindered by carrying three</w:t>
+      </w:r>
+      <w:r>
+        <w:t xml:space="preserve"> packages</w:t>
+      </w:r>
+      <w:r>
+        <w:t xml:space="preserve"> of mass 1kg</w:t>
+      </w:r>
+    </w:p>
+    <w:p>
+      <w:pPr>
+        <w:pStyle w:val="ListParagraph"/>
+        <w:numPr>
+          <w:ilvl w:val="0"/>
+          <w:numId w:val="18"/>
+        </w:numPr>
+        <w:tabs>
+          <w:tab w:val="left" w:pos="1134"/>
+        </w:tabs>
+      </w:pPr>
+      <w:r>
+        <w:t>The robot should be able to pick up weights in any orientation and any part of the map</w:t>
+      </w:r>
+    </w:p>
+    <w:p>
+      <w:pPr>
+        <w:pStyle w:val="Heading2"/>
+      </w:pPr>
+      <w:r>
+        <w:t xml:space="preserve">2.5 </w:t>
+      </w:r>
+      <w:r>
+        <w:t>Construction</w:t>
+      </w:r>
+    </w:p>
+    <w:p>
+      <w:pPr>
+        <w:pStyle w:val="ListParagraph"/>
+        <w:numPr>
+          <w:ilvl w:val="0"/>
+          <w:numId w:val="19"/>
+        </w:numPr>
+        <w:tabs>
+          <w:tab w:val="left" w:pos="1134"/>
+        </w:tabs>
+      </w:pPr>
+      <w:r>
+        <w:t xml:space="preserve">The cost of additional items shall not exceed $50 (except for </w:t>
+      </w:r>
+      <w:r>
+        <w:fldChar w:fldCharType="begin"/>
+      </w:r>
+      <w:r>
+        <w:instrText xml:space="preserve"> REF _Ref419731724 \r \h </w:instrText>
+      </w:r>
+      <w:r>
+        <w:fldChar w:fldCharType="separate"/>
+      </w:r>
+      <w:r>
+        <w:t>R5.2</w:t>
+      </w:r>
+      <w:r>
+        <w:fldChar w:fldCharType="end"/>
+      </w:r>
+      <w:r>
+        <w:t>)</w:t>
+      </w:r>
+    </w:p>
+    <w:p>
+      <w:pPr>
+        <w:pStyle w:val="ListParagraph"/>
+        <w:numPr>
+          <w:ilvl w:val="0"/>
+          <w:numId w:val="19"/>
+        </w:numPr>
+        <w:tabs>
+          <w:tab w:val="left" w:pos="1134"/>
+        </w:tabs>
+      </w:pPr>
+      <w:bookmarkStart w:id="3" w:name="_Ref419731724"/>
+      <w:r>
+        <w:t>Each member shall design their own PCB for use on the robot</w:t>
+      </w:r>
       <w:bookmarkEnd w:id="3"/>
-    </w:p>
-    <w:p>
-      <w:r>
-        <w:t>Construction</w:t>
-      </w:r>
-    </w:p>
-    <w:p>
+      <w:r>
+        <w:t>, not exceeding $5</w:t>
+      </w:r>
+    </w:p>
+    <w:p>
+      <w:pPr>
+        <w:pStyle w:val="ListParagraph"/>
+        <w:numPr>
+          <w:ilvl w:val="0"/>
+          <w:numId w:val="19"/>
+        </w:numPr>
+        <w:tabs>
+          <w:tab w:val="left" w:pos="1134"/>
+        </w:tabs>
+      </w:pPr>
+      <w:r>
+        <w:t>The robot shall not be difficult to disassemble</w:t>
+      </w:r>
+    </w:p>
+    <w:p>
+      <w:pPr>
+        <w:pStyle w:val="Heading2"/>
+      </w:pPr>
+      <w:r>
+        <w:t xml:space="preserve">2.6 </w:t>
+      </w:r>
       <w:r>
         <w:t>Safety</w:t>
       </w:r>
     </w:p>
     <w:p>
       <w:pPr>
+        <w:pStyle w:val="ListParagraph"/>
+        <w:numPr>
+          <w:ilvl w:val="0"/>
+          <w:numId w:val="20"/>
+        </w:numPr>
+        <w:tabs>
+          <w:tab w:val="left" w:pos="1134"/>
+        </w:tabs>
+      </w:pPr>
+      <w:r>
+        <w:t xml:space="preserve">The robot shall not cause any </w:t>
+      </w:r>
+      <w:r>
+        <w:t>deliberate</w:t>
+      </w:r>
+      <w:r>
+        <w:t xml:space="preserve"> damage to anything or anyone</w:t>
+      </w:r>
+    </w:p>
+    <w:p>
+      <w:pPr>
+        <w:pStyle w:val="ListParagraph"/>
+        <w:numPr>
+          <w:ilvl w:val="0"/>
+          <w:numId w:val="20"/>
+        </w:numPr>
+        <w:tabs>
+          <w:tab w:val="left" w:pos="1134"/>
+        </w:tabs>
+      </w:pPr>
+      <w:r>
+        <w:t xml:space="preserve">The robot shall have an accessible </w:t>
+      </w:r>
+      <w:r>
+        <w:t>‘</w:t>
+      </w:r>
+      <w:r>
+        <w:t>off</w:t>
+      </w:r>
+      <w:r>
+        <w:t>’</w:t>
+      </w:r>
+      <w:r>
+        <w:t xml:space="preserve"> switch</w:t>
+      </w:r>
+    </w:p>
+    <w:p>
+      <w:pPr>
+        <w:pStyle w:val="ListParagraph"/>
+        <w:numPr>
+          <w:ilvl w:val="0"/>
+          <w:numId w:val="20"/>
+        </w:numPr>
+        <w:tabs>
+          <w:tab w:val="left" w:pos="1134"/>
+        </w:tabs>
+      </w:pPr>
+      <w:r>
+        <w:t xml:space="preserve">The robot shall use the </w:t>
+      </w:r>
+      <w:r>
+        <w:t>battery safety circuit provided</w:t>
+      </w:r>
+      <w:bookmarkStart w:id="4" w:name="_GoBack"/>
+      <w:bookmarkEnd w:id="4"/>
+    </w:p>
+    <w:p>
+      <w:pPr>
         <w:pStyle w:val="Default"/>
         <w:rPr>
           <w:rStyle w:val="SubtleEmphasis"/>
@@ -310,6 +875,7 @@
         <w:rPr>
           <w:rStyle w:val="SubtleEmphasis"/>
         </w:rPr>
+        <w:lastRenderedPageBreak/>
         <w:t>Note: These requirements are those that are general to the project. There will be additional requirements depending on the strategy you eventually decide to follow, which you will develop later. For example, a robot designed primarily to prevent the competition gathering weights will have some shared and some different requirements to a robot designed to gather as many weights as possible while ignoring the competition.</w:t>
       </w:r>
     </w:p>
@@ -317,7 +883,7 @@
       <w:pPr>
         <w:pStyle w:val="Heading1"/>
       </w:pPr>
-      <w:bookmarkStart w:id="4" w:name="_Toc419578407"/>
+      <w:bookmarkStart w:id="5" w:name="_Toc419578407"/>
       <w:r>
         <w:t xml:space="preserve">3.0 </w:t>
       </w:r>
@@ -333,28 +899,28 @@
       <w:r>
         <w:t>eneration</w:t>
       </w:r>
-      <w:bookmarkEnd w:id="4"/>
+      <w:bookmarkEnd w:id="5"/>
     </w:p>
     <w:p>
       <w:pPr>
         <w:pStyle w:val="Heading2"/>
       </w:pPr>
-      <w:bookmarkStart w:id="5" w:name="_Toc419578408"/>
-      <w:bookmarkStart w:id="6" w:name="_Ref419644537"/>
-      <w:bookmarkStart w:id="7" w:name="_Ref419644543"/>
-      <w:bookmarkStart w:id="8" w:name="_Ref419644546"/>
-      <w:bookmarkStart w:id="9" w:name="_Ref419644549"/>
+      <w:bookmarkStart w:id="6" w:name="_Toc419578408"/>
+      <w:bookmarkStart w:id="7" w:name="_Ref419644537"/>
+      <w:bookmarkStart w:id="8" w:name="_Ref419644543"/>
+      <w:bookmarkStart w:id="9" w:name="_Ref419644546"/>
+      <w:bookmarkStart w:id="10" w:name="_Ref419644549"/>
       <w:r>
         <w:t xml:space="preserve">3.1 </w:t>
       </w:r>
       <w:r>
         <w:t>Tactics and Navigation</w:t>
       </w:r>
-      <w:bookmarkEnd w:id="5"/>
       <w:bookmarkEnd w:id="6"/>
       <w:bookmarkEnd w:id="7"/>
       <w:bookmarkEnd w:id="8"/>
       <w:bookmarkEnd w:id="9"/>
+      <w:bookmarkEnd w:id="10"/>
     </w:p>
     <w:p>
       <w:r>
@@ -424,11 +990,11 @@
         <w:br w:type="page"/>
       </w:r>
     </w:p>
-    <w:bookmarkStart w:id="10" w:name="_Toc419578409"/>
     <w:p>
       <w:pPr>
         <w:pStyle w:val="Heading3"/>
       </w:pPr>
+      <w:bookmarkStart w:id="11" w:name="_Toc419578409"/>
       <w:r>
         <w:rPr>
           <w:noProof/>
@@ -480,19 +1046,32 @@
                                 <w:noProof/>
                               </w:rPr>
                             </w:pPr>
-                            <w:bookmarkStart w:id="11" w:name="_Ref419577473"/>
+                            <w:bookmarkStart w:id="12" w:name="_Ref419577473"/>
                             <w:r>
                               <w:t xml:space="preserve">Figure </w:t>
                             </w:r>
-                            <w:fldSimple w:instr=" SEQ Figure \* ARABIC ">
-                              <w:r>
-                                <w:rPr>
-                                  <w:noProof/>
-                                </w:rPr>
-                                <w:t>1</w:t>
-                              </w:r>
-                            </w:fldSimple>
-                            <w:bookmarkEnd w:id="11"/>
+                            <w:r>
+                              <w:fldChar w:fldCharType="begin"/>
+                            </w:r>
+                            <w:r>
+                              <w:instrText xml:space="preserve"> SEQ Figure \* ARABIC </w:instrText>
+                            </w:r>
+                            <w:r>
+                              <w:fldChar w:fldCharType="separate"/>
+                            </w:r>
+                            <w:r>
+                              <w:rPr>
+                                <w:noProof/>
+                              </w:rPr>
+                              <w:t>1</w:t>
+                            </w:r>
+                            <w:r>
+                              <w:rPr>
+                                <w:noProof/>
+                              </w:rPr>
+                              <w:fldChar w:fldCharType="end"/>
+                            </w:r>
+                            <w:bookmarkEnd w:id="12"/>
                             <w:r>
                               <w:t xml:space="preserve">.1: Strategic Speed Runs </w:t>
                             </w:r>
@@ -527,7 +1106,7 @@
                           <w:noProof/>
                         </w:rPr>
                       </w:pPr>
-                      <w:bookmarkStart w:id="11" w:name="_Ref419577473"/>
+                      <w:bookmarkStart w:id="13" w:name="_Ref419577473"/>
                       <w:r>
                         <w:t xml:space="preserve">Figure </w:t>
                       </w:r>
@@ -552,7 +1131,7 @@
                         </w:rPr>
                         <w:fldChar w:fldCharType="end"/>
                       </w:r>
-                      <w:bookmarkEnd w:id="11"/>
+                      <w:bookmarkEnd w:id="13"/>
                       <w:r>
                         <w:t xml:space="preserve">.1: Strategic Speed Runs </w:t>
                       </w:r>
@@ -629,7 +1208,7 @@
       <w:r>
         <w:t>Tactic 1 – Strategic Speed Runs</w:t>
       </w:r>
-      <w:bookmarkEnd w:id="10"/>
+      <w:bookmarkEnd w:id="11"/>
     </w:p>
     <w:p>
       <w:r>
@@ -661,8 +1240,8 @@
       <w:pPr>
         <w:pStyle w:val="Heading3"/>
       </w:pPr>
-      <w:bookmarkStart w:id="12" w:name="_Toc419578410"/>
-      <w:bookmarkStart w:id="13" w:name="_Ref419644470"/>
+      <w:bookmarkStart w:id="14" w:name="_Toc419578410"/>
+      <w:bookmarkStart w:id="15" w:name="_Ref419644470"/>
       <w:r>
         <w:rPr>
           <w:noProof/>
@@ -727,8 +1306,8 @@
       <w:r>
         <w:t>Tactic 2 – Perimeter Collection</w:t>
       </w:r>
-      <w:bookmarkEnd w:id="12"/>
-      <w:bookmarkEnd w:id="13"/>
+      <w:bookmarkEnd w:id="14"/>
+      <w:bookmarkEnd w:id="15"/>
     </w:p>
     <w:p>
       <w:r>
@@ -781,19 +1360,35 @@
                                 <w:noProof/>
                               </w:rPr>
                             </w:pPr>
-                            <w:bookmarkStart w:id="14" w:name="_Ref419577494"/>
+                            <w:bookmarkStart w:id="16" w:name="_Ref419577494"/>
                             <w:r>
                               <w:t xml:space="preserve">Figure </w:t>
                             </w:r>
-                            <w:fldSimple w:instr=" SEQ Figure \* ARABIC ">
-                              <w:r>
-                                <w:rPr>
-                                  <w:noProof/>
-                                </w:rPr>
-                                <w:t>1</w:t>
-                              </w:r>
-                            </w:fldSimple>
-                            <w:bookmarkEnd w:id="14"/>
+                            <w:r>
+                              <w:fldChar w:fldCharType="begin"/>
+                            </w:r>
+                            <w:r>
+                              <w:instrText xml:space="preserve"> SEQ Figure </w:instrText>
+                            </w:r>
+                            <w:r>
+                              <w:instrText xml:space="preserve">\* ARABIC </w:instrText>
+                            </w:r>
+                            <w:r>
+                              <w:fldChar w:fldCharType="separate"/>
+                            </w:r>
+                            <w:r>
+                              <w:rPr>
+                                <w:noProof/>
+                              </w:rPr>
+                              <w:t>1</w:t>
+                            </w:r>
+                            <w:r>
+                              <w:rPr>
+                                <w:noProof/>
+                              </w:rPr>
+                              <w:fldChar w:fldCharType="end"/>
+                            </w:r>
+                            <w:bookmarkEnd w:id="16"/>
                             <w:r>
                               <w:t xml:space="preserve">.2: Perimeter Collection </w:t>
                             </w:r>
@@ -824,7 +1419,7 @@
                           <w:noProof/>
                         </w:rPr>
                       </w:pPr>
-                      <w:bookmarkStart w:id="15" w:name="_Ref419577494"/>
+                      <w:bookmarkStart w:id="17" w:name="_Ref419577494"/>
                       <w:r>
                         <w:t xml:space="preserve">Figure </w:t>
                       </w:r>
@@ -832,7 +1427,10 @@
                         <w:fldChar w:fldCharType="begin"/>
                       </w:r>
                       <w:r>
-                        <w:instrText xml:space="preserve"> SEQ Figure \* ARABIC </w:instrText>
+                        <w:instrText xml:space="preserve"> SEQ Figure </w:instrText>
+                      </w:r>
+                      <w:r>
+                        <w:instrText xml:space="preserve">\* ARABIC </w:instrText>
                       </w:r>
                       <w:r>
                         <w:fldChar w:fldCharType="separate"/>
@@ -849,7 +1447,7 @@
                         </w:rPr>
                         <w:fldChar w:fldCharType="end"/>
                       </w:r>
-                      <w:bookmarkEnd w:id="15"/>
+                      <w:bookmarkEnd w:id="17"/>
                       <w:r>
                         <w:t xml:space="preserve">.2: Perimeter Collection </w:t>
                       </w:r>
@@ -972,7 +1570,7 @@
       <w:pPr>
         <w:pStyle w:val="Heading3"/>
       </w:pPr>
-      <w:bookmarkStart w:id="15" w:name="_Toc419578411"/>
+      <w:bookmarkStart w:id="18" w:name="_Toc419578411"/>
       <w:r>
         <w:rPr>
           <w:noProof/>
@@ -1040,7 +1638,7 @@
       <w:r>
         <w:t xml:space="preserve"> – Weight Optimisation</w:t>
       </w:r>
-      <w:bookmarkEnd w:id="15"/>
+      <w:bookmarkEnd w:id="18"/>
     </w:p>
     <w:p>
       <w:r>
@@ -1096,14 +1694,27 @@
                             <w:r>
                               <w:t xml:space="preserve">Figure </w:t>
                             </w:r>
-                            <w:fldSimple w:instr=" SEQ Figure \* ARABIC ">
-                              <w:r>
-                                <w:rPr>
-                                  <w:noProof/>
-                                </w:rPr>
-                                <w:t>1</w:t>
-                              </w:r>
-                            </w:fldSimple>
+                            <w:r>
+                              <w:fldChar w:fldCharType="begin"/>
+                            </w:r>
+                            <w:r>
+                              <w:instrText xml:space="preserve"> SEQ Figure \* ARABIC </w:instrText>
+                            </w:r>
+                            <w:r>
+                              <w:fldChar w:fldCharType="separate"/>
+                            </w:r>
+                            <w:r>
+                              <w:rPr>
+                                <w:noProof/>
+                              </w:rPr>
+                              <w:t>1</w:t>
+                            </w:r>
+                            <w:r>
+                              <w:rPr>
+                                <w:noProof/>
+                              </w:rPr>
+                              <w:fldChar w:fldCharType="end"/>
+                            </w:r>
                             <w:r>
                               <w:t xml:space="preserve">.3: Weight Optimization </w:t>
                             </w:r>
@@ -1206,14 +1817,14 @@
       <w:pPr>
         <w:pStyle w:val="Heading2"/>
       </w:pPr>
-      <w:bookmarkStart w:id="16" w:name="_Toc419578412"/>
-      <w:bookmarkStart w:id="17" w:name="_Ref419644668"/>
+      <w:bookmarkStart w:id="19" w:name="_Toc419578412"/>
+      <w:bookmarkStart w:id="20" w:name="_Ref419644668"/>
       <w:r>
         <w:lastRenderedPageBreak/>
         <w:t>3.2 Navigation Sensors</w:t>
       </w:r>
-      <w:bookmarkEnd w:id="16"/>
-      <w:bookmarkEnd w:id="17"/>
+      <w:bookmarkEnd w:id="19"/>
+      <w:bookmarkEnd w:id="20"/>
     </w:p>
     <w:p>
       <w:r>
@@ -1399,19 +2010,32 @@
       <w:pPr>
         <w:pStyle w:val="Caption"/>
       </w:pPr>
-      <w:bookmarkStart w:id="18" w:name="_Ref419577649"/>
+      <w:bookmarkStart w:id="21" w:name="_Ref419577649"/>
       <w:r>
         <w:t xml:space="preserve">Table </w:t>
       </w:r>
-      <w:fldSimple w:instr=" SEQ Table \* ARABIC ">
-        <w:r>
-          <w:rPr>
-            <w:noProof/>
-          </w:rPr>
-          <w:t>1</w:t>
-        </w:r>
-      </w:fldSimple>
-      <w:bookmarkEnd w:id="18"/>
+      <w:r>
+        <w:fldChar w:fldCharType="begin"/>
+      </w:r>
+      <w:r>
+        <w:instrText xml:space="preserve"> SEQ Table \* ARABIC </w:instrText>
+      </w:r>
+      <w:r>
+        <w:fldChar w:fldCharType="separate"/>
+      </w:r>
+      <w:r>
+        <w:rPr>
+          <w:noProof/>
+        </w:rPr>
+        <w:t>1</w:t>
+      </w:r>
+      <w:r>
+        <w:rPr>
+          <w:noProof/>
+        </w:rPr>
+        <w:fldChar w:fldCharType="end"/>
+      </w:r>
+      <w:bookmarkEnd w:id="21"/>
       <w:r>
         <w:t>:</w:t>
       </w:r>
@@ -1791,7 +2415,7 @@
       <w:pPr>
         <w:pStyle w:val="Heading1"/>
       </w:pPr>
-      <w:bookmarkStart w:id="19" w:name="_Toc419578413"/>
+      <w:bookmarkStart w:id="22" w:name="_Toc419578413"/>
       <w:r>
         <w:lastRenderedPageBreak/>
         <w:t xml:space="preserve">4.0 </w:t>
@@ -1802,7 +2426,7 @@
       <w:r>
         <w:t>oncepts</w:t>
       </w:r>
-      <w:bookmarkEnd w:id="19"/>
+      <w:bookmarkEnd w:id="22"/>
     </w:p>
     <w:p>
       <w:r>
@@ -2132,19 +2756,32 @@
       <w:pPr>
         <w:pStyle w:val="Caption"/>
       </w:pPr>
-      <w:bookmarkStart w:id="20" w:name="_Ref419645708"/>
+      <w:bookmarkStart w:id="23" w:name="_Ref419645708"/>
       <w:r>
         <w:t xml:space="preserve">Table </w:t>
       </w:r>
-      <w:fldSimple w:instr=" SEQ Table \* ARABIC ">
-        <w:r>
-          <w:rPr>
-            <w:noProof/>
-          </w:rPr>
-          <w:t>2</w:t>
-        </w:r>
-      </w:fldSimple>
-      <w:bookmarkEnd w:id="20"/>
+      <w:r>
+        <w:fldChar w:fldCharType="begin"/>
+      </w:r>
+      <w:r>
+        <w:instrText xml:space="preserve"> SEQ Table \* ARABIC </w:instrText>
+      </w:r>
+      <w:r>
+        <w:fldChar w:fldCharType="separate"/>
+      </w:r>
+      <w:r>
+        <w:rPr>
+          <w:noProof/>
+        </w:rPr>
+        <w:t>2</w:t>
+      </w:r>
+      <w:r>
+        <w:rPr>
+          <w:noProof/>
+        </w:rPr>
+        <w:fldChar w:fldCharType="end"/>
+      </w:r>
+      <w:bookmarkEnd w:id="23"/>
       <w:r>
         <w:t>: A list of the different aspects of each concept</w:t>
       </w:r>
@@ -2158,14 +2795,14 @@
       <w:pPr>
         <w:pStyle w:val="Heading2"/>
       </w:pPr>
-      <w:bookmarkStart w:id="21" w:name="_Toc419578414"/>
+      <w:bookmarkStart w:id="24" w:name="_Toc419578414"/>
       <w:r>
         <w:t xml:space="preserve">4.1 </w:t>
       </w:r>
       <w:r>
         <w:t>Concept 1</w:t>
       </w:r>
-      <w:bookmarkEnd w:id="21"/>
+      <w:bookmarkEnd w:id="24"/>
     </w:p>
     <w:p>
       <w:r>
@@ -2492,19 +3129,32 @@
       <w:pPr>
         <w:pStyle w:val="Caption"/>
       </w:pPr>
-      <w:bookmarkStart w:id="22" w:name="_Ref419570861"/>
+      <w:bookmarkStart w:id="25" w:name="_Ref419570861"/>
       <w:r>
         <w:t xml:space="preserve">Figure </w:t>
       </w:r>
-      <w:fldSimple w:instr=" SEQ Figure \* ARABIC ">
-        <w:r>
-          <w:rPr>
-            <w:noProof/>
-          </w:rPr>
-          <w:t>2</w:t>
-        </w:r>
-      </w:fldSimple>
-      <w:bookmarkEnd w:id="22"/>
+      <w:r>
+        <w:fldChar w:fldCharType="begin"/>
+      </w:r>
+      <w:r>
+        <w:instrText xml:space="preserve"> SEQ Figure \* ARABIC </w:instrText>
+      </w:r>
+      <w:r>
+        <w:fldChar w:fldCharType="separate"/>
+      </w:r>
+      <w:r>
+        <w:rPr>
+          <w:noProof/>
+        </w:rPr>
+        <w:t>2</w:t>
+      </w:r>
+      <w:r>
+        <w:rPr>
+          <w:noProof/>
+        </w:rPr>
+        <w:fldChar w:fldCharType="end"/>
+      </w:r>
+      <w:bookmarkEnd w:id="25"/>
       <w:r>
         <w:t>:</w:t>
       </w:r>
@@ -2517,14 +3167,14 @@
       <w:pPr>
         <w:pStyle w:val="Heading2"/>
       </w:pPr>
-      <w:bookmarkStart w:id="23" w:name="_Toc419578415"/>
+      <w:bookmarkStart w:id="26" w:name="_Toc419578415"/>
       <w:r>
         <w:t xml:space="preserve">4.2 </w:t>
       </w:r>
       <w:r>
         <w:t>Concept 2</w:t>
       </w:r>
-      <w:bookmarkEnd w:id="23"/>
+      <w:bookmarkEnd w:id="26"/>
     </w:p>
     <w:p>
       <w:r>
@@ -2608,14 +3258,14 @@
       <w:pPr>
         <w:pStyle w:val="Heading2"/>
       </w:pPr>
-      <w:bookmarkStart w:id="24" w:name="_Toc419578416"/>
+      <w:bookmarkStart w:id="27" w:name="_Toc419578416"/>
       <w:r>
         <w:t xml:space="preserve">4.3 </w:t>
       </w:r>
       <w:r>
         <w:t>Concept 3</w:t>
       </w:r>
-      <w:bookmarkEnd w:id="24"/>
+      <w:bookmarkEnd w:id="27"/>
     </w:p>
     <w:p>
       <w:r>
@@ -2722,7 +3372,7 @@
       <w:pPr>
         <w:pStyle w:val="Heading1"/>
       </w:pPr>
-      <w:bookmarkStart w:id="25" w:name="_Toc419578417"/>
+      <w:bookmarkStart w:id="28" w:name="_Toc419578417"/>
       <w:r>
         <w:t xml:space="preserve">5.0 </w:t>
       </w:r>
@@ -2732,7 +3382,7 @@
       <w:r>
         <w:t>valuation</w:t>
       </w:r>
-      <w:bookmarkEnd w:id="25"/>
+      <w:bookmarkEnd w:id="28"/>
     </w:p>
     <w:p>
       <w:r>
@@ -2746,7 +3396,7 @@
       <w:pPr>
         <w:pStyle w:val="Heading2"/>
       </w:pPr>
-      <w:bookmarkStart w:id="26" w:name="_Toc419578418"/>
+      <w:bookmarkStart w:id="29" w:name="_Toc419578418"/>
       <w:r>
         <w:t xml:space="preserve">5.1 Evaluation of </w:t>
       </w:r>
@@ -2756,7 +3406,7 @@
       <w:r>
         <w:t xml:space="preserve">oncept </w:t>
       </w:r>
-      <w:bookmarkEnd w:id="26"/>
+      <w:bookmarkEnd w:id="29"/>
       <w:r>
         <w:t>1</w:t>
       </w:r>
@@ -2768,14 +3418,14 @@
           <w:lang w:val="en-US"/>
         </w:rPr>
       </w:pPr>
-      <w:bookmarkStart w:id="27" w:name="_Toc419578419"/>
+      <w:bookmarkStart w:id="30" w:name="_Toc419578419"/>
       <w:r>
         <w:rPr>
           <w:lang w:val="en-US"/>
         </w:rPr>
         <w:t>Robustness</w:t>
       </w:r>
-      <w:bookmarkEnd w:id="27"/>
+      <w:bookmarkEnd w:id="30"/>
     </w:p>
     <w:p>
       <w:r>
@@ -2795,14 +3445,14 @@
           <w:lang w:val="en-US"/>
         </w:rPr>
       </w:pPr>
-      <w:bookmarkStart w:id="28" w:name="_Toc419578420"/>
+      <w:bookmarkStart w:id="31" w:name="_Toc419578420"/>
       <w:r>
         <w:rPr>
           <w:lang w:val="en-US"/>
         </w:rPr>
         <w:t>Reliability</w:t>
       </w:r>
-      <w:bookmarkEnd w:id="28"/>
+      <w:bookmarkEnd w:id="31"/>
     </w:p>
     <w:p>
       <w:r>
@@ -2816,14 +3466,14 @@
           <w:lang w:val="en-US"/>
         </w:rPr>
       </w:pPr>
-      <w:bookmarkStart w:id="29" w:name="_Toc419578421"/>
+      <w:bookmarkStart w:id="32" w:name="_Toc419578421"/>
       <w:r>
         <w:rPr>
           <w:lang w:val="en-US"/>
         </w:rPr>
         <w:t>Ease of build</w:t>
       </w:r>
-      <w:bookmarkEnd w:id="29"/>
+      <w:bookmarkEnd w:id="32"/>
     </w:p>
     <w:p>
       <w:r>
@@ -2845,14 +3495,14 @@
           <w:lang w:val="en-US"/>
         </w:rPr>
       </w:pPr>
-      <w:bookmarkStart w:id="30" w:name="_Toc419578422"/>
+      <w:bookmarkStart w:id="33" w:name="_Toc419578422"/>
       <w:r>
         <w:rPr>
           <w:lang w:val="en-US"/>
         </w:rPr>
         <w:t>Maintenance</w:t>
       </w:r>
-      <w:bookmarkEnd w:id="30"/>
+      <w:bookmarkEnd w:id="33"/>
     </w:p>
     <w:p>
       <w:r>
@@ -2872,14 +3522,14 @@
           <w:lang w:val="en-US"/>
         </w:rPr>
       </w:pPr>
-      <w:bookmarkStart w:id="31" w:name="_Toc419578423"/>
+      <w:bookmarkStart w:id="34" w:name="_Toc419578423"/>
       <w:r>
         <w:rPr>
           <w:lang w:val="en-US"/>
         </w:rPr>
         <w:t>Modularity</w:t>
       </w:r>
-      <w:bookmarkEnd w:id="31"/>
+      <w:bookmarkEnd w:id="34"/>
     </w:p>
     <w:p>
       <w:r>
@@ -2899,7 +3549,7 @@
           <w:lang w:val="en-US"/>
         </w:rPr>
       </w:pPr>
-      <w:bookmarkStart w:id="32" w:name="_Toc419578424"/>
+      <w:bookmarkStart w:id="35" w:name="_Toc419578424"/>
       <w:r>
         <w:rPr>
           <w:lang w:val="en-US"/>
@@ -2907,18 +3557,18 @@
         <w:lastRenderedPageBreak/>
         <w:t>Cost</w:t>
       </w:r>
-      <w:bookmarkEnd w:id="32"/>
+      <w:bookmarkEnd w:id="35"/>
     </w:p>
     <w:p/>
     <w:p>
       <w:pPr>
         <w:pStyle w:val="Heading2"/>
       </w:pPr>
-      <w:bookmarkStart w:id="33" w:name="_Toc419578425"/>
+      <w:bookmarkStart w:id="36" w:name="_Toc419578425"/>
       <w:r>
         <w:t>5.2 Concept 2</w:t>
       </w:r>
-      <w:bookmarkEnd w:id="33"/>
+      <w:bookmarkEnd w:id="36"/>
     </w:p>
     <w:p>
       <w:pPr>
@@ -2927,14 +3577,14 @@
           <w:lang w:val="en-US"/>
         </w:rPr>
       </w:pPr>
-      <w:bookmarkStart w:id="34" w:name="_Toc419578426"/>
+      <w:bookmarkStart w:id="37" w:name="_Toc419578426"/>
       <w:r>
         <w:rPr>
           <w:lang w:val="en-US"/>
         </w:rPr>
         <w:t>Robustness</w:t>
       </w:r>
-      <w:bookmarkEnd w:id="34"/>
+      <w:bookmarkEnd w:id="37"/>
     </w:p>
     <w:p>
       <w:pPr>
@@ -2956,14 +3606,14 @@
           <w:lang w:val="en-US"/>
         </w:rPr>
       </w:pPr>
-      <w:bookmarkStart w:id="35" w:name="_Toc419578427"/>
+      <w:bookmarkStart w:id="38" w:name="_Toc419578427"/>
       <w:r>
         <w:rPr>
           <w:lang w:val="en-US"/>
         </w:rPr>
         <w:t>Reliability</w:t>
       </w:r>
-      <w:bookmarkEnd w:id="35"/>
+      <w:bookmarkEnd w:id="38"/>
     </w:p>
     <w:p>
       <w:pPr>
@@ -3005,14 +3655,14 @@
           <w:lang w:val="en-US"/>
         </w:rPr>
       </w:pPr>
-      <w:bookmarkStart w:id="36" w:name="_Toc419578428"/>
+      <w:bookmarkStart w:id="39" w:name="_Toc419578428"/>
       <w:r>
         <w:rPr>
           <w:lang w:val="en-US"/>
         </w:rPr>
         <w:t>Ease of build</w:t>
       </w:r>
-      <w:bookmarkEnd w:id="36"/>
+      <w:bookmarkEnd w:id="39"/>
     </w:p>
     <w:p>
       <w:pPr>
@@ -3040,14 +3690,14 @@
           <w:lang w:val="en-US"/>
         </w:rPr>
       </w:pPr>
-      <w:bookmarkStart w:id="37" w:name="_Toc419578429"/>
+      <w:bookmarkStart w:id="40" w:name="_Toc419578429"/>
       <w:r>
         <w:rPr>
           <w:lang w:val="en-US"/>
         </w:rPr>
         <w:t>Maintenance</w:t>
       </w:r>
-      <w:bookmarkEnd w:id="37"/>
+      <w:bookmarkEnd w:id="40"/>
     </w:p>
     <w:p>
       <w:pPr>
@@ -3069,14 +3719,14 @@
           <w:lang w:val="en-US"/>
         </w:rPr>
       </w:pPr>
-      <w:bookmarkStart w:id="38" w:name="_Toc419578430"/>
+      <w:bookmarkStart w:id="41" w:name="_Toc419578430"/>
       <w:r>
         <w:rPr>
           <w:lang w:val="en-US"/>
         </w:rPr>
         <w:t>Modularity</w:t>
       </w:r>
-      <w:bookmarkEnd w:id="38"/>
+      <w:bookmarkEnd w:id="41"/>
     </w:p>
     <w:p>
       <w:pPr>
@@ -3098,14 +3748,14 @@
           <w:lang w:val="en-US"/>
         </w:rPr>
       </w:pPr>
-      <w:bookmarkStart w:id="39" w:name="_Toc419578431"/>
+      <w:bookmarkStart w:id="42" w:name="_Toc419578431"/>
       <w:r>
         <w:rPr>
           <w:lang w:val="en-US"/>
         </w:rPr>
         <w:t>Cost</w:t>
       </w:r>
-      <w:bookmarkEnd w:id="39"/>
+      <w:bookmarkEnd w:id="42"/>
     </w:p>
     <w:p>
       <w:pPr>
@@ -3134,11 +3784,11 @@
       <w:pPr>
         <w:pStyle w:val="Heading2"/>
       </w:pPr>
-      <w:bookmarkStart w:id="40" w:name="_Toc419578432"/>
+      <w:bookmarkStart w:id="43" w:name="_Toc419578432"/>
       <w:r>
         <w:t>5.3 Concept 3</w:t>
       </w:r>
-      <w:bookmarkEnd w:id="40"/>
+      <w:bookmarkEnd w:id="43"/>
     </w:p>
     <w:p>
       <w:pPr>
@@ -3147,14 +3797,14 @@
           <w:lang w:val="en-US"/>
         </w:rPr>
       </w:pPr>
-      <w:bookmarkStart w:id="41" w:name="_Toc419578433"/>
+      <w:bookmarkStart w:id="44" w:name="_Toc419578433"/>
       <w:r>
         <w:rPr>
           <w:lang w:val="en-US"/>
         </w:rPr>
         <w:t>Robustness</w:t>
       </w:r>
-      <w:bookmarkEnd w:id="41"/>
+      <w:bookmarkEnd w:id="44"/>
     </w:p>
     <w:p>
       <w:pPr>
@@ -3163,14 +3813,14 @@
           <w:lang w:val="en-US"/>
         </w:rPr>
       </w:pPr>
-      <w:bookmarkStart w:id="42" w:name="_Toc419578434"/>
+      <w:bookmarkStart w:id="45" w:name="_Toc419578434"/>
       <w:r>
         <w:rPr>
           <w:lang w:val="en-US"/>
         </w:rPr>
         <w:t>Reliability</w:t>
       </w:r>
-      <w:bookmarkEnd w:id="42"/>
+      <w:bookmarkEnd w:id="45"/>
     </w:p>
     <w:p>
       <w:pPr>
@@ -3179,14 +3829,14 @@
           <w:lang w:val="en-US"/>
         </w:rPr>
       </w:pPr>
-      <w:bookmarkStart w:id="43" w:name="_Toc419578435"/>
+      <w:bookmarkStart w:id="46" w:name="_Toc419578435"/>
       <w:r>
         <w:rPr>
           <w:lang w:val="en-US"/>
         </w:rPr>
         <w:t>Ease of build</w:t>
       </w:r>
-      <w:bookmarkEnd w:id="43"/>
+      <w:bookmarkEnd w:id="46"/>
     </w:p>
     <w:p>
       <w:pPr>
@@ -3195,14 +3845,14 @@
           <w:lang w:val="en-US"/>
         </w:rPr>
       </w:pPr>
-      <w:bookmarkStart w:id="44" w:name="_Toc419578436"/>
+      <w:bookmarkStart w:id="47" w:name="_Toc419578436"/>
       <w:r>
         <w:rPr>
           <w:lang w:val="en-US"/>
         </w:rPr>
         <w:t>Maintenance</w:t>
       </w:r>
-      <w:bookmarkEnd w:id="44"/>
+      <w:bookmarkEnd w:id="47"/>
     </w:p>
     <w:p>
       <w:pPr>
@@ -3211,14 +3861,14 @@
           <w:lang w:val="en-US"/>
         </w:rPr>
       </w:pPr>
-      <w:bookmarkStart w:id="45" w:name="_Toc419578437"/>
+      <w:bookmarkStart w:id="48" w:name="_Toc419578437"/>
       <w:r>
         <w:rPr>
           <w:lang w:val="en-US"/>
         </w:rPr>
         <w:t>Modularity</w:t>
       </w:r>
-      <w:bookmarkEnd w:id="45"/>
+      <w:bookmarkEnd w:id="48"/>
     </w:p>
     <w:p>
       <w:pPr>
@@ -3228,26 +3878,55 @@
           <w:lang w:val="en-US"/>
         </w:rPr>
       </w:pPr>
-      <w:bookmarkStart w:id="46" w:name="_Toc419578438"/>
+      <w:bookmarkStart w:id="49" w:name="_Toc419578438"/>
       <w:r>
         <w:rPr>
           <w:lang w:val="en-US"/>
         </w:rPr>
         <w:t>Cost</w:t>
       </w:r>
-      <w:bookmarkEnd w:id="46"/>
+      <w:bookmarkEnd w:id="49"/>
     </w:p>
     <w:p/>
     <w:p/>
     <w:p>
       <w:r>
+        <w:t>- ‘Merit table’ score chart</w:t>
+      </w:r>
+    </w:p>
+    <w:p>
+      <w:pPr>
+        <w:pStyle w:val="Default"/>
+        <w:rPr>
+          <w:rStyle w:val="SubtleEmphasis"/>
+        </w:rPr>
+      </w:pPr>
+      <w:r>
+        <w:rPr>
+          <w:rStyle w:val="SubtleEmphasis"/>
+        </w:rPr>
         <w:lastRenderedPageBreak/>
-        <w:t>- ‘Merit table’ score chart</w:t>
-      </w:r>
-    </w:p>
-    <w:p>
-      <w:pPr>
-        <w:pStyle w:val="Default"/>
+        <w:t>Need some basic/approximate calculations or estimates of costs, forces, power requirements, available computation and memory. Evaluate/compare the concepts – FOM table. This doesn’t need to be exquisitely detailed or accurate at this stage – just provide enough to be able to evaluate and compare the concepts in a relatively objective manner. Briefly discuss/comment on these 3 concepts in the context of the competition and specs – factors such as robustness, reliability, ease of build and maintenance between rounds, modularity, and cost.</w:t>
+      </w:r>
+    </w:p>
+    <w:p>
+      <w:pPr>
+        <w:pStyle w:val="Heading1"/>
+      </w:pPr>
+      <w:bookmarkStart w:id="50" w:name="_Toc419578439"/>
+      <w:r>
+        <w:t xml:space="preserve">6.0 </w:t>
+      </w:r>
+      <w:r>
+        <w:t>Conclusions and R</w:t>
+      </w:r>
+      <w:r>
+        <w:t>ecommendations</w:t>
+      </w:r>
+      <w:bookmarkEnd w:id="50"/>
+    </w:p>
+    <w:p>
+      <w:pPr>
         <w:rPr>
           <w:rStyle w:val="SubtleEmphasis"/>
         </w:rPr>
@@ -3256,50 +3935,21 @@
         <w:rPr>
           <w:rStyle w:val="SubtleEmphasis"/>
         </w:rPr>
-        <w:t>Need some basic/approximate calculations or estimates of costs, forces, power requirements, available computation and memory. Evaluate/compare the concepts – FOM table. This doesn’t need to be exquisitely detailed or accurate at this stage – just provide enough to be able to evaluate and compare the concepts in a relatively objective manner. Briefly discuss/comment on these 3 concepts in the context of the competition and specs – factors such as robustness, reliability, ease of build and maintenance between rounds, modularity, and cost.</w:t>
+        <w:t>Based on your evaluations, make a recommendation for one of the concepts to be developed – back this up by summarising its benefits or why you chose it. While we won’t hold you to this design, we would expect that your final form be based on what you present in this report.</w:t>
       </w:r>
     </w:p>
     <w:p>
       <w:pPr>
         <w:pStyle w:val="Heading1"/>
       </w:pPr>
-      <w:bookmarkStart w:id="47" w:name="_Toc419578439"/>
-      <w:r>
-        <w:t xml:space="preserve">6.0 </w:t>
-      </w:r>
-      <w:r>
-        <w:t>Conclusions and R</w:t>
-      </w:r>
-      <w:r>
-        <w:t>ecommendations</w:t>
-      </w:r>
-      <w:bookmarkEnd w:id="47"/>
-    </w:p>
-    <w:p>
-      <w:pPr>
-        <w:rPr>
-          <w:rStyle w:val="SubtleEmphasis"/>
-        </w:rPr>
-      </w:pPr>
-      <w:r>
-        <w:rPr>
-          <w:rStyle w:val="SubtleEmphasis"/>
-        </w:rPr>
-        <w:t>Based on your evaluations, make a recommendation for one of the concepts to be developed – back this up by summarising its benefits or why you chose it. While we won’t hold you to this design, we would expect that your final form be based on what you present in this report.</w:t>
-      </w:r>
-    </w:p>
-    <w:p>
-      <w:pPr>
-        <w:pStyle w:val="Heading1"/>
-      </w:pPr>
-      <w:bookmarkStart w:id="48" w:name="_Toc419578440"/>
+      <w:bookmarkStart w:id="51" w:name="_Toc419578440"/>
       <w:r>
         <w:t>Contribution S</w:t>
       </w:r>
       <w:r>
         <w:t>tatement</w:t>
       </w:r>
-      <w:bookmarkEnd w:id="48"/>
+      <w:bookmarkEnd w:id="51"/>
       <w:r>
         <w:t>s</w:t>
       </w:r>
@@ -3603,7 +4253,6 @@
         </w:numPr>
       </w:pPr>
       <w:r>
-        <w:lastRenderedPageBreak/>
         <w:t xml:space="preserve">IR </w:t>
       </w:r>
       <w:proofErr w:type="spellStart"/>
@@ -3624,6 +4273,7 @@
         </w:numPr>
       </w:pPr>
       <w:r>
+        <w:lastRenderedPageBreak/>
         <w:t xml:space="preserve">IR </w:t>
       </w:r>
       <w:proofErr w:type="gramStart"/>
@@ -3937,6 +4587,7 @@
       <w:footerReference w:type="default" r:id="rId15"/>
       <w:pgSz w:w="11906" w:h="16838"/>
       <w:pgMar w:top="1440" w:right="1440" w:bottom="1440" w:left="1440" w:header="708" w:footer="708" w:gutter="0"/>
+      <w:pgNumType w:start="0"/>
       <w:cols w:space="708"/>
       <w:titlePg/>
       <w:docGrid w:linePitch="360"/>
@@ -4073,6 +4724,184 @@
 <file path=word/numbering.xml><?xml version="1.0" encoding="utf-8"?>
 <w:numbering xmlns:wpc="http://schemas.microsoft.com/office/word/2010/wordprocessingCanvas" xmlns:mc="http://schemas.openxmlformats.org/markup-compatibility/2006" xmlns:o="urn:schemas-microsoft-com:office:office" xmlns:r="http://schemas.openxmlformats.org/officeDocument/2006/relationships" xmlns:m="http://schemas.openxmlformats.org/officeDocument/2006/math" xmlns:v="urn:schemas-microsoft-com:vml" xmlns:wp14="http://schemas.microsoft.com/office/word/2010/wordprocessingDrawing" xmlns:wp="http://schemas.openxmlformats.org/drawingml/2006/wordprocessingDrawing" xmlns:w10="urn:schemas-microsoft-com:office:word" xmlns:w="http://schemas.openxmlformats.org/wordprocessingml/2006/main" xmlns:w14="http://schemas.microsoft.com/office/word/2010/wordml" xmlns:wpg="http://schemas.microsoft.com/office/word/2010/wordprocessingGroup" xmlns:wpi="http://schemas.microsoft.com/office/word/2010/wordprocessingInk" xmlns:wne="http://schemas.microsoft.com/office/word/2006/wordml" xmlns:wps="http://schemas.microsoft.com/office/word/2010/wordprocessingShape" mc:Ignorable="w14 wp14">
   <w:abstractNum w:abstractNumId="0">
+    <w:nsid w:val="083D3501"/>
+    <w:multiLevelType w:val="hybridMultilevel"/>
+    <w:tmpl w:val="94D05A1C"/>
+    <w:lvl w:ilvl="0" w:tplc="E6B43834">
+      <w:start w:val="1"/>
+      <w:numFmt w:val="decimal"/>
+      <w:lvlText w:val="R1.%1"/>
+      <w:lvlJc w:val="left"/>
+      <w:pPr>
+        <w:ind w:left="720" w:hanging="360"/>
+      </w:pPr>
+      <w:rPr>
+        <w:rFonts w:hint="default"/>
+      </w:rPr>
+    </w:lvl>
+    <w:lvl w:ilvl="1" w:tplc="14090019">
+      <w:start w:val="1"/>
+      <w:numFmt w:val="lowerLetter"/>
+      <w:lvlText w:val="%2."/>
+      <w:lvlJc w:val="left"/>
+      <w:pPr>
+        <w:ind w:left="1440" w:hanging="360"/>
+      </w:pPr>
+    </w:lvl>
+    <w:lvl w:ilvl="2" w:tplc="1409001B" w:tentative="1">
+      <w:start w:val="1"/>
+      <w:numFmt w:val="lowerRoman"/>
+      <w:lvlText w:val="%3."/>
+      <w:lvlJc w:val="right"/>
+      <w:pPr>
+        <w:ind w:left="2160" w:hanging="180"/>
+      </w:pPr>
+    </w:lvl>
+    <w:lvl w:ilvl="3" w:tplc="1409000F" w:tentative="1">
+      <w:start w:val="1"/>
+      <w:numFmt w:val="decimal"/>
+      <w:lvlText w:val="%4."/>
+      <w:lvlJc w:val="left"/>
+      <w:pPr>
+        <w:ind w:left="2880" w:hanging="360"/>
+      </w:pPr>
+    </w:lvl>
+    <w:lvl w:ilvl="4" w:tplc="14090019" w:tentative="1">
+      <w:start w:val="1"/>
+      <w:numFmt w:val="lowerLetter"/>
+      <w:lvlText w:val="%5."/>
+      <w:lvlJc w:val="left"/>
+      <w:pPr>
+        <w:ind w:left="3600" w:hanging="360"/>
+      </w:pPr>
+    </w:lvl>
+    <w:lvl w:ilvl="5" w:tplc="1409001B" w:tentative="1">
+      <w:start w:val="1"/>
+      <w:numFmt w:val="lowerRoman"/>
+      <w:lvlText w:val="%6."/>
+      <w:lvlJc w:val="right"/>
+      <w:pPr>
+        <w:ind w:left="4320" w:hanging="180"/>
+      </w:pPr>
+    </w:lvl>
+    <w:lvl w:ilvl="6" w:tplc="1409000F" w:tentative="1">
+      <w:start w:val="1"/>
+      <w:numFmt w:val="decimal"/>
+      <w:lvlText w:val="%7."/>
+      <w:lvlJc w:val="left"/>
+      <w:pPr>
+        <w:ind w:left="5040" w:hanging="360"/>
+      </w:pPr>
+    </w:lvl>
+    <w:lvl w:ilvl="7" w:tplc="14090019" w:tentative="1">
+      <w:start w:val="1"/>
+      <w:numFmt w:val="lowerLetter"/>
+      <w:lvlText w:val="%8."/>
+      <w:lvlJc w:val="left"/>
+      <w:pPr>
+        <w:ind w:left="5760" w:hanging="360"/>
+      </w:pPr>
+    </w:lvl>
+    <w:lvl w:ilvl="8" w:tplc="1409001B" w:tentative="1">
+      <w:start w:val="1"/>
+      <w:numFmt w:val="lowerRoman"/>
+      <w:lvlText w:val="%9."/>
+      <w:lvlJc w:val="right"/>
+      <w:pPr>
+        <w:ind w:left="6480" w:hanging="180"/>
+      </w:pPr>
+    </w:lvl>
+  </w:abstractNum>
+  <w:abstractNum w:abstractNumId="1">
+    <w:nsid w:val="17524D35"/>
+    <w:multiLevelType w:val="hybridMultilevel"/>
+    <w:tmpl w:val="4C56E9E0"/>
+    <w:lvl w:ilvl="0" w:tplc="BD644C30">
+      <w:start w:val="1"/>
+      <w:numFmt w:val="decimal"/>
+      <w:lvlText w:val="R6.%1"/>
+      <w:lvlJc w:val="left"/>
+      <w:pPr>
+        <w:ind w:left="720" w:hanging="360"/>
+      </w:pPr>
+      <w:rPr>
+        <w:rFonts w:hint="default"/>
+      </w:rPr>
+    </w:lvl>
+    <w:lvl w:ilvl="1" w:tplc="14090019" w:tentative="1">
+      <w:start w:val="1"/>
+      <w:numFmt w:val="lowerLetter"/>
+      <w:lvlText w:val="%2."/>
+      <w:lvlJc w:val="left"/>
+      <w:pPr>
+        <w:ind w:left="1440" w:hanging="360"/>
+      </w:pPr>
+    </w:lvl>
+    <w:lvl w:ilvl="2" w:tplc="1409001B" w:tentative="1">
+      <w:start w:val="1"/>
+      <w:numFmt w:val="lowerRoman"/>
+      <w:lvlText w:val="%3."/>
+      <w:lvlJc w:val="right"/>
+      <w:pPr>
+        <w:ind w:left="2160" w:hanging="180"/>
+      </w:pPr>
+    </w:lvl>
+    <w:lvl w:ilvl="3" w:tplc="1409000F" w:tentative="1">
+      <w:start w:val="1"/>
+      <w:numFmt w:val="decimal"/>
+      <w:lvlText w:val="%4."/>
+      <w:lvlJc w:val="left"/>
+      <w:pPr>
+        <w:ind w:left="2880" w:hanging="360"/>
+      </w:pPr>
+    </w:lvl>
+    <w:lvl w:ilvl="4" w:tplc="14090019" w:tentative="1">
+      <w:start w:val="1"/>
+      <w:numFmt w:val="lowerLetter"/>
+      <w:lvlText w:val="%5."/>
+      <w:lvlJc w:val="left"/>
+      <w:pPr>
+        <w:ind w:left="3600" w:hanging="360"/>
+      </w:pPr>
+    </w:lvl>
+    <w:lvl w:ilvl="5" w:tplc="1409001B" w:tentative="1">
+      <w:start w:val="1"/>
+      <w:numFmt w:val="lowerRoman"/>
+      <w:lvlText w:val="%6."/>
+      <w:lvlJc w:val="right"/>
+      <w:pPr>
+        <w:ind w:left="4320" w:hanging="180"/>
+      </w:pPr>
+    </w:lvl>
+    <w:lvl w:ilvl="6" w:tplc="1409000F" w:tentative="1">
+      <w:start w:val="1"/>
+      <w:numFmt w:val="decimal"/>
+      <w:lvlText w:val="%7."/>
+      <w:lvlJc w:val="left"/>
+      <w:pPr>
+        <w:ind w:left="5040" w:hanging="360"/>
+      </w:pPr>
+    </w:lvl>
+    <w:lvl w:ilvl="7" w:tplc="14090019" w:tentative="1">
+      <w:start w:val="1"/>
+      <w:numFmt w:val="lowerLetter"/>
+      <w:lvlText w:val="%8."/>
+      <w:lvlJc w:val="left"/>
+      <w:pPr>
+        <w:ind w:left="5760" w:hanging="360"/>
+      </w:pPr>
+    </w:lvl>
+    <w:lvl w:ilvl="8" w:tplc="1409001B" w:tentative="1">
+      <w:start w:val="1"/>
+      <w:numFmt w:val="lowerRoman"/>
+      <w:lvlText w:val="%9."/>
+      <w:lvlJc w:val="right"/>
+      <w:pPr>
+        <w:ind w:left="6480" w:hanging="180"/>
+      </w:pPr>
+    </w:lvl>
+  </w:abstractNum>
+  <w:abstractNum w:abstractNumId="2">
     <w:nsid w:val="1BB227E7"/>
     <w:multiLevelType w:val="hybridMultilevel"/>
     <w:tmpl w:val="F45AABE4"/>
@@ -4158,7 +4987,7 @@
       </w:pPr>
     </w:lvl>
   </w:abstractNum>
-  <w:abstractNum w:abstractNumId="1">
+  <w:abstractNum w:abstractNumId="3">
     <w:nsid w:val="231C2F32"/>
     <w:multiLevelType w:val="hybridMultilevel"/>
     <w:tmpl w:val="A386CE6C"/>
@@ -4271,7 +5100,7 @@
       </w:rPr>
     </w:lvl>
   </w:abstractNum>
-  <w:abstractNum w:abstractNumId="2">
+  <w:abstractNum w:abstractNumId="4">
     <w:nsid w:val="28FB5498"/>
     <w:multiLevelType w:val="hybridMultilevel"/>
     <w:tmpl w:val="0FD81B60"/>
@@ -4384,7 +5213,7 @@
       </w:rPr>
     </w:lvl>
   </w:abstractNum>
-  <w:abstractNum w:abstractNumId="3">
+  <w:abstractNum w:abstractNumId="5">
     <w:nsid w:val="28FF7CE8"/>
     <w:multiLevelType w:val="hybridMultilevel"/>
     <w:tmpl w:val="4650DCCE"/>
@@ -4497,7 +5326,7 @@
       </w:rPr>
     </w:lvl>
   </w:abstractNum>
-  <w:abstractNum w:abstractNumId="4">
+  <w:abstractNum w:abstractNumId="6">
     <w:nsid w:val="3FA550A8"/>
     <w:multiLevelType w:val="hybridMultilevel"/>
     <w:tmpl w:val="F51E3C6C"/>
@@ -4610,7 +5439,7 @@
       </w:rPr>
     </w:lvl>
   </w:abstractNum>
-  <w:abstractNum w:abstractNumId="5">
+  <w:abstractNum w:abstractNumId="7">
     <w:nsid w:val="408B5DD0"/>
     <w:multiLevelType w:val="hybridMultilevel"/>
     <w:tmpl w:val="8784356A"/>
@@ -4723,7 +5552,185 @@
       </w:rPr>
     </w:lvl>
   </w:abstractNum>
-  <w:abstractNum w:abstractNumId="6">
+  <w:abstractNum w:abstractNumId="8">
+    <w:nsid w:val="41E11639"/>
+    <w:multiLevelType w:val="hybridMultilevel"/>
+    <w:tmpl w:val="FAB2435C"/>
+    <w:lvl w:ilvl="0" w:tplc="266ED264">
+      <w:start w:val="1"/>
+      <w:numFmt w:val="decimal"/>
+      <w:lvlText w:val="R3.%1"/>
+      <w:lvlJc w:val="left"/>
+      <w:pPr>
+        <w:ind w:left="720" w:hanging="360"/>
+      </w:pPr>
+      <w:rPr>
+        <w:rFonts w:hint="default"/>
+      </w:rPr>
+    </w:lvl>
+    <w:lvl w:ilvl="1" w:tplc="14090019" w:tentative="1">
+      <w:start w:val="1"/>
+      <w:numFmt w:val="lowerLetter"/>
+      <w:lvlText w:val="%2."/>
+      <w:lvlJc w:val="left"/>
+      <w:pPr>
+        <w:ind w:left="1440" w:hanging="360"/>
+      </w:pPr>
+    </w:lvl>
+    <w:lvl w:ilvl="2" w:tplc="1409001B" w:tentative="1">
+      <w:start w:val="1"/>
+      <w:numFmt w:val="lowerRoman"/>
+      <w:lvlText w:val="%3."/>
+      <w:lvlJc w:val="right"/>
+      <w:pPr>
+        <w:ind w:left="2160" w:hanging="180"/>
+      </w:pPr>
+    </w:lvl>
+    <w:lvl w:ilvl="3" w:tplc="1409000F" w:tentative="1">
+      <w:start w:val="1"/>
+      <w:numFmt w:val="decimal"/>
+      <w:lvlText w:val="%4."/>
+      <w:lvlJc w:val="left"/>
+      <w:pPr>
+        <w:ind w:left="2880" w:hanging="360"/>
+      </w:pPr>
+    </w:lvl>
+    <w:lvl w:ilvl="4" w:tplc="14090019" w:tentative="1">
+      <w:start w:val="1"/>
+      <w:numFmt w:val="lowerLetter"/>
+      <w:lvlText w:val="%5."/>
+      <w:lvlJc w:val="left"/>
+      <w:pPr>
+        <w:ind w:left="3600" w:hanging="360"/>
+      </w:pPr>
+    </w:lvl>
+    <w:lvl w:ilvl="5" w:tplc="1409001B" w:tentative="1">
+      <w:start w:val="1"/>
+      <w:numFmt w:val="lowerRoman"/>
+      <w:lvlText w:val="%6."/>
+      <w:lvlJc w:val="right"/>
+      <w:pPr>
+        <w:ind w:left="4320" w:hanging="180"/>
+      </w:pPr>
+    </w:lvl>
+    <w:lvl w:ilvl="6" w:tplc="1409000F" w:tentative="1">
+      <w:start w:val="1"/>
+      <w:numFmt w:val="decimal"/>
+      <w:lvlText w:val="%7."/>
+      <w:lvlJc w:val="left"/>
+      <w:pPr>
+        <w:ind w:left="5040" w:hanging="360"/>
+      </w:pPr>
+    </w:lvl>
+    <w:lvl w:ilvl="7" w:tplc="14090019" w:tentative="1">
+      <w:start w:val="1"/>
+      <w:numFmt w:val="lowerLetter"/>
+      <w:lvlText w:val="%8."/>
+      <w:lvlJc w:val="left"/>
+      <w:pPr>
+        <w:ind w:left="5760" w:hanging="360"/>
+      </w:pPr>
+    </w:lvl>
+    <w:lvl w:ilvl="8" w:tplc="1409001B" w:tentative="1">
+      <w:start w:val="1"/>
+      <w:numFmt w:val="lowerRoman"/>
+      <w:lvlText w:val="%9."/>
+      <w:lvlJc w:val="right"/>
+      <w:pPr>
+        <w:ind w:left="6480" w:hanging="180"/>
+      </w:pPr>
+    </w:lvl>
+  </w:abstractNum>
+  <w:abstractNum w:abstractNumId="9">
+    <w:nsid w:val="42ED4E50"/>
+    <w:multiLevelType w:val="hybridMultilevel"/>
+    <w:tmpl w:val="B5203C62"/>
+    <w:lvl w:ilvl="0" w:tplc="A0C2DE90">
+      <w:start w:val="1"/>
+      <w:numFmt w:val="decimal"/>
+      <w:lvlText w:val="R4.%1"/>
+      <w:lvlJc w:val="left"/>
+      <w:pPr>
+        <w:ind w:left="720" w:hanging="360"/>
+      </w:pPr>
+      <w:rPr>
+        <w:rFonts w:hint="default"/>
+      </w:rPr>
+    </w:lvl>
+    <w:lvl w:ilvl="1" w:tplc="14090019" w:tentative="1">
+      <w:start w:val="1"/>
+      <w:numFmt w:val="lowerLetter"/>
+      <w:lvlText w:val="%2."/>
+      <w:lvlJc w:val="left"/>
+      <w:pPr>
+        <w:ind w:left="1440" w:hanging="360"/>
+      </w:pPr>
+    </w:lvl>
+    <w:lvl w:ilvl="2" w:tplc="1409001B" w:tentative="1">
+      <w:start w:val="1"/>
+      <w:numFmt w:val="lowerRoman"/>
+      <w:lvlText w:val="%3."/>
+      <w:lvlJc w:val="right"/>
+      <w:pPr>
+        <w:ind w:left="2160" w:hanging="180"/>
+      </w:pPr>
+    </w:lvl>
+    <w:lvl w:ilvl="3" w:tplc="1409000F" w:tentative="1">
+      <w:start w:val="1"/>
+      <w:numFmt w:val="decimal"/>
+      <w:lvlText w:val="%4."/>
+      <w:lvlJc w:val="left"/>
+      <w:pPr>
+        <w:ind w:left="2880" w:hanging="360"/>
+      </w:pPr>
+    </w:lvl>
+    <w:lvl w:ilvl="4" w:tplc="14090019" w:tentative="1">
+      <w:start w:val="1"/>
+      <w:numFmt w:val="lowerLetter"/>
+      <w:lvlText w:val="%5."/>
+      <w:lvlJc w:val="left"/>
+      <w:pPr>
+        <w:ind w:left="3600" w:hanging="360"/>
+      </w:pPr>
+    </w:lvl>
+    <w:lvl w:ilvl="5" w:tplc="1409001B" w:tentative="1">
+      <w:start w:val="1"/>
+      <w:numFmt w:val="lowerRoman"/>
+      <w:lvlText w:val="%6."/>
+      <w:lvlJc w:val="right"/>
+      <w:pPr>
+        <w:ind w:left="4320" w:hanging="180"/>
+      </w:pPr>
+    </w:lvl>
+    <w:lvl w:ilvl="6" w:tplc="1409000F" w:tentative="1">
+      <w:start w:val="1"/>
+      <w:numFmt w:val="decimal"/>
+      <w:lvlText w:val="%7."/>
+      <w:lvlJc w:val="left"/>
+      <w:pPr>
+        <w:ind w:left="5040" w:hanging="360"/>
+      </w:pPr>
+    </w:lvl>
+    <w:lvl w:ilvl="7" w:tplc="14090019" w:tentative="1">
+      <w:start w:val="1"/>
+      <w:numFmt w:val="lowerLetter"/>
+      <w:lvlText w:val="%8."/>
+      <w:lvlJc w:val="left"/>
+      <w:pPr>
+        <w:ind w:left="5760" w:hanging="360"/>
+      </w:pPr>
+    </w:lvl>
+    <w:lvl w:ilvl="8" w:tplc="1409001B" w:tentative="1">
+      <w:start w:val="1"/>
+      <w:numFmt w:val="lowerRoman"/>
+      <w:lvlText w:val="%9."/>
+      <w:lvlJc w:val="right"/>
+      <w:pPr>
+        <w:ind w:left="6480" w:hanging="180"/>
+      </w:pPr>
+    </w:lvl>
+  </w:abstractNum>
+  <w:abstractNum w:abstractNumId="10">
     <w:nsid w:val="46E03BFF"/>
     <w:multiLevelType w:val="hybridMultilevel"/>
     <w:tmpl w:val="EA2890EC"/>
@@ -4836,7 +5843,7 @@
       </w:rPr>
     </w:lvl>
   </w:abstractNum>
-  <w:abstractNum w:abstractNumId="7">
+  <w:abstractNum w:abstractNumId="11">
     <w:nsid w:val="4A6711FD"/>
     <w:multiLevelType w:val="hybridMultilevel"/>
     <w:tmpl w:val="996AF85C"/>
@@ -4949,7 +5956,7 @@
       </w:rPr>
     </w:lvl>
   </w:abstractNum>
-  <w:abstractNum w:abstractNumId="8">
+  <w:abstractNum w:abstractNumId="12">
     <w:nsid w:val="4CED6997"/>
     <w:multiLevelType w:val="hybridMultilevel"/>
     <w:tmpl w:val="03DC59A4"/>
@@ -5062,7 +6069,96 @@
       </w:rPr>
     </w:lvl>
   </w:abstractNum>
-  <w:abstractNum w:abstractNumId="9">
+  <w:abstractNum w:abstractNumId="13">
+    <w:nsid w:val="582378B8"/>
+    <w:multiLevelType w:val="hybridMultilevel"/>
+    <w:tmpl w:val="E2B6EEFC"/>
+    <w:lvl w:ilvl="0" w:tplc="D6006BEC">
+      <w:start w:val="1"/>
+      <w:numFmt w:val="decimal"/>
+      <w:lvlText w:val="R2.%1"/>
+      <w:lvlJc w:val="left"/>
+      <w:pPr>
+        <w:ind w:left="720" w:hanging="360"/>
+      </w:pPr>
+      <w:rPr>
+        <w:rFonts w:hint="default"/>
+      </w:rPr>
+    </w:lvl>
+    <w:lvl w:ilvl="1" w:tplc="14090019" w:tentative="1">
+      <w:start w:val="1"/>
+      <w:numFmt w:val="lowerLetter"/>
+      <w:lvlText w:val="%2."/>
+      <w:lvlJc w:val="left"/>
+      <w:pPr>
+        <w:ind w:left="1440" w:hanging="360"/>
+      </w:pPr>
+    </w:lvl>
+    <w:lvl w:ilvl="2" w:tplc="1409001B" w:tentative="1">
+      <w:start w:val="1"/>
+      <w:numFmt w:val="lowerRoman"/>
+      <w:lvlText w:val="%3."/>
+      <w:lvlJc w:val="right"/>
+      <w:pPr>
+        <w:ind w:left="2160" w:hanging="180"/>
+      </w:pPr>
+    </w:lvl>
+    <w:lvl w:ilvl="3" w:tplc="1409000F" w:tentative="1">
+      <w:start w:val="1"/>
+      <w:numFmt w:val="decimal"/>
+      <w:lvlText w:val="%4."/>
+      <w:lvlJc w:val="left"/>
+      <w:pPr>
+        <w:ind w:left="2880" w:hanging="360"/>
+      </w:pPr>
+    </w:lvl>
+    <w:lvl w:ilvl="4" w:tplc="14090019" w:tentative="1">
+      <w:start w:val="1"/>
+      <w:numFmt w:val="lowerLetter"/>
+      <w:lvlText w:val="%5."/>
+      <w:lvlJc w:val="left"/>
+      <w:pPr>
+        <w:ind w:left="3600" w:hanging="360"/>
+      </w:pPr>
+    </w:lvl>
+    <w:lvl w:ilvl="5" w:tplc="1409001B" w:tentative="1">
+      <w:start w:val="1"/>
+      <w:numFmt w:val="lowerRoman"/>
+      <w:lvlText w:val="%6."/>
+      <w:lvlJc w:val="right"/>
+      <w:pPr>
+        <w:ind w:left="4320" w:hanging="180"/>
+      </w:pPr>
+    </w:lvl>
+    <w:lvl w:ilvl="6" w:tplc="1409000F" w:tentative="1">
+      <w:start w:val="1"/>
+      <w:numFmt w:val="decimal"/>
+      <w:lvlText w:val="%7."/>
+      <w:lvlJc w:val="left"/>
+      <w:pPr>
+        <w:ind w:left="5040" w:hanging="360"/>
+      </w:pPr>
+    </w:lvl>
+    <w:lvl w:ilvl="7" w:tplc="14090019" w:tentative="1">
+      <w:start w:val="1"/>
+      <w:numFmt w:val="lowerLetter"/>
+      <w:lvlText w:val="%8."/>
+      <w:lvlJc w:val="left"/>
+      <w:pPr>
+        <w:ind w:left="5760" w:hanging="360"/>
+      </w:pPr>
+    </w:lvl>
+    <w:lvl w:ilvl="8" w:tplc="1409001B" w:tentative="1">
+      <w:start w:val="1"/>
+      <w:numFmt w:val="lowerRoman"/>
+      <w:lvlText w:val="%9."/>
+      <w:lvlJc w:val="right"/>
+      <w:pPr>
+        <w:ind w:left="6480" w:hanging="180"/>
+      </w:pPr>
+    </w:lvl>
+  </w:abstractNum>
+  <w:abstractNum w:abstractNumId="14">
     <w:nsid w:val="59277045"/>
     <w:multiLevelType w:val="hybridMultilevel"/>
     <w:tmpl w:val="D1B4A30E"/>
@@ -5175,7 +6271,7 @@
       </w:rPr>
     </w:lvl>
   </w:abstractNum>
-  <w:abstractNum w:abstractNumId="10">
+  <w:abstractNum w:abstractNumId="15">
     <w:nsid w:val="5CA628F4"/>
     <w:multiLevelType w:val="hybridMultilevel"/>
     <w:tmpl w:val="A83A6CF6"/>
@@ -5288,7 +6384,96 @@
       </w:rPr>
     </w:lvl>
   </w:abstractNum>
-  <w:abstractNum w:abstractNumId="11">
+  <w:abstractNum w:abstractNumId="16">
+    <w:nsid w:val="6CF24EF8"/>
+    <w:multiLevelType w:val="hybridMultilevel"/>
+    <w:tmpl w:val="9E9E8630"/>
+    <w:lvl w:ilvl="0" w:tplc="39AE22CE">
+      <w:start w:val="1"/>
+      <w:numFmt w:val="decimal"/>
+      <w:lvlText w:val="R5.%1"/>
+      <w:lvlJc w:val="left"/>
+      <w:pPr>
+        <w:ind w:left="720" w:hanging="360"/>
+      </w:pPr>
+      <w:rPr>
+        <w:rFonts w:hint="default"/>
+      </w:rPr>
+    </w:lvl>
+    <w:lvl w:ilvl="1" w:tplc="14090019" w:tentative="1">
+      <w:start w:val="1"/>
+      <w:numFmt w:val="lowerLetter"/>
+      <w:lvlText w:val="%2."/>
+      <w:lvlJc w:val="left"/>
+      <w:pPr>
+        <w:ind w:left="1440" w:hanging="360"/>
+      </w:pPr>
+    </w:lvl>
+    <w:lvl w:ilvl="2" w:tplc="1409001B" w:tentative="1">
+      <w:start w:val="1"/>
+      <w:numFmt w:val="lowerRoman"/>
+      <w:lvlText w:val="%3."/>
+      <w:lvlJc w:val="right"/>
+      <w:pPr>
+        <w:ind w:left="2160" w:hanging="180"/>
+      </w:pPr>
+    </w:lvl>
+    <w:lvl w:ilvl="3" w:tplc="1409000F" w:tentative="1">
+      <w:start w:val="1"/>
+      <w:numFmt w:val="decimal"/>
+      <w:lvlText w:val="%4."/>
+      <w:lvlJc w:val="left"/>
+      <w:pPr>
+        <w:ind w:left="2880" w:hanging="360"/>
+      </w:pPr>
+    </w:lvl>
+    <w:lvl w:ilvl="4" w:tplc="14090019" w:tentative="1">
+      <w:start w:val="1"/>
+      <w:numFmt w:val="lowerLetter"/>
+      <w:lvlText w:val="%5."/>
+      <w:lvlJc w:val="left"/>
+      <w:pPr>
+        <w:ind w:left="3600" w:hanging="360"/>
+      </w:pPr>
+    </w:lvl>
+    <w:lvl w:ilvl="5" w:tplc="1409001B" w:tentative="1">
+      <w:start w:val="1"/>
+      <w:numFmt w:val="lowerRoman"/>
+      <w:lvlText w:val="%6."/>
+      <w:lvlJc w:val="right"/>
+      <w:pPr>
+        <w:ind w:left="4320" w:hanging="180"/>
+      </w:pPr>
+    </w:lvl>
+    <w:lvl w:ilvl="6" w:tplc="1409000F" w:tentative="1">
+      <w:start w:val="1"/>
+      <w:numFmt w:val="decimal"/>
+      <w:lvlText w:val="%7."/>
+      <w:lvlJc w:val="left"/>
+      <w:pPr>
+        <w:ind w:left="5040" w:hanging="360"/>
+      </w:pPr>
+    </w:lvl>
+    <w:lvl w:ilvl="7" w:tplc="14090019" w:tentative="1">
+      <w:start w:val="1"/>
+      <w:numFmt w:val="lowerLetter"/>
+      <w:lvlText w:val="%8."/>
+      <w:lvlJc w:val="left"/>
+      <w:pPr>
+        <w:ind w:left="5760" w:hanging="360"/>
+      </w:pPr>
+    </w:lvl>
+    <w:lvl w:ilvl="8" w:tplc="1409001B" w:tentative="1">
+      <w:start w:val="1"/>
+      <w:numFmt w:val="lowerRoman"/>
+      <w:lvlText w:val="%9."/>
+      <w:lvlJc w:val="right"/>
+      <w:pPr>
+        <w:ind w:left="6480" w:hanging="180"/>
+      </w:pPr>
+    </w:lvl>
+  </w:abstractNum>
+  <w:abstractNum w:abstractNumId="17">
     <w:nsid w:val="6DCD1BEF"/>
     <w:multiLevelType w:val="hybridMultilevel"/>
     <w:tmpl w:val="A1DABB92"/>
@@ -5401,7 +6586,7 @@
       </w:rPr>
     </w:lvl>
   </w:abstractNum>
-  <w:abstractNum w:abstractNumId="12">
+  <w:abstractNum w:abstractNumId="18">
     <w:nsid w:val="6FB54C8A"/>
     <w:multiLevelType w:val="hybridMultilevel"/>
     <w:tmpl w:val="1A78CFE8"/>
@@ -5514,7 +6699,7 @@
       </w:rPr>
     </w:lvl>
   </w:abstractNum>
-  <w:abstractNum w:abstractNumId="13">
+  <w:abstractNum w:abstractNumId="19">
     <w:nsid w:val="758840E4"/>
     <w:multiLevelType w:val="hybridMultilevel"/>
     <w:tmpl w:val="5108F858"/>
@@ -5628,46 +6813,64 @@
     </w:lvl>
   </w:abstractNum>
   <w:num w:numId="1">
+    <w:abstractNumId w:val="14"/>
+  </w:num>
+  <w:num w:numId="2">
+    <w:abstractNumId w:val="19"/>
+  </w:num>
+  <w:num w:numId="3">
+    <w:abstractNumId w:val="17"/>
+  </w:num>
+  <w:num w:numId="4">
+    <w:abstractNumId w:val="3"/>
+  </w:num>
+  <w:num w:numId="5">
+    <w:abstractNumId w:val="6"/>
+  </w:num>
+  <w:num w:numId="6">
+    <w:abstractNumId w:val="12"/>
+  </w:num>
+  <w:num w:numId="7">
+    <w:abstractNumId w:val="4"/>
+  </w:num>
+  <w:num w:numId="8">
+    <w:abstractNumId w:val="10"/>
+  </w:num>
+  <w:num w:numId="9">
+    <w:abstractNumId w:val="7"/>
+  </w:num>
+  <w:num w:numId="10">
+    <w:abstractNumId w:val="11"/>
+  </w:num>
+  <w:num w:numId="11">
+    <w:abstractNumId w:val="2"/>
+  </w:num>
+  <w:num w:numId="12">
+    <w:abstractNumId w:val="5"/>
+  </w:num>
+  <w:num w:numId="13">
+    <w:abstractNumId w:val="15"/>
+  </w:num>
+  <w:num w:numId="14">
+    <w:abstractNumId w:val="18"/>
+  </w:num>
+  <w:num w:numId="15">
+    <w:abstractNumId w:val="0"/>
+  </w:num>
+  <w:num w:numId="16">
+    <w:abstractNumId w:val="13"/>
+  </w:num>
+  <w:num w:numId="17">
+    <w:abstractNumId w:val="8"/>
+  </w:num>
+  <w:num w:numId="18">
     <w:abstractNumId w:val="9"/>
   </w:num>
-  <w:num w:numId="2">
-    <w:abstractNumId w:val="13"/>
+  <w:num w:numId="19">
+    <w:abstractNumId w:val="16"/>
   </w:num>
-  <w:num w:numId="3">
-    <w:abstractNumId w:val="11"/>
-  </w:num>
-  <w:num w:numId="4">
+  <w:num w:numId="20">
     <w:abstractNumId w:val="1"/>
-  </w:num>
-  <w:num w:numId="5">
-    <w:abstractNumId w:val="4"/>
-  </w:num>
-  <w:num w:numId="6">
-    <w:abstractNumId w:val="8"/>
-  </w:num>
-  <w:num w:numId="7">
-    <w:abstractNumId w:val="2"/>
-  </w:num>
-  <w:num w:numId="8">
-    <w:abstractNumId w:val="6"/>
-  </w:num>
-  <w:num w:numId="9">
-    <w:abstractNumId w:val="5"/>
-  </w:num>
-  <w:num w:numId="10">
-    <w:abstractNumId w:val="7"/>
-  </w:num>
-  <w:num w:numId="11">
-    <w:abstractNumId w:val="0"/>
-  </w:num>
-  <w:num w:numId="12">
-    <w:abstractNumId w:val="3"/>
-  </w:num>
-  <w:num w:numId="13">
-    <w:abstractNumId w:val="10"/>
-  </w:num>
-  <w:num w:numId="14">
-    <w:abstractNumId w:val="12"/>
   </w:num>
 </w:numbering>
 </file>
@@ -8728,7 +9931,7 @@
 </file>
 
 <file path=customXml/itemProps1.xml><?xml version="1.0" encoding="utf-8"?>
-<ds:datastoreItem xmlns:ds="http://schemas.openxmlformats.org/officeDocument/2006/customXml" ds:itemID="{BEBA8CB8-C02A-4AAD-8119-7FE996D2D3CD}">
+<ds:datastoreItem xmlns:ds="http://schemas.openxmlformats.org/officeDocument/2006/customXml" ds:itemID="{D3382166-E0B2-44AB-892E-2EF4416AE06E}">
   <ds:schemaRefs>
     <ds:schemaRef ds:uri="http://schemas.openxmlformats.org/officeDocument/2006/bibliography"/>
   </ds:schemaRefs>

</xml_diff>

<commit_message>
- Added Jack's part
</commit_message>
<xml_diff>
--- a/Reports/Progress Report 1.docx
+++ b/Reports/Progress Report 1.docx
@@ -151,7 +151,7 @@
           <w:noProof/>
           <w:sz w:val="32"/>
         </w:rPr>
-        <w:t>18 May 2015</w:t>
+        <w:t>19 May 2015</w:t>
       </w:r>
       <w:r>
         <w:rPr>
@@ -579,8 +579,14 @@
         <w:tabs>
           <w:tab w:val="left" w:pos="1134"/>
         </w:tabs>
-      </w:pPr>
-      <w:r>
+        <w:rPr>
+          <w:highlight w:val="yellow"/>
+        </w:rPr>
+      </w:pPr>
+      <w:r>
+        <w:rPr>
+          <w:highlight w:val="yellow"/>
+        </w:rPr>
         <w:t>The robot shall have a way of carrying at least 3 packages</w:t>
       </w:r>
     </w:p>
@@ -896,282 +902,36 @@
       <w:bookmarkEnd w:id="8"/>
     </w:p>
     <w:p>
-      <w:bookmarkStart w:id="9" w:name="_Toc419578408"/>
-      <w:bookmarkStart w:id="10" w:name="_Ref419644537"/>
-      <w:bookmarkStart w:id="11" w:name="_Ref419644543"/>
-      <w:bookmarkStart w:id="12" w:name="_Ref419644546"/>
-      <w:bookmarkStart w:id="13" w:name="_Ref419644549"/>
-      <w:bookmarkStart w:id="14" w:name="_Toc419578412"/>
-      <w:bookmarkStart w:id="15" w:name="_Ref419644668"/>
+      <w:bookmarkStart w:id="9" w:name="_Toc419578412"/>
+      <w:bookmarkStart w:id="10" w:name="_Ref419644668"/>
+      <w:bookmarkStart w:id="11" w:name="_Toc419578408"/>
+      <w:bookmarkStart w:id="12" w:name="_Ref419644537"/>
+      <w:bookmarkStart w:id="13" w:name="_Ref419644543"/>
+      <w:bookmarkStart w:id="14" w:name="_Ref419644546"/>
+      <w:bookmarkStart w:id="15" w:name="_Ref419644549"/>
       <w:r>
         <w:t>- Discuss how the systems fit together. Context diagram!</w:t>
       </w:r>
+      <w:r>
+        <w:t xml:space="preserve"> </w:t>
+      </w:r>
     </w:p>
     <w:p>
       <w:pPr>
         <w:pStyle w:val="Heading2"/>
       </w:pPr>
       <w:r>
-        <w:t>3.1</w:t>
-      </w:r>
-      <w:r>
-        <w:t xml:space="preserve"> Navigation Sensors</w:t>
-      </w:r>
-      <w:bookmarkEnd w:id="14"/>
-      <w:bookmarkEnd w:id="15"/>
-    </w:p>
-    <w:p>
-      <w:r>
-        <w:t xml:space="preserve">A mechatronic system relies on interacting with the world around it, it uses sensors to see and give feedback to decide what the system should do. The robot we will design has a wide range of sensors we could use. In </w:t>
-      </w:r>
-      <w:r>
-        <w:fldChar w:fldCharType="begin"/>
-      </w:r>
-      <w:r>
-        <w:instrText xml:space="preserve"> REF _Ref419577649 \h </w:instrText>
-      </w:r>
-      <w:r>
-        <w:fldChar w:fldCharType="separate"/>
-      </w:r>
-      <w:r>
-        <w:t xml:space="preserve">Table </w:t>
-      </w:r>
-      <w:r>
-        <w:rPr>
-          <w:noProof/>
-        </w:rPr>
-        <w:t>1</w:t>
-      </w:r>
-      <w:r>
-        <w:fldChar w:fldCharType="end"/>
-      </w:r>
-      <w:r>
-        <w:t xml:space="preserve">, </w:t>
-      </w:r>
-      <w:proofErr w:type="gramStart"/>
-      <w:r>
-        <w:t>a list of sensors are</w:t>
-      </w:r>
-      <w:proofErr w:type="gramEnd"/>
-      <w:r>
-        <w:t xml:space="preserve"> provided.</w:t>
-      </w:r>
-    </w:p>
-    <w:tbl>
-      <w:tblPr>
-        <w:tblStyle w:val="TableGrid"/>
-        <w:tblW w:w="0" w:type="auto"/>
-        <w:jc w:val="center"/>
-        <w:tblLook w:val="04A0" w:firstRow="1" w:lastRow="0" w:firstColumn="1" w:lastColumn="0" w:noHBand="0" w:noVBand="1"/>
-      </w:tblPr>
-      <w:tblGrid>
-        <w:gridCol w:w="4639"/>
-      </w:tblGrid>
-      <w:tr>
-        <w:trPr>
-          <w:trHeight w:val="301"/>
-          <w:jc w:val="center"/>
-        </w:trPr>
-        <w:tc>
-          <w:tcPr>
-            <w:tcW w:w="4639" w:type="dxa"/>
-          </w:tcPr>
-          <w:p>
-            <w:r>
-              <w:t>Ultrasonic Rangefinder</w:t>
-            </w:r>
-          </w:p>
-        </w:tc>
-      </w:tr>
-      <w:tr>
-        <w:trPr>
-          <w:trHeight w:val="316"/>
-          <w:jc w:val="center"/>
-        </w:trPr>
-        <w:tc>
-          <w:tcPr>
-            <w:tcW w:w="4639" w:type="dxa"/>
-          </w:tcPr>
-          <w:p>
-            <w:r>
-              <w:t>Infrared (IR)</w:t>
-            </w:r>
-          </w:p>
-        </w:tc>
-      </w:tr>
-      <w:tr>
-        <w:trPr>
-          <w:trHeight w:val="316"/>
-          <w:jc w:val="center"/>
-        </w:trPr>
-        <w:tc>
-          <w:tcPr>
-            <w:tcW w:w="4639" w:type="dxa"/>
-          </w:tcPr>
-          <w:p>
-            <w:r>
-              <w:t>Colour detector</w:t>
-            </w:r>
-          </w:p>
-        </w:tc>
-      </w:tr>
-      <w:tr>
-        <w:trPr>
-          <w:trHeight w:val="316"/>
-          <w:jc w:val="center"/>
-        </w:trPr>
-        <w:tc>
-          <w:tcPr>
-            <w:tcW w:w="4639" w:type="dxa"/>
-          </w:tcPr>
-          <w:p>
-            <w:r>
-              <w:t>IR Camera</w:t>
-            </w:r>
-          </w:p>
-        </w:tc>
-      </w:tr>
-      <w:tr>
-        <w:trPr>
-          <w:trHeight w:val="316"/>
-          <w:jc w:val="center"/>
-        </w:trPr>
-        <w:tc>
-          <w:tcPr>
-            <w:tcW w:w="4639" w:type="dxa"/>
-          </w:tcPr>
-          <w:p>
-            <w:r>
-              <w:t>Limit Switch</w:t>
-            </w:r>
-          </w:p>
-        </w:tc>
-      </w:tr>
-      <w:tr>
-        <w:trPr>
-          <w:trHeight w:val="316"/>
-          <w:jc w:val="center"/>
-        </w:trPr>
-        <w:tc>
-          <w:tcPr>
-            <w:tcW w:w="4639" w:type="dxa"/>
-          </w:tcPr>
-          <w:p>
-            <w:r>
-              <w:t>Weight Sensor</w:t>
-            </w:r>
-          </w:p>
-        </w:tc>
-      </w:tr>
-      <w:tr>
-        <w:trPr>
-          <w:trHeight w:val="316"/>
-          <w:jc w:val="center"/>
-        </w:trPr>
-        <w:tc>
-          <w:tcPr>
-            <w:tcW w:w="4639" w:type="dxa"/>
-          </w:tcPr>
-          <w:p>
-            <w:r>
-              <w:t>Sonar</w:t>
-            </w:r>
-          </w:p>
-        </w:tc>
-      </w:tr>
-    </w:tbl>
-    <w:p>
-      <w:pPr>
-        <w:pStyle w:val="Caption"/>
-      </w:pPr>
-      <w:bookmarkStart w:id="16" w:name="_Ref419577649"/>
-      <w:r>
-        <w:t xml:space="preserve">Table </w:t>
-      </w:r>
-      <w:r>
-        <w:fldChar w:fldCharType="begin"/>
-      </w:r>
-      <w:r>
-        <w:instrText xml:space="preserve"> SEQ Table \* ARABIC </w:instrText>
-      </w:r>
-      <w:r>
-        <w:fldChar w:fldCharType="separate"/>
-      </w:r>
-      <w:r>
-        <w:rPr>
-          <w:noProof/>
-        </w:rPr>
-        <w:t>1</w:t>
-      </w:r>
-      <w:r>
-        <w:rPr>
-          <w:noProof/>
-        </w:rPr>
-        <w:fldChar w:fldCharType="end"/>
-      </w:r>
-      <w:bookmarkEnd w:id="16"/>
-      <w:r>
-        <w:t>:</w:t>
-      </w:r>
-      <w:r>
-        <w:t xml:space="preserve"> sensors provided to use on our robot</w:t>
-      </w:r>
-    </w:p>
-    <w:p>
-      <w:r>
-        <w:t xml:space="preserve">To navigate around the arena sensor feedback will be needed to give distances to objects around the robot. Ultrasonic and IR sensors give distance feedback ranging from 40mm to 5m. IR gives close to medium range with a small beam angle and ultrasonic gives medium to long range with a large beam angle. Using both types of the sensors at the same time will give a good range in terms of distance and angle. The microcontroller will have good information for its navigational system. The downside of the ultrasonic is it has a 100ms measurement cycle compared to the IR 30ms measurement cycle. </w:t>
-      </w:r>
-      <w:r>
-        <w:rPr>
-          <w:highlight w:val="yellow"/>
-        </w:rPr>
-        <w:t>Both are analogue devices?</w:t>
-      </w:r>
-    </w:p>
-    <w:p>
-      <w:r>
-        <w:t>The colour sensor will be used for detecting whether the robot is in a base or not, and further to detect what base it is in. The robot can’t pick up weights from the other teams base so the robot will need to retract any mechanism for weight retrieval. Once three weights are on-board the robot will need to return to home base to drop them off. The colour sensor will confirm that it has moved from the arena to the home base before it starts to drop them off.</w:t>
-      </w:r>
-    </w:p>
-    <w:p>
-      <w:r>
-        <w:t xml:space="preserve">An IR camera is also </w:t>
-      </w:r>
-      <w:proofErr w:type="gramStart"/>
-      <w:r>
-        <w:t>supplied,</w:t>
-      </w:r>
-      <w:proofErr w:type="gramEnd"/>
-      <w:r>
-        <w:t xml:space="preserve"> this camera can see IR or fire sources. Because there is no fires in the arena to navigate the only source would be IR from the other robot, provided they have used IR sensors. Know where the other robot would be useful but the camera would only pick the robot up when it was pointing its IR sensors at our camera. This wouldn’t happen very often. This operates using I2C.</w:t>
-      </w:r>
-    </w:p>
-    <w:p>
-      <w:r>
-        <w:t>The limit switches supplied have a long arm to move to activate the switch. These could have a variety of different uses from detecting when the robot drove into a wall or a weight is picked up and bumps the switch.</w:t>
-      </w:r>
-    </w:p>
-    <w:p>
-      <w:r>
-        <w:lastRenderedPageBreak/>
-        <w:t xml:space="preserve">A weight sensor supplied is able to measure a load its self. It uses a strain gauge to detect the load. If a weight is placed on the sensor it could register the load. </w:t>
-      </w:r>
-      <w:proofErr w:type="gramStart"/>
-      <w:r>
-        <w:t>The weights in the arena of three different types, 0.5kg, 0.75kg and 1.0kg.</w:t>
-      </w:r>
-      <w:proofErr w:type="gramEnd"/>
-      <w:r>
-        <w:t xml:space="preserve"> More points are awarded for the heavier weights. This means the heavier weights are more valuable when picking up weights. With the limitation of only having 3 weights on board having 3 light compared to 3 heavy could be a loss of half the points. Implementing the sensor mechanically to have the correct reading will be quite hard as the picking up or holding system will have to be suspended by the sensor. This sensor is digital, with serial output.</w:t>
-      </w:r>
-    </w:p>
-    <w:p/>
-    <w:p>
-      <w:pPr>
-        <w:pStyle w:val="Heading2"/>
-      </w:pPr>
-      <w:r>
-        <w:t>3.2 Locomotion</w:t>
+        <w:t>3.1 Navigation Sensors</w:t>
+      </w:r>
+      <w:bookmarkEnd w:id="9"/>
+      <w:bookmarkEnd w:id="10"/>
+    </w:p>
+    <w:p>
+      <w:r>
+        <w:t>A mechatronic system relies on interacting with the world around it, it uses sensors to see and give feedback to decide what the system should do. The robot we will design has a wide r</w:t>
+      </w:r>
+      <w:r>
+        <w:t>ange of sensors we could use. The following sensors are provided:</w:t>
       </w:r>
     </w:p>
     <w:p>
@@ -1179,35 +939,34 @@
         <w:pStyle w:val="ListParagraph"/>
         <w:numPr>
           <w:ilvl w:val="0"/>
-          <w:numId w:val="7"/>
+          <w:numId w:val="23"/>
         </w:numPr>
-      </w:pPr>
-      <w:r>
-        <w:t>Tracks</w:t>
-      </w:r>
-    </w:p>
-    <w:p>
-      <w:pPr>
-        <w:pStyle w:val="ListParagraph"/>
-        <w:numPr>
-          <w:ilvl w:val="1"/>
-          <w:numId w:val="7"/>
-        </w:numPr>
-      </w:pPr>
-      <w:r>
-        <w:t>Environment</w:t>
-      </w:r>
+        <w:sectPr>
+          <w:headerReference w:type="default" r:id="rId9"/>
+          <w:footerReference w:type="default" r:id="rId10"/>
+          <w:pgSz w:w="11906" w:h="16838"/>
+          <w:pgMar w:top="1440" w:right="1440" w:bottom="1440" w:left="1440" w:header="708" w:footer="708" w:gutter="0"/>
+          <w:pgNumType w:start="0"/>
+          <w:cols w:space="708"/>
+          <w:titlePg/>
+          <w:docGrid w:linePitch="360"/>
+        </w:sectPr>
+      </w:pPr>
     </w:p>
     <w:p>
       <w:pPr>
         <w:pStyle w:val="ListParagraph"/>
         <w:numPr>
           <w:ilvl w:val="0"/>
-          <w:numId w:val="7"/>
+          <w:numId w:val="23"/>
         </w:numPr>
       </w:pPr>
       <w:r>
-        <w:t>Wheels – why they’re not very good</w:t>
+        <w:lastRenderedPageBreak/>
+        <w:t xml:space="preserve">2 × </w:t>
+      </w:r>
+      <w:r>
+        <w:t>Ultrasonic Rangefinder</w:t>
       </w:r>
     </w:p>
     <w:p>
@@ -1215,23 +974,281 @@
         <w:pStyle w:val="ListParagraph"/>
         <w:numPr>
           <w:ilvl w:val="0"/>
-          <w:numId w:val="7"/>
+          <w:numId w:val="23"/>
         </w:numPr>
       </w:pPr>
       <w:r>
-        <w:t>Talk about chassis</w:t>
+        <w:t>1 × Infrared (Short range)</w:t>
+      </w:r>
+    </w:p>
+    <w:p>
+      <w:pPr>
+        <w:pStyle w:val="ListParagraph"/>
+        <w:numPr>
+          <w:ilvl w:val="0"/>
+          <w:numId w:val="23"/>
+        </w:numPr>
+      </w:pPr>
+      <w:r>
+        <w:t>1</w:t>
+      </w:r>
+      <w:r>
+        <w:t xml:space="preserve"> × </w:t>
+      </w:r>
+      <w:r>
+        <w:t>Infrared (Medium range)</w:t>
+      </w:r>
+    </w:p>
+    <w:p>
+      <w:pPr>
+        <w:pStyle w:val="ListParagraph"/>
+        <w:numPr>
+          <w:ilvl w:val="0"/>
+          <w:numId w:val="23"/>
+        </w:numPr>
+      </w:pPr>
+      <w:r>
+        <w:t>3</w:t>
+      </w:r>
+      <w:r>
+        <w:t xml:space="preserve"> × </w:t>
+      </w:r>
+      <w:r>
+        <w:t>Infrared (Variable range)</w:t>
+      </w:r>
+    </w:p>
+    <w:p>
+      <w:pPr>
+        <w:pStyle w:val="ListParagraph"/>
+        <w:numPr>
+          <w:ilvl w:val="0"/>
+          <w:numId w:val="23"/>
+        </w:numPr>
+      </w:pPr>
+      <w:r>
+        <w:lastRenderedPageBreak/>
+        <w:t>1</w:t>
+      </w:r>
+      <w:r>
+        <w:t xml:space="preserve"> × </w:t>
+      </w:r>
+      <w:r>
+        <w:t>Infrared camera</w:t>
+      </w:r>
+    </w:p>
+    <w:p>
+      <w:pPr>
+        <w:pStyle w:val="ListParagraph"/>
+        <w:numPr>
+          <w:ilvl w:val="0"/>
+          <w:numId w:val="23"/>
+        </w:numPr>
+      </w:pPr>
+      <w:r>
+        <w:t>1</w:t>
+      </w:r>
+      <w:r>
+        <w:t xml:space="preserve"> × </w:t>
+      </w:r>
+      <w:r>
+        <w:t>Colour detector</w:t>
+      </w:r>
+    </w:p>
+    <w:p>
+      <w:pPr>
+        <w:pStyle w:val="ListParagraph"/>
+        <w:numPr>
+          <w:ilvl w:val="0"/>
+          <w:numId w:val="23"/>
+        </w:numPr>
+      </w:pPr>
+      <w:r>
+        <w:t>1</w:t>
+      </w:r>
+      <w:r>
+        <w:t xml:space="preserve"> × </w:t>
+      </w:r>
+      <w:r>
+        <w:t>Weight sensor</w:t>
+      </w:r>
+    </w:p>
+    <w:p>
+      <w:pPr>
+        <w:pStyle w:val="ListParagraph"/>
+        <w:numPr>
+          <w:ilvl w:val="0"/>
+          <w:numId w:val="23"/>
+        </w:numPr>
+      </w:pPr>
+      <w:r>
+        <w:t>1</w:t>
+      </w:r>
+      <w:r>
+        <w:t xml:space="preserve"> × </w:t>
+      </w:r>
+      <w:r>
+        <w:t>Sonar</w:t>
+      </w:r>
+    </w:p>
+    <w:p>
+      <w:pPr>
+        <w:sectPr>
+          <w:type w:val="continuous"/>
+          <w:pgSz w:w="11906" w:h="16838"/>
+          <w:pgMar w:top="1440" w:right="1440" w:bottom="1440" w:left="1440" w:header="708" w:footer="708" w:gutter="0"/>
+          <w:pgNumType w:start="0"/>
+          <w:cols w:num="2" w:space="708"/>
+          <w:titlePg/>
+          <w:docGrid w:linePitch="360"/>
+        </w:sectPr>
+      </w:pPr>
+      <w:bookmarkStart w:id="16" w:name="_GoBack"/>
+      <w:bookmarkEnd w:id="16"/>
+    </w:p>
+    <w:p>
+      <w:r>
+        <w:lastRenderedPageBreak/>
+        <w:t xml:space="preserve">To navigate around the arena sensor feedback will be needed to give distances to objects around the robot. Ultrasonic and IR sensors give distance feedback ranging from 40mm to 5m. IR gives close to medium range with a small beam angle and ultrasonic gives medium to long range with a large beam angle. Using both types of the sensors at the same time will give a good range in terms of distance and angle. The microcontroller will have good information for its navigational system. The downside of the ultrasonic is it has a 100ms measurement cycle compared to the IR 30ms measurement cycle. </w:t>
+      </w:r>
+      <w:r>
+        <w:rPr>
+          <w:highlight w:val="yellow"/>
+        </w:rPr>
+        <w:t>Both are analogue devices?</w:t>
+      </w:r>
+    </w:p>
+    <w:p>
+      <w:r>
+        <w:t>The colour sensor will be used for detecting whether the robot is in a base or not, and further to detect what base it is in. The robot can’t pick up weights from the other teams base so the robot will need to retract any mechanism for weight retrieval. Once three weights are on-board the robot will need to return to home base to drop them off. The colour sensor will confirm that it has moved from the arena to the home base before it starts to drop them off.</w:t>
+      </w:r>
+    </w:p>
+    <w:p>
+      <w:r>
+        <w:t xml:space="preserve">An IR camera is also </w:t>
+      </w:r>
+      <w:proofErr w:type="gramStart"/>
+      <w:r>
+        <w:t>supplied,</w:t>
+      </w:r>
+      <w:proofErr w:type="gramEnd"/>
+      <w:r>
+        <w:t xml:space="preserve"> this camera can see IR or fire sources. Because there is no fires in the arena to navigate the only source would be IR from the other robot, provided they have used IR sensors. Know where the other robot would be useful but the camera would only pick the robot up when it was pointing its IR sensors at our camera. This wouldn’t happen very often. This operates using I2C.</w:t>
+      </w:r>
+    </w:p>
+    <w:p>
+      <w:r>
+        <w:t>The limit switches supplied have a long arm to move to activate the switch. These could have a variety of different uses from detecting when the robot drove into a wall or a weight is picked up and bumps the switch.</w:t>
+      </w:r>
+    </w:p>
+    <w:p>
+      <w:r>
+        <w:t xml:space="preserve">A weight sensor supplied is able to measure a load its self. It uses a strain gauge to detect the load. If a weight is placed on the sensor it could register the load. </w:t>
+      </w:r>
+      <w:proofErr w:type="gramStart"/>
+      <w:r>
+        <w:t>The weights in the arena of three different types, 0.5kg, 0.75kg and 1.0kg.</w:t>
+      </w:r>
+      <w:proofErr w:type="gramEnd"/>
+      <w:r>
+        <w:t xml:space="preserve"> More points are awarded for the heavier weights. This means the </w:t>
+      </w:r>
+      <w:r>
+        <w:lastRenderedPageBreak/>
+        <w:t>heavier weights are more valuable when picking up weights. With the limitation of only having 3 weights on board having 3 light compared to 3 heavy could be a loss of half the points. Implementing the sensor mechanically to have the correct reading will be quite hard as the picking up or holding system will have to be suspended by the sensor. This sensor is digital, with serial output.</w:t>
       </w:r>
     </w:p>
     <w:p>
       <w:pPr>
         <w:pStyle w:val="Heading2"/>
       </w:pPr>
+      <w:bookmarkStart w:id="17" w:name="_Ref419746213"/>
+      <w:r>
+        <w:t xml:space="preserve">3.3 Locomotion </w:t>
+      </w:r>
+    </w:p>
+    <w:p>
+      <w:r>
+        <w:t>In industry, robots have a large range of locomotion options that vary depending on the surrounding environment and the tasks that the robot must undertake. The designed robot must have the ability to manoeuvre around its environment in a way the weights can be picked up efficiently and quickly. It will be constructed to allow it to tackle obstacles such as ramps, walls and other robots whilst in the arena. This can be achieved through both a reliable and robust locomotion method and chassis design. There are two locomotion methods that can be implemented on the robots in this arena search and retrieval scenario, wheels and tracks.</w:t>
+      </w:r>
+    </w:p>
+    <w:p>
+      <w:pPr>
+        <w:pStyle w:val="Heading3"/>
+      </w:pPr>
+      <w:r>
+        <w:t>Wheel Locomotion</w:t>
+      </w:r>
+    </w:p>
+    <w:p>
+      <w:r>
+        <w:t>Wheels are a common occurrence in mechatronic designs as they allow for simple locomotion by being actuated by the motors directly. They have a variety of steering methods from differential steering (driving like a tank) to crab driving where each wheel is driven separately. Wheels can provide a much faster robot as there is less energy required to drive them in comparison to tracks.</w:t>
+      </w:r>
+    </w:p>
+    <w:p>
+      <w:pPr>
+        <w:pStyle w:val="Heading3"/>
+      </w:pPr>
+      <w:r>
+        <w:t>Track Locomotion</w:t>
+      </w:r>
+    </w:p>
+    <w:p>
+      <w:r>
+        <w:t>Tracked robots fair far better on uneven terrain due to the traction advantages as a result of increased surface area and low ground pressure. They are common on robots that operate out in the field as they can handle a wide range of terrain challenges that could not be tackled by a wheeled design. Turning can be achieved by slowing or reversing one of the tracks to enable pivoting on the spot.</w:t>
+      </w:r>
+    </w:p>
+    <w:p>
+      <w:pPr>
+        <w:pStyle w:val="Heading3"/>
+      </w:pPr>
+      <w:r>
+        <w:t>Locomotion Comparison</w:t>
+      </w:r>
+    </w:p>
+    <w:p>
+      <w:r>
+        <w:t>The main issues faced using a wheel locomotion design is the lack of manoeuvrability. The turning of the robot would be tricky to construct as only 2 DC motors are provided to drive the robot. This means that a complex driving system would have to be designed in order to either pivot the front wheels for turning. Alternatively the robot could employ skid turning which is very unreliable for the robot which needs to know its position at all times. Wheels also struggle to traverse uneven terrain as they lack traction without a suspension system or large tyres. Tracked robots generally have a more complex design and can suffer from a lack of speed since more power is required to drive the tracks compared to wheeled designs. Using the traction belts provided with the robot, the belt must be kept taught to prevent slip of the motor and a loss of driving ability.</w:t>
+      </w:r>
+    </w:p>
+    <w:p>
+      <w:r>
+        <w:t>Overall tracks appear to be the best method of locomotion as they will allow the robot to manoeuvre around the arena’s terrain at a reasonable speed whilst maintain stability.</w:t>
+      </w:r>
+    </w:p>
+    <w:p>
+      <w:pPr>
+        <w:pStyle w:val="Heading3"/>
+      </w:pPr>
+      <w:r>
+        <w:t>Chassis Design</w:t>
+      </w:r>
+    </w:p>
+    <w:p>
+      <w:r>
+        <w:t xml:space="preserve">The chassis must be built in such a way that the robot will be stable, light and allow for maintainability. To improve stability, the centre of mass must be as central and as low to the ground as possible. This will reduce the risk of the robot potentially tipping over and becoming stranded. Another key aspect to chassis design is weight as this will not only help provide traction via the </w:t>
+      </w:r>
+      <w:r>
+        <w:lastRenderedPageBreak/>
+        <w:t xml:space="preserve">tracks, but can also </w:t>
+      </w:r>
+      <w:proofErr w:type="gramStart"/>
+      <w:r>
+        <w:t>effect</w:t>
+      </w:r>
+      <w:proofErr w:type="gramEnd"/>
+      <w:r>
+        <w:t xml:space="preserve"> the speed at which the robot can manoeuvre at. Ideally a balance must be struck to allow a fast travelling tracked robot with a good amount of traction to scale obstacles in the arena. The chassis design should also take into account other components such as batteries, sensors and how easily they can be accessed and rewired during the construction and testing of the robot. </w:t>
+      </w:r>
+    </w:p>
+    <w:p>
+      <w:r>
+        <w:t>The chassis provided is constructed from steel plate sheet metal and aluminium support beams. It has a wide base to improve stability and a large amount of mounting holes for the components. A lighter and more compact chassis could be designed given enough time and money, but we believe this chassis will be fit for purpose for our robot construction.</w:t>
+      </w:r>
     </w:p>
     <w:p>
       <w:pPr>
         <w:pStyle w:val="Heading2"/>
       </w:pPr>
-      <w:bookmarkStart w:id="17" w:name="_Ref419746213"/>
       <w:r>
         <w:t>3.3</w:t>
       </w:r>
@@ -1241,11 +1258,11 @@
       <w:r>
         <w:t>Tactics and Navigation</w:t>
       </w:r>
-      <w:bookmarkEnd w:id="9"/>
-      <w:bookmarkEnd w:id="10"/>
       <w:bookmarkEnd w:id="11"/>
       <w:bookmarkEnd w:id="12"/>
       <w:bookmarkEnd w:id="13"/>
+      <w:bookmarkEnd w:id="14"/>
+      <w:bookmarkEnd w:id="15"/>
       <w:bookmarkEnd w:id="17"/>
     </w:p>
     <w:p>
@@ -1382,14 +1399,27 @@
                             <w:r>
                               <w:t xml:space="preserve">Figure </w:t>
                             </w:r>
-                            <w:fldSimple w:instr=" SEQ Figure \* ARABIC ">
-                              <w:r>
-                                <w:rPr>
-                                  <w:noProof/>
-                                </w:rPr>
-                                <w:t>1</w:t>
-                              </w:r>
-                            </w:fldSimple>
+                            <w:r>
+                              <w:fldChar w:fldCharType="begin"/>
+                            </w:r>
+                            <w:r>
+                              <w:instrText xml:space="preserve"> SEQ Figure \* ARABIC </w:instrText>
+                            </w:r>
+                            <w:r>
+                              <w:fldChar w:fldCharType="separate"/>
+                            </w:r>
+                            <w:r>
+                              <w:rPr>
+                                <w:noProof/>
+                              </w:rPr>
+                              <w:t>1</w:t>
+                            </w:r>
+                            <w:r>
+                              <w:rPr>
+                                <w:noProof/>
+                              </w:rPr>
+                              <w:fldChar w:fldCharType="end"/>
+                            </w:r>
                             <w:bookmarkEnd w:id="19"/>
                             <w:r>
                               <w:t xml:space="preserve">.1: Strategic Speed Runs </w:t>
@@ -1425,7 +1455,7 @@
                           <w:noProof/>
                         </w:rPr>
                       </w:pPr>
-                      <w:bookmarkStart w:id="13" w:name="_Ref419577473"/>
+                      <w:bookmarkStart w:id="20" w:name="_Ref419577473"/>
                       <w:r>
                         <w:t xml:space="preserve">Figure </w:t>
                       </w:r>
@@ -1450,7 +1480,7 @@
                         </w:rPr>
                         <w:fldChar w:fldCharType="end"/>
                       </w:r>
-                      <w:bookmarkEnd w:id="13"/>
+                      <w:bookmarkEnd w:id="20"/>
                       <w:r>
                         <w:t xml:space="preserve">.1: Strategic Speed Runs </w:t>
                       </w:r>
@@ -1492,7 +1522,7 @@
                     <pic:cNvPicPr/>
                   </pic:nvPicPr>
                   <pic:blipFill>
-                    <a:blip r:embed="rId9">
+                    <a:blip r:embed="rId11">
                       <a:extLst>
                         <a:ext uri="{28A0092B-C50C-407E-A947-70E740481C1C}">
                           <a14:useLocalDpi xmlns:a14="http://schemas.microsoft.com/office/drawing/2010/main" val="0"/>
@@ -1559,8 +1589,8 @@
       <w:pPr>
         <w:pStyle w:val="Heading3"/>
       </w:pPr>
-      <w:bookmarkStart w:id="20" w:name="_Toc419578410"/>
-      <w:bookmarkStart w:id="21" w:name="_Ref419644470"/>
+      <w:bookmarkStart w:id="21" w:name="_Toc419578410"/>
+      <w:bookmarkStart w:id="22" w:name="_Ref419644470"/>
       <w:r>
         <w:rPr>
           <w:noProof/>
@@ -1590,7 +1620,7 @@
                     <pic:cNvPicPr/>
                   </pic:nvPicPr>
                   <pic:blipFill>
-                    <a:blip r:embed="rId10">
+                    <a:blip r:embed="rId12">
                       <a:extLst>
                         <a:ext uri="{28A0092B-C50C-407E-A947-70E740481C1C}">
                           <a14:useLocalDpi xmlns:a14="http://schemas.microsoft.com/office/drawing/2010/main" val="0"/>
@@ -1625,8 +1655,8 @@
       <w:r>
         <w:t>Tactic 2 – Perimeter Collection</w:t>
       </w:r>
-      <w:bookmarkEnd w:id="20"/>
       <w:bookmarkEnd w:id="21"/>
+      <w:bookmarkEnd w:id="22"/>
     </w:p>
     <w:p>
       <w:r>
@@ -1679,19 +1709,32 @@
                                 <w:noProof/>
                               </w:rPr>
                             </w:pPr>
-                            <w:bookmarkStart w:id="22" w:name="_Ref419577494"/>
+                            <w:bookmarkStart w:id="23" w:name="_Ref419577494"/>
                             <w:r>
                               <w:t xml:space="preserve">Figure </w:t>
                             </w:r>
-                            <w:fldSimple w:instr=" SEQ Figure \* ARABIC ">
-                              <w:r>
-                                <w:rPr>
-                                  <w:noProof/>
-                                </w:rPr>
-                                <w:t>1</w:t>
-                              </w:r>
-                            </w:fldSimple>
-                            <w:bookmarkEnd w:id="22"/>
+                            <w:r>
+                              <w:fldChar w:fldCharType="begin"/>
+                            </w:r>
+                            <w:r>
+                              <w:instrText xml:space="preserve"> SEQ Figure \* ARABIC </w:instrText>
+                            </w:r>
+                            <w:r>
+                              <w:fldChar w:fldCharType="separate"/>
+                            </w:r>
+                            <w:r>
+                              <w:rPr>
+                                <w:noProof/>
+                              </w:rPr>
+                              <w:t>1</w:t>
+                            </w:r>
+                            <w:r>
+                              <w:rPr>
+                                <w:noProof/>
+                              </w:rPr>
+                              <w:fldChar w:fldCharType="end"/>
+                            </w:r>
+                            <w:bookmarkEnd w:id="23"/>
                             <w:r>
                               <w:t xml:space="preserve">.2: Perimeter Collection </w:t>
                             </w:r>
@@ -1722,7 +1765,7 @@
                           <w:noProof/>
                         </w:rPr>
                       </w:pPr>
-                      <w:bookmarkStart w:id="17" w:name="_Ref419577494"/>
+                      <w:bookmarkStart w:id="24" w:name="_Ref419577494"/>
                       <w:r>
                         <w:t xml:space="preserve">Figure </w:t>
                       </w:r>
@@ -1730,10 +1773,7 @@
                         <w:fldChar w:fldCharType="begin"/>
                       </w:r>
                       <w:r>
-                        <w:instrText xml:space="preserve"> SEQ Figure </w:instrText>
-                      </w:r>
-                      <w:r>
-                        <w:instrText xml:space="preserve">\* ARABIC </w:instrText>
+                        <w:instrText xml:space="preserve"> SEQ Figure \* ARABIC </w:instrText>
                       </w:r>
                       <w:r>
                         <w:fldChar w:fldCharType="separate"/>
@@ -1750,7 +1790,7 @@
                         </w:rPr>
                         <w:fldChar w:fldCharType="end"/>
                       </w:r>
-                      <w:bookmarkEnd w:id="17"/>
+                      <w:bookmarkEnd w:id="24"/>
                       <w:r>
                         <w:t xml:space="preserve">.2: Perimeter Collection </w:t>
                       </w:r>
@@ -1873,7 +1913,7 @@
       <w:pPr>
         <w:pStyle w:val="Heading3"/>
       </w:pPr>
-      <w:bookmarkStart w:id="23" w:name="_Toc419578411"/>
+      <w:bookmarkStart w:id="25" w:name="_Toc419578411"/>
       <w:r>
         <w:rPr>
           <w:noProof/>
@@ -1903,7 +1943,7 @@
                     <pic:cNvPicPr/>
                   </pic:nvPicPr>
                   <pic:blipFill>
-                    <a:blip r:embed="rId11">
+                    <a:blip r:embed="rId13">
                       <a:extLst>
                         <a:ext uri="{28A0092B-C50C-407E-A947-70E740481C1C}">
                           <a14:useLocalDpi xmlns:a14="http://schemas.microsoft.com/office/drawing/2010/main" val="0"/>
@@ -1941,7 +1981,7 @@
       <w:r>
         <w:t xml:space="preserve"> – Weight Optimisation</w:t>
       </w:r>
-      <w:bookmarkEnd w:id="23"/>
+      <w:bookmarkEnd w:id="25"/>
     </w:p>
     <w:p>
       <w:r>
@@ -1997,14 +2037,30 @@
                             <w:r>
                               <w:t xml:space="preserve">Figure </w:t>
                             </w:r>
-                            <w:fldSimple w:instr=" SEQ Figure \* ARABIC ">
-                              <w:r>
-                                <w:rPr>
-                                  <w:noProof/>
-                                </w:rPr>
-                                <w:t>1</w:t>
-                              </w:r>
-                            </w:fldSimple>
+                            <w:r>
+                              <w:fldChar w:fldCharType="begin"/>
+                            </w:r>
+                            <w:r>
+                              <w:instrText xml:space="preserve"> SEQ Figure </w:instrText>
+                            </w:r>
+                            <w:r>
+                              <w:instrText xml:space="preserve">\* ARABIC </w:instrText>
+                            </w:r>
+                            <w:r>
+                              <w:fldChar w:fldCharType="separate"/>
+                            </w:r>
+                            <w:r>
+                              <w:rPr>
+                                <w:noProof/>
+                              </w:rPr>
+                              <w:t>1</w:t>
+                            </w:r>
+                            <w:r>
+                              <w:rPr>
+                                <w:noProof/>
+                              </w:rPr>
+                              <w:fldChar w:fldCharType="end"/>
+                            </w:r>
                             <w:r>
                               <w:t xml:space="preserve">.3: Weight Optimization </w:t>
                             </w:r>
@@ -2045,7 +2101,10 @@
                         <w:fldChar w:fldCharType="begin"/>
                       </w:r>
                       <w:r>
-                        <w:instrText xml:space="preserve"> SEQ Figure \* ARABIC </w:instrText>
+                        <w:instrText xml:space="preserve"> SEQ Figure </w:instrText>
+                      </w:r>
+                      <w:r>
+                        <w:instrText xml:space="preserve">\* ARABIC </w:instrText>
                       </w:r>
                       <w:r>
                         <w:fldChar w:fldCharType="separate"/>
@@ -2175,7 +2234,7 @@
       <w:pPr>
         <w:pStyle w:val="Heading1"/>
       </w:pPr>
-      <w:bookmarkStart w:id="24" w:name="_Toc419578413"/>
+      <w:bookmarkStart w:id="26" w:name="_Toc419578413"/>
       <w:r>
         <w:lastRenderedPageBreak/>
         <w:t xml:space="preserve">4.0 </w:t>
@@ -2186,7 +2245,7 @@
       <w:r>
         <w:t>oncepts</w:t>
       </w:r>
-      <w:bookmarkEnd w:id="24"/>
+      <w:bookmarkEnd w:id="26"/>
     </w:p>
     <w:p>
       <w:r>
@@ -2492,19 +2551,32 @@
       <w:pPr>
         <w:pStyle w:val="Caption"/>
       </w:pPr>
-      <w:bookmarkStart w:id="25" w:name="_Ref419645708"/>
+      <w:bookmarkStart w:id="27" w:name="_Ref419645708"/>
       <w:r>
         <w:t xml:space="preserve">Table </w:t>
       </w:r>
-      <w:fldSimple w:instr=" SEQ Table \* ARABIC ">
-        <w:r>
-          <w:rPr>
-            <w:noProof/>
-          </w:rPr>
-          <w:t>2</w:t>
-        </w:r>
-      </w:fldSimple>
-      <w:bookmarkEnd w:id="25"/>
+      <w:r>
+        <w:fldChar w:fldCharType="begin"/>
+      </w:r>
+      <w:r>
+        <w:instrText xml:space="preserve"> SEQ Table \* ARABIC </w:instrText>
+      </w:r>
+      <w:r>
+        <w:fldChar w:fldCharType="separate"/>
+      </w:r>
+      <w:r>
+        <w:rPr>
+          <w:noProof/>
+        </w:rPr>
+        <w:t>2</w:t>
+      </w:r>
+      <w:r>
+        <w:rPr>
+          <w:noProof/>
+        </w:rPr>
+        <w:fldChar w:fldCharType="end"/>
+      </w:r>
+      <w:bookmarkEnd w:id="27"/>
       <w:r>
         <w:t>: A list of the different aspects of each concept</w:t>
       </w:r>
@@ -2518,14 +2590,14 @@
       <w:pPr>
         <w:pStyle w:val="Heading2"/>
       </w:pPr>
-      <w:bookmarkStart w:id="26" w:name="_Toc419578414"/>
+      <w:bookmarkStart w:id="28" w:name="_Toc419578414"/>
       <w:r>
         <w:t xml:space="preserve">4.1 </w:t>
       </w:r>
       <w:r>
         <w:t>Concept 1</w:t>
       </w:r>
-      <w:bookmarkEnd w:id="26"/>
+      <w:bookmarkEnd w:id="28"/>
     </w:p>
     <w:p>
       <w:r>
@@ -2821,7 +2893,7 @@
                     <pic:cNvPicPr/>
                   </pic:nvPicPr>
                   <pic:blipFill>
-                    <a:blip r:embed="rId12">
+                    <a:blip r:embed="rId14">
                       <a:extLst>
                         <a:ext uri="{28A0092B-C50C-407E-A947-70E740481C1C}">
                           <a14:useLocalDpi xmlns:a14="http://schemas.microsoft.com/office/drawing/2010/main" val="0"/>
@@ -2852,19 +2924,32 @@
       <w:pPr>
         <w:pStyle w:val="Caption"/>
       </w:pPr>
-      <w:bookmarkStart w:id="27" w:name="_Ref419570861"/>
+      <w:bookmarkStart w:id="29" w:name="_Ref419570861"/>
       <w:r>
         <w:t xml:space="preserve">Figure </w:t>
       </w:r>
-      <w:fldSimple w:instr=" SEQ Figure \* ARABIC ">
-        <w:r>
-          <w:rPr>
-            <w:noProof/>
-          </w:rPr>
-          <w:t>2</w:t>
-        </w:r>
-      </w:fldSimple>
-      <w:bookmarkEnd w:id="27"/>
+      <w:r>
+        <w:fldChar w:fldCharType="begin"/>
+      </w:r>
+      <w:r>
+        <w:instrText xml:space="preserve"> SEQ Figure \* ARABIC </w:instrText>
+      </w:r>
+      <w:r>
+        <w:fldChar w:fldCharType="separate"/>
+      </w:r>
+      <w:r>
+        <w:rPr>
+          <w:noProof/>
+        </w:rPr>
+        <w:t>2</w:t>
+      </w:r>
+      <w:r>
+        <w:rPr>
+          <w:noProof/>
+        </w:rPr>
+        <w:fldChar w:fldCharType="end"/>
+      </w:r>
+      <w:bookmarkEnd w:id="29"/>
       <w:r>
         <w:t>:</w:t>
       </w:r>
@@ -2877,14 +2962,14 @@
       <w:pPr>
         <w:pStyle w:val="Heading2"/>
       </w:pPr>
-      <w:bookmarkStart w:id="28" w:name="_Toc419578415"/>
+      <w:bookmarkStart w:id="30" w:name="_Toc419578415"/>
       <w:r>
         <w:t xml:space="preserve">4.2 </w:t>
       </w:r>
       <w:r>
         <w:t>Concept 2</w:t>
       </w:r>
-      <w:bookmarkEnd w:id="28"/>
+      <w:bookmarkEnd w:id="30"/>
     </w:p>
     <w:p>
       <w:r>
@@ -3015,58 +3100,34 @@
       <w:pPr>
         <w:pStyle w:val="Heading2"/>
       </w:pPr>
-      <w:bookmarkStart w:id="29" w:name="_Toc419578416"/>
-      <w:r>
+      <w:bookmarkStart w:id="31" w:name="_Toc419578416"/>
+      <w:r>
+        <w:lastRenderedPageBreak/>
         <w:t xml:space="preserve">4.3 </w:t>
       </w:r>
       <w:r>
         <w:t>Concept 3</w:t>
       </w:r>
-      <w:bookmarkEnd w:id="29"/>
-    </w:p>
-    <w:p>
-      <w:r>
-        <w:t>Ignore base, pick up heaviest weights (random)</w:t>
-      </w:r>
-      <w:r>
-        <w:t xml:space="preserve"> - Jack</w:t>
-      </w:r>
-    </w:p>
-    <w:p>
-      <w:pPr>
-        <w:pStyle w:val="ListParagraph"/>
-        <w:numPr>
-          <w:ilvl w:val="0"/>
-          <w:numId w:val="5"/>
-        </w:numPr>
-      </w:pPr>
-      <w:r>
-        <w:lastRenderedPageBreak/>
-        <w:t>No return</w:t>
-      </w:r>
-    </w:p>
-    <w:p>
-      <w:pPr>
-        <w:pStyle w:val="ListParagraph"/>
-        <w:numPr>
-          <w:ilvl w:val="0"/>
-          <w:numId w:val="5"/>
-        </w:numPr>
-      </w:pPr>
-      <w:r>
-        <w:t>Scoop</w:t>
-      </w:r>
-    </w:p>
-    <w:p>
-      <w:pPr>
-        <w:pStyle w:val="ListParagraph"/>
-        <w:numPr>
-          <w:ilvl w:val="0"/>
-          <w:numId w:val="5"/>
-        </w:numPr>
-      </w:pPr>
-      <w:r>
-        <w:t>Speed</w:t>
+      <w:bookmarkEnd w:id="31"/>
+    </w:p>
+    <w:p>
+      <w:r>
+        <w:t xml:space="preserve">The third concept design is based on a robot that will not actively seek to return to its Homebase. It will instead travel in random directions around the arena, avoid collisions with obstacles, and pick up the heaviest weights it can find. Since the robot is traveling in arbitrary directions it will not need to know where the home base is and will therefore not need a complicated pathfinding program. The use of IR and ultrasonic sensors will be essential to detecting and avoiding collisions with objects in the arena. </w:t>
+      </w:r>
+    </w:p>
+    <w:p>
+      <w:r>
+        <w:t>This design relies on the speed of the robot as it must pick up the weights before they are either knocked over or stolen by the opposition robot. This will require the robot to have a power management system, allowing more power to be directed to the DC motors, thus improving the overall speed of the tracked design. The use of larger driving wheels will provide more power to manoeuvre the robot over obstacles.</w:t>
+      </w:r>
+    </w:p>
+    <w:p>
+      <w:r>
+        <w:t>The robot must also have the ability to eject and pick up weights of varying size efficiently and reliably. Once a weight is found it will be picked up by one of the three prong scoops on the front of the robot. The prongs will sit on the grooves of the weight to and lift it slightly off the ground, ensuring the weight is on board. Hall Effect sensors will be used to detect weights and help position the prong scoops to pick up the weights. The weight of the collect weight is then measured by a strain gage and stored in Arduino’s memory. If the robot is carrying the maximum amount of weights then it will determine the lightest weight, eject the light weight, and pick up the heavier one. Ejection is done by using a stepper motor to push the weight off the prong.</w:t>
+      </w:r>
+    </w:p>
+    <w:p>
+      <w:r>
+        <w:t xml:space="preserve">If the robot happens to drive over its HQ by detecting the corresponding colour via the colour sensor, then all weights (if any) will be ejected from the robot. The design will have to make sure that no weights are collected from either the oppositions HQ or its HQ as this would violate R####. </w:t>
       </w:r>
     </w:p>
     <w:p/>
@@ -3130,7 +3191,7 @@
       <w:pPr>
         <w:pStyle w:val="Heading1"/>
       </w:pPr>
-      <w:bookmarkStart w:id="30" w:name="_Toc419578417"/>
+      <w:bookmarkStart w:id="32" w:name="_Toc419578417"/>
       <w:r>
         <w:t xml:space="preserve">5.0 </w:t>
       </w:r>
@@ -3140,10 +3201,10 @@
       <w:r>
         <w:t>valuation</w:t>
       </w:r>
-      <w:bookmarkEnd w:id="30"/>
-    </w:p>
-    <w:p>
-      <w:bookmarkStart w:id="31" w:name="_Toc419578418"/>
+      <w:bookmarkEnd w:id="32"/>
+    </w:p>
+    <w:p>
+      <w:bookmarkStart w:id="33" w:name="_Toc419578418"/>
       <w:r>
         <w:t>The following section contains an evaluation of each section separately. Calculations have been done only in the case that some aspect of the concept may not work under the restrictions we have, such as power consumption.</w:t>
       </w:r>
@@ -3153,6 +3214,7 @@
         <w:pStyle w:val="Heading2"/>
       </w:pPr>
       <w:r>
+        <w:lastRenderedPageBreak/>
         <w:t xml:space="preserve">5.1 Evaluation of </w:t>
       </w:r>
       <w:r>
@@ -3161,7 +3223,7 @@
       <w:r>
         <w:t xml:space="preserve">oncept </w:t>
       </w:r>
-      <w:bookmarkEnd w:id="31"/>
+      <w:bookmarkEnd w:id="33"/>
       <w:r>
         <w:t>1</w:t>
       </w:r>
@@ -3173,14 +3235,14 @@
           <w:lang w:val="en-US"/>
         </w:rPr>
       </w:pPr>
-      <w:bookmarkStart w:id="32" w:name="_Toc419578419"/>
+      <w:bookmarkStart w:id="34" w:name="_Toc419578419"/>
       <w:r>
         <w:rPr>
           <w:lang w:val="en-US"/>
         </w:rPr>
         <w:t>Robustness</w:t>
       </w:r>
-      <w:bookmarkEnd w:id="32"/>
+      <w:bookmarkEnd w:id="34"/>
     </w:p>
     <w:p>
       <w:r>
@@ -3200,14 +3262,14 @@
           <w:lang w:val="en-US"/>
         </w:rPr>
       </w:pPr>
-      <w:bookmarkStart w:id="33" w:name="_Toc419578420"/>
+      <w:bookmarkStart w:id="35" w:name="_Toc419578420"/>
       <w:r>
         <w:rPr>
           <w:lang w:val="en-US"/>
         </w:rPr>
         <w:t>Reliability</w:t>
       </w:r>
-      <w:bookmarkEnd w:id="33"/>
+      <w:bookmarkEnd w:id="35"/>
     </w:p>
     <w:p>
       <w:r>
@@ -3221,14 +3283,14 @@
           <w:lang w:val="en-US"/>
         </w:rPr>
       </w:pPr>
-      <w:bookmarkStart w:id="34" w:name="_Toc419578421"/>
+      <w:bookmarkStart w:id="36" w:name="_Toc419578421"/>
       <w:r>
         <w:rPr>
           <w:lang w:val="en-US"/>
         </w:rPr>
         <w:t>Ease of build</w:t>
       </w:r>
-      <w:bookmarkEnd w:id="34"/>
+      <w:bookmarkEnd w:id="36"/>
     </w:p>
     <w:p>
       <w:r>
@@ -3362,115 +3424,121 @@
         <w:rPr>
           <w:rFonts w:eastAsiaTheme="minorEastAsia"/>
         </w:rPr>
+        <w:t>The Arduino Mega ADK has 8kB of SRAM, so that would be cutting it very fine. Implementing pathfinding could easily double the requirements, meaning there would have to be some work-around, such as external storage.</w:t>
+      </w:r>
+    </w:p>
+    <w:p>
+      <w:pPr>
+        <w:pStyle w:val="Heading3"/>
+        <w:rPr>
+          <w:lang w:val="en-US"/>
+        </w:rPr>
+      </w:pPr>
+      <w:bookmarkStart w:id="37" w:name="_Toc419578422"/>
+      <w:r>
+        <w:rPr>
+          <w:lang w:val="en-US"/>
+        </w:rPr>
+        <w:t>Maintenance</w:t>
+      </w:r>
+      <w:bookmarkEnd w:id="37"/>
+    </w:p>
+    <w:p>
+      <w:r>
+        <w:t>With the front of the robot having a Perspex sheet</w:t>
+      </w:r>
+      <w:r>
+        <w:t>,</w:t>
+      </w:r>
+      <w:r>
+        <w:t xml:space="preserve"> access from the top of the robot will be easy and preferred. The main controller and battery will be able to be removed via a quick release mechanism. The pickup assembly will be able to be fully detached easily for maintenance inside the chassis or to work on the pickup assembly.</w:t>
+      </w:r>
+    </w:p>
+    <w:p>
+      <w:pPr>
+        <w:pStyle w:val="Heading3"/>
+        <w:rPr>
+          <w:lang w:val="en-US"/>
+        </w:rPr>
+      </w:pPr>
+      <w:bookmarkStart w:id="38" w:name="_Toc419578423"/>
+      <w:r>
+        <w:rPr>
+          <w:lang w:val="en-US"/>
+        </w:rPr>
+        <w:t>Modularity</w:t>
+      </w:r>
+      <w:bookmarkEnd w:id="38"/>
+    </w:p>
+    <w:p>
+      <w:r>
+        <w:t xml:space="preserve">This concept is very modular, as the </w:t>
+      </w:r>
+      <w:r>
+        <w:t>pickup mechanism will work for a variety of tactics</w:t>
+      </w:r>
+      <w:r>
+        <w:t>. Conversely, the tactic could use any range of collection methods without impeding its functionality. If anything needed to be changed later on in the process, it could be done.</w:t>
+      </w:r>
+    </w:p>
+    <w:p>
+      <w:pPr>
+        <w:pStyle w:val="Heading3"/>
+      </w:pPr>
+      <w:r>
+        <w:t>Cost</w:t>
+      </w:r>
+    </w:p>
+    <w:p>
+      <w:pPr>
+        <w:pStyle w:val="Heading2"/>
+      </w:pPr>
+      <w:bookmarkStart w:id="39" w:name="_Toc419578425"/>
+      <w:r>
+        <w:t>5.2 Concept 2</w:t>
+      </w:r>
+      <w:bookmarkEnd w:id="39"/>
+    </w:p>
+    <w:p>
+      <w:pPr>
+        <w:pStyle w:val="Heading3"/>
+        <w:rPr>
+          <w:lang w:val="en-US"/>
+        </w:rPr>
+      </w:pPr>
+      <w:bookmarkStart w:id="40" w:name="_Toc419578426"/>
+      <w:r>
+        <w:rPr>
+          <w:lang w:val="en-US"/>
+        </w:rPr>
+        <w:t>Robustness</w:t>
+      </w:r>
+      <w:bookmarkEnd w:id="40"/>
+    </w:p>
+    <w:p>
+      <w:pPr>
+        <w:rPr>
+          <w:lang w:val="en-US"/>
+        </w:rPr>
+      </w:pPr>
+      <w:r>
+        <w:rPr>
+          <w:lang w:val="en-US"/>
+        </w:rPr>
+        <w:t>Since this robot has no moving parts (besides the tracks), this design is about as robust as it gets. It will be important to ensure that the sensors are well attached and not prone to being knocked off.</w:t>
+      </w:r>
+      <w:r>
+        <w:rPr>
+          <w:lang w:val="en-US"/>
+        </w:rPr>
+        <w:t xml:space="preserve"> </w:t>
+      </w:r>
+      <w:r>
+        <w:rPr>
+          <w:lang w:val="en-US"/>
+        </w:rPr>
         <w:lastRenderedPageBreak/>
-        <w:t>The Arduino Mega ADK has 8kB of SRAM, so that would be cutting it very fine. Implementing pathfinding could easily double the requirements, meaning there would have to be some work-around, such as external storage.</w:t>
-      </w:r>
-    </w:p>
-    <w:p>
-      <w:pPr>
-        <w:pStyle w:val="Heading3"/>
-        <w:rPr>
-          <w:lang w:val="en-US"/>
-        </w:rPr>
-      </w:pPr>
-      <w:bookmarkStart w:id="35" w:name="_Toc419578422"/>
-      <w:r>
-        <w:rPr>
-          <w:lang w:val="en-US"/>
-        </w:rPr>
-        <w:t>Maintenance</w:t>
-      </w:r>
-      <w:bookmarkEnd w:id="35"/>
-    </w:p>
-    <w:p>
-      <w:r>
-        <w:t>With the front of the robot having a Perspex sheet</w:t>
-      </w:r>
-      <w:r>
-        <w:t>,</w:t>
-      </w:r>
-      <w:r>
-        <w:t xml:space="preserve"> access from the top of the robot will be easy and preferred. The main controller and battery will be able to be removed via a quick release mechanism. The pickup assembly will be able to be fully detached easily for maintenance inside the chassis or to work on the pickup assembly.</w:t>
-      </w:r>
-    </w:p>
-    <w:p>
-      <w:pPr>
-        <w:pStyle w:val="Heading3"/>
-        <w:rPr>
-          <w:lang w:val="en-US"/>
-        </w:rPr>
-      </w:pPr>
-      <w:bookmarkStart w:id="36" w:name="_Toc419578423"/>
-      <w:r>
-        <w:rPr>
-          <w:lang w:val="en-US"/>
-        </w:rPr>
-        <w:t>Modularity</w:t>
-      </w:r>
-      <w:bookmarkEnd w:id="36"/>
-    </w:p>
-    <w:p>
-      <w:r>
-        <w:t xml:space="preserve">This concept is very modular, as the </w:t>
-      </w:r>
-      <w:r>
-        <w:t>pickup mechanism will work for a variety of tactics</w:t>
-      </w:r>
-      <w:r>
-        <w:t>. Conversely, the tactic could use any range of collection methods without impeding its functionality. If anything needed to be changed later on in the process, it could be done.</w:t>
-      </w:r>
-    </w:p>
-    <w:p>
-      <w:pPr>
-        <w:pStyle w:val="Heading3"/>
-      </w:pPr>
-      <w:r>
-        <w:t>Cost</w:t>
-      </w:r>
-    </w:p>
-    <w:p>
-      <w:pPr>
-        <w:pStyle w:val="Heading2"/>
-      </w:pPr>
-      <w:bookmarkStart w:id="37" w:name="_Toc419578425"/>
-      <w:r>
-        <w:t>5.2 Concept 2</w:t>
-      </w:r>
-      <w:bookmarkEnd w:id="37"/>
-    </w:p>
-    <w:p>
-      <w:pPr>
-        <w:pStyle w:val="Heading3"/>
-        <w:rPr>
-          <w:lang w:val="en-US"/>
-        </w:rPr>
-      </w:pPr>
-      <w:bookmarkStart w:id="38" w:name="_Toc419578426"/>
-      <w:r>
-        <w:rPr>
-          <w:lang w:val="en-US"/>
-        </w:rPr>
-        <w:t>Robustness</w:t>
-      </w:r>
-      <w:bookmarkEnd w:id="38"/>
-    </w:p>
-    <w:p>
-      <w:pPr>
-        <w:rPr>
-          <w:lang w:val="en-US"/>
-        </w:rPr>
-      </w:pPr>
-      <w:r>
-        <w:rPr>
-          <w:lang w:val="en-US"/>
-        </w:rPr>
-        <w:t>Since this robot has no moving parts (besides the tracks), this design is about as robust as it gets. It will be important to ensure that the sensors are well attached and not prone to being knocked off.</w:t>
-      </w:r>
-      <w:r>
-        <w:rPr>
-          <w:lang w:val="en-US"/>
-        </w:rPr>
-        <w:t xml:space="preserve"> Another major consideration of this robot compared to the other two is its power consumption – it must be able to last the whole round (</w:t>
+        <w:t>Another major consideration of this robot compared to the other two is its power consumption – it must be able to last the whole round (</w:t>
       </w:r>
       <w:r>
         <w:rPr>
@@ -3651,14 +3719,14 @@
           <w:lang w:val="en-US"/>
         </w:rPr>
       </w:pPr>
-      <w:bookmarkStart w:id="39" w:name="_Toc419578427"/>
+      <w:bookmarkStart w:id="41" w:name="_Toc419578427"/>
       <w:r>
         <w:rPr>
           <w:lang w:val="en-US"/>
         </w:rPr>
         <w:t>Reliability</w:t>
       </w:r>
-      <w:bookmarkEnd w:id="39"/>
+      <w:bookmarkEnd w:id="41"/>
     </w:p>
     <w:p>
       <w:pPr>
@@ -3700,14 +3768,14 @@
           <w:lang w:val="en-US"/>
         </w:rPr>
       </w:pPr>
-      <w:bookmarkStart w:id="40" w:name="_Toc419578428"/>
+      <w:bookmarkStart w:id="42" w:name="_Toc419578428"/>
       <w:r>
         <w:rPr>
           <w:lang w:val="en-US"/>
         </w:rPr>
         <w:t>Ease of build</w:t>
       </w:r>
-      <w:bookmarkEnd w:id="40"/>
+      <w:bookmarkEnd w:id="42"/>
     </w:p>
     <w:p>
       <w:pPr>
@@ -3735,14 +3803,14 @@
           <w:lang w:val="en-US"/>
         </w:rPr>
       </w:pPr>
-      <w:bookmarkStart w:id="41" w:name="_Toc419578429"/>
+      <w:bookmarkStart w:id="43" w:name="_Toc419578429"/>
       <w:r>
         <w:rPr>
           <w:lang w:val="en-US"/>
         </w:rPr>
         <w:t>Maintenance</w:t>
       </w:r>
-      <w:bookmarkEnd w:id="41"/>
+      <w:bookmarkEnd w:id="43"/>
     </w:p>
     <w:p>
       <w:pPr>
@@ -3764,15 +3832,14 @@
           <w:lang w:val="en-US"/>
         </w:rPr>
       </w:pPr>
-      <w:bookmarkStart w:id="42" w:name="_Toc419578430"/>
+      <w:bookmarkStart w:id="44" w:name="_Toc419578430"/>
       <w:r>
         <w:rPr>
           <w:lang w:val="en-US"/>
         </w:rPr>
-        <w:lastRenderedPageBreak/>
         <w:t>Modularity</w:t>
       </w:r>
-      <w:bookmarkEnd w:id="42"/>
+      <w:bookmarkEnd w:id="44"/>
     </w:p>
     <w:p>
       <w:pPr>
@@ -3825,139 +3892,248 @@
           <w:lang w:val="en-US"/>
         </w:rPr>
       </w:pPr>
-      <w:hyperlink r:id="rId13" w:history="1">
+      <w:hyperlink r:id="rId15" w:history="1">
         <w:r>
           <w:rPr>
             <w:rStyle w:val="Hyperlink"/>
             <w:lang w:val="en-US"/>
           </w:rPr>
-          <w:t>http://www.aliexpress.com/item/5PCS-of-DC-12V-3W-Holding-E</w:t>
+          <w:t>http://www.aliexpress.com/item/5PCS-of-DC-12V-3W-Holding-Electromagnet-Lift-Solenoid-2-5Kg-5-6lbs-25N-20mm-New/1742033663.html</w:t>
         </w:r>
+      </w:hyperlink>
+    </w:p>
+    <w:p>
+      <w:pPr>
+        <w:rPr>
+          <w:lang w:val="en-US"/>
+        </w:rPr>
+      </w:pPr>
+    </w:p>
+    <w:p>
+      <w:pPr>
+        <w:pStyle w:val="Heading2"/>
+      </w:pPr>
+      <w:bookmarkStart w:id="45" w:name="_Toc419578432"/>
+      <w:r>
+        <w:t>5.3 Concept 3</w:t>
+      </w:r>
+      <w:bookmarkEnd w:id="45"/>
+    </w:p>
+    <w:p>
+      <w:pPr>
+        <w:pStyle w:val="Heading3"/>
+        <w:rPr>
+          <w:lang w:val="en-US"/>
+        </w:rPr>
+      </w:pPr>
+      <w:bookmarkStart w:id="46" w:name="_Toc419578433"/>
+      <w:r>
+        <w:rPr>
+          <w:lang w:val="en-US"/>
+        </w:rPr>
+        <w:t>Robustness</w:t>
+      </w:r>
+      <w:bookmarkEnd w:id="46"/>
+    </w:p>
+    <w:p>
+      <w:pPr>
+        <w:rPr>
+          <w:lang w:val="en-US"/>
+        </w:rPr>
+      </w:pPr>
+      <w:r>
+        <w:rPr>
+          <w:lang w:val="en-US"/>
+        </w:rPr>
+        <w:t>Robot has a sturdy construction and would be difficult to damage. A lack of moving parts will ensure that the robot will be less likely to get damaged during operation. Perspex prongs will allow for a sturdy, lightweight retrieval construction. Sensors will be places in secure locations to prevent damage or disturbance during operation.</w:t>
+      </w:r>
+    </w:p>
+    <w:p>
+      <w:pPr>
+        <w:pStyle w:val="Heading3"/>
+        <w:rPr>
+          <w:lang w:val="en-US"/>
+        </w:rPr>
+      </w:pPr>
+      <w:bookmarkStart w:id="47" w:name="_Toc419578434"/>
+      <w:r>
+        <w:rPr>
+          <w:lang w:val="en-US"/>
+        </w:rPr>
+        <w:t>Reliability</w:t>
+      </w:r>
+      <w:bookmarkEnd w:id="47"/>
+    </w:p>
+    <w:p>
+      <w:pPr>
+        <w:rPr>
+          <w:lang w:val="en-US"/>
+        </w:rPr>
+      </w:pPr>
+      <w:r>
+        <w:rPr>
+          <w:lang w:val="en-US"/>
+        </w:rPr>
+        <w:t xml:space="preserve">The picking up of the weights would be rather complex with this design as careful positioning of the prongs would be required. Once a lighter weight has been ejected from the robot then it must be able to move and pick up the heavier weight without the ejected weight interfering. Picking up weights that are along the edges of the arena or in tight spots could not be retrieved by this robot. </w:t>
+      </w:r>
+      <w:r>
+        <w:rPr>
+          <w:lang w:val="en-US"/>
+        </w:rPr>
+        <w:lastRenderedPageBreak/>
+        <w:t>Randomly driving around the arena is a very inefficient method of collecting weights as since there is no returning to home base, the robot must pick up the heaviest weight in order to have a chance at winning.</w:t>
+      </w:r>
+    </w:p>
+    <w:p>
+      <w:pPr>
+        <w:pStyle w:val="Heading3"/>
+        <w:rPr>
+          <w:lang w:val="en-US"/>
+        </w:rPr>
+      </w:pPr>
+      <w:bookmarkStart w:id="48" w:name="_Toc419578435"/>
+      <w:r>
+        <w:rPr>
+          <w:lang w:val="en-US"/>
+        </w:rPr>
+        <w:t>Ease of build</w:t>
+      </w:r>
+      <w:bookmarkEnd w:id="48"/>
+    </w:p>
+    <w:p>
+      <w:pPr>
+        <w:rPr>
+          <w:lang w:val="en-US"/>
+        </w:rPr>
+      </w:pPr>
+      <w:r>
+        <w:rPr>
+          <w:lang w:val="en-US"/>
+        </w:rPr>
+        <w:t>The majority of the robot would be fairly simple to construct as it would use the provided chassis. The retrieval construction would be difficult to build as the design requires Hall Effect sensors, strain gauges, and stepper motors to eject the weight individually. The tracked design would be easy to implement as it is standard across all concept designs.</w:t>
+      </w:r>
+    </w:p>
+    <w:p>
+      <w:pPr>
+        <w:pStyle w:val="Heading3"/>
+        <w:rPr>
+          <w:lang w:val="en-US"/>
+        </w:rPr>
+      </w:pPr>
+      <w:bookmarkStart w:id="49" w:name="_Toc419578436"/>
+      <w:r>
+        <w:rPr>
+          <w:lang w:val="en-US"/>
+        </w:rPr>
+        <w:t>Maintenance</w:t>
+      </w:r>
+      <w:bookmarkEnd w:id="49"/>
+    </w:p>
+    <w:p>
+      <w:pPr>
+        <w:rPr>
+          <w:lang w:val="en-US"/>
+        </w:rPr>
+      </w:pPr>
+      <w:r>
+        <w:rPr>
+          <w:lang w:val="en-US"/>
+        </w:rPr>
+        <w:t>The design would use the Perspex quick release mechanism for the controller and battery. The retrieval method requires a fair amount of testing and fine tuning before it could work efficiently. This complexity means that more maintenance would be required on this part.</w:t>
+      </w:r>
+    </w:p>
+    <w:p>
+      <w:pPr>
+        <w:pStyle w:val="Heading3"/>
+        <w:rPr>
+          <w:lang w:val="en-US"/>
+        </w:rPr>
+      </w:pPr>
+      <w:bookmarkStart w:id="50" w:name="_Toc419578437"/>
+      <w:r>
+        <w:rPr>
+          <w:lang w:val="en-US"/>
+        </w:rPr>
+        <w:t>Modularity</w:t>
+      </w:r>
+      <w:bookmarkEnd w:id="50"/>
+    </w:p>
+    <w:p>
+      <w:pPr>
+        <w:rPr>
+          <w:lang w:val="en-US"/>
+        </w:rPr>
+      </w:pPr>
+      <w:r>
+        <w:rPr>
+          <w:lang w:val="en-US"/>
+        </w:rPr>
+        <w:t>Other than the retrieval construction, all the parts can be swapped out and replaced with other parts. The retrieval construction is modular in so far as it can be broken down into sensors and Perspex, however it cannot be readily removed without changing the design of the robot significantly.</w:t>
+      </w:r>
+    </w:p>
+    <w:p>
+      <w:pPr>
+        <w:pStyle w:val="Heading3"/>
+        <w:rPr>
+          <w:rFonts w:ascii="Times" w:hAnsi="Times" w:cs="Times"/>
+          <w:lang w:val="en-US"/>
+        </w:rPr>
+      </w:pPr>
+      <w:bookmarkStart w:id="51" w:name="_Toc419578438"/>
+      <w:r>
+        <w:rPr>
+          <w:lang w:val="en-US"/>
+        </w:rPr>
+        <w:t>Cost</w:t>
+      </w:r>
+      <w:bookmarkEnd w:id="51"/>
+    </w:p>
+    <w:p>
+      <w:r>
+        <w:t xml:space="preserve">The kit is only provided with one strain gauge sensor and one </w:t>
+      </w:r>
+      <w:proofErr w:type="gramStart"/>
+      <w:r>
+        <w:rPr>
+          <w:highlight w:val="yellow"/>
+        </w:rPr>
+        <w:t>hall effect</w:t>
+      </w:r>
+      <w:proofErr w:type="gramEnd"/>
+      <w:r>
+        <w:rPr>
+          <w:highlight w:val="yellow"/>
+        </w:rPr>
+        <w:t xml:space="preserve"> sensor?</w:t>
+      </w:r>
+      <w:r>
+        <w:t xml:space="preserve"> Since there are three sets of prongs to pick up the weights, this design will require three of both strain gauges and Hall Effect sensors. Unless these are provided, they must be purchased with the design budget. Most of the other parts are provided in the</w:t>
+      </w:r>
+    </w:p>
+    <w:p>
+      <w:hyperlink r:id="rId16" w:history="1">
         <w:r>
           <w:rPr>
             <w:rStyle w:val="Hyperlink"/>
-            <w:lang w:val="en-US"/>
           </w:rPr>
-          <w:t>l</w:t>
+          <w:t>http://www.aliexpress.com/item/Hall-effect-Sensor-CHE12-10N11-H710/485098841.html</w:t>
         </w:r>
+      </w:hyperlink>
+    </w:p>
+    <w:p>
+      <w:hyperlink r:id="rId17" w:history="1">
         <w:r>
           <w:rPr>
             <w:rStyle w:val="Hyperlink"/>
-            <w:lang w:val="en-US"/>
           </w:rPr>
-          <w:t>ectromagnet-Lift-Solenoid-2-5Kg-5-6lbs-25N-20mm-New/1742033663.html</w:t>
+          <w:t>http://www.dfrobot.com/index.php?route=product/product&amp;product_id=1031&amp;search=weight&amp;description=true</w:t>
         </w:r>
       </w:hyperlink>
     </w:p>
     <w:p>
       <w:pPr>
-        <w:rPr>
-          <w:lang w:val="en-US"/>
-        </w:rPr>
-      </w:pPr>
-    </w:p>
-    <w:p>
-      <w:pPr>
         <w:pStyle w:val="Heading2"/>
       </w:pPr>
-      <w:bookmarkStart w:id="43" w:name="_Toc419578432"/>
-      <w:r>
-        <w:t>5.3 Concept 3</w:t>
-      </w:r>
-      <w:bookmarkEnd w:id="43"/>
-    </w:p>
-    <w:p>
-      <w:pPr>
-        <w:pStyle w:val="Heading3"/>
-        <w:rPr>
-          <w:lang w:val="en-US"/>
-        </w:rPr>
-      </w:pPr>
-      <w:bookmarkStart w:id="44" w:name="_Toc419578433"/>
-      <w:r>
-        <w:rPr>
-          <w:lang w:val="en-US"/>
-        </w:rPr>
-        <w:t>Robustness</w:t>
-      </w:r>
-      <w:bookmarkEnd w:id="44"/>
-    </w:p>
-    <w:p>
-      <w:pPr>
-        <w:pStyle w:val="Heading3"/>
-        <w:rPr>
-          <w:lang w:val="en-US"/>
-        </w:rPr>
-      </w:pPr>
-      <w:bookmarkStart w:id="45" w:name="_Toc419578434"/>
-      <w:r>
-        <w:rPr>
-          <w:lang w:val="en-US"/>
-        </w:rPr>
-        <w:t>Reliability</w:t>
-      </w:r>
-      <w:bookmarkEnd w:id="45"/>
-    </w:p>
-    <w:p>
-      <w:pPr>
-        <w:pStyle w:val="Heading3"/>
-        <w:rPr>
-          <w:lang w:val="en-US"/>
-        </w:rPr>
-      </w:pPr>
-      <w:bookmarkStart w:id="46" w:name="_Toc419578435"/>
-      <w:r>
-        <w:rPr>
-          <w:lang w:val="en-US"/>
-        </w:rPr>
-        <w:t>Ease of build</w:t>
-      </w:r>
-      <w:bookmarkEnd w:id="46"/>
-    </w:p>
-    <w:p>
-      <w:pPr>
-        <w:pStyle w:val="Heading3"/>
-        <w:rPr>
-          <w:lang w:val="en-US"/>
-        </w:rPr>
-      </w:pPr>
-      <w:bookmarkStart w:id="47" w:name="_Toc419578436"/>
-      <w:r>
-        <w:rPr>
-          <w:lang w:val="en-US"/>
-        </w:rPr>
-        <w:t>Maintenance</w:t>
-      </w:r>
-      <w:bookmarkEnd w:id="47"/>
-    </w:p>
-    <w:p>
-      <w:pPr>
-        <w:pStyle w:val="Heading3"/>
-        <w:rPr>
-          <w:lang w:val="en-US"/>
-        </w:rPr>
-      </w:pPr>
-      <w:bookmarkStart w:id="48" w:name="_Toc419578437"/>
-      <w:r>
-        <w:rPr>
-          <w:lang w:val="en-US"/>
-        </w:rPr>
-        <w:t>Modularity</w:t>
-      </w:r>
-      <w:bookmarkEnd w:id="48"/>
-    </w:p>
-    <w:p>
-      <w:pPr>
-        <w:pStyle w:val="Heading3"/>
-      </w:pPr>
-      <w:r>
-        <w:t>Cost</w:t>
-      </w:r>
-    </w:p>
-    <w:p>
-      <w:pPr>
-        <w:pStyle w:val="Heading2"/>
-      </w:pPr>
       <w:r>
         <w:t>5.4 Final Comparison</w:t>
       </w:r>
@@ -3985,7 +4161,7 @@
       <w:pPr>
         <w:pStyle w:val="Heading1"/>
       </w:pPr>
-      <w:bookmarkStart w:id="49" w:name="_Toc419578439"/>
+      <w:bookmarkStart w:id="52" w:name="_Toc419578439"/>
       <w:r>
         <w:t xml:space="preserve">6.0 </w:t>
       </w:r>
@@ -3995,7 +4171,7 @@
       <w:r>
         <w:t>ecommendations</w:t>
       </w:r>
-      <w:bookmarkEnd w:id="49"/>
+      <w:bookmarkEnd w:id="52"/>
     </w:p>
     <w:p>
       <w:pPr>
@@ -4014,14 +4190,15 @@
       <w:pPr>
         <w:pStyle w:val="Heading1"/>
       </w:pPr>
-      <w:bookmarkStart w:id="50" w:name="_Toc419578440"/>
-      <w:r>
+      <w:bookmarkStart w:id="53" w:name="_Toc419578440"/>
+      <w:r>
+        <w:lastRenderedPageBreak/>
         <w:t>Contribution S</w:t>
       </w:r>
       <w:r>
         <w:t>tatement</w:t>
       </w:r>
-      <w:bookmarkEnd w:id="50"/>
+      <w:bookmarkEnd w:id="53"/>
       <w:r>
         <w:t>s</w:t>
       </w:r>
@@ -4068,7 +4245,6 @@
         </w:numPr>
       </w:pPr>
       <w:r>
-        <w:lastRenderedPageBreak/>
         <w:t>Description of tactics</w:t>
       </w:r>
     </w:p>
@@ -4333,10 +4509,7 @@
         <w:t xml:space="preserve"> tea </w:t>
       </w:r>
     </w:p>
-    <w:p>
-      <w:bookmarkStart w:id="51" w:name="_GoBack"/>
-      <w:bookmarkEnd w:id="51"/>
-    </w:p>
+    <w:p/>
     <w:p/>
     <w:p>
       <w:r>
@@ -4537,6 +4710,7 @@
         </w:numPr>
       </w:pPr>
       <w:r>
+        <w:lastRenderedPageBreak/>
         <w:t>Relay x2</w:t>
       </w:r>
     </w:p>
@@ -4609,7 +4783,6 @@
         </w:numPr>
       </w:pPr>
       <w:r>
-        <w:lastRenderedPageBreak/>
         <w:t>Stepper Motor</w:t>
       </w:r>
       <w:r>
@@ -4743,8 +4916,7 @@
       </w:pPr>
     </w:p>
     <w:sectPr>
-      <w:headerReference w:type="default" r:id="rId14"/>
-      <w:footerReference w:type="default" r:id="rId15"/>
+      <w:type w:val="continuous"/>
       <w:pgSz w:w="11906" w:h="16838"/>
       <w:pgMar w:top="1440" w:right="1440" w:bottom="1440" w:left="1440" w:header="708" w:footer="708" w:gutter="0"/>
       <w:pgNumType w:start="0"/>
@@ -4817,7 +4989,7 @@
           <w:rPr>
             <w:noProof/>
           </w:rPr>
-          <w:t>12</w:t>
+          <w:t>3</w:t>
         </w:r>
         <w:r>
           <w:rPr>
@@ -4973,6 +5145,119 @@
     </w:lvl>
   </w:abstractNum>
   <w:abstractNum w:abstractNumId="1">
+    <w:nsid w:val="0D8725AF"/>
+    <w:multiLevelType w:val="hybridMultilevel"/>
+    <w:tmpl w:val="A9384CC0"/>
+    <w:lvl w:ilvl="0" w:tplc="14090001">
+      <w:start w:val="1"/>
+      <w:numFmt w:val="bullet"/>
+      <w:lvlText w:val=""/>
+      <w:lvlJc w:val="left"/>
+      <w:pPr>
+        <w:ind w:left="720" w:hanging="360"/>
+      </w:pPr>
+      <w:rPr>
+        <w:rFonts w:ascii="Symbol" w:hAnsi="Symbol" w:hint="default"/>
+      </w:rPr>
+    </w:lvl>
+    <w:lvl w:ilvl="1" w:tplc="14090003" w:tentative="1">
+      <w:start w:val="1"/>
+      <w:numFmt w:val="bullet"/>
+      <w:lvlText w:val="o"/>
+      <w:lvlJc w:val="left"/>
+      <w:pPr>
+        <w:ind w:left="1440" w:hanging="360"/>
+      </w:pPr>
+      <w:rPr>
+        <w:rFonts w:ascii="Courier New" w:hAnsi="Courier New" w:cs="Courier New" w:hint="default"/>
+      </w:rPr>
+    </w:lvl>
+    <w:lvl w:ilvl="2" w:tplc="14090005" w:tentative="1">
+      <w:start w:val="1"/>
+      <w:numFmt w:val="bullet"/>
+      <w:lvlText w:val=""/>
+      <w:lvlJc w:val="left"/>
+      <w:pPr>
+        <w:ind w:left="2160" w:hanging="360"/>
+      </w:pPr>
+      <w:rPr>
+        <w:rFonts w:ascii="Wingdings" w:hAnsi="Wingdings" w:hint="default"/>
+      </w:rPr>
+    </w:lvl>
+    <w:lvl w:ilvl="3" w:tplc="14090001" w:tentative="1">
+      <w:start w:val="1"/>
+      <w:numFmt w:val="bullet"/>
+      <w:lvlText w:val=""/>
+      <w:lvlJc w:val="left"/>
+      <w:pPr>
+        <w:ind w:left="2880" w:hanging="360"/>
+      </w:pPr>
+      <w:rPr>
+        <w:rFonts w:ascii="Symbol" w:hAnsi="Symbol" w:hint="default"/>
+      </w:rPr>
+    </w:lvl>
+    <w:lvl w:ilvl="4" w:tplc="14090003" w:tentative="1">
+      <w:start w:val="1"/>
+      <w:numFmt w:val="bullet"/>
+      <w:lvlText w:val="o"/>
+      <w:lvlJc w:val="left"/>
+      <w:pPr>
+        <w:ind w:left="3600" w:hanging="360"/>
+      </w:pPr>
+      <w:rPr>
+        <w:rFonts w:ascii="Courier New" w:hAnsi="Courier New" w:cs="Courier New" w:hint="default"/>
+      </w:rPr>
+    </w:lvl>
+    <w:lvl w:ilvl="5" w:tplc="14090005" w:tentative="1">
+      <w:start w:val="1"/>
+      <w:numFmt w:val="bullet"/>
+      <w:lvlText w:val=""/>
+      <w:lvlJc w:val="left"/>
+      <w:pPr>
+        <w:ind w:left="4320" w:hanging="360"/>
+      </w:pPr>
+      <w:rPr>
+        <w:rFonts w:ascii="Wingdings" w:hAnsi="Wingdings" w:hint="default"/>
+      </w:rPr>
+    </w:lvl>
+    <w:lvl w:ilvl="6" w:tplc="14090001" w:tentative="1">
+      <w:start w:val="1"/>
+      <w:numFmt w:val="bullet"/>
+      <w:lvlText w:val=""/>
+      <w:lvlJc w:val="left"/>
+      <w:pPr>
+        <w:ind w:left="5040" w:hanging="360"/>
+      </w:pPr>
+      <w:rPr>
+        <w:rFonts w:ascii="Symbol" w:hAnsi="Symbol" w:hint="default"/>
+      </w:rPr>
+    </w:lvl>
+    <w:lvl w:ilvl="7" w:tplc="14090003" w:tentative="1">
+      <w:start w:val="1"/>
+      <w:numFmt w:val="bullet"/>
+      <w:lvlText w:val="o"/>
+      <w:lvlJc w:val="left"/>
+      <w:pPr>
+        <w:ind w:left="5760" w:hanging="360"/>
+      </w:pPr>
+      <w:rPr>
+        <w:rFonts w:ascii="Courier New" w:hAnsi="Courier New" w:cs="Courier New" w:hint="default"/>
+      </w:rPr>
+    </w:lvl>
+    <w:lvl w:ilvl="8" w:tplc="14090005" w:tentative="1">
+      <w:start w:val="1"/>
+      <w:numFmt w:val="bullet"/>
+      <w:lvlText w:val=""/>
+      <w:lvlJc w:val="left"/>
+      <w:pPr>
+        <w:ind w:left="6480" w:hanging="360"/>
+      </w:pPr>
+      <w:rPr>
+        <w:rFonts w:ascii="Wingdings" w:hAnsi="Wingdings" w:hint="default"/>
+      </w:rPr>
+    </w:lvl>
+  </w:abstractNum>
+  <w:abstractNum w:abstractNumId="2">
     <w:nsid w:val="17524D35"/>
     <w:multiLevelType w:val="hybridMultilevel"/>
     <w:tmpl w:val="4C56E9E0"/>
@@ -5061,7 +5346,7 @@
       </w:pPr>
     </w:lvl>
   </w:abstractNum>
-  <w:abstractNum w:abstractNumId="2">
+  <w:abstractNum w:abstractNumId="3">
     <w:nsid w:val="1BB227E7"/>
     <w:multiLevelType w:val="hybridMultilevel"/>
     <w:tmpl w:val="F45AABE4"/>
@@ -5147,7 +5432,7 @@
       </w:pPr>
     </w:lvl>
   </w:abstractNum>
-  <w:abstractNum w:abstractNumId="3">
+  <w:abstractNum w:abstractNumId="4">
     <w:nsid w:val="231C2F32"/>
     <w:multiLevelType w:val="hybridMultilevel"/>
     <w:tmpl w:val="A386CE6C"/>
@@ -5260,7 +5545,7 @@
       </w:rPr>
     </w:lvl>
   </w:abstractNum>
-  <w:abstractNum w:abstractNumId="4">
+  <w:abstractNum w:abstractNumId="5">
     <w:nsid w:val="28FB5498"/>
     <w:multiLevelType w:val="hybridMultilevel"/>
     <w:tmpl w:val="0FD81B60"/>
@@ -5373,7 +5658,7 @@
       </w:rPr>
     </w:lvl>
   </w:abstractNum>
-  <w:abstractNum w:abstractNumId="5">
+  <w:abstractNum w:abstractNumId="6">
     <w:nsid w:val="28FF7CE8"/>
     <w:multiLevelType w:val="hybridMultilevel"/>
     <w:tmpl w:val="4650DCCE"/>
@@ -5486,7 +5771,7 @@
       </w:rPr>
     </w:lvl>
   </w:abstractNum>
-  <w:abstractNum w:abstractNumId="6">
+  <w:abstractNum w:abstractNumId="7">
     <w:nsid w:val="36DC4AC9"/>
     <w:multiLevelType w:val="hybridMultilevel"/>
     <w:tmpl w:val="AE104B5C"/>
@@ -5599,7 +5884,7 @@
       </w:rPr>
     </w:lvl>
   </w:abstractNum>
-  <w:abstractNum w:abstractNumId="7">
+  <w:abstractNum w:abstractNumId="8">
     <w:nsid w:val="3FA550A8"/>
     <w:multiLevelType w:val="hybridMultilevel"/>
     <w:tmpl w:val="F51E3C6C"/>
@@ -5712,7 +5997,7 @@
       </w:rPr>
     </w:lvl>
   </w:abstractNum>
-  <w:abstractNum w:abstractNumId="8">
+  <w:abstractNum w:abstractNumId="9">
     <w:nsid w:val="408B5DD0"/>
     <w:multiLevelType w:val="hybridMultilevel"/>
     <w:tmpl w:val="8784356A"/>
@@ -5825,7 +6110,7 @@
       </w:rPr>
     </w:lvl>
   </w:abstractNum>
-  <w:abstractNum w:abstractNumId="9">
+  <w:abstractNum w:abstractNumId="10">
     <w:nsid w:val="41E11639"/>
     <w:multiLevelType w:val="hybridMultilevel"/>
     <w:tmpl w:val="FAB2435C"/>
@@ -5914,7 +6199,7 @@
       </w:pPr>
     </w:lvl>
   </w:abstractNum>
-  <w:abstractNum w:abstractNumId="10">
+  <w:abstractNum w:abstractNumId="11">
     <w:nsid w:val="42ED4E50"/>
     <w:multiLevelType w:val="hybridMultilevel"/>
     <w:tmpl w:val="B5203C62"/>
@@ -6003,7 +6288,7 @@
       </w:pPr>
     </w:lvl>
   </w:abstractNum>
-  <w:abstractNum w:abstractNumId="11">
+  <w:abstractNum w:abstractNumId="12">
     <w:nsid w:val="46E03BFF"/>
     <w:multiLevelType w:val="hybridMultilevel"/>
     <w:tmpl w:val="EA2890EC"/>
@@ -6116,7 +6401,7 @@
       </w:rPr>
     </w:lvl>
   </w:abstractNum>
-  <w:abstractNum w:abstractNumId="12">
+  <w:abstractNum w:abstractNumId="13">
     <w:nsid w:val="4A6711FD"/>
     <w:multiLevelType w:val="hybridMultilevel"/>
     <w:tmpl w:val="996AF85C"/>
@@ -6229,7 +6514,7 @@
       </w:rPr>
     </w:lvl>
   </w:abstractNum>
-  <w:abstractNum w:abstractNumId="13">
+  <w:abstractNum w:abstractNumId="14">
     <w:nsid w:val="4CED6997"/>
     <w:multiLevelType w:val="hybridMultilevel"/>
     <w:tmpl w:val="03DC59A4"/>
@@ -6342,7 +6627,7 @@
       </w:rPr>
     </w:lvl>
   </w:abstractNum>
-  <w:abstractNum w:abstractNumId="14">
+  <w:abstractNum w:abstractNumId="15">
     <w:nsid w:val="582378B8"/>
     <w:multiLevelType w:val="hybridMultilevel"/>
     <w:tmpl w:val="E2B6EEFC"/>
@@ -6431,7 +6716,7 @@
       </w:pPr>
     </w:lvl>
   </w:abstractNum>
-  <w:abstractNum w:abstractNumId="15">
+  <w:abstractNum w:abstractNumId="16">
     <w:nsid w:val="59277045"/>
     <w:multiLevelType w:val="hybridMultilevel"/>
     <w:tmpl w:val="D1B4A30E"/>
@@ -6544,7 +6829,7 @@
       </w:rPr>
     </w:lvl>
   </w:abstractNum>
-  <w:abstractNum w:abstractNumId="16">
+  <w:abstractNum w:abstractNumId="17">
     <w:nsid w:val="5CA628F4"/>
     <w:multiLevelType w:val="hybridMultilevel"/>
     <w:tmpl w:val="A83A6CF6"/>
@@ -6657,7 +6942,7 @@
       </w:rPr>
     </w:lvl>
   </w:abstractNum>
-  <w:abstractNum w:abstractNumId="17">
+  <w:abstractNum w:abstractNumId="18">
     <w:nsid w:val="6CF24EF8"/>
     <w:multiLevelType w:val="hybridMultilevel"/>
     <w:tmpl w:val="9E9E8630"/>
@@ -6746,7 +7031,7 @@
       </w:pPr>
     </w:lvl>
   </w:abstractNum>
-  <w:abstractNum w:abstractNumId="18">
+  <w:abstractNum w:abstractNumId="19">
     <w:nsid w:val="6DCD1BEF"/>
     <w:multiLevelType w:val="hybridMultilevel"/>
     <w:tmpl w:val="A1DABB92"/>
@@ -6859,7 +7144,7 @@
       </w:rPr>
     </w:lvl>
   </w:abstractNum>
-  <w:abstractNum w:abstractNumId="19">
+  <w:abstractNum w:abstractNumId="20">
     <w:nsid w:val="6FB54C8A"/>
     <w:multiLevelType w:val="hybridMultilevel"/>
     <w:tmpl w:val="1A78CFE8"/>
@@ -6972,7 +7257,7 @@
       </w:rPr>
     </w:lvl>
   </w:abstractNum>
-  <w:abstractNum w:abstractNumId="20">
+  <w:abstractNum w:abstractNumId="21">
     <w:nsid w:val="758840E4"/>
     <w:multiLevelType w:val="hybridMultilevel"/>
     <w:tmpl w:val="5108F858"/>
@@ -7085,7 +7370,7 @@
       </w:rPr>
     </w:lvl>
   </w:abstractNum>
-  <w:abstractNum w:abstractNumId="21">
+  <w:abstractNum w:abstractNumId="22">
     <w:nsid w:val="7A6C4684"/>
     <w:multiLevelType w:val="hybridMultilevel"/>
     <w:tmpl w:val="DDDA9D0C"/>
@@ -7199,70 +7484,73 @@
     </w:lvl>
   </w:abstractNum>
   <w:num w:numId="1">
-    <w:abstractNumId w:val="15"/>
+    <w:abstractNumId w:val="16"/>
   </w:num>
   <w:num w:numId="2">
-    <w:abstractNumId w:val="20"/>
+    <w:abstractNumId w:val="21"/>
   </w:num>
   <w:num w:numId="3">
-    <w:abstractNumId w:val="18"/>
+    <w:abstractNumId w:val="19"/>
   </w:num>
   <w:num w:numId="4">
+    <w:abstractNumId w:val="4"/>
+  </w:num>
+  <w:num w:numId="5">
+    <w:abstractNumId w:val="8"/>
+  </w:num>
+  <w:num w:numId="6">
+    <w:abstractNumId w:val="14"/>
+  </w:num>
+  <w:num w:numId="7">
+    <w:abstractNumId w:val="5"/>
+  </w:num>
+  <w:num w:numId="8">
+    <w:abstractNumId w:val="12"/>
+  </w:num>
+  <w:num w:numId="9">
+    <w:abstractNumId w:val="9"/>
+  </w:num>
+  <w:num w:numId="10">
+    <w:abstractNumId w:val="13"/>
+  </w:num>
+  <w:num w:numId="11">
     <w:abstractNumId w:val="3"/>
   </w:num>
-  <w:num w:numId="5">
-    <w:abstractNumId w:val="7"/>
-  </w:num>
-  <w:num w:numId="6">
-    <w:abstractNumId w:val="13"/>
-  </w:num>
-  <w:num w:numId="7">
-    <w:abstractNumId w:val="4"/>
-  </w:num>
-  <w:num w:numId="8">
-    <w:abstractNumId w:val="11"/>
-  </w:num>
-  <w:num w:numId="9">
-    <w:abstractNumId w:val="8"/>
-  </w:num>
-  <w:num w:numId="10">
-    <w:abstractNumId w:val="12"/>
-  </w:num>
-  <w:num w:numId="11">
-    <w:abstractNumId w:val="2"/>
-  </w:num>
   <w:num w:numId="12">
-    <w:abstractNumId w:val="5"/>
+    <w:abstractNumId w:val="6"/>
   </w:num>
   <w:num w:numId="13">
-    <w:abstractNumId w:val="16"/>
+    <w:abstractNumId w:val="17"/>
   </w:num>
   <w:num w:numId="14">
-    <w:abstractNumId w:val="19"/>
+    <w:abstractNumId w:val="20"/>
   </w:num>
   <w:num w:numId="15">
     <w:abstractNumId w:val="0"/>
   </w:num>
   <w:num w:numId="16">
-    <w:abstractNumId w:val="14"/>
+    <w:abstractNumId w:val="15"/>
   </w:num>
   <w:num w:numId="17">
-    <w:abstractNumId w:val="9"/>
+    <w:abstractNumId w:val="10"/>
   </w:num>
   <w:num w:numId="18">
-    <w:abstractNumId w:val="10"/>
+    <w:abstractNumId w:val="11"/>
   </w:num>
   <w:num w:numId="19">
-    <w:abstractNumId w:val="17"/>
+    <w:abstractNumId w:val="18"/>
   </w:num>
   <w:num w:numId="20">
-    <w:abstractNumId w:val="1"/>
+    <w:abstractNumId w:val="2"/>
   </w:num>
   <w:num w:numId="21">
-    <w:abstractNumId w:val="6"/>
+    <w:abstractNumId w:val="7"/>
   </w:num>
   <w:num w:numId="22">
-    <w:abstractNumId w:val="21"/>
+    <w:abstractNumId w:val="22"/>
+  </w:num>
+  <w:num w:numId="23">
+    <w:abstractNumId w:val="1"/>
   </w:num>
 </w:numbering>
 </file>
@@ -10087,530 +10375,6 @@
 </w:styles>
 </file>
 
-<file path=word/glossary/document.xml><?xml version="1.0" encoding="utf-8"?>
-<w:glossaryDocument xmlns:wpc="http://schemas.microsoft.com/office/word/2010/wordprocessingCanvas" xmlns:mc="http://schemas.openxmlformats.org/markup-compatibility/2006" xmlns:o="urn:schemas-microsoft-com:office:office" xmlns:r="http://schemas.openxmlformats.org/officeDocument/2006/relationships" xmlns:m="http://schemas.openxmlformats.org/officeDocument/2006/math" xmlns:v="urn:schemas-microsoft-com:vml" xmlns:wp14="http://schemas.microsoft.com/office/word/2010/wordprocessingDrawing" xmlns:wp="http://schemas.openxmlformats.org/drawingml/2006/wordprocessingDrawing" xmlns:w10="urn:schemas-microsoft-com:office:word" xmlns:w="http://schemas.openxmlformats.org/wordprocessingml/2006/main" xmlns:w14="http://schemas.microsoft.com/office/word/2010/wordml" xmlns:wpg="http://schemas.microsoft.com/office/word/2010/wordprocessingGroup" xmlns:wpi="http://schemas.microsoft.com/office/word/2010/wordprocessingInk" xmlns:wne="http://schemas.microsoft.com/office/word/2006/wordml" xmlns:wps="http://schemas.microsoft.com/office/word/2010/wordprocessingShape" mc:Ignorable="w14 wp14"/>
-</file>
-
-<file path=word/glossary/fontTable.xml><?xml version="1.0" encoding="utf-8"?>
-<w:fonts xmlns:mc="http://schemas.openxmlformats.org/markup-compatibility/2006" xmlns:r="http://schemas.openxmlformats.org/officeDocument/2006/relationships" xmlns:w="http://schemas.openxmlformats.org/wordprocessingml/2006/main" xmlns:w14="http://schemas.microsoft.com/office/word/2010/wordml" mc:Ignorable="w14">
-  <w:font w:name="Times New Roman">
-    <w:panose1 w:val="02020603050405020304"/>
-    <w:charset w:val="00"/>
-    <w:family w:val="roman"/>
-    <w:pitch w:val="variable"/>
-    <w:sig w:usb0="E0002AFF" w:usb1="C0007841" w:usb2="00000009" w:usb3="00000000" w:csb0="000001FF" w:csb1="00000000"/>
-  </w:font>
-  <w:font w:name="Symbol">
-    <w:panose1 w:val="05050102010706020507"/>
-    <w:charset w:val="02"/>
-    <w:family w:val="roman"/>
-    <w:pitch w:val="variable"/>
-    <w:sig w:usb0="00000000" w:usb1="10000000" w:usb2="00000000" w:usb3="00000000" w:csb0="80000000" w:csb1="00000000"/>
-  </w:font>
-  <w:font w:name="Courier New">
-    <w:panose1 w:val="02070309020205020404"/>
-    <w:charset w:val="00"/>
-    <w:family w:val="modern"/>
-    <w:pitch w:val="fixed"/>
-    <w:sig w:usb0="E0002AFF" w:usb1="C0007843" w:usb2="00000009" w:usb3="00000000" w:csb0="000001FF" w:csb1="00000000"/>
-  </w:font>
-  <w:font w:name="Wingdings">
-    <w:panose1 w:val="05000000000000000000"/>
-    <w:charset w:val="02"/>
-    <w:family w:val="auto"/>
-    <w:pitch w:val="variable"/>
-    <w:sig w:usb0="00000000" w:usb1="10000000" w:usb2="00000000" w:usb3="00000000" w:csb0="80000000" w:csb1="00000000"/>
-  </w:font>
-  <w:font w:name="Calibri">
-    <w:panose1 w:val="020F0502020204030204"/>
-    <w:charset w:val="00"/>
-    <w:family w:val="swiss"/>
-    <w:pitch w:val="variable"/>
-    <w:sig w:usb0="E00002FF" w:usb1="4000ACFF" w:usb2="00000001" w:usb3="00000000" w:csb0="0000019F" w:csb1="00000000"/>
-  </w:font>
-  <w:font w:name="Cambria">
-    <w:panose1 w:val="02040503050406030204"/>
-    <w:charset w:val="00"/>
-    <w:family w:val="roman"/>
-    <w:pitch w:val="variable"/>
-    <w:sig w:usb0="E00002FF" w:usb1="400004FF" w:usb2="00000000" w:usb3="00000000" w:csb0="0000019F" w:csb1="00000000"/>
-  </w:font>
-  <w:font w:name="MS Gothic">
-    <w:altName w:val="ＭＳ ゴシック"/>
-    <w:panose1 w:val="020B0609070205080204"/>
-    <w:charset w:val="80"/>
-    <w:family w:val="modern"/>
-    <w:pitch w:val="fixed"/>
-    <w:sig w:usb0="E00002FF" w:usb1="6AC7FDFB" w:usb2="00000012" w:usb3="00000000" w:csb0="0002009F" w:csb1="00000000"/>
-  </w:font>
-  <w:font w:name="Lucida Grande">
-    <w:charset w:val="00"/>
-    <w:family w:val="auto"/>
-    <w:pitch w:val="variable"/>
-    <w:sig w:usb0="E1000AEF" w:usb1="5000A1FF" w:usb2="00000000" w:usb3="00000000" w:csb0="000001BF" w:csb1="00000000"/>
-  </w:font>
-  <w:font w:name="MS Mincho">
-    <w:altName w:val="ＭＳ 明朝"/>
-    <w:panose1 w:val="02020609040205080304"/>
-    <w:charset w:val="80"/>
-    <w:family w:val="modern"/>
-    <w:pitch w:val="fixed"/>
-    <w:sig w:usb0="E00002FF" w:usb1="6AC7FDFB" w:usb2="00000012" w:usb3="00000000" w:csb0="0002009F" w:csb1="00000000"/>
-  </w:font>
-  <w:font w:name="Cambria Math">
-    <w:panose1 w:val="02040503050406030204"/>
-    <w:charset w:val="00"/>
-    <w:family w:val="roman"/>
-    <w:pitch w:val="variable"/>
-    <w:sig w:usb0="E00002FF" w:usb1="420024FF" w:usb2="00000000" w:usb3="00000000" w:csb0="0000019F" w:csb1="00000000"/>
-  </w:font>
-</w:fonts>
-</file>
-
-<file path=word/glossary/settings.xml><?xml version="1.0" encoding="utf-8"?>
-<w:settings xmlns:mc="http://schemas.openxmlformats.org/markup-compatibility/2006" xmlns:o="urn:schemas-microsoft-com:office:office" xmlns:r="http://schemas.openxmlformats.org/officeDocument/2006/relationships" xmlns:m="http://schemas.openxmlformats.org/officeDocument/2006/math" xmlns:v="urn:schemas-microsoft-com:vml" xmlns:w10="urn:schemas-microsoft-com:office:word" xmlns:w="http://schemas.openxmlformats.org/wordprocessingml/2006/main" xmlns:w14="http://schemas.microsoft.com/office/word/2010/wordml" xmlns:sl="http://schemas.openxmlformats.org/schemaLibrary/2006/main" mc:Ignorable="w14">
-  <w:view w:val="normal"/>
-  <w:defaultTabStop w:val="720"/>
-  <w:characterSpacingControl w:val="doNotCompress"/>
-  <w:compat>
-    <w:useFELayout/>
-    <w:compatSetting w:name="compatibilityMode" w:uri="http://schemas.microsoft.com/office/word" w:val="14"/>
-    <w:compatSetting w:name="overrideTableStyleFontSizeAndJustification" w:uri="http://schemas.microsoft.com/office/word" w:val="1"/>
-    <w:compatSetting w:name="enableOpenTypeFeatures" w:uri="http://schemas.microsoft.com/office/word" w:val="1"/>
-    <w:compatSetting w:name="doNotFlipMirrorIndents" w:uri="http://schemas.microsoft.com/office/word" w:val="1"/>
-  </w:compat>
-  <w:rsids>
-    <w:rsidRoot w:val="000821B5"/>
-    <w:rsid w:val="000821B5"/>
-    <w:rsid w:val="00753A3F"/>
-  </w:rsids>
-  <m:mathPr>
-    <m:mathFont m:val="Cambria Math"/>
-    <m:brkBin m:val="before"/>
-    <m:brkBinSub m:val="--"/>
-    <m:smallFrac m:val="0"/>
-    <m:dispDef/>
-    <m:lMargin m:val="0"/>
-    <m:rMargin m:val="0"/>
-    <m:defJc m:val="centerGroup"/>
-    <m:wrapIndent m:val="1440"/>
-    <m:intLim m:val="subSup"/>
-    <m:naryLim m:val="undOvr"/>
-  </m:mathPr>
-  <w:themeFontLang w:val="en-NZ"/>
-  <w:clrSchemeMapping w:bg1="light1" w:t1="dark1" w:bg2="light2" w:t2="dark2" w:accent1="accent1" w:accent2="accent2" w:accent3="accent3" w:accent4="accent4" w:accent5="accent5" w:accent6="accent6" w:hyperlink="hyperlink" w:followedHyperlink="followedHyperlink"/>
-  <w:decimalSymbol w:val="."/>
-  <w:listSeparator w:val=","/>
-</w:settings>
-</file>
-
-<file path=word/glossary/styles.xml><?xml version="1.0" encoding="utf-8"?>
-<w:styles xmlns:mc="http://schemas.openxmlformats.org/markup-compatibility/2006" xmlns:r="http://schemas.openxmlformats.org/officeDocument/2006/relationships" xmlns:w="http://schemas.openxmlformats.org/wordprocessingml/2006/main" xmlns:w14="http://schemas.microsoft.com/office/word/2010/wordml" mc:Ignorable="w14">
-  <w:docDefaults>
-    <w:rPrDefault>
-      <w:rPr>
-        <w:rFonts w:asciiTheme="minorHAnsi" w:eastAsiaTheme="minorEastAsia" w:hAnsiTheme="minorHAnsi" w:cstheme="minorBidi"/>
-        <w:sz w:val="22"/>
-        <w:szCs w:val="22"/>
-        <w:lang w:val="en-NZ" w:eastAsia="en-NZ" w:bidi="ar-SA"/>
-      </w:rPr>
-    </w:rPrDefault>
-    <w:pPrDefault>
-      <w:pPr>
-        <w:spacing w:after="200" w:line="276" w:lineRule="auto"/>
-      </w:pPr>
-    </w:pPrDefault>
-  </w:docDefaults>
-  <w:latentStyles w:defLockedState="0" w:defUIPriority="99" w:defSemiHidden="1" w:defUnhideWhenUsed="1" w:defQFormat="0" w:count="267">
-    <w:lsdException w:name="Normal" w:semiHidden="0" w:uiPriority="0" w:unhideWhenUsed="0" w:qFormat="1"/>
-    <w:lsdException w:name="heading 1" w:semiHidden="0" w:uiPriority="9" w:unhideWhenUsed="0" w:qFormat="1"/>
-    <w:lsdException w:name="heading 2" w:uiPriority="9" w:qFormat="1"/>
-    <w:lsdException w:name="heading 3" w:uiPriority="9" w:qFormat="1"/>
-    <w:lsdException w:name="heading 4" w:uiPriority="9" w:qFormat="1"/>
-    <w:lsdException w:name="heading 5" w:uiPriority="9" w:qFormat="1"/>
-    <w:lsdException w:name="heading 6" w:uiPriority="9" w:qFormat="1"/>
-    <w:lsdException w:name="heading 7" w:uiPriority="9" w:qFormat="1"/>
-    <w:lsdException w:name="heading 8" w:uiPriority="9" w:qFormat="1"/>
-    <w:lsdException w:name="heading 9" w:uiPriority="9" w:qFormat="1"/>
-    <w:lsdException w:name="toc 1" w:uiPriority="39"/>
-    <w:lsdException w:name="toc 2" w:uiPriority="39"/>
-    <w:lsdException w:name="toc 3" w:uiPriority="39"/>
-    <w:lsdException w:name="toc 4" w:uiPriority="39"/>
-    <w:lsdException w:name="toc 5" w:uiPriority="39"/>
-    <w:lsdException w:name="toc 6" w:uiPriority="39"/>
-    <w:lsdException w:name="toc 7" w:uiPriority="39"/>
-    <w:lsdException w:name="toc 8" w:uiPriority="39"/>
-    <w:lsdException w:name="toc 9" w:uiPriority="39"/>
-    <w:lsdException w:name="caption" w:uiPriority="35" w:qFormat="1"/>
-    <w:lsdException w:name="Title" w:semiHidden="0" w:uiPriority="10" w:unhideWhenUsed="0" w:qFormat="1"/>
-    <w:lsdException w:name="Default Paragraph Font" w:uiPriority="1"/>
-    <w:lsdException w:name="Subtitle" w:semiHidden="0" w:uiPriority="11" w:unhideWhenUsed="0" w:qFormat="1"/>
-    <w:lsdException w:name="Strong" w:semiHidden="0" w:uiPriority="22" w:unhideWhenUsed="0" w:qFormat="1"/>
-    <w:lsdException w:name="Emphasis" w:semiHidden="0" w:uiPriority="20" w:unhideWhenUsed="0" w:qFormat="1"/>
-    <w:lsdException w:name="Table Grid" w:semiHidden="0" w:uiPriority="59" w:unhideWhenUsed="0"/>
-    <w:lsdException w:name="Placeholder Text" w:unhideWhenUsed="0"/>
-    <w:lsdException w:name="No Spacing" w:semiHidden="0" w:uiPriority="1" w:unhideWhenUsed="0" w:qFormat="1"/>
-    <w:lsdException w:name="Light Shading" w:semiHidden="0" w:uiPriority="60" w:unhideWhenUsed="0"/>
-    <w:lsdException w:name="Light List" w:semiHidden="0" w:uiPriority="61" w:unhideWhenUsed="0"/>
-    <w:lsdException w:name="Light Grid" w:semiHidden="0" w:uiPriority="62" w:unhideWhenUsed="0"/>
-    <w:lsdException w:name="Medium Shading 1" w:semiHidden="0" w:uiPriority="63" w:unhideWhenUsed="0"/>
-    <w:lsdException w:name="Medium Shading 2" w:semiHidden="0" w:uiPriority="64" w:unhideWhenUsed="0"/>
-    <w:lsdException w:name="Medium List 1" w:semiHidden="0" w:uiPriority="65" w:unhideWhenUsed="0"/>
-    <w:lsdException w:name="Medium List 2" w:semiHidden="0" w:uiPriority="66" w:unhideWhenUsed="0"/>
-    <w:lsdException w:name="Medium Grid 1" w:semiHidden="0" w:uiPriority="67" w:unhideWhenUsed="0"/>
-    <w:lsdException w:name="Medium Grid 2" w:semiHidden="0" w:uiPriority="68" w:unhideWhenUsed="0"/>
-    <w:lsdException w:name="Medium Grid 3" w:semiHidden="0" w:uiPriority="69" w:unhideWhenUsed="0"/>
-    <w:lsdException w:name="Dark List" w:semiHidden="0" w:uiPriority="70" w:unhideWhenUsed="0"/>
-    <w:lsdException w:name="Colorful Shading" w:semiHidden="0" w:uiPriority="71" w:unhideWhenUsed="0"/>
-    <w:lsdException w:name="Colorful List" w:semiHidden="0" w:uiPriority="72" w:unhideWhenUsed="0"/>
-    <w:lsdException w:name="Colorful Grid" w:semiHidden="0" w:uiPriority="73" w:unhideWhenUsed="0"/>
-    <w:lsdException w:name="Light Shading Accent 1" w:semiHidden="0" w:uiPriority="60" w:unhideWhenUsed="0"/>
-    <w:lsdException w:name="Light List Accent 1" w:semiHidden="0" w:uiPriority="61" w:unhideWhenUsed="0"/>
-    <w:lsdException w:name="Light Grid Accent 1" w:semiHidden="0" w:uiPriority="62" w:unhideWhenUsed="0"/>
-    <w:lsdException w:name="Medium Shading 1 Accent 1" w:semiHidden="0" w:uiPriority="63" w:unhideWhenUsed="0"/>
-    <w:lsdException w:name="Medium Shading 2 Accent 1" w:semiHidden="0" w:uiPriority="64" w:unhideWhenUsed="0"/>
-    <w:lsdException w:name="Medium List 1 Accent 1" w:semiHidden="0" w:uiPriority="65" w:unhideWhenUsed="0"/>
-    <w:lsdException w:name="Revision" w:unhideWhenUsed="0"/>
-    <w:lsdException w:name="List Paragraph" w:semiHidden="0" w:uiPriority="34" w:unhideWhenUsed="0" w:qFormat="1"/>
-    <w:lsdException w:name="Quote" w:semiHidden="0" w:uiPriority="29" w:unhideWhenUsed="0" w:qFormat="1"/>
-    <w:lsdException w:name="Intense Quote" w:semiHidden="0" w:uiPriority="30" w:unhideWhenUsed="0" w:qFormat="1"/>
-    <w:lsdException w:name="Medium List 2 Accent 1" w:semiHidden="0" w:uiPriority="66" w:unhideWhenUsed="0"/>
-    <w:lsdException w:name="Medium Grid 1 Accent 1" w:semiHidden="0" w:uiPriority="67" w:unhideWhenUsed="0"/>
-    <w:lsdException w:name="Medium Grid 2 Accent 1" w:semiHidden="0" w:uiPriority="68" w:unhideWhenUsed="0"/>
-    <w:lsdException w:name="Medium Grid 3 Accent 1" w:semiHidden="0" w:uiPriority="69" w:unhideWhenUsed="0"/>
-    <w:lsdException w:name="Dark List Accent 1" w:semiHidden="0" w:uiPriority="70" w:unhideWhenUsed="0"/>
-    <w:lsdException w:name="Colorful Shading Accent 1" w:semiHidden="0" w:uiPriority="71" w:unhideWhenUsed="0"/>
-    <w:lsdException w:name="Colorful List Accent 1" w:semiHidden="0" w:uiPriority="72" w:unhideWhenUsed="0"/>
-    <w:lsdException w:name="Colorful Grid Accent 1" w:semiHidden="0" w:uiPriority="73" w:unhideWhenUsed="0"/>
-    <w:lsdException w:name="Light Shading Accent 2" w:semiHidden="0" w:uiPriority="60" w:unhideWhenUsed="0"/>
-    <w:lsdException w:name="Light List Accent 2" w:semiHidden="0" w:uiPriority="61" w:unhideWhenUsed="0"/>
-    <w:lsdException w:name="Light Grid Accent 2" w:semiHidden="0" w:uiPriority="62" w:unhideWhenUsed="0"/>
-    <w:lsdException w:name="Medium Shading 1 Accent 2" w:semiHidden="0" w:uiPriority="63" w:unhideWhenUsed="0"/>
-    <w:lsdException w:name="Medium Shading 2 Accent 2" w:semiHidden="0" w:uiPriority="64" w:unhideWhenUsed="0"/>
-    <w:lsdException w:name="Medium List 1 Accent 2" w:semiHidden="0" w:uiPriority="65" w:unhideWhenUsed="0"/>
-    <w:lsdException w:name="Medium List 2 Accent 2" w:semiHidden="0" w:uiPriority="66" w:unhideWhenUsed="0"/>
-    <w:lsdException w:name="Medium Grid 1 Accent 2" w:semiHidden="0" w:uiPriority="67" w:unhideWhenUsed="0"/>
-    <w:lsdException w:name="Medium Grid 2 Accent 2" w:semiHidden="0" w:uiPriority="68" w:unhideWhenUsed="0"/>
-    <w:lsdException w:name="Medium Grid 3 Accent 2" w:semiHidden="0" w:uiPriority="69" w:unhideWhenUsed="0"/>
-    <w:lsdException w:name="Dark List Accent 2" w:semiHidden="0" w:uiPriority="70" w:unhideWhenUsed="0"/>
-    <w:lsdException w:name="Colorful Shading Accent 2" w:semiHidden="0" w:uiPriority="71" w:unhideWhenUsed="0"/>
-    <w:lsdException w:name="Colorful List Accent 2" w:semiHidden="0" w:uiPriority="72" w:unhideWhenUsed="0"/>
-    <w:lsdException w:name="Colorful Grid Accent 2" w:semiHidden="0" w:uiPriority="73" w:unhideWhenUsed="0"/>
-    <w:lsdException w:name="Light Shading Accent 3" w:semiHidden="0" w:uiPriority="60" w:unhideWhenUsed="0"/>
-    <w:lsdException w:name="Light List Accent 3" w:semiHidden="0" w:uiPriority="61" w:unhideWhenUsed="0"/>
-    <w:lsdException w:name="Light Grid Accent 3" w:semiHidden="0" w:uiPriority="62" w:unhideWhenUsed="0"/>
-    <w:lsdException w:name="Medium Shading 1 Accent 3" w:semiHidden="0" w:uiPriority="63" w:unhideWhenUsed="0"/>
-    <w:lsdException w:name="Medium Shading 2 Accent 3" w:semiHidden="0" w:uiPriority="64" w:unhideWhenUsed="0"/>
-    <w:lsdException w:name="Medium List 1 Accent 3" w:semiHidden="0" w:uiPriority="65" w:unhideWhenUsed="0"/>
-    <w:lsdException w:name="Medium List 2 Accent 3" w:semiHidden="0" w:uiPriority="66" w:unhideWhenUsed="0"/>
-    <w:lsdException w:name="Medium Grid 1 Accent 3" w:semiHidden="0" w:uiPriority="67" w:unhideWhenUsed="0"/>
-    <w:lsdException w:name="Medium Grid 2 Accent 3" w:semiHidden="0" w:uiPriority="68" w:unhideWhenUsed="0"/>
-    <w:lsdException w:name="Medium Grid 3 Accent 3" w:semiHidden="0" w:uiPriority="69" w:unhideWhenUsed="0"/>
-    <w:lsdException w:name="Dark List Accent 3" w:semiHidden="0" w:uiPriority="70" w:unhideWhenUsed="0"/>
-    <w:lsdException w:name="Colorful Shading Accent 3" w:semiHidden="0" w:uiPriority="71" w:unhideWhenUsed="0"/>
-    <w:lsdException w:name="Colorful List Accent 3" w:semiHidden="0" w:uiPriority="72" w:unhideWhenUsed="0"/>
-    <w:lsdException w:name="Colorful Grid Accent 3" w:semiHidden="0" w:uiPriority="73" w:unhideWhenUsed="0"/>
-    <w:lsdException w:name="Light Shading Accent 4" w:semiHidden="0" w:uiPriority="60" w:unhideWhenUsed="0"/>
-    <w:lsdException w:name="Light List Accent 4" w:semiHidden="0" w:uiPriority="61" w:unhideWhenUsed="0"/>
-    <w:lsdException w:name="Light Grid Accent 4" w:semiHidden="0" w:uiPriority="62" w:unhideWhenUsed="0"/>
-    <w:lsdException w:name="Medium Shading 1 Accent 4" w:semiHidden="0" w:uiPriority="63" w:unhideWhenUsed="0"/>
-    <w:lsdException w:name="Medium Shading 2 Accent 4" w:semiHidden="0" w:uiPriority="64" w:unhideWhenUsed="0"/>
-    <w:lsdException w:name="Medium List 1 Accent 4" w:semiHidden="0" w:uiPriority="65" w:unhideWhenUsed="0"/>
-    <w:lsdException w:name="Medium List 2 Accent 4" w:semiHidden="0" w:uiPriority="66" w:unhideWhenUsed="0"/>
-    <w:lsdException w:name="Medium Grid 1 Accent 4" w:semiHidden="0" w:uiPriority="67" w:unhideWhenUsed="0"/>
-    <w:lsdException w:name="Medium Grid 2 Accent 4" w:semiHidden="0" w:uiPriority="68" w:unhideWhenUsed="0"/>
-    <w:lsdException w:name="Medium Grid 3 Accent 4" w:semiHidden="0" w:uiPriority="69" w:unhideWhenUsed="0"/>
-    <w:lsdException w:name="Dark List Accent 4" w:semiHidden="0" w:uiPriority="70" w:unhideWhenUsed="0"/>
-    <w:lsdException w:name="Colorful Shading Accent 4" w:semiHidden="0" w:uiPriority="71" w:unhideWhenUsed="0"/>
-    <w:lsdException w:name="Colorful List Accent 4" w:semiHidden="0" w:uiPriority="72" w:unhideWhenUsed="0"/>
-    <w:lsdException w:name="Colorful Grid Accent 4" w:semiHidden="0" w:uiPriority="73" w:unhideWhenUsed="0"/>
-    <w:lsdException w:name="Light Shading Accent 5" w:semiHidden="0" w:uiPriority="60" w:unhideWhenUsed="0"/>
-    <w:lsdException w:name="Light List Accent 5" w:semiHidden="0" w:uiPriority="61" w:unhideWhenUsed="0"/>
-    <w:lsdException w:name="Light Grid Accent 5" w:semiHidden="0" w:uiPriority="62" w:unhideWhenUsed="0"/>
-    <w:lsdException w:name="Medium Shading 1 Accent 5" w:semiHidden="0" w:uiPriority="63" w:unhideWhenUsed="0"/>
-    <w:lsdException w:name="Medium Shading 2 Accent 5" w:semiHidden="0" w:uiPriority="64" w:unhideWhenUsed="0"/>
-    <w:lsdException w:name="Medium List 1 Accent 5" w:semiHidden="0" w:uiPriority="65" w:unhideWhenUsed="0"/>
-    <w:lsdException w:name="Medium List 2 Accent 5" w:semiHidden="0" w:uiPriority="66" w:unhideWhenUsed="0"/>
-    <w:lsdException w:name="Medium Grid 1 Accent 5" w:semiHidden="0" w:uiPriority="67" w:unhideWhenUsed="0"/>
-    <w:lsdException w:name="Medium Grid 2 Accent 5" w:semiHidden="0" w:uiPriority="68" w:unhideWhenUsed="0"/>
-    <w:lsdException w:name="Medium Grid 3 Accent 5" w:semiHidden="0" w:uiPriority="69" w:unhideWhenUsed="0"/>
-    <w:lsdException w:name="Dark List Accent 5" w:semiHidden="0" w:uiPriority="70" w:unhideWhenUsed="0"/>
-    <w:lsdException w:name="Colorful Shading Accent 5" w:semiHidden="0" w:uiPriority="71" w:unhideWhenUsed="0"/>
-    <w:lsdException w:name="Colorful List Accent 5" w:semiHidden="0" w:uiPriority="72" w:unhideWhenUsed="0"/>
-    <w:lsdException w:name="Colorful Grid Accent 5" w:semiHidden="0" w:uiPriority="73" w:unhideWhenUsed="0"/>
-    <w:lsdException w:name="Light Shading Accent 6" w:semiHidden="0" w:uiPriority="60" w:unhideWhenUsed="0"/>
-    <w:lsdException w:name="Light List Accent 6" w:semiHidden="0" w:uiPriority="61" w:unhideWhenUsed="0"/>
-    <w:lsdException w:name="Light Grid Accent 6" w:semiHidden="0" w:uiPriority="62" w:unhideWhenUsed="0"/>
-    <w:lsdException w:name="Medium Shading 1 Accent 6" w:semiHidden="0" w:uiPriority="63" w:unhideWhenUsed="0"/>
-    <w:lsdException w:name="Medium Shading 2 Accent 6" w:semiHidden="0" w:uiPriority="64" w:unhideWhenUsed="0"/>
-    <w:lsdException w:name="Medium List 1 Accent 6" w:semiHidden="0" w:uiPriority="65" w:unhideWhenUsed="0"/>
-    <w:lsdException w:name="Medium List 2 Accent 6" w:semiHidden="0" w:uiPriority="66" w:unhideWhenUsed="0"/>
-    <w:lsdException w:name="Medium Grid 1 Accent 6" w:semiHidden="0" w:uiPriority="67" w:unhideWhenUsed="0"/>
-    <w:lsdException w:name="Medium Grid 2 Accent 6" w:semiHidden="0" w:uiPriority="68" w:unhideWhenUsed="0"/>
-    <w:lsdException w:name="Medium Grid 3 Accent 6" w:semiHidden="0" w:uiPriority="69" w:unhideWhenUsed="0"/>
-    <w:lsdException w:name="Dark List Accent 6" w:semiHidden="0" w:uiPriority="70" w:unhideWhenUsed="0"/>
-    <w:lsdException w:name="Colorful Shading Accent 6" w:semiHidden="0" w:uiPriority="71" w:unhideWhenUsed="0"/>
-    <w:lsdException w:name="Colorful List Accent 6" w:semiHidden="0" w:uiPriority="72" w:unhideWhenUsed="0"/>
-    <w:lsdException w:name="Colorful Grid Accent 6" w:semiHidden="0" w:uiPriority="73" w:unhideWhenUsed="0"/>
-    <w:lsdException w:name="Subtle Emphasis" w:semiHidden="0" w:uiPriority="19" w:unhideWhenUsed="0" w:qFormat="1"/>
-    <w:lsdException w:name="Intense Emphasis" w:semiHidden="0" w:uiPriority="21" w:unhideWhenUsed="0" w:qFormat="1"/>
-    <w:lsdException w:name="Subtle Reference" w:semiHidden="0" w:uiPriority="31" w:unhideWhenUsed="0" w:qFormat="1"/>
-    <w:lsdException w:name="Intense Reference" w:semiHidden="0" w:uiPriority="32" w:unhideWhenUsed="0" w:qFormat="1"/>
-    <w:lsdException w:name="Book Title" w:semiHidden="0" w:uiPriority="33" w:unhideWhenUsed="0" w:qFormat="1"/>
-    <w:lsdException w:name="Bibliography" w:uiPriority="37"/>
-    <w:lsdException w:name="TOC Heading" w:uiPriority="39" w:qFormat="1"/>
-  </w:latentStyles>
-  <w:style w:type="paragraph" w:default="1" w:styleId="Normal">
-    <w:name w:val="Normal"/>
-    <w:qFormat/>
-  </w:style>
-  <w:style w:type="character" w:default="1" w:styleId="DefaultParagraphFont">
-    <w:name w:val="Default Paragraph Font"/>
-    <w:uiPriority w:val="1"/>
-    <w:semiHidden/>
-    <w:unhideWhenUsed/>
-  </w:style>
-  <w:style w:type="table" w:default="1" w:styleId="TableNormal">
-    <w:name w:val="Normal Table"/>
-    <w:uiPriority w:val="99"/>
-    <w:semiHidden/>
-    <w:unhideWhenUsed/>
-    <w:tblPr>
-      <w:tblInd w:w="0" w:type="dxa"/>
-      <w:tblCellMar>
-        <w:top w:w="0" w:type="dxa"/>
-        <w:left w:w="108" w:type="dxa"/>
-        <w:bottom w:w="0" w:type="dxa"/>
-        <w:right w:w="108" w:type="dxa"/>
-      </w:tblCellMar>
-    </w:tblPr>
-  </w:style>
-  <w:style w:type="numbering" w:default="1" w:styleId="NoList">
-    <w:name w:val="No List"/>
-    <w:uiPriority w:val="99"/>
-    <w:semiHidden/>
-    <w:unhideWhenUsed/>
-  </w:style>
-  <w:style w:type="character" w:styleId="PlaceholderText">
-    <w:name w:val="Placeholder Text"/>
-    <w:basedOn w:val="DefaultParagraphFont"/>
-    <w:uiPriority w:val="99"/>
-    <w:semiHidden/>
-    <w:rsid w:val="000821B5"/>
-    <w:rPr>
-      <w:color w:val="808080"/>
-    </w:rPr>
-  </w:style>
-</w:styles>
-</file>
-
-<file path=word/glossary/stylesWithEffects.xml><?xml version="1.0" encoding="utf-8"?>
-<w:styles xmlns:wpc="http://schemas.microsoft.com/office/word/2010/wordprocessingCanvas" xmlns:mc="http://schemas.openxmlformats.org/markup-compatibility/2006" xmlns:o="urn:schemas-microsoft-com:office:office" xmlns:r="http://schemas.openxmlformats.org/officeDocument/2006/relationships" xmlns:m="http://schemas.openxmlformats.org/officeDocument/2006/math" xmlns:v="urn:schemas-microsoft-com:vml" xmlns:wp14="http://schemas.microsoft.com/office/word/2010/wordprocessingDrawing" xmlns:wp="http://schemas.openxmlformats.org/drawingml/2006/wordprocessingDrawing" xmlns:w10="urn:schemas-microsoft-com:office:word" xmlns:w="http://schemas.openxmlformats.org/wordprocessingml/2006/main" xmlns:w14="http://schemas.microsoft.com/office/word/2010/wordml" xmlns:wpg="http://schemas.microsoft.com/office/word/2010/wordprocessingGroup" xmlns:wpi="http://schemas.microsoft.com/office/word/2010/wordprocessingInk" xmlns:wne="http://schemas.microsoft.com/office/word/2006/wordml" xmlns:wps="http://schemas.microsoft.com/office/word/2010/wordprocessingShape" mc:Ignorable="w14 wp14">
-  <w:docDefaults>
-    <w:rPrDefault>
-      <w:rPr>
-        <w:rFonts w:asciiTheme="minorHAnsi" w:eastAsiaTheme="minorEastAsia" w:hAnsiTheme="minorHAnsi" w:cstheme="minorBidi"/>
-        <w:sz w:val="22"/>
-        <w:szCs w:val="22"/>
-        <w:lang w:val="en-NZ" w:eastAsia="en-NZ" w:bidi="ar-SA"/>
-      </w:rPr>
-    </w:rPrDefault>
-    <w:pPrDefault>
-      <w:pPr>
-        <w:spacing w:after="200" w:line="276" w:lineRule="auto"/>
-      </w:pPr>
-    </w:pPrDefault>
-  </w:docDefaults>
-  <w:latentStyles w:defLockedState="0" w:defUIPriority="99" w:defSemiHidden="1" w:defUnhideWhenUsed="1" w:defQFormat="0" w:count="267">
-    <w:lsdException w:name="Normal" w:semiHidden="0" w:uiPriority="0" w:unhideWhenUsed="0" w:qFormat="1"/>
-    <w:lsdException w:name="heading 1" w:semiHidden="0" w:uiPriority="9" w:unhideWhenUsed="0" w:qFormat="1"/>
-    <w:lsdException w:name="heading 2" w:uiPriority="9" w:qFormat="1"/>
-    <w:lsdException w:name="heading 3" w:uiPriority="9" w:qFormat="1"/>
-    <w:lsdException w:name="heading 4" w:uiPriority="9" w:qFormat="1"/>
-    <w:lsdException w:name="heading 5" w:uiPriority="9" w:qFormat="1"/>
-    <w:lsdException w:name="heading 6" w:uiPriority="9" w:qFormat="1"/>
-    <w:lsdException w:name="heading 7" w:uiPriority="9" w:qFormat="1"/>
-    <w:lsdException w:name="heading 8" w:uiPriority="9" w:qFormat="1"/>
-    <w:lsdException w:name="heading 9" w:uiPriority="9" w:qFormat="1"/>
-    <w:lsdException w:name="toc 1" w:uiPriority="39"/>
-    <w:lsdException w:name="toc 2" w:uiPriority="39"/>
-    <w:lsdException w:name="toc 3" w:uiPriority="39"/>
-    <w:lsdException w:name="toc 4" w:uiPriority="39"/>
-    <w:lsdException w:name="toc 5" w:uiPriority="39"/>
-    <w:lsdException w:name="toc 6" w:uiPriority="39"/>
-    <w:lsdException w:name="toc 7" w:uiPriority="39"/>
-    <w:lsdException w:name="toc 8" w:uiPriority="39"/>
-    <w:lsdException w:name="toc 9" w:uiPriority="39"/>
-    <w:lsdException w:name="caption" w:uiPriority="35" w:qFormat="1"/>
-    <w:lsdException w:name="Title" w:semiHidden="0" w:uiPriority="10" w:unhideWhenUsed="0" w:qFormat="1"/>
-    <w:lsdException w:name="Default Paragraph Font" w:uiPriority="1"/>
-    <w:lsdException w:name="Subtitle" w:semiHidden="0" w:uiPriority="11" w:unhideWhenUsed="0" w:qFormat="1"/>
-    <w:lsdException w:name="Strong" w:semiHidden="0" w:uiPriority="22" w:unhideWhenUsed="0" w:qFormat="1"/>
-    <w:lsdException w:name="Emphasis" w:semiHidden="0" w:uiPriority="20" w:unhideWhenUsed="0" w:qFormat="1"/>
-    <w:lsdException w:name="Table Grid" w:semiHidden="0" w:uiPriority="59" w:unhideWhenUsed="0"/>
-    <w:lsdException w:name="Placeholder Text" w:unhideWhenUsed="0"/>
-    <w:lsdException w:name="No Spacing" w:semiHidden="0" w:uiPriority="1" w:unhideWhenUsed="0" w:qFormat="1"/>
-    <w:lsdException w:name="Light Shading" w:semiHidden="0" w:uiPriority="60" w:unhideWhenUsed="0"/>
-    <w:lsdException w:name="Light List" w:semiHidden="0" w:uiPriority="61" w:unhideWhenUsed="0"/>
-    <w:lsdException w:name="Light Grid" w:semiHidden="0" w:uiPriority="62" w:unhideWhenUsed="0"/>
-    <w:lsdException w:name="Medium Shading 1" w:semiHidden="0" w:uiPriority="63" w:unhideWhenUsed="0"/>
-    <w:lsdException w:name="Medium Shading 2" w:semiHidden="0" w:uiPriority="64" w:unhideWhenUsed="0"/>
-    <w:lsdException w:name="Medium List 1" w:semiHidden="0" w:uiPriority="65" w:unhideWhenUsed="0"/>
-    <w:lsdException w:name="Medium List 2" w:semiHidden="0" w:uiPriority="66" w:unhideWhenUsed="0"/>
-    <w:lsdException w:name="Medium Grid 1" w:semiHidden="0" w:uiPriority="67" w:unhideWhenUsed="0"/>
-    <w:lsdException w:name="Medium Grid 2" w:semiHidden="0" w:uiPriority="68" w:unhideWhenUsed="0"/>
-    <w:lsdException w:name="Medium Grid 3" w:semiHidden="0" w:uiPriority="69" w:unhideWhenUsed="0"/>
-    <w:lsdException w:name="Dark List" w:semiHidden="0" w:uiPriority="70" w:unhideWhenUsed="0"/>
-    <w:lsdException w:name="Colorful Shading" w:semiHidden="0" w:uiPriority="71" w:unhideWhenUsed="0"/>
-    <w:lsdException w:name="Colorful List" w:semiHidden="0" w:uiPriority="72" w:unhideWhenUsed="0"/>
-    <w:lsdException w:name="Colorful Grid" w:semiHidden="0" w:uiPriority="73" w:unhideWhenUsed="0"/>
-    <w:lsdException w:name="Light Shading Accent 1" w:semiHidden="0" w:uiPriority="60" w:unhideWhenUsed="0"/>
-    <w:lsdException w:name="Light List Accent 1" w:semiHidden="0" w:uiPriority="61" w:unhideWhenUsed="0"/>
-    <w:lsdException w:name="Light Grid Accent 1" w:semiHidden="0" w:uiPriority="62" w:unhideWhenUsed="0"/>
-    <w:lsdException w:name="Medium Shading 1 Accent 1" w:semiHidden="0" w:uiPriority="63" w:unhideWhenUsed="0"/>
-    <w:lsdException w:name="Medium Shading 2 Accent 1" w:semiHidden="0" w:uiPriority="64" w:unhideWhenUsed="0"/>
-    <w:lsdException w:name="Medium List 1 Accent 1" w:semiHidden="0" w:uiPriority="65" w:unhideWhenUsed="0"/>
-    <w:lsdException w:name="Revision" w:unhideWhenUsed="0"/>
-    <w:lsdException w:name="List Paragraph" w:semiHidden="0" w:uiPriority="34" w:unhideWhenUsed="0" w:qFormat="1"/>
-    <w:lsdException w:name="Quote" w:semiHidden="0" w:uiPriority="29" w:unhideWhenUsed="0" w:qFormat="1"/>
-    <w:lsdException w:name="Intense Quote" w:semiHidden="0" w:uiPriority="30" w:unhideWhenUsed="0" w:qFormat="1"/>
-    <w:lsdException w:name="Medium List 2 Accent 1" w:semiHidden="0" w:uiPriority="66" w:unhideWhenUsed="0"/>
-    <w:lsdException w:name="Medium Grid 1 Accent 1" w:semiHidden="0" w:uiPriority="67" w:unhideWhenUsed="0"/>
-    <w:lsdException w:name="Medium Grid 2 Accent 1" w:semiHidden="0" w:uiPriority="68" w:unhideWhenUsed="0"/>
-    <w:lsdException w:name="Medium Grid 3 Accent 1" w:semiHidden="0" w:uiPriority="69" w:unhideWhenUsed="0"/>
-    <w:lsdException w:name="Dark List Accent 1" w:semiHidden="0" w:uiPriority="70" w:unhideWhenUsed="0"/>
-    <w:lsdException w:name="Colorful Shading Accent 1" w:semiHidden="0" w:uiPriority="71" w:unhideWhenUsed="0"/>
-    <w:lsdException w:name="Colorful List Accent 1" w:semiHidden="0" w:uiPriority="72" w:unhideWhenUsed="0"/>
-    <w:lsdException w:name="Colorful Grid Accent 1" w:semiHidden="0" w:uiPriority="73" w:unhideWhenUsed="0"/>
-    <w:lsdException w:name="Light Shading Accent 2" w:semiHidden="0" w:uiPriority="60" w:unhideWhenUsed="0"/>
-    <w:lsdException w:name="Light List Accent 2" w:semiHidden="0" w:uiPriority="61" w:unhideWhenUsed="0"/>
-    <w:lsdException w:name="Light Grid Accent 2" w:semiHidden="0" w:uiPriority="62" w:unhideWhenUsed="0"/>
-    <w:lsdException w:name="Medium Shading 1 Accent 2" w:semiHidden="0" w:uiPriority="63" w:unhideWhenUsed="0"/>
-    <w:lsdException w:name="Medium Shading 2 Accent 2" w:semiHidden="0" w:uiPriority="64" w:unhideWhenUsed="0"/>
-    <w:lsdException w:name="Medium List 1 Accent 2" w:semiHidden="0" w:uiPriority="65" w:unhideWhenUsed="0"/>
-    <w:lsdException w:name="Medium List 2 Accent 2" w:semiHidden="0" w:uiPriority="66" w:unhideWhenUsed="0"/>
-    <w:lsdException w:name="Medium Grid 1 Accent 2" w:semiHidden="0" w:uiPriority="67" w:unhideWhenUsed="0"/>
-    <w:lsdException w:name="Medium Grid 2 Accent 2" w:semiHidden="0" w:uiPriority="68" w:unhideWhenUsed="0"/>
-    <w:lsdException w:name="Medium Grid 3 Accent 2" w:semiHidden="0" w:uiPriority="69" w:unhideWhenUsed="0"/>
-    <w:lsdException w:name="Dark List Accent 2" w:semiHidden="0" w:uiPriority="70" w:unhideWhenUsed="0"/>
-    <w:lsdException w:name="Colorful Shading Accent 2" w:semiHidden="0" w:uiPriority="71" w:unhideWhenUsed="0"/>
-    <w:lsdException w:name="Colorful List Accent 2" w:semiHidden="0" w:uiPriority="72" w:unhideWhenUsed="0"/>
-    <w:lsdException w:name="Colorful Grid Accent 2" w:semiHidden="0" w:uiPriority="73" w:unhideWhenUsed="0"/>
-    <w:lsdException w:name="Light Shading Accent 3" w:semiHidden="0" w:uiPriority="60" w:unhideWhenUsed="0"/>
-    <w:lsdException w:name="Light List Accent 3" w:semiHidden="0" w:uiPriority="61" w:unhideWhenUsed="0"/>
-    <w:lsdException w:name="Light Grid Accent 3" w:semiHidden="0" w:uiPriority="62" w:unhideWhenUsed="0"/>
-    <w:lsdException w:name="Medium Shading 1 Accent 3" w:semiHidden="0" w:uiPriority="63" w:unhideWhenUsed="0"/>
-    <w:lsdException w:name="Medium Shading 2 Accent 3" w:semiHidden="0" w:uiPriority="64" w:unhideWhenUsed="0"/>
-    <w:lsdException w:name="Medium List 1 Accent 3" w:semiHidden="0" w:uiPriority="65" w:unhideWhenUsed="0"/>
-    <w:lsdException w:name="Medium List 2 Accent 3" w:semiHidden="0" w:uiPriority="66" w:unhideWhenUsed="0"/>
-    <w:lsdException w:name="Medium Grid 1 Accent 3" w:semiHidden="0" w:uiPriority="67" w:unhideWhenUsed="0"/>
-    <w:lsdException w:name="Medium Grid 2 Accent 3" w:semiHidden="0" w:uiPriority="68" w:unhideWhenUsed="0"/>
-    <w:lsdException w:name="Medium Grid 3 Accent 3" w:semiHidden="0" w:uiPriority="69" w:unhideWhenUsed="0"/>
-    <w:lsdException w:name="Dark List Accent 3" w:semiHidden="0" w:uiPriority="70" w:unhideWhenUsed="0"/>
-    <w:lsdException w:name="Colorful Shading Accent 3" w:semiHidden="0" w:uiPriority="71" w:unhideWhenUsed="0"/>
-    <w:lsdException w:name="Colorful List Accent 3" w:semiHidden="0" w:uiPriority="72" w:unhideWhenUsed="0"/>
-    <w:lsdException w:name="Colorful Grid Accent 3" w:semiHidden="0" w:uiPriority="73" w:unhideWhenUsed="0"/>
-    <w:lsdException w:name="Light Shading Accent 4" w:semiHidden="0" w:uiPriority="60" w:unhideWhenUsed="0"/>
-    <w:lsdException w:name="Light List Accent 4" w:semiHidden="0" w:uiPriority="61" w:unhideWhenUsed="0"/>
-    <w:lsdException w:name="Light Grid Accent 4" w:semiHidden="0" w:uiPriority="62" w:unhideWhenUsed="0"/>
-    <w:lsdException w:name="Medium Shading 1 Accent 4" w:semiHidden="0" w:uiPriority="63" w:unhideWhenUsed="0"/>
-    <w:lsdException w:name="Medium Shading 2 Accent 4" w:semiHidden="0" w:uiPriority="64" w:unhideWhenUsed="0"/>
-    <w:lsdException w:name="Medium List 1 Accent 4" w:semiHidden="0" w:uiPriority="65" w:unhideWhenUsed="0"/>
-    <w:lsdException w:name="Medium List 2 Accent 4" w:semiHidden="0" w:uiPriority="66" w:unhideWhenUsed="0"/>
-    <w:lsdException w:name="Medium Grid 1 Accent 4" w:semiHidden="0" w:uiPriority="67" w:unhideWhenUsed="0"/>
-    <w:lsdException w:name="Medium Grid 2 Accent 4" w:semiHidden="0" w:uiPriority="68" w:unhideWhenUsed="0"/>
-    <w:lsdException w:name="Medium Grid 3 Accent 4" w:semiHidden="0" w:uiPriority="69" w:unhideWhenUsed="0"/>
-    <w:lsdException w:name="Dark List Accent 4" w:semiHidden="0" w:uiPriority="70" w:unhideWhenUsed="0"/>
-    <w:lsdException w:name="Colorful Shading Accent 4" w:semiHidden="0" w:uiPriority="71" w:unhideWhenUsed="0"/>
-    <w:lsdException w:name="Colorful List Accent 4" w:semiHidden="0" w:uiPriority="72" w:unhideWhenUsed="0"/>
-    <w:lsdException w:name="Colorful Grid Accent 4" w:semiHidden="0" w:uiPriority="73" w:unhideWhenUsed="0"/>
-    <w:lsdException w:name="Light Shading Accent 5" w:semiHidden="0" w:uiPriority="60" w:unhideWhenUsed="0"/>
-    <w:lsdException w:name="Light List Accent 5" w:semiHidden="0" w:uiPriority="61" w:unhideWhenUsed="0"/>
-    <w:lsdException w:name="Light Grid Accent 5" w:semiHidden="0" w:uiPriority="62" w:unhideWhenUsed="0"/>
-    <w:lsdException w:name="Medium Shading 1 Accent 5" w:semiHidden="0" w:uiPriority="63" w:unhideWhenUsed="0"/>
-    <w:lsdException w:name="Medium Shading 2 Accent 5" w:semiHidden="0" w:uiPriority="64" w:unhideWhenUsed="0"/>
-    <w:lsdException w:name="Medium List 1 Accent 5" w:semiHidden="0" w:uiPriority="65" w:unhideWhenUsed="0"/>
-    <w:lsdException w:name="Medium List 2 Accent 5" w:semiHidden="0" w:uiPriority="66" w:unhideWhenUsed="0"/>
-    <w:lsdException w:name="Medium Grid 1 Accent 5" w:semiHidden="0" w:uiPriority="67" w:unhideWhenUsed="0"/>
-    <w:lsdException w:name="Medium Grid 2 Accent 5" w:semiHidden="0" w:uiPriority="68" w:unhideWhenUsed="0"/>
-    <w:lsdException w:name="Medium Grid 3 Accent 5" w:semiHidden="0" w:uiPriority="69" w:unhideWhenUsed="0"/>
-    <w:lsdException w:name="Dark List Accent 5" w:semiHidden="0" w:uiPriority="70" w:unhideWhenUsed="0"/>
-    <w:lsdException w:name="Colorful Shading Accent 5" w:semiHidden="0" w:uiPriority="71" w:unhideWhenUsed="0"/>
-    <w:lsdException w:name="Colorful List Accent 5" w:semiHidden="0" w:uiPriority="72" w:unhideWhenUsed="0"/>
-    <w:lsdException w:name="Colorful Grid Accent 5" w:semiHidden="0" w:uiPriority="73" w:unhideWhenUsed="0"/>
-    <w:lsdException w:name="Light Shading Accent 6" w:semiHidden="0" w:uiPriority="60" w:unhideWhenUsed="0"/>
-    <w:lsdException w:name="Light List Accent 6" w:semiHidden="0" w:uiPriority="61" w:unhideWhenUsed="0"/>
-    <w:lsdException w:name="Light Grid Accent 6" w:semiHidden="0" w:uiPriority="62" w:unhideWhenUsed="0"/>
-    <w:lsdException w:name="Medium Shading 1 Accent 6" w:semiHidden="0" w:uiPriority="63" w:unhideWhenUsed="0"/>
-    <w:lsdException w:name="Medium Shading 2 Accent 6" w:semiHidden="0" w:uiPriority="64" w:unhideWhenUsed="0"/>
-    <w:lsdException w:name="Medium List 1 Accent 6" w:semiHidden="0" w:uiPriority="65" w:unhideWhenUsed="0"/>
-    <w:lsdException w:name="Medium List 2 Accent 6" w:semiHidden="0" w:uiPriority="66" w:unhideWhenUsed="0"/>
-    <w:lsdException w:name="Medium Grid 1 Accent 6" w:semiHidden="0" w:uiPriority="67" w:unhideWhenUsed="0"/>
-    <w:lsdException w:name="Medium Grid 2 Accent 6" w:semiHidden="0" w:uiPriority="68" w:unhideWhenUsed="0"/>
-    <w:lsdException w:name="Medium Grid 3 Accent 6" w:semiHidden="0" w:uiPriority="69" w:unhideWhenUsed="0"/>
-    <w:lsdException w:name="Dark List Accent 6" w:semiHidden="0" w:uiPriority="70" w:unhideWhenUsed="0"/>
-    <w:lsdException w:name="Colorful Shading Accent 6" w:semiHidden="0" w:uiPriority="71" w:unhideWhenUsed="0"/>
-    <w:lsdException w:name="Colorful List Accent 6" w:semiHidden="0" w:uiPriority="72" w:unhideWhenUsed="0"/>
-    <w:lsdException w:name="Colorful Grid Accent 6" w:semiHidden="0" w:uiPriority="73" w:unhideWhenUsed="0"/>
-    <w:lsdException w:name="Subtle Emphasis" w:semiHidden="0" w:uiPriority="19" w:unhideWhenUsed="0" w:qFormat="1"/>
-    <w:lsdException w:name="Intense Emphasis" w:semiHidden="0" w:uiPriority="21" w:unhideWhenUsed="0" w:qFormat="1"/>
-    <w:lsdException w:name="Subtle Reference" w:semiHidden="0" w:uiPriority="31" w:unhideWhenUsed="0" w:qFormat="1"/>
-    <w:lsdException w:name="Intense Reference" w:semiHidden="0" w:uiPriority="32" w:unhideWhenUsed="0" w:qFormat="1"/>
-    <w:lsdException w:name="Book Title" w:semiHidden="0" w:uiPriority="33" w:unhideWhenUsed="0" w:qFormat="1"/>
-    <w:lsdException w:name="Bibliography" w:uiPriority="37"/>
-    <w:lsdException w:name="TOC Heading" w:uiPriority="39" w:qFormat="1"/>
-  </w:latentStyles>
-  <w:style w:type="paragraph" w:default="1" w:styleId="Normal">
-    <w:name w:val="Normal"/>
-    <w:qFormat/>
-  </w:style>
-  <w:style w:type="character" w:default="1" w:styleId="DefaultParagraphFont">
-    <w:name w:val="Default Paragraph Font"/>
-    <w:uiPriority w:val="1"/>
-    <w:semiHidden/>
-    <w:unhideWhenUsed/>
-  </w:style>
-  <w:style w:type="table" w:default="1" w:styleId="TableNormal">
-    <w:name w:val="Normal Table"/>
-    <w:uiPriority w:val="99"/>
-    <w:semiHidden/>
-    <w:unhideWhenUsed/>
-    <w:tblPr>
-      <w:tblInd w:w="0" w:type="dxa"/>
-      <w:tblCellMar>
-        <w:top w:w="0" w:type="dxa"/>
-        <w:left w:w="108" w:type="dxa"/>
-        <w:bottom w:w="0" w:type="dxa"/>
-        <w:right w:w="108" w:type="dxa"/>
-      </w:tblCellMar>
-    </w:tblPr>
-  </w:style>
-  <w:style w:type="numbering" w:default="1" w:styleId="NoList">
-    <w:name w:val="No List"/>
-    <w:uiPriority w:val="99"/>
-    <w:semiHidden/>
-    <w:unhideWhenUsed/>
-  </w:style>
-  <w:style w:type="character" w:styleId="PlaceholderText">
-    <w:name w:val="Placeholder Text"/>
-    <w:basedOn w:val="DefaultParagraphFont"/>
-    <w:uiPriority w:val="99"/>
-    <w:semiHidden/>
-    <w:rsid w:val="000821B5"/>
-    <w:rPr>
-      <w:color w:val="808080"/>
-    </w:rPr>
-  </w:style>
-</w:styles>
-</file>
-
-<file path=word/glossary/webSettings.xml><?xml version="1.0" encoding="utf-8"?>
-<w:webSettings xmlns:mc="http://schemas.openxmlformats.org/markup-compatibility/2006" xmlns:r="http://schemas.openxmlformats.org/officeDocument/2006/relationships" xmlns:w="http://schemas.openxmlformats.org/wordprocessingml/2006/main" xmlns:w14="http://schemas.microsoft.com/office/word/2010/wordml" mc:Ignorable="w14">
-  <w:optimizeForBrowser/>
-  <w:allowPNG/>
-</w:webSettings>
-</file>
-
 <file path=word/theme/theme1.xml><?xml version="1.0" encoding="utf-8"?>
 <a:theme xmlns:a="http://schemas.openxmlformats.org/drawingml/2006/main" name="Office Theme">
   <a:themeElements>
@@ -10901,7 +10665,7 @@
 </file>
 
 <file path=customXml/itemProps1.xml><?xml version="1.0" encoding="utf-8"?>
-<ds:datastoreItem xmlns:ds="http://schemas.openxmlformats.org/officeDocument/2006/customXml" ds:itemID="{15B141C5-BDB0-453A-ACE3-9CD33C125D50}">
+<ds:datastoreItem xmlns:ds="http://schemas.openxmlformats.org/officeDocument/2006/customXml" ds:itemID="{8DCE6C18-0406-48E7-94A3-CC17B44A3A58}">
   <ds:schemaRefs>
     <ds:schemaRef ds:uri="http://schemas.openxmlformats.org/officeDocument/2006/bibliography"/>
   </ds:schemaRefs>

</xml_diff>

<commit_message>
- Changed diagrams to be consistant
</commit_message>
<xml_diff>
--- a/Reports/Progress Report 1.docx
+++ b/Reports/Progress Report 1.docx
@@ -990,10 +990,7 @@
         </w:numPr>
       </w:pPr>
       <w:r>
-        <w:t>1</w:t>
-      </w:r>
-      <w:r>
-        <w:t xml:space="preserve"> × </w:t>
+        <w:t xml:space="preserve">1 × </w:t>
       </w:r>
       <w:r>
         <w:t>Infrared (Medium range)</w:t>
@@ -1008,10 +1005,7 @@
         </w:numPr>
       </w:pPr>
       <w:r>
-        <w:t>3</w:t>
-      </w:r>
-      <w:r>
-        <w:t xml:space="preserve"> × </w:t>
+        <w:t xml:space="preserve">3 × </w:t>
       </w:r>
       <w:r>
         <w:t>Infrared (Variable range)</w:t>
@@ -1027,10 +1021,7 @@
       </w:pPr>
       <w:r>
         <w:lastRenderedPageBreak/>
-        <w:t>1</w:t>
-      </w:r>
-      <w:r>
-        <w:t xml:space="preserve"> × </w:t>
+        <w:t xml:space="preserve">1 × </w:t>
       </w:r>
       <w:r>
         <w:t>Infrared camera</w:t>
@@ -1045,10 +1036,7 @@
         </w:numPr>
       </w:pPr>
       <w:r>
-        <w:t>1</w:t>
-      </w:r>
-      <w:r>
-        <w:t xml:space="preserve"> × </w:t>
+        <w:t xml:space="preserve">1 × </w:t>
       </w:r>
       <w:r>
         <w:t>Colour detector</w:t>
@@ -1063,10 +1051,7 @@
         </w:numPr>
       </w:pPr>
       <w:r>
-        <w:t>1</w:t>
-      </w:r>
-      <w:r>
-        <w:t xml:space="preserve"> × </w:t>
+        <w:t xml:space="preserve">1 × </w:t>
       </w:r>
       <w:r>
         <w:t>Weight sensor</w:t>
@@ -1081,10 +1066,7 @@
         </w:numPr>
       </w:pPr>
       <w:r>
-        <w:t>1</w:t>
-      </w:r>
-      <w:r>
-        <w:t xml:space="preserve"> × </w:t>
+        <w:t xml:space="preserve">1 × </w:t>
       </w:r>
       <w:r>
         <w:t>Sonar</w:t>
@@ -1102,8 +1084,6 @@
           <w:docGrid w:linePitch="360"/>
         </w:sectPr>
       </w:pPr>
-      <w:bookmarkStart w:id="16" w:name="_GoBack"/>
-      <w:bookmarkEnd w:id="16"/>
     </w:p>
     <w:p>
       <w:r>
@@ -1142,15 +1122,7 @@
     </w:p>
     <w:p>
       <w:r>
-        <w:t xml:space="preserve">A weight sensor supplied is able to measure a load its self. It uses a strain gauge to detect the load. If a weight is placed on the sensor it could register the load. </w:t>
-      </w:r>
-      <w:proofErr w:type="gramStart"/>
-      <w:r>
-        <w:t>The weights in the arena of three different types, 0.5kg, 0.75kg and 1.0kg.</w:t>
-      </w:r>
-      <w:proofErr w:type="gramEnd"/>
-      <w:r>
-        <w:t xml:space="preserve"> More points are awarded for the heavier weights. This means the </w:t>
+        <w:t xml:space="preserve">A weight sensor supplied is able to measure a load its self. It uses a strain gauge to detect the load. If a weight is placed on the sensor it could register the load. The weights in the arena of three different types, 0.5kg, 0.75kg and 1.0kg. More points are awarded for the heavier weights. This means the </w:t>
       </w:r>
       <w:r>
         <w:lastRenderedPageBreak/>
@@ -1161,7 +1133,7 @@
       <w:pPr>
         <w:pStyle w:val="Heading2"/>
       </w:pPr>
-      <w:bookmarkStart w:id="17" w:name="_Ref419746213"/>
+      <w:bookmarkStart w:id="16" w:name="_Ref419746213"/>
       <w:r>
         <w:t xml:space="preserve">3.3 Locomotion </w:t>
       </w:r>
@@ -1229,15 +1201,7 @@
       </w:r>
       <w:r>
         <w:lastRenderedPageBreak/>
-        <w:t xml:space="preserve">tracks, but can also </w:t>
-      </w:r>
-      <w:proofErr w:type="gramStart"/>
-      <w:r>
-        <w:t>effect</w:t>
-      </w:r>
-      <w:proofErr w:type="gramEnd"/>
-      <w:r>
-        <w:t xml:space="preserve"> the speed at which the robot can manoeuvre at. Ideally a balance must be struck to allow a fast travelling tracked robot with a good amount of traction to scale obstacles in the arena. The chassis design should also take into account other components such as batteries, sensors and how easily they can be accessed and rewired during the construction and testing of the robot. </w:t>
+        <w:t xml:space="preserve">tracks, but can also effect the speed at which the robot can manoeuvre at. Ideally a balance must be struck to allow a fast travelling tracked robot with a good amount of traction to scale obstacles in the arena. The chassis design should also take into account other components such as batteries, sensors and how easily they can be accessed and rewired during the construction and testing of the robot. </w:t>
       </w:r>
     </w:p>
     <w:p>
@@ -1263,7 +1227,7 @@
       <w:bookmarkEnd w:id="13"/>
       <w:bookmarkEnd w:id="14"/>
       <w:bookmarkEnd w:id="15"/>
-      <w:bookmarkEnd w:id="17"/>
+      <w:bookmarkEnd w:id="16"/>
     </w:p>
     <w:p>
       <w:r>
@@ -1335,7 +1299,7 @@
           <w:bCs/>
         </w:rPr>
       </w:pPr>
-      <w:bookmarkStart w:id="18" w:name="_Toc419578409"/>
+      <w:bookmarkStart w:id="17" w:name="_Toc419578409"/>
       <w:r>
         <w:br w:type="page"/>
       </w:r>
@@ -1395,32 +1359,19 @@
                                 <w:noProof/>
                               </w:rPr>
                             </w:pPr>
-                            <w:bookmarkStart w:id="19" w:name="_Ref419577473"/>
+                            <w:bookmarkStart w:id="18" w:name="_Ref419577473"/>
                             <w:r>
                               <w:t xml:space="preserve">Figure </w:t>
                             </w:r>
-                            <w:r>
-                              <w:fldChar w:fldCharType="begin"/>
-                            </w:r>
-                            <w:r>
-                              <w:instrText xml:space="preserve"> SEQ Figure \* ARABIC </w:instrText>
-                            </w:r>
-                            <w:r>
-                              <w:fldChar w:fldCharType="separate"/>
-                            </w:r>
-                            <w:r>
-                              <w:rPr>
-                                <w:noProof/>
-                              </w:rPr>
-                              <w:t>1</w:t>
-                            </w:r>
-                            <w:r>
-                              <w:rPr>
-                                <w:noProof/>
-                              </w:rPr>
-                              <w:fldChar w:fldCharType="end"/>
-                            </w:r>
-                            <w:bookmarkEnd w:id="19"/>
+                            <w:fldSimple w:instr=" SEQ Figure \* ARABIC ">
+                              <w:r>
+                                <w:rPr>
+                                  <w:noProof/>
+                                </w:rPr>
+                                <w:t>1</w:t>
+                              </w:r>
+                            </w:fldSimple>
+                            <w:bookmarkEnd w:id="18"/>
                             <w:r>
                               <w:t xml:space="preserve">.1: Strategic Speed Runs </w:t>
                             </w:r>
@@ -1557,7 +1508,7 @@
       <w:r>
         <w:t>Tactic 1 – Strategic Speed Runs</w:t>
       </w:r>
-      <w:bookmarkEnd w:id="18"/>
+      <w:bookmarkEnd w:id="17"/>
     </w:p>
     <w:p>
       <w:r>
@@ -1589,8 +1540,8 @@
       <w:pPr>
         <w:pStyle w:val="Heading3"/>
       </w:pPr>
-      <w:bookmarkStart w:id="21" w:name="_Toc419578410"/>
-      <w:bookmarkStart w:id="22" w:name="_Ref419644470"/>
+      <w:bookmarkStart w:id="19" w:name="_Toc419578410"/>
+      <w:bookmarkStart w:id="20" w:name="_Ref419644470"/>
       <w:r>
         <w:rPr>
           <w:noProof/>
@@ -1655,8 +1606,8 @@
       <w:r>
         <w:t>Tactic 2 – Perimeter Collection</w:t>
       </w:r>
-      <w:bookmarkEnd w:id="21"/>
-      <w:bookmarkEnd w:id="22"/>
+      <w:bookmarkEnd w:id="19"/>
+      <w:bookmarkEnd w:id="20"/>
     </w:p>
     <w:p>
       <w:r>
@@ -1709,32 +1660,19 @@
                                 <w:noProof/>
                               </w:rPr>
                             </w:pPr>
-                            <w:bookmarkStart w:id="23" w:name="_Ref419577494"/>
+                            <w:bookmarkStart w:id="21" w:name="_Ref419577494"/>
                             <w:r>
                               <w:t xml:space="preserve">Figure </w:t>
                             </w:r>
-                            <w:r>
-                              <w:fldChar w:fldCharType="begin"/>
-                            </w:r>
-                            <w:r>
-                              <w:instrText xml:space="preserve"> SEQ Figure \* ARABIC </w:instrText>
-                            </w:r>
-                            <w:r>
-                              <w:fldChar w:fldCharType="separate"/>
-                            </w:r>
-                            <w:r>
-                              <w:rPr>
-                                <w:noProof/>
-                              </w:rPr>
-                              <w:t>1</w:t>
-                            </w:r>
-                            <w:r>
-                              <w:rPr>
-                                <w:noProof/>
-                              </w:rPr>
-                              <w:fldChar w:fldCharType="end"/>
-                            </w:r>
-                            <w:bookmarkEnd w:id="23"/>
+                            <w:fldSimple w:instr=" SEQ Figure \* ARABIC ">
+                              <w:r>
+                                <w:rPr>
+                                  <w:noProof/>
+                                </w:rPr>
+                                <w:t>1</w:t>
+                              </w:r>
+                            </w:fldSimple>
+                            <w:bookmarkEnd w:id="21"/>
                             <w:r>
                               <w:t xml:space="preserve">.2: Perimeter Collection </w:t>
                             </w:r>
@@ -1913,7 +1851,7 @@
       <w:pPr>
         <w:pStyle w:val="Heading3"/>
       </w:pPr>
-      <w:bookmarkStart w:id="25" w:name="_Toc419578411"/>
+      <w:bookmarkStart w:id="22" w:name="_Toc419578411"/>
       <w:r>
         <w:rPr>
           <w:noProof/>
@@ -1981,7 +1919,7 @@
       <w:r>
         <w:t xml:space="preserve"> – Weight Optimisation</w:t>
       </w:r>
-      <w:bookmarkEnd w:id="25"/>
+      <w:bookmarkEnd w:id="22"/>
     </w:p>
     <w:p>
       <w:r>
@@ -2037,30 +1975,14 @@
                             <w:r>
                               <w:t xml:space="preserve">Figure </w:t>
                             </w:r>
-                            <w:r>
-                              <w:fldChar w:fldCharType="begin"/>
-                            </w:r>
-                            <w:r>
-                              <w:instrText xml:space="preserve"> SEQ Figure </w:instrText>
-                            </w:r>
-                            <w:r>
-                              <w:instrText xml:space="preserve">\* ARABIC </w:instrText>
-                            </w:r>
-                            <w:r>
-                              <w:fldChar w:fldCharType="separate"/>
-                            </w:r>
-                            <w:r>
-                              <w:rPr>
-                                <w:noProof/>
-                              </w:rPr>
-                              <w:t>1</w:t>
-                            </w:r>
-                            <w:r>
-                              <w:rPr>
-                                <w:noProof/>
-                              </w:rPr>
-                              <w:fldChar w:fldCharType="end"/>
-                            </w:r>
+                            <w:fldSimple w:instr=" SEQ Figure \* ARABIC ">
+                              <w:r>
+                                <w:rPr>
+                                  <w:noProof/>
+                                </w:rPr>
+                                <w:t>1</w:t>
+                              </w:r>
+                            </w:fldSimple>
                             <w:r>
                               <w:t xml:space="preserve">.3: Weight Optimization </w:t>
                             </w:r>
@@ -2234,7 +2156,7 @@
       <w:pPr>
         <w:pStyle w:val="Heading1"/>
       </w:pPr>
-      <w:bookmarkStart w:id="26" w:name="_Toc419578413"/>
+      <w:bookmarkStart w:id="23" w:name="_Toc419578413"/>
       <w:r>
         <w:lastRenderedPageBreak/>
         <w:t xml:space="preserve">4.0 </w:t>
@@ -2245,7 +2167,7 @@
       <w:r>
         <w:t>oncepts</w:t>
       </w:r>
-      <w:bookmarkEnd w:id="26"/>
+      <w:bookmarkEnd w:id="23"/>
     </w:p>
     <w:p>
       <w:r>
@@ -2263,19 +2185,11 @@
       <w:r>
         <w:t xml:space="preserve">, but each will have different package collection methods </w:t>
       </w:r>
-      <w:proofErr w:type="gramStart"/>
       <w:r>
         <w:rPr>
           <w:highlight w:val="yellow"/>
         </w:rPr>
-        <w:t>( and</w:t>
-      </w:r>
-      <w:proofErr w:type="gramEnd"/>
-      <w:r>
-        <w:rPr>
-          <w:highlight w:val="yellow"/>
-        </w:rPr>
-        <w:t xml:space="preserve"> </w:t>
+        <w:t xml:space="preserve">( and </w:t>
       </w:r>
       <w:r>
         <w:rPr>
@@ -2551,199 +2465,178 @@
       <w:pPr>
         <w:pStyle w:val="Caption"/>
       </w:pPr>
-      <w:bookmarkStart w:id="27" w:name="_Ref419645708"/>
+      <w:bookmarkStart w:id="24" w:name="_Ref419645708"/>
       <w:r>
         <w:t xml:space="preserve">Table </w:t>
       </w:r>
+      <w:fldSimple w:instr=" SEQ Table \* ARABIC ">
+        <w:r>
+          <w:rPr>
+            <w:noProof/>
+          </w:rPr>
+          <w:t>2</w:t>
+        </w:r>
+      </w:fldSimple>
+      <w:bookmarkEnd w:id="24"/>
+      <w:r>
+        <w:t>: A list of the different aspects of each concept</w:t>
+      </w:r>
+    </w:p>
+    <w:p>
+      <w:r>
+        <w:t>-sketch each overall concept, plus any additional ones for picking up if required</w:t>
+      </w:r>
+    </w:p>
+    <w:p>
+      <w:pPr>
+        <w:pStyle w:val="Heading2"/>
+      </w:pPr>
+      <w:bookmarkStart w:id="25" w:name="_Toc419578414"/>
+      <w:r>
+        <w:t xml:space="preserve">4.1 </w:t>
+      </w:r>
+      <w:r>
+        <w:t>Concept 1</w:t>
+      </w:r>
+      <w:bookmarkEnd w:id="25"/>
+    </w:p>
+    <w:p>
+      <w:r>
+        <w:t xml:space="preserve">Pathfinding will be used to navigate the robot around the arena. Once a weight is seen the robot </w:t>
+      </w:r>
+      <w:r>
+        <w:t>will use a magnet to pick it up</w:t>
+      </w:r>
+      <w:r>
+        <w:t>. The robot will drive up</w:t>
+      </w:r>
+      <w:r>
+        <w:t xml:space="preserve"> </w:t>
+      </w:r>
+      <w:r>
+        <w:t>to a weight and it will atta</w:t>
+      </w:r>
+      <w:r>
+        <w:t>ch to a magnet. A H</w:t>
+      </w:r>
+      <w:r>
+        <w:t>all</w:t>
+      </w:r>
+      <w:r>
+        <w:t>-</w:t>
+      </w:r>
+      <w:r>
+        <w:t xml:space="preserve">effect sensor will </w:t>
+      </w:r>
+      <w:r>
+        <w:t>register</w:t>
+      </w:r>
+      <w:r>
+        <w:t xml:space="preserve"> when the weight is attached. The whole picking up assembly will rotate so the weights don’t get knocked off and to ensure the no weights are picked up in the others base. </w:t>
+      </w:r>
+      <w:r>
+        <w:t>There are three magnets one for each weight, once three</w:t>
+      </w:r>
+      <w:r>
+        <w:t xml:space="preserve"> are </w:t>
+      </w:r>
+      <w:r>
+        <w:t xml:space="preserve">on board </w:t>
+      </w:r>
+      <w:r>
+        <w:t xml:space="preserve">the robot will drive back to base to drop the weights off by </w:t>
+      </w:r>
+      <w:r>
+        <w:t>retracting</w:t>
+      </w:r>
+      <w:r>
+        <w:t xml:space="preserve"> the magnets and knocking off the weights. This process will be repeated until the end of the round. </w:t>
+      </w:r>
       <w:r>
         <w:fldChar w:fldCharType="begin"/>
       </w:r>
       <w:r>
-        <w:instrText xml:space="preserve"> SEQ Table \* ARABIC </w:instrText>
+        <w:instrText xml:space="preserve"> REF _Ref419570861 \h </w:instrText>
       </w:r>
       <w:r>
         <w:fldChar w:fldCharType="separate"/>
       </w:r>
       <w:r>
+        <w:t xml:space="preserve">Figure </w:t>
+      </w:r>
+      <w:r>
         <w:rPr>
           <w:noProof/>
         </w:rPr>
-        <w:t>2</w:t>
-      </w:r>
-      <w:r>
-        <w:rPr>
-          <w:noProof/>
-        </w:rPr>
+        <w:t>1</w:t>
+      </w:r>
+      <w:r>
         <w:fldChar w:fldCharType="end"/>
       </w:r>
-      <w:bookmarkEnd w:id="27"/>
-      <w:r>
-        <w:t>: A list of the different aspects of each concept</w:t>
-      </w:r>
-    </w:p>
-    <w:p>
-      <w:r>
-        <w:t>-sketch each overall concept, plus any additional ones for picking up if required</w:t>
-      </w:r>
-    </w:p>
-    <w:p>
-      <w:pPr>
-        <w:pStyle w:val="Heading2"/>
-      </w:pPr>
-      <w:bookmarkStart w:id="28" w:name="_Toc419578414"/>
-      <w:r>
-        <w:t xml:space="preserve">4.1 </w:t>
-      </w:r>
-      <w:r>
-        <w:t>Concept 1</w:t>
-      </w:r>
-      <w:bookmarkEnd w:id="28"/>
-    </w:p>
-    <w:p>
-      <w:r>
-        <w:t xml:space="preserve">Pathfinding will be used to navigate the robot around the arena. Once a weight is seen the robot </w:t>
-      </w:r>
-      <w:r>
-        <w:t>will use a magnet to pick it up</w:t>
-      </w:r>
-      <w:r>
-        <w:t>. The robot will drive up</w:t>
-      </w:r>
       <w:r>
         <w:t xml:space="preserve"> </w:t>
       </w:r>
       <w:r>
-        <w:t>to a weight and it will atta</w:t>
-      </w:r>
-      <w:r>
-        <w:t>ch to a magnet. A H</w:t>
-      </w:r>
-      <w:r>
-        <w:t>all</w:t>
-      </w:r>
-      <w:r>
-        <w:t>-</w:t>
-      </w:r>
-      <w:r>
-        <w:t xml:space="preserve">effect sensor will </w:t>
-      </w:r>
-      <w:r>
-        <w:t>register</w:t>
-      </w:r>
-      <w:r>
-        <w:t xml:space="preserve"> when the weight is attached. The whole picking up assembly will rotate so the weights don’t get knocked off and to ensure the no weights are picked up in the others base. </w:t>
-      </w:r>
-      <w:r>
-        <w:t>There are three magnets one for each weight, once three</w:t>
-      </w:r>
-      <w:r>
-        <w:t xml:space="preserve"> are </w:t>
-      </w:r>
-      <w:r>
-        <w:t xml:space="preserve">on board </w:t>
-      </w:r>
-      <w:r>
-        <w:t xml:space="preserve">the robot will drive back to base to drop the weights off by </w:t>
-      </w:r>
-      <w:r>
-        <w:t>retracting</w:t>
-      </w:r>
-      <w:r>
-        <w:t xml:space="preserve"> the magnets and knocking off the weights. This process will be repeated until the end of the round. </w:t>
-      </w:r>
-      <w:r>
-        <w:fldChar w:fldCharType="begin"/>
-      </w:r>
-      <w:r>
-        <w:instrText xml:space="preserve"> REF _Ref419570861 \h </w:instrText>
-      </w:r>
-      <w:r>
-        <w:fldChar w:fldCharType="separate"/>
-      </w:r>
-      <w:r>
-        <w:t xml:space="preserve">Figure </w:t>
-      </w:r>
-      <w:r>
-        <w:rPr>
-          <w:noProof/>
-        </w:rPr>
-        <w:t>1</w:t>
-      </w:r>
-      <w:r>
-        <w:fldChar w:fldCharType="end"/>
+        <w:t>shows the state machine the robot will use to ex</w:t>
+      </w:r>
+      <w:r>
+        <w:t>e</w:t>
+      </w:r>
+      <w:r>
+        <w:t>cute the task.</w:t>
+      </w:r>
+    </w:p>
+    <w:p>
+      <w:r>
+        <w:t xml:space="preserve">The magnets used will be strong enough to pick the weights up in any </w:t>
+      </w:r>
+      <w:r>
+        <w:t>orientation</w:t>
+      </w:r>
+      <w:r>
+        <w:t>. Because the magnets are strong</w:t>
+      </w:r>
+      <w:r>
+        <w:t>,</w:t>
+      </w:r>
+      <w:r>
+        <w:t xml:space="preserve"> a </w:t>
+      </w:r>
+      <w:r>
+        <w:t>powerful</w:t>
+      </w:r>
+      <w:r>
+        <w:t xml:space="preserve"> method of detaching the weights is </w:t>
+      </w:r>
+      <w:r>
+        <w:t>necessary</w:t>
+      </w:r>
+      <w:r>
+        <w:t xml:space="preserve">. All of the magnets will be linked and will </w:t>
+      </w:r>
+      <w:r>
+        <w:t>retract</w:t>
+      </w:r>
+      <w:r>
+        <w:t xml:space="preserve"> together. A </w:t>
+      </w:r>
+      <w:r>
+        <w:t>Perspex</w:t>
       </w:r>
       <w:r>
         <w:t xml:space="preserve"> </w:t>
       </w:r>
       <w:r>
-        <w:t>shows the state machine the robot will use to ex</w:t>
-      </w:r>
-      <w:r>
-        <w:t>e</w:t>
-      </w:r>
-      <w:r>
-        <w:t>cute the task.</w:t>
-      </w:r>
-    </w:p>
-    <w:p>
-      <w:r>
-        <w:t xml:space="preserve">The magnets used will be strong enough to pick the weights up in any </w:t>
-      </w:r>
-      <w:r>
-        <w:t>orientation</w:t>
-      </w:r>
-      <w:r>
-        <w:t>. Because the magnets are strong</w:t>
-      </w:r>
-      <w:r>
-        <w:t>,</w:t>
-      </w:r>
-      <w:r>
-        <w:t xml:space="preserve"> a </w:t>
-      </w:r>
-      <w:r>
-        <w:t>powerful</w:t>
-      </w:r>
-      <w:r>
-        <w:t xml:space="preserve"> method of detaching the weights is </w:t>
-      </w:r>
-      <w:r>
-        <w:t>necessary</w:t>
-      </w:r>
-      <w:r>
-        <w:t xml:space="preserve">. All of the magnets will be linked and will </w:t>
-      </w:r>
-      <w:r>
-        <w:t>retract</w:t>
-      </w:r>
-      <w:r>
-        <w:t xml:space="preserve"> together. A </w:t>
-      </w:r>
-      <w:r>
-        <w:t>Perspex</w:t>
-      </w:r>
-      <w:r>
-        <w:t xml:space="preserve"> </w:t>
-      </w:r>
-      <w:r>
         <w:t>shield</w:t>
       </w:r>
       <w:r>
         <w:t xml:space="preserve"> will allow the magnets to pass though and weights will now</w:t>
       </w:r>
       <w:r>
-        <w:t xml:space="preserve"> ###</w:t>
-      </w:r>
-      <w:proofErr w:type="gramStart"/>
-      <w:r>
-        <w:t>?</w:t>
-      </w:r>
-      <w:r>
-        <w:t>.</w:t>
-      </w:r>
-      <w:proofErr w:type="gramEnd"/>
-      <w:r>
-        <w:t xml:space="preserve"> Two geared stepper motors will be used to drive the </w:t>
+        <w:t xml:space="preserve"> ###?</w:t>
+      </w:r>
+      <w:r>
+        <w:t xml:space="preserve">. Two geared stepper motors will be used to drive the </w:t>
       </w:r>
       <w:r>
         <w:t>mechanism</w:t>
@@ -2808,18 +2701,10 @@
     </w:p>
     <w:p>
       <w:r>
-        <w:t xml:space="preserve">IR, ultrasonic and colour sensors will be used to aid the pathfinding. IR and ultrasonic will give the position to the </w:t>
-      </w:r>
-      <w:proofErr w:type="gramStart"/>
-      <w:r>
-        <w:t>walls</w:t>
-      </w:r>
-      <w:r>
-        <w:t>,</w:t>
-      </w:r>
-      <w:proofErr w:type="gramEnd"/>
-      <w:r>
-        <w:t xml:space="preserve"> these will be placed on top of the robot to make sure it doesn’t </w:t>
+        <w:t>IR, ultrasonic and colour sensors will be used to aid the pathfinding. IR and ultrasonic will give the position to the walls</w:t>
+      </w:r>
+      <w:r>
+        <w:t xml:space="preserve">, these will be placed on top of the robot to make sure it doesn’t </w:t>
       </w:r>
       <w:r>
         <w:t>register</w:t>
@@ -2840,15 +2725,7 @@
         <w:t>directions</w:t>
       </w:r>
       <w:r>
-        <w:t xml:space="preserve">. There will also be </w:t>
-      </w:r>
-      <w:proofErr w:type="gramStart"/>
-      <w:r>
-        <w:t>a</w:t>
-      </w:r>
-      <w:proofErr w:type="gramEnd"/>
-      <w:r>
-        <w:t xml:space="preserve"> IR sensor </w:t>
+        <w:t xml:space="preserve">. There will also be a IR sensor </w:t>
       </w:r>
       <w:r>
         <w:t>mid-way</w:t>
@@ -2878,9 +2755,9 @@
         </w:rPr>
         <w:lastRenderedPageBreak/>
         <w:drawing>
-          <wp:inline distT="0" distB="0" distL="0" distR="0" wp14:anchorId="6576FBA6" wp14:editId="20A0F309">
-            <wp:extent cx="2620736" cy="3256612"/>
-            <wp:effectExtent l="0" t="0" r="0" b="0"/>
+          <wp:inline distT="0" distB="0" distL="0" distR="0" wp14:anchorId="6576FBA6" wp14:editId="6588B4A5">
+            <wp:extent cx="2621054" cy="3243051"/>
+            <wp:effectExtent l="0" t="0" r="8255" b="0"/>
             <wp:docPr id="1" name="Picture 1"/>
             <wp:cNvGraphicFramePr>
               <a:graphicFrameLocks xmlns:a="http://schemas.openxmlformats.org/drawingml/2006/main" noChangeAspect="1"/>
@@ -2907,7 +2784,7 @@
                   <pic:spPr>
                     <a:xfrm>
                       <a:off x="0" y="0"/>
-                      <a:ext cx="2621054" cy="3257007"/>
+                      <a:ext cx="2621054" cy="3243051"/>
                     </a:xfrm>
                     <a:prstGeom prst="rect">
                       <a:avLst/>
@@ -2924,32 +2801,19 @@
       <w:pPr>
         <w:pStyle w:val="Caption"/>
       </w:pPr>
-      <w:bookmarkStart w:id="29" w:name="_Ref419570861"/>
+      <w:bookmarkStart w:id="26" w:name="_Ref419570861"/>
       <w:r>
         <w:t xml:space="preserve">Figure </w:t>
       </w:r>
-      <w:r>
-        <w:fldChar w:fldCharType="begin"/>
-      </w:r>
-      <w:r>
-        <w:instrText xml:space="preserve"> SEQ Figure \* ARABIC </w:instrText>
-      </w:r>
-      <w:r>
-        <w:fldChar w:fldCharType="separate"/>
-      </w:r>
-      <w:r>
-        <w:rPr>
-          <w:noProof/>
-        </w:rPr>
-        <w:t>2</w:t>
-      </w:r>
-      <w:r>
-        <w:rPr>
-          <w:noProof/>
-        </w:rPr>
-        <w:fldChar w:fldCharType="end"/>
-      </w:r>
-      <w:bookmarkEnd w:id="29"/>
+      <w:fldSimple w:instr=" SEQ Figure \* ARABIC ">
+        <w:r>
+          <w:rPr>
+            <w:noProof/>
+          </w:rPr>
+          <w:t>2</w:t>
+        </w:r>
+      </w:fldSimple>
+      <w:bookmarkEnd w:id="26"/>
       <w:r>
         <w:t>:</w:t>
       </w:r>
@@ -2957,19 +2821,20 @@
         <w:t xml:space="preserve"> Finite state machine for concept 1</w:t>
       </w:r>
     </w:p>
-    <w:p/>
     <w:p>
       <w:pPr>
         <w:pStyle w:val="Heading2"/>
       </w:pPr>
-      <w:bookmarkStart w:id="30" w:name="_Toc419578415"/>
+      <w:bookmarkStart w:id="27" w:name="_Toc419578415"/>
+      <w:bookmarkStart w:id="28" w:name="_GoBack"/>
+      <w:bookmarkEnd w:id="28"/>
       <w:r>
         <w:t xml:space="preserve">4.2 </w:t>
       </w:r>
       <w:r>
         <w:t>Concept 2</w:t>
       </w:r>
-      <w:bookmarkEnd w:id="30"/>
+      <w:bookmarkEnd w:id="27"/>
     </w:p>
     <w:p>
       <w:r>
@@ -3100,19 +2965,22 @@
       <w:pPr>
         <w:pStyle w:val="Heading2"/>
       </w:pPr>
-      <w:bookmarkStart w:id="31" w:name="_Toc419578416"/>
+      <w:bookmarkStart w:id="29" w:name="_Toc419578416"/>
+      <w:r>
+        <w:t xml:space="preserve">4.3 </w:t>
+      </w:r>
+      <w:r>
+        <w:t>Concept 3</w:t>
+      </w:r>
+      <w:bookmarkEnd w:id="29"/>
+    </w:p>
+    <w:p>
+      <w:r>
+        <w:t xml:space="preserve">The third concept design is based on a robot that will not actively seek to return to its Homebase. It will instead travel in random directions around the arena, avoid collisions with obstacles, and pick up the heaviest weights it can find. Since the robot is traveling in arbitrary directions it will not need to </w:t>
+      </w:r>
       <w:r>
         <w:lastRenderedPageBreak/>
-        <w:t xml:space="preserve">4.3 </w:t>
-      </w:r>
-      <w:r>
-        <w:t>Concept 3</w:t>
-      </w:r>
-      <w:bookmarkEnd w:id="31"/>
-    </w:p>
-    <w:p>
-      <w:r>
-        <w:t xml:space="preserve">The third concept design is based on a robot that will not actively seek to return to its Homebase. It will instead travel in random directions around the arena, avoid collisions with obstacles, and pick up the heaviest weights it can find. Since the robot is traveling in arbitrary directions it will not need to know where the home base is and will therefore not need a complicated pathfinding program. The use of IR and ultrasonic sensors will be essential to detecting and avoiding collisions with objects in the arena. </w:t>
+        <w:t xml:space="preserve">know where the home base is and will therefore not need a complicated pathfinding program. The use of IR and ultrasonic sensors will be essential to detecting and avoiding collisions with objects in the arena. </w:t>
       </w:r>
     </w:p>
     <w:p>
@@ -3191,7 +3059,7 @@
       <w:pPr>
         <w:pStyle w:val="Heading1"/>
       </w:pPr>
-      <w:bookmarkStart w:id="32" w:name="_Toc419578417"/>
+      <w:bookmarkStart w:id="30" w:name="_Toc419578417"/>
       <w:r>
         <w:t xml:space="preserve">5.0 </w:t>
       </w:r>
@@ -3201,31 +3069,79 @@
       <w:r>
         <w:t>valuation</w:t>
       </w:r>
+      <w:bookmarkEnd w:id="30"/>
+    </w:p>
+    <w:p>
+      <w:bookmarkStart w:id="31" w:name="_Toc419578418"/>
+      <w:r>
+        <w:t>The following section contains an evaluation of each section separately. Calculations have been done only in the case that some aspect of the concept may not work under the restrictions we have, such as power consumption.</w:t>
+      </w:r>
+    </w:p>
+    <w:p>
+      <w:pPr>
+        <w:pStyle w:val="Heading2"/>
+      </w:pPr>
+      <w:r>
+        <w:t xml:space="preserve">5.1 Evaluation of </w:t>
+      </w:r>
+      <w:r>
+        <w:t>C</w:t>
+      </w:r>
+      <w:r>
+        <w:t xml:space="preserve">oncept </w:t>
+      </w:r>
+      <w:bookmarkEnd w:id="31"/>
+      <w:r>
+        <w:t>1</w:t>
+      </w:r>
+    </w:p>
+    <w:p>
+      <w:pPr>
+        <w:pStyle w:val="Heading3"/>
+        <w:rPr>
+          <w:lang w:val="en-US"/>
+        </w:rPr>
+      </w:pPr>
+      <w:bookmarkStart w:id="32" w:name="_Toc419578419"/>
+      <w:r>
+        <w:rPr>
+          <w:lang w:val="en-US"/>
+        </w:rPr>
+        <w:t>Robustness</w:t>
+      </w:r>
       <w:bookmarkEnd w:id="32"/>
     </w:p>
     <w:p>
-      <w:bookmarkStart w:id="33" w:name="_Toc419578418"/>
-      <w:r>
-        <w:t>The following section contains an evaluation of each section separately. Calculations have been done only in the case that some aspect of the concept may not work under the restrictions we have, such as power consumption.</w:t>
-      </w:r>
-    </w:p>
-    <w:p>
-      <w:pPr>
-        <w:pStyle w:val="Heading2"/>
-      </w:pPr>
-      <w:r>
+      <w:r>
+        <w:t xml:space="preserve">With the Perspex frame at the front of the robot a solid barrier is the first point of contact. This is good because small parts won’t break off when in contact with things. The magnets out the front might come into contact with the other robot and attach to the robot. If this happens there will be no way to detach without dropping our weights. The robot may be more prone to front weight distribution. </w:t>
+      </w:r>
+      <w:r>
+        <w:rPr>
+          <w:highlight w:val="yellow"/>
+        </w:rPr>
+        <w:t>If the other robot is very high our sensors on top of our robot will give us wrong readings because of the obstruction.</w:t>
+      </w:r>
+    </w:p>
+    <w:p>
+      <w:pPr>
+        <w:pStyle w:val="Heading3"/>
+        <w:rPr>
+          <w:lang w:val="en-US"/>
+        </w:rPr>
+      </w:pPr>
+      <w:bookmarkStart w:id="33" w:name="_Toc419578420"/>
+      <w:r>
+        <w:rPr>
+          <w:lang w:val="en-US"/>
+        </w:rPr>
         <w:lastRenderedPageBreak/>
-        <w:t xml:space="preserve">5.1 Evaluation of </w:t>
-      </w:r>
-      <w:r>
-        <w:t>C</w:t>
-      </w:r>
-      <w:r>
-        <w:t xml:space="preserve">oncept </w:t>
+        <w:t>Reliability</w:t>
       </w:r>
       <w:bookmarkEnd w:id="33"/>
-      <w:r>
-        <w:t>1</w:t>
+    </w:p>
+    <w:p>
+      <w:r>
+        <w:t>The magnets will be industrial grade and not be prone to chipping or lose of magnetism. This concept heavily relies on the pathfinding algorithm to work. If it map is incorrect the robot will not know where it has been or has to go. If the map works but the sensors don’t give reliable information the algorithm won’t know where to go and will get confused. Gears slipping in the pickup mechanism could also be a problem.</w:t>
       </w:r>
     </w:p>
     <w:p>
@@ -3235,62 +3151,14 @@
           <w:lang w:val="en-US"/>
         </w:rPr>
       </w:pPr>
-      <w:bookmarkStart w:id="34" w:name="_Toc419578419"/>
+      <w:bookmarkStart w:id="34" w:name="_Toc419578421"/>
       <w:r>
         <w:rPr>
           <w:lang w:val="en-US"/>
         </w:rPr>
-        <w:t>Robustness</w:t>
+        <w:t>Ease of build</w:t>
       </w:r>
       <w:bookmarkEnd w:id="34"/>
-    </w:p>
-    <w:p>
-      <w:r>
-        <w:t xml:space="preserve">With the Perspex frame at the front of the robot a solid barrier is the first point of contact. This is good because small parts won’t break off when in contact with things. The magnets out the front might come into contact with the other robot and attach to the robot. If this happens there will be no way to detach without dropping our weights. The robot may be more prone to front weight distribution. </w:t>
-      </w:r>
-      <w:r>
-        <w:rPr>
-          <w:highlight w:val="yellow"/>
-        </w:rPr>
-        <w:t>If the other robot is very high our sensors on top of our robot will give us wrong readings because of the obstruction.</w:t>
-      </w:r>
-    </w:p>
-    <w:p>
-      <w:pPr>
-        <w:pStyle w:val="Heading3"/>
-        <w:rPr>
-          <w:lang w:val="en-US"/>
-        </w:rPr>
-      </w:pPr>
-      <w:bookmarkStart w:id="35" w:name="_Toc419578420"/>
-      <w:r>
-        <w:rPr>
-          <w:lang w:val="en-US"/>
-        </w:rPr>
-        <w:t>Reliability</w:t>
-      </w:r>
-      <w:bookmarkEnd w:id="35"/>
-    </w:p>
-    <w:p>
-      <w:r>
-        <w:t>The magnets will be industrial grade and not be prone to chipping or lose of magnetism. This concept heavily relies on the pathfinding algorithm to work. If it map is incorrect the robot will not know where it has been or has to go. If the map works but the sensors don’t give reliable information the algorithm won’t know where to go and will get confused. Gears slipping in the pickup mechanism could also be a problem.</w:t>
-      </w:r>
-    </w:p>
-    <w:p>
-      <w:pPr>
-        <w:pStyle w:val="Heading3"/>
-        <w:rPr>
-          <w:lang w:val="en-US"/>
-        </w:rPr>
-      </w:pPr>
-      <w:bookmarkStart w:id="36" w:name="_Toc419578421"/>
-      <w:r>
-        <w:rPr>
-          <w:lang w:val="en-US"/>
-        </w:rPr>
-        <w:t>Ease of build</w:t>
-      </w:r>
-      <w:bookmarkEnd w:id="36"/>
     </w:p>
     <w:p>
       <w:r>
@@ -3434,111 +3302,104 @@
           <w:lang w:val="en-US"/>
         </w:rPr>
       </w:pPr>
-      <w:bookmarkStart w:id="37" w:name="_Toc419578422"/>
+      <w:bookmarkStart w:id="35" w:name="_Toc419578422"/>
       <w:r>
         <w:rPr>
           <w:lang w:val="en-US"/>
         </w:rPr>
         <w:t>Maintenance</w:t>
       </w:r>
+      <w:bookmarkEnd w:id="35"/>
+    </w:p>
+    <w:p>
+      <w:r>
+        <w:t>With the front of the robot having a Perspex sheet</w:t>
+      </w:r>
+      <w:r>
+        <w:t>,</w:t>
+      </w:r>
+      <w:r>
+        <w:t xml:space="preserve"> access from the top of the robot will be easy and preferred. The main controller and battery will be able to be removed via a quick release mechanism. The pickup assembly will be able to be fully detached easily for maintenance inside the chassis or to work on the pickup assembly.</w:t>
+      </w:r>
+    </w:p>
+    <w:p>
+      <w:pPr>
+        <w:pStyle w:val="Heading3"/>
+        <w:rPr>
+          <w:lang w:val="en-US"/>
+        </w:rPr>
+      </w:pPr>
+      <w:bookmarkStart w:id="36" w:name="_Toc419578423"/>
+      <w:r>
+        <w:rPr>
+          <w:lang w:val="en-US"/>
+        </w:rPr>
+        <w:t>Modularity</w:t>
+      </w:r>
+      <w:bookmarkEnd w:id="36"/>
+    </w:p>
+    <w:p>
+      <w:r>
+        <w:t xml:space="preserve">This concept is very modular, as the </w:t>
+      </w:r>
+      <w:r>
+        <w:t>pickup mechanism will work for a variety of tactics</w:t>
+      </w:r>
+      <w:r>
+        <w:t>. Conversely, the tactic could use any range of collection methods without impeding its functionality. If anything needed to be changed later on in the process, it could be done.</w:t>
+      </w:r>
+    </w:p>
+    <w:p>
+      <w:pPr>
+        <w:pStyle w:val="Heading3"/>
+      </w:pPr>
+      <w:r>
+        <w:t>Cost</w:t>
+      </w:r>
+    </w:p>
+    <w:p>
+      <w:pPr>
+        <w:pStyle w:val="Heading2"/>
+      </w:pPr>
+      <w:bookmarkStart w:id="37" w:name="_Toc419578425"/>
+      <w:r>
+        <w:t>5.2 Concept 2</w:t>
+      </w:r>
       <w:bookmarkEnd w:id="37"/>
     </w:p>
     <w:p>
-      <w:r>
-        <w:t>With the front of the robot having a Perspex sheet</w:t>
-      </w:r>
-      <w:r>
-        <w:t>,</w:t>
-      </w:r>
-      <w:r>
-        <w:t xml:space="preserve"> access from the top of the robot will be easy and preferred. The main controller and battery will be able to be removed via a quick release mechanism. The pickup assembly will be able to be fully detached easily for maintenance inside the chassis or to work on the pickup assembly.</w:t>
-      </w:r>
-    </w:p>
-    <w:p>
       <w:pPr>
         <w:pStyle w:val="Heading3"/>
         <w:rPr>
           <w:lang w:val="en-US"/>
         </w:rPr>
       </w:pPr>
-      <w:bookmarkStart w:id="38" w:name="_Toc419578423"/>
+      <w:bookmarkStart w:id="38" w:name="_Toc419578426"/>
       <w:r>
         <w:rPr>
           <w:lang w:val="en-US"/>
         </w:rPr>
-        <w:t>Modularity</w:t>
+        <w:t>Robustness</w:t>
       </w:r>
       <w:bookmarkEnd w:id="38"/>
     </w:p>
     <w:p>
-      <w:r>
-        <w:t xml:space="preserve">This concept is very modular, as the </w:t>
-      </w:r>
-      <w:r>
-        <w:t>pickup mechanism will work for a variety of tactics</w:t>
-      </w:r>
-      <w:r>
-        <w:t>. Conversely, the tactic could use any range of collection methods without impeding its functionality. If anything needed to be changed later on in the process, it could be done.</w:t>
-      </w:r>
-    </w:p>
-    <w:p>
-      <w:pPr>
-        <w:pStyle w:val="Heading3"/>
-      </w:pPr>
-      <w:r>
-        <w:t>Cost</w:t>
-      </w:r>
-    </w:p>
-    <w:p>
-      <w:pPr>
-        <w:pStyle w:val="Heading2"/>
-      </w:pPr>
-      <w:bookmarkStart w:id="39" w:name="_Toc419578425"/>
-      <w:r>
-        <w:t>5.2 Concept 2</w:t>
-      </w:r>
-      <w:bookmarkEnd w:id="39"/>
-    </w:p>
-    <w:p>
-      <w:pPr>
-        <w:pStyle w:val="Heading3"/>
+      <w:pPr>
         <w:rPr>
           <w:lang w:val="en-US"/>
         </w:rPr>
       </w:pPr>
-      <w:bookmarkStart w:id="40" w:name="_Toc419578426"/>
       <w:r>
         <w:rPr>
           <w:lang w:val="en-US"/>
         </w:rPr>
-        <w:t>Robustness</w:t>
-      </w:r>
-      <w:bookmarkEnd w:id="40"/>
-    </w:p>
-    <w:p>
-      <w:pPr>
+        <w:t>Since this robot has no moving parts (besides the tracks), this design is about as robust as it gets. It will be important to ensure that the sensors are well attached and not prone to being knocked off.</w:t>
+      </w:r>
+      <w:r>
         <w:rPr>
           <w:lang w:val="en-US"/>
         </w:rPr>
-      </w:pPr>
-      <w:r>
-        <w:rPr>
-          <w:lang w:val="en-US"/>
-        </w:rPr>
-        <w:t>Since this robot has no moving parts (besides the tracks), this design is about as robust as it gets. It will be important to ensure that the sensors are well attached and not prone to being knocked off.</w:t>
-      </w:r>
-      <w:r>
-        <w:rPr>
-          <w:lang w:val="en-US"/>
-        </w:rPr>
-        <w:t xml:space="preserve"> </w:t>
-      </w:r>
-      <w:r>
-        <w:rPr>
-          <w:lang w:val="en-US"/>
-        </w:rPr>
-        <w:lastRenderedPageBreak/>
-        <w:t>Another major consideration of this robot compared to the other two is its power consumption – it must be able to last the whole round (</w:t>
+        <w:t xml:space="preserve"> Another major consideration of this robot compared to the other two is its power consumption – it must be able to last the whole round (</w:t>
       </w:r>
       <w:r>
         <w:rPr>
@@ -3719,13 +3580,98 @@
           <w:lang w:val="en-US"/>
         </w:rPr>
       </w:pPr>
-      <w:bookmarkStart w:id="41" w:name="_Toc419578427"/>
+      <w:bookmarkStart w:id="39" w:name="_Toc419578427"/>
       <w:r>
         <w:rPr>
           <w:lang w:val="en-US"/>
         </w:rPr>
+        <w:lastRenderedPageBreak/>
         <w:t>Reliability</w:t>
       </w:r>
+      <w:bookmarkEnd w:id="39"/>
+    </w:p>
+    <w:p>
+      <w:pPr>
+        <w:rPr>
+          <w:lang w:val="en-US"/>
+        </w:rPr>
+      </w:pPr>
+      <w:r>
+        <w:rPr>
+          <w:lang w:val="en-US"/>
+        </w:rPr>
+        <w:t>While being very robust, this concept is not very reliabl</w:t>
+      </w:r>
+      <w:r>
+        <w:rPr>
+          <w:lang w:val="en-US"/>
+        </w:rPr>
+        <w:t xml:space="preserve">e. It is possible for the robot to get lost in the map and unable to find </w:t>
+      </w:r>
+      <w:proofErr w:type="gramStart"/>
+      <w:r>
+        <w:rPr>
+          <w:lang w:val="en-US"/>
+        </w:rPr>
+        <w:t>HQ,</w:t>
+      </w:r>
+      <w:proofErr w:type="gramEnd"/>
+      <w:r>
+        <w:rPr>
+          <w:lang w:val="en-US"/>
+        </w:rPr>
+        <w:t xml:space="preserve"> and it’s also possible for the packages to get removed by obstacles. These are both crippling problems with this concept.</w:t>
+      </w:r>
+    </w:p>
+    <w:p>
+      <w:pPr>
+        <w:pStyle w:val="Heading3"/>
+        <w:rPr>
+          <w:lang w:val="en-US"/>
+        </w:rPr>
+      </w:pPr>
+      <w:bookmarkStart w:id="40" w:name="_Toc419578428"/>
+      <w:r>
+        <w:rPr>
+          <w:lang w:val="en-US"/>
+        </w:rPr>
+        <w:t>Ease of build</w:t>
+      </w:r>
+      <w:bookmarkEnd w:id="40"/>
+    </w:p>
+    <w:p>
+      <w:pPr>
+        <w:rPr>
+          <w:lang w:val="en-US"/>
+        </w:rPr>
+      </w:pPr>
+      <w:r>
+        <w:rPr>
+          <w:lang w:val="en-US"/>
+        </w:rPr>
+        <w:t xml:space="preserve">Again, due to the lack of moving parts, this robot would be very simple to create, unless an extra power management circuit board is required. Even in this case, </w:t>
+      </w:r>
+      <w:r>
+        <w:rPr>
+          <w:lang w:val="en-US"/>
+        </w:rPr>
+        <w:t>the only complexity would be in designing the board rather than physical assembly.</w:t>
+      </w:r>
+    </w:p>
+    <w:p>
+      <w:pPr>
+        <w:pStyle w:val="Heading3"/>
+        <w:rPr>
+          <w:lang w:val="en-US"/>
+        </w:rPr>
+      </w:pPr>
+      <w:bookmarkStart w:id="41" w:name="_Toc419578429"/>
+      <w:r>
+        <w:rPr>
+          <w:lang w:val="en-US"/>
+        </w:rPr>
+        <w:t>Maintenance</w:t>
+      </w:r>
       <w:bookmarkEnd w:id="41"/>
     </w:p>
     <w:p>
@@ -3738,108 +3684,24 @@
         <w:rPr>
           <w:lang w:val="en-US"/>
         </w:rPr>
-        <w:t>While being very robust, this concept is not very reliabl</w:t>
-      </w:r>
-      <w:r>
+        <w:t>As with Concept 1, there is a quick release mechanism for the controller and battery. There are almost no other parts inside, so there will be lots of space to work in, and the other functional parts are all external. As long as the brackets are designed decently, maintenance would be trivial.</w:t>
+      </w:r>
+    </w:p>
+    <w:p>
+      <w:pPr>
+        <w:pStyle w:val="Heading3"/>
         <w:rPr>
           <w:lang w:val="en-US"/>
         </w:rPr>
-        <w:t xml:space="preserve">e. It is possible for the robot to get lost in the map and unable to find </w:t>
-      </w:r>
-      <w:proofErr w:type="gramStart"/>
+      </w:pPr>
+      <w:bookmarkStart w:id="42" w:name="_Toc419578430"/>
       <w:r>
         <w:rPr>
           <w:lang w:val="en-US"/>
         </w:rPr>
-        <w:t>HQ,</w:t>
-      </w:r>
-      <w:proofErr w:type="gramEnd"/>
-      <w:r>
-        <w:rPr>
-          <w:lang w:val="en-US"/>
-        </w:rPr>
-        <w:t xml:space="preserve"> and it’s also possible for the packages to get removed by obstacles. These are both crippling problems with this concept.</w:t>
-      </w:r>
-    </w:p>
-    <w:p>
-      <w:pPr>
-        <w:pStyle w:val="Heading3"/>
-        <w:rPr>
-          <w:lang w:val="en-US"/>
-        </w:rPr>
-      </w:pPr>
-      <w:bookmarkStart w:id="42" w:name="_Toc419578428"/>
-      <w:r>
-        <w:rPr>
-          <w:lang w:val="en-US"/>
-        </w:rPr>
-        <w:t>Ease of build</w:t>
+        <w:t>Modularity</w:t>
       </w:r>
       <w:bookmarkEnd w:id="42"/>
-    </w:p>
-    <w:p>
-      <w:pPr>
-        <w:rPr>
-          <w:lang w:val="en-US"/>
-        </w:rPr>
-      </w:pPr>
-      <w:r>
-        <w:rPr>
-          <w:lang w:val="en-US"/>
-        </w:rPr>
-        <w:t xml:space="preserve">Again, due to the lack of moving parts, this robot would be very simple to create, unless an extra power management circuit board is required. Even in this case, </w:t>
-      </w:r>
-      <w:r>
-        <w:rPr>
-          <w:lang w:val="en-US"/>
-        </w:rPr>
-        <w:t>the only complexity would be in designing the board rather than physical assembly.</w:t>
-      </w:r>
-    </w:p>
-    <w:p>
-      <w:pPr>
-        <w:pStyle w:val="Heading3"/>
-        <w:rPr>
-          <w:lang w:val="en-US"/>
-        </w:rPr>
-      </w:pPr>
-      <w:bookmarkStart w:id="43" w:name="_Toc419578429"/>
-      <w:r>
-        <w:rPr>
-          <w:lang w:val="en-US"/>
-        </w:rPr>
-        <w:t>Maintenance</w:t>
-      </w:r>
-      <w:bookmarkEnd w:id="43"/>
-    </w:p>
-    <w:p>
-      <w:pPr>
-        <w:rPr>
-          <w:lang w:val="en-US"/>
-        </w:rPr>
-      </w:pPr>
-      <w:r>
-        <w:rPr>
-          <w:lang w:val="en-US"/>
-        </w:rPr>
-        <w:t>As with Concept 1, there is a quick release mechanism for the controller and battery. There are almost no other parts inside, so there will be lots of space to work in, and the other functional parts are all external. As long as the brackets are designed decently, maintenance would be trivial.</w:t>
-      </w:r>
-    </w:p>
-    <w:p>
-      <w:pPr>
-        <w:pStyle w:val="Heading3"/>
-        <w:rPr>
-          <w:lang w:val="en-US"/>
-        </w:rPr>
-      </w:pPr>
-      <w:bookmarkStart w:id="44" w:name="_Toc419578430"/>
-      <w:r>
-        <w:rPr>
-          <w:lang w:val="en-US"/>
-        </w:rPr>
-        <w:t>Modularity</w:t>
-      </w:r>
-      <w:bookmarkEnd w:id="44"/>
     </w:p>
     <w:p>
       <w:pPr>
@@ -3913,25 +3775,83 @@
       <w:pPr>
         <w:pStyle w:val="Heading2"/>
       </w:pPr>
-      <w:bookmarkStart w:id="45" w:name="_Toc419578432"/>
+      <w:bookmarkStart w:id="43" w:name="_Toc419578432"/>
       <w:r>
         <w:t>5.3 Concept 3</w:t>
       </w:r>
+      <w:bookmarkEnd w:id="43"/>
+    </w:p>
+    <w:p>
+      <w:pPr>
+        <w:pStyle w:val="Heading3"/>
+        <w:rPr>
+          <w:lang w:val="en-US"/>
+        </w:rPr>
+      </w:pPr>
+      <w:bookmarkStart w:id="44" w:name="_Toc419578433"/>
+      <w:r>
+        <w:rPr>
+          <w:lang w:val="en-US"/>
+        </w:rPr>
+        <w:t>Robustness</w:t>
+      </w:r>
+      <w:bookmarkEnd w:id="44"/>
+    </w:p>
+    <w:p>
+      <w:pPr>
+        <w:rPr>
+          <w:lang w:val="en-US"/>
+        </w:rPr>
+      </w:pPr>
+      <w:r>
+        <w:rPr>
+          <w:lang w:val="en-US"/>
+        </w:rPr>
+        <w:t>Robot has a sturdy construction and would be difficult to damage. A lack of moving parts will ensure that the robot will be less likely to get damaged during operation. Perspex prongs will allow for a sturdy, lightweight retrieval construction. Sensors will be places in secure locations to prevent damage or disturbance during operation.</w:t>
+      </w:r>
+    </w:p>
+    <w:p>
+      <w:pPr>
+        <w:pStyle w:val="Heading3"/>
+        <w:rPr>
+          <w:lang w:val="en-US"/>
+        </w:rPr>
+      </w:pPr>
+      <w:bookmarkStart w:id="45" w:name="_Toc419578434"/>
+      <w:r>
+        <w:rPr>
+          <w:lang w:val="en-US"/>
+        </w:rPr>
+        <w:t>Reliability</w:t>
+      </w:r>
       <w:bookmarkEnd w:id="45"/>
     </w:p>
     <w:p>
       <w:pPr>
+        <w:rPr>
+          <w:lang w:val="en-US"/>
+        </w:rPr>
+      </w:pPr>
+      <w:r>
+        <w:rPr>
+          <w:lang w:val="en-US"/>
+        </w:rPr>
+        <w:t>The picking up of the weights would be rather complex with this design as careful positioning of the prongs would be required. Once a lighter weight has been ejected from the robot then it must be able to move and pick up the heavier weight without the ejected weight interfering. Picking up weights that are along the edges of the arena or in tight spots could not be retrieved by this robot. Randomly driving around the arena is a very inefficient method of collecting weights as since there is no returning to home base, the robot must pick up the heaviest weight in order to have a chance at winning.</w:t>
+      </w:r>
+    </w:p>
+    <w:p>
+      <w:pPr>
         <w:pStyle w:val="Heading3"/>
         <w:rPr>
           <w:lang w:val="en-US"/>
         </w:rPr>
       </w:pPr>
-      <w:bookmarkStart w:id="46" w:name="_Toc419578433"/>
+      <w:bookmarkStart w:id="46" w:name="_Toc419578435"/>
       <w:r>
         <w:rPr>
           <w:lang w:val="en-US"/>
         </w:rPr>
-        <w:t>Robustness</w:t>
+        <w:t>Ease of build</w:t>
       </w:r>
       <w:bookmarkEnd w:id="46"/>
     </w:p>
@@ -3945,7 +3865,7 @@
         <w:rPr>
           <w:lang w:val="en-US"/>
         </w:rPr>
-        <w:t>Robot has a sturdy construction and would be difficult to damage. A lack of moving parts will ensure that the robot will be less likely to get damaged during operation. Perspex prongs will allow for a sturdy, lightweight retrieval construction. Sensors will be places in secure locations to prevent damage or disturbance during operation.</w:t>
+        <w:t>The majority of the robot would be fairly simple to construct as it would use the provided chassis. The retrieval construction would be difficult to build as the design requires Hall Effect sensors, strain gauges, and stepper motors to eject the weight individually. The tracked design would be easy to implement as it is standard across all concept designs.</w:t>
       </w:r>
     </w:p>
     <w:p>
@@ -3955,12 +3875,13 @@
           <w:lang w:val="en-US"/>
         </w:rPr>
       </w:pPr>
-      <w:bookmarkStart w:id="47" w:name="_Toc419578434"/>
+      <w:bookmarkStart w:id="47" w:name="_Toc419578436"/>
       <w:r>
         <w:rPr>
           <w:lang w:val="en-US"/>
         </w:rPr>
-        <w:t>Reliability</w:t>
+        <w:lastRenderedPageBreak/>
+        <w:t>Maintenance</w:t>
       </w:r>
       <w:bookmarkEnd w:id="47"/>
     </w:p>
@@ -3974,89 +3895,24 @@
         <w:rPr>
           <w:lang w:val="en-US"/>
         </w:rPr>
-        <w:t xml:space="preserve">The picking up of the weights would be rather complex with this design as careful positioning of the prongs would be required. Once a lighter weight has been ejected from the robot then it must be able to move and pick up the heavier weight without the ejected weight interfering. Picking up weights that are along the edges of the arena or in tight spots could not be retrieved by this robot. </w:t>
-      </w:r>
-      <w:r>
+        <w:t>The design would use the Perspex quick release mechanism for the controller and battery. The retrieval method requires a fair amount of testing and fine tuning before it could work efficiently. This complexity means that more maintenance would be required on this part.</w:t>
+      </w:r>
+    </w:p>
+    <w:p>
+      <w:pPr>
+        <w:pStyle w:val="Heading3"/>
         <w:rPr>
           <w:lang w:val="en-US"/>
         </w:rPr>
-        <w:lastRenderedPageBreak/>
-        <w:t>Randomly driving around the arena is a very inefficient method of collecting weights as since there is no returning to home base, the robot must pick up the heaviest weight in order to have a chance at winning.</w:t>
-      </w:r>
-    </w:p>
-    <w:p>
-      <w:pPr>
-        <w:pStyle w:val="Heading3"/>
+      </w:pPr>
+      <w:bookmarkStart w:id="48" w:name="_Toc419578437"/>
+      <w:r>
         <w:rPr>
           <w:lang w:val="en-US"/>
         </w:rPr>
-      </w:pPr>
-      <w:bookmarkStart w:id="48" w:name="_Toc419578435"/>
-      <w:r>
-        <w:rPr>
-          <w:lang w:val="en-US"/>
-        </w:rPr>
-        <w:t>Ease of build</w:t>
+        <w:t>Modularity</w:t>
       </w:r>
       <w:bookmarkEnd w:id="48"/>
-    </w:p>
-    <w:p>
-      <w:pPr>
-        <w:rPr>
-          <w:lang w:val="en-US"/>
-        </w:rPr>
-      </w:pPr>
-      <w:r>
-        <w:rPr>
-          <w:lang w:val="en-US"/>
-        </w:rPr>
-        <w:t>The majority of the robot would be fairly simple to construct as it would use the provided chassis. The retrieval construction would be difficult to build as the design requires Hall Effect sensors, strain gauges, and stepper motors to eject the weight individually. The tracked design would be easy to implement as it is standard across all concept designs.</w:t>
-      </w:r>
-    </w:p>
-    <w:p>
-      <w:pPr>
-        <w:pStyle w:val="Heading3"/>
-        <w:rPr>
-          <w:lang w:val="en-US"/>
-        </w:rPr>
-      </w:pPr>
-      <w:bookmarkStart w:id="49" w:name="_Toc419578436"/>
-      <w:r>
-        <w:rPr>
-          <w:lang w:val="en-US"/>
-        </w:rPr>
-        <w:t>Maintenance</w:t>
-      </w:r>
-      <w:bookmarkEnd w:id="49"/>
-    </w:p>
-    <w:p>
-      <w:pPr>
-        <w:rPr>
-          <w:lang w:val="en-US"/>
-        </w:rPr>
-      </w:pPr>
-      <w:r>
-        <w:rPr>
-          <w:lang w:val="en-US"/>
-        </w:rPr>
-        <w:t>The design would use the Perspex quick release mechanism for the controller and battery. The retrieval method requires a fair amount of testing and fine tuning before it could work efficiently. This complexity means that more maintenance would be required on this part.</w:t>
-      </w:r>
-    </w:p>
-    <w:p>
-      <w:pPr>
-        <w:pStyle w:val="Heading3"/>
-        <w:rPr>
-          <w:lang w:val="en-US"/>
-        </w:rPr>
-      </w:pPr>
-      <w:bookmarkStart w:id="50" w:name="_Toc419578437"/>
-      <w:r>
-        <w:rPr>
-          <w:lang w:val="en-US"/>
-        </w:rPr>
-        <w:t>Modularity</w:t>
-      </w:r>
-      <w:bookmarkEnd w:id="50"/>
     </w:p>
     <w:p>
       <w:pPr>
@@ -4079,14 +3935,14 @@
           <w:lang w:val="en-US"/>
         </w:rPr>
       </w:pPr>
-      <w:bookmarkStart w:id="51" w:name="_Toc419578438"/>
+      <w:bookmarkStart w:id="49" w:name="_Toc419578438"/>
       <w:r>
         <w:rPr>
           <w:lang w:val="en-US"/>
         </w:rPr>
         <w:t>Cost</w:t>
       </w:r>
-      <w:bookmarkEnd w:id="51"/>
+      <w:bookmarkEnd w:id="49"/>
     </w:p>
     <w:p>
       <w:r>
@@ -4161,7 +4017,7 @@
       <w:pPr>
         <w:pStyle w:val="Heading1"/>
       </w:pPr>
-      <w:bookmarkStart w:id="52" w:name="_Toc419578439"/>
+      <w:bookmarkStart w:id="50" w:name="_Toc419578439"/>
       <w:r>
         <w:t xml:space="preserve">6.0 </w:t>
       </w:r>
@@ -4171,7 +4027,7 @@
       <w:r>
         <w:t>ecommendations</w:t>
       </w:r>
-      <w:bookmarkEnd w:id="52"/>
+      <w:bookmarkEnd w:id="50"/>
     </w:p>
     <w:p>
       <w:pPr>
@@ -4190,15 +4046,14 @@
       <w:pPr>
         <w:pStyle w:val="Heading1"/>
       </w:pPr>
-      <w:bookmarkStart w:id="53" w:name="_Toc419578440"/>
-      <w:r>
-        <w:lastRenderedPageBreak/>
+      <w:bookmarkStart w:id="51" w:name="_Toc419578440"/>
+      <w:r>
         <w:t>Contribution S</w:t>
       </w:r>
       <w:r>
         <w:t>tatement</w:t>
       </w:r>
-      <w:bookmarkEnd w:id="53"/>
+      <w:bookmarkEnd w:id="51"/>
       <w:r>
         <w:t>s</w:t>
       </w:r>
@@ -4269,6 +4124,7 @@
         </w:numPr>
       </w:pPr>
       <w:r>
+        <w:lastRenderedPageBreak/>
         <w:t>Document Formatting</w:t>
       </w:r>
     </w:p>
@@ -4710,7 +4566,6 @@
         </w:numPr>
       </w:pPr>
       <w:r>
-        <w:lastRenderedPageBreak/>
         <w:t>Relay x2</w:t>
       </w:r>
     </w:p>
@@ -4813,6 +4668,7 @@
         </w:numPr>
       </w:pPr>
       <w:r>
+        <w:lastRenderedPageBreak/>
         <w:t>Variable Resistor 10k</w:t>
       </w:r>
     </w:p>
@@ -4989,7 +4845,7 @@
           <w:rPr>
             <w:noProof/>
           </w:rPr>
-          <w:t>3</w:t>
+          <w:t>12</w:t>
         </w:r>
         <w:r>
           <w:rPr>
@@ -10665,7 +10521,7 @@
 </file>
 
 <file path=customXml/itemProps1.xml><?xml version="1.0" encoding="utf-8"?>
-<ds:datastoreItem xmlns:ds="http://schemas.openxmlformats.org/officeDocument/2006/customXml" ds:itemID="{8DCE6C18-0406-48E7-94A3-CC17B44A3A58}">
+<ds:datastoreItem xmlns:ds="http://schemas.openxmlformats.org/officeDocument/2006/customXml" ds:itemID="{EA98E687-5A2C-44AE-A0E2-9B4F9E0CFE41}">
   <ds:schemaRefs>
     <ds:schemaRef ds:uri="http://schemas.openxmlformats.org/officeDocument/2006/bibliography"/>
   </ds:schemaRefs>

</xml_diff>

<commit_message>
- added figure of merit. 300 points to our bot!
</commit_message>
<xml_diff>
--- a/Reports/Progress Report 1.docx
+++ b/Reports/Progress Report 1.docx
@@ -1363,14 +1363,27 @@
                             <w:r>
                               <w:t xml:space="preserve">Figure </w:t>
                             </w:r>
-                            <w:fldSimple w:instr=" SEQ Figure \* ARABIC ">
-                              <w:r>
-                                <w:rPr>
-                                  <w:noProof/>
-                                </w:rPr>
-                                <w:t>1</w:t>
-                              </w:r>
-                            </w:fldSimple>
+                            <w:r>
+                              <w:fldChar w:fldCharType="begin"/>
+                            </w:r>
+                            <w:r>
+                              <w:instrText xml:space="preserve"> SEQ Figure \* ARABIC </w:instrText>
+                            </w:r>
+                            <w:r>
+                              <w:fldChar w:fldCharType="separate"/>
+                            </w:r>
+                            <w:r>
+                              <w:rPr>
+                                <w:noProof/>
+                              </w:rPr>
+                              <w:t>1</w:t>
+                            </w:r>
+                            <w:r>
+                              <w:rPr>
+                                <w:noProof/>
+                              </w:rPr>
+                              <w:fldChar w:fldCharType="end"/>
+                            </w:r>
                             <w:bookmarkEnd w:id="18"/>
                             <w:r>
                               <w:t xml:space="preserve">.1: Strategic Speed Runs </w:t>
@@ -1664,14 +1677,30 @@
                             <w:r>
                               <w:t xml:space="preserve">Figure </w:t>
                             </w:r>
-                            <w:fldSimple w:instr=" SEQ Figure \* ARABIC ">
-                              <w:r>
-                                <w:rPr>
-                                  <w:noProof/>
-                                </w:rPr>
-                                <w:t>1</w:t>
-                              </w:r>
-                            </w:fldSimple>
+                            <w:r>
+                              <w:fldChar w:fldCharType="begin"/>
+                            </w:r>
+                            <w:r>
+                              <w:instrText xml:space="preserve"> SEQ Figure </w:instrText>
+                            </w:r>
+                            <w:r>
+                              <w:instrText xml:space="preserve">\* ARABIC </w:instrText>
+                            </w:r>
+                            <w:r>
+                              <w:fldChar w:fldCharType="separate"/>
+                            </w:r>
+                            <w:r>
+                              <w:rPr>
+                                <w:noProof/>
+                              </w:rPr>
+                              <w:t>1</w:t>
+                            </w:r>
+                            <w:r>
+                              <w:rPr>
+                                <w:noProof/>
+                              </w:rPr>
+                              <w:fldChar w:fldCharType="end"/>
+                            </w:r>
                             <w:bookmarkEnd w:id="21"/>
                             <w:r>
                               <w:t xml:space="preserve">.2: Perimeter Collection </w:t>
@@ -1975,14 +2004,27 @@
                             <w:r>
                               <w:t xml:space="preserve">Figure </w:t>
                             </w:r>
-                            <w:fldSimple w:instr=" SEQ Figure \* ARABIC ">
-                              <w:r>
-                                <w:rPr>
-                                  <w:noProof/>
-                                </w:rPr>
-                                <w:t>1</w:t>
-                              </w:r>
-                            </w:fldSimple>
+                            <w:r>
+                              <w:fldChar w:fldCharType="begin"/>
+                            </w:r>
+                            <w:r>
+                              <w:instrText xml:space="preserve"> SEQ Figure \* ARABIC </w:instrText>
+                            </w:r>
+                            <w:r>
+                              <w:fldChar w:fldCharType="separate"/>
+                            </w:r>
+                            <w:r>
+                              <w:rPr>
+                                <w:noProof/>
+                              </w:rPr>
+                              <w:t>1</w:t>
+                            </w:r>
+                            <w:r>
+                              <w:rPr>
+                                <w:noProof/>
+                              </w:rPr>
+                              <w:fldChar w:fldCharType="end"/>
+                            </w:r>
                             <w:r>
                               <w:t xml:space="preserve">.3: Weight Optimization </w:t>
                             </w:r>
@@ -2183,28 +2225,13 @@
         <w:t>3.1 and 3.2</w:t>
       </w:r>
       <w:r>
-        <w:t xml:space="preserve">, but each will have different package collection methods </w:t>
-      </w:r>
-      <w:r>
-        <w:rPr>
-          <w:highlight w:val="yellow"/>
-        </w:rPr>
-        <w:t xml:space="preserve">( and </w:t>
-      </w:r>
-      <w:r>
-        <w:rPr>
-          <w:highlight w:val="yellow"/>
-        </w:rPr>
-        <w:t>ways of dealing with the opponent</w:t>
-      </w:r>
-      <w:r>
-        <w:rPr>
-          <w:highlight w:val="yellow"/>
-        </w:rPr>
-        <w:t>?)</w:t>
-      </w:r>
-      <w:r>
-        <w:t xml:space="preserve">. </w:t>
+        <w:t>, but each will have diffe</w:t>
+      </w:r>
+      <w:r>
+        <w:t xml:space="preserve">rent package collection methods. </w:t>
+      </w:r>
+      <w:r>
+        <w:t xml:space="preserve"> </w:t>
       </w:r>
       <w:r>
         <w:fldChar w:fldCharType="begin"/>
@@ -2222,7 +2249,7 @@
         <w:rPr>
           <w:noProof/>
         </w:rPr>
-        <w:t>2</w:t>
+        <w:t>1</w:t>
       </w:r>
       <w:r>
         <w:fldChar w:fldCharType="end"/>
@@ -2404,62 +2431,6 @@
           </w:p>
         </w:tc>
       </w:tr>
-      <w:tr>
-        <w:trPr>
-          <w:cnfStyle w:val="000000100000" w:firstRow="0" w:lastRow="0" w:firstColumn="0" w:lastColumn="0" w:oddVBand="0" w:evenVBand="0" w:oddHBand="1" w:evenHBand="0" w:firstRowFirstColumn="0" w:firstRowLastColumn="0" w:lastRowFirstColumn="0" w:lastRowLastColumn="0"/>
-        </w:trPr>
-        <w:tc>
-          <w:tcPr>
-            <w:cnfStyle w:val="001000000000" w:firstRow="0" w:lastRow="0" w:firstColumn="1" w:lastColumn="0" w:oddVBand="0" w:evenVBand="0" w:oddHBand="0" w:evenHBand="0" w:firstRowFirstColumn="0" w:firstRowLastColumn="0" w:lastRowFirstColumn="0" w:lastRowLastColumn="0"/>
-            <w:tcW w:w="2310" w:type="dxa"/>
-          </w:tcPr>
-          <w:p>
-            <w:r>
-              <w:t>[Opposition …?]</w:t>
-            </w:r>
-          </w:p>
-        </w:tc>
-        <w:tc>
-          <w:tcPr>
-            <w:tcW w:w="2310" w:type="dxa"/>
-          </w:tcPr>
-          <w:p>
-            <w:pPr>
-              <w:cnfStyle w:val="000000100000" w:firstRow="0" w:lastRow="0" w:firstColumn="0" w:lastColumn="0" w:oddVBand="0" w:evenVBand="0" w:oddHBand="1" w:evenHBand="0" w:firstRowFirstColumn="0" w:firstRowLastColumn="0" w:lastRowFirstColumn="0" w:lastRowLastColumn="0"/>
-            </w:pPr>
-            <w:r>
-              <w:t>HQ Blocking</w:t>
-            </w:r>
-          </w:p>
-        </w:tc>
-        <w:tc>
-          <w:tcPr>
-            <w:tcW w:w="2311" w:type="dxa"/>
-          </w:tcPr>
-          <w:p>
-            <w:pPr>
-              <w:cnfStyle w:val="000000100000" w:firstRow="0" w:lastRow="0" w:firstColumn="0" w:lastColumn="0" w:oddVBand="0" w:evenVBand="0" w:oddHBand="1" w:evenHBand="0" w:firstRowFirstColumn="0" w:firstRowLastColumn="0" w:lastRowFirstColumn="0" w:lastRowLastColumn="0"/>
-            </w:pPr>
-            <w:r>
-              <w:t>Sensor Interference</w:t>
-            </w:r>
-          </w:p>
-        </w:tc>
-        <w:tc>
-          <w:tcPr>
-            <w:tcW w:w="2311" w:type="dxa"/>
-          </w:tcPr>
-          <w:p>
-            <w:pPr>
-              <w:keepNext/>
-              <w:cnfStyle w:val="000000100000" w:firstRow="0" w:lastRow="0" w:firstColumn="0" w:lastColumn="0" w:oddVBand="0" w:evenVBand="0" w:oddHBand="1" w:evenHBand="0" w:firstRowFirstColumn="0" w:firstRowLastColumn="0" w:lastRowFirstColumn="0" w:lastRowLastColumn="0"/>
-            </w:pPr>
-            <w:r>
-              <w:t>Speed</w:t>
-            </w:r>
-          </w:p>
-        </w:tc>
-      </w:tr>
     </w:tbl>
     <w:p>
       <w:pPr>
@@ -2474,7 +2445,7 @@
           <w:rPr>
             <w:noProof/>
           </w:rPr>
-          <w:t>2</w:t>
+          <w:t>1</w:t>
         </w:r>
       </w:fldSimple>
       <w:bookmarkEnd w:id="24"/>
@@ -2805,14 +2776,27 @@
       <w:r>
         <w:t xml:space="preserve">Figure </w:t>
       </w:r>
-      <w:fldSimple w:instr=" SEQ Figure \* ARABIC ">
-        <w:r>
-          <w:rPr>
-            <w:noProof/>
-          </w:rPr>
-          <w:t>2</w:t>
-        </w:r>
-      </w:fldSimple>
+      <w:r>
+        <w:fldChar w:fldCharType="begin"/>
+      </w:r>
+      <w:r>
+        <w:instrText xml:space="preserve"> SEQ Figure \* ARABIC </w:instrText>
+      </w:r>
+      <w:r>
+        <w:fldChar w:fldCharType="separate"/>
+      </w:r>
+      <w:r>
+        <w:rPr>
+          <w:noProof/>
+        </w:rPr>
+        <w:t>2</w:t>
+      </w:r>
+      <w:r>
+        <w:rPr>
+          <w:noProof/>
+        </w:rPr>
+        <w:fldChar w:fldCharType="end"/>
+      </w:r>
       <w:bookmarkEnd w:id="26"/>
       <w:r>
         <w:t>:</w:t>
@@ -2826,8 +2810,6 @@
         <w:pStyle w:val="Heading2"/>
       </w:pPr>
       <w:bookmarkStart w:id="27" w:name="_Toc419578415"/>
-      <w:bookmarkStart w:id="28" w:name="_GoBack"/>
-      <w:bookmarkEnd w:id="28"/>
       <w:r>
         <w:t xml:space="preserve">4.2 </w:t>
       </w:r>
@@ -2965,14 +2947,14 @@
       <w:pPr>
         <w:pStyle w:val="Heading2"/>
       </w:pPr>
-      <w:bookmarkStart w:id="29" w:name="_Toc419578416"/>
+      <w:bookmarkStart w:id="28" w:name="_Toc419578416"/>
       <w:r>
         <w:t xml:space="preserve">4.3 </w:t>
       </w:r>
       <w:r>
         <w:t>Concept 3</w:t>
       </w:r>
-      <w:bookmarkEnd w:id="29"/>
+      <w:bookmarkEnd w:id="28"/>
     </w:p>
     <w:p>
       <w:r>
@@ -3059,7 +3041,7 @@
       <w:pPr>
         <w:pStyle w:val="Heading1"/>
       </w:pPr>
-      <w:bookmarkStart w:id="30" w:name="_Toc419578417"/>
+      <w:bookmarkStart w:id="29" w:name="_Toc419578417"/>
       <w:r>
         <w:t xml:space="preserve">5.0 </w:t>
       </w:r>
@@ -3069,30 +3051,57 @@
       <w:r>
         <w:t>valuation</w:t>
       </w:r>
+      <w:bookmarkEnd w:id="29"/>
+    </w:p>
+    <w:p>
+      <w:bookmarkStart w:id="30" w:name="_Toc419578418"/>
+      <w:r>
+        <w:t>The following section contains an evaluation of each section separately. Calculations have been done only in the case that some aspect of the concept may not work under the restrictions we have, such as power consumption.</w:t>
+      </w:r>
+    </w:p>
+    <w:p>
+      <w:pPr>
+        <w:pStyle w:val="Heading2"/>
+      </w:pPr>
+      <w:r>
+        <w:t xml:space="preserve">5.1 Evaluation of </w:t>
+      </w:r>
+      <w:r>
+        <w:t>C</w:t>
+      </w:r>
+      <w:r>
+        <w:t xml:space="preserve">oncept </w:t>
+      </w:r>
       <w:bookmarkEnd w:id="30"/>
-    </w:p>
-    <w:p>
-      <w:bookmarkStart w:id="31" w:name="_Toc419578418"/>
-      <w:r>
-        <w:t>The following section contains an evaluation of each section separately. Calculations have been done only in the case that some aspect of the concept may not work under the restrictions we have, such as power consumption.</w:t>
-      </w:r>
-    </w:p>
-    <w:p>
-      <w:pPr>
-        <w:pStyle w:val="Heading2"/>
-      </w:pPr>
-      <w:r>
-        <w:t xml:space="preserve">5.1 Evaluation of </w:t>
-      </w:r>
-      <w:r>
-        <w:t>C</w:t>
-      </w:r>
-      <w:r>
-        <w:t xml:space="preserve">oncept </w:t>
+      <w:r>
+        <w:t>1</w:t>
+      </w:r>
+    </w:p>
+    <w:p>
+      <w:pPr>
+        <w:pStyle w:val="Heading3"/>
+        <w:rPr>
+          <w:lang w:val="en-US"/>
+        </w:rPr>
+      </w:pPr>
+      <w:bookmarkStart w:id="31" w:name="_Toc419578419"/>
+      <w:r>
+        <w:rPr>
+          <w:lang w:val="en-US"/>
+        </w:rPr>
+        <w:t>Robustness</w:t>
       </w:r>
       <w:bookmarkEnd w:id="31"/>
-      <w:r>
-        <w:t>1</w:t>
+    </w:p>
+    <w:p>
+      <w:r>
+        <w:t xml:space="preserve">With the Perspex frame at the front of the robot a solid barrier is the first point of contact. This is good because small parts won’t break off when in contact with things. The magnets out the front might come into contact with the other robot and attach to the robot. If this happens there will be no way to detach without dropping our weights. The robot may be more prone to front weight distribution. </w:t>
+      </w:r>
+      <w:r>
+        <w:rPr>
+          <w:highlight w:val="yellow"/>
+        </w:rPr>
+        <w:t>If the other robot is very high our sensors on top of our robot will give us wrong readings because of the obstruction.</w:t>
       </w:r>
     </w:p>
     <w:p>
@@ -3102,34 +3111,7 @@
           <w:lang w:val="en-US"/>
         </w:rPr>
       </w:pPr>
-      <w:bookmarkStart w:id="32" w:name="_Toc419578419"/>
-      <w:r>
-        <w:rPr>
-          <w:lang w:val="en-US"/>
-        </w:rPr>
-        <w:t>Robustness</w:t>
-      </w:r>
-      <w:bookmarkEnd w:id="32"/>
-    </w:p>
-    <w:p>
-      <w:r>
-        <w:t xml:space="preserve">With the Perspex frame at the front of the robot a solid barrier is the first point of contact. This is good because small parts won’t break off when in contact with things. The magnets out the front might come into contact with the other robot and attach to the robot. If this happens there will be no way to detach without dropping our weights. The robot may be more prone to front weight distribution. </w:t>
-      </w:r>
-      <w:r>
-        <w:rPr>
-          <w:highlight w:val="yellow"/>
-        </w:rPr>
-        <w:t>If the other robot is very high our sensors on top of our robot will give us wrong readings because of the obstruction.</w:t>
-      </w:r>
-    </w:p>
-    <w:p>
-      <w:pPr>
-        <w:pStyle w:val="Heading3"/>
-        <w:rPr>
-          <w:lang w:val="en-US"/>
-        </w:rPr>
-      </w:pPr>
-      <w:bookmarkStart w:id="33" w:name="_Toc419578420"/>
+      <w:bookmarkStart w:id="32" w:name="_Toc419578420"/>
       <w:r>
         <w:rPr>
           <w:lang w:val="en-US"/>
@@ -3137,28 +3119,28 @@
         <w:lastRenderedPageBreak/>
         <w:t>Reliability</w:t>
       </w:r>
+      <w:bookmarkEnd w:id="32"/>
+    </w:p>
+    <w:p>
+      <w:r>
+        <w:t>The magnets will be industrial grade and not be prone to chipping or lose of magnetism. This concept heavily relies on the pathfinding algorithm to work. If it map is incorrect the robot will not know where it has been or has to go. If the map works but the sensors don’t give reliable information the algorithm won’t know where to go and will get confused. Gears slipping in the pickup mechanism could also be a problem.</w:t>
+      </w:r>
+    </w:p>
+    <w:p>
+      <w:pPr>
+        <w:pStyle w:val="Heading3"/>
+        <w:rPr>
+          <w:lang w:val="en-US"/>
+        </w:rPr>
+      </w:pPr>
+      <w:bookmarkStart w:id="33" w:name="_Toc419578421"/>
+      <w:r>
+        <w:rPr>
+          <w:lang w:val="en-US"/>
+        </w:rPr>
+        <w:t>Ease of build</w:t>
+      </w:r>
       <w:bookmarkEnd w:id="33"/>
-    </w:p>
-    <w:p>
-      <w:r>
-        <w:t>The magnets will be industrial grade and not be prone to chipping or lose of magnetism. This concept heavily relies on the pathfinding algorithm to work. If it map is incorrect the robot will not know where it has been or has to go. If the map works but the sensors don’t give reliable information the algorithm won’t know where to go and will get confused. Gears slipping in the pickup mechanism could also be a problem.</w:t>
-      </w:r>
-    </w:p>
-    <w:p>
-      <w:pPr>
-        <w:pStyle w:val="Heading3"/>
-        <w:rPr>
-          <w:lang w:val="en-US"/>
-        </w:rPr>
-      </w:pPr>
-      <w:bookmarkStart w:id="34" w:name="_Toc419578421"/>
-      <w:r>
-        <w:rPr>
-          <w:lang w:val="en-US"/>
-        </w:rPr>
-        <w:t>Ease of build</w:t>
-      </w:r>
-      <w:bookmarkEnd w:id="34"/>
     </w:p>
     <w:p>
       <w:r>
@@ -3302,86 +3284,86 @@
           <w:lang w:val="en-US"/>
         </w:rPr>
       </w:pPr>
-      <w:bookmarkStart w:id="35" w:name="_Toc419578422"/>
+      <w:bookmarkStart w:id="34" w:name="_Toc419578422"/>
       <w:r>
         <w:rPr>
           <w:lang w:val="en-US"/>
         </w:rPr>
         <w:t>Maintenance</w:t>
       </w:r>
+      <w:bookmarkEnd w:id="34"/>
+    </w:p>
+    <w:p>
+      <w:r>
+        <w:t>With the front of the robot having a Perspex sheet</w:t>
+      </w:r>
+      <w:r>
+        <w:t>,</w:t>
+      </w:r>
+      <w:r>
+        <w:t xml:space="preserve"> access from the top of the robot will be easy and preferred. The main controller and battery will be able to be removed via a quick release mechanism. The pickup assembly will be able to be fully detached easily for maintenance inside the chassis or to work on the pickup assembly.</w:t>
+      </w:r>
+    </w:p>
+    <w:p>
+      <w:pPr>
+        <w:pStyle w:val="Heading3"/>
+        <w:rPr>
+          <w:lang w:val="en-US"/>
+        </w:rPr>
+      </w:pPr>
+      <w:bookmarkStart w:id="35" w:name="_Toc419578423"/>
+      <w:r>
+        <w:rPr>
+          <w:lang w:val="en-US"/>
+        </w:rPr>
+        <w:t>Modularity</w:t>
+      </w:r>
       <w:bookmarkEnd w:id="35"/>
     </w:p>
     <w:p>
       <w:r>
-        <w:t>With the front of the robot having a Perspex sheet</w:t>
-      </w:r>
-      <w:r>
-        <w:t>,</w:t>
-      </w:r>
-      <w:r>
-        <w:t xml:space="preserve"> access from the top of the robot will be easy and preferred. The main controller and battery will be able to be removed via a quick release mechanism. The pickup assembly will be able to be fully detached easily for maintenance inside the chassis or to work on the pickup assembly.</w:t>
+        <w:t xml:space="preserve">This concept is very modular, as the </w:t>
+      </w:r>
+      <w:r>
+        <w:t>pickup mechanism will work for a variety of tactics</w:t>
+      </w:r>
+      <w:r>
+        <w:t>. Conversely, the tactic could use any range of collection methods without impeding its functionality. If anything needed to be changed later on in the process, it could be done.</w:t>
       </w:r>
     </w:p>
     <w:p>
       <w:pPr>
         <w:pStyle w:val="Heading3"/>
+      </w:pPr>
+      <w:r>
+        <w:t>Cost</w:t>
+      </w:r>
+    </w:p>
+    <w:p>
+      <w:pPr>
+        <w:pStyle w:val="Heading2"/>
+      </w:pPr>
+      <w:bookmarkStart w:id="36" w:name="_Toc419578425"/>
+      <w:r>
+        <w:t>5.2 Concept 2</w:t>
+      </w:r>
+      <w:bookmarkEnd w:id="36"/>
+    </w:p>
+    <w:p>
+      <w:pPr>
+        <w:pStyle w:val="Heading3"/>
         <w:rPr>
           <w:lang w:val="en-US"/>
         </w:rPr>
       </w:pPr>
-      <w:bookmarkStart w:id="36" w:name="_Toc419578423"/>
+      <w:bookmarkStart w:id="37" w:name="_Toc419578426"/>
       <w:r>
         <w:rPr>
           <w:lang w:val="en-US"/>
         </w:rPr>
-        <w:t>Modularity</w:t>
-      </w:r>
-      <w:bookmarkEnd w:id="36"/>
-    </w:p>
-    <w:p>
-      <w:r>
-        <w:t xml:space="preserve">This concept is very modular, as the </w:t>
-      </w:r>
-      <w:r>
-        <w:t>pickup mechanism will work for a variety of tactics</w:t>
-      </w:r>
-      <w:r>
-        <w:t>. Conversely, the tactic could use any range of collection methods without impeding its functionality. If anything needed to be changed later on in the process, it could be done.</w:t>
-      </w:r>
-    </w:p>
-    <w:p>
-      <w:pPr>
-        <w:pStyle w:val="Heading3"/>
-      </w:pPr>
-      <w:r>
-        <w:t>Cost</w:t>
-      </w:r>
-    </w:p>
-    <w:p>
-      <w:pPr>
-        <w:pStyle w:val="Heading2"/>
-      </w:pPr>
-      <w:bookmarkStart w:id="37" w:name="_Toc419578425"/>
-      <w:r>
-        <w:t>5.2 Concept 2</w:t>
+        <w:t>Robustness</w:t>
       </w:r>
       <w:bookmarkEnd w:id="37"/>
-    </w:p>
-    <w:p>
-      <w:pPr>
-        <w:pStyle w:val="Heading3"/>
-        <w:rPr>
-          <w:lang w:val="en-US"/>
-        </w:rPr>
-      </w:pPr>
-      <w:bookmarkStart w:id="38" w:name="_Toc419578426"/>
-      <w:r>
-        <w:rPr>
-          <w:lang w:val="en-US"/>
-        </w:rPr>
-        <w:t>Robustness</w:t>
-      </w:r>
-      <w:bookmarkEnd w:id="38"/>
     </w:p>
     <w:p>
       <w:pPr>
@@ -3580,7 +3562,7 @@
           <w:lang w:val="en-US"/>
         </w:rPr>
       </w:pPr>
-      <w:bookmarkStart w:id="39" w:name="_Toc419578427"/>
+      <w:bookmarkStart w:id="38" w:name="_Toc419578427"/>
       <w:r>
         <w:rPr>
           <w:lang w:val="en-US"/>
@@ -3588,6 +3570,55 @@
         <w:lastRenderedPageBreak/>
         <w:t>Reliability</w:t>
       </w:r>
+      <w:bookmarkEnd w:id="38"/>
+    </w:p>
+    <w:p>
+      <w:pPr>
+        <w:rPr>
+          <w:lang w:val="en-US"/>
+        </w:rPr>
+      </w:pPr>
+      <w:r>
+        <w:rPr>
+          <w:lang w:val="en-US"/>
+        </w:rPr>
+        <w:t>While being very robust, this concept is not very reliabl</w:t>
+      </w:r>
+      <w:r>
+        <w:rPr>
+          <w:lang w:val="en-US"/>
+        </w:rPr>
+        <w:t xml:space="preserve">e. It is possible for the robot to get lost in the map and unable to find </w:t>
+      </w:r>
+      <w:proofErr w:type="gramStart"/>
+      <w:r>
+        <w:rPr>
+          <w:lang w:val="en-US"/>
+        </w:rPr>
+        <w:t>HQ,</w:t>
+      </w:r>
+      <w:proofErr w:type="gramEnd"/>
+      <w:r>
+        <w:rPr>
+          <w:lang w:val="en-US"/>
+        </w:rPr>
+        <w:t xml:space="preserve"> and it’s also possible for the packages to get removed by obstacles. These are both crippling problems with this concept.</w:t>
+      </w:r>
+    </w:p>
+    <w:p>
+      <w:pPr>
+        <w:pStyle w:val="Heading3"/>
+        <w:rPr>
+          <w:lang w:val="en-US"/>
+        </w:rPr>
+      </w:pPr>
+      <w:bookmarkStart w:id="39" w:name="_Toc419578428"/>
+      <w:r>
+        <w:rPr>
+          <w:lang w:val="en-US"/>
+        </w:rPr>
+        <w:t>Ease of build</w:t>
+      </w:r>
       <w:bookmarkEnd w:id="39"/>
     </w:p>
     <w:p>
@@ -3600,27 +3631,42 @@
         <w:rPr>
           <w:lang w:val="en-US"/>
         </w:rPr>
-        <w:t>While being very robust, this concept is not very reliabl</w:t>
+        <w:t xml:space="preserve">Again, due to the lack of moving parts, this robot would be very simple to create, unless an extra power management circuit board is required. Even in this case, </w:t>
       </w:r>
       <w:r>
         <w:rPr>
           <w:lang w:val="en-US"/>
         </w:rPr>
-        <w:t xml:space="preserve">e. It is possible for the robot to get lost in the map and unable to find </w:t>
-      </w:r>
-      <w:proofErr w:type="gramStart"/>
-      <w:r>
+        <w:t>the only complexity would be in designing the board rather than physical assembly.</w:t>
+      </w:r>
+    </w:p>
+    <w:p>
+      <w:pPr>
+        <w:pStyle w:val="Heading3"/>
         <w:rPr>
           <w:lang w:val="en-US"/>
         </w:rPr>
-        <w:t>HQ,</w:t>
-      </w:r>
-      <w:proofErr w:type="gramEnd"/>
+      </w:pPr>
+      <w:bookmarkStart w:id="40" w:name="_Toc419578429"/>
       <w:r>
         <w:rPr>
           <w:lang w:val="en-US"/>
         </w:rPr>
-        <w:t xml:space="preserve"> and it’s also possible for the packages to get removed by obstacles. These are both crippling problems with this concept.</w:t>
+        <w:t>Maintenance</w:t>
+      </w:r>
+      <w:bookmarkEnd w:id="40"/>
+    </w:p>
+    <w:p>
+      <w:pPr>
+        <w:rPr>
+          <w:lang w:val="en-US"/>
+        </w:rPr>
+      </w:pPr>
+      <w:r>
+        <w:rPr>
+          <w:lang w:val="en-US"/>
+        </w:rPr>
+        <w:t>As with Concept 1, there is a quick release mechanism for the controller and battery. There are almost no other parts inside, so there will be lots of space to work in, and the other functional parts are all external. As long as the brackets are designed decently, maintenance would be trivial.</w:t>
       </w:r>
     </w:p>
     <w:p>
@@ -3630,78 +3676,14 @@
           <w:lang w:val="en-US"/>
         </w:rPr>
       </w:pPr>
-      <w:bookmarkStart w:id="40" w:name="_Toc419578428"/>
+      <w:bookmarkStart w:id="41" w:name="_Toc419578430"/>
       <w:r>
         <w:rPr>
           <w:lang w:val="en-US"/>
         </w:rPr>
-        <w:t>Ease of build</w:t>
-      </w:r>
-      <w:bookmarkEnd w:id="40"/>
-    </w:p>
-    <w:p>
-      <w:pPr>
-        <w:rPr>
-          <w:lang w:val="en-US"/>
-        </w:rPr>
-      </w:pPr>
-      <w:r>
-        <w:rPr>
-          <w:lang w:val="en-US"/>
-        </w:rPr>
-        <w:t xml:space="preserve">Again, due to the lack of moving parts, this robot would be very simple to create, unless an extra power management circuit board is required. Even in this case, </w:t>
-      </w:r>
-      <w:r>
-        <w:rPr>
-          <w:lang w:val="en-US"/>
-        </w:rPr>
-        <w:t>the only complexity would be in designing the board rather than physical assembly.</w:t>
-      </w:r>
-    </w:p>
-    <w:p>
-      <w:pPr>
-        <w:pStyle w:val="Heading3"/>
-        <w:rPr>
-          <w:lang w:val="en-US"/>
-        </w:rPr>
-      </w:pPr>
-      <w:bookmarkStart w:id="41" w:name="_Toc419578429"/>
-      <w:r>
-        <w:rPr>
-          <w:lang w:val="en-US"/>
-        </w:rPr>
-        <w:t>Maintenance</w:t>
+        <w:t>Modularity</w:t>
       </w:r>
       <w:bookmarkEnd w:id="41"/>
-    </w:p>
-    <w:p>
-      <w:pPr>
-        <w:rPr>
-          <w:lang w:val="en-US"/>
-        </w:rPr>
-      </w:pPr>
-      <w:r>
-        <w:rPr>
-          <w:lang w:val="en-US"/>
-        </w:rPr>
-        <w:t>As with Concept 1, there is a quick release mechanism for the controller and battery. There are almost no other parts inside, so there will be lots of space to work in, and the other functional parts are all external. As long as the brackets are designed decently, maintenance would be trivial.</w:t>
-      </w:r>
-    </w:p>
-    <w:p>
-      <w:pPr>
-        <w:pStyle w:val="Heading3"/>
-        <w:rPr>
-          <w:lang w:val="en-US"/>
-        </w:rPr>
-      </w:pPr>
-      <w:bookmarkStart w:id="42" w:name="_Toc419578430"/>
-      <w:r>
-        <w:rPr>
-          <w:lang w:val="en-US"/>
-        </w:rPr>
-        <w:t>Modularity</w:t>
-      </w:r>
-      <w:bookmarkEnd w:id="42"/>
     </w:p>
     <w:p>
       <w:pPr>
@@ -3775,25 +3757,54 @@
       <w:pPr>
         <w:pStyle w:val="Heading2"/>
       </w:pPr>
-      <w:bookmarkStart w:id="43" w:name="_Toc419578432"/>
+      <w:bookmarkStart w:id="42" w:name="_Toc419578432"/>
       <w:r>
         <w:t>5.3 Concept 3</w:t>
       </w:r>
+      <w:bookmarkEnd w:id="42"/>
+    </w:p>
+    <w:p>
+      <w:pPr>
+        <w:pStyle w:val="Heading3"/>
+        <w:rPr>
+          <w:lang w:val="en-US"/>
+        </w:rPr>
+      </w:pPr>
+      <w:bookmarkStart w:id="43" w:name="_Toc419578433"/>
+      <w:r>
+        <w:rPr>
+          <w:lang w:val="en-US"/>
+        </w:rPr>
+        <w:t>Robustness</w:t>
+      </w:r>
       <w:bookmarkEnd w:id="43"/>
     </w:p>
     <w:p>
       <w:pPr>
+        <w:rPr>
+          <w:lang w:val="en-US"/>
+        </w:rPr>
+      </w:pPr>
+      <w:r>
+        <w:rPr>
+          <w:lang w:val="en-US"/>
+        </w:rPr>
+        <w:t>Robot has a sturdy construction and would be difficult to damage. A lack of moving parts will ensure that the robot will be less likely to get damaged during operation. Perspex prongs will allow for a sturdy, lightweight retrieval construction. Sensors will be places in secure locations to prevent damage or disturbance during operation.</w:t>
+      </w:r>
+    </w:p>
+    <w:p>
+      <w:pPr>
         <w:pStyle w:val="Heading3"/>
         <w:rPr>
           <w:lang w:val="en-US"/>
         </w:rPr>
       </w:pPr>
-      <w:bookmarkStart w:id="44" w:name="_Toc419578433"/>
+      <w:bookmarkStart w:id="44" w:name="_Toc419578434"/>
       <w:r>
         <w:rPr>
           <w:lang w:val="en-US"/>
         </w:rPr>
-        <w:t>Robustness</w:t>
+        <w:t>Reliability</w:t>
       </w:r>
       <w:bookmarkEnd w:id="44"/>
     </w:p>
@@ -3807,7 +3818,7 @@
         <w:rPr>
           <w:lang w:val="en-US"/>
         </w:rPr>
-        <w:t>Robot has a sturdy construction and would be difficult to damage. A lack of moving parts will ensure that the robot will be less likely to get damaged during operation. Perspex prongs will allow for a sturdy, lightweight retrieval construction. Sensors will be places in secure locations to prevent damage or disturbance during operation.</w:t>
+        <w:t>The picking up of the weights would be rather complex with this design as careful positioning of the prongs would be required. Once a lighter weight has been ejected from the robot then it must be able to move and pick up the heavier weight without the ejected weight interfering. Picking up weights that are along the edges of the arena or in tight spots could not be retrieved by this robot. Randomly driving around the arena is a very inefficient method of collecting weights as since there is no returning to home base, the robot must pick up the heaviest weight in order to have a chance at winning.</w:t>
       </w:r>
     </w:p>
     <w:p>
@@ -3817,12 +3828,12 @@
           <w:lang w:val="en-US"/>
         </w:rPr>
       </w:pPr>
-      <w:bookmarkStart w:id="45" w:name="_Toc419578434"/>
+      <w:bookmarkStart w:id="45" w:name="_Toc419578435"/>
       <w:r>
         <w:rPr>
           <w:lang w:val="en-US"/>
         </w:rPr>
-        <w:t>Reliability</w:t>
+        <w:t>Ease of build</w:t>
       </w:r>
       <w:bookmarkEnd w:id="45"/>
     </w:p>
@@ -3836,7 +3847,7 @@
         <w:rPr>
           <w:lang w:val="en-US"/>
         </w:rPr>
-        <w:t>The picking up of the weights would be rather complex with this design as careful positioning of the prongs would be required. Once a lighter weight has been ejected from the robot then it must be able to move and pick up the heavier weight without the ejected weight interfering. Picking up weights that are along the edges of the arena or in tight spots could not be retrieved by this robot. Randomly driving around the arena is a very inefficient method of collecting weights as since there is no returning to home base, the robot must pick up the heaviest weight in order to have a chance at winning.</w:t>
+        <w:t>The majority of the robot would be fairly simple to construct as it would use the provided chassis. The retrieval construction would be difficult to build as the design requires Hall Effect sensors, strain gauges, and stepper motors to eject the weight individually. The tracked design would be easy to implement as it is standard across all concept designs.</w:t>
       </w:r>
     </w:p>
     <w:p>
@@ -3846,36 +3857,7 @@
           <w:lang w:val="en-US"/>
         </w:rPr>
       </w:pPr>
-      <w:bookmarkStart w:id="46" w:name="_Toc419578435"/>
-      <w:r>
-        <w:rPr>
-          <w:lang w:val="en-US"/>
-        </w:rPr>
-        <w:t>Ease of build</w:t>
-      </w:r>
-      <w:bookmarkEnd w:id="46"/>
-    </w:p>
-    <w:p>
-      <w:pPr>
-        <w:rPr>
-          <w:lang w:val="en-US"/>
-        </w:rPr>
-      </w:pPr>
-      <w:r>
-        <w:rPr>
-          <w:lang w:val="en-US"/>
-        </w:rPr>
-        <w:t>The majority of the robot would be fairly simple to construct as it would use the provided chassis. The retrieval construction would be difficult to build as the design requires Hall Effect sensors, strain gauges, and stepper motors to eject the weight individually. The tracked design would be easy to implement as it is standard across all concept designs.</w:t>
-      </w:r>
-    </w:p>
-    <w:p>
-      <w:pPr>
-        <w:pStyle w:val="Heading3"/>
-        <w:rPr>
-          <w:lang w:val="en-US"/>
-        </w:rPr>
-      </w:pPr>
-      <w:bookmarkStart w:id="47" w:name="_Toc419578436"/>
+      <w:bookmarkStart w:id="46" w:name="_Toc419578436"/>
       <w:r>
         <w:rPr>
           <w:lang w:val="en-US"/>
@@ -3883,36 +3865,36 @@
         <w:lastRenderedPageBreak/>
         <w:t>Maintenance</w:t>
       </w:r>
+      <w:bookmarkEnd w:id="46"/>
+    </w:p>
+    <w:p>
+      <w:pPr>
+        <w:rPr>
+          <w:lang w:val="en-US"/>
+        </w:rPr>
+      </w:pPr>
+      <w:r>
+        <w:rPr>
+          <w:lang w:val="en-US"/>
+        </w:rPr>
+        <w:t>The design would use the Perspex quick release mechanism for the controller and battery. The retrieval method requires a fair amount of testing and fine tuning before it could work efficiently. This complexity means that more maintenance would be required on this part.</w:t>
+      </w:r>
+    </w:p>
+    <w:p>
+      <w:pPr>
+        <w:pStyle w:val="Heading3"/>
+        <w:rPr>
+          <w:lang w:val="en-US"/>
+        </w:rPr>
+      </w:pPr>
+      <w:bookmarkStart w:id="47" w:name="_Toc419578437"/>
+      <w:r>
+        <w:rPr>
+          <w:lang w:val="en-US"/>
+        </w:rPr>
+        <w:t>Modularity</w:t>
+      </w:r>
       <w:bookmarkEnd w:id="47"/>
-    </w:p>
-    <w:p>
-      <w:pPr>
-        <w:rPr>
-          <w:lang w:val="en-US"/>
-        </w:rPr>
-      </w:pPr>
-      <w:r>
-        <w:rPr>
-          <w:lang w:val="en-US"/>
-        </w:rPr>
-        <w:t>The design would use the Perspex quick release mechanism for the controller and battery. The retrieval method requires a fair amount of testing and fine tuning before it could work efficiently. This complexity means that more maintenance would be required on this part.</w:t>
-      </w:r>
-    </w:p>
-    <w:p>
-      <w:pPr>
-        <w:pStyle w:val="Heading3"/>
-        <w:rPr>
-          <w:lang w:val="en-US"/>
-        </w:rPr>
-      </w:pPr>
-      <w:bookmarkStart w:id="48" w:name="_Toc419578437"/>
-      <w:r>
-        <w:rPr>
-          <w:lang w:val="en-US"/>
-        </w:rPr>
-        <w:t>Modularity</w:t>
-      </w:r>
-      <w:bookmarkEnd w:id="48"/>
     </w:p>
     <w:p>
       <w:pPr>
@@ -3935,14 +3917,14 @@
           <w:lang w:val="en-US"/>
         </w:rPr>
       </w:pPr>
-      <w:bookmarkStart w:id="49" w:name="_Toc419578438"/>
+      <w:bookmarkStart w:id="48" w:name="_Toc419578438"/>
       <w:r>
         <w:rPr>
           <w:lang w:val="en-US"/>
         </w:rPr>
         <w:t>Cost</w:t>
       </w:r>
-      <w:bookmarkEnd w:id="49"/>
+      <w:bookmarkEnd w:id="48"/>
     </w:p>
     <w:p>
       <w:r>
@@ -3994,9 +3976,514 @@
         <w:t>5.4 Final Comparison</w:t>
       </w:r>
     </w:p>
-    <w:p>
-      <w:r>
-        <w:t>- ‘Merit table’ score chart</w:t>
+    <w:tbl>
+      <w:tblPr>
+        <w:tblStyle w:val="MediumGrid2"/>
+        <w:tblW w:w="0" w:type="auto"/>
+        <w:tblLook w:val="04A0" w:firstRow="1" w:lastRow="0" w:firstColumn="1" w:lastColumn="0" w:noHBand="0" w:noVBand="1"/>
+      </w:tblPr>
+      <w:tblGrid>
+        <w:gridCol w:w="2007"/>
+        <w:gridCol w:w="1596"/>
+        <w:gridCol w:w="1879"/>
+        <w:gridCol w:w="1880"/>
+        <w:gridCol w:w="1880"/>
+      </w:tblGrid>
+      <w:tr>
+        <w:trPr>
+          <w:cnfStyle w:val="100000000000" w:firstRow="1" w:lastRow="0" w:firstColumn="0" w:lastColumn="0" w:oddVBand="0" w:evenVBand="0" w:oddHBand="0" w:evenHBand="0" w:firstRowFirstColumn="0" w:firstRowLastColumn="0" w:lastRowFirstColumn="0" w:lastRowLastColumn="0"/>
+        </w:trPr>
+        <w:tc>
+          <w:tcPr>
+            <w:cnfStyle w:val="001000000100" w:firstRow="0" w:lastRow="0" w:firstColumn="1" w:lastColumn="0" w:oddVBand="0" w:evenVBand="0" w:oddHBand="0" w:evenHBand="0" w:firstRowFirstColumn="1" w:firstRowLastColumn="0" w:lastRowFirstColumn="0" w:lastRowLastColumn="0"/>
+            <w:tcW w:w="2007" w:type="dxa"/>
+          </w:tcPr>
+          <w:p/>
+        </w:tc>
+        <w:tc>
+          <w:tcPr>
+            <w:tcW w:w="1596" w:type="dxa"/>
+          </w:tcPr>
+          <w:p>
+            <w:pPr>
+              <w:cnfStyle w:val="100000000000" w:firstRow="1" w:lastRow="0" w:firstColumn="0" w:lastColumn="0" w:oddVBand="0" w:evenVBand="0" w:oddHBand="0" w:evenHBand="0" w:firstRowFirstColumn="0" w:firstRowLastColumn="0" w:lastRowFirstColumn="0" w:lastRowLastColumn="0"/>
+            </w:pPr>
+            <w:r>
+              <w:t>Weighting</w:t>
+            </w:r>
+          </w:p>
+        </w:tc>
+        <w:tc>
+          <w:tcPr>
+            <w:tcW w:w="1879" w:type="dxa"/>
+          </w:tcPr>
+          <w:p>
+            <w:pPr>
+              <w:cnfStyle w:val="100000000000" w:firstRow="1" w:lastRow="0" w:firstColumn="0" w:lastColumn="0" w:oddVBand="0" w:evenVBand="0" w:oddHBand="0" w:evenHBand="0" w:firstRowFirstColumn="0" w:firstRowLastColumn="0" w:lastRowFirstColumn="0" w:lastRowLastColumn="0"/>
+            </w:pPr>
+            <w:r>
+              <w:t>Concept 1</w:t>
+            </w:r>
+          </w:p>
+        </w:tc>
+        <w:tc>
+          <w:tcPr>
+            <w:tcW w:w="1880" w:type="dxa"/>
+          </w:tcPr>
+          <w:p>
+            <w:pPr>
+              <w:cnfStyle w:val="100000000000" w:firstRow="1" w:lastRow="0" w:firstColumn="0" w:lastColumn="0" w:oddVBand="0" w:evenVBand="0" w:oddHBand="0" w:evenHBand="0" w:firstRowFirstColumn="0" w:firstRowLastColumn="0" w:lastRowFirstColumn="0" w:lastRowLastColumn="0"/>
+            </w:pPr>
+            <w:r>
+              <w:t>Concept 2</w:t>
+            </w:r>
+          </w:p>
+        </w:tc>
+        <w:tc>
+          <w:tcPr>
+            <w:tcW w:w="1880" w:type="dxa"/>
+          </w:tcPr>
+          <w:p>
+            <w:pPr>
+              <w:cnfStyle w:val="100000000000" w:firstRow="1" w:lastRow="0" w:firstColumn="0" w:lastColumn="0" w:oddVBand="0" w:evenVBand="0" w:oddHBand="0" w:evenHBand="0" w:firstRowFirstColumn="0" w:firstRowLastColumn="0" w:lastRowFirstColumn="0" w:lastRowLastColumn="0"/>
+            </w:pPr>
+            <w:r>
+              <w:t>Concept 3</w:t>
+            </w:r>
+          </w:p>
+        </w:tc>
+      </w:tr>
+      <w:tr>
+        <w:trPr>
+          <w:cnfStyle w:val="000000100000" w:firstRow="0" w:lastRow="0" w:firstColumn="0" w:lastColumn="0" w:oddVBand="0" w:evenVBand="0" w:oddHBand="1" w:evenHBand="0" w:firstRowFirstColumn="0" w:firstRowLastColumn="0" w:lastRowFirstColumn="0" w:lastRowLastColumn="0"/>
+        </w:trPr>
+        <w:tc>
+          <w:tcPr>
+            <w:cnfStyle w:val="001000000000" w:firstRow="0" w:lastRow="0" w:firstColumn="1" w:lastColumn="0" w:oddVBand="0" w:evenVBand="0" w:oddHBand="0" w:evenHBand="0" w:firstRowFirstColumn="0" w:firstRowLastColumn="0" w:lastRowFirstColumn="0" w:lastRowLastColumn="0"/>
+            <w:tcW w:w="2007" w:type="dxa"/>
+          </w:tcPr>
+          <w:p>
+            <w:r>
+              <w:t>Robustness</w:t>
+            </w:r>
+          </w:p>
+        </w:tc>
+        <w:tc>
+          <w:tcPr>
+            <w:tcW w:w="1596" w:type="dxa"/>
+          </w:tcPr>
+          <w:p>
+            <w:pPr>
+              <w:cnfStyle w:val="000000100000" w:firstRow="0" w:lastRow="0" w:firstColumn="0" w:lastColumn="0" w:oddVBand="0" w:evenVBand="0" w:oddHBand="1" w:evenHBand="0" w:firstRowFirstColumn="0" w:firstRowLastColumn="0" w:lastRowFirstColumn="0" w:lastRowLastColumn="0"/>
+            </w:pPr>
+            <w:r>
+              <w:t>8</w:t>
+            </w:r>
+          </w:p>
+        </w:tc>
+        <w:tc>
+          <w:tcPr>
+            <w:tcW w:w="1879" w:type="dxa"/>
+          </w:tcPr>
+          <w:p>
+            <w:pPr>
+              <w:cnfStyle w:val="000000100000" w:firstRow="0" w:lastRow="0" w:firstColumn="0" w:lastColumn="0" w:oddVBand="0" w:evenVBand="0" w:oddHBand="1" w:evenHBand="0" w:firstRowFirstColumn="0" w:firstRowLastColumn="0" w:lastRowFirstColumn="0" w:lastRowLastColumn="0"/>
+            </w:pPr>
+            <w:r>
+              <w:t>8</w:t>
+            </w:r>
+          </w:p>
+        </w:tc>
+        <w:tc>
+          <w:tcPr>
+            <w:tcW w:w="1880" w:type="dxa"/>
+          </w:tcPr>
+          <w:p>
+            <w:pPr>
+              <w:cnfStyle w:val="000000100000" w:firstRow="0" w:lastRow="0" w:firstColumn="0" w:lastColumn="0" w:oddVBand="0" w:evenVBand="0" w:oddHBand="1" w:evenHBand="0" w:firstRowFirstColumn="0" w:firstRowLastColumn="0" w:lastRowFirstColumn="0" w:lastRowLastColumn="0"/>
+            </w:pPr>
+            <w:r>
+              <w:t>9</w:t>
+            </w:r>
+          </w:p>
+        </w:tc>
+        <w:tc>
+          <w:tcPr>
+            <w:tcW w:w="1880" w:type="dxa"/>
+          </w:tcPr>
+          <w:p>
+            <w:pPr>
+              <w:cnfStyle w:val="000000100000" w:firstRow="0" w:lastRow="0" w:firstColumn="0" w:lastColumn="0" w:oddVBand="0" w:evenVBand="0" w:oddHBand="1" w:evenHBand="0" w:firstRowFirstColumn="0" w:firstRowLastColumn="0" w:lastRowFirstColumn="0" w:lastRowLastColumn="0"/>
+            </w:pPr>
+            <w:r>
+              <w:t>8</w:t>
+            </w:r>
+          </w:p>
+        </w:tc>
+      </w:tr>
+      <w:tr>
+        <w:tc>
+          <w:tcPr>
+            <w:cnfStyle w:val="001000000000" w:firstRow="0" w:lastRow="0" w:firstColumn="1" w:lastColumn="0" w:oddVBand="0" w:evenVBand="0" w:oddHBand="0" w:evenHBand="0" w:firstRowFirstColumn="0" w:firstRowLastColumn="0" w:lastRowFirstColumn="0" w:lastRowLastColumn="0"/>
+            <w:tcW w:w="2007" w:type="dxa"/>
+          </w:tcPr>
+          <w:p>
+            <w:r>
+              <w:t>Reliability</w:t>
+            </w:r>
+          </w:p>
+        </w:tc>
+        <w:tc>
+          <w:tcPr>
+            <w:tcW w:w="1596" w:type="dxa"/>
+          </w:tcPr>
+          <w:p>
+            <w:pPr>
+              <w:cnfStyle w:val="000000000000" w:firstRow="0" w:lastRow="0" w:firstColumn="0" w:lastColumn="0" w:oddVBand="0" w:evenVBand="0" w:oddHBand="0" w:evenHBand="0" w:firstRowFirstColumn="0" w:firstRowLastColumn="0" w:lastRowFirstColumn="0" w:lastRowLastColumn="0"/>
+            </w:pPr>
+            <w:r>
+              <w:t>9</w:t>
+            </w:r>
+          </w:p>
+        </w:tc>
+        <w:tc>
+          <w:tcPr>
+            <w:tcW w:w="1879" w:type="dxa"/>
+          </w:tcPr>
+          <w:p>
+            <w:pPr>
+              <w:cnfStyle w:val="000000000000" w:firstRow="0" w:lastRow="0" w:firstColumn="0" w:lastColumn="0" w:oddVBand="0" w:evenVBand="0" w:oddHBand="0" w:evenHBand="0" w:firstRowFirstColumn="0" w:firstRowLastColumn="0" w:lastRowFirstColumn="0" w:lastRowLastColumn="0"/>
+            </w:pPr>
+            <w:r>
+              <w:t>8</w:t>
+            </w:r>
+          </w:p>
+        </w:tc>
+        <w:tc>
+          <w:tcPr>
+            <w:tcW w:w="1880" w:type="dxa"/>
+          </w:tcPr>
+          <w:p>
+            <w:pPr>
+              <w:cnfStyle w:val="000000000000" w:firstRow="0" w:lastRow="0" w:firstColumn="0" w:lastColumn="0" w:oddVBand="0" w:evenVBand="0" w:oddHBand="0" w:evenHBand="0" w:firstRowFirstColumn="0" w:firstRowLastColumn="0" w:lastRowFirstColumn="0" w:lastRowLastColumn="0"/>
+            </w:pPr>
+            <w:r>
+              <w:t>4</w:t>
+            </w:r>
+          </w:p>
+        </w:tc>
+        <w:tc>
+          <w:tcPr>
+            <w:tcW w:w="1880" w:type="dxa"/>
+          </w:tcPr>
+          <w:p>
+            <w:pPr>
+              <w:cnfStyle w:val="000000000000" w:firstRow="0" w:lastRow="0" w:firstColumn="0" w:lastColumn="0" w:oddVBand="0" w:evenVBand="0" w:oddHBand="0" w:evenHBand="0" w:firstRowFirstColumn="0" w:firstRowLastColumn="0" w:lastRowFirstColumn="0" w:lastRowLastColumn="0"/>
+            </w:pPr>
+            <w:r>
+              <w:t>6</w:t>
+            </w:r>
+          </w:p>
+        </w:tc>
+      </w:tr>
+      <w:tr>
+        <w:trPr>
+          <w:cnfStyle w:val="000000100000" w:firstRow="0" w:lastRow="0" w:firstColumn="0" w:lastColumn="0" w:oddVBand="0" w:evenVBand="0" w:oddHBand="1" w:evenHBand="0" w:firstRowFirstColumn="0" w:firstRowLastColumn="0" w:lastRowFirstColumn="0" w:lastRowLastColumn="0"/>
+        </w:trPr>
+        <w:tc>
+          <w:tcPr>
+            <w:cnfStyle w:val="001000000000" w:firstRow="0" w:lastRow="0" w:firstColumn="1" w:lastColumn="0" w:oddVBand="0" w:evenVBand="0" w:oddHBand="0" w:evenHBand="0" w:firstRowFirstColumn="0" w:firstRowLastColumn="0" w:lastRowFirstColumn="0" w:lastRowLastColumn="0"/>
+            <w:tcW w:w="2007" w:type="dxa"/>
+          </w:tcPr>
+          <w:p>
+            <w:r>
+              <w:t>Ease of build</w:t>
+            </w:r>
+          </w:p>
+        </w:tc>
+        <w:tc>
+          <w:tcPr>
+            <w:tcW w:w="1596" w:type="dxa"/>
+          </w:tcPr>
+          <w:p>
+            <w:pPr>
+              <w:cnfStyle w:val="000000100000" w:firstRow="0" w:lastRow="0" w:firstColumn="0" w:lastColumn="0" w:oddVBand="0" w:evenVBand="0" w:oddHBand="1" w:evenHBand="0" w:firstRowFirstColumn="0" w:firstRowLastColumn="0" w:lastRowFirstColumn="0" w:lastRowLastColumn="0"/>
+            </w:pPr>
+            <w:r>
+              <w:t>6</w:t>
+            </w:r>
+          </w:p>
+        </w:tc>
+        <w:tc>
+          <w:tcPr>
+            <w:tcW w:w="1879" w:type="dxa"/>
+          </w:tcPr>
+          <w:p>
+            <w:pPr>
+              <w:cnfStyle w:val="000000100000" w:firstRow="0" w:lastRow="0" w:firstColumn="0" w:lastColumn="0" w:oddVBand="0" w:evenVBand="0" w:oddHBand="1" w:evenHBand="0" w:firstRowFirstColumn="0" w:firstRowLastColumn="0" w:lastRowFirstColumn="0" w:lastRowLastColumn="0"/>
+            </w:pPr>
+            <w:r>
+              <w:t>6</w:t>
+            </w:r>
+          </w:p>
+        </w:tc>
+        <w:tc>
+          <w:tcPr>
+            <w:tcW w:w="1880" w:type="dxa"/>
+          </w:tcPr>
+          <w:p>
+            <w:pPr>
+              <w:cnfStyle w:val="000000100000" w:firstRow="0" w:lastRow="0" w:firstColumn="0" w:lastColumn="0" w:oddVBand="0" w:evenVBand="0" w:oddHBand="1" w:evenHBand="0" w:firstRowFirstColumn="0" w:firstRowLastColumn="0" w:lastRowFirstColumn="0" w:lastRowLastColumn="0"/>
+            </w:pPr>
+            <w:r>
+              <w:t>9</w:t>
+            </w:r>
+          </w:p>
+        </w:tc>
+        <w:tc>
+          <w:tcPr>
+            <w:tcW w:w="1880" w:type="dxa"/>
+          </w:tcPr>
+          <w:p>
+            <w:pPr>
+              <w:cnfStyle w:val="000000100000" w:firstRow="0" w:lastRow="0" w:firstColumn="0" w:lastColumn="0" w:oddVBand="0" w:evenVBand="0" w:oddHBand="1" w:evenHBand="0" w:firstRowFirstColumn="0" w:firstRowLastColumn="0" w:lastRowFirstColumn="0" w:lastRowLastColumn="0"/>
+            </w:pPr>
+            <w:r>
+              <w:t>5</w:t>
+            </w:r>
+          </w:p>
+        </w:tc>
+      </w:tr>
+      <w:tr>
+        <w:tc>
+          <w:tcPr>
+            <w:cnfStyle w:val="001000000000" w:firstRow="0" w:lastRow="0" w:firstColumn="1" w:lastColumn="0" w:oddVBand="0" w:evenVBand="0" w:oddHBand="0" w:evenHBand="0" w:firstRowFirstColumn="0" w:firstRowLastColumn="0" w:lastRowFirstColumn="0" w:lastRowLastColumn="0"/>
+            <w:tcW w:w="2007" w:type="dxa"/>
+          </w:tcPr>
+          <w:p>
+            <w:r>
+              <w:t>Maintenance</w:t>
+            </w:r>
+          </w:p>
+        </w:tc>
+        <w:tc>
+          <w:tcPr>
+            <w:tcW w:w="1596" w:type="dxa"/>
+          </w:tcPr>
+          <w:p>
+            <w:pPr>
+              <w:cnfStyle w:val="000000000000" w:firstRow="0" w:lastRow="0" w:firstColumn="0" w:lastColumn="0" w:oddVBand="0" w:evenVBand="0" w:oddHBand="0" w:evenHBand="0" w:firstRowFirstColumn="0" w:firstRowLastColumn="0" w:lastRowFirstColumn="0" w:lastRowLastColumn="0"/>
+            </w:pPr>
+            <w:r>
+              <w:t>7</w:t>
+            </w:r>
+          </w:p>
+        </w:tc>
+        <w:tc>
+          <w:tcPr>
+            <w:tcW w:w="1879" w:type="dxa"/>
+          </w:tcPr>
+          <w:p>
+            <w:pPr>
+              <w:cnfStyle w:val="000000000000" w:firstRow="0" w:lastRow="0" w:firstColumn="0" w:lastColumn="0" w:oddVBand="0" w:evenVBand="0" w:oddHBand="0" w:evenHBand="0" w:firstRowFirstColumn="0" w:firstRowLastColumn="0" w:lastRowFirstColumn="0" w:lastRowLastColumn="0"/>
+            </w:pPr>
+            <w:r>
+              <w:t>8</w:t>
+            </w:r>
+          </w:p>
+        </w:tc>
+        <w:tc>
+          <w:tcPr>
+            <w:tcW w:w="1880" w:type="dxa"/>
+          </w:tcPr>
+          <w:p>
+            <w:pPr>
+              <w:cnfStyle w:val="000000000000" w:firstRow="0" w:lastRow="0" w:firstColumn="0" w:lastColumn="0" w:oddVBand="0" w:evenVBand="0" w:oddHBand="0" w:evenHBand="0" w:firstRowFirstColumn="0" w:firstRowLastColumn="0" w:lastRowFirstColumn="0" w:lastRowLastColumn="0"/>
+            </w:pPr>
+            <w:r>
+              <w:t>9</w:t>
+            </w:r>
+          </w:p>
+        </w:tc>
+        <w:tc>
+          <w:tcPr>
+            <w:tcW w:w="1880" w:type="dxa"/>
+          </w:tcPr>
+          <w:p>
+            <w:pPr>
+              <w:cnfStyle w:val="000000000000" w:firstRow="0" w:lastRow="0" w:firstColumn="0" w:lastColumn="0" w:oddVBand="0" w:evenVBand="0" w:oddHBand="0" w:evenHBand="0" w:firstRowFirstColumn="0" w:firstRowLastColumn="0" w:lastRowFirstColumn="0" w:lastRowLastColumn="0"/>
+            </w:pPr>
+            <w:r>
+              <w:t>6</w:t>
+            </w:r>
+          </w:p>
+        </w:tc>
+      </w:tr>
+      <w:tr>
+        <w:trPr>
+          <w:cnfStyle w:val="000000100000" w:firstRow="0" w:lastRow="0" w:firstColumn="0" w:lastColumn="0" w:oddVBand="0" w:evenVBand="0" w:oddHBand="1" w:evenHBand="0" w:firstRowFirstColumn="0" w:firstRowLastColumn="0" w:lastRowFirstColumn="0" w:lastRowLastColumn="0"/>
+        </w:trPr>
+        <w:tc>
+          <w:tcPr>
+            <w:cnfStyle w:val="001000000000" w:firstRow="0" w:lastRow="0" w:firstColumn="1" w:lastColumn="0" w:oddVBand="0" w:evenVBand="0" w:oddHBand="0" w:evenHBand="0" w:firstRowFirstColumn="0" w:firstRowLastColumn="0" w:lastRowFirstColumn="0" w:lastRowLastColumn="0"/>
+            <w:tcW w:w="2007" w:type="dxa"/>
+          </w:tcPr>
+          <w:p>
+            <w:r>
+              <w:t>Modularity</w:t>
+            </w:r>
+          </w:p>
+        </w:tc>
+        <w:tc>
+          <w:tcPr>
+            <w:tcW w:w="1596" w:type="dxa"/>
+          </w:tcPr>
+          <w:p>
+            <w:pPr>
+              <w:cnfStyle w:val="000000100000" w:firstRow="0" w:lastRow="0" w:firstColumn="0" w:lastColumn="0" w:oddVBand="0" w:evenVBand="0" w:oddHBand="1" w:evenHBand="0" w:firstRowFirstColumn="0" w:firstRowLastColumn="0" w:lastRowFirstColumn="0" w:lastRowLastColumn="0"/>
+            </w:pPr>
+            <w:r>
+              <w:t>8</w:t>
+            </w:r>
+          </w:p>
+        </w:tc>
+        <w:tc>
+          <w:tcPr>
+            <w:tcW w:w="1879" w:type="dxa"/>
+          </w:tcPr>
+          <w:p>
+            <w:pPr>
+              <w:cnfStyle w:val="000000100000" w:firstRow="0" w:lastRow="0" w:firstColumn="0" w:lastColumn="0" w:oddVBand="0" w:evenVBand="0" w:oddHBand="1" w:evenHBand="0" w:firstRowFirstColumn="0" w:firstRowLastColumn="0" w:lastRowFirstColumn="0" w:lastRowLastColumn="0"/>
+            </w:pPr>
+            <w:r>
+              <w:t>9</w:t>
+            </w:r>
+          </w:p>
+        </w:tc>
+        <w:tc>
+          <w:tcPr>
+            <w:tcW w:w="1880" w:type="dxa"/>
+          </w:tcPr>
+          <w:p>
+            <w:pPr>
+              <w:cnfStyle w:val="000000100000" w:firstRow="0" w:lastRow="0" w:firstColumn="0" w:lastColumn="0" w:oddVBand="0" w:evenVBand="0" w:oddHBand="1" w:evenHBand="0" w:firstRowFirstColumn="0" w:firstRowLastColumn="0" w:lastRowFirstColumn="0" w:lastRowLastColumn="0"/>
+            </w:pPr>
+            <w:r>
+              <w:t>2</w:t>
+            </w:r>
+          </w:p>
+        </w:tc>
+        <w:tc>
+          <w:tcPr>
+            <w:tcW w:w="1880" w:type="dxa"/>
+          </w:tcPr>
+          <w:p>
+            <w:pPr>
+              <w:cnfStyle w:val="000000100000" w:firstRow="0" w:lastRow="0" w:firstColumn="0" w:lastColumn="0" w:oddVBand="0" w:evenVBand="0" w:oddHBand="1" w:evenHBand="0" w:firstRowFirstColumn="0" w:firstRowLastColumn="0" w:lastRowFirstColumn="0" w:lastRowLastColumn="0"/>
+            </w:pPr>
+            <w:r>
+              <w:t>5</w:t>
+            </w:r>
+          </w:p>
+        </w:tc>
+      </w:tr>
+      <w:tr>
+        <w:tc>
+          <w:tcPr>
+            <w:cnfStyle w:val="001000000000" w:firstRow="0" w:lastRow="0" w:firstColumn="1" w:lastColumn="0" w:oddVBand="0" w:evenVBand="0" w:oddHBand="0" w:evenHBand="0" w:firstRowFirstColumn="0" w:firstRowLastColumn="0" w:lastRowFirstColumn="0" w:lastRowLastColumn="0"/>
+            <w:tcW w:w="2007" w:type="dxa"/>
+          </w:tcPr>
+          <w:p>
+            <w:r>
+              <w:t>Total</w:t>
+            </w:r>
+          </w:p>
+        </w:tc>
+        <w:tc>
+          <w:tcPr>
+            <w:tcW w:w="1596" w:type="dxa"/>
+          </w:tcPr>
+          <w:p>
+            <w:pPr>
+              <w:cnfStyle w:val="000000000000" w:firstRow="0" w:lastRow="0" w:firstColumn="0" w:lastColumn="0" w:oddVBand="0" w:evenVBand="0" w:oddHBand="0" w:evenHBand="0" w:firstRowFirstColumn="0" w:firstRowLastColumn="0" w:lastRowFirstColumn="0" w:lastRowLastColumn="0"/>
+            </w:pPr>
+          </w:p>
+        </w:tc>
+        <w:tc>
+          <w:tcPr>
+            <w:tcW w:w="1879" w:type="dxa"/>
+          </w:tcPr>
+          <w:p>
+            <w:pPr>
+              <w:cnfStyle w:val="000000000000" w:firstRow="0" w:lastRow="0" w:firstColumn="0" w:lastColumn="0" w:oddVBand="0" w:evenVBand="0" w:oddHBand="0" w:evenHBand="0" w:firstRowFirstColumn="0" w:firstRowLastColumn="0" w:lastRowFirstColumn="0" w:lastRowLastColumn="0"/>
+            </w:pPr>
+            <w:r>
+              <w:t>300</w:t>
+            </w:r>
+          </w:p>
+        </w:tc>
+        <w:tc>
+          <w:tcPr>
+            <w:tcW w:w="1880" w:type="dxa"/>
+          </w:tcPr>
+          <w:p>
+            <w:pPr>
+              <w:cnfStyle w:val="000000000000" w:firstRow="0" w:lastRow="0" w:firstColumn="0" w:lastColumn="0" w:oddVBand="0" w:evenVBand="0" w:oddHBand="0" w:evenHBand="0" w:firstRowFirstColumn="0" w:firstRowLastColumn="0" w:lastRowFirstColumn="0" w:lastRowLastColumn="0"/>
+            </w:pPr>
+            <w:r>
+              <w:t>241</w:t>
+            </w:r>
+          </w:p>
+        </w:tc>
+        <w:tc>
+          <w:tcPr>
+            <w:tcW w:w="1880" w:type="dxa"/>
+          </w:tcPr>
+          <w:p>
+            <w:pPr>
+              <w:keepNext/>
+              <w:cnfStyle w:val="000000000000" w:firstRow="0" w:lastRow="0" w:firstColumn="0" w:lastColumn="0" w:oddVBand="0" w:evenVBand="0" w:oddHBand="0" w:evenHBand="0" w:firstRowFirstColumn="0" w:firstRowLastColumn="0" w:lastRowFirstColumn="0" w:lastRowLastColumn="0"/>
+            </w:pPr>
+            <w:r>
+              <w:t>230</w:t>
+            </w:r>
+          </w:p>
+        </w:tc>
+      </w:tr>
+    </w:tbl>
+    <w:p>
+      <w:pPr>
+        <w:pStyle w:val="Caption"/>
+      </w:pPr>
+      <w:r>
+        <w:t xml:space="preserve">Table </w:t>
+      </w:r>
+      <w:r>
+        <w:fldChar w:fldCharType="begin"/>
+      </w:r>
+      <w:r>
+        <w:instrText xml:space="preserve"> SEQ Table \* ARABIC </w:instrText>
+      </w:r>
+      <w:r>
+        <w:fldChar w:fldCharType="separate"/>
+      </w:r>
+      <w:r>
+        <w:rPr>
+          <w:noProof/>
+        </w:rPr>
+        <w:t>2</w:t>
+      </w:r>
+      <w:r>
+        <w:fldChar w:fldCharType="end"/>
+      </w:r>
+      <w:r>
+        <w:t>:</w:t>
+      </w:r>
+      <w:r>
+        <w:rPr>
+          <w:noProof/>
+        </w:rPr>
+        <w:t xml:space="preserve"> Merit Table of concepts</w:t>
       </w:r>
     </w:p>
     <w:p>
@@ -4012,6 +4499,8 @@
         </w:rPr>
         <w:t>Need some basic/approximate calculations or estimates of costs, forces, power requirements, available computation and memory. Evaluate/compare the concepts – FOM table. This doesn’t need to be exquisitely detailed or accurate at this stage – just provide enough to be able to evaluate and compare the concepts in a relatively objective manner. Briefly discuss/comment on these 3 concepts in the context of the competition and specs – factors such as robustness, reliability, ease of build and maintenance between rounds, modularity, and cost.</w:t>
       </w:r>
+      <w:bookmarkStart w:id="49" w:name="_GoBack"/>
+      <w:bookmarkEnd w:id="49"/>
     </w:p>
     <w:p>
       <w:pPr>
@@ -4048,6 +4537,7 @@
       </w:pPr>
       <w:bookmarkStart w:id="51" w:name="_Toc419578440"/>
       <w:r>
+        <w:lastRenderedPageBreak/>
         <w:t>Contribution S</w:t>
       </w:r>
       <w:r>
@@ -4124,7 +4614,6 @@
         </w:numPr>
       </w:pPr>
       <w:r>
-        <w:lastRenderedPageBreak/>
         <w:t>Document Formatting</w:t>
       </w:r>
     </w:p>
@@ -4566,6 +5055,7 @@
         </w:numPr>
       </w:pPr>
       <w:r>
+        <w:lastRenderedPageBreak/>
         <w:t>Relay x2</w:t>
       </w:r>
     </w:p>
@@ -4668,7 +5158,6 @@
         </w:numPr>
       </w:pPr>
       <w:r>
-        <w:lastRenderedPageBreak/>
         <w:t>Variable Resistor 10k</w:t>
       </w:r>
     </w:p>
@@ -4845,7 +5334,7 @@
           <w:rPr>
             <w:noProof/>
           </w:rPr>
-          <w:t>12</w:t>
+          <w:t>10</w:t>
         </w:r>
         <w:r>
           <w:rPr>
@@ -10521,7 +11010,7 @@
 </file>
 
 <file path=customXml/itemProps1.xml><?xml version="1.0" encoding="utf-8"?>
-<ds:datastoreItem xmlns:ds="http://schemas.openxmlformats.org/officeDocument/2006/customXml" ds:itemID="{EA98E687-5A2C-44AE-A0E2-9B4F9E0CFE41}">
+<ds:datastoreItem xmlns:ds="http://schemas.openxmlformats.org/officeDocument/2006/customXml" ds:itemID="{2AC97E5A-04CD-4B8E-9B3A-19FB4464E14C}">
   <ds:schemaRefs>
     <ds:schemaRef ds:uri="http://schemas.openxmlformats.org/officeDocument/2006/bibliography"/>
   </ds:schemaRefs>

</xml_diff>

<commit_message>
- Putting things in headings, proof reading
</commit_message>
<xml_diff>
--- a/Reports/Progress Report 1.docx
+++ b/Reports/Progress Report 1.docx
@@ -151,7 +151,7 @@
           <w:noProof/>
           <w:sz w:val="32"/>
         </w:rPr>
-        <w:t>19 May 2015</w:t>
+        <w:t>20 May 2015</w:t>
       </w:r>
       <w:r>
         <w:rPr>
@@ -210,6 +210,27 @@
         <w:t>Introduction</w:t>
       </w:r>
       <w:bookmarkEnd w:id="1"/>
+    </w:p>
+    <w:p/>
+    <w:p>
+      <w:pPr>
+        <w:rPr>
+          <w:rStyle w:val="SubtleEmphasis"/>
+        </w:rPr>
+      </w:pPr>
+      <w:r>
+        <w:t xml:space="preserve">- </w:t>
+      </w:r>
+      <w:r>
+        <w:t>The weights in the arena of three different types, 0.5kg, 0.75kg and 1.0kg.</w:t>
+      </w:r>
+    </w:p>
+    <w:p>
+      <w:pPr>
+        <w:rPr>
+          <w:rStyle w:val="SubtleEmphasis"/>
+        </w:rPr>
+      </w:pPr>
     </w:p>
     <w:p>
       <w:pPr>
@@ -280,7 +301,25 @@
         </w:tabs>
       </w:pPr>
       <w:r>
-        <w:t>The robot will be fully autonomous</w:t>
+        <w:t xml:space="preserve">The robot </w:t>
+      </w:r>
+      <w:r>
+        <w:t>will</w:t>
+      </w:r>
+      <w:r>
+        <w:t xml:space="preserve"> be controlled be the</w:t>
+      </w:r>
+      <w:r>
+        <w:t xml:space="preserve"> Arduino Mega</w:t>
+      </w:r>
+      <w:r>
+        <w:t xml:space="preserve"> </w:t>
+      </w:r>
+      <w:r>
+        <w:t>ATK</w:t>
+      </w:r>
+      <w:r>
+        <w:t xml:space="preserve"> supplied</w:t>
       </w:r>
     </w:p>
     <w:p>
@@ -298,22 +337,10 @@
         <w:t xml:space="preserve">The robot </w:t>
       </w:r>
       <w:r>
-        <w:t>will</w:t>
-      </w:r>
-      <w:r>
-        <w:t xml:space="preserve"> be controlled be the</w:t>
-      </w:r>
-      <w:r>
-        <w:t xml:space="preserve"> Arduino Mega</w:t>
-      </w:r>
-      <w:r>
-        <w:t xml:space="preserve"> </w:t>
-      </w:r>
-      <w:r>
-        <w:t>ATK</w:t>
-      </w:r>
-      <w:r>
-        <w:t xml:space="preserve"> supplied</w:t>
+        <w:t xml:space="preserve">shall </w:t>
+      </w:r>
+      <w:r>
+        <w:t>be fully autonomous</w:t>
       </w:r>
     </w:p>
     <w:p>
@@ -406,6 +433,7 @@
           <w:tab w:val="left" w:pos="1134"/>
         </w:tabs>
       </w:pPr>
+      <w:bookmarkStart w:id="4" w:name="_Ref419889773"/>
       <w:r>
         <w:t xml:space="preserve">The robot shall be able to </w:t>
       </w:r>
@@ -419,7 +447,11 @@
         <w:t xml:space="preserve">the </w:t>
       </w:r>
       <w:r>
-        <w:t xml:space="preserve">opposition HQ </w:t>
+        <w:t>opposition HQ</w:t>
+      </w:r>
+      <w:bookmarkEnd w:id="4"/>
+      <w:r>
+        <w:t xml:space="preserve"> </w:t>
       </w:r>
     </w:p>
     <w:p>
@@ -563,11 +595,11 @@
           <w:tab w:val="left" w:pos="1134"/>
         </w:tabs>
       </w:pPr>
-      <w:bookmarkStart w:id="4" w:name="_Ref419746441"/>
+      <w:bookmarkStart w:id="5" w:name="_Ref419746441"/>
       <w:r>
         <w:t>The robot shall be able to pick up a package so that it is under the robots control</w:t>
       </w:r>
-      <w:bookmarkEnd w:id="4"/>
+      <w:bookmarkEnd w:id="5"/>
     </w:p>
     <w:p>
       <w:pPr>
@@ -601,7 +633,7 @@
           <w:tab w:val="left" w:pos="1134"/>
         </w:tabs>
       </w:pPr>
-      <w:bookmarkStart w:id="5" w:name="_Ref419746421"/>
+      <w:bookmarkStart w:id="6" w:name="_Ref419746421"/>
       <w:r>
         <w:t xml:space="preserve">The robot shall </w:t>
       </w:r>
@@ -614,7 +646,7 @@
       <w:r>
         <w:t xml:space="preserve"> packages simultaneously</w:t>
       </w:r>
-      <w:bookmarkEnd w:id="5"/>
+      <w:bookmarkEnd w:id="6"/>
     </w:p>
     <w:p>
       <w:pPr>
@@ -627,11 +659,11 @@
           <w:tab w:val="left" w:pos="1134"/>
         </w:tabs>
       </w:pPr>
-      <w:bookmarkStart w:id="6" w:name="_Ref419746321"/>
+      <w:bookmarkStart w:id="7" w:name="_Ref419746321"/>
       <w:r>
         <w:t>The robot shall not collect any packages within the opposition’s HQ</w:t>
       </w:r>
-      <w:bookmarkEnd w:id="6"/>
+      <w:bookmarkEnd w:id="7"/>
     </w:p>
     <w:p>
       <w:pPr>
@@ -736,11 +768,11 @@
           <w:tab w:val="left" w:pos="1134"/>
         </w:tabs>
       </w:pPr>
-      <w:bookmarkStart w:id="7" w:name="_Ref419731724"/>
+      <w:bookmarkStart w:id="8" w:name="_Ref419731724"/>
       <w:r>
         <w:t>Each member shall design their own PCB for use on the robot</w:t>
       </w:r>
-      <w:bookmarkEnd w:id="7"/>
+      <w:bookmarkEnd w:id="8"/>
       <w:r>
         <w:t>, not exceeding $5</w:t>
       </w:r>
@@ -883,7 +915,7 @@
       <w:pPr>
         <w:pStyle w:val="Heading1"/>
       </w:pPr>
-      <w:bookmarkStart w:id="8" w:name="_Toc419578407"/>
+      <w:bookmarkStart w:id="9" w:name="_Toc419578407"/>
       <w:r>
         <w:t xml:space="preserve">3.0 </w:t>
       </w:r>
@@ -899,16 +931,16 @@
       <w:r>
         <w:t>eneration</w:t>
       </w:r>
-      <w:bookmarkEnd w:id="8"/>
-    </w:p>
-    <w:p>
-      <w:bookmarkStart w:id="9" w:name="_Toc419578412"/>
-      <w:bookmarkStart w:id="10" w:name="_Ref419644668"/>
-      <w:bookmarkStart w:id="11" w:name="_Toc419578408"/>
-      <w:bookmarkStart w:id="12" w:name="_Ref419644537"/>
-      <w:bookmarkStart w:id="13" w:name="_Ref419644543"/>
-      <w:bookmarkStart w:id="14" w:name="_Ref419644546"/>
-      <w:bookmarkStart w:id="15" w:name="_Ref419644549"/>
+      <w:bookmarkEnd w:id="9"/>
+    </w:p>
+    <w:p>
+      <w:bookmarkStart w:id="10" w:name="_Toc419578412"/>
+      <w:bookmarkStart w:id="11" w:name="_Ref419644668"/>
+      <w:bookmarkStart w:id="12" w:name="_Toc419578408"/>
+      <w:bookmarkStart w:id="13" w:name="_Ref419644537"/>
+      <w:bookmarkStart w:id="14" w:name="_Ref419644543"/>
+      <w:bookmarkStart w:id="15" w:name="_Ref419644546"/>
+      <w:bookmarkStart w:id="16" w:name="_Ref419644549"/>
       <w:r>
         <w:t>- Discuss how the systems fit together. Context diagram!</w:t>
       </w:r>
@@ -921,17 +953,29 @@
         <w:pStyle w:val="Heading2"/>
       </w:pPr>
       <w:r>
-        <w:t>3.1 Navigation Sensors</w:t>
-      </w:r>
-      <w:bookmarkEnd w:id="9"/>
+        <w:t>3.1 Sensors</w:t>
+      </w:r>
       <w:bookmarkEnd w:id="10"/>
-    </w:p>
-    <w:p>
-      <w:r>
-        <w:t>A mechatronic system relies on interacting with the world around it, it uses sensors to see and give feedback to decide what the system should do. The robot we will design has a wide r</w:t>
-      </w:r>
-      <w:r>
-        <w:t>ange of sensors we could use. The following sensors are provided:</w:t>
+      <w:bookmarkEnd w:id="11"/>
+    </w:p>
+    <w:p>
+      <w:r>
+        <w:t>A mechatronic system relies on inter</w:t>
+      </w:r>
+      <w:r>
+        <w:t>acting with the world around it;</w:t>
+      </w:r>
+      <w:r>
+        <w:t xml:space="preserve"> it uses sensors to see and give feedback to decide what the system should do. The robot we will design has a wide r</w:t>
+      </w:r>
+      <w:r>
+        <w:t xml:space="preserve">ange of sensors </w:t>
+      </w:r>
+      <w:r>
+        <w:t>available</w:t>
+      </w:r>
+      <w:r>
+        <w:t>. The following sensors are provided:</w:t>
       </w:r>
     </w:p>
     <w:p>
@@ -1020,7 +1064,6 @@
         </w:numPr>
       </w:pPr>
       <w:r>
-        <w:lastRenderedPageBreak/>
         <w:t xml:space="preserve">1 × </w:t>
       </w:r>
       <w:r>
@@ -1036,10 +1079,8 @@
         </w:numPr>
       </w:pPr>
       <w:r>
-        <w:t xml:space="preserve">1 × </w:t>
-      </w:r>
-      <w:r>
-        <w:t>Colour detector</w:t>
+        <w:lastRenderedPageBreak/>
+        <w:t>1 × Sonar</w:t>
       </w:r>
     </w:p>
     <w:p>
@@ -1054,7 +1095,7 @@
         <w:t xml:space="preserve">1 × </w:t>
       </w:r>
       <w:r>
-        <w:t>Weight sensor</w:t>
+        <w:t>Colour detector</w:t>
       </w:r>
     </w:p>
     <w:p>
@@ -1069,7 +1110,19 @@
         <w:t xml:space="preserve">1 × </w:t>
       </w:r>
       <w:r>
-        <w:t>Sonar</w:t>
+        <w:t>Weight sensor</w:t>
+      </w:r>
+    </w:p>
+    <w:p>
+      <w:pPr>
+        <w:pStyle w:val="ListParagraph"/>
+        <w:numPr>
+          <w:ilvl w:val="0"/>
+          <w:numId w:val="23"/>
+        </w:numPr>
+      </w:pPr>
+      <w:r>
+        <w:t>Limit Switch</w:t>
       </w:r>
     </w:p>
     <w:p>
@@ -1086,20 +1139,52 @@
       </w:pPr>
     </w:p>
     <w:p>
+      <w:pPr>
+        <w:pStyle w:val="Heading3"/>
+      </w:pPr>
       <w:r>
         <w:lastRenderedPageBreak/>
-        <w:t xml:space="preserve">To navigate around the arena sensor feedback will be needed to give distances to objects around the robot. Ultrasonic and IR sensors give distance feedback ranging from 40mm to 5m. IR gives close to medium range with a small beam angle and ultrasonic gives medium to long range with a large beam angle. Using both types of the sensors at the same time will give a good range in terms of distance and angle. The microcontroller will have good information for its navigational system. The downside of the ultrasonic is it has a 100ms measurement cycle compared to the IR 30ms measurement cycle. </w:t>
-      </w:r>
-      <w:r>
-        <w:rPr>
-          <w:highlight w:val="yellow"/>
-        </w:rPr>
-        <w:t>Both are analogue devices?</w:t>
-      </w:r>
-    </w:p>
-    <w:p>
-      <w:r>
-        <w:t>The colour sensor will be used for detecting whether the robot is in a base or not, and further to detect what base it is in. The robot can’t pick up weights from the other teams base so the robot will need to retract any mechanism for weight retrieval. Once three weights are on-board the robot will need to return to home base to drop them off. The colour sensor will confirm that it has moved from the arena to the home base before it starts to drop them off.</w:t>
+        <w:t>Navigation</w:t>
+      </w:r>
+    </w:p>
+    <w:p>
+      <w:r>
+        <w:t>To navigate around the arena</w:t>
+      </w:r>
+      <w:r>
+        <w:t>,</w:t>
+      </w:r>
+      <w:r>
+        <w:t xml:space="preserve"> sensor feedback will be needed to give distances to objects around the robot. Ultrasonic and IR sensors give distance feedback ranging from 40mm to 5m. IR gives close to medium range with a small beam angle and ultrasonic gives medium to long range with a large beam angle. </w:t>
+      </w:r>
+      <w:r>
+        <w:t xml:space="preserve">If either was used individually, it would work but be unreliable in some situations. </w:t>
+      </w:r>
+      <w:r>
+        <w:t xml:space="preserve">Using both types </w:t>
+      </w:r>
+      <w:r>
+        <w:t xml:space="preserve">of the sensors at the same time will help to give the microcontroller reliable results </w:t>
+      </w:r>
+      <w:r>
+        <w:t xml:space="preserve">in terms of distance and angle. </w:t>
+      </w:r>
+      <w:r>
+        <w:t>The downside to</w:t>
+      </w:r>
+      <w:r>
+        <w:t xml:space="preserve"> the ultrasonic is it has a 100ms measurement cycle compared to</w:t>
+      </w:r>
+      <w:r>
+        <w:t xml:space="preserve"> the IR 30ms measurement cycle. In addition to these two sensors, the sonar is also capable of measuring distances although it is much less consistent.</w:t>
+      </w:r>
+      <w:r>
+        <w:t xml:space="preserve"> While we could use the limit switches for navigation, they could be put to better use inside the robot.</w:t>
+      </w:r>
+    </w:p>
+    <w:p>
+      <w:r>
+        <w:t>Detect weights…</w:t>
       </w:r>
     </w:p>
     <w:p>
@@ -1112,28 +1197,136 @@
       </w:r>
       <w:proofErr w:type="gramEnd"/>
       <w:r>
-        <w:t xml:space="preserve"> this camera can see IR or fire sources. Because there is no fires in the arena to navigate the only source would be IR from the other robot, provided they have used IR sensors. Know where the other robot would be useful but the camera would only pick the robot up when it was pointing its IR sensors at our camera. This wouldn’t happen very often. This operates using I2C.</w:t>
-      </w:r>
-    </w:p>
-    <w:p>
-      <w:r>
-        <w:t>The limit switches supplied have a long arm to move to activate the switch. These could have a variety of different uses from detecting when the robot drove into a wall or a weight is picked up and bumps the switch.</w:t>
-      </w:r>
-    </w:p>
-    <w:p>
-      <w:r>
-        <w:t xml:space="preserve">A weight sensor supplied is able to measure a load its self. It uses a strain gauge to detect the load. If a weight is placed on the sensor it could register the load. The weights in the arena of three different types, 0.5kg, 0.75kg and 1.0kg. More points are awarded for the heavier weights. This means the </w:t>
+        <w:t xml:space="preserve"> this camera can see IR or fire sources. Because there </w:t>
+      </w:r>
+      <w:r>
+        <w:t>are (or should be) no fires</w:t>
+      </w:r>
+      <w:r>
+        <w:t xml:space="preserve"> in the arena</w:t>
+      </w:r>
+      <w:r>
+        <w:t>,</w:t>
+      </w:r>
+      <w:r>
+        <w:t xml:space="preserve"> the only source would be IR from the other robot, provided they have used IR sensors. Know</w:t>
+      </w:r>
+      <w:r>
+        <w:t>ing</w:t>
+      </w:r>
+      <w:r>
+        <w:t xml:space="preserve"> where the other robot would be useful but the camera would only pick the robot up when it was pointing its IR sensors at our camera. This wouldn’t happen very often. This operates using I2C.</w:t>
+      </w:r>
+    </w:p>
+    <w:p>
+      <w:pPr>
+        <w:pStyle w:val="Heading3"/>
+      </w:pPr>
+      <w:r>
+        <w:t>Weight Detection</w:t>
+      </w:r>
+    </w:p>
+    <w:p>
+      <w:r>
+        <w:t xml:space="preserve">In order to comply with </w:t>
+      </w:r>
+      <w:r>
+        <w:fldChar w:fldCharType="begin"/>
+      </w:r>
+      <w:r>
+        <w:instrText xml:space="preserve"> REF _Ref419746421 \r \h </w:instrText>
+      </w:r>
+      <w:r>
+        <w:fldChar w:fldCharType="separate"/>
+      </w:r>
+      <w:r>
+        <w:t>R</w:t>
+      </w:r>
+      <w:r>
+        <w:t>4</w:t>
+      </w:r>
+      <w:r>
+        <w:t>.3</w:t>
+      </w:r>
+      <w:r>
+        <w:fldChar w:fldCharType="end"/>
+      </w:r>
+      <w:r>
+        <w:t xml:space="preserve">, </w:t>
+      </w:r>
+      <w:r>
+        <w:t xml:space="preserve">the robot needs some way of telling how many weights are on board. </w:t>
+      </w:r>
+      <w:r>
+        <w:t xml:space="preserve">The limit switches supplied </w:t>
+      </w:r>
+      <w:r>
+        <w:t>would be ideal for this job, although it would be very important to get the switch positioned well.</w:t>
+      </w:r>
+    </w:p>
+    <w:p>
+      <w:r>
+        <w:t xml:space="preserve">A weight sensor supplied is able to measure a load its self. It uses a strain gauge to detect the load. If a weight is placed on the sensor it could register the load. More points are awarded for the heavier weights. This means the heavier weights are more valuable when picking up weights. With the </w:t>
       </w:r>
       <w:r>
         <w:lastRenderedPageBreak/>
-        <w:t>heavier weights are more valuable when picking up weights. With the limitation of only having 3 weights on board having 3 light compared to 3 heavy could be a loss of half the points. Implementing the sensor mechanically to have the correct reading will be quite hard as the picking up or holding system will have to be suspended by the sensor. This sensor is digital, with serial output.</w:t>
+        <w:t>limitation of only having 3 weights on board having 3 light compared to 3 heavy could be a loss of half the points. Implementing the sensor mechanically to have the correct reading will be quite hard as the picking up or holding system will have to be suspended by the sensor. This sensor is digital, with serial output.</w:t>
+      </w:r>
+    </w:p>
+    <w:p>
+      <w:pPr>
+        <w:pStyle w:val="Heading3"/>
+      </w:pPr>
+      <w:bookmarkStart w:id="17" w:name="_Ref419746213"/>
+      <w:r>
+        <w:t>Finding HQ</w:t>
+      </w:r>
+    </w:p>
+    <w:p>
+      <w:r>
+        <w:t xml:space="preserve">Instead of just ‘remembering’ where HQ is, the colour sensor could be used for detecting whether the robot is in a base or not, and further to detect which base it is in. It is important to be able to determine the bases apart for requirements </w:t>
+      </w:r>
+      <w:r>
+        <w:fldChar w:fldCharType="begin"/>
+      </w:r>
+      <w:r>
+        <w:instrText xml:space="preserve"> REF _Ref419889773 \r \h </w:instrText>
+      </w:r>
+      <w:r>
+        <w:fldChar w:fldCharType="separate"/>
+      </w:r>
+      <w:r>
+        <w:t>R2.3</w:t>
+      </w:r>
+      <w:r>
+        <w:fldChar w:fldCharType="end"/>
+      </w:r>
+      <w:r>
+        <w:t xml:space="preserve"> and </w:t>
+      </w:r>
+      <w:r>
+        <w:fldChar w:fldCharType="begin"/>
+      </w:r>
+      <w:r>
+        <w:instrText xml:space="preserve"> REF _Ref419746321 \r \h </w:instrText>
+      </w:r>
+      <w:r>
+        <w:fldChar w:fldCharType="separate"/>
+      </w:r>
+      <w:r>
+        <w:t>R4.4</w:t>
+      </w:r>
+      <w:r>
+        <w:fldChar w:fldCharType="end"/>
+      </w:r>
+      <w:r>
+        <w:t>. The robot can’t pick up packages from the other teams base so the robot will need to retract any mechanism for weight retrieval. Once three weights are on-board the robot will need to return to home base to drop them off. The colour sensor will confirm that it has moved from the arena to the home base before it starts to drop them off.</w:t>
       </w:r>
     </w:p>
     <w:p>
       <w:pPr>
         <w:pStyle w:val="Heading2"/>
       </w:pPr>
-      <w:bookmarkStart w:id="16" w:name="_Ref419746213"/>
       <w:r>
         <w:t xml:space="preserve">3.3 Locomotion </w:t>
       </w:r>
@@ -1163,10 +1356,21 @@
       <w:r>
         <w:t>Track Locomotion</w:t>
       </w:r>
-    </w:p>
-    <w:p>
-      <w:r>
-        <w:t>Tracked robots fair far better on uneven terrain due to the traction advantages as a result of increased surface area and low ground pressure. They are common on robots that operate out in the field as they can handle a wide range of terrain challenges that could not be tackled by a wheeled design. Turning can be achieved by slowing or reversing one of the tracks to enable pivoting on the spot.</w:t>
+      <w:bookmarkStart w:id="18" w:name="_GoBack"/>
+      <w:bookmarkEnd w:id="18"/>
+    </w:p>
+    <w:p>
+      <w:r>
+        <w:t>Tracked robots fa</w:t>
+      </w:r>
+      <w:r>
+        <w:t>r</w:t>
+      </w:r>
+      <w:r>
+        <w:t>e</w:t>
+      </w:r>
+      <w:r>
+        <w:t xml:space="preserve"> far better on uneven terrain due to the traction advantages as a result of increased surface area and low ground pressure. They are common on robots that operate out in the field as they can handle a wide range of terrain challenges that could not be tackled by a wheeled design. Turning can be achieved by slowing or reversing one of the tracks to enable pivoting on the spot.</w:t>
       </w:r>
     </w:p>
     <w:p>
@@ -1184,6 +1388,7 @@
     </w:p>
     <w:p>
       <w:r>
+        <w:lastRenderedPageBreak/>
         <w:t>Overall tracks appear to be the best method of locomotion as they will allow the robot to manoeuvre around the arena’s terrain at a reasonable speed whilst maintain stability.</w:t>
       </w:r>
     </w:p>
@@ -1197,11 +1402,7 @@
     </w:p>
     <w:p>
       <w:r>
-        <w:t xml:space="preserve">The chassis must be built in such a way that the robot will be stable, light and allow for maintainability. To improve stability, the centre of mass must be as central and as low to the ground as possible. This will reduce the risk of the robot potentially tipping over and becoming stranded. Another key aspect to chassis design is weight as this will not only help provide traction via the </w:t>
-      </w:r>
-      <w:r>
-        <w:lastRenderedPageBreak/>
-        <w:t xml:space="preserve">tracks, but can also effect the speed at which the robot can manoeuvre at. Ideally a balance must be struck to allow a fast travelling tracked robot with a good amount of traction to scale obstacles in the arena. The chassis design should also take into account other components such as batteries, sensors and how easily they can be accessed and rewired during the construction and testing of the robot. </w:t>
+        <w:t xml:space="preserve">The chassis must be built in such a way that the robot will be stable, light and allow for maintainability. To improve stability, the centre of mass must be as central and as low to the ground as possible. This will reduce the risk of the robot potentially tipping over and becoming stranded. Another key aspect to chassis design is weight as this will not only help provide traction via the tracks, but can also effect the speed at which the robot can manoeuvre at. Ideally a balance must be struck to allow a fast travelling tracked robot with a good amount of traction to scale obstacles in the arena. The chassis design should also take into account other components such as batteries, sensors and how easily they can be accessed and rewired during the construction and testing of the robot. </w:t>
       </w:r>
     </w:p>
     <w:p>
@@ -1222,12 +1423,12 @@
       <w:r>
         <w:t>Tactics and Navigation</w:t>
       </w:r>
-      <w:bookmarkEnd w:id="11"/>
       <w:bookmarkEnd w:id="12"/>
       <w:bookmarkEnd w:id="13"/>
       <w:bookmarkEnd w:id="14"/>
       <w:bookmarkEnd w:id="15"/>
       <w:bookmarkEnd w:id="16"/>
+      <w:bookmarkEnd w:id="17"/>
     </w:p>
     <w:p>
       <w:r>
@@ -1299,7 +1500,7 @@
           <w:bCs/>
         </w:rPr>
       </w:pPr>
-      <w:bookmarkStart w:id="17" w:name="_Toc419578409"/>
+      <w:bookmarkStart w:id="19" w:name="_Toc419578409"/>
       <w:r>
         <w:br w:type="page"/>
       </w:r>
@@ -1359,32 +1560,19 @@
                                 <w:noProof/>
                               </w:rPr>
                             </w:pPr>
-                            <w:bookmarkStart w:id="18" w:name="_Ref419577473"/>
+                            <w:bookmarkStart w:id="20" w:name="_Ref419577473"/>
                             <w:r>
                               <w:t xml:space="preserve">Figure </w:t>
                             </w:r>
-                            <w:r>
-                              <w:fldChar w:fldCharType="begin"/>
-                            </w:r>
-                            <w:r>
-                              <w:instrText xml:space="preserve"> SEQ Figure \* ARABIC </w:instrText>
-                            </w:r>
-                            <w:r>
-                              <w:fldChar w:fldCharType="separate"/>
-                            </w:r>
-                            <w:r>
-                              <w:rPr>
-                                <w:noProof/>
-                              </w:rPr>
-                              <w:t>1</w:t>
-                            </w:r>
-                            <w:r>
-                              <w:rPr>
-                                <w:noProof/>
-                              </w:rPr>
-                              <w:fldChar w:fldCharType="end"/>
-                            </w:r>
-                            <w:bookmarkEnd w:id="18"/>
+                            <w:fldSimple w:instr=" SEQ Figure \* ARABIC ">
+                              <w:r>
+                                <w:rPr>
+                                  <w:noProof/>
+                                </w:rPr>
+                                <w:t>1</w:t>
+                              </w:r>
+                            </w:fldSimple>
+                            <w:bookmarkEnd w:id="20"/>
                             <w:r>
                               <w:t xml:space="preserve">.1: Strategic Speed Runs </w:t>
                             </w:r>
@@ -1521,7 +1709,7 @@
       <w:r>
         <w:t>Tactic 1 – Strategic Speed Runs</w:t>
       </w:r>
-      <w:bookmarkEnd w:id="17"/>
+      <w:bookmarkEnd w:id="19"/>
     </w:p>
     <w:p>
       <w:r>
@@ -1553,8 +1741,8 @@
       <w:pPr>
         <w:pStyle w:val="Heading3"/>
       </w:pPr>
-      <w:bookmarkStart w:id="19" w:name="_Toc419578410"/>
-      <w:bookmarkStart w:id="20" w:name="_Ref419644470"/>
+      <w:bookmarkStart w:id="21" w:name="_Toc419578410"/>
+      <w:bookmarkStart w:id="22" w:name="_Ref419644470"/>
       <w:r>
         <w:rPr>
           <w:noProof/>
@@ -1619,8 +1807,8 @@
       <w:r>
         <w:t>Tactic 2 – Perimeter Collection</w:t>
       </w:r>
-      <w:bookmarkEnd w:id="19"/>
-      <w:bookmarkEnd w:id="20"/>
+      <w:bookmarkEnd w:id="21"/>
+      <w:bookmarkEnd w:id="22"/>
     </w:p>
     <w:p>
       <w:r>
@@ -1673,35 +1861,19 @@
                                 <w:noProof/>
                               </w:rPr>
                             </w:pPr>
-                            <w:bookmarkStart w:id="21" w:name="_Ref419577494"/>
+                            <w:bookmarkStart w:id="23" w:name="_Ref419577494"/>
                             <w:r>
                               <w:t xml:space="preserve">Figure </w:t>
                             </w:r>
-                            <w:r>
-                              <w:fldChar w:fldCharType="begin"/>
-                            </w:r>
-                            <w:r>
-                              <w:instrText xml:space="preserve"> SEQ Figure </w:instrText>
-                            </w:r>
-                            <w:r>
-                              <w:instrText xml:space="preserve">\* ARABIC </w:instrText>
-                            </w:r>
-                            <w:r>
-                              <w:fldChar w:fldCharType="separate"/>
-                            </w:r>
-                            <w:r>
-                              <w:rPr>
-                                <w:noProof/>
-                              </w:rPr>
-                              <w:t>1</w:t>
-                            </w:r>
-                            <w:r>
-                              <w:rPr>
-                                <w:noProof/>
-                              </w:rPr>
-                              <w:fldChar w:fldCharType="end"/>
-                            </w:r>
-                            <w:bookmarkEnd w:id="21"/>
+                            <w:fldSimple w:instr=" SEQ Figure \* ARABIC ">
+                              <w:r>
+                                <w:rPr>
+                                  <w:noProof/>
+                                </w:rPr>
+                                <w:t>1</w:t>
+                              </w:r>
+                            </w:fldSimple>
+                            <w:bookmarkEnd w:id="23"/>
                             <w:r>
                               <w:t xml:space="preserve">.2: Perimeter Collection </w:t>
                             </w:r>
@@ -1880,7 +2052,7 @@
       <w:pPr>
         <w:pStyle w:val="Heading3"/>
       </w:pPr>
-      <w:bookmarkStart w:id="22" w:name="_Toc419578411"/>
+      <w:bookmarkStart w:id="24" w:name="_Toc419578411"/>
       <w:r>
         <w:rPr>
           <w:noProof/>
@@ -1948,7 +2120,7 @@
       <w:r>
         <w:t xml:space="preserve"> – Weight Optimisation</w:t>
       </w:r>
-      <w:bookmarkEnd w:id="22"/>
+      <w:bookmarkEnd w:id="24"/>
     </w:p>
     <w:p>
       <w:r>
@@ -2004,27 +2176,14 @@
                             <w:r>
                               <w:t xml:space="preserve">Figure </w:t>
                             </w:r>
-                            <w:r>
-                              <w:fldChar w:fldCharType="begin"/>
-                            </w:r>
-                            <w:r>
-                              <w:instrText xml:space="preserve"> SEQ Figure \* ARABIC </w:instrText>
-                            </w:r>
-                            <w:r>
-                              <w:fldChar w:fldCharType="separate"/>
-                            </w:r>
-                            <w:r>
-                              <w:rPr>
-                                <w:noProof/>
-                              </w:rPr>
-                              <w:t>1</w:t>
-                            </w:r>
-                            <w:r>
-                              <w:rPr>
-                                <w:noProof/>
-                              </w:rPr>
-                              <w:fldChar w:fldCharType="end"/>
-                            </w:r>
+                            <w:fldSimple w:instr=" SEQ Figure \* ARABIC ">
+                              <w:r>
+                                <w:rPr>
+                                  <w:noProof/>
+                                </w:rPr>
+                                <w:t>1</w:t>
+                              </w:r>
+                            </w:fldSimple>
                             <w:r>
                               <w:t xml:space="preserve">.3: Weight Optimization </w:t>
                             </w:r>
@@ -2198,7 +2357,7 @@
       <w:pPr>
         <w:pStyle w:val="Heading1"/>
       </w:pPr>
-      <w:bookmarkStart w:id="23" w:name="_Toc419578413"/>
+      <w:bookmarkStart w:id="25" w:name="_Toc419578413"/>
       <w:r>
         <w:lastRenderedPageBreak/>
         <w:t xml:space="preserve">4.0 </w:t>
@@ -2209,7 +2368,7 @@
       <w:r>
         <w:t>oncepts</w:t>
       </w:r>
-      <w:bookmarkEnd w:id="23"/>
+      <w:bookmarkEnd w:id="25"/>
     </w:p>
     <w:p>
       <w:r>
@@ -2436,19 +2595,32 @@
       <w:pPr>
         <w:pStyle w:val="Caption"/>
       </w:pPr>
-      <w:bookmarkStart w:id="24" w:name="_Ref419645708"/>
+      <w:bookmarkStart w:id="26" w:name="_Ref419645708"/>
       <w:r>
         <w:t xml:space="preserve">Table </w:t>
       </w:r>
-      <w:fldSimple w:instr=" SEQ Table \* ARABIC ">
-        <w:r>
-          <w:rPr>
-            <w:noProof/>
-          </w:rPr>
-          <w:t>1</w:t>
-        </w:r>
-      </w:fldSimple>
-      <w:bookmarkEnd w:id="24"/>
+      <w:r>
+        <w:fldChar w:fldCharType="begin"/>
+      </w:r>
+      <w:r>
+        <w:instrText xml:space="preserve"> SEQ Table \* ARABIC </w:instrText>
+      </w:r>
+      <w:r>
+        <w:fldChar w:fldCharType="separate"/>
+      </w:r>
+      <w:r>
+        <w:rPr>
+          <w:noProof/>
+        </w:rPr>
+        <w:t>1</w:t>
+      </w:r>
+      <w:r>
+        <w:rPr>
+          <w:noProof/>
+        </w:rPr>
+        <w:fldChar w:fldCharType="end"/>
+      </w:r>
+      <w:bookmarkEnd w:id="26"/>
       <w:r>
         <w:t>: A list of the different aspects of each concept</w:t>
       </w:r>
@@ -2462,14 +2634,14 @@
       <w:pPr>
         <w:pStyle w:val="Heading2"/>
       </w:pPr>
-      <w:bookmarkStart w:id="25" w:name="_Toc419578414"/>
+      <w:bookmarkStart w:id="27" w:name="_Toc419578414"/>
       <w:r>
         <w:t xml:space="preserve">4.1 </w:t>
       </w:r>
       <w:r>
         <w:t>Concept 1</w:t>
       </w:r>
-      <w:bookmarkEnd w:id="25"/>
+      <w:bookmarkEnd w:id="27"/>
     </w:p>
     <w:p>
       <w:r>
@@ -2772,32 +2944,19 @@
       <w:pPr>
         <w:pStyle w:val="Caption"/>
       </w:pPr>
-      <w:bookmarkStart w:id="26" w:name="_Ref419570861"/>
+      <w:bookmarkStart w:id="28" w:name="_Ref419570861"/>
       <w:r>
         <w:t xml:space="preserve">Figure </w:t>
       </w:r>
-      <w:r>
-        <w:fldChar w:fldCharType="begin"/>
-      </w:r>
-      <w:r>
-        <w:instrText xml:space="preserve"> SEQ Figure \* ARABIC </w:instrText>
-      </w:r>
-      <w:r>
-        <w:fldChar w:fldCharType="separate"/>
-      </w:r>
-      <w:r>
-        <w:rPr>
-          <w:noProof/>
-        </w:rPr>
-        <w:t>2</w:t>
-      </w:r>
-      <w:r>
-        <w:rPr>
-          <w:noProof/>
-        </w:rPr>
-        <w:fldChar w:fldCharType="end"/>
-      </w:r>
-      <w:bookmarkEnd w:id="26"/>
+      <w:fldSimple w:instr=" SEQ Figure \* ARABIC ">
+        <w:r>
+          <w:rPr>
+            <w:noProof/>
+          </w:rPr>
+          <w:t>2</w:t>
+        </w:r>
+      </w:fldSimple>
+      <w:bookmarkEnd w:id="28"/>
       <w:r>
         <w:t>:</w:t>
       </w:r>
@@ -2809,14 +2968,14 @@
       <w:pPr>
         <w:pStyle w:val="Heading2"/>
       </w:pPr>
-      <w:bookmarkStart w:id="27" w:name="_Toc419578415"/>
+      <w:bookmarkStart w:id="29" w:name="_Toc419578415"/>
       <w:r>
         <w:t xml:space="preserve">4.2 </w:t>
       </w:r>
       <w:r>
         <w:t>Concept 2</w:t>
       </w:r>
-      <w:bookmarkEnd w:id="27"/>
+      <w:bookmarkEnd w:id="29"/>
     </w:p>
     <w:p>
       <w:r>
@@ -2947,14 +3106,14 @@
       <w:pPr>
         <w:pStyle w:val="Heading2"/>
       </w:pPr>
-      <w:bookmarkStart w:id="28" w:name="_Toc419578416"/>
+      <w:bookmarkStart w:id="30" w:name="_Toc419578416"/>
       <w:r>
         <w:t xml:space="preserve">4.3 </w:t>
       </w:r>
       <w:r>
         <w:t>Concept 3</w:t>
       </w:r>
-      <w:bookmarkEnd w:id="28"/>
+      <w:bookmarkEnd w:id="30"/>
     </w:p>
     <w:p>
       <w:r>
@@ -3041,7 +3200,7 @@
       <w:pPr>
         <w:pStyle w:val="Heading1"/>
       </w:pPr>
-      <w:bookmarkStart w:id="29" w:name="_Toc419578417"/>
+      <w:bookmarkStart w:id="31" w:name="_Toc419578417"/>
       <w:r>
         <w:t xml:space="preserve">5.0 </w:t>
       </w:r>
@@ -3051,10 +3210,10 @@
       <w:r>
         <w:t>valuation</w:t>
       </w:r>
-      <w:bookmarkEnd w:id="29"/>
-    </w:p>
-    <w:p>
-      <w:bookmarkStart w:id="30" w:name="_Toc419578418"/>
+      <w:bookmarkEnd w:id="31"/>
+    </w:p>
+    <w:p>
+      <w:bookmarkStart w:id="32" w:name="_Toc419578418"/>
       <w:r>
         <w:t>The following section contains an evaluation of each section separately. Calculations have been done only in the case that some aspect of the concept may not work under the restrictions we have, such as power consumption.</w:t>
       </w:r>
@@ -3072,7 +3231,7 @@
       <w:r>
         <w:t xml:space="preserve">oncept </w:t>
       </w:r>
-      <w:bookmarkEnd w:id="30"/>
+      <w:bookmarkEnd w:id="32"/>
       <w:r>
         <w:t>1</w:t>
       </w:r>
@@ -3084,14 +3243,14 @@
           <w:lang w:val="en-US"/>
         </w:rPr>
       </w:pPr>
-      <w:bookmarkStart w:id="31" w:name="_Toc419578419"/>
+      <w:bookmarkStart w:id="33" w:name="_Toc419578419"/>
       <w:r>
         <w:rPr>
           <w:lang w:val="en-US"/>
         </w:rPr>
         <w:t>Robustness</w:t>
       </w:r>
-      <w:bookmarkEnd w:id="31"/>
+      <w:bookmarkEnd w:id="33"/>
     </w:p>
     <w:p>
       <w:r>
@@ -3111,7 +3270,7 @@
           <w:lang w:val="en-US"/>
         </w:rPr>
       </w:pPr>
-      <w:bookmarkStart w:id="32" w:name="_Toc419578420"/>
+      <w:bookmarkStart w:id="34" w:name="_Toc419578420"/>
       <w:r>
         <w:rPr>
           <w:lang w:val="en-US"/>
@@ -3119,7 +3278,7 @@
         <w:lastRenderedPageBreak/>
         <w:t>Reliability</w:t>
       </w:r>
-      <w:bookmarkEnd w:id="32"/>
+      <w:bookmarkEnd w:id="34"/>
     </w:p>
     <w:p>
       <w:r>
@@ -3133,14 +3292,14 @@
           <w:lang w:val="en-US"/>
         </w:rPr>
       </w:pPr>
-      <w:bookmarkStart w:id="33" w:name="_Toc419578421"/>
+      <w:bookmarkStart w:id="35" w:name="_Toc419578421"/>
       <w:r>
         <w:rPr>
           <w:lang w:val="en-US"/>
         </w:rPr>
         <w:t>Ease of build</w:t>
       </w:r>
-      <w:bookmarkEnd w:id="33"/>
+      <w:bookmarkEnd w:id="35"/>
     </w:p>
     <w:p>
       <w:r>
@@ -3284,14 +3443,14 @@
           <w:lang w:val="en-US"/>
         </w:rPr>
       </w:pPr>
-      <w:bookmarkStart w:id="34" w:name="_Toc419578422"/>
+      <w:bookmarkStart w:id="36" w:name="_Toc419578422"/>
       <w:r>
         <w:rPr>
           <w:lang w:val="en-US"/>
         </w:rPr>
         <w:t>Maintenance</w:t>
       </w:r>
-      <w:bookmarkEnd w:id="34"/>
+      <w:bookmarkEnd w:id="36"/>
     </w:p>
     <w:p>
       <w:r>
@@ -3311,14 +3470,14 @@
           <w:lang w:val="en-US"/>
         </w:rPr>
       </w:pPr>
-      <w:bookmarkStart w:id="35" w:name="_Toc419578423"/>
+      <w:bookmarkStart w:id="37" w:name="_Toc419578423"/>
       <w:r>
         <w:rPr>
           <w:lang w:val="en-US"/>
         </w:rPr>
         <w:t>Modularity</w:t>
       </w:r>
-      <w:bookmarkEnd w:id="35"/>
+      <w:bookmarkEnd w:id="37"/>
     </w:p>
     <w:p>
       <w:r>
@@ -3343,11 +3502,11 @@
       <w:pPr>
         <w:pStyle w:val="Heading2"/>
       </w:pPr>
-      <w:bookmarkStart w:id="36" w:name="_Toc419578425"/>
+      <w:bookmarkStart w:id="38" w:name="_Toc419578425"/>
       <w:r>
         <w:t>5.2 Concept 2</w:t>
       </w:r>
-      <w:bookmarkEnd w:id="36"/>
+      <w:bookmarkEnd w:id="38"/>
     </w:p>
     <w:p>
       <w:pPr>
@@ -3356,14 +3515,14 @@
           <w:lang w:val="en-US"/>
         </w:rPr>
       </w:pPr>
-      <w:bookmarkStart w:id="37" w:name="_Toc419578426"/>
+      <w:bookmarkStart w:id="39" w:name="_Toc419578426"/>
       <w:r>
         <w:rPr>
           <w:lang w:val="en-US"/>
         </w:rPr>
         <w:t>Robustness</w:t>
       </w:r>
-      <w:bookmarkEnd w:id="37"/>
+      <w:bookmarkEnd w:id="39"/>
     </w:p>
     <w:p>
       <w:pPr>
@@ -3562,7 +3721,7 @@
           <w:lang w:val="en-US"/>
         </w:rPr>
       </w:pPr>
-      <w:bookmarkStart w:id="38" w:name="_Toc419578427"/>
+      <w:bookmarkStart w:id="40" w:name="_Toc419578427"/>
       <w:r>
         <w:rPr>
           <w:lang w:val="en-US"/>
@@ -3570,7 +3729,7 @@
         <w:lastRenderedPageBreak/>
         <w:t>Reliability</w:t>
       </w:r>
-      <w:bookmarkEnd w:id="38"/>
+      <w:bookmarkEnd w:id="40"/>
     </w:p>
     <w:p>
       <w:pPr>
@@ -3612,14 +3771,14 @@
           <w:lang w:val="en-US"/>
         </w:rPr>
       </w:pPr>
-      <w:bookmarkStart w:id="39" w:name="_Toc419578428"/>
+      <w:bookmarkStart w:id="41" w:name="_Toc419578428"/>
       <w:r>
         <w:rPr>
           <w:lang w:val="en-US"/>
         </w:rPr>
         <w:t>Ease of build</w:t>
       </w:r>
-      <w:bookmarkEnd w:id="39"/>
+      <w:bookmarkEnd w:id="41"/>
     </w:p>
     <w:p>
       <w:pPr>
@@ -3647,14 +3806,14 @@
           <w:lang w:val="en-US"/>
         </w:rPr>
       </w:pPr>
-      <w:bookmarkStart w:id="40" w:name="_Toc419578429"/>
+      <w:bookmarkStart w:id="42" w:name="_Toc419578429"/>
       <w:r>
         <w:rPr>
           <w:lang w:val="en-US"/>
         </w:rPr>
         <w:t>Maintenance</w:t>
       </w:r>
-      <w:bookmarkEnd w:id="40"/>
+      <w:bookmarkEnd w:id="42"/>
     </w:p>
     <w:p>
       <w:pPr>
@@ -3676,14 +3835,14 @@
           <w:lang w:val="en-US"/>
         </w:rPr>
       </w:pPr>
-      <w:bookmarkStart w:id="41" w:name="_Toc419578430"/>
+      <w:bookmarkStart w:id="43" w:name="_Toc419578430"/>
       <w:r>
         <w:rPr>
           <w:lang w:val="en-US"/>
         </w:rPr>
         <w:t>Modularity</w:t>
       </w:r>
-      <w:bookmarkEnd w:id="41"/>
+      <w:bookmarkEnd w:id="43"/>
     </w:p>
     <w:p>
       <w:pPr>
@@ -3757,11 +3916,11 @@
       <w:pPr>
         <w:pStyle w:val="Heading2"/>
       </w:pPr>
-      <w:bookmarkStart w:id="42" w:name="_Toc419578432"/>
+      <w:bookmarkStart w:id="44" w:name="_Toc419578432"/>
       <w:r>
         <w:t>5.3 Concept 3</w:t>
       </w:r>
-      <w:bookmarkEnd w:id="42"/>
+      <w:bookmarkEnd w:id="44"/>
     </w:p>
     <w:p>
       <w:pPr>
@@ -3770,14 +3929,14 @@
           <w:lang w:val="en-US"/>
         </w:rPr>
       </w:pPr>
-      <w:bookmarkStart w:id="43" w:name="_Toc419578433"/>
+      <w:bookmarkStart w:id="45" w:name="_Toc419578433"/>
       <w:r>
         <w:rPr>
           <w:lang w:val="en-US"/>
         </w:rPr>
         <w:t>Robustness</w:t>
       </w:r>
-      <w:bookmarkEnd w:id="43"/>
+      <w:bookmarkEnd w:id="45"/>
     </w:p>
     <w:p>
       <w:pPr>
@@ -3799,14 +3958,14 @@
           <w:lang w:val="en-US"/>
         </w:rPr>
       </w:pPr>
-      <w:bookmarkStart w:id="44" w:name="_Toc419578434"/>
+      <w:bookmarkStart w:id="46" w:name="_Toc419578434"/>
       <w:r>
         <w:rPr>
           <w:lang w:val="en-US"/>
         </w:rPr>
         <w:t>Reliability</w:t>
       </w:r>
-      <w:bookmarkEnd w:id="44"/>
+      <w:bookmarkEnd w:id="46"/>
     </w:p>
     <w:p>
       <w:pPr>
@@ -3828,14 +3987,14 @@
           <w:lang w:val="en-US"/>
         </w:rPr>
       </w:pPr>
-      <w:bookmarkStart w:id="45" w:name="_Toc419578435"/>
+      <w:bookmarkStart w:id="47" w:name="_Toc419578435"/>
       <w:r>
         <w:rPr>
           <w:lang w:val="en-US"/>
         </w:rPr>
         <w:t>Ease of build</w:t>
       </w:r>
-      <w:bookmarkEnd w:id="45"/>
+      <w:bookmarkEnd w:id="47"/>
     </w:p>
     <w:p>
       <w:pPr>
@@ -3857,7 +4016,7 @@
           <w:lang w:val="en-US"/>
         </w:rPr>
       </w:pPr>
-      <w:bookmarkStart w:id="46" w:name="_Toc419578436"/>
+      <w:bookmarkStart w:id="48" w:name="_Toc419578436"/>
       <w:r>
         <w:rPr>
           <w:lang w:val="en-US"/>
@@ -3865,7 +4024,7 @@
         <w:lastRenderedPageBreak/>
         <w:t>Maintenance</w:t>
       </w:r>
-      <w:bookmarkEnd w:id="46"/>
+      <w:bookmarkEnd w:id="48"/>
     </w:p>
     <w:p>
       <w:pPr>
@@ -3887,14 +4046,14 @@
           <w:lang w:val="en-US"/>
         </w:rPr>
       </w:pPr>
-      <w:bookmarkStart w:id="47" w:name="_Toc419578437"/>
+      <w:bookmarkStart w:id="49" w:name="_Toc419578437"/>
       <w:r>
         <w:rPr>
           <w:lang w:val="en-US"/>
         </w:rPr>
         <w:t>Modularity</w:t>
       </w:r>
-      <w:bookmarkEnd w:id="47"/>
+      <w:bookmarkEnd w:id="49"/>
     </w:p>
     <w:p>
       <w:pPr>
@@ -3917,14 +4076,14 @@
           <w:lang w:val="en-US"/>
         </w:rPr>
       </w:pPr>
-      <w:bookmarkStart w:id="48" w:name="_Toc419578438"/>
+      <w:bookmarkStart w:id="50" w:name="_Toc419578438"/>
       <w:r>
         <w:rPr>
           <w:lang w:val="en-US"/>
         </w:rPr>
         <w:t>Cost</w:t>
       </w:r>
-      <w:bookmarkEnd w:id="48"/>
+      <w:bookmarkEnd w:id="50"/>
     </w:p>
     <w:p>
       <w:r>
@@ -4458,31 +4617,21 @@
       <w:r>
         <w:t xml:space="preserve">Table </w:t>
       </w:r>
-      <w:r>
-        <w:fldChar w:fldCharType="begin"/>
-      </w:r>
-      <w:r>
-        <w:instrText xml:space="preserve"> SEQ Table \* ARABIC </w:instrText>
-      </w:r>
-      <w:r>
-        <w:fldChar w:fldCharType="separate"/>
+      <w:fldSimple w:instr=" SEQ Table \* ARABIC ">
+        <w:r>
+          <w:rPr>
+            <w:noProof/>
+          </w:rPr>
+          <w:t>2</w:t>
+        </w:r>
+      </w:fldSimple>
+      <w:r>
+        <w:t>:</w:t>
       </w:r>
       <w:r>
         <w:rPr>
           <w:noProof/>
         </w:rPr>
-        <w:t>2</w:t>
-      </w:r>
-      <w:r>
-        <w:fldChar w:fldCharType="end"/>
-      </w:r>
-      <w:r>
-        <w:t>:</w:t>
-      </w:r>
-      <w:r>
-        <w:rPr>
-          <w:noProof/>
-        </w:rPr>
         <w:t xml:space="preserve"> Merit Table of concepts</w:t>
       </w:r>
     </w:p>
@@ -4499,14 +4648,12 @@
         </w:rPr>
         <w:t>Need some basic/approximate calculations or estimates of costs, forces, power requirements, available computation and memory. Evaluate/compare the concepts – FOM table. This doesn’t need to be exquisitely detailed or accurate at this stage – just provide enough to be able to evaluate and compare the concepts in a relatively objective manner. Briefly discuss/comment on these 3 concepts in the context of the competition and specs – factors such as robustness, reliability, ease of build and maintenance between rounds, modularity, and cost.</w:t>
       </w:r>
-      <w:bookmarkStart w:id="49" w:name="_GoBack"/>
-      <w:bookmarkEnd w:id="49"/>
     </w:p>
     <w:p>
       <w:pPr>
         <w:pStyle w:val="Heading1"/>
       </w:pPr>
-      <w:bookmarkStart w:id="50" w:name="_Toc419578439"/>
+      <w:bookmarkStart w:id="51" w:name="_Toc419578439"/>
       <w:r>
         <w:t xml:space="preserve">6.0 </w:t>
       </w:r>
@@ -4516,7 +4663,7 @@
       <w:r>
         <w:t>ecommendations</w:t>
       </w:r>
-      <w:bookmarkEnd w:id="50"/>
+      <w:bookmarkEnd w:id="51"/>
     </w:p>
     <w:p>
       <w:pPr>
@@ -4535,7 +4682,7 @@
       <w:pPr>
         <w:pStyle w:val="Heading1"/>
       </w:pPr>
-      <w:bookmarkStart w:id="51" w:name="_Toc419578440"/>
+      <w:bookmarkStart w:id="52" w:name="_Toc419578440"/>
       <w:r>
         <w:lastRenderedPageBreak/>
         <w:t>Contribution S</w:t>
@@ -4543,7 +4690,7 @@
       <w:r>
         <w:t>tatement</w:t>
       </w:r>
-      <w:bookmarkEnd w:id="51"/>
+      <w:bookmarkEnd w:id="52"/>
       <w:r>
         <w:t>s</w:t>
       </w:r>
@@ -5334,7 +5481,7 @@
           <w:rPr>
             <w:noProof/>
           </w:rPr>
-          <w:t>10</w:t>
+          <w:t>1</w:t>
         </w:r>
         <w:r>
           <w:rPr>
@@ -11010,7 +11157,7 @@
 </file>
 
 <file path=customXml/itemProps1.xml><?xml version="1.0" encoding="utf-8"?>
-<ds:datastoreItem xmlns:ds="http://schemas.openxmlformats.org/officeDocument/2006/customXml" ds:itemID="{2AC97E5A-04CD-4B8E-9B3A-19FB4464E14C}">
+<ds:datastoreItem xmlns:ds="http://schemas.openxmlformats.org/officeDocument/2006/customXml" ds:itemID="{35274E82-417A-4E11-8890-D50FD76796DF}">
   <ds:schemaRefs>
     <ds:schemaRef ds:uri="http://schemas.openxmlformats.org/officeDocument/2006/bibliography"/>
   </ds:schemaRefs>

</xml_diff>

<commit_message>
General check up for tomorrow
Checked over the document and made some changes, still needs a bit of
"trimming of the fat"
</commit_message>
<xml_diff>
--- a/Reports/Progress Report 1.docx
+++ b/Reports/Progress Report 1.docx
@@ -806,7 +806,28 @@
         </w:tabs>
       </w:pPr>
       <w:r>
-        <w:t>The robot shall not be difficult to disassemble</w:t>
+        <w:t>The robot should be built with less than 200g of 3D printer plastic.</w:t>
+      </w:r>
+    </w:p>
+    <w:p>
+      <w:pPr>
+        <w:pStyle w:val="ListParagraph"/>
+        <w:numPr>
+          <w:ilvl w:val="0"/>
+          <w:numId w:val="19"/>
+        </w:numPr>
+        <w:tabs>
+          <w:tab w:val="left" w:pos="1134"/>
+        </w:tabs>
+      </w:pPr>
+      <w:r>
+        <w:t xml:space="preserve">The robot shall </w:t>
+      </w:r>
+      <w:r>
+        <w:t xml:space="preserve">be easy to maintain and </w:t>
+      </w:r>
+      <w:r>
+        <w:t xml:space="preserve"> disassemble</w:t>
       </w:r>
     </w:p>
     <w:p>
@@ -924,14 +945,8 @@
         <w:rPr>
           <w:rStyle w:val="SubtleEmphasis"/>
         </w:rPr>
-        <w:t xml:space="preserve">Note: These requirements are those that are general to the project. There will be additional requirements depending on the strategy you eventually decide to follow, which you will develop </w:t>
-      </w:r>
-      <w:r>
-        <w:rPr>
-          <w:rStyle w:val="SubtleEmphasis"/>
-        </w:rPr>
         <w:lastRenderedPageBreak/>
-        <w:t>later. For example, a robot designed primarily to prevent the competition gathering weights will have some shared and some different requirements to a robot designed to gather as many weights as possible while ignoring the competition.</w:t>
+        <w:t>Note: These requirements are those that are general to the project. There will be additional requirements depending on the strategy you eventually decide to follow, which you will develop later. For example, a robot designed primarily to prevent the competition gathering weights will have some shared and some different requirements to a robot designed to gather as many weights as possible while ignoring the competition.</w:t>
       </w:r>
     </w:p>
     <w:p>
@@ -983,9 +998,15 @@
     </w:p>
     <w:p>
       <w:r>
+        <w:rPr>
+          <w:highlight w:val="yellow"/>
+        </w:rPr>
         <w:t>A mechatronic system relies on interacting with the world around it, it uses sensors to see and give feedback to decide what the system should do. The robot we will design has a wide r</w:t>
       </w:r>
       <w:r>
+        <w:rPr>
+          <w:highlight w:val="yellow"/>
+        </w:rPr>
         <w:t>ange of sensors we could use. The following sensors are provided:</w:t>
       </w:r>
     </w:p>
@@ -1146,24 +1167,60 @@
         <w:t xml:space="preserve">To navigate around the arena sensor feedback will be needed to give distances to objects around the robot. Ultrasonic and IR sensors give distance feedback ranging from 40mm to 5m. IR gives close to medium range with a small beam angle and ultrasonic gives medium to long range with a large beam angle. Using both types of the sensors at the same time will give a good range in terms of distance and angle. The microcontroller will have good information for its navigational system. The downside of the ultrasonic is it has a 100ms measurement cycle compared to the IR 30ms measurement cycle. </w:t>
       </w:r>
       <w:r>
+        <w:rPr>
+          <w:highlight w:val="yellow"/>
+        </w:rPr>
         <w:t>The ultrasonic has I2C output and the IR has analoge output.</w:t>
       </w:r>
     </w:p>
     <w:p>
       <w:r>
-        <w:t xml:space="preserve">The colour sensor will be used for detecting whether the robot is in a base or not, and further to detect what base it is in. The robot can’t pick up </w:t>
-      </w:r>
-      <w:r>
+        <w:t xml:space="preserve">The colour sensor will be used for detecting whether the robot is in a base or not, and further to detect what base it is in. </w:t>
+      </w:r>
+      <w:r>
+        <w:rPr>
+          <w:highlight w:val="yellow"/>
+        </w:rPr>
+        <w:t xml:space="preserve">The robot </w:t>
+      </w:r>
+      <w:r>
+        <w:rPr>
+          <w:highlight w:val="yellow"/>
+        </w:rPr>
+        <w:t>cannot</w:t>
+      </w:r>
+      <w:r>
+        <w:rPr>
+          <w:highlight w:val="yellow"/>
+        </w:rPr>
+        <w:t xml:space="preserve"> pick up </w:t>
+      </w:r>
+      <w:r>
+        <w:rPr>
+          <w:highlight w:val="yellow"/>
+        </w:rPr>
         <w:t>package</w:t>
       </w:r>
       <w:r>
+        <w:rPr>
+          <w:highlight w:val="yellow"/>
+        </w:rPr>
         <w:t xml:space="preserve">s from the other teams base so the robot will need to retract any mechanism for </w:t>
       </w:r>
       <w:r>
+        <w:rPr>
+          <w:highlight w:val="yellow"/>
+        </w:rPr>
         <w:t xml:space="preserve">package </w:t>
       </w:r>
       <w:r>
-        <w:t xml:space="preserve">retrieval. Once three </w:t>
+        <w:rPr>
+          <w:highlight w:val="yellow"/>
+        </w:rPr>
+        <w:t>retrieval.</w:t>
+      </w:r>
+      <w:r>
+        <w:t xml:space="preserve"> Once three </w:t>
       </w:r>
       <w:r>
         <w:t>package</w:t>
@@ -1174,7 +1231,24 @@
     </w:p>
     <w:p>
       <w:r>
-        <w:t>An IR camera is also supplied, this camera can see IR or fire sources. Because there is no fires in the arena to navigate the only source would be IR from the other robot, provided they have used IR sensors. Know where the other robot would be useful but the camera would only pick the robot up when it was pointing its IR sensors at our camera. This wouldn’t happen very often. This operates using I2C.</w:t>
+        <w:t xml:space="preserve">An IR camera is also supplied, this camera can see IR or fire sources. </w:t>
+      </w:r>
+      <w:r>
+        <w:rPr>
+          <w:highlight w:val="yellow"/>
+        </w:rPr>
+        <w:t>Because there is no fires in the arena to navigate the only source would be IR from the other robot, provided they have used IR sensors.</w:t>
+      </w:r>
+      <w:r>
+        <w:t xml:space="preserve"> Know where the other robot would be useful but the camera would only pick the robot up when it was pointing its IR sensors at our camera. This wouldn’t happen very often. This operates using I2C.</w:t>
+      </w:r>
+    </w:p>
+    <w:p>
+      <w:r>
+        <w:rPr>
+          <w:highlight w:val="yellow"/>
+        </w:rPr>
+        <w:t>What’s and I2C?</w:t>
       </w:r>
     </w:p>
     <w:p>
@@ -1203,7 +1277,13 @@
         <w:t xml:space="preserve">are </w:t>
       </w:r>
       <w:r>
-        <w:t xml:space="preserve">of three different types, 0.5kg, 0.75kg and 1.0kg. More points are awarded for the heavier </w:t>
+        <w:t xml:space="preserve">of three different </w:t>
+      </w:r>
+      <w:r>
+        <w:t>weights</w:t>
+      </w:r>
+      <w:r>
+        <w:t xml:space="preserve">, 0.5kg, 0.75kg and 1.0kg. More points are awarded for the heavier </w:t>
       </w:r>
       <w:r>
         <w:t>package</w:t>
@@ -1233,99 +1313,134 @@
         <w:t>three</w:t>
       </w:r>
       <w:r>
-        <w:t xml:space="preserve"> heavy could be a loss of half the points. Implementing the sensor mechanically to have the correct reading will be quite hard as the picking up or holding system will have to be suspended by the sensor. This sensor is digital, with serial output.</w:t>
-      </w:r>
-    </w:p>
-    <w:p>
+        <w:t xml:space="preserve"> heavy could be a loss of </w:t>
+      </w:r>
+      <w:r>
+        <w:lastRenderedPageBreak/>
+        <w:t>half the points. Implementing the sensor mechanically to have the correct reading will be quite hard as the picking up or holding system will have to be suspended by the sensor. This sensor is digital, with serial output.</w:t>
+      </w:r>
+    </w:p>
+    <w:p>
+      <w:proofErr w:type="gramStart"/>
       <w:r>
         <w:rPr>
           <w:highlight w:val="yellow"/>
         </w:rPr>
+        <w:t>IMU???</w:t>
+      </w:r>
+      <w:proofErr w:type="gramEnd"/>
+    </w:p>
+    <w:p>
+      <w:pPr>
+        <w:pStyle w:val="Heading2"/>
+      </w:pPr>
+      <w:bookmarkStart w:id="15" w:name="_Ref419746213"/>
+      <w:r>
+        <w:t>3.2</w:t>
+      </w:r>
+      <w:r>
+        <w:t xml:space="preserve"> Locomotion </w:t>
+      </w:r>
+    </w:p>
+    <w:p>
+      <w:r>
+        <w:t xml:space="preserve">In industry, robots have a large range of locomotion options that vary depending on the surrounding environment and the tasks that the robot must undertake. The designed robot must have the ability to manoeuvre around its environment in a way the </w:t>
+      </w:r>
+      <w:r>
+        <w:t xml:space="preserve">packages </w:t>
+      </w:r>
+      <w:r>
+        <w:t xml:space="preserve">can be picked up efficiently and quickly. It will be constructed to allow it to tackle obstacles such as ramps, walls and </w:t>
+      </w:r>
+      <w:r>
+        <w:t xml:space="preserve">the other robot </w:t>
+      </w:r>
+      <w:r>
+        <w:t>whilst in the arena. This can be achieved through both a reliable and robust locomotion method and chassis design. There are two locomotion methods that can be implemented on the robots in this arena search and retrieval scenario, wheels and tracks.</w:t>
+      </w:r>
+    </w:p>
+    <w:p>
+      <w:pPr>
+        <w:pStyle w:val="Heading3"/>
+      </w:pPr>
+      <w:r>
+        <w:t>Wheel Locomotion</w:t>
+      </w:r>
+    </w:p>
+    <w:p>
+      <w:r>
+        <w:t xml:space="preserve">Wheels are a common occurrence in mechatronic designs as they allow for simple locomotion by being actuated by the motors directly. They have a variety of steering methods from differential steering (driving like a tank) to crab driving where each wheel is driven separately. Wheels can provide a much faster robot as there is less </w:t>
+      </w:r>
+      <w:r>
+        <w:t>power</w:t>
+      </w:r>
+      <w:r>
+        <w:t xml:space="preserve"> required to drive them in comparison to tracks.</w:t>
+      </w:r>
+    </w:p>
+    <w:p>
+      <w:pPr>
+        <w:pStyle w:val="Heading3"/>
+      </w:pPr>
+      <w:r>
+        <w:t>Track Locomotion</w:t>
+      </w:r>
+    </w:p>
+    <w:p>
+      <w:r>
+        <w:t xml:space="preserve">Tracked robots fair far better on uneven terrain due to the traction advantages as a result of increased surface area and low ground pressure. They are common on robots that operate out in the field as they can handle a wide range of terrain challenges that could not be tackled </w:t>
+      </w:r>
+      <w:r>
+        <w:t xml:space="preserve">easily </w:t>
+      </w:r>
+      <w:r>
+        <w:t>by a wheeled design. Turning can be achieved by slowing or reversing one of the tracks to enable pivoting on the spot.</w:t>
+      </w:r>
+    </w:p>
+    <w:p>
+      <w:pPr>
+        <w:pStyle w:val="Heading3"/>
+      </w:pPr>
+      <w:r>
+        <w:t>Locomotion Comparison</w:t>
+      </w:r>
+    </w:p>
+    <w:p>
+      <w:r>
+        <w:t xml:space="preserve">The main issues faced using a wheel locomotion design is the lack of manoeuvrability. The turning of the robot would be tricky to construct as only 2 DC motors are provided to drive the robot. This means that a complex driving system would have to be designed in order to either pivot the front wheels for turning. Alternatively the robot could employ skid </w:t>
+      </w:r>
+      <w:r>
+        <w:t>steering</w:t>
+      </w:r>
+      <w:r>
+        <w:t xml:space="preserve"> which is very unreliable for the robot which needs to know its position at all times. Wheels also struggle to traverse uneven terrain as they lack traction without a suspension system or large tyres. Tracked robots generally have a more complex design and can suffer from a lack of speed since more power is required to drive the tracks. Using the traction belts provided with the robot, the belt must be kept taught to prevent slip of the motor and a loss of driving ability.</w:t>
+      </w:r>
+    </w:p>
+    <w:p>
+      <w:r>
+        <w:t>Overall tracks appear to be the best method of locomotion as they will allow the robot to manoeuvre around the arena’s terrain at a reasonable speed whilst maintain stability.</w:t>
+      </w:r>
+    </w:p>
+    <w:p>
+      <w:pPr>
+        <w:pStyle w:val="Heading3"/>
+      </w:pPr>
+      <w:r>
+        <w:t>Chassis Design</w:t>
+      </w:r>
+    </w:p>
+    <w:p>
+      <w:r>
+        <w:t xml:space="preserve">The chassis must be built in such a way that the robot will be stable, light and allow for maintainability. To improve stability, the centre of mass must be as central and as low to the ground as possible. This will reduce the risk of the robot potentially tipping over and becoming stranded. Another key aspect to chassis design is weight as this will not only help provide traction via the </w:t>
+      </w:r>
+      <w:r>
         <w:lastRenderedPageBreak/>
-        <w:t>IMU???</w:t>
-      </w:r>
-    </w:p>
-    <w:p>
-      <w:pPr>
-        <w:pStyle w:val="Heading2"/>
-      </w:pPr>
-      <w:bookmarkStart w:id="15" w:name="_Ref419746213"/>
-      <w:r>
-        <w:t>3.2</w:t>
-      </w:r>
-      <w:r>
-        <w:t xml:space="preserve"> Locomotion </w:t>
-      </w:r>
-    </w:p>
-    <w:p>
-      <w:r>
-        <w:t>In industry, robots have a large range of locomotion options that vary depending on the surrounding environment and the tasks that the robot must undertake. The designed robot must have the ability to manoeuvre around its environment in a way the weights can be picked up efficiently and quickly. It will be constructed to allow it to tackle obstacles such as ramps, walls and other robots whilst in the arena. This can be achieved through both a reliable and robust locomotion method and chassis design. There are two locomotion methods that can be implemented on the robots in this arena search and retrieval scenario, wheels and tracks.</w:t>
-      </w:r>
-    </w:p>
-    <w:p>
-      <w:pPr>
-        <w:pStyle w:val="Heading3"/>
-      </w:pPr>
-      <w:r>
-        <w:t>Wheel Locomotion</w:t>
-      </w:r>
-    </w:p>
-    <w:p>
-      <w:r>
-        <w:t>Wheels are a common occurrence in mechatronic designs as they allow for simple locomotion by being actuated by the motors directly. They have a variety of steering methods from differential steering (driving like a tank) to crab driving where each wheel is driven separately. Wheels can provide a much faster robot as there is less energy required to drive them in comparison to tracks.</w:t>
-      </w:r>
-    </w:p>
-    <w:p>
-      <w:pPr>
-        <w:pStyle w:val="Heading3"/>
-      </w:pPr>
-      <w:r>
-        <w:t>Track Locomotion</w:t>
-      </w:r>
-    </w:p>
-    <w:p>
-      <w:r>
-        <w:t>Tracked robots fair far better on uneven terrain due to the traction advantages as a result of increased surface area and low ground pressure. They are common on robots that operate out in the field as they can handle a wide range of terrain challenges that could not be tackled by a wheeled design. Turning can be achieved by slowing or reversing one of the tracks to enable pivoting on the spot.</w:t>
-      </w:r>
-    </w:p>
-    <w:p>
-      <w:pPr>
-        <w:pStyle w:val="Heading3"/>
-      </w:pPr>
-      <w:r>
-        <w:t>Locomotion Comparison</w:t>
-      </w:r>
-    </w:p>
-    <w:p>
-      <w:r>
-        <w:t>The main issues faced using a wheel locomotion design is the lack of manoeuvrability. The turning of the robot would be tricky to construct as only 2 DC motors are provided to drive the robot. This means that a complex driving system would have to be designed in order to either pivot the front wheels for turning. Alternatively the robot could employ skid turning which is very unreliable for the robot which needs to know its position at all times. Wheels also struggle to traverse uneven terrain as they lack traction without a suspension system or large tyres. Tracked robots generally have a more complex design and can suffer from a lack of speed since more power is required to drive the tracks compared to wheeled designs. Using the traction belts provided with the robot, the belt must be kept taught to prevent slip of the motor and a loss of driving ability.</w:t>
-      </w:r>
-    </w:p>
-    <w:p>
-      <w:r>
-        <w:t>Overall tracks appear to be the best method of locomotion as they will allow the robot to manoeuvre around the arena’s terrain at a reasonable speed whilst maintain stability.</w:t>
-      </w:r>
-    </w:p>
-    <w:p>
-      <w:pPr>
-        <w:pStyle w:val="Heading3"/>
-      </w:pPr>
-      <w:r>
-        <w:t>Chassis Design</w:t>
-      </w:r>
-    </w:p>
-    <w:p>
-      <w:r>
-        <w:t xml:space="preserve">The chassis must be built in such a way that the robot will be stable, light and allow for maintainability. To improve stability, the centre of mass must be as central and as low to the ground as possible. This will reduce the risk of the robot potentially tipping over and becoming stranded. Another key aspect to chassis design is weight as this will not only help provide traction via the tracks, but can also effect the speed at which the robot can manoeuvre at. Ideally a balance must be struck to allow a fast travelling tracked robot with a good amount of traction to scale obstacles in the arena. The chassis design should also take into account other components such as batteries, </w:t>
-      </w:r>
-      <w:r>
-        <w:lastRenderedPageBreak/>
-        <w:t xml:space="preserve">sensors and how easily they can be accessed and rewired during the construction and testing of the robot. </w:t>
-      </w:r>
-    </w:p>
-    <w:p>
-      <w:r>
-        <w:t>The chassis provided is constructed from steel plate sheet metal and aluminium support beams. It has a wide base to improve stability and a large amount of mounting holes for the components. A lighter and more compact chassis could be designed given enough time and money, but we believe this chassis will be fit for purpose for our robot construction.</w:t>
+        <w:t xml:space="preserve">tracks, but can also effect the speed at which the robot can manoeuvre at. Ideally a balance must be struck to allow a fast travelling tracked robot with a good amount of traction to scale obstacles in the arena. The chassis design should also take into account other components such as batteries, sensors and how easily they can be accessed and rewired during the construction and testing of the robot. </w:t>
+      </w:r>
+    </w:p>
+    <w:p>
+      <w:r>
+        <w:t>The chassis provided is constructed from sheet metal and aluminium support beams. It has a wide base to improve stability and a large amount of mounting holes for the components. A lighter and more compact chassis could be designed given enough time and money, but we believe this chassis will be fit for purpose for our robot construction.</w:t>
       </w:r>
     </w:p>
     <w:p>
@@ -1383,13 +1498,25 @@
         </w:numPr>
       </w:pPr>
       <w:r>
+        <w:rPr>
+          <w:highlight w:val="yellow"/>
+        </w:rPr>
         <w:t xml:space="preserve">Collect the heaviest </w:t>
       </w:r>
       <w:r>
+        <w:rPr>
+          <w:highlight w:val="yellow"/>
+        </w:rPr>
         <w:t xml:space="preserve">packages </w:t>
       </w:r>
       <w:r>
-        <w:t>it can find and hope for the best.</w:t>
+        <w:rPr>
+          <w:highlight w:val="yellow"/>
+        </w:rPr>
+        <w:t>it can find and hope for the best</w:t>
+      </w:r>
+      <w:r>
+        <w:t>.</w:t>
       </w:r>
     </w:p>
     <w:p>
@@ -1403,22 +1530,15 @@
         <w:t xml:space="preserve"> such, two </w:t>
       </w:r>
       <w:r>
-        <w:t>tactics have been formulated that can return to base, and one which relies of differentiating between light and heavier weights.</w:t>
-      </w:r>
-    </w:p>
-    <w:p>
-      <w:pPr>
-        <w:jc w:val="left"/>
-        <w:rPr>
-          <w:rFonts w:asciiTheme="majorHAnsi" w:eastAsiaTheme="majorEastAsia" w:hAnsiTheme="majorHAnsi" w:cstheme="majorBidi"/>
-          <w:b/>
-          <w:bCs/>
-        </w:rPr>
-      </w:pPr>
+        <w:t>tactics have been formulated that can return to base, and one which relies of differentiating b</w:t>
+      </w:r>
+      <w:r>
+        <w:t>etween light and heavier packages</w:t>
+      </w:r>
+      <w:r>
+        <w:t>.</w:t>
+      </w:r>
       <w:bookmarkStart w:id="16" w:name="_Toc419578409"/>
-      <w:r>
-        <w:br w:type="page"/>
-      </w:r>
     </w:p>
     <w:p>
       <w:pPr>
@@ -1429,7 +1549,6 @@
           <w:noProof/>
           <w:lang w:eastAsia="en-NZ"/>
         </w:rPr>
-        <w:lastRenderedPageBreak/>
         <w:pict>
           <v:shapetype id="_x0000_t202" coordsize="21600,21600" o:spt="202" path="m,l,21600r21600,l21600,xe">
             <v:stroke joinstyle="miter"/>
@@ -1530,7 +1649,19 @@
     </w:p>
     <w:p>
       <w:r>
-        <w:t xml:space="preserve">The further into a round it gets, the more weights the opposition will have.  That is why it’s important to collect the packages as quickly as possible. </w:t>
+        <w:t xml:space="preserve">The further into a round it gets, the more </w:t>
+      </w:r>
+      <w:r>
+        <w:t>packages</w:t>
+      </w:r>
+      <w:r>
+        <w:t xml:space="preserve"> the opposition will</w:t>
+      </w:r>
+      <w:r>
+        <w:t xml:space="preserve"> most likely</w:t>
+      </w:r>
+      <w:r>
+        <w:t xml:space="preserve"> have.  That is why it’s important to collect the packages as quickly as possible. </w:t>
       </w:r>
       <w:r>
         <w:t>The fastest way to do</w:t>
@@ -1693,7 +1824,19 @@
         <w:t>.2)</w:t>
       </w:r>
       <w:r>
-        <w:t xml:space="preserve">. If it follows the edge of the arena, only deviating in order to pick up weights, it can turn and follow the edge in the opposite direction and get to its base. While this method could collect a large number of weights due to the layout of the map, there are multiple drawbacks. </w:t>
+        <w:t xml:space="preserve">. If it follows the edge of the arena, only deviating in order to pick up </w:t>
+      </w:r>
+      <w:r>
+        <w:t>packages</w:t>
+      </w:r>
+      <w:r>
+        <w:t xml:space="preserve">, it can turn and follow the edge in the opposite direction and get to its base. While this method could collect a large number of </w:t>
+      </w:r>
+      <w:r>
+        <w:t>package</w:t>
+      </w:r>
+      <w:r>
+        <w:t xml:space="preserve">s due to the layout of the map, there are multiple drawbacks. </w:t>
       </w:r>
       <w:r>
         <w:t>If the robot deviates from the outer wall, then it could find itself rotating about a loop or not able to return to base. There are many ways this could happen which include</w:t>
@@ -1711,6 +1854,7 @@
         </w:numPr>
       </w:pPr>
       <w:r>
+        <w:lastRenderedPageBreak/>
         <w:t>Moving to collect a package</w:t>
       </w:r>
     </w:p>
@@ -1902,14 +2046,7 @@
         <w:rPr>
           <w:rStyle w:val="SubtleEmphasis"/>
         </w:rPr>
-        <w:t xml:space="preserve">You should describe the boundaries of your robot/solution in terms of hardware, different strategies to beat opponents, the competition environment, etc. You could mention/describe the equipment you </w:t>
-      </w:r>
-      <w:r>
-        <w:rPr>
-          <w:rStyle w:val="SubtleEmphasis"/>
-        </w:rPr>
-        <w:lastRenderedPageBreak/>
-        <w:t>have been provided. Very briefly describe how you came to these ideas – i.e. using methods that we spoke about in class (brainstorming, concept tables etc)</w:t>
+        <w:t>You should describe the boundaries of your robot/solution in terms of hardware, different strategies to beat opponents, the competition environment, etc. You could mention/describe the equipment you have been provided. Very briefly describe how you came to these ideas – i.e. using methods that we spoke about in class (brainstorming, concept tables etc)</w:t>
       </w:r>
     </w:p>
     <w:p>
@@ -2290,7 +2427,11 @@
         <w:t xml:space="preserve"> </w:t>
       </w:r>
       <w:r>
-        <w:t>shows the state machine the robot will use to ex</w:t>
+        <w:t xml:space="preserve">shows the state machine the robot </w:t>
+      </w:r>
+      <w:r>
+        <w:lastRenderedPageBreak/>
+        <w:t>will use to ex</w:t>
       </w:r>
       <w:r>
         <w:t>e</w:t>
@@ -2620,6 +2761,7 @@
       </w:pPr>
       <w:bookmarkStart w:id="26" w:name="_Toc419578415"/>
       <w:r>
+        <w:lastRenderedPageBreak/>
         <w:t xml:space="preserve">4.2 </w:t>
       </w:r>
       <w:r>
@@ -2677,7 +2819,13 @@
         </w:numPr>
       </w:pPr>
       <w:r>
-        <w:t>There is no limit to the number of weights it drags behind it</w:t>
+        <w:t xml:space="preserve">There is no limit to the number of </w:t>
+      </w:r>
+      <w:r>
+        <w:t>packages</w:t>
+      </w:r>
+      <w:r>
+        <w:t xml:space="preserve"> it drags behind it</w:t>
       </w:r>
       <w:r>
         <w:t>, as they are not on board (</w:t>
@@ -2693,7 +2841,13 @@
     </w:p>
     <w:p>
       <w:r>
-        <w:t>To avoid collecting from the opposition’s HQ, it will simply turn around and return to HQ again, following the wall. Since the weights are not technically on-board</w:t>
+        <w:t xml:space="preserve">To avoid collecting from the opposition’s HQ, it will simply turn around and return to HQ again, following the wall. Since the </w:t>
+      </w:r>
+      <w:r>
+        <w:t>package</w:t>
+      </w:r>
+      <w:r>
+        <w:t>s are not technically on-board</w:t>
       </w:r>
       <w:r>
         <w:t xml:space="preserve"> (a violation of </w:t>
@@ -2713,7 +2867,13 @@
         <w:t>Once it has returned to base, it will de-activate the electromagnet until out of the HQ and continue in the same direction.</w:t>
       </w:r>
       <w:r>
-        <w:t xml:space="preserve"> Using this algorithm, the robot would collect all the weights around the perimeter up to the opponent’s HQ on each side.</w:t>
+        <w:t xml:space="preserve"> Using this algorithm, the robot would collect all the</w:t>
+      </w:r>
+      <w:r>
+        <w:t xml:space="preserve"> packages</w:t>
+      </w:r>
+      <w:r>
+        <w:t xml:space="preserve"> around the perimeter up to the opponent’s HQ on each side.</w:t>
       </w:r>
     </w:p>
     <w:p>
@@ -2738,47 +2898,173 @@
       </w:pPr>
       <w:bookmarkStart w:id="27" w:name="_Toc419578416"/>
       <w:r>
+        <w:t xml:space="preserve">4.3 </w:t>
+      </w:r>
+      <w:r>
+        <w:t>Concept 3</w:t>
+      </w:r>
+      <w:bookmarkEnd w:id="27"/>
+    </w:p>
+    <w:p>
+      <w:r>
+        <w:t xml:space="preserve">The third concept design is based on a robot that will not actively seek to return to its </w:t>
+      </w:r>
+      <w:r>
+        <w:t>head quaters</w:t>
+      </w:r>
+      <w:r>
+        <w:t xml:space="preserve">. It will instead travel in random directions around the arena, avoid collisions with obstacles, and pick up the heaviest </w:t>
+      </w:r>
+      <w:r>
+        <w:t>package</w:t>
+      </w:r>
+      <w:r>
+        <w:t xml:space="preserve"> it can find. Since the robot is traveling in arbitrary directions it will not need to know where the </w:t>
+      </w:r>
+      <w:r>
+        <w:t>head quaters</w:t>
+      </w:r>
+      <w:r>
+        <w:t xml:space="preserve"> is and will therefore not need a complicated pathfinding program. The use of IR and ultrasonic sensors will be essential to detecting and avoiding collisions with objects in the arena. </w:t>
+      </w:r>
+    </w:p>
+    <w:p>
+      <w:r>
+        <w:t xml:space="preserve">This design relies on the speed of the robot as it must pick up the </w:t>
+      </w:r>
+      <w:r>
+        <w:t>packages</w:t>
+      </w:r>
+      <w:r>
+        <w:t xml:space="preserve"> before they are either knocked over or stolen by the opposition robot. This will require the robot to have a power management system, allowing more power to be directed to the DC motors, thus improving the overall speed of the tracked design. The use of larger driving wheels will provide more power to manoeuvre the robot over obstacles.</w:t>
+      </w:r>
+    </w:p>
+    <w:p>
+      <w:r>
+        <w:t xml:space="preserve">The robot must also have the ability to eject and pick up </w:t>
+      </w:r>
+      <w:r>
+        <w:t>packages</w:t>
+      </w:r>
+      <w:r>
+        <w:t xml:space="preserve"> of varying </w:t>
+      </w:r>
+      <w:r>
+        <w:t>weight</w:t>
+      </w:r>
+      <w:r>
+        <w:t xml:space="preserve"> efficiently and reliably. Once a </w:t>
+      </w:r>
+      <w:r>
+        <w:t>package</w:t>
+      </w:r>
+      <w:r>
+        <w:t xml:space="preserve"> is found it will be picked up by one of the three prong scoops on the front of the robot. The prongs will sit on the grooves of the </w:t>
+      </w:r>
+      <w:r>
+        <w:t>package</w:t>
+      </w:r>
+      <w:r>
+        <w:t xml:space="preserve"> to and lift it slightly off the ground, ensuring the </w:t>
+      </w:r>
+      <w:r>
+        <w:t xml:space="preserve">package </w:t>
+      </w:r>
+      <w:r>
+        <w:t xml:space="preserve">is on board. Hall Effect sensors will be used to detect </w:t>
+      </w:r>
+      <w:r>
+        <w:t>packages</w:t>
+      </w:r>
+      <w:r>
+        <w:t xml:space="preserve"> and help position the prong scoops to pick </w:t>
+      </w:r>
+      <w:r>
+        <w:t>them up</w:t>
+      </w:r>
+      <w:r>
+        <w:t xml:space="preserve">. The weight of the collect </w:t>
+      </w:r>
+      <w:r>
+        <w:t>package</w:t>
+      </w:r>
+      <w:r>
+        <w:t xml:space="preserve"> is then measured by a strain gage and stored in Arduino’s memory. If the robot is carrying the maximum amount of</w:t>
+      </w:r>
+      <w:r>
+        <w:t xml:space="preserve"> packages</w:t>
+      </w:r>
+      <w:r>
+        <w:t xml:space="preserve"> then </w:t>
+      </w:r>
+      <w:r>
+        <w:t>it will determine the lightest package, eject the light package</w:t>
+      </w:r>
+      <w:r>
+        <w:t>, and pick up the heavier one. Ejection is done by using a stepper motor to push the weight off the prong.</w:t>
+      </w:r>
+    </w:p>
+    <w:p>
+      <w:r>
         <w:lastRenderedPageBreak/>
-        <w:t xml:space="preserve">4.3 </w:t>
-      </w:r>
-      <w:r>
-        <w:t>Concept 3</w:t>
-      </w:r>
-      <w:bookmarkEnd w:id="27"/>
-    </w:p>
-    <w:p>
-      <w:r>
-        <w:t xml:space="preserve">The third concept design is based on a robot that will not actively seek to return to its </w:t>
-      </w:r>
-      <w:r>
-        <w:t>head quaters</w:t>
-      </w:r>
-      <w:r>
-        <w:t xml:space="preserve">. It will instead travel in random directions around the arena, avoid collisions with obstacles, and pick up the heaviest weights it can find. Since the robot is traveling in arbitrary directions it will not need to know where the </w:t>
-      </w:r>
-      <w:r>
-        <w:t>head quaters</w:t>
-      </w:r>
-      <w:r>
-        <w:t xml:space="preserve"> is and will therefore not need a complicated pathfinding program. The use of IR and ultrasonic sensors will be essential to detecting and avoiding collisions with objects in the arena. </w:t>
-      </w:r>
-    </w:p>
-    <w:p>
-      <w:r>
-        <w:t>This design relies on the speed of the robot as it must pick up the weights before they are either knocked over or stolen by the opposition robot. This will require the robot to have a power management system, allowing more power to be directed to the DC motors, thus improving the overall speed of the tracked design. The use of larger driving wheels will provide more power to manoeuvre the robot over obstacles.</w:t>
-      </w:r>
-    </w:p>
-    <w:p>
-      <w:r>
-        <w:t>The robot must also have the ability to eject and pick up weights of varying size efficiently and reliably. Once a weight is found it will be picked up by one of the three prong scoops on the front of the robot. The prongs will sit on the grooves of the weight to and lift it slightly off the ground, ensuring the weight is on board. Hall Effect sensors will be used to detect weights and help position the prong scoops to pick up the weights. The weight of the collect weight is then measured by a strain gage and stored in Arduino’s memory. If the robot is carrying the maximum amount of weights then it will determine the lightest weight, eject the light weight, and pick up the heavier one. Ejection is done by using a stepper motor to push the weight off the prong.</w:t>
-      </w:r>
-    </w:p>
-    <w:p>
-      <w:r>
-        <w:t xml:space="preserve">If the robot happens to drive over its HQ by detecting the corresponding colour via the colour sensor, then all weights (if any) will be ejected from the robot. The design will have to make sure that no weights are collected from either the oppositions HQ or its HQ as this would violate R####. </w:t>
-      </w:r>
-    </w:p>
-    <w:p/>
+        <w:t xml:space="preserve">If the robot happens to drive over its HQ by detecting the corresponding colour via the colour sensor, then all </w:t>
+      </w:r>
+      <w:r>
+        <w:t>package</w:t>
+      </w:r>
+      <w:r>
+        <w:t>s (if any) will be ejected from the robot. The design will have to make sure that no weights are collected from either the oppositions HQ or it</w:t>
+      </w:r>
+      <w:r>
+        <w:t>s HQ as this would violate R4.3</w:t>
+      </w:r>
+      <w:r>
+        <w:t xml:space="preserve">. </w:t>
+      </w:r>
+    </w:p>
+    <w:p>
+      <w:r>
+        <w:rPr>
+          <w:noProof/>
+          <w:lang w:val="en-US"/>
+        </w:rPr>
+        <w:drawing>
+          <wp:inline distT="0" distB="0" distL="0" distR="0">
+            <wp:extent cx="5731369" cy="3223895"/>
+            <wp:effectExtent l="19050" t="0" r="2681" b="0"/>
+            <wp:docPr id="5" name="Picture 4" descr="robo cup N2 graph.png"/>
+            <wp:cNvGraphicFramePr>
+              <a:graphicFrameLocks xmlns:a="http://schemas.openxmlformats.org/drawingml/2006/main" noChangeAspect="1"/>
+            </wp:cNvGraphicFramePr>
+            <a:graphic xmlns:a="http://schemas.openxmlformats.org/drawingml/2006/main">
+              <a:graphicData uri="http://schemas.openxmlformats.org/drawingml/2006/picture">
+                <pic:pic xmlns:pic="http://schemas.openxmlformats.org/drawingml/2006/picture">
+                  <pic:nvPicPr>
+                    <pic:cNvPr id="0" name="robo cup N2 graph.png"/>
+                    <pic:cNvPicPr/>
+                  </pic:nvPicPr>
+                  <pic:blipFill>
+                    <a:blip r:embed="rId14"/>
+                    <a:stretch>
+                      <a:fillRect/>
+                    </a:stretch>
+                  </pic:blipFill>
+                  <pic:spPr>
+                    <a:xfrm>
+                      <a:off x="0" y="0"/>
+                      <a:ext cx="5731369" cy="3223895"/>
+                    </a:xfrm>
+                    <a:prstGeom prst="rect">
+                      <a:avLst/>
+                    </a:prstGeom>
+                  </pic:spPr>
+                </pic:pic>
+              </a:graphicData>
+            </a:graphic>
+          </wp:inline>
+        </w:drawing>
+      </w:r>
+    </w:p>
     <w:p>
       <w:pPr>
         <w:rPr>
@@ -2856,41 +3142,41 @@
         <w:t>obsitcals</w:t>
       </w:r>
       <w:r>
-        <w:t xml:space="preserve">. The magnets out the front might come into contact with the other robot and attach to the robot. If this happens there will be </w:t>
+        <w:t xml:space="preserve">. The magnets out the front might come into contact with the other robot and attach to the robot. If this happens there will be no way to detach without dropping our </w:t>
+      </w:r>
+      <w:r>
+        <w:t>package</w:t>
+      </w:r>
+      <w:r>
+        <w:t xml:space="preserve">s. The robot may be more prone to front weight distribution. </w:t>
+      </w:r>
+      <w:r>
+        <w:t>If a package free in the arena is knocked over on its side the magnets will be able to pick it up.</w:t>
+      </w:r>
+    </w:p>
+    <w:p>
+      <w:pPr>
+        <w:pStyle w:val="Heading3"/>
+        <w:rPr>
+          <w:lang w:val="en-US"/>
+        </w:rPr>
+      </w:pPr>
+      <w:bookmarkStart w:id="31" w:name="_Toc419578420"/>
+      <w:r>
+        <w:rPr>
+          <w:lang w:val="en-US"/>
+        </w:rPr>
+        <w:t>Reliability</w:t>
+      </w:r>
+      <w:bookmarkEnd w:id="31"/>
+    </w:p>
+    <w:p>
+      <w:r>
+        <w:t xml:space="preserve">The magnets will be industrial grade and not be prone to chipping or lose of magnetism. This concept heavily relies on the pathfinding algorithm to work. If it map is incorrect the robot will not </w:t>
       </w:r>
       <w:r>
         <w:lastRenderedPageBreak/>
-        <w:t xml:space="preserve">no way to detach without dropping our </w:t>
-      </w:r>
-      <w:r>
-        <w:t>package</w:t>
-      </w:r>
-      <w:r>
-        <w:t xml:space="preserve">s. The robot may be more prone to front weight distribution. </w:t>
-      </w:r>
-      <w:r>
-        <w:t>If a package free in the arena is knocked over on its side the magnets will be able to pick it up.</w:t>
-      </w:r>
-    </w:p>
-    <w:p>
-      <w:pPr>
-        <w:pStyle w:val="Heading3"/>
-        <w:rPr>
-          <w:lang w:val="en-US"/>
-        </w:rPr>
-      </w:pPr>
-      <w:bookmarkStart w:id="31" w:name="_Toc419578420"/>
-      <w:r>
-        <w:rPr>
-          <w:lang w:val="en-US"/>
-        </w:rPr>
-        <w:t>Reliability</w:t>
-      </w:r>
-      <w:bookmarkEnd w:id="31"/>
-    </w:p>
-    <w:p>
-      <w:r>
-        <w:t>The magnets will be industrial grade and not be prone to chipping or lose of magnetism. This concept heavily relies on the pathfinding algorithm to work. If it map is incorrect the robot will not know where it has been or has to go. If the map works but the sensors don’t give reliable information the algorithm won’t know where to go and will get confused. Gears slipping in the pickup mechanism could also be a problem.</w:t>
+        <w:t>know where it has been or has to go. If the map works but the sensors don’t give reliable information the algorithm won’t know where to go and will get confused. Gears slipping in the pickup mechanism could also be a problem.</w:t>
       </w:r>
     </w:p>
     <w:p>
@@ -3238,7 +3524,6 @@
               <w:rFonts w:ascii="Cambria Math" w:hAnsi="Cambria Math"/>
               <w:lang w:val="en-US"/>
             </w:rPr>
-            <w:lastRenderedPageBreak/>
             <m:t>I=</m:t>
           </m:r>
           <m:f>
@@ -3355,6 +3640,7 @@
         <w:rPr>
           <w:lang w:val="en-US"/>
         </w:rPr>
+        <w:lastRenderedPageBreak/>
         <w:t>Reliability</w:t>
       </w:r>
       <w:bookmarkEnd w:id="37"/>
@@ -3509,7 +3795,7 @@
           <w:lang w:val="en-US"/>
         </w:rPr>
       </w:pPr>
-      <w:hyperlink r:id="rId14" w:history="1">
+      <w:hyperlink r:id="rId15" w:history="1">
         <w:r>
           <w:rPr>
             <w:rStyle w:val="Hyperlink"/>
@@ -3591,57 +3877,51 @@
         <w:rPr>
           <w:lang w:val="en-US"/>
         </w:rPr>
-        <w:t xml:space="preserve">The picking up of the weights would be rather complex with this design as careful positioning of the prongs would be required. Once a lighter weight has been ejected from the robot then it must be able to move and pick up the heavier weight without the ejected weight interfering. Picking up weights that are along the edges of the arena or in tight spots could not be retrieved by this robot. Randomly driving around the arena is a very inefficient method of collecting weights as since there is </w:t>
-      </w:r>
-      <w:r>
+        <w:t>The picking up of the weights would be rather complex with this design as careful positioning of the prongs would be required. Once a lighter weight has been ejected from the robot then it must be able to move and pick up the heavier weight without the ejected weight interfering. Picking up weights that are along the edges of the arena or in tight spots could not be retrieved by this robot. Randomly driving around the arena is a very inefficient method of collecting weights as since there is no returning to home base, the robot must pick up the heaviest weight in order to have a chance at winning.</w:t>
+      </w:r>
+    </w:p>
+    <w:p>
+      <w:pPr>
+        <w:pStyle w:val="Heading3"/>
         <w:rPr>
           <w:lang w:val="en-US"/>
         </w:rPr>
+      </w:pPr>
+      <w:bookmarkStart w:id="44" w:name="_Toc419578435"/>
+      <w:r>
+        <w:rPr>
+          <w:lang w:val="en-US"/>
+        </w:rPr>
+        <w:t>Ease of build</w:t>
+      </w:r>
+      <w:bookmarkEnd w:id="44"/>
+    </w:p>
+    <w:p>
+      <w:pPr>
+        <w:rPr>
+          <w:lang w:val="en-US"/>
+        </w:rPr>
+      </w:pPr>
+      <w:r>
+        <w:rPr>
+          <w:lang w:val="en-US"/>
+        </w:rPr>
+        <w:t>The majority of the robot would be fairly simple to construct as it would use the provided chassis. The retrieval construction would be difficult to build as the design requires Hall Effect sensors, strain gauges, and stepper motors to eject the weight individually. The tracked design would be easy to implement as it is standard across all concept designs.</w:t>
+      </w:r>
+    </w:p>
+    <w:p>
+      <w:pPr>
+        <w:pStyle w:val="Heading3"/>
+        <w:rPr>
+          <w:lang w:val="en-US"/>
+        </w:rPr>
+      </w:pPr>
+      <w:bookmarkStart w:id="45" w:name="_Toc419578436"/>
+      <w:r>
+        <w:rPr>
+          <w:lang w:val="en-US"/>
+        </w:rPr>
         <w:lastRenderedPageBreak/>
-        <w:t>no returning to home base, the robot must pick up the heaviest weight in order to have a chance at winning.</w:t>
-      </w:r>
-    </w:p>
-    <w:p>
-      <w:pPr>
-        <w:pStyle w:val="Heading3"/>
-        <w:rPr>
-          <w:lang w:val="en-US"/>
-        </w:rPr>
-      </w:pPr>
-      <w:bookmarkStart w:id="44" w:name="_Toc419578435"/>
-      <w:r>
-        <w:rPr>
-          <w:lang w:val="en-US"/>
-        </w:rPr>
-        <w:t>Ease of build</w:t>
-      </w:r>
-      <w:bookmarkEnd w:id="44"/>
-    </w:p>
-    <w:p>
-      <w:pPr>
-        <w:rPr>
-          <w:lang w:val="en-US"/>
-        </w:rPr>
-      </w:pPr>
-      <w:r>
-        <w:rPr>
-          <w:lang w:val="en-US"/>
-        </w:rPr>
-        <w:t>The majority of the robot would be fairly simple to construct as it would use the provided chassis. The retrieval construction would be difficult to build as the design requires Hall Effect sensors, strain gauges, and stepper motors to eject the weight individually. The tracked design would be easy to implement as it is standard across all concept designs.</w:t>
-      </w:r>
-    </w:p>
-    <w:p>
-      <w:pPr>
-        <w:pStyle w:val="Heading3"/>
-        <w:rPr>
-          <w:lang w:val="en-US"/>
-        </w:rPr>
-      </w:pPr>
-      <w:bookmarkStart w:id="45" w:name="_Toc419578436"/>
-      <w:r>
-        <w:rPr>
-          <w:lang w:val="en-US"/>
-        </w:rPr>
         <w:t>Maintenance</w:t>
       </w:r>
       <w:bookmarkEnd w:id="45"/>
@@ -3720,7 +4000,7 @@
       </w:r>
     </w:p>
     <w:p>
-      <w:hyperlink r:id="rId15" w:history="1">
+      <w:hyperlink r:id="rId16" w:history="1">
         <w:r>
           <w:rPr>
             <w:rStyle w:val="Hyperlink"/>
@@ -3730,7 +4010,7 @@
       </w:hyperlink>
     </w:p>
     <w:p>
-      <w:hyperlink r:id="rId16" w:history="1">
+      <w:hyperlink r:id="rId17" w:history="1">
         <w:r>
           <w:rPr>
             <w:rStyle w:val="Hyperlink"/>
@@ -4267,37 +4547,42 @@
       <w:r>
         <w:rPr>
           <w:rStyle w:val="SubtleEmphasis"/>
+          <w:highlight w:val="yellow"/>
+        </w:rPr>
+        <w:t xml:space="preserve">Cost estimation should go here, should be fairly easy to do </w:t>
+      </w:r>
+      <w:r>
+        <w:rPr>
+          <w:rStyle w:val="SubtleEmphasis"/>
+          <w:highlight w:val="yellow"/>
+        </w:rPr>
+        <w:sym w:font="Wingdings" w:char="F04A"/>
+      </w:r>
+    </w:p>
+    <w:p>
+      <w:pPr>
+        <w:pStyle w:val="Default"/>
+        <w:rPr>
+          <w:rStyle w:val="SubtleEmphasis"/>
+        </w:rPr>
+      </w:pPr>
+    </w:p>
+    <w:p>
+      <w:pPr>
+        <w:pStyle w:val="Default"/>
+        <w:rPr>
+          <w:rStyle w:val="SubtleEmphasis"/>
+        </w:rPr>
+      </w:pPr>
+      <w:r>
+        <w:rPr>
+          <w:rStyle w:val="SubtleEmphasis"/>
         </w:rPr>
         <w:t>Need some basic/approximate calculations or estimates of costs, forces, power requirements, available computation and memory. Evaluate/compare the concepts – FOM table. This doesn’t need to be exquisitely detailed or accurate at this stage – just provide enough to be able to evaluate and compare the concepts in a relatively objective manner. Briefly discuss/comment on these 3 concepts in the context of the competition and specs – factors such as robustness, reliability, ease of build and maintenance between rounds, modularity, and cost.</w:t>
       </w:r>
     </w:p>
     <w:p>
       <w:pPr>
-        <w:jc w:val="left"/>
-        <w:rPr>
-          <w:rStyle w:val="SubtleEmphasis"/>
-          <w:rFonts w:ascii="Calibri" w:hAnsi="Calibri" w:cs="Calibri"/>
-          <w:sz w:val="24"/>
-          <w:szCs w:val="24"/>
-        </w:rPr>
-      </w:pPr>
-      <w:r>
-        <w:rPr>
-          <w:rStyle w:val="SubtleEmphasis"/>
-        </w:rPr>
-        <w:br w:type="page"/>
-      </w:r>
-    </w:p>
-    <w:p>
-      <w:pPr>
-        <w:pStyle w:val="Default"/>
-        <w:rPr>
-          <w:rStyle w:val="SubtleEmphasis"/>
-        </w:rPr>
-      </w:pPr>
-    </w:p>
-    <w:p>
-      <w:pPr>
         <w:pStyle w:val="Heading1"/>
       </w:pPr>
       <w:bookmarkStart w:id="48" w:name="_Toc419578439"/>
@@ -4319,7 +4604,11 @@
     </w:p>
     <w:p>
       <w:r>
-        <w:t>Concept 1 has a robust design that can pick up the weights in a variety of different orientations. This allows for the picking up and retrieval of more packages and therefore increasing the chance of the robot winning the round. Its complex path finding and sensor array will enable this robot to navigate through the arena whilst i</w:t>
+        <w:t xml:space="preserve">Concept 1 has a robust design that can pick up the weights in a variety of different orientations. This allows for the picking up and retrieval of more packages and therefore increasing the chance of the </w:t>
+      </w:r>
+      <w:r>
+        <w:lastRenderedPageBreak/>
+        <w:t>robot winning the round. Its complex path finding and sensor array will enable this robot to navigate through the arena whilst i</w:t>
       </w:r>
       <w:r>
         <w:t>t</w:t>
@@ -4428,6 +4717,30 @@
     </w:p>
     <w:p>
       <w:pPr>
+        <w:pStyle w:val="ListParagraph"/>
+        <w:numPr>
+          <w:ilvl w:val="0"/>
+          <w:numId w:val="24"/>
+        </w:numPr>
+      </w:pPr>
+      <w:r>
+        <w:t>Conclusion</w:t>
+      </w:r>
+    </w:p>
+    <w:p>
+      <w:pPr>
+        <w:pStyle w:val="ListParagraph"/>
+        <w:numPr>
+          <w:ilvl w:val="0"/>
+          <w:numId w:val="24"/>
+        </w:numPr>
+      </w:pPr>
+      <w:r>
+        <w:t>Abstract</w:t>
+      </w:r>
+    </w:p>
+    <w:p>
+      <w:pPr>
         <w:pStyle w:val="Heading2"/>
       </w:pPr>
       <w:r>
@@ -4549,181 +4862,6 @@
       <w:bookmarkStart w:id="50" w:name="_GoBack"/>
       <w:bookmarkEnd w:id="50"/>
     </w:p>
-    <w:p>
-      <w:pPr>
-        <w:pStyle w:val="Default"/>
-        <w:rPr>
-          <w:rStyle w:val="SubtleEmphasis"/>
-        </w:rPr>
-      </w:pPr>
-      <w:r>
-        <w:rPr>
-          <w:rStyle w:val="SubtleEmphasis"/>
-        </w:rPr>
-        <w:t xml:space="preserve">Briefly describe the specific contributions of the team members in the project up to this point. For example: </w:t>
-      </w:r>
-    </w:p>
-    <w:p>
-      <w:pPr>
-        <w:pStyle w:val="Default"/>
-        <w:rPr>
-          <w:rStyle w:val="SubtleEmphasis"/>
-        </w:rPr>
-      </w:pPr>
-      <w:r>
-        <w:rPr>
-          <w:rStyle w:val="SubtleEmphasis"/>
-        </w:rPr>
-        <w:t xml:space="preserve">Howard Wolowitz: </w:t>
-      </w:r>
-    </w:p>
-    <w:p>
-      <w:pPr>
-        <w:pStyle w:val="Default"/>
-        <w:spacing w:after="33"/>
-        <w:rPr>
-          <w:rStyle w:val="SubtleEmphasis"/>
-        </w:rPr>
-      </w:pPr>
-      <w:r>
-        <w:rPr>
-          <w:rStyle w:val="SubtleEmphasis"/>
-        </w:rPr>
-        <w:t xml:space="preserve"> Requirements specification </w:t>
-      </w:r>
-    </w:p>
-    <w:p>
-      <w:pPr>
-        <w:pStyle w:val="Default"/>
-        <w:rPr>
-          <w:rStyle w:val="SubtleEmphasis"/>
-        </w:rPr>
-      </w:pPr>
-      <w:r>
-        <w:rPr>
-          <w:rStyle w:val="SubtleEmphasis"/>
-        </w:rPr>
-        <w:t xml:space="preserve"> FOM calculations for concept 1 and 2 </w:t>
-      </w:r>
-    </w:p>
-    <w:p>
-      <w:pPr>
-        <w:pStyle w:val="Default"/>
-        <w:rPr>
-          <w:rStyle w:val="SubtleEmphasis"/>
-        </w:rPr>
-      </w:pPr>
-    </w:p>
-    <w:p>
-      <w:pPr>
-        <w:pStyle w:val="Default"/>
-        <w:rPr>
-          <w:rStyle w:val="SubtleEmphasis"/>
-        </w:rPr>
-      </w:pPr>
-      <w:r>
-        <w:rPr>
-          <w:rStyle w:val="SubtleEmphasis"/>
-        </w:rPr>
-        <w:t xml:space="preserve">Leonard Hofstadter: </w:t>
-      </w:r>
-    </w:p>
-    <w:p>
-      <w:pPr>
-        <w:pStyle w:val="Default"/>
-        <w:spacing w:after="34"/>
-        <w:rPr>
-          <w:rStyle w:val="SubtleEmphasis"/>
-        </w:rPr>
-      </w:pPr>
-      <w:r>
-        <w:rPr>
-          <w:rStyle w:val="SubtleEmphasis"/>
-        </w:rPr>
-        <w:t xml:space="preserve"> Sketching concepts </w:t>
-      </w:r>
-    </w:p>
-    <w:p>
-      <w:pPr>
-        <w:pStyle w:val="Default"/>
-        <w:spacing w:after="34"/>
-        <w:rPr>
-          <w:rStyle w:val="SubtleEmphasis"/>
-        </w:rPr>
-      </w:pPr>
-      <w:r>
-        <w:rPr>
-          <w:rStyle w:val="SubtleEmphasis"/>
-        </w:rPr>
-        <w:t xml:space="preserve"> FOM calculations for concept 3 </w:t>
-      </w:r>
-    </w:p>
-    <w:p>
-      <w:pPr>
-        <w:pStyle w:val="Default"/>
-        <w:rPr>
-          <w:rStyle w:val="SubtleEmphasis"/>
-        </w:rPr>
-      </w:pPr>
-      <w:r>
-        <w:rPr>
-          <w:rStyle w:val="SubtleEmphasis"/>
-        </w:rPr>
-        <w:t xml:space="preserve"> Report writing </w:t>
-      </w:r>
-    </w:p>
-    <w:p>
-      <w:pPr>
-        <w:pStyle w:val="Default"/>
-        <w:rPr>
-          <w:rStyle w:val="SubtleEmphasis"/>
-        </w:rPr>
-      </w:pPr>
-    </w:p>
-    <w:p>
-      <w:pPr>
-        <w:pStyle w:val="Default"/>
-        <w:rPr>
-          <w:rStyle w:val="SubtleEmphasis"/>
-        </w:rPr>
-      </w:pPr>
-      <w:r>
-        <w:rPr>
-          <w:rStyle w:val="SubtleEmphasis"/>
-        </w:rPr>
-        <w:t xml:space="preserve">Sheldon Cooper: </w:t>
-      </w:r>
-    </w:p>
-    <w:p>
-      <w:pPr>
-        <w:pStyle w:val="Default"/>
-        <w:spacing w:after="32"/>
-        <w:rPr>
-          <w:rStyle w:val="SubtleEmphasis"/>
-        </w:rPr>
-      </w:pPr>
-      <w:r>
-        <w:rPr>
-          <w:rStyle w:val="SubtleEmphasis"/>
-        </w:rPr>
-        <w:t xml:space="preserve"> Room-mate agreement </w:t>
-      </w:r>
-    </w:p>
-    <w:p>
-      <w:pPr>
-        <w:pStyle w:val="Default"/>
-        <w:rPr>
-          <w:rStyle w:val="SubtleEmphasis"/>
-        </w:rPr>
-      </w:pPr>
-      <w:r>
-        <w:rPr>
-          <w:rStyle w:val="SubtleEmphasis"/>
-        </w:rPr>
-        <w:t xml:space="preserve"> Making tea </w:t>
-      </w:r>
-    </w:p>
-    <w:p/>
     <w:p/>
     <w:p>
       <w:r>
@@ -4829,6 +4967,7 @@
         </w:numPr>
       </w:pPr>
       <w:r>
+        <w:lastRenderedPageBreak/>
         <w:t>IR MR \  1 of these ?</w:t>
       </w:r>
     </w:p>
@@ -5069,7 +5208,6 @@
         </w:numPr>
       </w:pPr>
       <w:r>
-        <w:lastRenderedPageBreak/>
         <w:t>N2 charts</w:t>
       </w:r>
     </w:p>
@@ -5155,27 +5293,14 @@
         <w:r>
           <w:tab/>
         </w:r>
-        <w:r>
-          <w:fldChar w:fldCharType="begin"/>
-        </w:r>
-        <w:r>
-          <w:instrText xml:space="preserve"> PAGE   \* MERGEFORMAT </w:instrText>
-        </w:r>
-        <w:r>
-          <w:fldChar w:fldCharType="separate"/>
-        </w:r>
-        <w:r>
-          <w:rPr>
-            <w:noProof/>
-          </w:rPr>
-          <w:t>2</w:t>
-        </w:r>
-        <w:r>
-          <w:rPr>
-            <w:noProof/>
-          </w:rPr>
-          <w:fldChar w:fldCharType="end"/>
-        </w:r>
+        <w:fldSimple w:instr=" PAGE   \* MERGEFORMAT ">
+          <w:r>
+            <w:rPr>
+              <w:noProof/>
+            </w:rPr>
+            <w:t>6</w:t>
+          </w:r>
+        </w:fldSimple>
       </w:p>
     </w:sdtContent>
   </w:sdt>
@@ -7470,7 +7595,7 @@
         <w:rFonts w:hint="default"/>
       </w:rPr>
     </w:lvl>
-    <w:lvl w:ilvl="1" w:tplc="14090019" w:tentative="1">
+    <w:lvl w:ilvl="1" w:tplc="14090019">
       <w:start w:val="1"/>
       <w:numFmt w:val="lowerLetter"/>
       <w:lvlText w:val="%2."/>
@@ -11415,7 +11540,7 @@
 </file>
 
 <file path=customXml/itemProps1.xml><?xml version="1.0" encoding="utf-8"?>
-<ds:datastoreItem xmlns:ds="http://schemas.openxmlformats.org/officeDocument/2006/customXml" ds:itemID="{BCF67751-9E39-439A-9F45-552EF664EF8F}">
+<ds:datastoreItem xmlns:ds="http://schemas.openxmlformats.org/officeDocument/2006/customXml" ds:itemID="{316949EF-ECAC-46C1-A224-7D8E4093C63B}">
   <ds:schemaRefs>
     <ds:schemaRef ds:uri="http://schemas.openxmlformats.org/officeDocument/2006/bibliography"/>
   </ds:schemaRefs>

</xml_diff>